<commit_message>
Se modifico el reporte de la actividad
</commit_message>
<xml_diff>
--- a/04_JAMA/Reporte/04_JAMA_Reporte.docx
+++ b/04_JAMA/Reporte/04_JAMA_Reporte.docx
@@ -1,6 +1,6 @@
 
 <file path=word/document.xml><?xml version="1.0" encoding="utf-8"?>
-<w:document xmlns:wpc="http://schemas.microsoft.com/office/word/2010/wordprocessingCanvas" xmlns:mc="http://schemas.openxmlformats.org/markup-compatibility/2006" xmlns:o="urn:schemas-microsoft-com:office:office" xmlns:r="http://schemas.openxmlformats.org/officeDocument/2006/relationships" xmlns:m="http://schemas.openxmlformats.org/officeDocument/2006/math" xmlns:v="urn:schemas-microsoft-com:vml" xmlns:wp14="http://schemas.microsoft.com/office/word/2010/wordprocessingDrawing" xmlns:wp="http://schemas.openxmlformats.org/drawingml/2006/wordprocessingDrawing" xmlns:w10="urn:schemas-microsoft-com:office:word" xmlns:w="http://schemas.openxmlformats.org/wordprocessingml/2006/main" xmlns:w14="http://schemas.microsoft.com/office/word/2010/wordml" xmlns:w15="http://schemas.microsoft.com/office/word/2012/wordml" xmlns:wpg="http://schemas.microsoft.com/office/word/2010/wordprocessingGroup" xmlns:wpi="http://schemas.microsoft.com/office/word/2010/wordprocessingInk" xmlns:wne="http://schemas.microsoft.com/office/word/2006/wordml" xmlns:wps="http://schemas.microsoft.com/office/word/2010/wordprocessingShape" mc:Ignorable="w14 w15 wp14">
+<w:document xmlns:wpc="http://schemas.microsoft.com/office/word/2010/wordprocessingCanvas" xmlns:cx="http://schemas.microsoft.com/office/drawing/2014/chartex" xmlns:cx1="http://schemas.microsoft.com/office/drawing/2015/9/8/chartex" xmlns:cx2="http://schemas.microsoft.com/office/drawing/2015/10/21/chartex" xmlns:cx3="http://schemas.microsoft.com/office/drawing/2016/5/9/chartex" xmlns:cx4="http://schemas.microsoft.com/office/drawing/2016/5/10/chartex" xmlns:cx5="http://schemas.microsoft.com/office/drawing/2016/5/11/chartex" xmlns:cx6="http://schemas.microsoft.com/office/drawing/2016/5/12/chartex" xmlns:cx7="http://schemas.microsoft.com/office/drawing/2016/5/13/chartex" xmlns:cx8="http://schemas.microsoft.com/office/drawing/2016/5/14/chartex" xmlns:mc="http://schemas.openxmlformats.org/markup-compatibility/2006" xmlns:aink="http://schemas.microsoft.com/office/drawing/2016/ink" xmlns:am3d="http://schemas.microsoft.com/office/drawing/2017/model3d" xmlns:o="urn:schemas-microsoft-com:office:office" xmlns:r="http://schemas.openxmlformats.org/officeDocument/2006/relationships" xmlns:m="http://schemas.openxmlformats.org/officeDocument/2006/math" xmlns:v="urn:schemas-microsoft-com:vml" xmlns:wp14="http://schemas.microsoft.com/office/word/2010/wordprocessingDrawing" xmlns:wp="http://schemas.openxmlformats.org/drawingml/2006/wordprocessingDrawing" xmlns:w10="urn:schemas-microsoft-com:office:word" xmlns:w="http://schemas.openxmlformats.org/wordprocessingml/2006/main" xmlns:w14="http://schemas.microsoft.com/office/word/2010/wordml" xmlns:w15="http://schemas.microsoft.com/office/word/2012/wordml" xmlns:w16cex="http://schemas.microsoft.com/office/word/2018/wordml/cex" xmlns:w16cid="http://schemas.microsoft.com/office/word/2016/wordml/cid" xmlns:w16="http://schemas.microsoft.com/office/word/2018/wordml" xmlns:w16se="http://schemas.microsoft.com/office/word/2015/wordml/symex" xmlns:wpg="http://schemas.microsoft.com/office/word/2010/wordprocessingGroup" xmlns:wpi="http://schemas.microsoft.com/office/word/2010/wordprocessingInk" xmlns:wne="http://schemas.microsoft.com/office/word/2006/wordml" xmlns:wps="http://schemas.microsoft.com/office/word/2010/wordprocessingShape" mc:Ignorable="w14 w15 w16se w16cid w16 w16cex wp14">
   <w:body>
     <w:p>
       <w:pPr>
@@ -826,39 +826,7 @@
                 <w:rFonts w:eastAsia="Times New Roman" w:cs="Times New Roman"/>
                 <w:lang w:val="es-ES_tradnl" w:eastAsia="es-MX"/>
               </w:rPr>
-              <w:t xml:space="preserve">Alfonso </w:t>
-            </w:r>
-            <w:proofErr w:type="spellStart"/>
-            <w:r>
-              <w:rPr>
-                <w:rFonts w:eastAsia="Times New Roman" w:cs="Times New Roman"/>
-                <w:lang w:val="es-ES_tradnl" w:eastAsia="es-MX"/>
-              </w:rPr>
-              <w:t>Yafhil</w:t>
-            </w:r>
-            <w:proofErr w:type="spellEnd"/>
-            <w:r>
-              <w:rPr>
-                <w:rFonts w:eastAsia="Times New Roman" w:cs="Times New Roman"/>
-                <w:lang w:val="es-ES_tradnl" w:eastAsia="es-MX"/>
-              </w:rPr>
-              <w:t xml:space="preserve"> </w:t>
-            </w:r>
-            <w:proofErr w:type="spellStart"/>
-            <w:r>
-              <w:rPr>
-                <w:rFonts w:eastAsia="Times New Roman" w:cs="Times New Roman"/>
-                <w:lang w:val="es-ES_tradnl" w:eastAsia="es-MX"/>
-              </w:rPr>
-              <w:t>Solorzano</w:t>
-            </w:r>
-            <w:proofErr w:type="spellEnd"/>
-            <w:r>
-              <w:rPr>
-                <w:rFonts w:eastAsia="Times New Roman" w:cs="Times New Roman"/>
-                <w:lang w:val="es-ES_tradnl" w:eastAsia="es-MX"/>
-              </w:rPr>
-              <w:t xml:space="preserve"> Tinajero</w:t>
+              <w:t>Alfonso Yafhil Solorzano Tinajero</w:t>
             </w:r>
           </w:p>
         </w:tc>
@@ -968,21 +936,12 @@
                 <w:lang w:val="es-ES_tradnl" w:eastAsia="es-MX"/>
               </w:rPr>
             </w:pPr>
-            <w:proofErr w:type="spellStart"/>
             <w:r>
               <w:rPr>
                 <w:rFonts w:eastAsia="Times New Roman" w:cs="Times New Roman"/>
                 <w:lang w:val="es-ES_tradnl" w:eastAsia="es-MX"/>
               </w:rPr>
-              <w:t>Aaron</w:t>
-            </w:r>
-            <w:proofErr w:type="spellEnd"/>
-            <w:r>
-              <w:rPr>
-                <w:rFonts w:eastAsia="Times New Roman" w:cs="Times New Roman"/>
-                <w:lang w:val="es-ES_tradnl" w:eastAsia="es-MX"/>
-              </w:rPr>
-              <w:t xml:space="preserve"> Pedro Hernández Jacobo</w:t>
+              <w:t>Aaron Pedro Hernández Jacobo</w:t>
             </w:r>
           </w:p>
         </w:tc>
@@ -1237,7 +1196,7 @@
       <w:sdtContent>
         <w:p>
           <w:pPr>
-            <w:pStyle w:val="TtulodeTDC"/>
+            <w:pStyle w:val="TtuloTDC"/>
           </w:pPr>
           <w:r>
             <w:rPr>
@@ -1268,7 +1227,7 @@
           <w:r>
             <w:fldChar w:fldCharType="separate"/>
           </w:r>
-          <w:hyperlink w:anchor="_Toc43334149" w:history="1">
+          <w:hyperlink w:anchor="_Toc43416531" w:history="1">
             <w:r>
               <w:rPr>
                 <w:rStyle w:val="Hipervnculo"/>
@@ -1295,7 +1254,7 @@
                 <w:noProof/>
                 <w:webHidden/>
               </w:rPr>
-              <w:instrText xml:space="preserve"> PAGEREF _Toc43334149 \h </w:instrText>
+              <w:instrText xml:space="preserve"> PAGEREF _Toc43416531 \h </w:instrText>
             </w:r>
             <w:r>
               <w:rPr>
@@ -1339,7 +1298,7 @@
               <w:lang w:eastAsia="es-MX"/>
             </w:rPr>
           </w:pPr>
-          <w:hyperlink w:anchor="_Toc43334150" w:history="1">
+          <w:hyperlink w:anchor="_Toc43416532" w:history="1">
             <w:r>
               <w:rPr>
                 <w:rStyle w:val="Hipervnculo"/>
@@ -1366,7 +1325,7 @@
                 <w:noProof/>
                 <w:webHidden/>
               </w:rPr>
-              <w:instrText xml:space="preserve"> PAGEREF _Toc43334150 \h </w:instrText>
+              <w:instrText xml:space="preserve"> PAGEREF _Toc43416532 \h </w:instrText>
             </w:r>
             <w:r>
               <w:rPr>
@@ -1410,7 +1369,7 @@
               <w:lang w:eastAsia="es-MX"/>
             </w:rPr>
           </w:pPr>
-          <w:hyperlink w:anchor="_Toc43334151" w:history="1">
+          <w:hyperlink w:anchor="_Toc43416533" w:history="1">
             <w:r>
               <w:rPr>
                 <w:rStyle w:val="Hipervnculo"/>
@@ -1437,7 +1396,7 @@
                 <w:noProof/>
                 <w:webHidden/>
               </w:rPr>
-              <w:instrText xml:space="preserve"> PAGEREF _Toc43334151 \h </w:instrText>
+              <w:instrText xml:space="preserve"> PAGEREF _Toc43416533 \h </w:instrText>
             </w:r>
             <w:r>
               <w:rPr>
@@ -1481,7 +1440,7 @@
               <w:lang w:eastAsia="es-MX"/>
             </w:rPr>
           </w:pPr>
-          <w:hyperlink w:anchor="_Toc43334152" w:history="1">
+          <w:hyperlink w:anchor="_Toc43416534" w:history="1">
             <w:r>
               <w:rPr>
                 <w:rStyle w:val="Hipervnculo"/>
@@ -1508,7 +1467,7 @@
                 <w:noProof/>
                 <w:webHidden/>
               </w:rPr>
-              <w:instrText xml:space="preserve"> PAGEREF _Toc43334152 \h </w:instrText>
+              <w:instrText xml:space="preserve"> PAGEREF _Toc43416534 \h </w:instrText>
             </w:r>
             <w:r>
               <w:rPr>
@@ -1552,7 +1511,7 @@
               <w:lang w:eastAsia="es-MX"/>
             </w:rPr>
           </w:pPr>
-          <w:hyperlink w:anchor="_Toc43334153" w:history="1">
+          <w:hyperlink w:anchor="_Toc43416535" w:history="1">
             <w:r>
               <w:rPr>
                 <w:rStyle w:val="Hipervnculo"/>
@@ -1579,7 +1538,7 @@
                 <w:noProof/>
                 <w:webHidden/>
               </w:rPr>
-              <w:instrText xml:space="preserve"> PAGEREF _Toc43334153 \h </w:instrText>
+              <w:instrText xml:space="preserve"> PAGEREF _Toc43416535 \h </w:instrText>
             </w:r>
             <w:r>
               <w:rPr>
@@ -1623,7 +1582,7 @@
               <w:lang w:eastAsia="es-MX"/>
             </w:rPr>
           </w:pPr>
-          <w:hyperlink w:anchor="_Toc43334154" w:history="1">
+          <w:hyperlink w:anchor="_Toc43416536" w:history="1">
             <w:r>
               <w:rPr>
                 <w:rStyle w:val="Hipervnculo"/>
@@ -1650,7 +1609,7 @@
                 <w:noProof/>
                 <w:webHidden/>
               </w:rPr>
-              <w:instrText xml:space="preserve"> PAGEREF _Toc43334154 \h </w:instrText>
+              <w:instrText xml:space="preserve"> PAGEREF _Toc43416536 \h </w:instrText>
             </w:r>
             <w:r>
               <w:rPr>
@@ -1694,7 +1653,7 @@
               <w:lang w:eastAsia="es-MX"/>
             </w:rPr>
           </w:pPr>
-          <w:hyperlink w:anchor="_Toc43334155" w:history="1">
+          <w:hyperlink w:anchor="_Toc43416537" w:history="1">
             <w:r>
               <w:rPr>
                 <w:rStyle w:val="Hipervnculo"/>
@@ -1721,7 +1680,7 @@
                 <w:noProof/>
                 <w:webHidden/>
               </w:rPr>
-              <w:instrText xml:space="preserve"> PAGEREF _Toc43334155 \h </w:instrText>
+              <w:instrText xml:space="preserve"> PAGEREF _Toc43416537 \h </w:instrText>
             </w:r>
             <w:r>
               <w:rPr>
@@ -1765,7 +1724,7 @@
               <w:lang w:eastAsia="es-MX"/>
             </w:rPr>
           </w:pPr>
-          <w:hyperlink w:anchor="_Toc43334156" w:history="1">
+          <w:hyperlink w:anchor="_Toc43416538" w:history="1">
             <w:r>
               <w:rPr>
                 <w:rStyle w:val="Hipervnculo"/>
@@ -1792,7 +1751,7 @@
                 <w:noProof/>
                 <w:webHidden/>
               </w:rPr>
-              <w:instrText xml:space="preserve"> PAGEREF _Toc43334156 \h </w:instrText>
+              <w:instrText xml:space="preserve"> PAGEREF _Toc43416538 \h </w:instrText>
             </w:r>
             <w:r>
               <w:rPr>
@@ -1836,7 +1795,7 @@
               <w:lang w:eastAsia="es-MX"/>
             </w:rPr>
           </w:pPr>
-          <w:hyperlink w:anchor="_Toc43334157" w:history="1">
+          <w:hyperlink w:anchor="_Toc43416539" w:history="1">
             <w:r>
               <w:rPr>
                 <w:rStyle w:val="Hipervnculo"/>
@@ -1863,7 +1822,7 @@
                 <w:noProof/>
                 <w:webHidden/>
               </w:rPr>
-              <w:instrText xml:space="preserve"> PAGEREF _Toc43334157 \h </w:instrText>
+              <w:instrText xml:space="preserve"> PAGEREF _Toc43416539 \h </w:instrText>
             </w:r>
             <w:r>
               <w:rPr>
@@ -1907,7 +1866,7 @@
               <w:lang w:eastAsia="es-MX"/>
             </w:rPr>
           </w:pPr>
-          <w:hyperlink w:anchor="_Toc43334158" w:history="1">
+          <w:hyperlink w:anchor="_Toc43416540" w:history="1">
             <w:r>
               <w:rPr>
                 <w:rStyle w:val="Hipervnculo"/>
@@ -1934,7 +1893,78 @@
                 <w:noProof/>
                 <w:webHidden/>
               </w:rPr>
-              <w:instrText xml:space="preserve"> PAGEREF _Toc43334158 \h </w:instrText>
+              <w:instrText xml:space="preserve"> PAGEREF _Toc43416540 \h </w:instrText>
+            </w:r>
+            <w:r>
+              <w:rPr>
+                <w:noProof/>
+                <w:webHidden/>
+              </w:rPr>
+            </w:r>
+            <w:r>
+              <w:rPr>
+                <w:noProof/>
+                <w:webHidden/>
+              </w:rPr>
+              <w:fldChar w:fldCharType="separate"/>
+            </w:r>
+            <w:r>
+              <w:rPr>
+                <w:noProof/>
+                <w:webHidden/>
+              </w:rPr>
+              <w:t>7</w:t>
+            </w:r>
+            <w:r>
+              <w:rPr>
+                <w:noProof/>
+                <w:webHidden/>
+              </w:rPr>
+              <w:fldChar w:fldCharType="end"/>
+            </w:r>
+          </w:hyperlink>
+        </w:p>
+        <w:p>
+          <w:pPr>
+            <w:pStyle w:val="TDC2"/>
+            <w:tabs>
+              <w:tab w:val="right" w:leader="dot" w:pos="8828"/>
+            </w:tabs>
+            <w:rPr>
+              <w:rFonts w:asciiTheme="minorHAnsi" w:eastAsiaTheme="minorEastAsia" w:hAnsiTheme="minorHAnsi"/>
+              <w:noProof/>
+              <w:sz w:val="22"/>
+              <w:lang w:eastAsia="es-MX"/>
+            </w:rPr>
+          </w:pPr>
+          <w:hyperlink w:anchor="_Toc43416541" w:history="1">
+            <w:r>
+              <w:rPr>
+                <w:rStyle w:val="Hipervnculo"/>
+                <w:noProof/>
+              </w:rPr>
+              <w:t>Hosting</w:t>
+            </w:r>
+            <w:r>
+              <w:rPr>
+                <w:noProof/>
+                <w:webHidden/>
+              </w:rPr>
+              <w:tab/>
+            </w:r>
+            <w:r>
+              <w:rPr>
+                <w:noProof/>
+                <w:webHidden/>
+              </w:rPr>
+              <w:fldChar w:fldCharType="begin"/>
+            </w:r>
+            <w:r>
+              <w:rPr>
+                <w:noProof/>
+                <w:webHidden/>
+              </w:rPr>
+              <w:instrText xml:space="preserve"> PAGEREF _Toc43416541 \h </w:instrText>
             </w:r>
             <w:r>
               <w:rPr>
@@ -1978,7 +2008,7 @@
               <w:lang w:eastAsia="es-MX"/>
             </w:rPr>
           </w:pPr>
-          <w:hyperlink w:anchor="_Toc43334159" w:history="1">
+          <w:hyperlink w:anchor="_Toc43416542" w:history="1">
             <w:r>
               <w:rPr>
                 <w:rStyle w:val="Hipervnculo"/>
@@ -2005,7 +2035,7 @@
                 <w:noProof/>
                 <w:webHidden/>
               </w:rPr>
-              <w:instrText xml:space="preserve"> PAGEREF _Toc43334159 \h </w:instrText>
+              <w:instrText xml:space="preserve"> PAGEREF _Toc43416542 \h </w:instrText>
             </w:r>
             <w:r>
               <w:rPr>
@@ -2049,7 +2079,7 @@
               <w:lang w:eastAsia="es-MX"/>
             </w:rPr>
           </w:pPr>
-          <w:hyperlink w:anchor="_Toc43334160" w:history="1">
+          <w:hyperlink w:anchor="_Toc43416543" w:history="1">
             <w:r>
               <w:rPr>
                 <w:rStyle w:val="Hipervnculo"/>
@@ -2076,7 +2106,7 @@
                 <w:noProof/>
                 <w:webHidden/>
               </w:rPr>
-              <w:instrText xml:space="preserve"> PAGEREF _Toc43334160 \h </w:instrText>
+              <w:instrText xml:space="preserve"> PAGEREF _Toc43416543 \h </w:instrText>
             </w:r>
             <w:r>
               <w:rPr>
@@ -2120,7 +2150,7 @@
               <w:lang w:eastAsia="es-MX"/>
             </w:rPr>
           </w:pPr>
-          <w:hyperlink w:anchor="_Toc43334161" w:history="1">
+          <w:hyperlink w:anchor="_Toc43416544" w:history="1">
             <w:r>
               <w:rPr>
                 <w:rStyle w:val="Hipervnculo"/>
@@ -2147,7 +2177,7 @@
                 <w:noProof/>
                 <w:webHidden/>
               </w:rPr>
-              <w:instrText xml:space="preserve"> PAGEREF _Toc43334161 \h </w:instrText>
+              <w:instrText xml:space="preserve"> PAGEREF _Toc43416544 \h </w:instrText>
             </w:r>
             <w:r>
               <w:rPr>
@@ -2191,7 +2221,7 @@
               <w:lang w:eastAsia="es-MX"/>
             </w:rPr>
           </w:pPr>
-          <w:hyperlink w:anchor="_Toc43334162" w:history="1">
+          <w:hyperlink w:anchor="_Toc43416545" w:history="1">
             <w:r>
               <w:rPr>
                 <w:rStyle w:val="Hipervnculo"/>
@@ -2218,7 +2248,7 @@
                 <w:noProof/>
                 <w:webHidden/>
               </w:rPr>
-              <w:instrText xml:space="preserve"> PAGEREF _Toc43334162 \h </w:instrText>
+              <w:instrText xml:space="preserve"> PAGEREF _Toc43416545 \h </w:instrText>
             </w:r>
             <w:r>
               <w:rPr>
@@ -2262,7 +2292,7 @@
               <w:lang w:eastAsia="es-MX"/>
             </w:rPr>
           </w:pPr>
-          <w:hyperlink w:anchor="_Toc43334163" w:history="1">
+          <w:hyperlink w:anchor="_Toc43416546" w:history="1">
             <w:r>
               <w:rPr>
                 <w:rStyle w:val="Hipervnculo"/>
@@ -2289,7 +2319,7 @@
                 <w:noProof/>
                 <w:webHidden/>
               </w:rPr>
-              <w:instrText xml:space="preserve"> PAGEREF _Toc43334163 \h </w:instrText>
+              <w:instrText xml:space="preserve"> PAGEREF _Toc43416546 \h </w:instrText>
             </w:r>
             <w:r>
               <w:rPr>
@@ -2333,7 +2363,7 @@
               <w:lang w:eastAsia="es-MX"/>
             </w:rPr>
           </w:pPr>
-          <w:hyperlink w:anchor="_Toc43334164" w:history="1">
+          <w:hyperlink w:anchor="_Toc43416547" w:history="1">
             <w:r>
               <w:rPr>
                 <w:rStyle w:val="Hipervnculo"/>
@@ -2360,7 +2390,7 @@
                 <w:noProof/>
                 <w:webHidden/>
               </w:rPr>
-              <w:instrText xml:space="preserve"> PAGEREF _Toc43334164 \h </w:instrText>
+              <w:instrText xml:space="preserve"> PAGEREF _Toc43416547 \h </w:instrText>
             </w:r>
             <w:r>
               <w:rPr>
@@ -2380,7 +2410,7 @@
                 <w:noProof/>
                 <w:webHidden/>
               </w:rPr>
-              <w:t>10</w:t>
+              <w:t>11</w:t>
             </w:r>
             <w:r>
               <w:rPr>
@@ -2404,7 +2434,7 @@
               <w:lang w:eastAsia="es-MX"/>
             </w:rPr>
           </w:pPr>
-          <w:hyperlink w:anchor="_Toc43334165" w:history="1">
+          <w:hyperlink w:anchor="_Toc43416548" w:history="1">
             <w:r>
               <w:rPr>
                 <w:rStyle w:val="Hipervnculo"/>
@@ -2431,7 +2461,7 @@
                 <w:noProof/>
                 <w:webHidden/>
               </w:rPr>
-              <w:instrText xml:space="preserve"> PAGEREF _Toc43334165 \h </w:instrText>
+              <w:instrText xml:space="preserve"> PAGEREF _Toc43416548 \h </w:instrText>
             </w:r>
             <w:r>
               <w:rPr>
@@ -2451,7 +2481,7 @@
                 <w:noProof/>
                 <w:webHidden/>
               </w:rPr>
-              <w:t>11</w:t>
+              <w:t>12</w:t>
             </w:r>
             <w:r>
               <w:rPr>
@@ -2475,7 +2505,7 @@
               <w:lang w:eastAsia="es-MX"/>
             </w:rPr>
           </w:pPr>
-          <w:hyperlink w:anchor="_Toc43334166" w:history="1">
+          <w:hyperlink w:anchor="_Toc43416549" w:history="1">
             <w:r>
               <w:rPr>
                 <w:rStyle w:val="Hipervnculo"/>
@@ -2502,7 +2532,7 @@
                 <w:noProof/>
                 <w:webHidden/>
               </w:rPr>
-              <w:instrText xml:space="preserve"> PAGEREF _Toc43334166 \h </w:instrText>
+              <w:instrText xml:space="preserve"> PAGEREF _Toc43416549 \h </w:instrText>
             </w:r>
             <w:r>
               <w:rPr>
@@ -2522,7 +2552,7 @@
                 <w:noProof/>
                 <w:webHidden/>
               </w:rPr>
-              <w:t>11</w:t>
+              <w:t>12</w:t>
             </w:r>
             <w:r>
               <w:rPr>
@@ -2546,7 +2576,7 @@
               <w:lang w:eastAsia="es-MX"/>
             </w:rPr>
           </w:pPr>
-          <w:hyperlink w:anchor="_Toc43334167" w:history="1">
+          <w:hyperlink w:anchor="_Toc43416550" w:history="1">
             <w:r>
               <w:rPr>
                 <w:rStyle w:val="Hipervnculo"/>
@@ -2573,7 +2603,7 @@
                 <w:noProof/>
                 <w:webHidden/>
               </w:rPr>
-              <w:instrText xml:space="preserve"> PAGEREF _Toc43334167 \h </w:instrText>
+              <w:instrText xml:space="preserve"> PAGEREF _Toc43416550 \h </w:instrText>
             </w:r>
             <w:r>
               <w:rPr>
@@ -2593,7 +2623,7 @@
                 <w:noProof/>
                 <w:webHidden/>
               </w:rPr>
-              <w:t>11</w:t>
+              <w:t>12</w:t>
             </w:r>
             <w:r>
               <w:rPr>
@@ -2617,7 +2647,7 @@
               <w:lang w:eastAsia="es-MX"/>
             </w:rPr>
           </w:pPr>
-          <w:hyperlink w:anchor="_Toc43334168" w:history="1">
+          <w:hyperlink w:anchor="_Toc43416551" w:history="1">
             <w:r>
               <w:rPr>
                 <w:rStyle w:val="Hipervnculo"/>
@@ -2644,7 +2674,7 @@
                 <w:noProof/>
                 <w:webHidden/>
               </w:rPr>
-              <w:instrText xml:space="preserve"> PAGEREF _Toc43334168 \h </w:instrText>
+              <w:instrText xml:space="preserve"> PAGEREF _Toc43416551 \h </w:instrText>
             </w:r>
             <w:r>
               <w:rPr>
@@ -2664,7 +2694,7 @@
                 <w:noProof/>
                 <w:webHidden/>
               </w:rPr>
-              <w:t>11</w:t>
+              <w:t>14</w:t>
             </w:r>
             <w:r>
               <w:rPr>
@@ -2688,7 +2718,7 @@
               <w:lang w:eastAsia="es-MX"/>
             </w:rPr>
           </w:pPr>
-          <w:hyperlink w:anchor="_Toc43334169" w:history="1">
+          <w:hyperlink w:anchor="_Toc43416552" w:history="1">
             <w:r>
               <w:rPr>
                 <w:rStyle w:val="Hipervnculo"/>
@@ -2715,7 +2745,7 @@
                 <w:noProof/>
                 <w:webHidden/>
               </w:rPr>
-              <w:instrText xml:space="preserve"> PAGEREF _Toc43334169 \h </w:instrText>
+              <w:instrText xml:space="preserve"> PAGEREF _Toc43416552 \h </w:instrText>
             </w:r>
             <w:r>
               <w:rPr>
@@ -2735,7 +2765,7 @@
                 <w:noProof/>
                 <w:webHidden/>
               </w:rPr>
-              <w:t>11</w:t>
+              <w:t>16</w:t>
             </w:r>
             <w:r>
               <w:rPr>
@@ -2759,7 +2789,7 @@
               <w:lang w:eastAsia="es-MX"/>
             </w:rPr>
           </w:pPr>
-          <w:hyperlink w:anchor="_Toc43334170" w:history="1">
+          <w:hyperlink w:anchor="_Toc43416553" w:history="1">
             <w:r>
               <w:rPr>
                 <w:rStyle w:val="Hipervnculo"/>
@@ -2786,7 +2816,7 @@
                 <w:noProof/>
                 <w:webHidden/>
               </w:rPr>
-              <w:instrText xml:space="preserve"> PAGEREF _Toc43334170 \h </w:instrText>
+              <w:instrText xml:space="preserve"> PAGEREF _Toc43416553 \h </w:instrText>
             </w:r>
             <w:r>
               <w:rPr>
@@ -2806,7 +2836,7 @@
                 <w:noProof/>
                 <w:webHidden/>
               </w:rPr>
-              <w:t>11</w:t>
+              <w:t>16</w:t>
             </w:r>
             <w:r>
               <w:rPr>
@@ -2830,7 +2860,7 @@
               <w:lang w:eastAsia="es-MX"/>
             </w:rPr>
           </w:pPr>
-          <w:hyperlink w:anchor="_Toc43334171" w:history="1">
+          <w:hyperlink w:anchor="_Toc43416554" w:history="1">
             <w:r>
               <w:rPr>
                 <w:rStyle w:val="Hipervnculo"/>
@@ -2857,7 +2887,7 @@
                 <w:noProof/>
                 <w:webHidden/>
               </w:rPr>
-              <w:instrText xml:space="preserve"> PAGEREF _Toc43334171 \h </w:instrText>
+              <w:instrText xml:space="preserve"> PAGEREF _Toc43416554 \h </w:instrText>
             </w:r>
             <w:r>
               <w:rPr>
@@ -2877,7 +2907,7 @@
                 <w:noProof/>
                 <w:webHidden/>
               </w:rPr>
-              <w:t>11</w:t>
+              <w:t>16</w:t>
             </w:r>
             <w:r>
               <w:rPr>
@@ -2901,7 +2931,7 @@
               <w:lang w:eastAsia="es-MX"/>
             </w:rPr>
           </w:pPr>
-          <w:hyperlink w:anchor="_Toc43334172" w:history="1">
+          <w:hyperlink w:anchor="_Toc43416555" w:history="1">
             <w:r>
               <w:rPr>
                 <w:rStyle w:val="Hipervnculo"/>
@@ -2929,7 +2959,7 @@
                 <w:noProof/>
                 <w:webHidden/>
               </w:rPr>
-              <w:instrText xml:space="preserve"> PAGEREF _Toc43334172 \h </w:instrText>
+              <w:instrText xml:space="preserve"> PAGEREF _Toc43416555 \h </w:instrText>
             </w:r>
             <w:r>
               <w:rPr>
@@ -2949,7 +2979,7 @@
                 <w:noProof/>
                 <w:webHidden/>
               </w:rPr>
-              <w:t>11</w:t>
+              <w:t>16</w:t>
             </w:r>
             <w:r>
               <w:rPr>
@@ -2998,7 +3028,7 @@
       <w:pPr>
         <w:pStyle w:val="Ttulo1"/>
       </w:pPr>
-      <w:bookmarkStart w:id="2" w:name="_Toc43334149"/>
+      <w:bookmarkStart w:id="2" w:name="_Toc43416531"/>
       <w:r>
         <w:lastRenderedPageBreak/>
         <w:t>INTRODUCCIÓN</w:t>
@@ -3007,15 +3037,7 @@
     </w:p>
     <w:p>
       <w:r>
-        <w:t xml:space="preserve">Para muchos la documentación de un proyecto no parece ser una parte importante del desarrollo de proyectos, en el área de las </w:t>
-      </w:r>
-      <w:proofErr w:type="spellStart"/>
-      <w:r>
-        <w:t>TIC´s</w:t>
-      </w:r>
-      <w:proofErr w:type="spellEnd"/>
-      <w:r>
-        <w:t xml:space="preserve"> hemos visto que gracias a nuestra buena o mala documentación pude repercutir a tal grado de que el proyecto sea desechado y exista la perdida de dinero.</w:t>
+        <w:t>Para muchos la documentación de un proyecto no parece ser una parte importante del desarrollo de proyectos, en el área de las TIC´s hemos visto que gracias a nuestra buena o mala documentación pude repercutir a tal grado de que el proyecto sea desechado y exista la perdida de dinero.</w:t>
       </w:r>
     </w:p>
     <w:p>
@@ -3127,7 +3149,7 @@
       <w:pPr>
         <w:pStyle w:val="Ttulo1"/>
       </w:pPr>
-      <w:bookmarkStart w:id="3" w:name="_Toc43334150"/>
+      <w:bookmarkStart w:id="3" w:name="_Toc43416532"/>
       <w:r>
         <w:lastRenderedPageBreak/>
         <w:t>REQUERIMIENTOS</w:t>
@@ -3139,7 +3161,7 @@
       <w:pPr>
         <w:pStyle w:val="Ttulo2"/>
       </w:pPr>
-      <w:bookmarkStart w:id="4" w:name="_Toc43334151"/>
+      <w:bookmarkStart w:id="4" w:name="_Toc43416533"/>
       <w:r>
         <w:t>Requerimientos funcionales:</w:t>
       </w:r>
@@ -3149,7 +3171,7 @@
       <w:pPr>
         <w:pStyle w:val="Ttulo2"/>
       </w:pPr>
-      <w:bookmarkStart w:id="5" w:name="_Toc43334152"/>
+      <w:bookmarkStart w:id="5" w:name="_Toc43416534"/>
       <w:r>
         <w:t>Requerimientos no funcionales:</w:t>
       </w:r>
@@ -3159,7 +3181,7 @@
       <w:pPr>
         <w:pStyle w:val="Ttulo2"/>
       </w:pPr>
-      <w:bookmarkStart w:id="6" w:name="_Toc43334153"/>
+      <w:bookmarkStart w:id="6" w:name="_Toc43416535"/>
       <w:r>
         <w:t>Hipervínculo</w:t>
       </w:r>
@@ -3169,7 +3191,7 @@
       <w:pPr>
         <w:pStyle w:val="Ttulo1"/>
       </w:pPr>
-      <w:bookmarkStart w:id="7" w:name="_Toc43334154"/>
+      <w:bookmarkStart w:id="7" w:name="_Toc43416536"/>
       <w:r>
         <w:t>JUSTIFICACIÓN DE LA SELECCIÓN DE LA TECNOLOGÍA WEB A EMPLEAR</w:t>
       </w:r>
@@ -3179,7 +3201,7 @@
       <w:pPr>
         <w:pStyle w:val="Ttulo2"/>
       </w:pPr>
-      <w:bookmarkStart w:id="8" w:name="_Toc43334155"/>
+      <w:bookmarkStart w:id="8" w:name="_Toc43416537"/>
       <w:r>
         <w:t>Framework</w:t>
       </w:r>
@@ -3193,21 +3215,13 @@
         <w:t>segundo</w:t>
       </w:r>
       <w:r>
-        <w:t xml:space="preserve"> parcial que se trabajaría con </w:t>
-      </w:r>
-      <w:proofErr w:type="spellStart"/>
-      <w:r>
-        <w:t>Code</w:t>
+        <w:t xml:space="preserve"> parcial que se trabajaría con Code</w:t>
       </w:r>
       <w:r>
         <w:t>I</w:t>
       </w:r>
       <w:r>
-        <w:t>gniter</w:t>
-      </w:r>
-      <w:proofErr w:type="spellEnd"/>
-      <w:r>
-        <w:t xml:space="preserve"> 4 debido a que es el </w:t>
+        <w:t xml:space="preserve">gniter 4 debido a que es el </w:t>
       </w:r>
       <w:r>
         <w:t>más</w:t>
@@ -3222,21 +3236,11 @@
         <w:t xml:space="preserve">, o estructuración de códigos </w:t>
       </w:r>
       <w:r>
-        <w:t xml:space="preserve">y si es que manejábamos </w:t>
-      </w:r>
-      <w:proofErr w:type="spellStart"/>
-      <w:r>
-        <w:t>CodeIgniter</w:t>
-      </w:r>
-      <w:proofErr w:type="spellEnd"/>
-      <w:r>
-        <w:t xml:space="preserve"> 3 ahora será </w:t>
-      </w:r>
-      <w:proofErr w:type="spellStart"/>
-      <w:r>
-        <w:t>mas</w:t>
-      </w:r>
-      <w:proofErr w:type="spellEnd"/>
+        <w:t xml:space="preserve">y si es que manejábamos CodeIgniter 3 ahora será </w:t>
+      </w:r>
+      <w:r>
+        <w:t>más</w:t>
+      </w:r>
       <w:r>
         <w:t xml:space="preserve"> complicado desacostumbrarse a esa versión; por otro </w:t>
       </w:r>
@@ -3244,15 +3248,7 @@
         <w:t>lado,</w:t>
       </w:r>
       <w:r>
-        <w:t xml:space="preserve"> muchos no habíamos usado este </w:t>
-      </w:r>
-      <w:proofErr w:type="spellStart"/>
-      <w:r>
-        <w:t>framework</w:t>
-      </w:r>
-      <w:proofErr w:type="spellEnd"/>
-      <w:r>
-        <w:t xml:space="preserve"> así que es más fácil aprender ahora esta nueva versión.</w:t>
+        <w:t xml:space="preserve"> muchos no habíamos usado este framework así que es más fácil aprender ahora esta nueva versión.</w:t>
       </w:r>
     </w:p>
     <w:p>
@@ -3262,180 +3258,116 @@
       <w:r>
         <w:t xml:space="preserve"> se </w:t>
       </w:r>
+      <w:r>
+        <w:t>está</w:t>
+      </w:r>
+      <w:r>
+        <w:t xml:space="preserve"> utilizando Co</w:t>
+      </w:r>
+      <w:r>
+        <w:t>deIgniter debido a que aproximada mente desde el 200</w:t>
+      </w:r>
+      <w:r>
+        <w:t>7</w:t>
+      </w:r>
+      <w:r>
+        <w:t xml:space="preserve"> hasta el 201</w:t>
+      </w:r>
+      <w:r>
+        <w:t>4</w:t>
+      </w:r>
+      <w:r>
+        <w:t xml:space="preserve"> fue de los</w:t>
+      </w:r>
+      <w:r>
+        <w:t xml:space="preserve"> frameworks </w:t>
+      </w:r>
+      <w:r>
+        <w:t>más</w:t>
+      </w:r>
+      <w:r>
+        <w:t xml:space="preserve"> utilizado</w:t>
+      </w:r>
+      <w:r>
+        <w:t xml:space="preserve">, </w:t>
+      </w:r>
+      <w:r>
+        <w:t>después</w:t>
+      </w:r>
+      <w:r>
+        <w:t xml:space="preserve"> </w:t>
+      </w:r>
+      <w:r>
+        <w:t>L</w:t>
+      </w:r>
+      <w:r>
+        <w:t xml:space="preserve">aravel le dio </w:t>
+      </w:r>
+      <w:r>
+        <w:t>más</w:t>
+      </w:r>
+      <w:r>
+        <w:t xml:space="preserve"> </w:t>
+      </w:r>
+      <w:r>
+        <w:t xml:space="preserve">aumento de uso desde el 2015; </w:t>
+      </w:r>
+      <w:r>
+        <w:t xml:space="preserve">no utilizamos Laravel debido a que la instalación se </w:t>
+      </w:r>
+      <w:r>
+        <w:t>h</w:t>
+      </w:r>
+      <w:r>
+        <w:t xml:space="preserve">ace mediante </w:t>
+      </w:r>
       <w:proofErr w:type="spellStart"/>
       <w:r>
-        <w:t>esta</w:t>
+        <w:t>Composer</w:t>
       </w:r>
       <w:proofErr w:type="spellEnd"/>
       <w:r>
-        <w:t xml:space="preserve"> utilizando </w:t>
-      </w:r>
-      <w:proofErr w:type="spellStart"/>
-      <w:r>
-        <w:t>Co</w:t>
-      </w:r>
-      <w:r>
-        <w:t>deIgniter</w:t>
-      </w:r>
-      <w:proofErr w:type="spellEnd"/>
-      <w:r>
-        <w:t xml:space="preserve"> debido a que aproximada mente desde el 200</w:t>
-      </w:r>
-      <w:r>
-        <w:t>7</w:t>
-      </w:r>
-      <w:r>
-        <w:t xml:space="preserve"> hasta el 201</w:t>
-      </w:r>
-      <w:r>
-        <w:t>4</w:t>
-      </w:r>
-      <w:r>
-        <w:t xml:space="preserve"> fue de los</w:t>
-      </w:r>
-      <w:r>
-        <w:t xml:space="preserve"> </w:t>
-      </w:r>
-      <w:proofErr w:type="spellStart"/>
-      <w:r>
-        <w:t>frameworks</w:t>
-      </w:r>
-      <w:proofErr w:type="spellEnd"/>
-      <w:r>
-        <w:t xml:space="preserve"> </w:t>
+        <w:t>, no es tan fácil como CodeIgniter</w:t>
+      </w:r>
+      <w:r>
+        <w:t xml:space="preserve">, Laravel </w:t>
+      </w:r>
+      <w:r>
+        <w:t>está</w:t>
+      </w:r>
+      <w:r>
+        <w:t xml:space="preserve"> pensado para las </w:t>
+      </w:r>
+      <w:r>
+        <w:t>últimas</w:t>
+      </w:r>
+      <w:r>
+        <w:t xml:space="preserve"> versiones de PHP</w:t>
+      </w:r>
+      <w:r>
+        <w:t xml:space="preserve"> y solo soporta </w:t>
+      </w:r>
+      <w:r>
+        <w:t>a partir</w:t>
+      </w:r>
+      <w:r>
+        <w:t xml:space="preserve"> del 5.4 al contrario de CodeIgniter</w:t>
+      </w:r>
+      <w:r>
+        <w:t xml:space="preserve"> y por </w:t>
+      </w:r>
+      <w:r>
+        <w:t>último</w:t>
+      </w:r>
+      <w:r>
+        <w:t xml:space="preserve"> la curva de aprendizaje en esta pandemia es </w:t>
       </w:r>
       <w:r>
         <w:t>más</w:t>
       </w:r>
       <w:r>
-        <w:t xml:space="preserve"> utilizado</w:t>
-      </w:r>
-      <w:r>
-        <w:t xml:space="preserve">, </w:t>
-      </w:r>
-      <w:r>
-        <w:t>después</w:t>
-      </w:r>
-      <w:r>
-        <w:t xml:space="preserve"> </w:t>
-      </w:r>
-      <w:proofErr w:type="spellStart"/>
-      <w:r>
-        <w:t>L</w:t>
-      </w:r>
-      <w:r>
-        <w:t>aravel</w:t>
-      </w:r>
-      <w:proofErr w:type="spellEnd"/>
-      <w:r>
-        <w:t xml:space="preserve"> le dio </w:t>
-      </w:r>
-      <w:r>
-        <w:t>más</w:t>
-      </w:r>
-      <w:r>
-        <w:t xml:space="preserve"> </w:t>
-      </w:r>
-      <w:r>
-        <w:t xml:space="preserve">aumento de uso desde el 2015; </w:t>
-      </w:r>
-      <w:r>
-        <w:t xml:space="preserve">no utilizamos </w:t>
-      </w:r>
-      <w:proofErr w:type="spellStart"/>
-      <w:r>
-        <w:t>Laravel</w:t>
-      </w:r>
-      <w:proofErr w:type="spellEnd"/>
-      <w:r>
-        <w:t xml:space="preserve"> debido a que la instalación se </w:t>
-      </w:r>
-      <w:r>
-        <w:t>h</w:t>
-      </w:r>
-      <w:r>
-        <w:t xml:space="preserve">ace mediante </w:t>
-      </w:r>
-      <w:proofErr w:type="spellStart"/>
-      <w:r>
-        <w:t>Composer</w:t>
-      </w:r>
-      <w:proofErr w:type="spellEnd"/>
-      <w:r>
-        <w:t xml:space="preserve">, no es tan fácil como </w:t>
-      </w:r>
-      <w:proofErr w:type="spellStart"/>
-      <w:r>
-        <w:t>CodeIgniter</w:t>
-      </w:r>
-      <w:proofErr w:type="spellEnd"/>
-      <w:r>
-        <w:t xml:space="preserve">, </w:t>
-      </w:r>
-      <w:proofErr w:type="spellStart"/>
-      <w:r>
-        <w:t>Laravel</w:t>
-      </w:r>
-      <w:proofErr w:type="spellEnd"/>
-      <w:r>
-        <w:t xml:space="preserve"> </w:t>
-      </w:r>
-      <w:r>
-        <w:t>está</w:t>
-      </w:r>
-      <w:r>
-        <w:t xml:space="preserve"> pensado para las </w:t>
-      </w:r>
-      <w:r>
-        <w:t>últimas</w:t>
-      </w:r>
-      <w:r>
-        <w:t xml:space="preserve"> versiones de PHP</w:t>
-      </w:r>
-      <w:r>
-        <w:t xml:space="preserve"> y solo soporta </w:t>
-      </w:r>
-      <w:r>
-        <w:t>a partir</w:t>
-      </w:r>
-      <w:r>
-        <w:t xml:space="preserve"> del 5.4 al contrario de </w:t>
-      </w:r>
-      <w:proofErr w:type="spellStart"/>
-      <w:r>
-        <w:t>CodeIgniter</w:t>
-      </w:r>
-      <w:proofErr w:type="spellEnd"/>
-      <w:r>
-        <w:t xml:space="preserve"> y por </w:t>
-      </w:r>
-      <w:proofErr w:type="spellStart"/>
-      <w:r>
-        <w:t>ultimo</w:t>
-      </w:r>
-      <w:proofErr w:type="spellEnd"/>
-      <w:r>
-        <w:t xml:space="preserve"> la curva de aprendizaje en esta pandemia es </w:t>
-      </w:r>
-      <w:r>
-        <w:t>más</w:t>
-      </w:r>
-      <w:r>
-        <w:t xml:space="preserve"> rápida en </w:t>
-      </w:r>
-      <w:proofErr w:type="spellStart"/>
-      <w:r>
-        <w:t>CodeIgniter</w:t>
-      </w:r>
-      <w:proofErr w:type="spellEnd"/>
-      <w:r>
-        <w:t xml:space="preserve"> que de </w:t>
-      </w:r>
-      <w:proofErr w:type="spellStart"/>
-      <w:r>
-        <w:t>Laravel</w:t>
-      </w:r>
-      <w:proofErr w:type="spellEnd"/>
+        <w:t xml:space="preserve"> rápida en CodeIgniter que de Laravel</w:t>
+      </w:r>
       <w:r>
         <w:t>.</w:t>
       </w:r>
@@ -3452,23 +3384,7 @@
           <w:b/>
           <w:bCs/>
         </w:rPr>
-        <w:t xml:space="preserve">Las ventajas de utilizar </w:t>
-      </w:r>
-      <w:proofErr w:type="spellStart"/>
-      <w:r>
-        <w:rPr>
-          <w:b/>
-          <w:bCs/>
-        </w:rPr>
-        <w:t>CodeIgniter</w:t>
-      </w:r>
-      <w:proofErr w:type="spellEnd"/>
-      <w:r>
-        <w:rPr>
-          <w:b/>
-          <w:bCs/>
-        </w:rPr>
-        <w:t xml:space="preserve"> son;</w:t>
+        <w:t>Las ventajas de utilizar CodeIgniter son;</w:t>
       </w:r>
     </w:p>
     <w:p>
@@ -3480,15 +3396,7 @@
         </w:numPr>
       </w:pPr>
       <w:r>
-        <w:t xml:space="preserve">Las páginas se procesan muy rápido, el núcleo de </w:t>
-      </w:r>
-      <w:proofErr w:type="spellStart"/>
-      <w:r>
-        <w:t>CodeIgniter</w:t>
-      </w:r>
-      <w:proofErr w:type="spellEnd"/>
-      <w:r>
-        <w:t xml:space="preserve"> es bastante ligero.</w:t>
+        <w:t>Las páginas se procesan muy rápido, el núcleo de CodeIgniter es bastante ligero.</w:t>
       </w:r>
     </w:p>
     <w:p>
@@ -3600,21 +3508,8 @@
           <w:numId w:val="1"/>
         </w:numPr>
       </w:pPr>
-      <w:proofErr w:type="spellStart"/>
-      <w:r>
-        <w:t>CodeIgniter</w:t>
-      </w:r>
-      <w:proofErr w:type="spellEnd"/>
-      <w:r>
-        <w:t xml:space="preserve"> es bastante menos rígido que otros </w:t>
-      </w:r>
-      <w:proofErr w:type="spellStart"/>
-      <w:r>
-        <w:t>frameworks</w:t>
-      </w:r>
-      <w:proofErr w:type="spellEnd"/>
-      <w:r>
-        <w:t>. Define una manera de trabajar, pero podemos seguirla o no.</w:t>
+      <w:r>
+        <w:t>CodeIgniter es bastante menos rígido que otros frameworks. Define una manera de trabajar, pero podemos seguirla o no.</w:t>
       </w:r>
     </w:p>
     <w:p>
@@ -3671,13 +3566,8 @@
           <w:numId w:val="1"/>
         </w:numPr>
       </w:pPr>
-      <w:proofErr w:type="spellStart"/>
-      <w:r>
-        <w:t>CodeIgniter</w:t>
-      </w:r>
-      <w:proofErr w:type="spellEnd"/>
-      <w:r>
-        <w:t xml:space="preserve"> usa una versión modificada del Patrón de Base de Datos Active Record. Este patrón permite obtener, insertar y actualizar información en tu base de datos con mínima codificación. Permite consultas más seguras, ya que los valores son escapadas automáticamente por el sistema.</w:t>
+      <w:r>
+        <w:t>CodeIgniter usa una versión modificada del Patrón de Base de Datos Active Record. Este patrón permite obtener, insertar y actualizar información en tu base de datos con mínima codificación. Permite consultas más seguras, ya que los valores son escapadas automáticamente por el sistema.</w:t>
       </w:r>
     </w:p>
     <w:p>
@@ -3700,21 +3590,8 @@
           <w:numId w:val="1"/>
         </w:numPr>
       </w:pPr>
-      <w:proofErr w:type="spellStart"/>
-      <w:r>
-        <w:t>CodeIgniter</w:t>
-      </w:r>
-      <w:proofErr w:type="spellEnd"/>
-      <w:r>
-        <w:t xml:space="preserve"> cuenta con mayor rendimiento que </w:t>
-      </w:r>
-      <w:proofErr w:type="spellStart"/>
-      <w:r>
-        <w:t>Laravel</w:t>
-      </w:r>
-      <w:proofErr w:type="spellEnd"/>
-      <w:r>
-        <w:t>, en versiones anteriores de PHP a la 7.0</w:t>
+      <w:r>
+        <w:t>CodeIgniter cuenta con mayor rendimiento que Laravel, en versiones anteriores de PHP a la 7.0</w:t>
       </w:r>
       <w:r>
         <w:t>.</w:t>
@@ -3767,17 +3644,8 @@
           <w:b/>
           <w:bCs/>
         </w:rPr>
-        <w:t xml:space="preserve">de utilizar </w:t>
-      </w:r>
-      <w:proofErr w:type="spellStart"/>
-      <w:r>
-        <w:rPr>
-          <w:b/>
-          <w:bCs/>
-        </w:rPr>
-        <w:t>CodeIgniter</w:t>
-      </w:r>
-      <w:proofErr w:type="spellEnd"/>
+        <w:t>de utilizar CodeIgniter</w:t>
+      </w:r>
       <w:r>
         <w:rPr>
           <w:b/>
@@ -3865,7 +3733,7 @@
       <w:pPr>
         <w:pStyle w:val="Ttulo2"/>
       </w:pPr>
-      <w:bookmarkStart w:id="9" w:name="_Toc43334156"/>
+      <w:bookmarkStart w:id="9" w:name="_Toc43416538"/>
       <w:r>
         <w:t>Servidor</w:t>
       </w:r>
@@ -3884,11 +3752,9 @@
       <w:r>
         <w:t xml:space="preserve">; también se </w:t>
       </w:r>
-      <w:proofErr w:type="spellStart"/>
-      <w:r>
-        <w:t>esta</w:t>
-      </w:r>
-      <w:proofErr w:type="spellEnd"/>
+      <w:r>
+        <w:t>está</w:t>
+      </w:r>
       <w:r>
         <w:t xml:space="preserve"> utilizando debido a que </w:t>
       </w:r>
@@ -3943,15 +3809,7 @@
         <w:t>IIS Server</w:t>
       </w:r>
       <w:r>
-        <w:t xml:space="preserve"> y </w:t>
-      </w:r>
-      <w:proofErr w:type="spellStart"/>
-      <w:r>
-        <w:t>Tomcat</w:t>
-      </w:r>
-      <w:proofErr w:type="spellEnd"/>
-      <w:r>
-        <w:t xml:space="preserve"> Server</w:t>
+        <w:t xml:space="preserve"> y Tomcat Server</w:t>
       </w:r>
       <w:r>
         <w:t xml:space="preserve">; apache es </w:t>
@@ -3976,7 +3834,7 @@
       <w:pPr>
         <w:pStyle w:val="Ttulo2"/>
       </w:pPr>
-      <w:bookmarkStart w:id="10" w:name="_Toc43334157"/>
+      <w:bookmarkStart w:id="10" w:name="_Toc43416539"/>
       <w:r>
         <w:t>Lenguaje de programación</w:t>
       </w:r>
@@ -3984,43 +3842,26 @@
     </w:p>
     <w:p>
       <w:r>
-        <w:t xml:space="preserve">Pues al usar el </w:t>
-      </w:r>
-      <w:proofErr w:type="spellStart"/>
-      <w:r>
-        <w:t>framework</w:t>
-      </w:r>
-      <w:proofErr w:type="spellEnd"/>
+        <w:t xml:space="preserve">Pues al usar el framework </w:t>
+      </w:r>
+      <w:r>
+        <w:t xml:space="preserve">CodeIgniter sabemos que </w:t>
+      </w:r>
+      <w:r>
+        <w:t>está</w:t>
+      </w:r>
+      <w:r>
+        <w:t xml:space="preserve"> basado al Modelo-Vista-Controlador y </w:t>
+      </w:r>
+      <w:r>
+        <w:t>que es muy eficaz debido a su lenguaje de programación que es PHP</w:t>
+      </w:r>
       <w:r>
         <w:t xml:space="preserve"> </w:t>
       </w:r>
-      <w:proofErr w:type="spellStart"/>
-      <w:r>
-        <w:t>CodeIgniter</w:t>
-      </w:r>
-      <w:proofErr w:type="spellEnd"/>
-      <w:r>
-        <w:t xml:space="preserve"> sabemos que </w:t>
-      </w:r>
-      <w:proofErr w:type="spellStart"/>
-      <w:r>
-        <w:t>esta</w:t>
-      </w:r>
-      <w:proofErr w:type="spellEnd"/>
-      <w:r>
-        <w:t xml:space="preserve"> basado al Modelo-Vista-Controlador y </w:t>
-      </w:r>
-      <w:r>
-        <w:t>que es muy eficaz debido a su lenguaje de programación que es PHP</w:t>
-      </w:r>
-      <w:r>
-        <w:t xml:space="preserve"> </w:t>
-      </w:r>
-      <w:proofErr w:type="spellStart"/>
-      <w:r>
-        <w:t>mas</w:t>
-      </w:r>
-      <w:proofErr w:type="spellEnd"/>
+      <w:r>
+        <w:t>más</w:t>
+      </w:r>
       <w:r>
         <w:t xml:space="preserve"> aparte de que </w:t>
       </w:r>
@@ -4047,7 +3888,7 @@
       <w:pPr>
         <w:pStyle w:val="Ttulo2"/>
       </w:pPr>
-      <w:bookmarkStart w:id="11" w:name="_Toc43334158"/>
+      <w:bookmarkStart w:id="11" w:name="_Toc43416540"/>
       <w:r>
         <w:t>SGBD</w:t>
       </w:r>
@@ -4058,24 +3899,14 @@
         <w:t xml:space="preserve">Para </w:t>
       </w:r>
       <w:r>
-        <w:t xml:space="preserve">las bases de datos se manejara </w:t>
-      </w:r>
-      <w:proofErr w:type="spellStart"/>
-      <w:r>
-        <w:t>MySQL</w:t>
-      </w:r>
-      <w:proofErr w:type="spellEnd"/>
-      <w:r>
-        <w:t xml:space="preserve"> debido a que es muy rápido a la lectura y escritura</w:t>
+        <w:t>las bases de datos se manejara MySQL debido a que es muy rápido a la lectura y escritura</w:t>
       </w:r>
       <w:r>
         <w:t xml:space="preserve">; nos archiva datos en tablas separadas, es </w:t>
       </w:r>
-      <w:proofErr w:type="spellStart"/>
-      <w:r>
-        <w:t>mas</w:t>
-      </w:r>
-      <w:proofErr w:type="spellEnd"/>
+      <w:r>
+        <w:t>más</w:t>
+      </w:r>
       <w:r>
         <w:t xml:space="preserve"> flexible</w:t>
       </w:r>
@@ -4085,11 +3916,9 @@
       <w:r>
         <w:t xml:space="preserve">GPL ya que es de uso libre y gratuito y </w:t>
       </w:r>
-      <w:proofErr w:type="spellStart"/>
-      <w:r>
-        <w:t>mas</w:t>
-      </w:r>
-      <w:proofErr w:type="spellEnd"/>
+      <w:r>
+        <w:t>más</w:t>
+      </w:r>
       <w:r>
         <w:t xml:space="preserve"> del 9</w:t>
       </w:r>
@@ -4111,11 +3940,9 @@
       <w:r>
         <w:t xml:space="preserve"> ya que su primer punto por el cual no lo usamos es </w:t>
       </w:r>
-      <w:proofErr w:type="spellStart"/>
-      <w:r>
-        <w:t>por que</w:t>
-      </w:r>
-      <w:proofErr w:type="spellEnd"/>
+      <w:r>
+        <w:t>porque</w:t>
+      </w:r>
       <w:r>
         <w:t xml:space="preserve"> es de paga al ser de Microsoft</w:t>
       </w:r>
@@ -4127,12 +3954,14 @@
       <w:pPr>
         <w:pStyle w:val="Ttulo2"/>
       </w:pPr>
+      <w:bookmarkStart w:id="12" w:name="_Toc43416541"/>
       <w:r>
         <w:t>Hostin</w:t>
       </w:r>
       <w:r>
         <w:t>g</w:t>
       </w:r>
+      <w:bookmarkEnd w:id="12"/>
     </w:p>
     <w:p>
       <w:r>
@@ -4156,49 +3985,38 @@
       <w:r>
         <w:t xml:space="preserve">host, las razones del </w:t>
       </w:r>
+      <w:r>
+        <w:t>por qué</w:t>
+      </w:r>
+      <w:r>
+        <w:t xml:space="preserve"> lo elegimos principalmente fue que no tiene </w:t>
+      </w:r>
+      <w:r>
+        <w:t>costo mucho menos anuncios molestos, pero también e</w:t>
+      </w:r>
+      <w:r>
+        <w:t xml:space="preserve">s </w:t>
+      </w:r>
+      <w:r>
+        <w:t>compatible</w:t>
+      </w:r>
+      <w:r>
+        <w:t xml:space="preserve"> con PHP, </w:t>
+      </w:r>
       <w:proofErr w:type="spellStart"/>
       <w:r>
-        <w:t>por que</w:t>
+        <w:t>MtSQL</w:t>
       </w:r>
       <w:proofErr w:type="spellEnd"/>
       <w:r>
-        <w:t xml:space="preserve"> lo elegimos principalmente fue que no tiene </w:t>
-      </w:r>
-      <w:r>
-        <w:t>costo mucho menos anuncios molestos, pero también e</w:t>
-      </w:r>
-      <w:r>
-        <w:t xml:space="preserve">s </w:t>
-      </w:r>
-      <w:proofErr w:type="spellStart"/>
-      <w:r>
-        <w:t>compartible</w:t>
-      </w:r>
-      <w:proofErr w:type="spellEnd"/>
-      <w:r>
-        <w:t xml:space="preserve"> con PHP, </w:t>
-      </w:r>
-      <w:proofErr w:type="spellStart"/>
-      <w:r>
-        <w:t>MtSQL</w:t>
-      </w:r>
-      <w:proofErr w:type="spellEnd"/>
-      <w:r>
         <w:t xml:space="preserve"> y algo </w:t>
       </w:r>
-      <w:proofErr w:type="spellStart"/>
-      <w:r>
-        <w:t>mas</w:t>
-      </w:r>
-      <w:proofErr w:type="spellEnd"/>
-      <w:r>
-        <w:t xml:space="preserve"> que hemos manejado es un </w:t>
-      </w:r>
-      <w:proofErr w:type="spellStart"/>
-      <w:r>
-        <w:t>Cpanel</w:t>
-      </w:r>
-      <w:proofErr w:type="spellEnd"/>
+      <w:r>
+        <w:t>más</w:t>
+      </w:r>
+      <w:r>
+        <w:t xml:space="preserve"> que hemos manejado es un Cpanel</w:t>
+      </w:r>
       <w:r>
         <w:t>.</w:t>
       </w:r>
@@ -4208,11 +4026,9 @@
         <w:lastRenderedPageBreak/>
         <w:t xml:space="preserve">Este es uno de los 10 </w:t>
       </w:r>
-      <w:proofErr w:type="spellStart"/>
-      <w:r>
-        <w:t>mas</w:t>
-      </w:r>
-      <w:proofErr w:type="spellEnd"/>
+      <w:r>
+        <w:t>más</w:t>
+      </w:r>
       <w:r>
         <w:t xml:space="preserve"> reconocidos como web hosting gratuito</w:t>
       </w:r>
@@ -4264,21 +4080,21 @@
       <w:pPr>
         <w:pStyle w:val="Ttulo1"/>
       </w:pPr>
-      <w:bookmarkStart w:id="12" w:name="_Toc43334159"/>
+      <w:bookmarkStart w:id="13" w:name="_Toc43416542"/>
       <w:r>
         <w:t>ESTRUCTURA DE LA APLICACIÓN</w:t>
       </w:r>
-      <w:bookmarkEnd w:id="12"/>
+      <w:bookmarkEnd w:id="13"/>
     </w:p>
     <w:p>
       <w:pPr>
         <w:pStyle w:val="Ttulo2"/>
       </w:pPr>
-      <w:bookmarkStart w:id="13" w:name="_Toc43334160"/>
+      <w:bookmarkStart w:id="14" w:name="_Toc43416543"/>
       <w:r>
         <w:t>Mapa de navegación</w:t>
       </w:r>
-      <w:bookmarkEnd w:id="13"/>
+      <w:bookmarkEnd w:id="14"/>
     </w:p>
     <w:p>
       <w:pPr>
@@ -4308,15 +4124,7 @@
     </w:p>
     <w:p>
       <w:r>
-        <w:t xml:space="preserve">Pues justificamos la selección de esta estructura </w:t>
-      </w:r>
-      <w:proofErr w:type="gramStart"/>
-      <w:r>
-        <w:t>debido</w:t>
-      </w:r>
-      <w:proofErr w:type="gramEnd"/>
-      <w:r>
-        <w:t xml:space="preserve"> a que esta con los nombres necesarios para que la persona pueda acceder a la información que requiere desde cualquier </w:t>
+        <w:t xml:space="preserve">Pues justificamos la selección de esta estructura debido a que esta con los nombres necesarios para que la persona pueda acceder a la información que requiere desde cualquier </w:t>
       </w:r>
       <w:r>
         <w:t>página del sitio</w:t>
@@ -4641,32 +4449,32 @@
       <w:pPr>
         <w:pStyle w:val="Ttulo2"/>
       </w:pPr>
-      <w:bookmarkStart w:id="14" w:name="_Toc43334161"/>
+      <w:bookmarkStart w:id="15" w:name="_Toc43416544"/>
       <w:r>
         <w:lastRenderedPageBreak/>
         <w:t>Bocetos de pantallas</w:t>
       </w:r>
-      <w:bookmarkEnd w:id="14"/>
+      <w:bookmarkEnd w:id="15"/>
     </w:p>
     <w:p>
       <w:pPr>
         <w:pStyle w:val="Ttulo1"/>
       </w:pPr>
-      <w:bookmarkStart w:id="15" w:name="_Toc43334162"/>
+      <w:bookmarkStart w:id="16" w:name="_Toc43416545"/>
       <w:r>
         <w:t>DIAGRAMAS DE LA BASE DE DATOS</w:t>
       </w:r>
-      <w:bookmarkEnd w:id="15"/>
+      <w:bookmarkEnd w:id="16"/>
     </w:p>
     <w:p>
       <w:pPr>
         <w:pStyle w:val="Ttulo2"/>
       </w:pPr>
-      <w:bookmarkStart w:id="16" w:name="_Toc43334163"/>
+      <w:bookmarkStart w:id="17" w:name="_Toc43416546"/>
       <w:r>
         <w:t>Diagrama Entidad-Relación:</w:t>
       </w:r>
-      <w:bookmarkEnd w:id="16"/>
+      <w:bookmarkEnd w:id="17"/>
     </w:p>
     <w:p>
       <w:r>
@@ -4721,12 +4529,12 @@
       <w:pPr>
         <w:pStyle w:val="Ttulo2"/>
       </w:pPr>
-      <w:bookmarkStart w:id="17" w:name="_Toc43334164"/>
+      <w:bookmarkStart w:id="18" w:name="_Toc43416547"/>
       <w:r>
         <w:lastRenderedPageBreak/>
         <w:t>Diagrama Relacional:</w:t>
       </w:r>
-      <w:bookmarkEnd w:id="17"/>
+      <w:bookmarkEnd w:id="18"/>
     </w:p>
     <w:p>
       <w:r>
@@ -4781,12 +4589,12 @@
       <w:pPr>
         <w:pStyle w:val="Ttulo2"/>
       </w:pPr>
-      <w:bookmarkStart w:id="18" w:name="_Toc43334165"/>
+      <w:bookmarkStart w:id="19" w:name="_Toc43416548"/>
       <w:r>
         <w:lastRenderedPageBreak/>
         <w:t>Diagrama de clases:</w:t>
       </w:r>
-      <w:bookmarkEnd w:id="18"/>
+      <w:bookmarkEnd w:id="19"/>
     </w:p>
     <w:p>
       <w:r>
@@ -4841,7 +4649,7 @@
       <w:pPr>
         <w:pStyle w:val="Ttulo1"/>
       </w:pPr>
-      <w:bookmarkStart w:id="19" w:name="_Toc43334166"/>
+      <w:bookmarkStart w:id="20" w:name="_Toc43416549"/>
       <w:r>
         <w:t>INTERFACES</w:t>
       </w:r>
@@ -4856,7 +4664,7 @@
       <w:r>
         <w:t xml:space="preserve"> DE LA APLICACIÓN DEL LADO CLIENTE</w:t>
       </w:r>
-      <w:bookmarkEnd w:id="19"/>
+      <w:bookmarkEnd w:id="20"/>
     </w:p>
     <w:p>
       <w:pPr>
@@ -4867,11 +4675,11 @@
       <w:pPr>
         <w:pStyle w:val="Ttulo1"/>
       </w:pPr>
-      <w:bookmarkStart w:id="20" w:name="_Toc43334167"/>
+      <w:bookmarkStart w:id="21" w:name="_Toc43416550"/>
       <w:r>
         <w:t>ANÁLISIS CUALITATIVO DE RIESGOS</w:t>
       </w:r>
-      <w:bookmarkEnd w:id="20"/>
+      <w:bookmarkEnd w:id="21"/>
       <w:r>
         <w:t xml:space="preserve"> </w:t>
       </w:r>
@@ -6085,6 +5893,7 @@
                                   <w:id w:val="-1830280883"/>
                                   <w:citation/>
                                 </w:sdtPr>
+                                <w:sdtEndPr/>
                                 <w:sdtContent>
                                   <w:r>
                                     <w:rPr>
@@ -6177,7 +5986,7 @@
           <mc:Fallback>
             <w:pict>
               <v:group w14:anchorId="77414080" id="Grupo 58" o:spid="_x0000_s1026" style="position:absolute;left:0;text-align:left;margin-left:18.4pt;margin-top:-23.55pt;width:679.65pt;height:581.75pt;z-index:251660288" coordsize="86318,73886" o:gfxdata="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">
-                <v:rect id="Rectángulo 59" o:spid="_x0000_s1027" style="position:absolute;left:11770;width:52673;height:3333;visibility:visible;mso-wrap-style:square;v-text-anchor:middle" o:gfxdata="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" fillcolor="#70ad47 [3209]" strokecolor="#375623 [1609]" strokeweight="1pt">
+                <v:rect id="Rectángulo 59" o:spid="_x0000_s1027" style="position:absolute;left:11770;width:52673;height:3333;visibility:visible;mso-wrap-style:square;v-text-anchor:middle" o:gfxdata="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" fillcolor="#70ad47 [3209]" strokecolor="#375623 [1609]" strokeweight="1pt">
                   <v:textbox>
                     <w:txbxContent>
                       <w:p>
@@ -6191,7 +6000,7 @@
                     </w:txbxContent>
                   </v:textbox>
                 </v:rect>
-                <v:roundrect id="Rectángulo redondeado 60" o:spid="_x0000_s1028" style="position:absolute;top:5933;width:20859;height:48197;visibility:visible;mso-wrap-style:square;v-text-anchor:middle" arcsize="10923f" o:gfxdata="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" fillcolor="#101010 [3024]" strokecolor="black [3200]" strokeweight=".5pt">
+                <v:roundrect id="Rectángulo redondeado 60" o:spid="_x0000_s1028" style="position:absolute;top:5933;width:20859;height:48197;visibility:visible;mso-wrap-style:square;v-text-anchor:middle" arcsize="10923f" o:gfxdata="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" fillcolor="#101010 [3024]" strokecolor="black [3200]" strokeweight=".5pt">
                   <v:fill color2="black [3168]" rotate="t" colors="0 #454545;.5 black;1 black" focus="100%" type="gradient">
                     <o:fill v:ext="view" type="gradientUnscaled"/>
                   </v:fill>
@@ -6219,15 +6028,15 @@
                     </w:txbxContent>
                   </v:textbox>
                 </v:roundrect>
-                <v:group id="Grupo 61" o:spid="_x0000_s1029" style="position:absolute;left:20817;top:3307;width:17526;height:5905" coordsize="16192,5905" o:gfxdata="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">
-                  <v:line id="Conector recto 62" o:spid="_x0000_s1030" style="position:absolute;visibility:visible;mso-wrap-style:square" from="16192,0" to="16192,5905" o:connectortype="straight" o:gfxdata="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" strokecolor="black [3200]" strokeweight="1.5pt">
+                <v:group id="Grupo 61" o:spid="_x0000_s1029" style="position:absolute;left:20817;top:3307;width:17526;height:5905" coordsize="16192,5905" o:gfxdata="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">
+                  <v:line id="Conector recto 62" o:spid="_x0000_s1030" style="position:absolute;visibility:visible;mso-wrap-style:square" from="16192,0" to="16192,5905" o:connectortype="straight" o:gfxdata="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" strokecolor="black [3200]" strokeweight="1.5pt">
                     <v:stroke joinstyle="miter"/>
                   </v:line>
                   <v:shapetype id="_x0000_t32" coordsize="21600,21600" o:spt="32" o:oned="t" path="m,l21600,21600e" filled="f">
                     <v:path arrowok="t" fillok="f" o:connecttype="none"/>
                     <o:lock v:ext="edit" shapetype="t"/>
                   </v:shapetype>
-                  <v:shape id="Conector recto de flecha 63" o:spid="_x0000_s1031" type="#_x0000_t32" style="position:absolute;top:5905;width:16192;height:0;flip:x;visibility:visible;mso-wrap-style:square" o:connectortype="straight" o:gfxdata="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" strokecolor="black [3200]" strokeweight="1.5pt">
+                  <v:shape id="Conector recto de flecha 63" o:spid="_x0000_s1031" type="#_x0000_t32" style="position:absolute;top:5905;width:16192;height:0;flip:x;visibility:visible;mso-wrap-style:square" o:connectortype="straight" o:gfxdata="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" strokecolor="black [3200]" strokeweight="1.5pt">
                     <v:stroke endarrow="block" joinstyle="miter"/>
                   </v:shape>
                 </v:group>
@@ -6235,7 +6044,7 @@
                   <v:stroke joinstyle="miter"/>
                   <v:path gradientshapeok="t" o:connecttype="rect"/>
                 </v:shapetype>
-                <v:shape id="Cuadro de texto 1652766976" o:spid="_x0000_s1032" type="#_x0000_t202" style="position:absolute;left:25781;top:13360;width:9334;height:5689;visibility:visible;mso-wrap-style:square;v-text-anchor:top" o:gfxdata="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" fillcolor="#ffd555 [2167]" strokecolor="#ffc000 [3207]" strokeweight=".5pt">
+                <v:shape id="Cuadro de texto 1652766976" o:spid="_x0000_s1032" type="#_x0000_t202" style="position:absolute;left:25781;top:13360;width:9334;height:5689;visibility:visible;mso-wrap-style:square;v-text-anchor:top" o:gfxdata="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" fillcolor="#ffd555 [2167]" strokecolor="#ffc000 [3207]" strokeweight=".5pt">
                   <v:fill color2="#ffcc31 [2615]" rotate="t" colors="0 #ffdd9c;.5 #ffd78e;1 #ffd479" focus="100%" type="gradient">
                     <o:fill v:ext="view" type="gradientUnscaled"/>
                   </v:fill>
@@ -6252,18 +6061,18 @@
                     </w:txbxContent>
                   </v:textbox>
                 </v:shape>
-                <v:group id="Grupo 1652766977" o:spid="_x0000_s1033" style="position:absolute;left:35311;top:9727;width:8953;height:7906" coordsize="8953,7905" o:gfxdata="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">
-                  <v:line id="Conector recto 1652766978" o:spid="_x0000_s1034" style="position:absolute;visibility:visible;mso-wrap-style:square" from="0,7810" to="5905,7905" o:connectortype="straight" o:gfxdata="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" strokecolor="black [3200]" strokeweight="1.5pt">
+                <v:group id="Grupo 1652766977" o:spid="_x0000_s1033" style="position:absolute;left:35311;top:9727;width:8953;height:7906" coordsize="8953,7905" o:gfxdata="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">
+                  <v:line id="Conector recto 1652766978" o:spid="_x0000_s1034" style="position:absolute;visibility:visible;mso-wrap-style:square" from="0,7810" to="5905,7905" o:connectortype="straight" o:gfxdata="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" strokecolor="black [3200]" strokeweight="1.5pt">
                     <v:stroke joinstyle="miter"/>
                   </v:line>
-                  <v:line id="Conector recto 1652766979" o:spid="_x0000_s1035" style="position:absolute;flip:y;visibility:visible;mso-wrap-style:square" from="5905,0" to="5905,7905" o:connectortype="straight" o:gfxdata="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" strokecolor="black [3200]" strokeweight="1.5pt">
+                  <v:line id="Conector recto 1652766979" o:spid="_x0000_s1035" style="position:absolute;flip:y;visibility:visible;mso-wrap-style:square" from="5905,0" to="5905,7905" o:connectortype="straight" o:gfxdata="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" strokecolor="black [3200]" strokeweight="1.5pt">
                     <v:stroke joinstyle="miter"/>
                   </v:line>
-                  <v:shape id="Conector recto de flecha 1652766980" o:spid="_x0000_s1036" type="#_x0000_t32" style="position:absolute;left:5905;width:3048;height:0;visibility:visible;mso-wrap-style:square" o:connectortype="straight" o:gfxdata="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" strokecolor="black [3200]" strokeweight="1.5pt">
+                  <v:shape id="Conector recto de flecha 1652766980" o:spid="_x0000_s1036" type="#_x0000_t32" style="position:absolute;left:5905;width:3048;height:0;visibility:visible;mso-wrap-style:square" o:connectortype="straight" o:gfxdata="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" strokecolor="black [3200]" strokeweight="1.5pt">
                     <v:stroke endarrow="block" joinstyle="miter"/>
                   </v:shape>
                 </v:group>
-                <v:roundrect id="Rectángulo redondeado 1652766981" o:spid="_x0000_s1037" style="position:absolute;left:44260;top:7587;width:13240;height:4382;visibility:visible;mso-wrap-style:square;v-text-anchor:middle" arcsize="10923f" o:gfxdata="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" fillcolor="#9ecb81 [2169]" strokecolor="#70ad47 [3209]" strokeweight=".5pt">
+                <v:roundrect id="Rectángulo redondeado 1652766981" o:spid="_x0000_s1037" style="position:absolute;left:44260;top:7587;width:13240;height:4382;visibility:visible;mso-wrap-style:square;v-text-anchor:middle" arcsize="10923f" o:gfxdata="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" fillcolor="#9ecb81 [2169]" strokecolor="#70ad47 [3209]" strokeweight=".5pt">
                   <v:fill color2="#8ac066 [2617]" rotate="t" colors="0 #b5d5a7;.5 #aace99;1 #9cca86" focus="100%" type="gradient">
                     <o:fill v:ext="view" type="gradientUnscaled"/>
                   </v:fill>
@@ -6281,10 +6090,10 @@
                     </w:txbxContent>
                   </v:textbox>
                 </v:roundrect>
-                <v:shape id="Conector recto de flecha 1652766982" o:spid="_x0000_s1038" type="#_x0000_t32" style="position:absolute;left:20817;top:17315;width:5172;height:0;visibility:visible;mso-wrap-style:square" o:connectortype="straight" o:gfxdata="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" strokecolor="black [3200]" strokeweight="1.5pt">
+                <v:shape id="Conector recto de flecha 1652766982" o:spid="_x0000_s1038" type="#_x0000_t32" style="position:absolute;left:20817;top:17315;width:5172;height:0;visibility:visible;mso-wrap-style:square" o:connectortype="straight" o:gfxdata="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" strokecolor="black [3200]" strokeweight="1.5pt">
                   <v:stroke endarrow="block" joinstyle="miter"/>
                 </v:shape>
-                <v:roundrect id="Rectángulo redondeado 1652766983" o:spid="_x0000_s1039" style="position:absolute;left:65467;top:7587;width:20288;height:4382;visibility:visible;mso-wrap-style:square;v-text-anchor:middle" arcsize="10923f" o:gfxdata="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" fillcolor="#9ecb81 [2169]" strokecolor="#70ad47 [3209]" strokeweight=".5pt">
+                <v:roundrect id="Rectángulo redondeado 1652766983" o:spid="_x0000_s1039" style="position:absolute;left:65467;top:7587;width:20288;height:4382;visibility:visible;mso-wrap-style:square;v-text-anchor:middle" arcsize="10923f" o:gfxdata="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" fillcolor="#9ecb81 [2169]" strokecolor="#70ad47 [3209]" strokeweight=".5pt">
                   <v:fill color2="#8ac066 [2617]" rotate="t" colors="0 #b5d5a7;.5 #aace99;1 #9cca86" focus="100%" type="gradient">
                     <o:fill v:ext="view" type="gradientUnscaled"/>
                   </v:fill>
@@ -6302,21 +6111,21 @@
                     </w:txbxContent>
                   </v:textbox>
                 </v:roundrect>
-                <v:group id="Grupo 1652766984" o:spid="_x0000_s1040" style="position:absolute;left:35311;top:5933;width:40262;height:10264" coordsize="40261,10263" o:gfxdata="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">
-                  <v:line id="Conector recto 1652766985" o:spid="_x0000_s1041" style="position:absolute;visibility:visible;mso-wrap-style:square" from="0,10263" to="4618,10263" o:connectortype="straight" o:gfxdata="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" strokecolor="black [3200]" strokeweight="1.5pt">
+                <v:group id="Grupo 1652766984" o:spid="_x0000_s1040" style="position:absolute;left:35311;top:5933;width:40262;height:10264" coordsize="40261,10263" o:gfxdata="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">
+                  <v:line id="Conector recto 1652766985" o:spid="_x0000_s1041" style="position:absolute;visibility:visible;mso-wrap-style:square" from="0,10263" to="4618,10263" o:connectortype="straight" o:gfxdata="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" strokecolor="black [3200]" strokeweight="1.5pt">
                     <v:stroke joinstyle="miter"/>
                   </v:line>
-                  <v:line id="Conector recto 1652766986" o:spid="_x0000_s1042" style="position:absolute;flip:y;visibility:visible;mso-wrap-style:square" from="4618,0" to="4618,10263" o:connectortype="straight" o:gfxdata="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" strokecolor="black [3200]" strokeweight="1.5pt">
+                  <v:line id="Conector recto 1652766986" o:spid="_x0000_s1042" style="position:absolute;flip:y;visibility:visible;mso-wrap-style:square" from="4618,0" to="4618,10263" o:connectortype="straight" o:gfxdata="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" strokecolor="black [3200]" strokeweight="1.5pt">
                     <v:stroke joinstyle="miter"/>
                   </v:line>
-                  <v:line id="Conector recto 1652766987" o:spid="_x0000_s1043" style="position:absolute;visibility:visible;mso-wrap-style:square" from="4618,0" to="40261,0" o:connectortype="straight" o:gfxdata="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" strokecolor="black [3200]" strokeweight="1.5pt">
+                  <v:line id="Conector recto 1652766987" o:spid="_x0000_s1043" style="position:absolute;visibility:visible;mso-wrap-style:square" from="4618,0" to="40261,0" o:connectortype="straight" o:gfxdata="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" strokecolor="black [3200]" strokeweight="1.5pt">
                     <v:stroke joinstyle="miter"/>
                   </v:line>
-                  <v:shape id="Conector recto de flecha 1652766988" o:spid="_x0000_s1044" type="#_x0000_t32" style="position:absolute;left:40261;width:0;height:1726;visibility:visible;mso-wrap-style:square" o:connectortype="straight" o:gfxdata="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" strokecolor="black [3200]" strokeweight="1.5pt">
+                  <v:shape id="Conector recto de flecha 1652766988" o:spid="_x0000_s1044" type="#_x0000_t32" style="position:absolute;left:40261;width:0;height:1726;visibility:visible;mso-wrap-style:square" o:connectortype="straight" o:gfxdata="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" strokecolor="black [3200]" strokeweight="1.5pt">
                     <v:stroke endarrow="block" joinstyle="miter"/>
                   </v:shape>
                 </v:group>
-                <v:rect id="Rectángulo 1652766989" o:spid="_x0000_s1045" style="position:absolute;left:42023;top:13813;width:21241;height:40767;visibility:visible;mso-wrap-style:square;v-text-anchor:middle" o:gfxdata="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" fillcolor="#4472c4 [3204]" strokecolor="#1f3763 [1604]" strokeweight="1pt">
+                <v:rect id="Rectángulo 1652766989" o:spid="_x0000_s1045" style="position:absolute;left:42023;top:13813;width:21241;height:40767;visibility:visible;mso-wrap-style:square;v-text-anchor:middle" o:gfxdata="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" fillcolor="#4472c4 [3204]" strokecolor="#1f3763 [1604]" strokeweight="1pt">
                   <v:textbox>
                     <w:txbxContent>
                       <w:p>
@@ -6418,7 +6227,7 @@
                     </w:txbxContent>
                   </v:textbox>
                 </v:rect>
-                <v:rect id="Rectángulo 1652766990" o:spid="_x0000_s1046" style="position:absolute;left:65078;top:14105;width:21240;height:59781;visibility:visible;mso-wrap-style:square;v-text-anchor:middle" o:gfxdata="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" fillcolor="#4472c4 [3204]" strokecolor="#1f3763 [1604]" strokeweight="1pt">
+                <v:rect id="Rectángulo 1652766990" o:spid="_x0000_s1046" style="position:absolute;left:65078;top:14105;width:21240;height:59781;visibility:visible;mso-wrap-style:square;v-text-anchor:middle" o:gfxdata="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" fillcolor="#4472c4 [3204]" strokecolor="#1f3763 [1604]" strokeweight="1pt">
                   <v:textbox>
                     <w:txbxContent>
                       <w:p>
@@ -6579,7 +6388,7 @@
                     </w:txbxContent>
                   </v:textbox>
                 </v:rect>
-                <v:roundrect id="Rectángulo redondeado 1652766991" o:spid="_x0000_s1047" style="position:absolute;left:23638;top:23443;width:13430;height:4477;visibility:visible;mso-wrap-style:square;v-text-anchor:middle" arcsize="10923f" o:gfxdata="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" fillcolor="#4472c4 [3204]" strokecolor="#1f3763 [1604]" strokeweight="1pt">
+                <v:roundrect id="Rectángulo redondeado 1652766991" o:spid="_x0000_s1047" style="position:absolute;left:23638;top:23443;width:13430;height:4477;visibility:visible;mso-wrap-style:square;v-text-anchor:middle" arcsize="10923f" o:gfxdata="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" fillcolor="#4472c4 [3204]" strokecolor="#1f3763 [1604]" strokeweight="1pt">
                   <v:stroke joinstyle="miter"/>
                   <v:textbox>
                     <w:txbxContent>
@@ -6594,16 +6403,16 @@
                     </w:txbxContent>
                   </v:textbox>
                 </v:roundrect>
-                <v:shape id="Conector recto de flecha 1652766992" o:spid="_x0000_s1048" type="#_x0000_t32" style="position:absolute;left:30350;top:19649;width:0;height:3715;visibility:visible;mso-wrap-style:square" o:connectortype="straight" o:gfxdata="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" strokecolor="black [3200]" strokeweight="1.5pt">
+                <v:shape id="Conector recto de flecha 1652766992" o:spid="_x0000_s1048" type="#_x0000_t32" style="position:absolute;left:30350;top:19649;width:0;height:3715;visibility:visible;mso-wrap-style:square" o:connectortype="straight" o:gfxdata="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" strokecolor="black [3200]" strokeweight="1.5pt">
                   <v:stroke endarrow="block" joinstyle="miter"/>
                 </v:shape>
-                <v:shape id="Conector recto de flecha 1652766993" o:spid="_x0000_s1049" type="#_x0000_t32" style="position:absolute;left:50875;top:11965;width:95;height:2095;visibility:visible;mso-wrap-style:square" o:connectortype="straight" o:gfxdata="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" strokecolor="black [3200]" strokeweight="1.5pt">
+                <v:shape id="Conector recto de flecha 1652766993" o:spid="_x0000_s1049" type="#_x0000_t32" style="position:absolute;left:50875;top:11965;width:95;height:2095;visibility:visible;mso-wrap-style:square" o:connectortype="straight" o:gfxdata="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" strokecolor="black [3200]" strokeweight="1.5pt">
                   <v:stroke endarrow="block" joinstyle="miter"/>
                 </v:shape>
-                <v:shape id="Conector recto de flecha 1652766994" o:spid="_x0000_s1050" type="#_x0000_t32" style="position:absolute;left:75583;top:11965;width:0;height:2095;visibility:visible;mso-wrap-style:square" o:connectortype="straight" o:gfxdata="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" strokecolor="black [3200]" strokeweight="1.5pt">
+                <v:shape id="Conector recto de flecha 1652766994" o:spid="_x0000_s1050" type="#_x0000_t32" style="position:absolute;left:75583;top:11965;width:0;height:2095;visibility:visible;mso-wrap-style:square" o:connectortype="straight" o:gfxdata="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" strokecolor="black [3200]" strokeweight="1.5pt">
                   <v:stroke endarrow="block" joinstyle="miter"/>
                 </v:shape>
-                <v:rect id="Rectángulo 1652766995" o:spid="_x0000_s1051" style="position:absolute;left:21887;top:30836;width:16973;height:43028;visibility:visible;mso-wrap-style:square;v-text-anchor:middle" o:gfxdata="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" fillcolor="#4472c4 [3204]" strokecolor="#1f3763 [1604]" strokeweight="1pt">
+                <v:rect id="Rectángulo 1652766995" o:spid="_x0000_s1051" style="position:absolute;left:21887;top:30836;width:16973;height:43028;visibility:visible;mso-wrap-style:square;v-text-anchor:middle" o:gfxdata="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" fillcolor="#4472c4 [3204]" strokecolor="#1f3763 [1604]" strokeweight="1pt">
                   <v:textbox>
                     <w:txbxContent>
                       <w:p>
@@ -6704,6 +6513,7 @@
                             <w:id w:val="-1830280883"/>
                             <w:citation/>
                           </w:sdtPr>
+                          <w:sdtEndPr/>
                           <w:sdtContent>
                             <w:r>
                               <w:rPr>
@@ -6750,7 +6560,7 @@
                     </w:txbxContent>
                   </v:textbox>
                 </v:rect>
-                <v:shape id="Conector recto de flecha 1652766996" o:spid="_x0000_s1052" type="#_x0000_t32" style="position:absolute;left:30350;top:27918;width:0;height:2900;visibility:visible;mso-wrap-style:square" o:connectortype="straight" o:gfxdata="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" strokecolor="black [3200]" strokeweight="1.5pt">
+                <v:shape id="Conector recto de flecha 1652766996" o:spid="_x0000_s1052" type="#_x0000_t32" style="position:absolute;left:30350;top:27918;width:0;height:2900;visibility:visible;mso-wrap-style:square" o:connectortype="straight" o:gfxdata="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" strokecolor="black [3200]" strokeweight="1.5pt">
                   <v:stroke endarrow="block" joinstyle="miter"/>
                 </v:shape>
               </v:group>
@@ -6759,9 +6569,7 @@
         </mc:AlternateContent>
       </w:r>
     </w:p>
-    <w:p>
-      <w:bookmarkStart w:id="21" w:name="_Toc43334168"/>
-    </w:p>
+    <w:p/>
     <w:p>
       <w:pPr>
         <w:pStyle w:val="Ttulo1"/>
@@ -6783,38 +6591,26 @@
           <w:docGrid w:linePitch="360"/>
         </w:sectPr>
       </w:pPr>
-      <w:r>
-        <w:lastRenderedPageBreak/>
-        <w:t>ANÁLISIS CUANTITATIVO DE RIESGOS</w:t>
-      </w:r>
-      <w:bookmarkEnd w:id="21"/>
-    </w:p>
-    <w:p>
-      <w:pPr>
-        <w:pStyle w:val="Ttulo1"/>
-      </w:pPr>
-      <w:bookmarkStart w:id="22" w:name="_GoBack"/>
-      <w:bookmarkEnd w:id="22"/>
-    </w:p>
-    <w:p>
+      <w:bookmarkStart w:id="22" w:name="_Toc43416551"/>
       <w:r>
         <w:rPr>
           <w:noProof/>
           <w:lang w:eastAsia="es-MX"/>
         </w:rPr>
+        <w:lastRenderedPageBreak/>
         <mc:AlternateContent>
           <mc:Choice Requires="wpg">
             <w:drawing>
-              <wp:anchor distT="0" distB="0" distL="114300" distR="114300" simplePos="0" relativeHeight="251663360" behindDoc="0" locked="0" layoutInCell="1" allowOverlap="1" wp14:anchorId="5CF474C9" wp14:editId="2931367C">
+              <wp:anchor distT="0" distB="0" distL="114300" distR="114300" simplePos="0" relativeHeight="251663360" behindDoc="0" locked="0" layoutInCell="1" allowOverlap="1" wp14:anchorId="5CF474C9" wp14:editId="7F5847A0">
                 <wp:simplePos x="0" y="0"/>
                 <wp:positionH relativeFrom="column">
-                  <wp:posOffset>-953675</wp:posOffset>
+                  <wp:posOffset>-980440</wp:posOffset>
                 </wp:positionH>
                 <wp:positionV relativeFrom="paragraph">
-                  <wp:posOffset>-792791</wp:posOffset>
+                  <wp:posOffset>338455</wp:posOffset>
                 </wp:positionV>
-                <wp:extent cx="7526533" cy="9416375"/>
-                <wp:effectExtent l="0" t="0" r="17780" b="13970"/>
+                <wp:extent cx="7526020" cy="9615805"/>
+                <wp:effectExtent l="0" t="0" r="17780" b="23495"/>
                 <wp:wrapNone/>
                 <wp:docPr id="1652766997" name="Grupo 1652766997"/>
                 <wp:cNvGraphicFramePr/>
@@ -6825,7 +6621,7 @@
                       <wpg:grpSpPr>
                         <a:xfrm>
                           <a:off x="0" y="0"/>
-                          <a:ext cx="7526533" cy="9416375"/>
+                          <a:ext cx="7526020" cy="9615805"/>
                           <a:chOff x="0" y="0"/>
                           <a:chExt cx="7526533" cy="9416375"/>
                         </a:xfrm>
@@ -6836,7 +6632,7 @@
                         <wps:spPr>
                           <a:xfrm>
                             <a:off x="1760706" y="0"/>
-                            <a:ext cx="3765177" cy="683879"/>
+                            <a:ext cx="3765177" cy="792834"/>
                           </a:xfrm>
                           <a:prstGeom prst="ellipse">
                             <a:avLst/>
@@ -7554,6 +7350,7 @@
                                   <w:id w:val="1186251741"/>
                                   <w:citation/>
                                 </w:sdtPr>
+                                <w:sdtEndPr/>
                                 <w:sdtContent>
                                   <w:r>
                                     <w:rPr>
@@ -7827,13 +7624,16 @@
                     </wpg:wgp>
                   </a:graphicData>
                 </a:graphic>
+                <wp14:sizeRelV relativeFrom="margin">
+                  <wp14:pctHeight>0</wp14:pctHeight>
+                </wp14:sizeRelV>
               </wp:anchor>
             </w:drawing>
           </mc:Choice>
           <mc:Fallback>
             <w:pict>
-              <v:group w14:anchorId="5CF474C9" id="Grupo 1652766997" o:spid="_x0000_s1053" style="position:absolute;left:0;text-align:left;margin-left:-75.1pt;margin-top:-62.4pt;width:592.65pt;height:741.45pt;z-index:251663360" coordsize="75265,94163" o:gfxdata="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">
-                <v:oval id="Elipse 1652766998" o:spid="_x0000_s1054" style="position:absolute;left:17607;width:37651;height:6838;visibility:visible;mso-wrap-style:square;v-text-anchor:middle" o:gfxdata="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" fillcolor="#ed7d31 [3205]" strokecolor="#823b0b [1605]" strokeweight="1pt">
+              <v:group w14:anchorId="5CF474C9" id="Grupo 1652766997" o:spid="_x0000_s1053" style="position:absolute;left:0;text-align:left;margin-left:-77.2pt;margin-top:26.65pt;width:592.6pt;height:757.15pt;z-index:251663360;mso-height-relative:margin" coordsize="75265,94163" o:gfxdata="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">
+                <v:oval id="Elipse 1652766998" o:spid="_x0000_s1054" style="position:absolute;left:17607;width:37651;height:7928;visibility:visible;mso-wrap-style:square;v-text-anchor:middle" o:gfxdata="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" fillcolor="#ed7d31 [3205]" strokecolor="#823b0b [1605]" strokeweight="1pt">
                   <v:stroke joinstyle="miter"/>
                   <v:textbox>
                     <w:txbxContent>
@@ -7848,18 +7648,18 @@
                     </w:txbxContent>
                   </v:textbox>
                 </v:oval>
-                <v:group id="Grupo 1652766999" o:spid="_x0000_s1055" style="position:absolute;left:5252;top:6809;width:32120;height:6605" coordsize="32119,6604" o:gfxdata="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">
-                  <v:line id="Conector recto 1652767000" o:spid="_x0000_s1056" style="position:absolute;visibility:visible;mso-wrap-style:square" from="32042,0" to="32119,3387" o:connectortype="straight" o:gfxdata="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" strokecolor="black [3200]" strokeweight="1.5pt">
+                <v:group id="Grupo 1652766999" o:spid="_x0000_s1055" style="position:absolute;left:5252;top:6809;width:32120;height:6605" coordsize="32119,6604" o:gfxdata="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">
+                  <v:line id="Conector recto 1652767000" o:spid="_x0000_s1056" style="position:absolute;visibility:visible;mso-wrap-style:square" from="32042,0" to="32119,3387" o:connectortype="straight" o:gfxdata="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" strokecolor="black [3200]" strokeweight="1.5pt">
                     <v:stroke joinstyle="miter"/>
                   </v:line>
-                  <v:line id="Conector recto 1652767001" o:spid="_x0000_s1057" style="position:absolute;flip:x;visibility:visible;mso-wrap-style:square" from="0,3380" to="32042,3380" o:connectortype="straight" o:gfxdata="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" strokecolor="black [3200]" strokeweight="1.5pt">
+                  <v:line id="Conector recto 1652767001" o:spid="_x0000_s1057" style="position:absolute;flip:x;visibility:visible;mso-wrap-style:square" from="0,3380" to="32042,3380" o:connectortype="straight" o:gfxdata="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" strokecolor="black [3200]" strokeweight="1.5pt">
                     <v:stroke joinstyle="miter"/>
                   </v:line>
-                  <v:shape id="Conector recto de flecha 1652767002" o:spid="_x0000_s1058" type="#_x0000_t32" style="position:absolute;top:3380;width:0;height:3224;visibility:visible;mso-wrap-style:square" o:connectortype="straight" o:gfxdata="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" strokecolor="black [3200]" strokeweight="1.5pt">
+                  <v:shape id="Conector recto de flecha 1652767002" o:spid="_x0000_s1058" type="#_x0000_t32" style="position:absolute;top:3380;width:0;height:3224;visibility:visible;mso-wrap-style:square" o:connectortype="straight" o:gfxdata="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" strokecolor="black [3200]" strokeweight="1.5pt">
                     <v:stroke endarrow="block" joinstyle="miter"/>
                   </v:shape>
                 </v:group>
-                <v:roundrect id="Rectángulo redondeado 1652767003" o:spid="_x0000_s1059" style="position:absolute;top:13424;width:12986;height:22595;visibility:visible;mso-wrap-style:square;v-text-anchor:middle" arcsize="10923f" o:gfxdata="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" fillcolor="#70ad47 [3209]" strokecolor="#375623 [1609]" strokeweight="1pt">
+                <v:roundrect id="Rectángulo redondeado 1652767003" o:spid="_x0000_s1059" style="position:absolute;top:13424;width:12986;height:22595;visibility:visible;mso-wrap-style:square;v-text-anchor:middle" arcsize="10923f" o:gfxdata="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" fillcolor="#70ad47 [3209]" strokecolor="#375623 [1609]" strokeweight="1pt">
                   <v:stroke joinstyle="miter"/>
                   <v:textbox>
                     <w:txbxContent>
@@ -7885,7 +7685,7 @@
                     </w:txbxContent>
                   </v:textbox>
                 </v:roundrect>
-                <v:roundrect id="Rectángulo redondeado 1652767004" o:spid="_x0000_s1060" style="position:absolute;left:16147;top:19358;width:13289;height:3611;visibility:visible;mso-wrap-style:square;v-text-anchor:middle" arcsize="10923f" o:gfxdata="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" fillcolor="#4472c4 [3204]" strokecolor="#1f3763 [1604]" strokeweight="1pt">
+                <v:roundrect id="Rectángulo redondeado 1652767004" o:spid="_x0000_s1060" style="position:absolute;left:16147;top:19358;width:13289;height:3611;visibility:visible;mso-wrap-style:square;v-text-anchor:middle" arcsize="10923f" o:gfxdata="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" fillcolor="#4472c4 [3204]" strokecolor="#1f3763 [1604]" strokeweight="1pt">
                   <v:stroke joinstyle="miter"/>
                   <v:textbox>
                     <w:txbxContent>
@@ -7908,7 +7708,7 @@
                     </w:txbxContent>
                   </v:textbox>
                 </v:roundrect>
-                <v:roundrect id="Rectángulo redondeado 1652767005" o:spid="_x0000_s1061" style="position:absolute;left:38229;top:19552;width:13284;height:3607;visibility:visible;mso-wrap-style:square;v-text-anchor:middle" arcsize="10923f" o:gfxdata="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" fillcolor="#a5a5a5 [3206]" strokecolor="#525252 [1606]" strokeweight="1pt">
+                <v:roundrect id="Rectángulo redondeado 1652767005" o:spid="_x0000_s1061" style="position:absolute;left:38229;top:19552;width:13284;height:3607;visibility:visible;mso-wrap-style:square;v-text-anchor:middle" arcsize="10923f" o:gfxdata="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" fillcolor="#a5a5a5 [3206]" strokecolor="#525252 [1606]" strokeweight="1pt">
                   <v:stroke joinstyle="miter"/>
                   <v:textbox>
                     <w:txbxContent>
@@ -7931,7 +7731,7 @@
                     </w:txbxContent>
                   </v:textbox>
                 </v:roundrect>
-                <v:roundrect id="Rectángulo redondeado 1652767006" o:spid="_x0000_s1062" style="position:absolute;left:60408;top:19260;width:13284;height:3607;visibility:visible;mso-wrap-style:square;v-text-anchor:middle" arcsize="10923f" o:gfxdata="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" fillcolor="#ffc000 [3207]" strokecolor="#7f5f00 [1607]" strokeweight="1pt">
+                <v:roundrect id="Rectángulo redondeado 1652767006" o:spid="_x0000_s1062" style="position:absolute;left:60408;top:19260;width:13284;height:3607;visibility:visible;mso-wrap-style:square;v-text-anchor:middle" arcsize="10923f" o:gfxdata="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" fillcolor="#ffc000 [3207]" strokecolor="#7f5f00 [1607]" strokeweight="1pt">
                   <v:stroke joinstyle="miter"/>
                   <v:textbox>
                     <w:txbxContent>
@@ -7954,7 +7754,7 @@
                     </w:txbxContent>
                   </v:textbox>
                 </v:roundrect>
-                <v:rect id="Rectángulo 1652767007" o:spid="_x0000_s1063" style="position:absolute;left:35992;top:25389;width:18486;height:68774;visibility:visible;mso-wrap-style:square;v-text-anchor:middle" o:gfxdata="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" fillcolor="#c3c3c3 [2166]" strokecolor="#a5a5a5 [3206]" strokeweight=".5pt">
+                <v:rect id="Rectángulo 1652767007" o:spid="_x0000_s1063" style="position:absolute;left:35992;top:25389;width:18486;height:68774;visibility:visible;mso-wrap-style:square;v-text-anchor:middle" o:gfxdata="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" fillcolor="#c3c3c3 [2166]" strokecolor="#a5a5a5 [3206]" strokeweight=".5pt">
                   <v:fill color2="#b6b6b6 [2614]" rotate="t" colors="0 #d2d2d2;.5 #c8c8c8;1 silver" focus="100%" type="gradient">
                     <o:fill v:ext="view" type="gradientUnscaled"/>
                   </v:fill>
@@ -8176,7 +7976,7 @@
                     </w:txbxContent>
                   </v:textbox>
                 </v:rect>
-                <v:rect id="Rectángulo 1652767008" o:spid="_x0000_s1064" style="position:absolute;left:58463;top:25389;width:16802;height:44552;visibility:visible;mso-wrap-style:square;v-text-anchor:middle" o:gfxdata="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" fillcolor="#ffd555 [2167]" strokecolor="#ffc000 [3207]" strokeweight=".5pt">
+                <v:rect id="Rectángulo 1652767008" o:spid="_x0000_s1064" style="position:absolute;left:58463;top:25389;width:16802;height:44552;visibility:visible;mso-wrap-style:square;v-text-anchor:middle" o:gfxdata="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" fillcolor="#ffd555 [2167]" strokecolor="#ffc000 [3207]" strokeweight=".5pt">
                   <v:fill color2="#ffcc31 [2615]" rotate="t" colors="0 #ffdd9c;.5 #ffd78e;1 #ffd479" focus="100%" type="gradient">
                     <o:fill v:ext="view" type="gradientUnscaled"/>
                   </v:fill>
@@ -8259,6 +8059,7 @@
                             <w:id w:val="1186251741"/>
                             <w:citation/>
                           </w:sdtPr>
+                          <w:sdtEndPr/>
                           <w:sdtContent>
                             <w:r>
                               <w:rPr>
@@ -8309,25 +8110,25 @@
                     </w:txbxContent>
                   </v:textbox>
                 </v:rect>
-                <v:line id="Conector recto 1652767009" o:spid="_x0000_s1065" style="position:absolute;flip:y;visibility:visible;mso-wrap-style:square" from="12937,15564" to="68045,15758" o:connectortype="straight" o:gfxdata="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" strokecolor="black [3200]" strokeweight="1.5pt">
+                <v:line id="Conector recto 1652767009" o:spid="_x0000_s1065" style="position:absolute;flip:y;visibility:visible;mso-wrap-style:square" from="12937,15564" to="68045,15758" o:connectortype="straight" o:gfxdata="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" strokecolor="black [3200]" strokeweight="1.5pt">
                   <v:stroke joinstyle="miter"/>
                 </v:line>
-                <v:shape id="Conector recto de flecha 1652767010" o:spid="_x0000_s1066" type="#_x0000_t32" style="position:absolute;left:68093;top:15564;width:0;height:3696;visibility:visible;mso-wrap-style:square" o:connectortype="straight" o:gfxdata="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" strokecolor="black [3200]" strokeweight="1.5pt">
+                <v:shape id="Conector recto de flecha 1652767010" o:spid="_x0000_s1066" type="#_x0000_t32" style="position:absolute;left:68093;top:15564;width:0;height:3696;visibility:visible;mso-wrap-style:square" o:connectortype="straight" o:gfxdata="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" strokecolor="black [3200]" strokeweight="1.5pt">
                   <v:stroke endarrow="block" joinstyle="miter"/>
                 </v:shape>
-                <v:shape id="Conector recto de flecha 1652767011" o:spid="_x0000_s1067" type="#_x0000_t32" style="position:absolute;left:45136;top:15564;width:0;height:3988;visibility:visible;mso-wrap-style:square" o:connectortype="straight" o:gfxdata="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" strokecolor="black [3200]" strokeweight="1.5pt">
+                <v:shape id="Conector recto de flecha 1652767011" o:spid="_x0000_s1067" type="#_x0000_t32" style="position:absolute;left:45136;top:15564;width:0;height:3988;visibility:visible;mso-wrap-style:square" o:connectortype="straight" o:gfxdata="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" strokecolor="black [3200]" strokeweight="1.5pt">
                   <v:stroke endarrow="block" joinstyle="miter"/>
                 </v:shape>
-                <v:shape id="Conector recto de flecha 1652767012" o:spid="_x0000_s1068" type="#_x0000_t32" style="position:absolute;left:22860;top:15758;width:0;height:3798;visibility:visible;mso-wrap-style:square" o:connectortype="straight" o:gfxdata="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" strokecolor="black [3200]" strokeweight="1.5pt">
+                <v:shape id="Conector recto de flecha 1652767012" o:spid="_x0000_s1068" type="#_x0000_t32" style="position:absolute;left:22860;top:15758;width:0;height:3798;visibility:visible;mso-wrap-style:square" o:connectortype="straight" o:gfxdata="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" strokecolor="black [3200]" strokeweight="1.5pt">
                   <v:stroke endarrow="block" joinstyle="miter"/>
                 </v:shape>
-                <v:shape id="Conector recto de flecha 1652767013" o:spid="_x0000_s1069" type="#_x0000_t32" style="position:absolute;left:22860;top:22957;width:0;height:2424;visibility:visible;mso-wrap-style:square" o:connectortype="straight" o:gfxdata="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" strokecolor="black [3200]" strokeweight="1.5pt">
+                <v:shape id="Conector recto de flecha 1652767013" o:spid="_x0000_s1069" type="#_x0000_t32" style="position:absolute;left:22860;top:22957;width:0;height:2424;visibility:visible;mso-wrap-style:square" o:connectortype="straight" o:gfxdata="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" strokecolor="black [3200]" strokeweight="1.5pt">
                   <v:stroke endarrow="block" joinstyle="miter"/>
                 </v:shape>
-                <v:shape id="Conector recto de flecha 1652767014" o:spid="_x0000_s1070" type="#_x0000_t32" style="position:absolute;left:45136;top:23151;width:0;height:2230;visibility:visible;mso-wrap-style:square" o:connectortype="straight" o:gfxdata="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" strokecolor="black [3200]" strokeweight="1.5pt">
+                <v:shape id="Conector recto de flecha 1652767014" o:spid="_x0000_s1070" type="#_x0000_t32" style="position:absolute;left:45136;top:23151;width:0;height:2230;visibility:visible;mso-wrap-style:square" o:connectortype="straight" o:gfxdata="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" strokecolor="black [3200]" strokeweight="1.5pt">
                   <v:stroke endarrow="block" joinstyle="miter"/>
                 </v:shape>
-                <v:shape id="Conector recto de flecha 1652767015" o:spid="_x0000_s1071" type="#_x0000_t32" style="position:absolute;left:67315;top:22957;width:95;height:2425;visibility:visible;mso-wrap-style:square" o:connectortype="straight" o:gfxdata="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" strokecolor="black [3200]" strokeweight="1.5pt">
+                <v:shape id="Conector recto de flecha 1652767015" o:spid="_x0000_s1071" type="#_x0000_t32" style="position:absolute;left:67315;top:22957;width:95;height:2425;visibility:visible;mso-wrap-style:square" o:connectortype="straight" o:gfxdata="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" strokecolor="black [3200]" strokeweight="1.5pt">
                   <v:stroke endarrow="block" joinstyle="miter"/>
                 </v:shape>
               </v:group>
@@ -8335,6 +8136,17 @@
           </mc:Fallback>
         </mc:AlternateContent>
       </w:r>
+      <w:r>
+        <w:t>ANÁLISIS CUANTITATIVO DE RIESGOS</w:t>
+      </w:r>
+      <w:bookmarkEnd w:id="22"/>
+    </w:p>
+    <w:p>
+      <w:pPr>
+        <w:pStyle w:val="Ttulo1"/>
+      </w:pPr>
+    </w:p>
+    <w:p>
       <w:r>
         <w:rPr>
           <w:noProof/>
@@ -8648,7 +8460,7 @@
       <w:pPr>
         <w:pStyle w:val="Ttulo1"/>
       </w:pPr>
-      <w:bookmarkStart w:id="23" w:name="_Toc43334169"/>
+      <w:bookmarkStart w:id="23" w:name="_Toc43416552"/>
       <w:r>
         <w:t xml:space="preserve">RIESGOS DEL PROYECTO </w:t>
       </w:r>
@@ -8664,7 +8476,7 @@
       <w:pPr>
         <w:pStyle w:val="Ttulo1"/>
       </w:pPr>
-      <w:bookmarkStart w:id="24" w:name="_Toc43334170"/>
+      <w:bookmarkStart w:id="24" w:name="_Toc43416553"/>
       <w:r>
         <w:t>INVESTIGACIÓN</w:t>
       </w:r>
@@ -8674,13 +8486,13 @@
       <w:pPr>
         <w:pStyle w:val="Ttulo1"/>
       </w:pPr>
-      <w:bookmarkStart w:id="25" w:name="_Toc43334171"/>
+      <w:bookmarkStart w:id="25" w:name="_Toc43416554"/>
       <w:r>
         <w:t>REFLEXIÓN</w:t>
       </w:r>
       <w:bookmarkEnd w:id="25"/>
     </w:p>
-    <w:bookmarkStart w:id="26" w:name="_Toc43334172" w:displacedByCustomXml="next"/>
+    <w:bookmarkStart w:id="26" w:name="_Toc43416555" w:displacedByCustomXml="next"/>
     <w:sdt>
       <w:sdtPr>
         <w:rPr>
@@ -12433,7 +12245,7 @@
 </file>
 
 <file path=word/endnotes.xml><?xml version="1.0" encoding="utf-8"?>
-<w:endnotes xmlns:wpc="http://schemas.microsoft.com/office/word/2010/wordprocessingCanvas" xmlns:mc="http://schemas.openxmlformats.org/markup-compatibility/2006" xmlns:o="urn:schemas-microsoft-com:office:office" xmlns:r="http://schemas.openxmlformats.org/officeDocument/2006/relationships" xmlns:m="http://schemas.openxmlformats.org/officeDocument/2006/math" xmlns:v="urn:schemas-microsoft-com:vml" xmlns:wp14="http://schemas.microsoft.com/office/word/2010/wordprocessingDrawing" xmlns:wp="http://schemas.openxmlformats.org/drawingml/2006/wordprocessingDrawing" xmlns:w10="urn:schemas-microsoft-com:office:word" xmlns:w="http://schemas.openxmlformats.org/wordprocessingml/2006/main" xmlns:w14="http://schemas.microsoft.com/office/word/2010/wordml" xmlns:w15="http://schemas.microsoft.com/office/word/2012/wordml" xmlns:wpg="http://schemas.microsoft.com/office/word/2010/wordprocessingGroup" xmlns:wpi="http://schemas.microsoft.com/office/word/2010/wordprocessingInk" xmlns:wne="http://schemas.microsoft.com/office/word/2006/wordml" xmlns:wps="http://schemas.microsoft.com/office/word/2010/wordprocessingShape" mc:Ignorable="w14 w15 wp14">
+<w:endnotes xmlns:wpc="http://schemas.microsoft.com/office/word/2010/wordprocessingCanvas" xmlns:cx="http://schemas.microsoft.com/office/drawing/2014/chartex" xmlns:cx1="http://schemas.microsoft.com/office/drawing/2015/9/8/chartex" xmlns:cx2="http://schemas.microsoft.com/office/drawing/2015/10/21/chartex" xmlns:cx3="http://schemas.microsoft.com/office/drawing/2016/5/9/chartex" xmlns:cx4="http://schemas.microsoft.com/office/drawing/2016/5/10/chartex" xmlns:cx5="http://schemas.microsoft.com/office/drawing/2016/5/11/chartex" xmlns:cx6="http://schemas.microsoft.com/office/drawing/2016/5/12/chartex" xmlns:cx7="http://schemas.microsoft.com/office/drawing/2016/5/13/chartex" xmlns:cx8="http://schemas.microsoft.com/office/drawing/2016/5/14/chartex" xmlns:mc="http://schemas.openxmlformats.org/markup-compatibility/2006" xmlns:aink="http://schemas.microsoft.com/office/drawing/2016/ink" xmlns:am3d="http://schemas.microsoft.com/office/drawing/2017/model3d" xmlns:o="urn:schemas-microsoft-com:office:office" xmlns:r="http://schemas.openxmlformats.org/officeDocument/2006/relationships" xmlns:m="http://schemas.openxmlformats.org/officeDocument/2006/math" xmlns:v="urn:schemas-microsoft-com:vml" xmlns:wp14="http://schemas.microsoft.com/office/word/2010/wordprocessingDrawing" xmlns:wp="http://schemas.openxmlformats.org/drawingml/2006/wordprocessingDrawing" xmlns:w10="urn:schemas-microsoft-com:office:word" xmlns:w="http://schemas.openxmlformats.org/wordprocessingml/2006/main" xmlns:w14="http://schemas.microsoft.com/office/word/2010/wordml" xmlns:w15="http://schemas.microsoft.com/office/word/2012/wordml" xmlns:w16cex="http://schemas.microsoft.com/office/word/2018/wordml/cex" xmlns:w16cid="http://schemas.microsoft.com/office/word/2016/wordml/cid" xmlns:w16="http://schemas.microsoft.com/office/word/2018/wordml" xmlns:w16se="http://schemas.microsoft.com/office/word/2015/wordml/symex" xmlns:wpg="http://schemas.microsoft.com/office/word/2010/wordprocessingGroup" xmlns:wpi="http://schemas.microsoft.com/office/word/2010/wordprocessingInk" xmlns:wne="http://schemas.microsoft.com/office/word/2006/wordml" xmlns:wps="http://schemas.microsoft.com/office/word/2010/wordprocessingShape" mc:Ignorable="w14 w15 w16se w16cid w16 w16cex wp14">
   <w:endnote w:type="separator" w:id="-1">
     <w:p>
       <w:pPr>
@@ -12465,7 +12277,7 @@
 </file>
 
 <file path=word/footer1.xml><?xml version="1.0" encoding="utf-8"?>
-<w:ftr xmlns:wpc="http://schemas.microsoft.com/office/word/2010/wordprocessingCanvas" xmlns:mc="http://schemas.openxmlformats.org/markup-compatibility/2006" xmlns:o="urn:schemas-microsoft-com:office:office" xmlns:r="http://schemas.openxmlformats.org/officeDocument/2006/relationships" xmlns:m="http://schemas.openxmlformats.org/officeDocument/2006/math" xmlns:v="urn:schemas-microsoft-com:vml" xmlns:wp14="http://schemas.microsoft.com/office/word/2010/wordprocessingDrawing" xmlns:wp="http://schemas.openxmlformats.org/drawingml/2006/wordprocessingDrawing" xmlns:w10="urn:schemas-microsoft-com:office:word" xmlns:w="http://schemas.openxmlformats.org/wordprocessingml/2006/main" xmlns:w14="http://schemas.microsoft.com/office/word/2010/wordml" xmlns:w15="http://schemas.microsoft.com/office/word/2012/wordml" xmlns:wpg="http://schemas.microsoft.com/office/word/2010/wordprocessingGroup" xmlns:wpi="http://schemas.microsoft.com/office/word/2010/wordprocessingInk" xmlns:wne="http://schemas.microsoft.com/office/word/2006/wordml" xmlns:wps="http://schemas.microsoft.com/office/word/2010/wordprocessingShape" mc:Ignorable="w14 w15 wp14">
+<w:ftr xmlns:wpc="http://schemas.microsoft.com/office/word/2010/wordprocessingCanvas" xmlns:cx="http://schemas.microsoft.com/office/drawing/2014/chartex" xmlns:cx1="http://schemas.microsoft.com/office/drawing/2015/9/8/chartex" xmlns:cx2="http://schemas.microsoft.com/office/drawing/2015/10/21/chartex" xmlns:cx3="http://schemas.microsoft.com/office/drawing/2016/5/9/chartex" xmlns:cx4="http://schemas.microsoft.com/office/drawing/2016/5/10/chartex" xmlns:cx5="http://schemas.microsoft.com/office/drawing/2016/5/11/chartex" xmlns:cx6="http://schemas.microsoft.com/office/drawing/2016/5/12/chartex" xmlns:cx7="http://schemas.microsoft.com/office/drawing/2016/5/13/chartex" xmlns:cx8="http://schemas.microsoft.com/office/drawing/2016/5/14/chartex" xmlns:mc="http://schemas.openxmlformats.org/markup-compatibility/2006" xmlns:aink="http://schemas.microsoft.com/office/drawing/2016/ink" xmlns:am3d="http://schemas.microsoft.com/office/drawing/2017/model3d" xmlns:o="urn:schemas-microsoft-com:office:office" xmlns:r="http://schemas.openxmlformats.org/officeDocument/2006/relationships" xmlns:m="http://schemas.openxmlformats.org/officeDocument/2006/math" xmlns:v="urn:schemas-microsoft-com:vml" xmlns:wp14="http://schemas.microsoft.com/office/word/2010/wordprocessingDrawing" xmlns:wp="http://schemas.openxmlformats.org/drawingml/2006/wordprocessingDrawing" xmlns:w10="urn:schemas-microsoft-com:office:word" xmlns:w="http://schemas.openxmlformats.org/wordprocessingml/2006/main" xmlns:w14="http://schemas.microsoft.com/office/word/2010/wordml" xmlns:w15="http://schemas.microsoft.com/office/word/2012/wordml" xmlns:w16cex="http://schemas.microsoft.com/office/word/2018/wordml/cex" xmlns:w16cid="http://schemas.microsoft.com/office/word/2016/wordml/cid" xmlns:w16="http://schemas.microsoft.com/office/word/2018/wordml" xmlns:w16se="http://schemas.microsoft.com/office/word/2015/wordml/symex" xmlns:wpg="http://schemas.microsoft.com/office/word/2010/wordprocessingGroup" xmlns:wpi="http://schemas.microsoft.com/office/word/2010/wordprocessingInk" xmlns:wne="http://schemas.microsoft.com/office/word/2006/wordml" xmlns:wps="http://schemas.microsoft.com/office/word/2010/wordprocessingShape" mc:Ignorable="w14 w15 w16se w16cid w16 w16cex wp14">
   <w:p>
     <w:pPr>
       <w:pStyle w:val="Piedepgina"/>
@@ -12478,7 +12290,7 @@
 </file>
 
 <file path=word/footnotes.xml><?xml version="1.0" encoding="utf-8"?>
-<w:footnotes xmlns:wpc="http://schemas.microsoft.com/office/word/2010/wordprocessingCanvas" xmlns:mc="http://schemas.openxmlformats.org/markup-compatibility/2006" xmlns:o="urn:schemas-microsoft-com:office:office" xmlns:r="http://schemas.openxmlformats.org/officeDocument/2006/relationships" xmlns:m="http://schemas.openxmlformats.org/officeDocument/2006/math" xmlns:v="urn:schemas-microsoft-com:vml" xmlns:wp14="http://schemas.microsoft.com/office/word/2010/wordprocessingDrawing" xmlns:wp="http://schemas.openxmlformats.org/drawingml/2006/wordprocessingDrawing" xmlns:w10="urn:schemas-microsoft-com:office:word" xmlns:w="http://schemas.openxmlformats.org/wordprocessingml/2006/main" xmlns:w14="http://schemas.microsoft.com/office/word/2010/wordml" xmlns:w15="http://schemas.microsoft.com/office/word/2012/wordml" xmlns:wpg="http://schemas.microsoft.com/office/word/2010/wordprocessingGroup" xmlns:wpi="http://schemas.microsoft.com/office/word/2010/wordprocessingInk" xmlns:wne="http://schemas.microsoft.com/office/word/2006/wordml" xmlns:wps="http://schemas.microsoft.com/office/word/2010/wordprocessingShape" mc:Ignorable="w14 w15 wp14">
+<w:footnotes xmlns:wpc="http://schemas.microsoft.com/office/word/2010/wordprocessingCanvas" xmlns:cx="http://schemas.microsoft.com/office/drawing/2014/chartex" xmlns:cx1="http://schemas.microsoft.com/office/drawing/2015/9/8/chartex" xmlns:cx2="http://schemas.microsoft.com/office/drawing/2015/10/21/chartex" xmlns:cx3="http://schemas.microsoft.com/office/drawing/2016/5/9/chartex" xmlns:cx4="http://schemas.microsoft.com/office/drawing/2016/5/10/chartex" xmlns:cx5="http://schemas.microsoft.com/office/drawing/2016/5/11/chartex" xmlns:cx6="http://schemas.microsoft.com/office/drawing/2016/5/12/chartex" xmlns:cx7="http://schemas.microsoft.com/office/drawing/2016/5/13/chartex" xmlns:cx8="http://schemas.microsoft.com/office/drawing/2016/5/14/chartex" xmlns:mc="http://schemas.openxmlformats.org/markup-compatibility/2006" xmlns:aink="http://schemas.microsoft.com/office/drawing/2016/ink" xmlns:am3d="http://schemas.microsoft.com/office/drawing/2017/model3d" xmlns:o="urn:schemas-microsoft-com:office:office" xmlns:r="http://schemas.openxmlformats.org/officeDocument/2006/relationships" xmlns:m="http://schemas.openxmlformats.org/officeDocument/2006/math" xmlns:v="urn:schemas-microsoft-com:vml" xmlns:wp14="http://schemas.microsoft.com/office/word/2010/wordprocessingDrawing" xmlns:wp="http://schemas.openxmlformats.org/drawingml/2006/wordprocessingDrawing" xmlns:w10="urn:schemas-microsoft-com:office:word" xmlns:w="http://schemas.openxmlformats.org/wordprocessingml/2006/main" xmlns:w14="http://schemas.microsoft.com/office/word/2010/wordml" xmlns:w15="http://schemas.microsoft.com/office/word/2012/wordml" xmlns:w16cex="http://schemas.microsoft.com/office/word/2018/wordml/cex" xmlns:w16cid="http://schemas.microsoft.com/office/word/2016/wordml/cid" xmlns:w16="http://schemas.microsoft.com/office/word/2018/wordml" xmlns:w16se="http://schemas.microsoft.com/office/word/2015/wordml/symex" xmlns:wpg="http://schemas.microsoft.com/office/word/2010/wordprocessingGroup" xmlns:wpi="http://schemas.microsoft.com/office/word/2010/wordprocessingInk" xmlns:wne="http://schemas.microsoft.com/office/word/2006/wordml" xmlns:wps="http://schemas.microsoft.com/office/word/2010/wordprocessingShape" mc:Ignorable="w14 w15 w16se w16cid w16 w16cex wp14">
   <w:footnote w:type="separator" w:id="-1">
     <w:p>
       <w:pPr>
@@ -12510,7 +12322,7 @@
 </file>
 
 <file path=word/header1.xml><?xml version="1.0" encoding="utf-8"?>
-<w:hdr xmlns:wpc="http://schemas.microsoft.com/office/word/2010/wordprocessingCanvas" xmlns:mc="http://schemas.openxmlformats.org/markup-compatibility/2006" xmlns:o="urn:schemas-microsoft-com:office:office" xmlns:r="http://schemas.openxmlformats.org/officeDocument/2006/relationships" xmlns:m="http://schemas.openxmlformats.org/officeDocument/2006/math" xmlns:v="urn:schemas-microsoft-com:vml" xmlns:wp14="http://schemas.microsoft.com/office/word/2010/wordprocessingDrawing" xmlns:wp="http://schemas.openxmlformats.org/drawingml/2006/wordprocessingDrawing" xmlns:w10="urn:schemas-microsoft-com:office:word" xmlns:w="http://schemas.openxmlformats.org/wordprocessingml/2006/main" xmlns:w14="http://schemas.microsoft.com/office/word/2010/wordml" xmlns:w15="http://schemas.microsoft.com/office/word/2012/wordml" xmlns:wpg="http://schemas.microsoft.com/office/word/2010/wordprocessingGroup" xmlns:wpi="http://schemas.microsoft.com/office/word/2010/wordprocessingInk" xmlns:wne="http://schemas.microsoft.com/office/word/2006/wordml" xmlns:wps="http://schemas.microsoft.com/office/word/2010/wordprocessingShape" mc:Ignorable="w14 w15 wp14">
+<w:hdr xmlns:wpc="http://schemas.microsoft.com/office/word/2010/wordprocessingCanvas" xmlns:cx="http://schemas.microsoft.com/office/drawing/2014/chartex" xmlns:cx1="http://schemas.microsoft.com/office/drawing/2015/9/8/chartex" xmlns:cx2="http://schemas.microsoft.com/office/drawing/2015/10/21/chartex" xmlns:cx3="http://schemas.microsoft.com/office/drawing/2016/5/9/chartex" xmlns:cx4="http://schemas.microsoft.com/office/drawing/2016/5/10/chartex" xmlns:cx5="http://schemas.microsoft.com/office/drawing/2016/5/11/chartex" xmlns:cx6="http://schemas.microsoft.com/office/drawing/2016/5/12/chartex" xmlns:cx7="http://schemas.microsoft.com/office/drawing/2016/5/13/chartex" xmlns:cx8="http://schemas.microsoft.com/office/drawing/2016/5/14/chartex" xmlns:mc="http://schemas.openxmlformats.org/markup-compatibility/2006" xmlns:aink="http://schemas.microsoft.com/office/drawing/2016/ink" xmlns:am3d="http://schemas.microsoft.com/office/drawing/2017/model3d" xmlns:o="urn:schemas-microsoft-com:office:office" xmlns:r="http://schemas.openxmlformats.org/officeDocument/2006/relationships" xmlns:m="http://schemas.openxmlformats.org/officeDocument/2006/math" xmlns:v="urn:schemas-microsoft-com:vml" xmlns:wp14="http://schemas.microsoft.com/office/word/2010/wordprocessingDrawing" xmlns:wp="http://schemas.openxmlformats.org/drawingml/2006/wordprocessingDrawing" xmlns:w10="urn:schemas-microsoft-com:office:word" xmlns:w="http://schemas.openxmlformats.org/wordprocessingml/2006/main" xmlns:w14="http://schemas.microsoft.com/office/word/2010/wordml" xmlns:w15="http://schemas.microsoft.com/office/word/2012/wordml" xmlns:w16cex="http://schemas.microsoft.com/office/word/2018/wordml/cex" xmlns:w16cid="http://schemas.microsoft.com/office/word/2016/wordml/cid" xmlns:w16="http://schemas.microsoft.com/office/word/2018/wordml" xmlns:w16se="http://schemas.microsoft.com/office/word/2015/wordml/symex" xmlns:wpg="http://schemas.microsoft.com/office/word/2010/wordprocessingGroup" xmlns:wpi="http://schemas.microsoft.com/office/word/2010/wordprocessingInk" xmlns:wne="http://schemas.microsoft.com/office/word/2006/wordml" xmlns:wps="http://schemas.microsoft.com/office/word/2010/wordprocessingShape" mc:Ignorable="w14 w15 w16se w16cid w16 w16cex wp14">
   <w:p>
     <w:pPr>
       <w:pStyle w:val="Ttulo1"/>
@@ -12523,7 +12335,7 @@
 </file>
 
 <file path=word/numbering.xml><?xml version="1.0" encoding="utf-8"?>
-<w:numbering xmlns:wpc="http://schemas.microsoft.com/office/word/2010/wordprocessingCanvas" xmlns:mc="http://schemas.openxmlformats.org/markup-compatibility/2006" xmlns:o="urn:schemas-microsoft-com:office:office" xmlns:r="http://schemas.openxmlformats.org/officeDocument/2006/relationships" xmlns:m="http://schemas.openxmlformats.org/officeDocument/2006/math" xmlns:v="urn:schemas-microsoft-com:vml" xmlns:wp14="http://schemas.microsoft.com/office/word/2010/wordprocessingDrawing" xmlns:wp="http://schemas.openxmlformats.org/drawingml/2006/wordprocessingDrawing" xmlns:w10="urn:schemas-microsoft-com:office:word" xmlns:w="http://schemas.openxmlformats.org/wordprocessingml/2006/main" xmlns:w14="http://schemas.microsoft.com/office/word/2010/wordml" xmlns:w15="http://schemas.microsoft.com/office/word/2012/wordml" xmlns:wpg="http://schemas.microsoft.com/office/word/2010/wordprocessingGroup" xmlns:wpi="http://schemas.microsoft.com/office/word/2010/wordprocessingInk" xmlns:wne="http://schemas.microsoft.com/office/word/2006/wordml" xmlns:wps="http://schemas.microsoft.com/office/word/2010/wordprocessingShape" mc:Ignorable="w14 w15 wp14">
+<w:numbering xmlns:wpc="http://schemas.microsoft.com/office/word/2010/wordprocessingCanvas" xmlns:cx="http://schemas.microsoft.com/office/drawing/2014/chartex" xmlns:cx1="http://schemas.microsoft.com/office/drawing/2015/9/8/chartex" xmlns:cx2="http://schemas.microsoft.com/office/drawing/2015/10/21/chartex" xmlns:cx3="http://schemas.microsoft.com/office/drawing/2016/5/9/chartex" xmlns:cx4="http://schemas.microsoft.com/office/drawing/2016/5/10/chartex" xmlns:cx5="http://schemas.microsoft.com/office/drawing/2016/5/11/chartex" xmlns:cx6="http://schemas.microsoft.com/office/drawing/2016/5/12/chartex" xmlns:cx7="http://schemas.microsoft.com/office/drawing/2016/5/13/chartex" xmlns:cx8="http://schemas.microsoft.com/office/drawing/2016/5/14/chartex" xmlns:mc="http://schemas.openxmlformats.org/markup-compatibility/2006" xmlns:aink="http://schemas.microsoft.com/office/drawing/2016/ink" xmlns:am3d="http://schemas.microsoft.com/office/drawing/2017/model3d" xmlns:o="urn:schemas-microsoft-com:office:office" xmlns:r="http://schemas.openxmlformats.org/officeDocument/2006/relationships" xmlns:m="http://schemas.openxmlformats.org/officeDocument/2006/math" xmlns:v="urn:schemas-microsoft-com:vml" xmlns:wp14="http://schemas.microsoft.com/office/word/2010/wordprocessingDrawing" xmlns:wp="http://schemas.openxmlformats.org/drawingml/2006/wordprocessingDrawing" xmlns:w10="urn:schemas-microsoft-com:office:word" xmlns:w="http://schemas.openxmlformats.org/wordprocessingml/2006/main" xmlns:w14="http://schemas.microsoft.com/office/word/2010/wordml" xmlns:w15="http://schemas.microsoft.com/office/word/2012/wordml" xmlns:w16cex="http://schemas.microsoft.com/office/word/2018/wordml/cex" xmlns:w16cid="http://schemas.microsoft.com/office/word/2016/wordml/cid" xmlns:w16="http://schemas.microsoft.com/office/word/2018/wordml" xmlns:w16se="http://schemas.microsoft.com/office/word/2015/wordml/symex" xmlns:wpg="http://schemas.microsoft.com/office/word/2010/wordprocessingGroup" xmlns:wpi="http://schemas.microsoft.com/office/word/2010/wordprocessingInk" xmlns:wne="http://schemas.microsoft.com/office/word/2006/wordml" xmlns:wps="http://schemas.microsoft.com/office/word/2010/wordprocessingShape" mc:Ignorable="w14 w15 w16se w16cid w16 w16cex wp14">
   <w:abstractNum w:abstractNumId="0" w15:restartNumberingAfterBreak="0">
     <w:nsid w:val="442628E2"/>
     <w:multiLevelType w:val="hybridMultilevel"/>
@@ -12973,7 +12785,7 @@
 </file>
 
 <file path=word/styles.xml><?xml version="1.0" encoding="utf-8"?>
-<w:styles xmlns:mc="http://schemas.openxmlformats.org/markup-compatibility/2006" xmlns:r="http://schemas.openxmlformats.org/officeDocument/2006/relationships" xmlns:w="http://schemas.openxmlformats.org/wordprocessingml/2006/main" xmlns:w14="http://schemas.microsoft.com/office/word/2010/wordml" xmlns:w15="http://schemas.microsoft.com/office/word/2012/wordml" mc:Ignorable="w14 w15">
+<w:styles xmlns:mc="http://schemas.openxmlformats.org/markup-compatibility/2006" xmlns:r="http://schemas.openxmlformats.org/officeDocument/2006/relationships" xmlns:w="http://schemas.openxmlformats.org/wordprocessingml/2006/main" xmlns:w14="http://schemas.microsoft.com/office/word/2010/wordml" xmlns:w15="http://schemas.microsoft.com/office/word/2012/wordml" xmlns:w16cex="http://schemas.microsoft.com/office/word/2018/wordml/cex" xmlns:w16cid="http://schemas.microsoft.com/office/word/2016/wordml/cid" xmlns:w16="http://schemas.microsoft.com/office/word/2018/wordml" xmlns:w16se="http://schemas.microsoft.com/office/word/2015/wordml/symex" mc:Ignorable="w14 w15 w16se w16cid w16 w16cex">
   <w:docDefaults>
     <w:rPrDefault>
       <w:rPr>
@@ -12989,7 +12801,7 @@
       </w:pPr>
     </w:pPrDefault>
   </w:docDefaults>
-  <w:latentStyles w:defLockedState="0" w:defUIPriority="99" w:defSemiHidden="0" w:defUnhideWhenUsed="0" w:defQFormat="0" w:count="371">
+  <w:latentStyles w:defLockedState="0" w:defUIPriority="99" w:defSemiHidden="0" w:defUnhideWhenUsed="0" w:defQFormat="0" w:count="376">
     <w:lsdException w:name="Normal" w:uiPriority="0" w:qFormat="1"/>
     <w:lsdException w:name="heading 1" w:uiPriority="9" w:qFormat="1"/>
     <w:lsdException w:name="heading 2" w:semiHidden="1" w:uiPriority="9" w:unhideWhenUsed="1" w:qFormat="1"/>
@@ -13095,7 +12907,6 @@
     <w:lsdException w:name="HTML Sample" w:semiHidden="1" w:unhideWhenUsed="1"/>
     <w:lsdException w:name="HTML Typewriter" w:semiHidden="1" w:unhideWhenUsed="1"/>
     <w:lsdException w:name="HTML Variable" w:semiHidden="1" w:unhideWhenUsed="1"/>
-    <w:lsdException w:name="Normal Table" w:semiHidden="1" w:unhideWhenUsed="1"/>
     <w:lsdException w:name="annotation subject" w:semiHidden="1" w:unhideWhenUsed="1"/>
     <w:lsdException w:name="No List" w:semiHidden="1" w:unhideWhenUsed="1"/>
     <w:lsdException w:name="Outline List 1" w:semiHidden="1" w:unhideWhenUsed="1"/>
@@ -13138,11 +12949,8 @@
     <w:lsdException w:name="Table Contemporary" w:semiHidden="1" w:unhideWhenUsed="1"/>
     <w:lsdException w:name="Table Elegant" w:semiHidden="1" w:unhideWhenUsed="1"/>
     <w:lsdException w:name="Table Professional" w:semiHidden="1" w:unhideWhenUsed="1"/>
-    <w:lsdException w:name="Table Subtle 1" w:semiHidden="1" w:unhideWhenUsed="1"/>
     <w:lsdException w:name="Table Subtle 2" w:semiHidden="1" w:unhideWhenUsed="1"/>
     <w:lsdException w:name="Table Web 1" w:semiHidden="1" w:unhideWhenUsed="1"/>
-    <w:lsdException w:name="Table Web 2" w:semiHidden="1" w:unhideWhenUsed="1"/>
-    <w:lsdException w:name="Table Web 3" w:semiHidden="1" w:unhideWhenUsed="1"/>
     <w:lsdException w:name="Balloon Text" w:semiHidden="1" w:unhideWhenUsed="1"/>
     <w:lsdException w:name="Table Grid" w:uiPriority="59"/>
     <w:lsdException w:name="Table Theme" w:semiHidden="1" w:unhideWhenUsed="1"/>
@@ -13361,6 +13169,11 @@
     <w:lsdException w:name="List Table 5 Dark Accent 6" w:uiPriority="50"/>
     <w:lsdException w:name="List Table 6 Colorful Accent 6" w:uiPriority="51"/>
     <w:lsdException w:name="List Table 7 Colorful Accent 6" w:uiPriority="52"/>
+    <w:lsdException w:name="Mention" w:semiHidden="1" w:unhideWhenUsed="1"/>
+    <w:lsdException w:name="Smart Hyperlink" w:semiHidden="1" w:unhideWhenUsed="1"/>
+    <w:lsdException w:name="Hashtag" w:semiHidden="1" w:unhideWhenUsed="1"/>
+    <w:lsdException w:name="Unresolved Mention" w:semiHidden="1" w:unhideWhenUsed="1"/>
+    <w:lsdException w:name="Smart Link" w:semiHidden="1" w:unhideWhenUsed="1"/>
   </w:latentStyles>
   <w:style w:type="paragraph" w:default="1" w:styleId="Normal">
     <w:name w:val="Normal"/>
@@ -13683,7 +13496,7 @@
       <w:u w:val="single"/>
     </w:rPr>
   </w:style>
-  <w:style w:type="paragraph" w:styleId="TtulodeTDC">
+  <w:style w:type="paragraph" w:styleId="TtuloTDC">
     <w:name w:val="TOC Heading"/>
     <w:basedOn w:val="Ttulo1"/>
     <w:next w:val="Normal"/>
@@ -14080,6 +13893,15 @@
 </file>
 
 <file path=customXml/item1.xml><?xml version="1.0" encoding="utf-8"?>
+<?mso-contentType ?>
+<FormTemplates xmlns="http://schemas.microsoft.com/sharepoint/v3/contenttype/forms">
+  <Display>DocumentLibraryForm</Display>
+  <Edit>DocumentLibraryForm</Edit>
+  <New>DocumentLibraryForm</New>
+</FormTemplates>
+</file>
+
+<file path=customXml/item2.xml><?xml version="1.0" encoding="utf-8"?>
 <ct:contentTypeSchema xmlns:ct="http://schemas.microsoft.com/office/2006/metadata/contentType" xmlns:ma="http://schemas.microsoft.com/office/2006/metadata/properties/metaAttributes" ct:_="" ma:_="" ma:contentTypeName="Documento" ma:contentTypeID="0x010100961C7B7B64DF054686AADD4B5702431F" ma:contentTypeVersion="5" ma:contentTypeDescription="Crear nuevo documento." ma:contentTypeScope="" ma:versionID="ac1bedfb1bdc725ba82c8db2ffb25b5e">
   <xsd:schema xmlns:xsd="http://www.w3.org/2001/XMLSchema" xmlns:xs="http://www.w3.org/2001/XMLSchema" xmlns:p="http://schemas.microsoft.com/office/2006/metadata/properties" xmlns:ns2="13757544-0856-41d1-952f-3623db03ab8f" targetNamespace="http://schemas.microsoft.com/office/2006/metadata/properties" ma:root="true" ma:fieldsID="302f1cddb85a2350a1f7e0c352c81b34" ns2:_="">
     <xsd:import namespace="13757544-0856-41d1-952f-3623db03ab8f"/>
@@ -14229,15 +14051,6 @@
 </ct:contentTypeSchema>
 </file>
 
-<file path=customXml/item2.xml><?xml version="1.0" encoding="utf-8"?>
-<?mso-contentType ?>
-<FormTemplates xmlns="http://schemas.microsoft.com/sharepoint/v3/contenttype/forms">
-  <Display>DocumentLibraryForm</Display>
-  <Edit>DocumentLibraryForm</Edit>
-  <New>DocumentLibraryForm</New>
-</FormTemplates>
-</file>
-
 <file path=customXml/item3.xml><?xml version="1.0" encoding="utf-8"?>
 <p:properties xmlns:p="http://schemas.microsoft.com/office/2006/metadata/properties" xmlns:xsi="http://www.w3.org/2001/XMLSchema-instance" xmlns:pc="http://schemas.microsoft.com/office/infopath/2007/PartnerControls">
   <documentManagement/>
@@ -14342,6 +14155,14 @@
 </file>
 
 <file path=customXml/itemProps1.xml><?xml version="1.0" encoding="utf-8"?>
+<ds:datastoreItem xmlns:ds="http://schemas.openxmlformats.org/officeDocument/2006/customXml" ds:itemID="{E416C08D-339C-476A-B666-349EB936CF4C}">
+  <ds:schemaRefs>
+    <ds:schemaRef ds:uri="http://schemas.microsoft.com/sharepoint/v3/contenttype/forms"/>
+  </ds:schemaRefs>
+</ds:datastoreItem>
+</file>
+
+<file path=customXml/itemProps2.xml><?xml version="1.0" encoding="utf-8"?>
 <ds:datastoreItem xmlns:ds="http://schemas.openxmlformats.org/officeDocument/2006/customXml" ds:itemID="{98ADFF0E-ABF1-4CCB-9E7F-E6C0663DD88F}">
   <ds:schemaRefs>
     <ds:schemaRef ds:uri="http://schemas.microsoft.com/office/2006/metadata/contentType"/>
@@ -14359,14 +14180,6 @@
 </ds:datastoreItem>
 </file>
 
-<file path=customXml/itemProps2.xml><?xml version="1.0" encoding="utf-8"?>
-<ds:datastoreItem xmlns:ds="http://schemas.openxmlformats.org/officeDocument/2006/customXml" ds:itemID="{E416C08D-339C-476A-B666-349EB936CF4C}">
-  <ds:schemaRefs>
-    <ds:schemaRef ds:uri="http://schemas.microsoft.com/sharepoint/v3/contenttype/forms"/>
-  </ds:schemaRefs>
-</ds:datastoreItem>
-</file>
-
 <file path=customXml/itemProps3.xml><?xml version="1.0" encoding="utf-8"?>
 <ds:datastoreItem xmlns:ds="http://schemas.openxmlformats.org/officeDocument/2006/customXml" ds:itemID="{4E79C2B8-0E91-488F-B840-32914CD10ABE}">
   <ds:schemaRefs>
@@ -14377,7 +14190,7 @@
 </file>
 
 <file path=customXml/itemProps4.xml><?xml version="1.0" encoding="utf-8"?>
-<ds:datastoreItem xmlns:ds="http://schemas.openxmlformats.org/officeDocument/2006/customXml" ds:itemID="{EA0DD41C-D47E-4576-A5FC-F7B749E92498}">
+<ds:datastoreItem xmlns:ds="http://schemas.openxmlformats.org/officeDocument/2006/customXml" ds:itemID="{F456124A-9C02-4146-B6CB-57E5EE81602B}">
   <ds:schemaRefs>
     <ds:schemaRef ds:uri="http://schemas.openxmlformats.org/officeDocument/2006/bibliography"/>
   </ds:schemaRefs>

</xml_diff>

<commit_message>
Se modifico el reporte de la actividad en el apartado de Monitoreo de Control de Riesgos
</commit_message>
<xml_diff>
--- a/04_JAMA/Reporte/04_JAMA_Reporte.docx
+++ b/04_JAMA/Reporte/04_JAMA_Reporte.docx
@@ -1227,7 +1227,7 @@
           <w:r>
             <w:fldChar w:fldCharType="separate"/>
           </w:r>
-          <w:hyperlink w:anchor="_Toc43334149" w:history="1">
+          <w:hyperlink w:anchor="_Toc43469659" w:history="1">
             <w:r>
               <w:rPr>
                 <w:rStyle w:val="Hipervnculo"/>
@@ -1254,7 +1254,7 @@
                 <w:noProof/>
                 <w:webHidden/>
               </w:rPr>
-              <w:instrText xml:space="preserve"> PAGEREF _Toc43334149 \h </w:instrText>
+              <w:instrText xml:space="preserve"> PAGEREF _Toc43469659 \h </w:instrText>
             </w:r>
             <w:r>
               <w:rPr>
@@ -1298,7 +1298,7 @@
               <w:lang w:eastAsia="es-MX"/>
             </w:rPr>
           </w:pPr>
-          <w:hyperlink w:anchor="_Toc43334150" w:history="1">
+          <w:hyperlink w:anchor="_Toc43469660" w:history="1">
             <w:r>
               <w:rPr>
                 <w:rStyle w:val="Hipervnculo"/>
@@ -1325,7 +1325,7 @@
                 <w:noProof/>
                 <w:webHidden/>
               </w:rPr>
-              <w:instrText xml:space="preserve"> PAGEREF _Toc43334150 \h </w:instrText>
+              <w:instrText xml:space="preserve"> PAGEREF _Toc43469660 \h </w:instrText>
             </w:r>
             <w:r>
               <w:rPr>
@@ -1369,7 +1369,7 @@
               <w:lang w:eastAsia="es-MX"/>
             </w:rPr>
           </w:pPr>
-          <w:hyperlink w:anchor="_Toc43334151" w:history="1">
+          <w:hyperlink w:anchor="_Toc43469661" w:history="1">
             <w:r>
               <w:rPr>
                 <w:rStyle w:val="Hipervnculo"/>
@@ -1396,7 +1396,7 @@
                 <w:noProof/>
                 <w:webHidden/>
               </w:rPr>
-              <w:instrText xml:space="preserve"> PAGEREF _Toc43334151 \h </w:instrText>
+              <w:instrText xml:space="preserve"> PAGEREF _Toc43469661 \h </w:instrText>
             </w:r>
             <w:r>
               <w:rPr>
@@ -1440,7 +1440,7 @@
               <w:lang w:eastAsia="es-MX"/>
             </w:rPr>
           </w:pPr>
-          <w:hyperlink w:anchor="_Toc43334152" w:history="1">
+          <w:hyperlink w:anchor="_Toc43469662" w:history="1">
             <w:r>
               <w:rPr>
                 <w:rStyle w:val="Hipervnculo"/>
@@ -1467,7 +1467,7 @@
                 <w:noProof/>
                 <w:webHidden/>
               </w:rPr>
-              <w:instrText xml:space="preserve"> PAGEREF _Toc43334152 \h </w:instrText>
+              <w:instrText xml:space="preserve"> PAGEREF _Toc43469662 \h </w:instrText>
             </w:r>
             <w:r>
               <w:rPr>
@@ -1511,7 +1511,7 @@
               <w:lang w:eastAsia="es-MX"/>
             </w:rPr>
           </w:pPr>
-          <w:hyperlink w:anchor="_Toc43334153" w:history="1">
+          <w:hyperlink w:anchor="_Toc43469663" w:history="1">
             <w:r>
               <w:rPr>
                 <w:rStyle w:val="Hipervnculo"/>
@@ -1538,7 +1538,7 @@
                 <w:noProof/>
                 <w:webHidden/>
               </w:rPr>
-              <w:instrText xml:space="preserve"> PAGEREF _Toc43334153 \h </w:instrText>
+              <w:instrText xml:space="preserve"> PAGEREF _Toc43469663 \h </w:instrText>
             </w:r>
             <w:r>
               <w:rPr>
@@ -1582,7 +1582,7 @@
               <w:lang w:eastAsia="es-MX"/>
             </w:rPr>
           </w:pPr>
-          <w:hyperlink w:anchor="_Toc43334154" w:history="1">
+          <w:hyperlink w:anchor="_Toc43469664" w:history="1">
             <w:r>
               <w:rPr>
                 <w:rStyle w:val="Hipervnculo"/>
@@ -1609,7 +1609,7 @@
                 <w:noProof/>
                 <w:webHidden/>
               </w:rPr>
-              <w:instrText xml:space="preserve"> PAGEREF _Toc43334154 \h </w:instrText>
+              <w:instrText xml:space="preserve"> PAGEREF _Toc43469664 \h </w:instrText>
             </w:r>
             <w:r>
               <w:rPr>
@@ -1653,7 +1653,7 @@
               <w:lang w:eastAsia="es-MX"/>
             </w:rPr>
           </w:pPr>
-          <w:hyperlink w:anchor="_Toc43334155" w:history="1">
+          <w:hyperlink w:anchor="_Toc43469665" w:history="1">
             <w:r>
               <w:rPr>
                 <w:rStyle w:val="Hipervnculo"/>
@@ -1680,7 +1680,7 @@
                 <w:noProof/>
                 <w:webHidden/>
               </w:rPr>
-              <w:instrText xml:space="preserve"> PAGEREF _Toc43334155 \h </w:instrText>
+              <w:instrText xml:space="preserve"> PAGEREF _Toc43469665 \h </w:instrText>
             </w:r>
             <w:r>
               <w:rPr>
@@ -1724,7 +1724,7 @@
               <w:lang w:eastAsia="es-MX"/>
             </w:rPr>
           </w:pPr>
-          <w:hyperlink w:anchor="_Toc43334156" w:history="1">
+          <w:hyperlink w:anchor="_Toc43469666" w:history="1">
             <w:r>
               <w:rPr>
                 <w:rStyle w:val="Hipervnculo"/>
@@ -1751,7 +1751,7 @@
                 <w:noProof/>
                 <w:webHidden/>
               </w:rPr>
-              <w:instrText xml:space="preserve"> PAGEREF _Toc43334156 \h </w:instrText>
+              <w:instrText xml:space="preserve"> PAGEREF _Toc43469666 \h </w:instrText>
             </w:r>
             <w:r>
               <w:rPr>
@@ -1795,7 +1795,7 @@
               <w:lang w:eastAsia="es-MX"/>
             </w:rPr>
           </w:pPr>
-          <w:hyperlink w:anchor="_Toc43334157" w:history="1">
+          <w:hyperlink w:anchor="_Toc43469667" w:history="1">
             <w:r>
               <w:rPr>
                 <w:rStyle w:val="Hipervnculo"/>
@@ -1822,7 +1822,7 @@
                 <w:noProof/>
                 <w:webHidden/>
               </w:rPr>
-              <w:instrText xml:space="preserve"> PAGEREF _Toc43334157 \h </w:instrText>
+              <w:instrText xml:space="preserve"> PAGEREF _Toc43469667 \h </w:instrText>
             </w:r>
             <w:r>
               <w:rPr>
@@ -1866,7 +1866,7 @@
               <w:lang w:eastAsia="es-MX"/>
             </w:rPr>
           </w:pPr>
-          <w:hyperlink w:anchor="_Toc43334158" w:history="1">
+          <w:hyperlink w:anchor="_Toc43469668" w:history="1">
             <w:r>
               <w:rPr>
                 <w:rStyle w:val="Hipervnculo"/>
@@ -1893,7 +1893,78 @@
                 <w:noProof/>
                 <w:webHidden/>
               </w:rPr>
-              <w:instrText xml:space="preserve"> PAGEREF _Toc43334158 \h </w:instrText>
+              <w:instrText xml:space="preserve"> PAGEREF _Toc43469668 \h </w:instrText>
+            </w:r>
+            <w:r>
+              <w:rPr>
+                <w:noProof/>
+                <w:webHidden/>
+              </w:rPr>
+            </w:r>
+            <w:r>
+              <w:rPr>
+                <w:noProof/>
+                <w:webHidden/>
+              </w:rPr>
+              <w:fldChar w:fldCharType="separate"/>
+            </w:r>
+            <w:r>
+              <w:rPr>
+                <w:noProof/>
+                <w:webHidden/>
+              </w:rPr>
+              <w:t>7</w:t>
+            </w:r>
+            <w:r>
+              <w:rPr>
+                <w:noProof/>
+                <w:webHidden/>
+              </w:rPr>
+              <w:fldChar w:fldCharType="end"/>
+            </w:r>
+          </w:hyperlink>
+        </w:p>
+        <w:p>
+          <w:pPr>
+            <w:pStyle w:val="TDC2"/>
+            <w:tabs>
+              <w:tab w:val="right" w:leader="dot" w:pos="8828"/>
+            </w:tabs>
+            <w:rPr>
+              <w:rFonts w:asciiTheme="minorHAnsi" w:eastAsiaTheme="minorEastAsia" w:hAnsiTheme="minorHAnsi"/>
+              <w:noProof/>
+              <w:sz w:val="22"/>
+              <w:lang w:eastAsia="es-MX"/>
+            </w:rPr>
+          </w:pPr>
+          <w:hyperlink w:anchor="_Toc43469669" w:history="1">
+            <w:r>
+              <w:rPr>
+                <w:rStyle w:val="Hipervnculo"/>
+                <w:noProof/>
+              </w:rPr>
+              <w:t>Hosting</w:t>
+            </w:r>
+            <w:r>
+              <w:rPr>
+                <w:noProof/>
+                <w:webHidden/>
+              </w:rPr>
+              <w:tab/>
+            </w:r>
+            <w:r>
+              <w:rPr>
+                <w:noProof/>
+                <w:webHidden/>
+              </w:rPr>
+              <w:fldChar w:fldCharType="begin"/>
+            </w:r>
+            <w:r>
+              <w:rPr>
+                <w:noProof/>
+                <w:webHidden/>
+              </w:rPr>
+              <w:instrText xml:space="preserve"> PAGEREF _Toc43469669 \h </w:instrText>
             </w:r>
             <w:r>
               <w:rPr>
@@ -1937,7 +2008,7 @@
               <w:lang w:eastAsia="es-MX"/>
             </w:rPr>
           </w:pPr>
-          <w:hyperlink w:anchor="_Toc43334159" w:history="1">
+          <w:hyperlink w:anchor="_Toc43469670" w:history="1">
             <w:r>
               <w:rPr>
                 <w:rStyle w:val="Hipervnculo"/>
@@ -1964,7 +2035,7 @@
                 <w:noProof/>
                 <w:webHidden/>
               </w:rPr>
-              <w:instrText xml:space="preserve"> PAGEREF _Toc43334159 \h </w:instrText>
+              <w:instrText xml:space="preserve"> PAGEREF _Toc43469670 \h </w:instrText>
             </w:r>
             <w:r>
               <w:rPr>
@@ -2008,7 +2079,7 @@
               <w:lang w:eastAsia="es-MX"/>
             </w:rPr>
           </w:pPr>
-          <w:hyperlink w:anchor="_Toc43334160" w:history="1">
+          <w:hyperlink w:anchor="_Toc43469671" w:history="1">
             <w:r>
               <w:rPr>
                 <w:rStyle w:val="Hipervnculo"/>
@@ -2035,7 +2106,7 @@
                 <w:noProof/>
                 <w:webHidden/>
               </w:rPr>
-              <w:instrText xml:space="preserve"> PAGEREF _Toc43334160 \h </w:instrText>
+              <w:instrText xml:space="preserve"> PAGEREF _Toc43469671 \h </w:instrText>
             </w:r>
             <w:r>
               <w:rPr>
@@ -2079,7 +2150,7 @@
               <w:lang w:eastAsia="es-MX"/>
             </w:rPr>
           </w:pPr>
-          <w:hyperlink w:anchor="_Toc43334161" w:history="1">
+          <w:hyperlink w:anchor="_Toc43469672" w:history="1">
             <w:r>
               <w:rPr>
                 <w:rStyle w:val="Hipervnculo"/>
@@ -2106,7 +2177,7 @@
                 <w:noProof/>
                 <w:webHidden/>
               </w:rPr>
-              <w:instrText xml:space="preserve"> PAGEREF _Toc43334161 \h </w:instrText>
+              <w:instrText xml:space="preserve"> PAGEREF _Toc43469672 \h </w:instrText>
             </w:r>
             <w:r>
               <w:rPr>
@@ -2150,7 +2221,7 @@
               <w:lang w:eastAsia="es-MX"/>
             </w:rPr>
           </w:pPr>
-          <w:hyperlink w:anchor="_Toc43334162" w:history="1">
+          <w:hyperlink w:anchor="_Toc43469673" w:history="1">
             <w:r>
               <w:rPr>
                 <w:rStyle w:val="Hipervnculo"/>
@@ -2177,7 +2248,7 @@
                 <w:noProof/>
                 <w:webHidden/>
               </w:rPr>
-              <w:instrText xml:space="preserve"> PAGEREF _Toc43334162 \h </w:instrText>
+              <w:instrText xml:space="preserve"> PAGEREF _Toc43469673 \h </w:instrText>
             </w:r>
             <w:r>
               <w:rPr>
@@ -2221,7 +2292,7 @@
               <w:lang w:eastAsia="es-MX"/>
             </w:rPr>
           </w:pPr>
-          <w:hyperlink w:anchor="_Toc43334163" w:history="1">
+          <w:hyperlink w:anchor="_Toc43469674" w:history="1">
             <w:r>
               <w:rPr>
                 <w:rStyle w:val="Hipervnculo"/>
@@ -2248,7 +2319,7 @@
                 <w:noProof/>
                 <w:webHidden/>
               </w:rPr>
-              <w:instrText xml:space="preserve"> PAGEREF _Toc43334163 \h </w:instrText>
+              <w:instrText xml:space="preserve"> PAGEREF _Toc43469674 \h </w:instrText>
             </w:r>
             <w:r>
               <w:rPr>
@@ -2292,7 +2363,7 @@
               <w:lang w:eastAsia="es-MX"/>
             </w:rPr>
           </w:pPr>
-          <w:hyperlink w:anchor="_Toc43334164" w:history="1">
+          <w:hyperlink w:anchor="_Toc43469675" w:history="1">
             <w:r>
               <w:rPr>
                 <w:rStyle w:val="Hipervnculo"/>
@@ -2319,7 +2390,7 @@
                 <w:noProof/>
                 <w:webHidden/>
               </w:rPr>
-              <w:instrText xml:space="preserve"> PAGEREF _Toc43334164 \h </w:instrText>
+              <w:instrText xml:space="preserve"> PAGEREF _Toc43469675 \h </w:instrText>
             </w:r>
             <w:r>
               <w:rPr>
@@ -2339,7 +2410,7 @@
                 <w:noProof/>
                 <w:webHidden/>
               </w:rPr>
-              <w:t>10</w:t>
+              <w:t>11</w:t>
             </w:r>
             <w:r>
               <w:rPr>
@@ -2363,7 +2434,7 @@
               <w:lang w:eastAsia="es-MX"/>
             </w:rPr>
           </w:pPr>
-          <w:hyperlink w:anchor="_Toc43334165" w:history="1">
+          <w:hyperlink w:anchor="_Toc43469676" w:history="1">
             <w:r>
               <w:rPr>
                 <w:rStyle w:val="Hipervnculo"/>
@@ -2390,7 +2461,7 @@
                 <w:noProof/>
                 <w:webHidden/>
               </w:rPr>
-              <w:instrText xml:space="preserve"> PAGEREF _Toc43334165 \h </w:instrText>
+              <w:instrText xml:space="preserve"> PAGEREF _Toc43469676 \h </w:instrText>
             </w:r>
             <w:r>
               <w:rPr>
@@ -2410,7 +2481,7 @@
                 <w:noProof/>
                 <w:webHidden/>
               </w:rPr>
-              <w:t>11</w:t>
+              <w:t>12</w:t>
             </w:r>
             <w:r>
               <w:rPr>
@@ -2434,7 +2505,7 @@
               <w:lang w:eastAsia="es-MX"/>
             </w:rPr>
           </w:pPr>
-          <w:hyperlink w:anchor="_Toc43334166" w:history="1">
+          <w:hyperlink w:anchor="_Toc43469677" w:history="1">
             <w:r>
               <w:rPr>
                 <w:rStyle w:val="Hipervnculo"/>
@@ -2461,7 +2532,7 @@
                 <w:noProof/>
                 <w:webHidden/>
               </w:rPr>
-              <w:instrText xml:space="preserve"> PAGEREF _Toc43334166 \h </w:instrText>
+              <w:instrText xml:space="preserve"> PAGEREF _Toc43469677 \h </w:instrText>
             </w:r>
             <w:r>
               <w:rPr>
@@ -2481,7 +2552,7 @@
                 <w:noProof/>
                 <w:webHidden/>
               </w:rPr>
-              <w:t>11</w:t>
+              <w:t>12</w:t>
             </w:r>
             <w:r>
               <w:rPr>
@@ -2505,7 +2576,7 @@
               <w:lang w:eastAsia="es-MX"/>
             </w:rPr>
           </w:pPr>
-          <w:hyperlink w:anchor="_Toc43334167" w:history="1">
+          <w:hyperlink w:anchor="_Toc43469678" w:history="1">
             <w:r>
               <w:rPr>
                 <w:rStyle w:val="Hipervnculo"/>
@@ -2532,7 +2603,7 @@
                 <w:noProof/>
                 <w:webHidden/>
               </w:rPr>
-              <w:instrText xml:space="preserve"> PAGEREF _Toc43334167 \h </w:instrText>
+              <w:instrText xml:space="preserve"> PAGEREF _Toc43469678 \h </w:instrText>
             </w:r>
             <w:r>
               <w:rPr>
@@ -2552,7 +2623,7 @@
                 <w:noProof/>
                 <w:webHidden/>
               </w:rPr>
-              <w:t>11</w:t>
+              <w:t>13</w:t>
             </w:r>
             <w:r>
               <w:rPr>
@@ -2576,7 +2647,7 @@
               <w:lang w:eastAsia="es-MX"/>
             </w:rPr>
           </w:pPr>
-          <w:hyperlink w:anchor="_Toc43334168" w:history="1">
+          <w:hyperlink w:anchor="_Toc43469679" w:history="1">
             <w:r>
               <w:rPr>
                 <w:rStyle w:val="Hipervnculo"/>
@@ -2603,7 +2674,7 @@
                 <w:noProof/>
                 <w:webHidden/>
               </w:rPr>
-              <w:instrText xml:space="preserve"> PAGEREF _Toc43334168 \h </w:instrText>
+              <w:instrText xml:space="preserve"> PAGEREF _Toc43469679 \h </w:instrText>
             </w:r>
             <w:r>
               <w:rPr>
@@ -2623,7 +2694,7 @@
                 <w:noProof/>
                 <w:webHidden/>
               </w:rPr>
-              <w:t>11</w:t>
+              <w:t>14</w:t>
             </w:r>
             <w:r>
               <w:rPr>
@@ -2647,7 +2718,7 @@
               <w:lang w:eastAsia="es-MX"/>
             </w:rPr>
           </w:pPr>
-          <w:hyperlink w:anchor="_Toc43334169" w:history="1">
+          <w:hyperlink w:anchor="_Toc43469680" w:history="1">
             <w:r>
               <w:rPr>
                 <w:rStyle w:val="Hipervnculo"/>
@@ -2674,7 +2745,7 @@
                 <w:noProof/>
                 <w:webHidden/>
               </w:rPr>
-              <w:instrText xml:space="preserve"> PAGEREF _Toc43334169 \h </w:instrText>
+              <w:instrText xml:space="preserve"> PAGEREF _Toc43469680 \h </w:instrText>
             </w:r>
             <w:r>
               <w:rPr>
@@ -2694,7 +2765,7 @@
                 <w:noProof/>
                 <w:webHidden/>
               </w:rPr>
-              <w:t>11</w:t>
+              <w:t>15</w:t>
             </w:r>
             <w:r>
               <w:rPr>
@@ -2718,13 +2789,13 @@
               <w:lang w:eastAsia="es-MX"/>
             </w:rPr>
           </w:pPr>
-          <w:hyperlink w:anchor="_Toc43334170" w:history="1">
+          <w:hyperlink w:anchor="_Toc43469681" w:history="1">
             <w:r>
               <w:rPr>
                 <w:rStyle w:val="Hipervnculo"/>
                 <w:noProof/>
               </w:rPr>
-              <w:t>INVESTIGACIÓN</w:t>
+              <w:t>MONITOREO Y CONTROL DE RIESGOS</w:t>
             </w:r>
             <w:r>
               <w:rPr>
@@ -2745,7 +2816,7 @@
                 <w:noProof/>
                 <w:webHidden/>
               </w:rPr>
-              <w:instrText xml:space="preserve"> PAGEREF _Toc43334170 \h </w:instrText>
+              <w:instrText xml:space="preserve"> PAGEREF _Toc43469681 \h </w:instrText>
             </w:r>
             <w:r>
               <w:rPr>
@@ -2765,7 +2836,78 @@
                 <w:noProof/>
                 <w:webHidden/>
               </w:rPr>
-              <w:t>11</w:t>
+              <w:t>15</w:t>
+            </w:r>
+            <w:r>
+              <w:rPr>
+                <w:noProof/>
+                <w:webHidden/>
+              </w:rPr>
+              <w:fldChar w:fldCharType="end"/>
+            </w:r>
+          </w:hyperlink>
+        </w:p>
+        <w:p>
+          <w:pPr>
+            <w:pStyle w:val="TDC2"/>
+            <w:tabs>
+              <w:tab w:val="right" w:leader="dot" w:pos="8828"/>
+            </w:tabs>
+            <w:rPr>
+              <w:rFonts w:asciiTheme="minorHAnsi" w:eastAsiaTheme="minorEastAsia" w:hAnsiTheme="minorHAnsi"/>
+              <w:noProof/>
+              <w:sz w:val="22"/>
+              <w:lang w:eastAsia="es-MX"/>
+            </w:rPr>
+          </w:pPr>
+          <w:hyperlink w:anchor="_Toc43469682" w:history="1">
+            <w:r>
+              <w:rPr>
+                <w:rStyle w:val="Hipervnculo"/>
+                <w:noProof/>
+              </w:rPr>
+              <w:t>Selección de estrategias</w:t>
+            </w:r>
+            <w:r>
+              <w:rPr>
+                <w:noProof/>
+                <w:webHidden/>
+              </w:rPr>
+              <w:tab/>
+            </w:r>
+            <w:r>
+              <w:rPr>
+                <w:noProof/>
+                <w:webHidden/>
+              </w:rPr>
+              <w:fldChar w:fldCharType="begin"/>
+            </w:r>
+            <w:r>
+              <w:rPr>
+                <w:noProof/>
+                <w:webHidden/>
+              </w:rPr>
+              <w:instrText xml:space="preserve"> PAGEREF _Toc43469682 \h </w:instrText>
+            </w:r>
+            <w:r>
+              <w:rPr>
+                <w:noProof/>
+                <w:webHidden/>
+              </w:rPr>
+            </w:r>
+            <w:r>
+              <w:rPr>
+                <w:noProof/>
+                <w:webHidden/>
+              </w:rPr>
+              <w:fldChar w:fldCharType="separate"/>
+            </w:r>
+            <w:r>
+              <w:rPr>
+                <w:noProof/>
+                <w:webHidden/>
+              </w:rPr>
+              <w:t>15</w:t>
             </w:r>
             <w:r>
               <w:rPr>
@@ -2789,13 +2931,20 @@
               <w:lang w:eastAsia="es-MX"/>
             </w:rPr>
           </w:pPr>
-          <w:hyperlink w:anchor="_Toc43334171" w:history="1">
+          <w:hyperlink w:anchor="_Toc43469683" w:history="1">
             <w:r>
               <w:rPr>
                 <w:rStyle w:val="Hipervnculo"/>
                 <w:noProof/>
               </w:rPr>
-              <w:t>REFLEXIÓN</w:t>
+              <w:t>REFLEXIÓ</w:t>
+            </w:r>
+            <w:r>
+              <w:rPr>
+                <w:rStyle w:val="Hipervnculo"/>
+                <w:noProof/>
+              </w:rPr>
+              <w:t>N</w:t>
             </w:r>
             <w:r>
               <w:rPr>
@@ -2816,7 +2965,7 @@
                 <w:noProof/>
                 <w:webHidden/>
               </w:rPr>
-              <w:instrText xml:space="preserve"> PAGEREF _Toc43334171 \h </w:instrText>
+              <w:instrText xml:space="preserve"> PAGEREF _Toc43469683 \h </w:instrText>
             </w:r>
             <w:r>
               <w:rPr>
@@ -2836,7 +2985,7 @@
                 <w:noProof/>
                 <w:webHidden/>
               </w:rPr>
-              <w:t>11</w:t>
+              <w:t>15</w:t>
             </w:r>
             <w:r>
               <w:rPr>
@@ -2860,7 +3009,7 @@
               <w:lang w:eastAsia="es-MX"/>
             </w:rPr>
           </w:pPr>
-          <w:hyperlink w:anchor="_Toc43334172" w:history="1">
+          <w:hyperlink w:anchor="_Toc43469684" w:history="1">
             <w:r>
               <w:rPr>
                 <w:rStyle w:val="Hipervnculo"/>
@@ -2888,7 +3037,7 @@
                 <w:noProof/>
                 <w:webHidden/>
               </w:rPr>
-              <w:instrText xml:space="preserve"> PAGEREF _Toc43334172 \h </w:instrText>
+              <w:instrText xml:space="preserve"> PAGEREF _Toc43469684 \h </w:instrText>
             </w:r>
             <w:r>
               <w:rPr>
@@ -2908,7 +3057,7 @@
                 <w:noProof/>
                 <w:webHidden/>
               </w:rPr>
-              <w:t>11</w:t>
+              <w:t>15</w:t>
             </w:r>
             <w:r>
               <w:rPr>
@@ -2957,7 +3106,7 @@
       <w:pPr>
         <w:pStyle w:val="Ttulo1"/>
       </w:pPr>
-      <w:bookmarkStart w:id="2" w:name="_Toc43334149"/>
+      <w:bookmarkStart w:id="2" w:name="_Toc43469659"/>
       <w:r>
         <w:lastRenderedPageBreak/>
         <w:t>INTRODUCCIÓN</w:t>
@@ -3078,7 +3227,7 @@
       <w:pPr>
         <w:pStyle w:val="Ttulo1"/>
       </w:pPr>
-      <w:bookmarkStart w:id="3" w:name="_Toc43334150"/>
+      <w:bookmarkStart w:id="3" w:name="_Toc43469660"/>
       <w:r>
         <w:lastRenderedPageBreak/>
         <w:t>REQUERIMIENTOS</w:t>
@@ -3090,7 +3239,7 @@
       <w:pPr>
         <w:pStyle w:val="Ttulo2"/>
       </w:pPr>
-      <w:bookmarkStart w:id="4" w:name="_Toc43334151"/>
+      <w:bookmarkStart w:id="4" w:name="_Toc43469661"/>
       <w:r>
         <w:t>Requerimientos funcionales:</w:t>
       </w:r>
@@ -3100,7 +3249,7 @@
       <w:pPr>
         <w:pStyle w:val="Ttulo2"/>
       </w:pPr>
-      <w:bookmarkStart w:id="5" w:name="_Toc43334152"/>
+      <w:bookmarkStart w:id="5" w:name="_Toc43469662"/>
       <w:r>
         <w:t>Requerimientos no funcionales:</w:t>
       </w:r>
@@ -3110,7 +3259,7 @@
       <w:pPr>
         <w:pStyle w:val="Ttulo2"/>
       </w:pPr>
-      <w:bookmarkStart w:id="6" w:name="_Toc43334153"/>
+      <w:bookmarkStart w:id="6" w:name="_Toc43469663"/>
       <w:r>
         <w:t>Hipervínculo</w:t>
       </w:r>
@@ -3120,7 +3269,7 @@
       <w:pPr>
         <w:pStyle w:val="Ttulo1"/>
       </w:pPr>
-      <w:bookmarkStart w:id="7" w:name="_Toc43334154"/>
+      <w:bookmarkStart w:id="7" w:name="_Toc43469664"/>
       <w:r>
         <w:t>JUSTIFICACIÓN DE LA SELECCIÓN DE LA TECNOLOGÍA WEB A EMPLEAR</w:t>
       </w:r>
@@ -3130,7 +3279,7 @@
       <w:pPr>
         <w:pStyle w:val="Ttulo2"/>
       </w:pPr>
-      <w:bookmarkStart w:id="8" w:name="_Toc43334155"/>
+      <w:bookmarkStart w:id="8" w:name="_Toc43469665"/>
       <w:r>
         <w:t>Framework</w:t>
       </w:r>
@@ -3544,7 +3693,6 @@
           <w:id w:val="-208037703"/>
           <w:citation/>
         </w:sdtPr>
-        <w:sdtEndPr/>
         <w:sdtContent>
           <w:r>
             <w:fldChar w:fldCharType="begin"/>
@@ -3649,7 +3797,6 @@
           <w:id w:val="1344272698"/>
           <w:citation/>
         </w:sdtPr>
-        <w:sdtEndPr/>
         <w:sdtContent>
           <w:r>
             <w:fldChar w:fldCharType="begin"/>
@@ -3676,7 +3823,7 @@
       <w:pPr>
         <w:pStyle w:val="Ttulo2"/>
       </w:pPr>
-      <w:bookmarkStart w:id="9" w:name="_Toc43334156"/>
+      <w:bookmarkStart w:id="9" w:name="_Toc43469666"/>
       <w:r>
         <w:t>Servidor</w:t>
       </w:r>
@@ -3777,7 +3924,7 @@
       <w:pPr>
         <w:pStyle w:val="Ttulo2"/>
       </w:pPr>
-      <w:bookmarkStart w:id="10" w:name="_Toc43334157"/>
+      <w:bookmarkStart w:id="10" w:name="_Toc43469667"/>
       <w:r>
         <w:t>Lenguaje de programación</w:t>
       </w:r>
@@ -3831,7 +3978,7 @@
       <w:pPr>
         <w:pStyle w:val="Ttulo2"/>
       </w:pPr>
-      <w:bookmarkStart w:id="11" w:name="_Toc43334158"/>
+      <w:bookmarkStart w:id="11" w:name="_Toc43469668"/>
       <w:r>
         <w:t>SGBD</w:t>
       </w:r>
@@ -3897,12 +4044,14 @@
       <w:pPr>
         <w:pStyle w:val="Ttulo2"/>
       </w:pPr>
+      <w:bookmarkStart w:id="12" w:name="_Toc43469669"/>
       <w:r>
         <w:t>Hostin</w:t>
       </w:r>
       <w:r>
         <w:t>g</w:t>
       </w:r>
+      <w:bookmarkEnd w:id="12"/>
     </w:p>
     <w:p>
       <w:r>
@@ -4021,21 +4170,21 @@
       <w:pPr>
         <w:pStyle w:val="Ttulo1"/>
       </w:pPr>
-      <w:bookmarkStart w:id="12" w:name="_Toc43334159"/>
+      <w:bookmarkStart w:id="13" w:name="_Toc43469670"/>
       <w:r>
         <w:t>ESTRUCTURA DE LA APLICACIÓN</w:t>
       </w:r>
-      <w:bookmarkEnd w:id="12"/>
+      <w:bookmarkEnd w:id="13"/>
     </w:p>
     <w:p>
       <w:pPr>
         <w:pStyle w:val="Ttulo2"/>
       </w:pPr>
-      <w:bookmarkStart w:id="13" w:name="_Toc43334160"/>
+      <w:bookmarkStart w:id="14" w:name="_Toc43469671"/>
       <w:r>
         <w:t>Mapa de navegación</w:t>
       </w:r>
-      <w:bookmarkEnd w:id="13"/>
+      <w:bookmarkEnd w:id="14"/>
     </w:p>
     <w:p>
       <w:pPr>
@@ -4186,7 +4335,6 @@
           <w:id w:val="-585457286"/>
           <w:citation/>
         </w:sdtPr>
-        <w:sdtEndPr/>
         <w:sdtContent>
           <w:r>
             <w:rPr>
@@ -4211,7 +4359,14 @@
               <w:noProof/>
               <w:shd w:val="clear" w:color="auto" w:fill="F3F5F9"/>
             </w:rPr>
-            <w:t xml:space="preserve"> (cortes, 2014)</w:t>
+            <w:t xml:space="preserve"> </w:t>
+          </w:r>
+          <w:r>
+            <w:rPr>
+              <w:noProof/>
+              <w:shd w:val="clear" w:color="auto" w:fill="F3F5F9"/>
+            </w:rPr>
+            <w:t>(cortes, 2014)</w:t>
           </w:r>
           <w:r>
             <w:rPr>
@@ -4295,7 +4450,6 @@
           <w:id w:val="-1006978714"/>
           <w:citation/>
         </w:sdtPr>
-        <w:sdtEndPr/>
         <w:sdtContent>
           <w:r>
             <w:fldChar w:fldCharType="begin"/>
@@ -4327,7 +4481,6 @@
           <w:id w:val="74097813"/>
           <w:citation/>
         </w:sdtPr>
-        <w:sdtEndPr/>
         <w:sdtContent>
           <w:r>
             <w:fldChar w:fldCharType="begin"/>
@@ -4362,7 +4515,6 @@
           <w:id w:val="-2003881859"/>
           <w:citation/>
         </w:sdtPr>
-        <w:sdtEndPr/>
         <w:sdtContent>
           <w:r>
             <w:fldChar w:fldCharType="begin"/>
@@ -4390,32 +4542,32 @@
       <w:pPr>
         <w:pStyle w:val="Ttulo2"/>
       </w:pPr>
-      <w:bookmarkStart w:id="14" w:name="_Toc43334161"/>
+      <w:bookmarkStart w:id="15" w:name="_Toc43469672"/>
       <w:r>
         <w:lastRenderedPageBreak/>
         <w:t>Bocetos de pantallas</w:t>
       </w:r>
-      <w:bookmarkEnd w:id="14"/>
+      <w:bookmarkEnd w:id="15"/>
     </w:p>
     <w:p>
       <w:pPr>
         <w:pStyle w:val="Ttulo1"/>
       </w:pPr>
-      <w:bookmarkStart w:id="15" w:name="_Toc43334162"/>
+      <w:bookmarkStart w:id="16" w:name="_Toc43469673"/>
       <w:r>
         <w:t>DIAGRAMAS DE LA BASE DE DATOS</w:t>
       </w:r>
-      <w:bookmarkEnd w:id="15"/>
+      <w:bookmarkEnd w:id="16"/>
     </w:p>
     <w:p>
       <w:pPr>
         <w:pStyle w:val="Ttulo2"/>
       </w:pPr>
-      <w:bookmarkStart w:id="16" w:name="_Toc43334163"/>
+      <w:bookmarkStart w:id="17" w:name="_Toc43469674"/>
       <w:r>
         <w:t>Diagrama Entidad-Relación:</w:t>
       </w:r>
-      <w:bookmarkEnd w:id="16"/>
+      <w:bookmarkEnd w:id="17"/>
     </w:p>
     <w:p>
       <w:pPr>
@@ -4473,12 +4625,12 @@
       <w:pPr>
         <w:pStyle w:val="Ttulo2"/>
       </w:pPr>
-      <w:bookmarkStart w:id="17" w:name="_Toc43334164"/>
+      <w:bookmarkStart w:id="18" w:name="_Toc43469675"/>
       <w:r>
         <w:lastRenderedPageBreak/>
         <w:t>Diagrama Relacional:</w:t>
       </w:r>
-      <w:bookmarkEnd w:id="17"/>
+      <w:bookmarkEnd w:id="18"/>
     </w:p>
     <w:p>
       <w:pPr>
@@ -4536,12 +4688,12 @@
       <w:pPr>
         <w:pStyle w:val="Ttulo2"/>
       </w:pPr>
-      <w:bookmarkStart w:id="18" w:name="_Toc43334165"/>
+      <w:bookmarkStart w:id="19" w:name="_Toc43469676"/>
       <w:r>
         <w:lastRenderedPageBreak/>
         <w:t>Diagrama de clases:</w:t>
       </w:r>
-      <w:bookmarkEnd w:id="18"/>
+      <w:bookmarkEnd w:id="19"/>
     </w:p>
     <w:p>
       <w:pPr>
@@ -4599,7 +4751,7 @@
       <w:pPr>
         <w:pStyle w:val="Ttulo1"/>
       </w:pPr>
-      <w:bookmarkStart w:id="19" w:name="_Toc43334166"/>
+      <w:bookmarkStart w:id="20" w:name="_Toc43469677"/>
       <w:r>
         <w:t>INTERFACES</w:t>
       </w:r>
@@ -4614,7 +4766,7 @@
       <w:r>
         <w:t xml:space="preserve"> DE LA APLICACIÓN DEL LADO CLIENTE</w:t>
       </w:r>
-      <w:bookmarkEnd w:id="19"/>
+      <w:bookmarkEnd w:id="20"/>
     </w:p>
     <w:p>
       <w:pPr>
@@ -4641,8 +4793,7 @@
       <w:pPr>
         <w:pStyle w:val="Ttulo1"/>
       </w:pPr>
-      <w:bookmarkStart w:id="20" w:name="_Toc43334168"/>
-      <w:bookmarkStart w:id="21" w:name="_Toc43334167"/>
+      <w:bookmarkStart w:id="21" w:name="_Toc43469678"/>
       <w:r>
         <w:lastRenderedPageBreak/>
         <w:t>ANÁLISIS CUALITATIVO DE RIESGOS</w:t>
@@ -4713,11 +4864,12 @@
       <w:pPr>
         <w:pStyle w:val="Ttulo1"/>
       </w:pPr>
+      <w:bookmarkStart w:id="22" w:name="_Toc43469679"/>
       <w:r>
         <w:lastRenderedPageBreak/>
         <w:t>ANÁLISIS CUANTITATIVO DE RIESGOS</w:t>
       </w:r>
-      <w:bookmarkEnd w:id="20"/>
+      <w:bookmarkEnd w:id="22"/>
     </w:p>
     <w:p>
       <w:pPr>
@@ -4776,7 +4928,7 @@
       <w:pPr>
         <w:pStyle w:val="Ttulo1"/>
       </w:pPr>
-      <w:bookmarkStart w:id="22" w:name="_Toc43334169"/>
+      <w:bookmarkStart w:id="23" w:name="_Toc43469680"/>
       <w:r>
         <w:t xml:space="preserve">RIESGOS DEL PROYECTO </w:t>
       </w:r>
@@ -4786,36 +4938,351 @@
       <w:r>
         <w:t>.</w:t>
       </w:r>
-      <w:bookmarkEnd w:id="22"/>
+      <w:bookmarkEnd w:id="23"/>
     </w:p>
     <w:p>
       <w:pPr>
         <w:pStyle w:val="Ttulo1"/>
       </w:pPr>
+      <w:bookmarkStart w:id="24" w:name="_Toc43469681"/>
       <w:r>
         <w:t>MONITOREO Y CONTROL DE RIESGOS</w:t>
       </w:r>
+      <w:bookmarkEnd w:id="24"/>
     </w:p>
     <w:p>
       <w:pPr>
         <w:pStyle w:val="Ttulo2"/>
       </w:pPr>
-      <w:r>
-        <w:t xml:space="preserve">Selección de estrategias </w:t>
+      <w:bookmarkStart w:id="25" w:name="_Toc43469682"/>
+      <w:r>
+        <w:t>Selección de estrategias</w:t>
+      </w:r>
+      <w:bookmarkEnd w:id="25"/>
+      <w:r>
+        <w:t xml:space="preserve"> </w:t>
+      </w:r>
+    </w:p>
+    <w:p>
+      <w:r>
+        <w:t>Consiste sobre la planeación de riesgos, dichas estrategias son consideradas en cada uno de los riesgos clave que se han identificado y las siguientes estrategias que se realizan para administrarlo son:</w:t>
+      </w:r>
+      <w:sdt>
+        <w:sdtPr>
+          <w:id w:val="-825355461"/>
+          <w:citation/>
+        </w:sdtPr>
+        <w:sdtContent>
+          <w:r>
+            <w:fldChar w:fldCharType="begin"/>
+          </w:r>
+          <w:r>
+            <w:instrText xml:space="preserve"> CITATION jfe12 \l 2058 </w:instrText>
+          </w:r>
+          <w:r>
+            <w:fldChar w:fldCharType="separate"/>
+          </w:r>
+          <w:r>
+            <w:rPr>
+              <w:noProof/>
+            </w:rPr>
+            <w:t xml:space="preserve"> (jfernandez, 2012)</w:t>
+          </w:r>
+          <w:r>
+            <w:fldChar w:fldCharType="end"/>
+          </w:r>
+        </w:sdtContent>
+      </w:sdt>
+    </w:p>
+    <w:p>
+      <w:r>
+        <w:rPr>
+          <w:b/>
+          <w:bCs/>
+        </w:rPr>
+        <w:t>Aceptar (Jugársela):</w:t>
+      </w:r>
+      <w:r>
+        <w:t xml:space="preserve"> Si es muy pequeño el riesgo.</w:t>
+      </w:r>
+    </w:p>
+    <w:p>
+      <w:r>
+        <w:rPr>
+          <w:b/>
+          <w:bCs/>
+        </w:rPr>
+        <w:t>Transferir:</w:t>
+      </w:r>
+      <w:r>
+        <w:t xml:space="preserve"> Buscar otro responsable, por ejemplo, subcontratar a un experto para que maneje la situación.</w:t>
+      </w:r>
+    </w:p>
+    <w:p>
+      <w:r>
+        <w:rPr>
+          <w:b/>
+          <w:bCs/>
+        </w:rPr>
+        <w:t>Anular:</w:t>
+      </w:r>
+      <w:r>
+        <w:t xml:space="preserve"> Reduce la probabilidad de que el riesgo surja.</w:t>
+      </w:r>
+    </w:p>
+    <w:p>
+      <w:r>
+        <w:rPr>
+          <w:b/>
+          <w:bCs/>
+        </w:rPr>
+        <w:t>Disminuir:</w:t>
+      </w:r>
+      <w:r>
+        <w:t xml:space="preserve"> aminorar el impacto del riesgo; es decir que su impacto no se valla a niveles críticos.</w:t>
+      </w:r>
+    </w:p>
+    <w:p>
+      <w:r>
+        <w:rPr>
+          <w:b/>
+          <w:bCs/>
+        </w:rPr>
+        <w:t>Contingencia:</w:t>
+      </w:r>
+      <w:r>
+        <w:t xml:space="preserve"> Qué se hará en caso de que ocurra dicho riesgo.</w:t>
+      </w:r>
+    </w:p>
+    <w:p>
+      <w:r>
+        <w:rPr>
+          <w:b/>
+          <w:bCs/>
+        </w:rPr>
+        <w:t>Mitigación:</w:t>
+      </w:r>
+      <w:r>
+        <w:t xml:space="preserve"> anular y disminuir se unen.</w:t>
+      </w:r>
+      <w:r>
+        <w:t xml:space="preserve"> </w:t>
+      </w:r>
+      <w:sdt>
+        <w:sdtPr>
+          <w:id w:val="-501432108"/>
+          <w:citation/>
+        </w:sdtPr>
+        <w:sdtContent>
+          <w:r>
+            <w:fldChar w:fldCharType="begin"/>
+          </w:r>
+          <w:r>
+            <w:instrText xml:space="preserve"> CITATION jfe12 \l 2058 </w:instrText>
+          </w:r>
+          <w:r>
+            <w:fldChar w:fldCharType="separate"/>
+          </w:r>
+          <w:r>
+            <w:rPr>
+              <w:noProof/>
+            </w:rPr>
+            <w:t>(jfernandez, 2012)</w:t>
+          </w:r>
+          <w:r>
+            <w:fldChar w:fldCharType="end"/>
+          </w:r>
+        </w:sdtContent>
+      </w:sdt>
+    </w:p>
+    <w:p>
+      <w:pPr>
+        <w:rPr>
+          <w:b/>
+          <w:bCs/>
+        </w:rPr>
+      </w:pPr>
+      <w:r>
+        <w:rPr>
+          <w:b/>
+          <w:bCs/>
+        </w:rPr>
+        <w:lastRenderedPageBreak/>
+        <w:t>Ejemplos:</w:t>
+      </w:r>
+      <w:r>
+        <w:rPr>
+          <w:noProof/>
+        </w:rPr>
+        <w:t xml:space="preserve"> </w:t>
+      </w:r>
+      <w:r>
+        <w:rPr>
+          <w:noProof/>
+        </w:rPr>
+        <w:drawing>
+          <wp:inline distT="0" distB="0" distL="0" distR="0" wp14:anchorId="20784277" wp14:editId="14D3F551">
+            <wp:extent cx="5612130" cy="3519805"/>
+            <wp:effectExtent l="0" t="0" r="7620" b="4445"/>
+            <wp:docPr id="4" name="Imagen 4"/>
+            <wp:cNvGraphicFramePr>
+              <a:graphicFrameLocks xmlns:a="http://schemas.openxmlformats.org/drawingml/2006/main" noChangeAspect="1"/>
+            </wp:cNvGraphicFramePr>
+            <a:graphic xmlns:a="http://schemas.openxmlformats.org/drawingml/2006/main">
+              <a:graphicData uri="http://schemas.openxmlformats.org/drawingml/2006/picture">
+                <pic:pic xmlns:pic="http://schemas.openxmlformats.org/drawingml/2006/picture">
+                  <pic:nvPicPr>
+                    <pic:cNvPr id="1" name=""/>
+                    <pic:cNvPicPr/>
+                  </pic:nvPicPr>
+                  <pic:blipFill>
+                    <a:blip r:embed="rId23"/>
+                    <a:stretch>
+                      <a:fillRect/>
+                    </a:stretch>
+                  </pic:blipFill>
+                  <pic:spPr>
+                    <a:xfrm>
+                      <a:off x="0" y="0"/>
+                      <a:ext cx="5612130" cy="3519805"/>
+                    </a:xfrm>
+                    <a:prstGeom prst="rect">
+                      <a:avLst/>
+                    </a:prstGeom>
+                  </pic:spPr>
+                </pic:pic>
+              </a:graphicData>
+            </a:graphic>
+          </wp:inline>
+        </w:drawing>
+      </w:r>
+      <w:r>
+        <w:rPr>
+          <w:noProof/>
+        </w:rPr>
+        <w:drawing>
+          <wp:inline distT="0" distB="0" distL="0" distR="0" wp14:anchorId="6E1ADA83" wp14:editId="6071B9A5">
+            <wp:extent cx="5612130" cy="3519805"/>
+            <wp:effectExtent l="0" t="0" r="7620" b="4445"/>
+            <wp:docPr id="5" name="Imagen 5"/>
+            <wp:cNvGraphicFramePr>
+              <a:graphicFrameLocks xmlns:a="http://schemas.openxmlformats.org/drawingml/2006/main" noChangeAspect="1"/>
+            </wp:cNvGraphicFramePr>
+            <a:graphic xmlns:a="http://schemas.openxmlformats.org/drawingml/2006/main">
+              <a:graphicData uri="http://schemas.openxmlformats.org/drawingml/2006/picture">
+                <pic:pic xmlns:pic="http://schemas.openxmlformats.org/drawingml/2006/picture">
+                  <pic:nvPicPr>
+                    <pic:cNvPr id="1" name=""/>
+                    <pic:cNvPicPr/>
+                  </pic:nvPicPr>
+                  <pic:blipFill>
+                    <a:blip r:embed="rId23"/>
+                    <a:stretch>
+                      <a:fillRect/>
+                    </a:stretch>
+                  </pic:blipFill>
+                  <pic:spPr>
+                    <a:xfrm>
+                      <a:off x="0" y="0"/>
+                      <a:ext cx="5612130" cy="3519805"/>
+                    </a:xfrm>
+                    <a:prstGeom prst="rect">
+                      <a:avLst/>
+                    </a:prstGeom>
+                  </pic:spPr>
+                </pic:pic>
+              </a:graphicData>
+            </a:graphic>
+          </wp:inline>
+        </w:drawing>
       </w:r>
     </w:p>
     <w:p/>
     <w:p>
       <w:pPr>
+        <w:pStyle w:val="Ttulo2"/>
+      </w:pPr>
+      <w:r>
+        <w:lastRenderedPageBreak/>
+        <w:t>Programar reuniones:</w:t>
+      </w:r>
+    </w:p>
+    <w:p>
+      <w:r>
+        <w:t>Las habilidades interpersonales y de equipo que pueden utilizarse en este proceso incluyen, entre otras, el influenciar. Algunas de las acciones de respuesta a los riesgos pueden ser propiedad de personas fuera del equipo del proyecto inmediato o que tienen otras demandas que compiten entre sí. El director del proyecto o la persona responsable de facilitar el proceso de riesgo puede precisar influir para alentar a los dueños de los riesgos nominados a tomar las medidas necesarias cuando se requiera.</w:t>
+      </w:r>
+      <w:sdt>
+        <w:sdtPr>
+          <w:id w:val="585032834"/>
+          <w:citation/>
+        </w:sdtPr>
+        <w:sdtContent>
+          <w:r>
+            <w:fldChar w:fldCharType="begin"/>
+          </w:r>
+          <w:r>
+            <w:instrText xml:space="preserve"> CITATION INS17 \l 2058 </w:instrText>
+          </w:r>
+          <w:r>
+            <w:fldChar w:fldCharType="separate"/>
+          </w:r>
+          <w:r>
+            <w:rPr>
+              <w:noProof/>
+            </w:rPr>
+            <w:t xml:space="preserve"> (MANAGEMENT, 2017)</w:t>
+          </w:r>
+          <w:r>
+            <w:fldChar w:fldCharType="end"/>
+          </w:r>
+        </w:sdtContent>
+      </w:sdt>
+    </w:p>
+    <w:p>
+      <w:pPr>
+        <w:pStyle w:val="Ttulo2"/>
+      </w:pPr>
+      <w:r>
+        <w:t>Medidas correctivas.</w:t>
+      </w:r>
+    </w:p>
+    <w:p>
+      <w:r>
+        <w:t>Se ejecuta para poder alinear el rendimiento futuro previsto del trabajo del proyecto con el plan de gestión del proyecto.</w:t>
+      </w:r>
+    </w:p>
+    <w:p>
+      <w:r>
+        <w:t>Para la aplicación de estas medidas correctivas son tomadas después de las medidas preventivas debido a que las medidas preventivas ya no pudieron solucionar el problema o mitigarlo se recurre a las correctivas.</w:t>
+      </w:r>
+    </w:p>
+    <w:p>
+      <w:r>
+        <w:t xml:space="preserve">Por ejemplo: Tomando en cuenta el riesgo de que mi laptop se queme por alguna </w:t>
+      </w:r>
+      <w:r>
+        <w:t>tormenta</w:t>
+      </w:r>
+      <w:r>
+        <w:t xml:space="preserve"> eléctrica </w:t>
+      </w:r>
+      <w:r>
+        <w:t>se puede tomar la medida preventiva de poner un regulador de voltaje entre la conexión y la laptop, pero si la descarga llega a ser demasiado fuerte y quema el regulador se tendría que recurrir a una medida correctiva de ya sea poner una tierra física lo cual implica la restructuración del cableado si es que  la instalación no cuenta con el cableado necesario.</w:t>
+      </w:r>
+    </w:p>
+    <w:p/>
+    <w:p/>
+    <w:p>
+      <w:pPr>
         <w:pStyle w:val="Ttulo1"/>
       </w:pPr>
-      <w:bookmarkStart w:id="23" w:name="_Toc43334171"/>
+      <w:bookmarkStart w:id="26" w:name="_Toc43469683"/>
       <w:r>
         <w:t>REFLEXIÓN</w:t>
       </w:r>
-      <w:bookmarkEnd w:id="23"/>
-    </w:p>
-    <w:bookmarkStart w:id="24" w:name="_Toc43334172" w:displacedByCustomXml="next"/>
+      <w:bookmarkEnd w:id="26"/>
+    </w:p>
+    <w:bookmarkStart w:id="27" w:name="_Toc43469684" w:displacedByCustomXml="next"/>
     <w:sdt>
       <w:sdtPr>
         <w:rPr>
@@ -4847,14 +5314,13 @@
             </w:rPr>
             <w:t>BIBLIOGRAFÍA</w:t>
           </w:r>
-          <w:bookmarkEnd w:id="24"/>
+          <w:bookmarkEnd w:id="27"/>
         </w:p>
         <w:sdt>
           <w:sdtPr>
             <w:id w:val="111145805"/>
             <w:bibliography/>
           </w:sdtPr>
-          <w:sdtEndPr/>
           <w:sdtContent>
             <w:p>
               <w:pPr>
@@ -4906,6 +5372,7 @@
                   <w:noProof/>
                   <w:lang w:val="es-ES"/>
                 </w:rPr>
+                <w:lastRenderedPageBreak/>
                 <w:t xml:space="preserve">cortes, C. (22 de Mayo de 2014). </w:t>
               </w:r>
               <w:r>
@@ -4969,6 +5436,39 @@
               </w:pPr>
               <w:r>
                 <w:rPr>
+                  <w:noProof/>
+                  <w:lang w:val="es-ES"/>
+                </w:rPr>
+                <w:t xml:space="preserve">jfernandez. (3 de Marzo de 2012). </w:t>
+              </w:r>
+              <w:r>
+                <w:rPr>
+                  <w:i/>
+                  <w:iCs/>
+                  <w:noProof/>
+                  <w:lang w:val="es-ES"/>
+                </w:rPr>
+                <w:t>uv</w:t>
+              </w:r>
+              <w:r>
+                <w:rPr>
+                  <w:noProof/>
+                  <w:lang w:val="es-ES"/>
+                </w:rPr>
+                <w:t>. Obtenido de https://www.uv.mx/personal/jfernandez/files/2012/03/3_Riesgos2012.pdf</w:t>
+              </w:r>
+            </w:p>
+            <w:p>
+              <w:pPr>
+                <w:pStyle w:val="Bibliografa"/>
+                <w:ind w:left="720" w:hanging="720"/>
+                <w:rPr>
+                  <w:noProof/>
+                  <w:lang w:val="es-ES"/>
+                </w:rPr>
+              </w:pPr>
+              <w:r>
+                <w:rPr>
                   <w:i/>
                   <w:iCs/>
                   <w:noProof/>
@@ -4982,6 +5482,39 @@
                   <w:lang w:val="es-ES"/>
                 </w:rPr>
                 <w:t>. (15 de Septiembre de 2018). Recuperado el 14 de Mayo de 2020, de Lenguajes de programación: https://www.registrodominiosinternet.es/2013/08/lenguajes-programacion-web-ventajas.html</w:t>
+              </w:r>
+            </w:p>
+            <w:p>
+              <w:pPr>
+                <w:pStyle w:val="Bibliografa"/>
+                <w:ind w:left="720" w:hanging="720"/>
+                <w:rPr>
+                  <w:noProof/>
+                  <w:lang w:val="es-ES"/>
+                </w:rPr>
+              </w:pPr>
+              <w:r>
+                <w:rPr>
+                  <w:noProof/>
+                  <w:lang w:val="es-ES"/>
+                </w:rPr>
+                <w:t xml:space="preserve">MANAGEMENT, I. P. (2017). </w:t>
+              </w:r>
+              <w:r>
+                <w:rPr>
+                  <w:i/>
+                  <w:iCs/>
+                  <w:noProof/>
+                  <w:lang w:val="es-ES"/>
+                </w:rPr>
+                <w:t>FUNDAMENTOS PARA LA DIRECCIÓN DE PROYECTOS(GUÍA DEL PMBOK) SEXTA EDICIÓN.</w:t>
+              </w:r>
+              <w:r>
+                <w:rPr>
+                  <w:noProof/>
+                  <w:lang w:val="es-ES"/>
+                </w:rPr>
+                <w:t xml:space="preserve"> </w:t>
               </w:r>
             </w:p>
             <w:p>
@@ -5619,6 +6152,13 @@
                 <w:szCs w:val="16"/>
               </w:rPr>
             </w:pPr>
+            <w:r>
+              <w:rPr>
+                <w:sz w:val="16"/>
+                <w:szCs w:val="16"/>
+              </w:rPr>
+              <w:t>Manejar Git Hub</w:t>
+            </w:r>
           </w:p>
         </w:tc>
         <w:tc>
@@ -5632,6 +6172,13 @@
                 <w:szCs w:val="16"/>
               </w:rPr>
             </w:pPr>
+            <w:r>
+              <w:rPr>
+                <w:sz w:val="16"/>
+                <w:szCs w:val="16"/>
+              </w:rPr>
+              <w:t>Investigar mas sobre las modificaciones de ciertos documentos, debido a que no todo el archivo se puede subir de forma normal.</w:t>
+            </w:r>
           </w:p>
         </w:tc>
       </w:tr>
@@ -5930,6 +6477,13 @@
               </w:rPr>
               <w:t>Alfonso</w:t>
             </w:r>
+            <w:r>
+              <w:rPr>
+                <w:sz w:val="16"/>
+                <w:szCs w:val="16"/>
+              </w:rPr>
+              <w:t>, Antonio</w:t>
+            </w:r>
           </w:p>
         </w:tc>
         <w:tc>
@@ -5949,6 +6503,13 @@
                 <w:szCs w:val="16"/>
               </w:rPr>
               <w:t>Analista</w:t>
+            </w:r>
+            <w:r>
+              <w:rPr>
+                <w:sz w:val="16"/>
+                <w:szCs w:val="16"/>
+              </w:rPr>
+              <w:t>, Programador</w:t>
             </w:r>
           </w:p>
         </w:tc>
@@ -7058,14 +7619,6 @@
               <w:t>Miguel</w:t>
             </w:r>
           </w:p>
-          <w:p>
-            <w:pPr>
-              <w:rPr>
-                <w:sz w:val="16"/>
-                <w:szCs w:val="16"/>
-              </w:rPr>
-            </w:pPr>
-          </w:p>
         </w:tc>
         <w:tc>
           <w:tcPr>
@@ -7085,14 +7638,6 @@
               </w:rPr>
               <w:t xml:space="preserve">analista, </w:t>
             </w:r>
-          </w:p>
-          <w:p>
-            <w:pPr>
-              <w:rPr>
-                <w:sz w:val="16"/>
-                <w:szCs w:val="16"/>
-              </w:rPr>
-            </w:pPr>
           </w:p>
         </w:tc>
         <w:tc>
@@ -7319,14 +7864,6 @@
               <w:t>Miguel</w:t>
             </w:r>
           </w:p>
-          <w:p>
-            <w:pPr>
-              <w:rPr>
-                <w:sz w:val="16"/>
-                <w:szCs w:val="16"/>
-              </w:rPr>
-            </w:pPr>
-          </w:p>
         </w:tc>
         <w:tc>
           <w:tcPr>
@@ -7346,14 +7883,6 @@
               </w:rPr>
               <w:t xml:space="preserve">analista, </w:t>
             </w:r>
-          </w:p>
-          <w:p>
-            <w:pPr>
-              <w:rPr>
-                <w:sz w:val="16"/>
-                <w:szCs w:val="16"/>
-              </w:rPr>
-            </w:pPr>
           </w:p>
         </w:tc>
         <w:tc>
@@ -7577,7 +8106,14 @@
                 <w:sz w:val="16"/>
                 <w:szCs w:val="16"/>
               </w:rPr>
-              <w:t xml:space="preserve">Pedro </w:t>
+              <w:t>Pedro</w:t>
+            </w:r>
+            <w:r>
+              <w:rPr>
+                <w:sz w:val="16"/>
+                <w:szCs w:val="16"/>
+              </w:rPr>
+              <w:t>, Miguel</w:t>
             </w:r>
           </w:p>
         </w:tc>
@@ -7601,6 +8137,13 @@
               <w:t>Tester</w:t>
             </w:r>
             <w:proofErr w:type="spellEnd"/>
+            <w:r>
+              <w:rPr>
+                <w:sz w:val="16"/>
+                <w:szCs w:val="16"/>
+              </w:rPr>
+              <w:t xml:space="preserve">, analista, </w:t>
+            </w:r>
           </w:p>
         </w:tc>
         <w:tc>
@@ -7819,12 +8362,28 @@
                 <w:szCs w:val="16"/>
               </w:rPr>
             </w:pPr>
-            <w:r>
-              <w:rPr>
-                <w:sz w:val="16"/>
-                <w:szCs w:val="16"/>
-              </w:rPr>
-              <w:t xml:space="preserve">Pedro </w:t>
+            <w:proofErr w:type="spellStart"/>
+            <w:r>
+              <w:rPr>
+                <w:sz w:val="16"/>
+                <w:szCs w:val="16"/>
+              </w:rPr>
+              <w:t>Pedro</w:t>
+            </w:r>
+            <w:r>
+              <w:rPr>
+                <w:sz w:val="16"/>
+                <w:szCs w:val="16"/>
+              </w:rPr>
+              <w:t>,Jorge</w:t>
+            </w:r>
+            <w:proofErr w:type="spellEnd"/>
+            <w:r>
+              <w:rPr>
+                <w:sz w:val="16"/>
+                <w:szCs w:val="16"/>
+              </w:rPr>
+              <w:t xml:space="preserve"> luis</w:t>
             </w:r>
           </w:p>
         </w:tc>
@@ -7848,6 +8407,13 @@
               <w:t>Tester</w:t>
             </w:r>
             <w:proofErr w:type="spellEnd"/>
+            <w:r>
+              <w:rPr>
+                <w:sz w:val="16"/>
+                <w:szCs w:val="16"/>
+              </w:rPr>
+              <w:t>, Líder de proyecto</w:t>
+            </w:r>
           </w:p>
         </w:tc>
         <w:tc>
@@ -8308,6 +8874,7 @@
                 <w:sz w:val="16"/>
                 <w:szCs w:val="16"/>
               </w:rPr>
+              <w:lastRenderedPageBreak/>
               <w:t>13</w:t>
             </w:r>
           </w:p>
@@ -8557,7 +9124,7 @@
       </w:pPr>
     </w:p>
     <w:sectPr>
-      <w:headerReference w:type="default" r:id="rId23"/>
+      <w:headerReference w:type="default" r:id="rId24"/>
       <w:pgSz w:w="15840" w:h="12240" w:orient="landscape"/>
       <w:pgMar w:top="1701" w:right="1417" w:bottom="1701" w:left="1417" w:header="708" w:footer="708" w:gutter="0"/>
       <w:cols w:space="708"/>
@@ -9230,6 +9797,7 @@
     <w:lsdException w:name="HTML Sample" w:semiHidden="1" w:unhideWhenUsed="1"/>
     <w:lsdException w:name="HTML Typewriter" w:semiHidden="1" w:unhideWhenUsed="1"/>
     <w:lsdException w:name="HTML Variable" w:semiHidden="1" w:unhideWhenUsed="1"/>
+    <w:lsdException w:name="Normal Table" w:semiHidden="1" w:unhideWhenUsed="1"/>
     <w:lsdException w:name="annotation subject" w:semiHidden="1" w:unhideWhenUsed="1"/>
     <w:lsdException w:name="No List" w:semiHidden="1" w:unhideWhenUsed="1"/>
     <w:lsdException w:name="Outline List 1" w:semiHidden="1" w:unhideWhenUsed="1"/>
@@ -9272,8 +9840,11 @@
     <w:lsdException w:name="Table Contemporary" w:semiHidden="1" w:unhideWhenUsed="1"/>
     <w:lsdException w:name="Table Elegant" w:semiHidden="1" w:unhideWhenUsed="1"/>
     <w:lsdException w:name="Table Professional" w:semiHidden="1" w:unhideWhenUsed="1"/>
+    <w:lsdException w:name="Table Subtle 1" w:semiHidden="1" w:unhideWhenUsed="1"/>
     <w:lsdException w:name="Table Subtle 2" w:semiHidden="1" w:unhideWhenUsed="1"/>
     <w:lsdException w:name="Table Web 1" w:semiHidden="1" w:unhideWhenUsed="1"/>
+    <w:lsdException w:name="Table Web 2" w:semiHidden="1" w:unhideWhenUsed="1"/>
+    <w:lsdException w:name="Table Web 3" w:semiHidden="1" w:unhideWhenUsed="1"/>
     <w:lsdException w:name="Balloon Text" w:semiHidden="1" w:unhideWhenUsed="1"/>
     <w:lsdException w:name="Table Grid" w:uiPriority="59"/>
     <w:lsdException w:name="Table Theme" w:semiHidden="1" w:unhideWhenUsed="1"/>
@@ -10216,6 +10787,21 @@
 </file>
 
 <file path=customXml/item1.xml><?xml version="1.0" encoding="utf-8"?>
+<p:properties xmlns:p="http://schemas.microsoft.com/office/2006/metadata/properties" xmlns:xsi="http://www.w3.org/2001/XMLSchema-instance" xmlns:pc="http://schemas.microsoft.com/office/infopath/2007/PartnerControls">
+  <documentManagement/>
+</p:properties>
+</file>
+
+<file path=customXml/item2.xml><?xml version="1.0" encoding="utf-8"?>
+<?mso-contentType ?>
+<FormTemplates xmlns="http://schemas.microsoft.com/sharepoint/v3/contenttype/forms">
+  <Display>DocumentLibraryForm</Display>
+  <Edit>DocumentLibraryForm</Edit>
+  <New>DocumentLibraryForm</New>
+</FormTemplates>
+</file>
+
+<file path=customXml/item3.xml><?xml version="1.0" encoding="utf-8"?>
 <ct:contentTypeSchema xmlns:ct="http://schemas.microsoft.com/office/2006/metadata/contentType" xmlns:ma="http://schemas.microsoft.com/office/2006/metadata/properties/metaAttributes" ct:_="" ma:_="" ma:contentTypeName="Documento" ma:contentTypeID="0x010100961C7B7B64DF054686AADD4B5702431F" ma:contentTypeVersion="5" ma:contentTypeDescription="Crear nuevo documento." ma:contentTypeScope="" ma:versionID="ac1bedfb1bdc725ba82c8db2ffb25b5e">
   <xsd:schema xmlns:xsd="http://www.w3.org/2001/XMLSchema" xmlns:xs="http://www.w3.org/2001/XMLSchema" xmlns:p="http://schemas.microsoft.com/office/2006/metadata/properties" xmlns:ns2="13757544-0856-41d1-952f-3623db03ab8f" targetNamespace="http://schemas.microsoft.com/office/2006/metadata/properties" ma:root="true" ma:fieldsID="302f1cddb85a2350a1f7e0c352c81b34" ns2:_="">
     <xsd:import namespace="13757544-0856-41d1-952f-3623db03ab8f"/>
@@ -10365,21 +10951,6 @@
 </ct:contentTypeSchema>
 </file>
 
-<file path=customXml/item2.xml><?xml version="1.0" encoding="utf-8"?>
-<?mso-contentType ?>
-<FormTemplates xmlns="http://schemas.microsoft.com/sharepoint/v3/contenttype/forms">
-  <Display>DocumentLibraryForm</Display>
-  <Edit>DocumentLibraryForm</Edit>
-  <New>DocumentLibraryForm</New>
-</FormTemplates>
-</file>
-
-<file path=customXml/item3.xml><?xml version="1.0" encoding="utf-8"?>
-<p:properties xmlns:p="http://schemas.microsoft.com/office/2006/metadata/properties" xmlns:xsi="http://www.w3.org/2001/XMLSchema-instance" xmlns:pc="http://schemas.microsoft.com/office/infopath/2007/PartnerControls">
-  <documentManagement/>
-</p:properties>
-</file>
-
 <file path=customXml/item4.xml><?xml version="1.0" encoding="utf-8"?>
 <b:Sources xmlns:b="http://schemas.openxmlformats.org/officeDocument/2006/bibliography" xmlns="http://schemas.openxmlformats.org/officeDocument/2006/bibliography" SelectedStyle="\APASixthEditionOfficeOnline.xsl" StyleName="APA" Version="6">
   <b:Source>
@@ -10457,7 +11028,7 @@
     <b:YearAccessed>2020</b:YearAccessed>
     <b:MonthAccessed>Mayo</b:MonthAccessed>
     <b:DayAccessed>14</b:DayAccessed>
-    <b:RefOrder>4</b:RefOrder>
+    <b:RefOrder>6</b:RefOrder>
   </b:Source>
   <b:Source>
     <b:Tag>Apa17</b:Tag>
@@ -10472,12 +11043,68 @@
     <b:YearAccessed>2020</b:YearAccessed>
     <b:MonthAccessed>Mayo</b:MonthAccessed>
     <b:DayAccessed>13</b:DayAccessed>
+    <b:RefOrder>7</b:RefOrder>
+  </b:Source>
+  <b:Source>
+    <b:Tag>jfe12</b:Tag>
+    <b:SourceType>InternetSite</b:SourceType>
+    <b:Guid>{E360A332-7013-4890-8DFC-47A0A879523F}</b:Guid>
+    <b:Author>
+      <b:Author>
+        <b:NameList>
+          <b:Person>
+            <b:Last>jfernandez</b:Last>
+          </b:Person>
+        </b:NameList>
+      </b:Author>
+    </b:Author>
+    <b:Title>uv</b:Title>
+    <b:Year>2012</b:Year>
+    <b:Month>Marzo</b:Month>
+    <b:Day>3</b:Day>
+    <b:URL>https://www.uv.mx/personal/jfernandez/files/2012/03/3_Riesgos2012.pdf</b:URL>
+    <b:RefOrder>4</b:RefOrder>
+  </b:Source>
+  <b:Source>
+    <b:Tag>INS17</b:Tag>
+    <b:SourceType>Book</b:SourceType>
+    <b:Guid>{11C6DFA9-585A-4548-AB7A-13292F71B8AB}</b:Guid>
+    <b:Author>
+      <b:Author>
+        <b:NameList>
+          <b:Person>
+            <b:Last>MANAGEMENT</b:Last>
+            <b:First>INSTITUTE</b:First>
+            <b:Middle>PROJECT</b:Middle>
+          </b:Person>
+        </b:NameList>
+      </b:Author>
+    </b:Author>
+    <b:Title>FUNDAMENTOS PARA LA DIRECCIÓN DE PROYECTOS(GUÍA DEL PMBOK) SEXTA EDICIÓN</b:Title>
+    <b:Year>2017</b:Year>
     <b:RefOrder>5</b:RefOrder>
   </b:Source>
 </b:Sources>
 </file>
 
 <file path=customXml/itemProps1.xml><?xml version="1.0" encoding="utf-8"?>
+<ds:datastoreItem xmlns:ds="http://schemas.openxmlformats.org/officeDocument/2006/customXml" ds:itemID="{4E79C2B8-0E91-488F-B840-32914CD10ABE}">
+  <ds:schemaRefs>
+    <ds:schemaRef ds:uri="http://schemas.microsoft.com/office/2006/metadata/properties"/>
+    <ds:schemaRef ds:uri="http://schemas.microsoft.com/office/infopath/2007/PartnerControls"/>
+  </ds:schemaRefs>
+</ds:datastoreItem>
+</file>
+
+<file path=customXml/itemProps2.xml><?xml version="1.0" encoding="utf-8"?>
+<ds:datastoreItem xmlns:ds="http://schemas.openxmlformats.org/officeDocument/2006/customXml" ds:itemID="{E416C08D-339C-476A-B666-349EB936CF4C}">
+  <ds:schemaRefs>
+    <ds:schemaRef ds:uri="http://schemas.microsoft.com/sharepoint/v3/contenttype/forms"/>
+  </ds:schemaRefs>
+</ds:datastoreItem>
+</file>
+
+<file path=customXml/itemProps3.xml><?xml version="1.0" encoding="utf-8"?>
 <ds:datastoreItem xmlns:ds="http://schemas.openxmlformats.org/officeDocument/2006/customXml" ds:itemID="{98ADFF0E-ABF1-4CCB-9E7F-E6C0663DD88F}">
   <ds:schemaRefs>
     <ds:schemaRef ds:uri="http://schemas.microsoft.com/office/2006/metadata/contentType"/>
@@ -10495,25 +11122,8 @@
 </ds:datastoreItem>
 </file>
 
-<file path=customXml/itemProps2.xml><?xml version="1.0" encoding="utf-8"?>
-<ds:datastoreItem xmlns:ds="http://schemas.openxmlformats.org/officeDocument/2006/customXml" ds:itemID="{E416C08D-339C-476A-B666-349EB936CF4C}">
-  <ds:schemaRefs>
-    <ds:schemaRef ds:uri="http://schemas.microsoft.com/sharepoint/v3/contenttype/forms"/>
-  </ds:schemaRefs>
-</ds:datastoreItem>
-</file>
-
-<file path=customXml/itemProps3.xml><?xml version="1.0" encoding="utf-8"?>
-<ds:datastoreItem xmlns:ds="http://schemas.openxmlformats.org/officeDocument/2006/customXml" ds:itemID="{4E79C2B8-0E91-488F-B840-32914CD10ABE}">
-  <ds:schemaRefs>
-    <ds:schemaRef ds:uri="http://schemas.microsoft.com/office/2006/metadata/properties"/>
-    <ds:schemaRef ds:uri="http://schemas.microsoft.com/office/infopath/2007/PartnerControls"/>
-  </ds:schemaRefs>
-</ds:datastoreItem>
-</file>
-
 <file path=customXml/itemProps4.xml><?xml version="1.0" encoding="utf-8"?>
-<ds:datastoreItem xmlns:ds="http://schemas.openxmlformats.org/officeDocument/2006/customXml" ds:itemID="{2B964914-C759-4671-B5DF-CEDA60A1E2A7}">
+<ds:datastoreItem xmlns:ds="http://schemas.openxmlformats.org/officeDocument/2006/customXml" ds:itemID="{169893C6-E0DB-46BA-B552-8EAC6EA919B0}">
   <ds:schemaRefs>
     <ds:schemaRef ds:uri="http://schemas.openxmlformats.org/officeDocument/2006/bibliography"/>
   </ds:schemaRefs>

</xml_diff>

<commit_message>
Se modifico el reporte de la actividad en el apartado de Estructuras se agrego los bocetos del sistema
</commit_message>
<xml_diff>
--- a/04_JAMA/Reporte/04_JAMA_Reporte.docx
+++ b/04_JAMA/Reporte/04_JAMA_Reporte.docx
@@ -1227,7 +1227,7 @@
           <w:r>
             <w:fldChar w:fldCharType="separate"/>
           </w:r>
-          <w:hyperlink w:anchor="_Toc43469659" w:history="1">
+          <w:hyperlink w:anchor="_Toc43475317" w:history="1">
             <w:r>
               <w:rPr>
                 <w:rStyle w:val="Hipervnculo"/>
@@ -1254,7 +1254,7 @@
                 <w:noProof/>
                 <w:webHidden/>
               </w:rPr>
-              <w:instrText xml:space="preserve"> PAGEREF _Toc43469659 \h </w:instrText>
+              <w:instrText xml:space="preserve"> PAGEREF _Toc43475317 \h </w:instrText>
             </w:r>
             <w:r>
               <w:rPr>
@@ -1298,7 +1298,7 @@
               <w:lang w:eastAsia="es-MX"/>
             </w:rPr>
           </w:pPr>
-          <w:hyperlink w:anchor="_Toc43469660" w:history="1">
+          <w:hyperlink w:anchor="_Toc43475318" w:history="1">
             <w:r>
               <w:rPr>
                 <w:rStyle w:val="Hipervnculo"/>
@@ -1325,7 +1325,7 @@
                 <w:noProof/>
                 <w:webHidden/>
               </w:rPr>
-              <w:instrText xml:space="preserve"> PAGEREF _Toc43469660 \h </w:instrText>
+              <w:instrText xml:space="preserve"> PAGEREF _Toc43475318 \h </w:instrText>
             </w:r>
             <w:r>
               <w:rPr>
@@ -1369,7 +1369,7 @@
               <w:lang w:eastAsia="es-MX"/>
             </w:rPr>
           </w:pPr>
-          <w:hyperlink w:anchor="_Toc43469661" w:history="1">
+          <w:hyperlink w:anchor="_Toc43475319" w:history="1">
             <w:r>
               <w:rPr>
                 <w:rStyle w:val="Hipervnculo"/>
@@ -1396,7 +1396,7 @@
                 <w:noProof/>
                 <w:webHidden/>
               </w:rPr>
-              <w:instrText xml:space="preserve"> PAGEREF _Toc43469661 \h </w:instrText>
+              <w:instrText xml:space="preserve"> PAGEREF _Toc43475319 \h </w:instrText>
             </w:r>
             <w:r>
               <w:rPr>
@@ -1440,7 +1440,7 @@
               <w:lang w:eastAsia="es-MX"/>
             </w:rPr>
           </w:pPr>
-          <w:hyperlink w:anchor="_Toc43469662" w:history="1">
+          <w:hyperlink w:anchor="_Toc43475320" w:history="1">
             <w:r>
               <w:rPr>
                 <w:rStyle w:val="Hipervnculo"/>
@@ -1467,7 +1467,7 @@
                 <w:noProof/>
                 <w:webHidden/>
               </w:rPr>
-              <w:instrText xml:space="preserve"> PAGEREF _Toc43469662 \h </w:instrText>
+              <w:instrText xml:space="preserve"> PAGEREF _Toc43475320 \h </w:instrText>
             </w:r>
             <w:r>
               <w:rPr>
@@ -1511,7 +1511,7 @@
               <w:lang w:eastAsia="es-MX"/>
             </w:rPr>
           </w:pPr>
-          <w:hyperlink w:anchor="_Toc43469663" w:history="1">
+          <w:hyperlink w:anchor="_Toc43475321" w:history="1">
             <w:r>
               <w:rPr>
                 <w:rStyle w:val="Hipervnculo"/>
@@ -1538,7 +1538,7 @@
                 <w:noProof/>
                 <w:webHidden/>
               </w:rPr>
-              <w:instrText xml:space="preserve"> PAGEREF _Toc43469663 \h </w:instrText>
+              <w:instrText xml:space="preserve"> PAGEREF _Toc43475321 \h </w:instrText>
             </w:r>
             <w:r>
               <w:rPr>
@@ -1582,7 +1582,7 @@
               <w:lang w:eastAsia="es-MX"/>
             </w:rPr>
           </w:pPr>
-          <w:hyperlink w:anchor="_Toc43469664" w:history="1">
+          <w:hyperlink w:anchor="_Toc43475322" w:history="1">
             <w:r>
               <w:rPr>
                 <w:rStyle w:val="Hipervnculo"/>
@@ -1609,7 +1609,7 @@
                 <w:noProof/>
                 <w:webHidden/>
               </w:rPr>
-              <w:instrText xml:space="preserve"> PAGEREF _Toc43469664 \h </w:instrText>
+              <w:instrText xml:space="preserve"> PAGEREF _Toc43475322 \h </w:instrText>
             </w:r>
             <w:r>
               <w:rPr>
@@ -1653,7 +1653,7 @@
               <w:lang w:eastAsia="es-MX"/>
             </w:rPr>
           </w:pPr>
-          <w:hyperlink w:anchor="_Toc43469665" w:history="1">
+          <w:hyperlink w:anchor="_Toc43475323" w:history="1">
             <w:r>
               <w:rPr>
                 <w:rStyle w:val="Hipervnculo"/>
@@ -1680,7 +1680,7 @@
                 <w:noProof/>
                 <w:webHidden/>
               </w:rPr>
-              <w:instrText xml:space="preserve"> PAGEREF _Toc43469665 \h </w:instrText>
+              <w:instrText xml:space="preserve"> PAGEREF _Toc43475323 \h </w:instrText>
             </w:r>
             <w:r>
               <w:rPr>
@@ -1724,7 +1724,7 @@
               <w:lang w:eastAsia="es-MX"/>
             </w:rPr>
           </w:pPr>
-          <w:hyperlink w:anchor="_Toc43469666" w:history="1">
+          <w:hyperlink w:anchor="_Toc43475324" w:history="1">
             <w:r>
               <w:rPr>
                 <w:rStyle w:val="Hipervnculo"/>
@@ -1751,7 +1751,7 @@
                 <w:noProof/>
                 <w:webHidden/>
               </w:rPr>
-              <w:instrText xml:space="preserve"> PAGEREF _Toc43469666 \h </w:instrText>
+              <w:instrText xml:space="preserve"> PAGEREF _Toc43475324 \h </w:instrText>
             </w:r>
             <w:r>
               <w:rPr>
@@ -1795,7 +1795,7 @@
               <w:lang w:eastAsia="es-MX"/>
             </w:rPr>
           </w:pPr>
-          <w:hyperlink w:anchor="_Toc43469667" w:history="1">
+          <w:hyperlink w:anchor="_Toc43475325" w:history="1">
             <w:r>
               <w:rPr>
                 <w:rStyle w:val="Hipervnculo"/>
@@ -1822,7 +1822,7 @@
                 <w:noProof/>
                 <w:webHidden/>
               </w:rPr>
-              <w:instrText xml:space="preserve"> PAGEREF _Toc43469667 \h </w:instrText>
+              <w:instrText xml:space="preserve"> PAGEREF _Toc43475325 \h </w:instrText>
             </w:r>
             <w:r>
               <w:rPr>
@@ -1866,7 +1866,7 @@
               <w:lang w:eastAsia="es-MX"/>
             </w:rPr>
           </w:pPr>
-          <w:hyperlink w:anchor="_Toc43469668" w:history="1">
+          <w:hyperlink w:anchor="_Toc43475326" w:history="1">
             <w:r>
               <w:rPr>
                 <w:rStyle w:val="Hipervnculo"/>
@@ -1893,7 +1893,7 @@
                 <w:noProof/>
                 <w:webHidden/>
               </w:rPr>
-              <w:instrText xml:space="preserve"> PAGEREF _Toc43469668 \h </w:instrText>
+              <w:instrText xml:space="preserve"> PAGEREF _Toc43475326 \h </w:instrText>
             </w:r>
             <w:r>
               <w:rPr>
@@ -1937,7 +1937,7 @@
               <w:lang w:eastAsia="es-MX"/>
             </w:rPr>
           </w:pPr>
-          <w:hyperlink w:anchor="_Toc43469669" w:history="1">
+          <w:hyperlink w:anchor="_Toc43475327" w:history="1">
             <w:r>
               <w:rPr>
                 <w:rStyle w:val="Hipervnculo"/>
@@ -1964,7 +1964,7 @@
                 <w:noProof/>
                 <w:webHidden/>
               </w:rPr>
-              <w:instrText xml:space="preserve"> PAGEREF _Toc43469669 \h </w:instrText>
+              <w:instrText xml:space="preserve"> PAGEREF _Toc43475327 \h </w:instrText>
             </w:r>
             <w:r>
               <w:rPr>
@@ -2008,7 +2008,7 @@
               <w:lang w:eastAsia="es-MX"/>
             </w:rPr>
           </w:pPr>
-          <w:hyperlink w:anchor="_Toc43469670" w:history="1">
+          <w:hyperlink w:anchor="_Toc43475328" w:history="1">
             <w:r>
               <w:rPr>
                 <w:rStyle w:val="Hipervnculo"/>
@@ -2035,7 +2035,7 @@
                 <w:noProof/>
                 <w:webHidden/>
               </w:rPr>
-              <w:instrText xml:space="preserve"> PAGEREF _Toc43469670 \h </w:instrText>
+              <w:instrText xml:space="preserve"> PAGEREF _Toc43475328 \h </w:instrText>
             </w:r>
             <w:r>
               <w:rPr>
@@ -2079,7 +2079,7 @@
               <w:lang w:eastAsia="es-MX"/>
             </w:rPr>
           </w:pPr>
-          <w:hyperlink w:anchor="_Toc43469671" w:history="1">
+          <w:hyperlink w:anchor="_Toc43475329" w:history="1">
             <w:r>
               <w:rPr>
                 <w:rStyle w:val="Hipervnculo"/>
@@ -2106,7 +2106,7 @@
                 <w:noProof/>
                 <w:webHidden/>
               </w:rPr>
-              <w:instrText xml:space="preserve"> PAGEREF _Toc43469671 \h </w:instrText>
+              <w:instrText xml:space="preserve"> PAGEREF _Toc43475329 \h </w:instrText>
             </w:r>
             <w:r>
               <w:rPr>
@@ -2150,13 +2150,20 @@
               <w:lang w:eastAsia="es-MX"/>
             </w:rPr>
           </w:pPr>
-          <w:hyperlink w:anchor="_Toc43469672" w:history="1">
+          <w:hyperlink w:anchor="_Toc43475330" w:history="1">
             <w:r>
               <w:rPr>
                 <w:rStyle w:val="Hipervnculo"/>
                 <w:noProof/>
               </w:rPr>
-              <w:t>Bocetos de pantallas</w:t>
+              <w:t>Bocetos de pantalla</w:t>
+            </w:r>
+            <w:r>
+              <w:rPr>
+                <w:rStyle w:val="Hipervnculo"/>
+                <w:noProof/>
+              </w:rPr>
+              <w:t>s</w:t>
             </w:r>
             <w:r>
               <w:rPr>
@@ -2177,7 +2184,7 @@
                 <w:noProof/>
                 <w:webHidden/>
               </w:rPr>
-              <w:instrText xml:space="preserve"> PAGEREF _Toc43469672 \h </w:instrText>
+              <w:instrText xml:space="preserve"> PAGEREF _Toc43475330 \h </w:instrText>
             </w:r>
             <w:r>
               <w:rPr>
@@ -2221,7 +2228,7 @@
               <w:lang w:eastAsia="es-MX"/>
             </w:rPr>
           </w:pPr>
-          <w:hyperlink w:anchor="_Toc43469673" w:history="1">
+          <w:hyperlink w:anchor="_Toc43475331" w:history="1">
             <w:r>
               <w:rPr>
                 <w:rStyle w:val="Hipervnculo"/>
@@ -2248,7 +2255,7 @@
                 <w:noProof/>
                 <w:webHidden/>
               </w:rPr>
-              <w:instrText xml:space="preserve"> PAGEREF _Toc43469673 \h </w:instrText>
+              <w:instrText xml:space="preserve"> PAGEREF _Toc43475331 \h </w:instrText>
             </w:r>
             <w:r>
               <w:rPr>
@@ -2292,7 +2299,7 @@
               <w:lang w:eastAsia="es-MX"/>
             </w:rPr>
           </w:pPr>
-          <w:hyperlink w:anchor="_Toc43469674" w:history="1">
+          <w:hyperlink w:anchor="_Toc43475332" w:history="1">
             <w:r>
               <w:rPr>
                 <w:rStyle w:val="Hipervnculo"/>
@@ -2319,7 +2326,7 @@
                 <w:noProof/>
                 <w:webHidden/>
               </w:rPr>
-              <w:instrText xml:space="preserve"> PAGEREF _Toc43469674 \h </w:instrText>
+              <w:instrText xml:space="preserve"> PAGEREF _Toc43475332 \h </w:instrText>
             </w:r>
             <w:r>
               <w:rPr>
@@ -2363,7 +2370,7 @@
               <w:lang w:eastAsia="es-MX"/>
             </w:rPr>
           </w:pPr>
-          <w:hyperlink w:anchor="_Toc43469675" w:history="1">
+          <w:hyperlink w:anchor="_Toc43475333" w:history="1">
             <w:r>
               <w:rPr>
                 <w:rStyle w:val="Hipervnculo"/>
@@ -2390,7 +2397,7 @@
                 <w:noProof/>
                 <w:webHidden/>
               </w:rPr>
-              <w:instrText xml:space="preserve"> PAGEREF _Toc43469675 \h </w:instrText>
+              <w:instrText xml:space="preserve"> PAGEREF _Toc43475333 \h </w:instrText>
             </w:r>
             <w:r>
               <w:rPr>
@@ -2434,7 +2441,7 @@
               <w:lang w:eastAsia="es-MX"/>
             </w:rPr>
           </w:pPr>
-          <w:hyperlink w:anchor="_Toc43469676" w:history="1">
+          <w:hyperlink w:anchor="_Toc43475334" w:history="1">
             <w:r>
               <w:rPr>
                 <w:rStyle w:val="Hipervnculo"/>
@@ -2461,7 +2468,7 @@
                 <w:noProof/>
                 <w:webHidden/>
               </w:rPr>
-              <w:instrText xml:space="preserve"> PAGEREF _Toc43469676 \h </w:instrText>
+              <w:instrText xml:space="preserve"> PAGEREF _Toc43475334 \h </w:instrText>
             </w:r>
             <w:r>
               <w:rPr>
@@ -2505,7 +2512,7 @@
               <w:lang w:eastAsia="es-MX"/>
             </w:rPr>
           </w:pPr>
-          <w:hyperlink w:anchor="_Toc43469677" w:history="1">
+          <w:hyperlink w:anchor="_Toc43475335" w:history="1">
             <w:r>
               <w:rPr>
                 <w:rStyle w:val="Hipervnculo"/>
@@ -2532,7 +2539,7 @@
                 <w:noProof/>
                 <w:webHidden/>
               </w:rPr>
-              <w:instrText xml:space="preserve"> PAGEREF _Toc43469677 \h </w:instrText>
+              <w:instrText xml:space="preserve"> PAGEREF _Toc43475335 \h </w:instrText>
             </w:r>
             <w:r>
               <w:rPr>
@@ -2576,7 +2583,7 @@
               <w:lang w:eastAsia="es-MX"/>
             </w:rPr>
           </w:pPr>
-          <w:hyperlink w:anchor="_Toc43469678" w:history="1">
+          <w:hyperlink w:anchor="_Toc43475336" w:history="1">
             <w:r>
               <w:rPr>
                 <w:rStyle w:val="Hipervnculo"/>
@@ -2603,7 +2610,7 @@
                 <w:noProof/>
                 <w:webHidden/>
               </w:rPr>
-              <w:instrText xml:space="preserve"> PAGEREF _Toc43469678 \h </w:instrText>
+              <w:instrText xml:space="preserve"> PAGEREF _Toc43475336 \h </w:instrText>
             </w:r>
             <w:r>
               <w:rPr>
@@ -2647,7 +2654,7 @@
               <w:lang w:eastAsia="es-MX"/>
             </w:rPr>
           </w:pPr>
-          <w:hyperlink w:anchor="_Toc43469679" w:history="1">
+          <w:hyperlink w:anchor="_Toc43475337" w:history="1">
             <w:r>
               <w:rPr>
                 <w:rStyle w:val="Hipervnculo"/>
@@ -2674,7 +2681,7 @@
                 <w:noProof/>
                 <w:webHidden/>
               </w:rPr>
-              <w:instrText xml:space="preserve"> PAGEREF _Toc43469679 \h </w:instrText>
+              <w:instrText xml:space="preserve"> PAGEREF _Toc43475337 \h </w:instrText>
             </w:r>
             <w:r>
               <w:rPr>
@@ -2718,7 +2725,7 @@
               <w:lang w:eastAsia="es-MX"/>
             </w:rPr>
           </w:pPr>
-          <w:hyperlink w:anchor="_Toc43469680" w:history="1">
+          <w:hyperlink w:anchor="_Toc43475338" w:history="1">
             <w:r>
               <w:rPr>
                 <w:rStyle w:val="Hipervnculo"/>
@@ -2745,7 +2752,7 @@
                 <w:noProof/>
                 <w:webHidden/>
               </w:rPr>
-              <w:instrText xml:space="preserve"> PAGEREF _Toc43469680 \h </w:instrText>
+              <w:instrText xml:space="preserve"> PAGEREF _Toc43475338 \h </w:instrText>
             </w:r>
             <w:r>
               <w:rPr>
@@ -2789,7 +2796,7 @@
               <w:lang w:eastAsia="es-MX"/>
             </w:rPr>
           </w:pPr>
-          <w:hyperlink w:anchor="_Toc43469681" w:history="1">
+          <w:hyperlink w:anchor="_Toc43475339" w:history="1">
             <w:r>
               <w:rPr>
                 <w:rStyle w:val="Hipervnculo"/>
@@ -2816,7 +2823,7 @@
                 <w:noProof/>
                 <w:webHidden/>
               </w:rPr>
-              <w:instrText xml:space="preserve"> PAGEREF _Toc43469681 \h </w:instrText>
+              <w:instrText xml:space="preserve"> PAGEREF _Toc43475339 \h </w:instrText>
             </w:r>
             <w:r>
               <w:rPr>
@@ -2860,7 +2867,7 @@
               <w:lang w:eastAsia="es-MX"/>
             </w:rPr>
           </w:pPr>
-          <w:hyperlink w:anchor="_Toc43469682" w:history="1">
+          <w:hyperlink w:anchor="_Toc43475340" w:history="1">
             <w:r>
               <w:rPr>
                 <w:rStyle w:val="Hipervnculo"/>
@@ -2887,7 +2894,7 @@
                 <w:noProof/>
                 <w:webHidden/>
               </w:rPr>
-              <w:instrText xml:space="preserve"> PAGEREF _Toc43469682 \h </w:instrText>
+              <w:instrText xml:space="preserve"> PAGEREF _Toc43475340 \h </w:instrText>
             </w:r>
             <w:r>
               <w:rPr>
@@ -2908,6 +2915,148 @@
                 <w:webHidden/>
               </w:rPr>
               <w:t>15</w:t>
+            </w:r>
+            <w:r>
+              <w:rPr>
+                <w:noProof/>
+                <w:webHidden/>
+              </w:rPr>
+              <w:fldChar w:fldCharType="end"/>
+            </w:r>
+          </w:hyperlink>
+        </w:p>
+        <w:p>
+          <w:pPr>
+            <w:pStyle w:val="TDC2"/>
+            <w:tabs>
+              <w:tab w:val="right" w:leader="dot" w:pos="8828"/>
+            </w:tabs>
+            <w:rPr>
+              <w:rFonts w:asciiTheme="minorHAnsi" w:eastAsiaTheme="minorEastAsia" w:hAnsiTheme="minorHAnsi"/>
+              <w:noProof/>
+              <w:sz w:val="22"/>
+              <w:lang w:eastAsia="es-MX"/>
+            </w:rPr>
+          </w:pPr>
+          <w:hyperlink w:anchor="_Toc43475341" w:history="1">
+            <w:r>
+              <w:rPr>
+                <w:rStyle w:val="Hipervnculo"/>
+                <w:noProof/>
+              </w:rPr>
+              <w:t>Programar reuniones:</w:t>
+            </w:r>
+            <w:r>
+              <w:rPr>
+                <w:noProof/>
+                <w:webHidden/>
+              </w:rPr>
+              <w:tab/>
+            </w:r>
+            <w:r>
+              <w:rPr>
+                <w:noProof/>
+                <w:webHidden/>
+              </w:rPr>
+              <w:fldChar w:fldCharType="begin"/>
+            </w:r>
+            <w:r>
+              <w:rPr>
+                <w:noProof/>
+                <w:webHidden/>
+              </w:rPr>
+              <w:instrText xml:space="preserve"> PAGEREF _Toc43475341 \h </w:instrText>
+            </w:r>
+            <w:r>
+              <w:rPr>
+                <w:noProof/>
+                <w:webHidden/>
+              </w:rPr>
+            </w:r>
+            <w:r>
+              <w:rPr>
+                <w:noProof/>
+                <w:webHidden/>
+              </w:rPr>
+              <w:fldChar w:fldCharType="separate"/>
+            </w:r>
+            <w:r>
+              <w:rPr>
+                <w:noProof/>
+                <w:webHidden/>
+              </w:rPr>
+              <w:t>17</w:t>
+            </w:r>
+            <w:r>
+              <w:rPr>
+                <w:noProof/>
+                <w:webHidden/>
+              </w:rPr>
+              <w:fldChar w:fldCharType="end"/>
+            </w:r>
+          </w:hyperlink>
+        </w:p>
+        <w:p>
+          <w:pPr>
+            <w:pStyle w:val="TDC2"/>
+            <w:tabs>
+              <w:tab w:val="right" w:leader="dot" w:pos="8828"/>
+            </w:tabs>
+            <w:rPr>
+              <w:rFonts w:asciiTheme="minorHAnsi" w:eastAsiaTheme="minorEastAsia" w:hAnsiTheme="minorHAnsi"/>
+              <w:noProof/>
+              <w:sz w:val="22"/>
+              <w:lang w:eastAsia="es-MX"/>
+            </w:rPr>
+          </w:pPr>
+          <w:hyperlink w:anchor="_Toc43475342" w:history="1">
+            <w:r>
+              <w:rPr>
+                <w:rStyle w:val="Hipervnculo"/>
+                <w:noProof/>
+              </w:rPr>
+              <w:t>Medidas correctivas.</w:t>
+            </w:r>
+            <w:r>
+              <w:rPr>
+                <w:noProof/>
+                <w:webHidden/>
+              </w:rPr>
+              <w:tab/>
+            </w:r>
+            <w:r>
+              <w:rPr>
+                <w:noProof/>
+                <w:webHidden/>
+              </w:rPr>
+              <w:fldChar w:fldCharType="begin"/>
+            </w:r>
+            <w:r>
+              <w:rPr>
+                <w:noProof/>
+                <w:webHidden/>
+              </w:rPr>
+              <w:instrText xml:space="preserve"> PAGEREF _Toc43475342 \h </w:instrText>
+            </w:r>
+            <w:r>
+              <w:rPr>
+                <w:noProof/>
+                <w:webHidden/>
+              </w:rPr>
+            </w:r>
+            <w:r>
+              <w:rPr>
+                <w:noProof/>
+                <w:webHidden/>
+              </w:rPr>
+              <w:fldChar w:fldCharType="separate"/>
+            </w:r>
+            <w:r>
+              <w:rPr>
+                <w:noProof/>
+                <w:webHidden/>
+              </w:rPr>
+              <w:t>17</w:t>
             </w:r>
             <w:r>
               <w:rPr>
@@ -2931,20 +3080,13 @@
               <w:lang w:eastAsia="es-MX"/>
             </w:rPr>
           </w:pPr>
-          <w:hyperlink w:anchor="_Toc43469683" w:history="1">
+          <w:hyperlink w:anchor="_Toc43475343" w:history="1">
             <w:r>
               <w:rPr>
                 <w:rStyle w:val="Hipervnculo"/>
                 <w:noProof/>
               </w:rPr>
-              <w:t>REFLEXIÓ</w:t>
-            </w:r>
-            <w:r>
-              <w:rPr>
-                <w:rStyle w:val="Hipervnculo"/>
-                <w:noProof/>
-              </w:rPr>
-              <w:t>N</w:t>
+              <w:t>REFLEXIÓN</w:t>
             </w:r>
             <w:r>
               <w:rPr>
@@ -2965,7 +3107,7 @@
                 <w:noProof/>
                 <w:webHidden/>
               </w:rPr>
-              <w:instrText xml:space="preserve"> PAGEREF _Toc43469683 \h </w:instrText>
+              <w:instrText xml:space="preserve"> PAGEREF _Toc43475343 \h </w:instrText>
             </w:r>
             <w:r>
               <w:rPr>
@@ -2985,7 +3127,7 @@
                 <w:noProof/>
                 <w:webHidden/>
               </w:rPr>
-              <w:t>15</w:t>
+              <w:t>17</w:t>
             </w:r>
             <w:r>
               <w:rPr>
@@ -3009,7 +3151,7 @@
               <w:lang w:eastAsia="es-MX"/>
             </w:rPr>
           </w:pPr>
-          <w:hyperlink w:anchor="_Toc43469684" w:history="1">
+          <w:hyperlink w:anchor="_Toc43475344" w:history="1">
             <w:r>
               <w:rPr>
                 <w:rStyle w:val="Hipervnculo"/>
@@ -3037,7 +3179,7 @@
                 <w:noProof/>
                 <w:webHidden/>
               </w:rPr>
-              <w:instrText xml:space="preserve"> PAGEREF _Toc43469684 \h </w:instrText>
+              <w:instrText xml:space="preserve"> PAGEREF _Toc43475344 \h </w:instrText>
             </w:r>
             <w:r>
               <w:rPr>
@@ -3057,7 +3199,7 @@
                 <w:noProof/>
                 <w:webHidden/>
               </w:rPr>
-              <w:t>15</w:t>
+              <w:t>17</w:t>
             </w:r>
             <w:r>
               <w:rPr>
@@ -3106,7 +3248,7 @@
       <w:pPr>
         <w:pStyle w:val="Ttulo1"/>
       </w:pPr>
-      <w:bookmarkStart w:id="2" w:name="_Toc43469659"/>
+      <w:bookmarkStart w:id="2" w:name="_Toc43475317"/>
       <w:r>
         <w:lastRenderedPageBreak/>
         <w:t>INTRODUCCIÓN</w:t>
@@ -3227,7 +3369,7 @@
       <w:pPr>
         <w:pStyle w:val="Ttulo1"/>
       </w:pPr>
-      <w:bookmarkStart w:id="3" w:name="_Toc43469660"/>
+      <w:bookmarkStart w:id="3" w:name="_Toc43475318"/>
       <w:r>
         <w:lastRenderedPageBreak/>
         <w:t>REQUERIMIENTOS</w:t>
@@ -3239,7 +3381,7 @@
       <w:pPr>
         <w:pStyle w:val="Ttulo2"/>
       </w:pPr>
-      <w:bookmarkStart w:id="4" w:name="_Toc43469661"/>
+      <w:bookmarkStart w:id="4" w:name="_Toc43475319"/>
       <w:r>
         <w:t>Requerimientos funcionales:</w:t>
       </w:r>
@@ -3249,7 +3391,7 @@
       <w:pPr>
         <w:pStyle w:val="Ttulo2"/>
       </w:pPr>
-      <w:bookmarkStart w:id="5" w:name="_Toc43469662"/>
+      <w:bookmarkStart w:id="5" w:name="_Toc43475320"/>
       <w:r>
         <w:t>Requerimientos no funcionales:</w:t>
       </w:r>
@@ -3259,7 +3401,7 @@
       <w:pPr>
         <w:pStyle w:val="Ttulo2"/>
       </w:pPr>
-      <w:bookmarkStart w:id="6" w:name="_Toc43469663"/>
+      <w:bookmarkStart w:id="6" w:name="_Toc43475321"/>
       <w:r>
         <w:t>Hipervínculo</w:t>
       </w:r>
@@ -3269,7 +3411,7 @@
       <w:pPr>
         <w:pStyle w:val="Ttulo1"/>
       </w:pPr>
-      <w:bookmarkStart w:id="7" w:name="_Toc43469664"/>
+      <w:bookmarkStart w:id="7" w:name="_Toc43475322"/>
       <w:r>
         <w:t>JUSTIFICACIÓN DE LA SELECCIÓN DE LA TECNOLOGÍA WEB A EMPLEAR</w:t>
       </w:r>
@@ -3279,7 +3421,7 @@
       <w:pPr>
         <w:pStyle w:val="Ttulo2"/>
       </w:pPr>
-      <w:bookmarkStart w:id="8" w:name="_Toc43469665"/>
+      <w:bookmarkStart w:id="8" w:name="_Toc43475323"/>
       <w:r>
         <w:t>Framework</w:t>
       </w:r>
@@ -3316,99 +3458,95 @@
       <w:r>
         <w:t xml:space="preserve">y si es que manejábamos CodeIgniter 3 ahora será </w:t>
       </w:r>
+      <w:r>
+        <w:t>más</w:t>
+      </w:r>
+      <w:r>
+        <w:t xml:space="preserve"> complicado desacostumbrarse a esa versión; por otro </w:t>
+      </w:r>
+      <w:r>
+        <w:t>lado,</w:t>
+      </w:r>
+      <w:r>
+        <w:t xml:space="preserve"> muchos no habíamos usado este framework así que es más fácil aprender ahora esta nueva versión.</w:t>
+      </w:r>
+    </w:p>
+    <w:p>
+      <w:r>
+        <w:t>También</w:t>
+      </w:r>
+      <w:r>
+        <w:t xml:space="preserve"> se </w:t>
+      </w:r>
+      <w:r>
+        <w:t>está</w:t>
+      </w:r>
+      <w:r>
+        <w:t xml:space="preserve"> utilizando Co</w:t>
+      </w:r>
+      <w:r>
+        <w:t>deIgniter debido a que aproximada mente desde el 200</w:t>
+      </w:r>
+      <w:r>
+        <w:t>7</w:t>
+      </w:r>
+      <w:r>
+        <w:t xml:space="preserve"> hasta el 201</w:t>
+      </w:r>
+      <w:r>
+        <w:t>4</w:t>
+      </w:r>
+      <w:r>
+        <w:t xml:space="preserve"> fue de los</w:t>
+      </w:r>
+      <w:r>
+        <w:t xml:space="preserve"> frameworks </w:t>
+      </w:r>
+      <w:r>
+        <w:t>más</w:t>
+      </w:r>
+      <w:r>
+        <w:t xml:space="preserve"> utilizado</w:t>
+      </w:r>
+      <w:r>
+        <w:t xml:space="preserve">, </w:t>
+      </w:r>
+      <w:r>
+        <w:t>después</w:t>
+      </w:r>
+      <w:r>
+        <w:t xml:space="preserve"> </w:t>
+      </w:r>
+      <w:r>
+        <w:t>L</w:t>
+      </w:r>
+      <w:r>
+        <w:t xml:space="preserve">aravel le dio </w:t>
+      </w:r>
+      <w:r>
+        <w:t>más</w:t>
+      </w:r>
+      <w:r>
+        <w:t xml:space="preserve"> </w:t>
+      </w:r>
+      <w:r>
+        <w:t xml:space="preserve">aumento de uso desde el 2015; </w:t>
+      </w:r>
+      <w:r>
+        <w:t xml:space="preserve">no utilizamos Laravel debido a que la instalación se </w:t>
+      </w:r>
+      <w:r>
+        <w:t>h</w:t>
+      </w:r>
+      <w:r>
+        <w:t xml:space="preserve">ace mediante </w:t>
+      </w:r>
       <w:proofErr w:type="spellStart"/>
       <w:r>
-        <w:t>mas</w:t>
+        <w:t>Composer</w:t>
       </w:r>
       <w:proofErr w:type="spellEnd"/>
       <w:r>
-        <w:t xml:space="preserve"> complicado desacostumbrarse a esa versión; por otro </w:t>
-      </w:r>
-      <w:r>
-        <w:t>lado,</w:t>
-      </w:r>
-      <w:r>
-        <w:t xml:space="preserve"> muchos no habíamos usado este framework así que es más fácil aprender ahora esta nueva versión.</w:t>
-      </w:r>
-    </w:p>
-    <w:p>
-      <w:r>
-        <w:t>También</w:t>
-      </w:r>
-      <w:r>
-        <w:t xml:space="preserve"> se </w:t>
-      </w:r>
-      <w:proofErr w:type="spellStart"/>
-      <w:r>
-        <w:t>esta</w:t>
-      </w:r>
-      <w:proofErr w:type="spellEnd"/>
-      <w:r>
-        <w:t xml:space="preserve"> utilizando Co</w:t>
-      </w:r>
-      <w:r>
-        <w:t>deIgniter debido a que aproximada mente desde el 200</w:t>
-      </w:r>
-      <w:r>
-        <w:t>7</w:t>
-      </w:r>
-      <w:r>
-        <w:t xml:space="preserve"> hasta el 201</w:t>
-      </w:r>
-      <w:r>
-        <w:t>4</w:t>
-      </w:r>
-      <w:r>
-        <w:t xml:space="preserve"> fue de los</w:t>
-      </w:r>
-      <w:r>
-        <w:t xml:space="preserve"> frameworks </w:t>
-      </w:r>
-      <w:r>
-        <w:t>más</w:t>
-      </w:r>
-      <w:r>
-        <w:t xml:space="preserve"> utilizado</w:t>
-      </w:r>
-      <w:r>
-        <w:t xml:space="preserve">, </w:t>
-      </w:r>
-      <w:r>
-        <w:t>después</w:t>
-      </w:r>
-      <w:r>
-        <w:t xml:space="preserve"> </w:t>
-      </w:r>
-      <w:r>
-        <w:t>L</w:t>
-      </w:r>
-      <w:r>
-        <w:t xml:space="preserve">aravel le dio </w:t>
-      </w:r>
-      <w:r>
-        <w:t>más</w:t>
-      </w:r>
-      <w:r>
-        <w:t xml:space="preserve"> </w:t>
-      </w:r>
-      <w:r>
-        <w:t xml:space="preserve">aumento de uso desde el 2015; </w:t>
-      </w:r>
-      <w:r>
-        <w:t xml:space="preserve">no utilizamos Laravel debido a que la instalación se </w:t>
-      </w:r>
-      <w:r>
-        <w:t>h</w:t>
-      </w:r>
-      <w:r>
-        <w:t xml:space="preserve">ace mediante </w:t>
-      </w:r>
-      <w:proofErr w:type="spellStart"/>
-      <w:r>
-        <w:t>Composer</w:t>
-      </w:r>
-      <w:proofErr w:type="spellEnd"/>
-      <w:r>
         <w:t>, no es tan fácil como CodeIgniter</w:t>
       </w:r>
       <w:r>
@@ -3438,11 +3576,9 @@
       <w:r>
         <w:t xml:space="preserve"> y por </w:t>
       </w:r>
-      <w:proofErr w:type="spellStart"/>
-      <w:r>
-        <w:t>ultimo</w:t>
-      </w:r>
-      <w:proofErr w:type="spellEnd"/>
+      <w:r>
+        <w:t>último</w:t>
+      </w:r>
       <w:r>
         <w:t xml:space="preserve"> la curva de aprendizaje en esta pandemia es </w:t>
       </w:r>
@@ -3823,7 +3959,7 @@
       <w:pPr>
         <w:pStyle w:val="Ttulo2"/>
       </w:pPr>
-      <w:bookmarkStart w:id="9" w:name="_Toc43469666"/>
+      <w:bookmarkStart w:id="9" w:name="_Toc43475324"/>
       <w:r>
         <w:t>Servidor</w:t>
       </w:r>
@@ -3924,7 +4060,7 @@
       <w:pPr>
         <w:pStyle w:val="Ttulo2"/>
       </w:pPr>
-      <w:bookmarkStart w:id="10" w:name="_Toc43469667"/>
+      <w:bookmarkStart w:id="10" w:name="_Toc43475325"/>
       <w:r>
         <w:t>Lenguaje de programación</w:t>
       </w:r>
@@ -3978,7 +4114,7 @@
       <w:pPr>
         <w:pStyle w:val="Ttulo2"/>
       </w:pPr>
-      <w:bookmarkStart w:id="11" w:name="_Toc43469668"/>
+      <w:bookmarkStart w:id="11" w:name="_Toc43475326"/>
       <w:r>
         <w:t>SGBD</w:t>
       </w:r>
@@ -4044,7 +4180,7 @@
       <w:pPr>
         <w:pStyle w:val="Ttulo2"/>
       </w:pPr>
-      <w:bookmarkStart w:id="12" w:name="_Toc43469669"/>
+      <w:bookmarkStart w:id="12" w:name="_Toc43475327"/>
       <w:r>
         <w:t>Hostin</w:t>
       </w:r>
@@ -4170,7 +4306,7 @@
       <w:pPr>
         <w:pStyle w:val="Ttulo1"/>
       </w:pPr>
-      <w:bookmarkStart w:id="13" w:name="_Toc43469670"/>
+      <w:bookmarkStart w:id="13" w:name="_Toc43475328"/>
       <w:r>
         <w:t>ESTRUCTURA DE LA APLICACIÓN</w:t>
       </w:r>
@@ -4180,7 +4316,7 @@
       <w:pPr>
         <w:pStyle w:val="Ttulo2"/>
       </w:pPr>
-      <w:bookmarkStart w:id="14" w:name="_Toc43469671"/>
+      <w:bookmarkStart w:id="14" w:name="_Toc43475329"/>
       <w:r>
         <w:t>Mapa de navegación</w:t>
       </w:r>
@@ -4542,7 +4678,7 @@
       <w:pPr>
         <w:pStyle w:val="Ttulo2"/>
       </w:pPr>
-      <w:bookmarkStart w:id="15" w:name="_Toc43469672"/>
+      <w:bookmarkStart w:id="15" w:name="_Toc43475330"/>
       <w:r>
         <w:lastRenderedPageBreak/>
         <w:t>Bocetos de pantallas</w:t>
@@ -4551,9 +4687,411 @@
     </w:p>
     <w:p>
       <w:pPr>
+        <w:keepNext/>
+        <w:jc w:val="center"/>
+      </w:pPr>
+      <w:r>
+        <w:rPr>
+          <w:noProof/>
+        </w:rPr>
+        <w:drawing>
+          <wp:inline distT="0" distB="0" distL="0" distR="0" wp14:anchorId="04119B12" wp14:editId="63CE7951">
+            <wp:extent cx="3764477" cy="2307329"/>
+            <wp:effectExtent l="0" t="0" r="7620" b="0"/>
+            <wp:docPr id="15" name="Imagen 15"/>
+            <wp:cNvGraphicFramePr>
+              <a:graphicFrameLocks xmlns:a="http://schemas.openxmlformats.org/drawingml/2006/main" noChangeAspect="1"/>
+            </wp:cNvGraphicFramePr>
+            <a:graphic xmlns:a="http://schemas.openxmlformats.org/drawingml/2006/main">
+              <a:graphicData uri="http://schemas.openxmlformats.org/drawingml/2006/picture">
+                <pic:pic xmlns:pic="http://schemas.openxmlformats.org/drawingml/2006/picture">
+                  <pic:nvPicPr>
+                    <pic:cNvPr id="0" name="Picture 15"/>
+                    <pic:cNvPicPr>
+                      <a:picLocks noChangeAspect="1" noChangeArrowheads="1"/>
+                    </pic:cNvPicPr>
+                  </pic:nvPicPr>
+                  <pic:blipFill>
+                    <a:blip r:embed="rId17">
+                      <a:extLst>
+                        <a:ext uri="{28A0092B-C50C-407E-A947-70E740481C1C}">
+                          <a14:useLocalDpi xmlns:a14="http://schemas.microsoft.com/office/drawing/2010/main" val="0"/>
+                        </a:ext>
+                      </a:extLst>
+                    </a:blip>
+                    <a:srcRect/>
+                    <a:stretch>
+                      <a:fillRect/>
+                    </a:stretch>
+                  </pic:blipFill>
+                  <pic:spPr bwMode="auto">
+                    <a:xfrm>
+                      <a:off x="0" y="0"/>
+                      <a:ext cx="3770107" cy="2310780"/>
+                    </a:xfrm>
+                    <a:prstGeom prst="rect">
+                      <a:avLst/>
+                    </a:prstGeom>
+                    <a:noFill/>
+                    <a:ln>
+                      <a:noFill/>
+                    </a:ln>
+                  </pic:spPr>
+                </pic:pic>
+              </a:graphicData>
+            </a:graphic>
+          </wp:inline>
+        </w:drawing>
+      </w:r>
+    </w:p>
+    <w:p>
+      <w:pPr>
+        <w:pStyle w:val="Descripcin"/>
+        <w:jc w:val="center"/>
+      </w:pPr>
+      <w:r>
+        <w:t xml:space="preserve">Ilustración </w:t>
+      </w:r>
+      <w:fldSimple w:instr=" SEQ Ilustración \* ARABIC ">
+        <w:r>
+          <w:rPr>
+            <w:noProof/>
+          </w:rPr>
+          <w:t>2</w:t>
+        </w:r>
+      </w:fldSimple>
+      <w:r>
+        <w:t xml:space="preserve"> Boceto de </w:t>
+      </w:r>
+      <w:proofErr w:type="spellStart"/>
+      <w:r>
+        <w:t>Login</w:t>
+      </w:r>
+      <w:proofErr w:type="spellEnd"/>
+    </w:p>
+    <w:p>
+      <w:pPr>
+        <w:keepNext/>
+        <w:jc w:val="center"/>
+      </w:pPr>
+      <w:r>
+        <w:rPr>
+          <w:noProof/>
+        </w:rPr>
+        <w:drawing>
+          <wp:inline distT="0" distB="0" distL="0" distR="0" wp14:anchorId="3276B0E5" wp14:editId="36D08F3C">
+            <wp:extent cx="3776353" cy="2314608"/>
+            <wp:effectExtent l="0" t="0" r="0" b="9525"/>
+            <wp:docPr id="14" name="Imagen 14"/>
+            <wp:cNvGraphicFramePr>
+              <a:graphicFrameLocks xmlns:a="http://schemas.openxmlformats.org/drawingml/2006/main" noChangeAspect="1"/>
+            </wp:cNvGraphicFramePr>
+            <a:graphic xmlns:a="http://schemas.openxmlformats.org/drawingml/2006/main">
+              <a:graphicData uri="http://schemas.openxmlformats.org/drawingml/2006/picture">
+                <pic:pic xmlns:pic="http://schemas.openxmlformats.org/drawingml/2006/picture">
+                  <pic:nvPicPr>
+                    <pic:cNvPr id="0" name="Picture 14"/>
+                    <pic:cNvPicPr>
+                      <a:picLocks noChangeAspect="1" noChangeArrowheads="1"/>
+                    </pic:cNvPicPr>
+                  </pic:nvPicPr>
+                  <pic:blipFill>
+                    <a:blip r:embed="rId18">
+                      <a:extLst>
+                        <a:ext uri="{28A0092B-C50C-407E-A947-70E740481C1C}">
+                          <a14:useLocalDpi xmlns:a14="http://schemas.microsoft.com/office/drawing/2010/main" val="0"/>
+                        </a:ext>
+                      </a:extLst>
+                    </a:blip>
+                    <a:srcRect/>
+                    <a:stretch>
+                      <a:fillRect/>
+                    </a:stretch>
+                  </pic:blipFill>
+                  <pic:spPr bwMode="auto">
+                    <a:xfrm>
+                      <a:off x="0" y="0"/>
+                      <a:ext cx="3793726" cy="2325256"/>
+                    </a:xfrm>
+                    <a:prstGeom prst="rect">
+                      <a:avLst/>
+                    </a:prstGeom>
+                    <a:noFill/>
+                    <a:ln>
+                      <a:noFill/>
+                    </a:ln>
+                  </pic:spPr>
+                </pic:pic>
+              </a:graphicData>
+            </a:graphic>
+          </wp:inline>
+        </w:drawing>
+      </w:r>
+    </w:p>
+    <w:p>
+      <w:pPr>
+        <w:pStyle w:val="Descripcin"/>
+        <w:jc w:val="center"/>
+      </w:pPr>
+      <w:r>
+        <w:t xml:space="preserve">Ilustración </w:t>
+      </w:r>
+      <w:fldSimple w:instr=" SEQ Ilustración \* ARABIC ">
+        <w:r>
+          <w:rPr>
+            <w:noProof/>
+          </w:rPr>
+          <w:t>3</w:t>
+        </w:r>
+      </w:fldSimple>
+      <w:r>
+        <w:t xml:space="preserve"> Boceto de Inicio</w:t>
+      </w:r>
+    </w:p>
+    <w:p>
+      <w:pPr>
+        <w:keepNext/>
+        <w:jc w:val="center"/>
+      </w:pPr>
+      <w:r>
+        <w:rPr>
+          <w:noProof/>
+        </w:rPr>
+        <w:lastRenderedPageBreak/>
+        <w:drawing>
+          <wp:inline distT="0" distB="0" distL="0" distR="0" wp14:anchorId="0E6D133E" wp14:editId="750C4EAD">
+            <wp:extent cx="3835353" cy="2350770"/>
+            <wp:effectExtent l="0" t="0" r="0" b="0"/>
+            <wp:docPr id="13" name="Imagen 13"/>
+            <wp:cNvGraphicFramePr>
+              <a:graphicFrameLocks xmlns:a="http://schemas.openxmlformats.org/drawingml/2006/main" noChangeAspect="1"/>
+            </wp:cNvGraphicFramePr>
+            <a:graphic xmlns:a="http://schemas.openxmlformats.org/drawingml/2006/main">
+              <a:graphicData uri="http://schemas.openxmlformats.org/drawingml/2006/picture">
+                <pic:pic xmlns:pic="http://schemas.openxmlformats.org/drawingml/2006/picture">
+                  <pic:nvPicPr>
+                    <pic:cNvPr id="0" name="Picture 13"/>
+                    <pic:cNvPicPr>
+                      <a:picLocks noChangeAspect="1" noChangeArrowheads="1"/>
+                    </pic:cNvPicPr>
+                  </pic:nvPicPr>
+                  <pic:blipFill>
+                    <a:blip r:embed="rId19">
+                      <a:extLst>
+                        <a:ext uri="{28A0092B-C50C-407E-A947-70E740481C1C}">
+                          <a14:useLocalDpi xmlns:a14="http://schemas.microsoft.com/office/drawing/2010/main" val="0"/>
+                        </a:ext>
+                      </a:extLst>
+                    </a:blip>
+                    <a:srcRect/>
+                    <a:stretch>
+                      <a:fillRect/>
+                    </a:stretch>
+                  </pic:blipFill>
+                  <pic:spPr bwMode="auto">
+                    <a:xfrm>
+                      <a:off x="0" y="0"/>
+                      <a:ext cx="3855037" cy="2362835"/>
+                    </a:xfrm>
+                    <a:prstGeom prst="rect">
+                      <a:avLst/>
+                    </a:prstGeom>
+                    <a:noFill/>
+                    <a:ln>
+                      <a:noFill/>
+                    </a:ln>
+                  </pic:spPr>
+                </pic:pic>
+              </a:graphicData>
+            </a:graphic>
+          </wp:inline>
+        </w:drawing>
+      </w:r>
+    </w:p>
+    <w:p>
+      <w:pPr>
+        <w:pStyle w:val="Descripcin"/>
+        <w:jc w:val="center"/>
+      </w:pPr>
+      <w:r>
+        <w:t xml:space="preserve">Ilustración </w:t>
+      </w:r>
+      <w:fldSimple w:instr=" SEQ Ilustración \* ARABIC ">
+        <w:r>
+          <w:rPr>
+            <w:noProof/>
+          </w:rPr>
+          <w:t>4</w:t>
+        </w:r>
+      </w:fldSimple>
+      <w:r>
+        <w:t xml:space="preserve"> Boceto de Cursos</w:t>
+      </w:r>
+    </w:p>
+    <w:p>
+      <w:pPr>
+        <w:keepNext/>
+        <w:jc w:val="center"/>
+      </w:pPr>
+      <w:r>
+        <w:rPr>
+          <w:noProof/>
+        </w:rPr>
+        <w:drawing>
+          <wp:inline distT="0" distB="0" distL="0" distR="0" wp14:anchorId="0987E108" wp14:editId="6D7CE4CD">
+            <wp:extent cx="3800103" cy="2096979"/>
+            <wp:effectExtent l="0" t="0" r="0" b="0"/>
+            <wp:docPr id="12" name="Imagen 12"/>
+            <wp:cNvGraphicFramePr>
+              <a:graphicFrameLocks xmlns:a="http://schemas.openxmlformats.org/drawingml/2006/main" noChangeAspect="1"/>
+            </wp:cNvGraphicFramePr>
+            <a:graphic xmlns:a="http://schemas.openxmlformats.org/drawingml/2006/main">
+              <a:graphicData uri="http://schemas.openxmlformats.org/drawingml/2006/picture">
+                <pic:pic xmlns:pic="http://schemas.openxmlformats.org/drawingml/2006/picture">
+                  <pic:nvPicPr>
+                    <pic:cNvPr id="0" name="Picture 12"/>
+                    <pic:cNvPicPr>
+                      <a:picLocks noChangeAspect="1" noChangeArrowheads="1"/>
+                    </pic:cNvPicPr>
+                  </pic:nvPicPr>
+                  <pic:blipFill>
+                    <a:blip r:embed="rId20">
+                      <a:extLst>
+                        <a:ext uri="{28A0092B-C50C-407E-A947-70E740481C1C}">
+                          <a14:useLocalDpi xmlns:a14="http://schemas.microsoft.com/office/drawing/2010/main" val="0"/>
+                        </a:ext>
+                      </a:extLst>
+                    </a:blip>
+                    <a:srcRect/>
+                    <a:stretch>
+                      <a:fillRect/>
+                    </a:stretch>
+                  </pic:blipFill>
+                  <pic:spPr bwMode="auto">
+                    <a:xfrm>
+                      <a:off x="0" y="0"/>
+                      <a:ext cx="3822806" cy="2109507"/>
+                    </a:xfrm>
+                    <a:prstGeom prst="rect">
+                      <a:avLst/>
+                    </a:prstGeom>
+                    <a:noFill/>
+                    <a:ln>
+                      <a:noFill/>
+                    </a:ln>
+                  </pic:spPr>
+                </pic:pic>
+              </a:graphicData>
+            </a:graphic>
+          </wp:inline>
+        </w:drawing>
+      </w:r>
+    </w:p>
+    <w:p>
+      <w:pPr>
+        <w:pStyle w:val="Descripcin"/>
+        <w:jc w:val="center"/>
+      </w:pPr>
+      <w:r>
+        <w:t xml:space="preserve">Ilustración </w:t>
+      </w:r>
+      <w:fldSimple w:instr=" SEQ Ilustración \* ARABIC ">
+        <w:r>
+          <w:rPr>
+            <w:noProof/>
+          </w:rPr>
+          <w:t>5</w:t>
+        </w:r>
+      </w:fldSimple>
+      <w:r>
+        <w:t xml:space="preserve"> Bocetos de conócenos</w:t>
+      </w:r>
+    </w:p>
+    <w:p>
+      <w:pPr>
+        <w:keepNext/>
+        <w:jc w:val="center"/>
+      </w:pPr>
+      <w:r>
+        <w:rPr>
+          <w:noProof/>
+        </w:rPr>
+        <w:drawing>
+          <wp:inline distT="0" distB="0" distL="0" distR="0" wp14:anchorId="3CD0A987" wp14:editId="57DD9B5A">
+            <wp:extent cx="3811979" cy="2336444"/>
+            <wp:effectExtent l="0" t="0" r="0" b="6985"/>
+            <wp:docPr id="11" name="Imagen 11"/>
+            <wp:cNvGraphicFramePr>
+              <a:graphicFrameLocks xmlns:a="http://schemas.openxmlformats.org/drawingml/2006/main" noChangeAspect="1"/>
+            </wp:cNvGraphicFramePr>
+            <a:graphic xmlns:a="http://schemas.openxmlformats.org/drawingml/2006/main">
+              <a:graphicData uri="http://schemas.openxmlformats.org/drawingml/2006/picture">
+                <pic:pic xmlns:pic="http://schemas.openxmlformats.org/drawingml/2006/picture">
+                  <pic:nvPicPr>
+                    <pic:cNvPr id="0" name="Picture 11"/>
+                    <pic:cNvPicPr>
+                      <a:picLocks noChangeAspect="1" noChangeArrowheads="1"/>
+                    </pic:cNvPicPr>
+                  </pic:nvPicPr>
+                  <pic:blipFill>
+                    <a:blip r:embed="rId21">
+                      <a:extLst>
+                        <a:ext uri="{28A0092B-C50C-407E-A947-70E740481C1C}">
+                          <a14:useLocalDpi xmlns:a14="http://schemas.microsoft.com/office/drawing/2010/main" val="0"/>
+                        </a:ext>
+                      </a:extLst>
+                    </a:blip>
+                    <a:srcRect/>
+                    <a:stretch>
+                      <a:fillRect/>
+                    </a:stretch>
+                  </pic:blipFill>
+                  <pic:spPr bwMode="auto">
+                    <a:xfrm>
+                      <a:off x="0" y="0"/>
+                      <a:ext cx="3824737" cy="2344264"/>
+                    </a:xfrm>
+                    <a:prstGeom prst="rect">
+                      <a:avLst/>
+                    </a:prstGeom>
+                    <a:noFill/>
+                    <a:ln>
+                      <a:noFill/>
+                    </a:ln>
+                  </pic:spPr>
+                </pic:pic>
+              </a:graphicData>
+            </a:graphic>
+          </wp:inline>
+        </w:drawing>
+      </w:r>
+    </w:p>
+    <w:p>
+      <w:pPr>
+        <w:pStyle w:val="Descripcin"/>
+        <w:jc w:val="center"/>
+      </w:pPr>
+      <w:r>
+        <w:t xml:space="preserve">Ilustración </w:t>
+      </w:r>
+      <w:fldSimple w:instr=" SEQ Ilustración \* ARABIC ">
+        <w:r>
+          <w:rPr>
+            <w:noProof/>
+          </w:rPr>
+          <w:t>6</w:t>
+        </w:r>
+      </w:fldSimple>
+      <w:r>
+        <w:t xml:space="preserve"> Boceto de Apoyos</w:t>
+      </w:r>
+    </w:p>
+    <w:p/>
+    <w:p>
+      <w:pPr>
         <w:pStyle w:val="Ttulo1"/>
       </w:pPr>
-      <w:bookmarkStart w:id="16" w:name="_Toc43469673"/>
+      <w:bookmarkStart w:id="16" w:name="_Toc43475331"/>
       <w:r>
         <w:t>DIAGRAMAS DE LA BASE DE DATOS</w:t>
       </w:r>
@@ -4563,7 +5101,7 @@
       <w:pPr>
         <w:pStyle w:val="Ttulo2"/>
       </w:pPr>
-      <w:bookmarkStart w:id="17" w:name="_Toc43469674"/>
+      <w:bookmarkStart w:id="17" w:name="_Toc43475332"/>
       <w:r>
         <w:t>Diagrama Entidad-Relación:</w:t>
       </w:r>
@@ -4594,7 +5132,7 @@
                     <pic:cNvPicPr/>
                   </pic:nvPicPr>
                   <pic:blipFill>
-                    <a:blip r:embed="rId17">
+                    <a:blip r:embed="rId22">
                       <a:extLst>
                         <a:ext uri="{28A0092B-C50C-407E-A947-70E740481C1C}">
                           <a14:useLocalDpi xmlns:a14="http://schemas.microsoft.com/office/drawing/2010/main" val="0"/>
@@ -4625,7 +5163,7 @@
       <w:pPr>
         <w:pStyle w:val="Ttulo2"/>
       </w:pPr>
-      <w:bookmarkStart w:id="18" w:name="_Toc43469675"/>
+      <w:bookmarkStart w:id="18" w:name="_Toc43475333"/>
       <w:r>
         <w:lastRenderedPageBreak/>
         <w:t>Diagrama Relacional:</w:t>
@@ -4657,7 +5195,7 @@
                     <pic:cNvPicPr/>
                   </pic:nvPicPr>
                   <pic:blipFill>
-                    <a:blip r:embed="rId18">
+                    <a:blip r:embed="rId23">
                       <a:extLst>
                         <a:ext uri="{28A0092B-C50C-407E-A947-70E740481C1C}">
                           <a14:useLocalDpi xmlns:a14="http://schemas.microsoft.com/office/drawing/2010/main" val="0"/>
@@ -4688,7 +5226,7 @@
       <w:pPr>
         <w:pStyle w:val="Ttulo2"/>
       </w:pPr>
-      <w:bookmarkStart w:id="19" w:name="_Toc43469676"/>
+      <w:bookmarkStart w:id="19" w:name="_Toc43475334"/>
       <w:r>
         <w:lastRenderedPageBreak/>
         <w:t>Diagrama de clases:</w:t>
@@ -4720,7 +5258,7 @@
                     <pic:cNvPicPr/>
                   </pic:nvPicPr>
                   <pic:blipFill>
-                    <a:blip r:embed="rId19">
+                    <a:blip r:embed="rId24">
                       <a:extLst>
                         <a:ext uri="{28A0092B-C50C-407E-A947-70E740481C1C}">
                           <a14:useLocalDpi xmlns:a14="http://schemas.microsoft.com/office/drawing/2010/main" val="0"/>
@@ -4751,7 +5289,7 @@
       <w:pPr>
         <w:pStyle w:val="Ttulo1"/>
       </w:pPr>
-      <w:bookmarkStart w:id="20" w:name="_Toc43469677"/>
+      <w:bookmarkStart w:id="20" w:name="_Toc43475335"/>
       <w:r>
         <w:t>INTERFACES</w:t>
       </w:r>
@@ -4781,7 +5319,7 @@
     <w:p>
       <w:pPr>
         <w:sectPr>
-          <w:footerReference w:type="default" r:id="rId20"/>
+          <w:footerReference w:type="default" r:id="rId25"/>
           <w:pgSz w:w="12240" w:h="15840"/>
           <w:pgMar w:top="1417" w:right="1701" w:bottom="1417" w:left="1701" w:header="708" w:footer="708" w:gutter="0"/>
           <w:cols w:space="708"/>
@@ -4793,7 +5331,7 @@
       <w:pPr>
         <w:pStyle w:val="Ttulo1"/>
       </w:pPr>
-      <w:bookmarkStart w:id="21" w:name="_Toc43469678"/>
+      <w:bookmarkStart w:id="21" w:name="_Toc43475336"/>
       <w:r>
         <w:lastRenderedPageBreak/>
         <w:t>ANÁLISIS CUALITATIVO DE RIESGOS</w:t>
@@ -4828,7 +5366,7 @@
                     <pic:cNvPicPr/>
                   </pic:nvPicPr>
                   <pic:blipFill>
-                    <a:blip r:embed="rId21"/>
+                    <a:blip r:embed="rId26"/>
                     <a:stretch>
                       <a:fillRect/>
                     </a:stretch>
@@ -4864,7 +5402,7 @@
       <w:pPr>
         <w:pStyle w:val="Ttulo1"/>
       </w:pPr>
-      <w:bookmarkStart w:id="22" w:name="_Toc43469679"/>
+      <w:bookmarkStart w:id="22" w:name="_Toc43475337"/>
       <w:r>
         <w:lastRenderedPageBreak/>
         <w:t>ANÁLISIS CUANTITATIVO DE RIESGOS</w:t>
@@ -4901,7 +5439,7 @@
                     <pic:cNvPicPr/>
                   </pic:nvPicPr>
                   <pic:blipFill>
-                    <a:blip r:embed="rId22"/>
+                    <a:blip r:embed="rId27"/>
                     <a:stretch>
                       <a:fillRect/>
                     </a:stretch>
@@ -4928,7 +5466,7 @@
       <w:pPr>
         <w:pStyle w:val="Ttulo1"/>
       </w:pPr>
-      <w:bookmarkStart w:id="23" w:name="_Toc43469680"/>
+      <w:bookmarkStart w:id="23" w:name="_Toc43475338"/>
       <w:r>
         <w:t xml:space="preserve">RIESGOS DEL PROYECTO </w:t>
       </w:r>
@@ -4944,7 +5482,7 @@
       <w:pPr>
         <w:pStyle w:val="Ttulo1"/>
       </w:pPr>
-      <w:bookmarkStart w:id="24" w:name="_Toc43469681"/>
+      <w:bookmarkStart w:id="24" w:name="_Toc43475339"/>
       <w:r>
         <w:t>MONITOREO Y CONTROL DE RIESGOS</w:t>
       </w:r>
@@ -4954,7 +5492,7 @@
       <w:pPr>
         <w:pStyle w:val="Ttulo2"/>
       </w:pPr>
-      <w:bookmarkStart w:id="25" w:name="_Toc43469682"/>
+      <w:bookmarkStart w:id="25" w:name="_Toc43475340"/>
       <w:r>
         <w:t>Selección de estrategias</w:t>
       </w:r>
@@ -5136,7 +5674,7 @@
                     <pic:cNvPicPr/>
                   </pic:nvPicPr>
                   <pic:blipFill>
-                    <a:blip r:embed="rId23"/>
+                    <a:blip r:embed="rId28"/>
                     <a:stretch>
                       <a:fillRect/>
                     </a:stretch>
@@ -5176,7 +5714,7 @@
                     <pic:cNvPicPr/>
                   </pic:nvPicPr>
                   <pic:blipFill>
-                    <a:blip r:embed="rId23"/>
+                    <a:blip r:embed="rId28"/>
                     <a:stretch>
                       <a:fillRect/>
                     </a:stretch>
@@ -5202,10 +5740,12 @@
       <w:pPr>
         <w:pStyle w:val="Ttulo2"/>
       </w:pPr>
+      <w:bookmarkStart w:id="26" w:name="_Toc43475341"/>
       <w:r>
         <w:lastRenderedPageBreak/>
         <w:t>Programar reuniones:</w:t>
       </w:r>
+      <w:bookmarkEnd w:id="26"/>
     </w:p>
     <w:p>
       <w:r>
@@ -5242,9 +5782,11 @@
       <w:pPr>
         <w:pStyle w:val="Ttulo2"/>
       </w:pPr>
+      <w:bookmarkStart w:id="27" w:name="_Toc43475342"/>
       <w:r>
         <w:t>Medidas correctivas.</w:t>
       </w:r>
+      <w:bookmarkEnd w:id="27"/>
     </w:p>
     <w:p>
       <w:r>
@@ -5267,7 +5809,15 @@
         <w:t xml:space="preserve"> eléctrica </w:t>
       </w:r>
       <w:r>
-        <w:t>se puede tomar la medida preventiva de poner un regulador de voltaje entre la conexión y la laptop, pero si la descarga llega a ser demasiado fuerte y quema el regulador se tendría que recurrir a una medida correctiva de ya sea poner una tierra física lo cual implica la restructuración del cableado si es que  la instalación no cuenta con el cableado necesario.</w:t>
+        <w:t xml:space="preserve">se puede tomar la medida preventiva de poner un regulador de voltaje entre la conexión y la laptop, pero si la descarga llega a ser demasiado fuerte y quema el regulador se tendría que recurrir a una medida correctiva de ya sea poner una tierra física lo cual implica la restructuración del cableado si es </w:t>
+      </w:r>
+      <w:proofErr w:type="gramStart"/>
+      <w:r>
+        <w:t>que  la</w:t>
+      </w:r>
+      <w:proofErr w:type="gramEnd"/>
+      <w:r>
+        <w:t xml:space="preserve"> instalación no cuenta con el cableado necesario.</w:t>
       </w:r>
     </w:p>
     <w:p/>
@@ -5276,13 +5826,13 @@
       <w:pPr>
         <w:pStyle w:val="Ttulo1"/>
       </w:pPr>
-      <w:bookmarkStart w:id="26" w:name="_Toc43469683"/>
+      <w:bookmarkStart w:id="28" w:name="_Toc43475343"/>
       <w:r>
         <w:t>REFLEXIÓN</w:t>
       </w:r>
-      <w:bookmarkEnd w:id="26"/>
-    </w:p>
-    <w:bookmarkStart w:id="27" w:name="_Toc43469684" w:displacedByCustomXml="next"/>
+      <w:bookmarkEnd w:id="28"/>
+    </w:p>
+    <w:bookmarkStart w:id="29" w:name="_Toc43475344" w:displacedByCustomXml="next"/>
     <w:sdt>
       <w:sdtPr>
         <w:rPr>
@@ -5314,7 +5864,7 @@
             </w:rPr>
             <w:t>BIBLIOGRAFÍA</w:t>
           </w:r>
-          <w:bookmarkEnd w:id="27"/>
+          <w:bookmarkEnd w:id="29"/>
         </w:p>
         <w:sdt>
           <w:sdtPr>
@@ -8363,6 +8913,7 @@
               </w:rPr>
             </w:pPr>
             <w:proofErr w:type="spellStart"/>
+            <w:proofErr w:type="gramStart"/>
             <w:r>
               <w:rPr>
                 <w:sz w:val="16"/>
@@ -8378,6 +8929,7 @@
               <w:t>,Jorge</w:t>
             </w:r>
             <w:proofErr w:type="spellEnd"/>
+            <w:proofErr w:type="gramEnd"/>
             <w:r>
               <w:rPr>
                 <w:sz w:val="16"/>
@@ -9124,7 +9676,7 @@
       </w:pPr>
     </w:p>
     <w:sectPr>
-      <w:headerReference w:type="default" r:id="rId24"/>
+      <w:headerReference w:type="default" r:id="rId29"/>
       <w:pgSz w:w="15840" w:h="12240" w:orient="landscape"/>
       <w:pgMar w:top="1701" w:right="1417" w:bottom="1701" w:left="1417" w:header="708" w:footer="708" w:gutter="0"/>
       <w:cols w:space="708"/>
@@ -10793,15 +11345,6 @@
 </file>
 
 <file path=customXml/item2.xml><?xml version="1.0" encoding="utf-8"?>
-<?mso-contentType ?>
-<FormTemplates xmlns="http://schemas.microsoft.com/sharepoint/v3/contenttype/forms">
-  <Display>DocumentLibraryForm</Display>
-  <Edit>DocumentLibraryForm</Edit>
-  <New>DocumentLibraryForm</New>
-</FormTemplates>
-</file>
-
-<file path=customXml/item3.xml><?xml version="1.0" encoding="utf-8"?>
 <ct:contentTypeSchema xmlns:ct="http://schemas.microsoft.com/office/2006/metadata/contentType" xmlns:ma="http://schemas.microsoft.com/office/2006/metadata/properties/metaAttributes" ct:_="" ma:_="" ma:contentTypeName="Documento" ma:contentTypeID="0x010100961C7B7B64DF054686AADD4B5702431F" ma:contentTypeVersion="5" ma:contentTypeDescription="Crear nuevo documento." ma:contentTypeScope="" ma:versionID="ac1bedfb1bdc725ba82c8db2ffb25b5e">
   <xsd:schema xmlns:xsd="http://www.w3.org/2001/XMLSchema" xmlns:xs="http://www.w3.org/2001/XMLSchema" xmlns:p="http://schemas.microsoft.com/office/2006/metadata/properties" xmlns:ns2="13757544-0856-41d1-952f-3623db03ab8f" targetNamespace="http://schemas.microsoft.com/office/2006/metadata/properties" ma:root="true" ma:fieldsID="302f1cddb85a2350a1f7e0c352c81b34" ns2:_="">
     <xsd:import namespace="13757544-0856-41d1-952f-3623db03ab8f"/>
@@ -10951,6 +11494,15 @@
 </ct:contentTypeSchema>
 </file>
 
+<file path=customXml/item3.xml><?xml version="1.0" encoding="utf-8"?>
+<?mso-contentType ?>
+<FormTemplates xmlns="http://schemas.microsoft.com/sharepoint/v3/contenttype/forms">
+  <Display>DocumentLibraryForm</Display>
+  <Edit>DocumentLibraryForm</Edit>
+  <New>DocumentLibraryForm</New>
+</FormTemplates>
+</file>
+
 <file path=customXml/item4.xml><?xml version="1.0" encoding="utf-8"?>
 <b:Sources xmlns:b="http://schemas.openxmlformats.org/officeDocument/2006/bibliography" xmlns="http://schemas.openxmlformats.org/officeDocument/2006/bibliography" SelectedStyle="\APASixthEditionOfficeOnline.xsl" StyleName="APA" Version="6">
   <b:Source>
@@ -11097,14 +11649,6 @@
 </file>
 
 <file path=customXml/itemProps2.xml><?xml version="1.0" encoding="utf-8"?>
-<ds:datastoreItem xmlns:ds="http://schemas.openxmlformats.org/officeDocument/2006/customXml" ds:itemID="{E416C08D-339C-476A-B666-349EB936CF4C}">
-  <ds:schemaRefs>
-    <ds:schemaRef ds:uri="http://schemas.microsoft.com/sharepoint/v3/contenttype/forms"/>
-  </ds:schemaRefs>
-</ds:datastoreItem>
-</file>
-
-<file path=customXml/itemProps3.xml><?xml version="1.0" encoding="utf-8"?>
 <ds:datastoreItem xmlns:ds="http://schemas.openxmlformats.org/officeDocument/2006/customXml" ds:itemID="{98ADFF0E-ABF1-4CCB-9E7F-E6C0663DD88F}">
   <ds:schemaRefs>
     <ds:schemaRef ds:uri="http://schemas.microsoft.com/office/2006/metadata/contentType"/>
@@ -11122,8 +11666,16 @@
 </ds:datastoreItem>
 </file>
 
+<file path=customXml/itemProps3.xml><?xml version="1.0" encoding="utf-8"?>
+<ds:datastoreItem xmlns:ds="http://schemas.openxmlformats.org/officeDocument/2006/customXml" ds:itemID="{E416C08D-339C-476A-B666-349EB936CF4C}">
+  <ds:schemaRefs>
+    <ds:schemaRef ds:uri="http://schemas.microsoft.com/sharepoint/v3/contenttype/forms"/>
+  </ds:schemaRefs>
+</ds:datastoreItem>
+</file>
+
 <file path=customXml/itemProps4.xml><?xml version="1.0" encoding="utf-8"?>
-<ds:datastoreItem xmlns:ds="http://schemas.openxmlformats.org/officeDocument/2006/customXml" ds:itemID="{169893C6-E0DB-46BA-B552-8EAC6EA919B0}">
+<ds:datastoreItem xmlns:ds="http://schemas.openxmlformats.org/officeDocument/2006/customXml" ds:itemID="{ED604BE5-425B-46F0-B498-C7437E21D028}">
   <ds:schemaRefs>
     <ds:schemaRef ds:uri="http://schemas.openxmlformats.org/officeDocument/2006/bibliography"/>
   </ds:schemaRefs>

</xml_diff>

<commit_message>
ingresar requerimientos funcionales y no funcionales
</commit_message>
<xml_diff>
--- a/04_JAMA/Reporte/04_JAMA_Reporte.docx
+++ b/04_JAMA/Reporte/04_JAMA_Reporte.docx
@@ -2156,14 +2156,7 @@
                 <w:rStyle w:val="Hipervnculo"/>
                 <w:noProof/>
               </w:rPr>
-              <w:t>Bocetos de pantalla</w:t>
-            </w:r>
-            <w:r>
-              <w:rPr>
-                <w:rStyle w:val="Hipervnculo"/>
-                <w:noProof/>
-              </w:rPr>
-              <w:t>s</w:t>
+              <w:t>Bocetos de pantallas</w:t>
             </w:r>
             <w:r>
               <w:rPr>
@@ -3387,6 +3380,1300 @@
       </w:r>
       <w:bookmarkEnd w:id="4"/>
     </w:p>
+    <w:tbl>
+      <w:tblPr>
+        <w:tblW w:w="10736" w:type="dxa"/>
+        <w:tblInd w:w="-984" w:type="dxa"/>
+        <w:tblCellMar>
+          <w:left w:w="70" w:type="dxa"/>
+          <w:right w:w="70" w:type="dxa"/>
+        </w:tblCellMar>
+        <w:tblLook w:val="04A0" w:firstRow="1" w:lastRow="0" w:firstColumn="1" w:lastColumn="0" w:noHBand="0" w:noVBand="1"/>
+      </w:tblPr>
+      <w:tblGrid>
+        <w:gridCol w:w="364"/>
+        <w:gridCol w:w="1511"/>
+        <w:gridCol w:w="8861"/>
+      </w:tblGrid>
+      <w:tr>
+        <w:trPr>
+          <w:trHeight w:val="315"/>
+        </w:trPr>
+        <w:tc>
+          <w:tcPr>
+            <w:tcW w:w="364" w:type="dxa"/>
+            <w:tcBorders>
+              <w:top w:val="single" w:sz="8" w:space="0" w:color="000000"/>
+              <w:left w:val="single" w:sz="8" w:space="0" w:color="000000"/>
+              <w:bottom w:val="single" w:sz="8" w:space="0" w:color="000000"/>
+              <w:right w:val="none" w:sz="0" w:space="0" w:color="000000"/>
+            </w:tcBorders>
+            <w:shd w:val="clear" w:color="auto" w:fill="auto"/>
+            <w:vAlign w:val="bottom"/>
+          </w:tcPr>
+          <w:p>
+            <w:pPr>
+              <w:spacing w:after="0" w:line="240" w:lineRule="auto"/>
+              <w:jc w:val="left"/>
+              <w:rPr>
+                <w:rFonts w:ascii="Calibri" w:eastAsia="Times New Roman" w:hAnsi="Calibri" w:cs="Calibri"/>
+                <w:b/>
+                <w:bCs/>
+                <w:color w:val="000000"/>
+                <w:sz w:val="22"/>
+              </w:rPr>
+            </w:pPr>
+            <w:r>
+              <w:rPr>
+                <w:rFonts w:ascii="Calibri" w:eastAsia="Times New Roman" w:hAnsi="Calibri" w:cs="Calibri"/>
+                <w:b/>
+                <w:bCs/>
+                <w:color w:val="000000"/>
+                <w:sz w:val="22"/>
+              </w:rPr>
+              <w:t>ID</w:t>
+            </w:r>
+          </w:p>
+        </w:tc>
+        <w:tc>
+          <w:tcPr>
+            <w:tcW w:w="1511" w:type="dxa"/>
+            <w:tcBorders>
+              <w:top w:val="single" w:sz="8" w:space="0" w:color="000000"/>
+              <w:left w:val="single" w:sz="8" w:space="0" w:color="000000"/>
+              <w:bottom w:val="single" w:sz="8" w:space="0" w:color="000000"/>
+              <w:right w:val="single" w:sz="8" w:space="0" w:color="000000"/>
+            </w:tcBorders>
+            <w:shd w:val="clear" w:color="auto" w:fill="auto"/>
+            <w:vAlign w:val="bottom"/>
+          </w:tcPr>
+          <w:p>
+            <w:pPr>
+              <w:spacing w:after="0" w:line="240" w:lineRule="auto"/>
+              <w:jc w:val="left"/>
+              <w:rPr>
+                <w:rFonts w:ascii="Calibri" w:eastAsia="Times New Roman" w:hAnsi="Calibri" w:cs="Calibri"/>
+                <w:b/>
+                <w:bCs/>
+                <w:color w:val="000000"/>
+                <w:sz w:val="22"/>
+              </w:rPr>
+            </w:pPr>
+            <w:r>
+              <w:rPr>
+                <w:rFonts w:ascii="Calibri" w:eastAsia="Times New Roman" w:hAnsi="Calibri" w:cs="Calibri"/>
+                <w:b/>
+                <w:bCs/>
+                <w:color w:val="000000"/>
+                <w:sz w:val="22"/>
+              </w:rPr>
+              <w:t>Requerimiento</w:t>
+            </w:r>
+          </w:p>
+        </w:tc>
+        <w:tc>
+          <w:tcPr>
+            <w:tcW w:w="8861" w:type="dxa"/>
+            <w:tcBorders>
+              <w:top w:val="single" w:sz="8" w:space="0" w:color="000000"/>
+              <w:left w:val="none" w:sz="0" w:space="0" w:color="000000"/>
+              <w:bottom w:val="single" w:sz="8" w:space="0" w:color="000000"/>
+              <w:right w:val="single" w:sz="8" w:space="0" w:color="000000"/>
+            </w:tcBorders>
+            <w:shd w:val="clear" w:color="auto" w:fill="auto"/>
+            <w:vAlign w:val="bottom"/>
+          </w:tcPr>
+          <w:p>
+            <w:pPr>
+              <w:spacing w:after="0" w:line="240" w:lineRule="auto"/>
+              <w:jc w:val="center"/>
+              <w:rPr>
+                <w:rFonts w:ascii="Calibri" w:eastAsia="Times New Roman" w:hAnsi="Calibri" w:cs="Calibri"/>
+                <w:b/>
+                <w:bCs/>
+                <w:color w:val="000000"/>
+                <w:sz w:val="22"/>
+              </w:rPr>
+            </w:pPr>
+            <w:r>
+              <w:rPr>
+                <w:rFonts w:ascii="Calibri" w:eastAsia="Times New Roman" w:hAnsi="Calibri" w:cs="Calibri"/>
+                <w:b/>
+                <w:bCs/>
+                <w:color w:val="000000"/>
+                <w:sz w:val="22"/>
+              </w:rPr>
+              <w:t>Descripción</w:t>
+            </w:r>
+          </w:p>
+        </w:tc>
+      </w:tr>
+      <w:tr>
+        <w:trPr>
+          <w:trHeight w:val="315"/>
+        </w:trPr>
+        <w:tc>
+          <w:tcPr>
+            <w:tcW w:w="364" w:type="dxa"/>
+            <w:tcBorders>
+              <w:top w:val="single" w:sz="8" w:space="0" w:color="000000"/>
+              <w:left w:val="single" w:sz="8" w:space="0" w:color="000000"/>
+              <w:bottom w:val="single" w:sz="8" w:space="0" w:color="000000"/>
+              <w:right w:val="none" w:sz="0" w:space="0" w:color="000000"/>
+            </w:tcBorders>
+            <w:shd w:val="clear" w:color="auto" w:fill="auto"/>
+            <w:vAlign w:val="bottom"/>
+          </w:tcPr>
+          <w:p>
+            <w:pPr>
+              <w:spacing w:after="0" w:line="240" w:lineRule="auto"/>
+              <w:jc w:val="right"/>
+              <w:rPr>
+                <w:rFonts w:ascii="Calibri" w:eastAsia="Times New Roman" w:hAnsi="Calibri" w:cs="Calibri"/>
+                <w:color w:val="000000"/>
+                <w:sz w:val="22"/>
+              </w:rPr>
+            </w:pPr>
+            <w:r>
+              <w:rPr>
+                <w:rFonts w:ascii="Calibri" w:eastAsia="Times New Roman" w:hAnsi="Calibri" w:cs="Calibri"/>
+                <w:color w:val="000000"/>
+                <w:sz w:val="22"/>
+              </w:rPr>
+              <w:t>1</w:t>
+            </w:r>
+          </w:p>
+        </w:tc>
+        <w:tc>
+          <w:tcPr>
+            <w:tcW w:w="1511" w:type="dxa"/>
+            <w:tcBorders>
+              <w:top w:val="single" w:sz="8" w:space="0" w:color="000000"/>
+              <w:left w:val="single" w:sz="8" w:space="0" w:color="000000"/>
+              <w:bottom w:val="single" w:sz="8" w:space="0" w:color="000000"/>
+              <w:right w:val="single" w:sz="8" w:space="0" w:color="000000"/>
+            </w:tcBorders>
+            <w:shd w:val="clear" w:color="auto" w:fill="auto"/>
+            <w:vAlign w:val="bottom"/>
+          </w:tcPr>
+          <w:p>
+            <w:pPr>
+              <w:spacing w:after="0" w:line="240" w:lineRule="auto"/>
+              <w:jc w:val="left"/>
+              <w:rPr>
+                <w:rFonts w:ascii="Calibri" w:eastAsia="Times New Roman" w:hAnsi="Calibri" w:cs="Calibri"/>
+                <w:color w:val="000000"/>
+                <w:sz w:val="22"/>
+              </w:rPr>
+            </w:pPr>
+            <w:r>
+              <w:rPr>
+                <w:rFonts w:ascii="Calibri" w:eastAsia="Times New Roman" w:hAnsi="Calibri" w:cs="Calibri"/>
+                <w:color w:val="000000"/>
+                <w:sz w:val="22"/>
+              </w:rPr>
+              <w:t>RF-01</w:t>
+            </w:r>
+          </w:p>
+        </w:tc>
+        <w:tc>
+          <w:tcPr>
+            <w:tcW w:w="8861" w:type="dxa"/>
+            <w:tcBorders>
+              <w:top w:val="single" w:sz="8" w:space="0" w:color="000000"/>
+              <w:left w:val="none" w:sz="0" w:space="0" w:color="000000"/>
+              <w:bottom w:val="single" w:sz="8" w:space="0" w:color="000000"/>
+              <w:right w:val="single" w:sz="8" w:space="0" w:color="000000"/>
+            </w:tcBorders>
+            <w:shd w:val="clear" w:color="auto" w:fill="auto"/>
+            <w:vAlign w:val="bottom"/>
+          </w:tcPr>
+          <w:p>
+            <w:pPr>
+              <w:spacing w:after="0" w:line="240" w:lineRule="auto"/>
+              <w:jc w:val="left"/>
+              <w:rPr>
+                <w:rFonts w:ascii="Calibri" w:eastAsia="Times New Roman" w:hAnsi="Calibri" w:cs="Calibri"/>
+                <w:color w:val="000000"/>
+                <w:sz w:val="22"/>
+              </w:rPr>
+            </w:pPr>
+            <w:r>
+              <w:rPr>
+                <w:rFonts w:ascii="Calibri" w:eastAsia="Times New Roman" w:hAnsi="Calibri" w:cs="Calibri"/>
+                <w:color w:val="000000"/>
+                <w:sz w:val="22"/>
+              </w:rPr>
+              <w:t>El sistema controlará el acceso mediante un Log In y solo permitirá usuarios autorizados, los cuales para acceder usaran nombre de usuario (</w:t>
+            </w:r>
+            <w:proofErr w:type="spellStart"/>
+            <w:r>
+              <w:rPr>
+                <w:rFonts w:ascii="Calibri" w:eastAsia="Times New Roman" w:hAnsi="Calibri" w:cs="Calibri"/>
+                <w:color w:val="000000"/>
+                <w:sz w:val="22"/>
+              </w:rPr>
+              <w:t>nickname</w:t>
+            </w:r>
+            <w:proofErr w:type="spellEnd"/>
+            <w:r>
+              <w:rPr>
+                <w:rFonts w:ascii="Calibri" w:eastAsia="Times New Roman" w:hAnsi="Calibri" w:cs="Calibri"/>
+                <w:color w:val="000000"/>
+                <w:sz w:val="22"/>
+              </w:rPr>
+              <w:t>) y contraseña.</w:t>
+            </w:r>
+          </w:p>
+        </w:tc>
+      </w:tr>
+      <w:tr>
+        <w:trPr>
+          <w:trHeight w:val="315"/>
+        </w:trPr>
+        <w:tc>
+          <w:tcPr>
+            <w:tcW w:w="364" w:type="dxa"/>
+            <w:tcBorders>
+              <w:top w:val="single" w:sz="8" w:space="0" w:color="000000"/>
+              <w:left w:val="single" w:sz="8" w:space="0" w:color="000000"/>
+              <w:bottom w:val="single" w:sz="8" w:space="0" w:color="000000"/>
+              <w:right w:val="none" w:sz="0" w:space="0" w:color="000000"/>
+            </w:tcBorders>
+            <w:shd w:val="clear" w:color="auto" w:fill="auto"/>
+            <w:vAlign w:val="bottom"/>
+          </w:tcPr>
+          <w:p>
+            <w:pPr>
+              <w:spacing w:after="0" w:line="240" w:lineRule="auto"/>
+              <w:jc w:val="right"/>
+              <w:rPr>
+                <w:rFonts w:ascii="Calibri" w:eastAsia="Times New Roman" w:hAnsi="Calibri" w:cs="Calibri"/>
+                <w:color w:val="000000"/>
+                <w:sz w:val="22"/>
+              </w:rPr>
+            </w:pPr>
+            <w:r>
+              <w:rPr>
+                <w:rFonts w:ascii="Calibri" w:eastAsia="Times New Roman" w:hAnsi="Calibri" w:cs="Calibri"/>
+                <w:color w:val="000000"/>
+                <w:sz w:val="22"/>
+              </w:rPr>
+              <w:t>2</w:t>
+            </w:r>
+          </w:p>
+        </w:tc>
+        <w:tc>
+          <w:tcPr>
+            <w:tcW w:w="1511" w:type="dxa"/>
+            <w:tcBorders>
+              <w:top w:val="single" w:sz="8" w:space="0" w:color="000000"/>
+              <w:left w:val="single" w:sz="8" w:space="0" w:color="000000"/>
+              <w:bottom w:val="single" w:sz="8" w:space="0" w:color="000000"/>
+              <w:right w:val="single" w:sz="8" w:space="0" w:color="000000"/>
+            </w:tcBorders>
+            <w:shd w:val="clear" w:color="auto" w:fill="auto"/>
+            <w:vAlign w:val="bottom"/>
+          </w:tcPr>
+          <w:p>
+            <w:pPr>
+              <w:spacing w:after="0" w:line="240" w:lineRule="auto"/>
+              <w:jc w:val="left"/>
+              <w:rPr>
+                <w:rFonts w:ascii="Calibri" w:eastAsia="Times New Roman" w:hAnsi="Calibri" w:cs="Calibri"/>
+                <w:color w:val="000000"/>
+                <w:sz w:val="22"/>
+              </w:rPr>
+            </w:pPr>
+            <w:r>
+              <w:rPr>
+                <w:rFonts w:ascii="Calibri" w:eastAsia="Times New Roman" w:hAnsi="Calibri" w:cs="Calibri"/>
+                <w:color w:val="000000"/>
+                <w:sz w:val="22"/>
+              </w:rPr>
+              <w:t>RF-02</w:t>
+            </w:r>
+          </w:p>
+        </w:tc>
+        <w:tc>
+          <w:tcPr>
+            <w:tcW w:w="8861" w:type="dxa"/>
+            <w:tcBorders>
+              <w:top w:val="single" w:sz="8" w:space="0" w:color="000000"/>
+              <w:left w:val="none" w:sz="0" w:space="0" w:color="000000"/>
+              <w:bottom w:val="single" w:sz="8" w:space="0" w:color="000000"/>
+              <w:right w:val="single" w:sz="8" w:space="0" w:color="000000"/>
+            </w:tcBorders>
+            <w:shd w:val="clear" w:color="auto" w:fill="auto"/>
+            <w:vAlign w:val="bottom"/>
+          </w:tcPr>
+          <w:p>
+            <w:pPr>
+              <w:spacing w:after="0" w:line="240" w:lineRule="auto"/>
+              <w:jc w:val="left"/>
+              <w:rPr>
+                <w:rFonts w:ascii="Calibri" w:eastAsia="Times New Roman" w:hAnsi="Calibri" w:cs="Calibri"/>
+                <w:color w:val="000000"/>
+                <w:sz w:val="22"/>
+              </w:rPr>
+            </w:pPr>
+            <w:r>
+              <w:rPr>
+                <w:rFonts w:ascii="Calibri" w:eastAsia="Times New Roman" w:hAnsi="Calibri" w:cs="Calibri"/>
+                <w:color w:val="000000"/>
+                <w:sz w:val="22"/>
+              </w:rPr>
+              <w:t>El sistema permitirá al Súper administrador tener control total del sistema y podrá realizar cualquier acción de inserción, modificación, búsqueda o borrado sobre los registros de la base de datos.</w:t>
+            </w:r>
+          </w:p>
+        </w:tc>
+      </w:tr>
+      <w:tr>
+        <w:trPr>
+          <w:trHeight w:val="315"/>
+        </w:trPr>
+        <w:tc>
+          <w:tcPr>
+            <w:tcW w:w="364" w:type="dxa"/>
+            <w:tcBorders>
+              <w:top w:val="single" w:sz="8" w:space="0" w:color="000000"/>
+              <w:left w:val="single" w:sz="8" w:space="0" w:color="000000"/>
+              <w:bottom w:val="single" w:sz="8" w:space="0" w:color="000000"/>
+              <w:right w:val="none" w:sz="0" w:space="0" w:color="000000"/>
+            </w:tcBorders>
+            <w:shd w:val="clear" w:color="auto" w:fill="auto"/>
+            <w:vAlign w:val="bottom"/>
+          </w:tcPr>
+          <w:p>
+            <w:pPr>
+              <w:spacing w:after="0" w:line="240" w:lineRule="auto"/>
+              <w:jc w:val="right"/>
+              <w:rPr>
+                <w:rFonts w:ascii="Calibri" w:eastAsia="Times New Roman" w:hAnsi="Calibri" w:cs="Calibri"/>
+                <w:color w:val="000000"/>
+                <w:sz w:val="22"/>
+              </w:rPr>
+            </w:pPr>
+            <w:r>
+              <w:rPr>
+                <w:rFonts w:ascii="Calibri" w:eastAsia="Times New Roman" w:hAnsi="Calibri" w:cs="Calibri"/>
+                <w:color w:val="000000"/>
+                <w:sz w:val="22"/>
+              </w:rPr>
+              <w:t>3</w:t>
+            </w:r>
+          </w:p>
+        </w:tc>
+        <w:tc>
+          <w:tcPr>
+            <w:tcW w:w="1511" w:type="dxa"/>
+            <w:tcBorders>
+              <w:top w:val="single" w:sz="8" w:space="0" w:color="000000"/>
+              <w:left w:val="single" w:sz="8" w:space="0" w:color="000000"/>
+              <w:bottom w:val="single" w:sz="8" w:space="0" w:color="000000"/>
+              <w:right w:val="single" w:sz="8" w:space="0" w:color="000000"/>
+            </w:tcBorders>
+            <w:shd w:val="clear" w:color="auto" w:fill="auto"/>
+            <w:vAlign w:val="bottom"/>
+          </w:tcPr>
+          <w:p>
+            <w:pPr>
+              <w:spacing w:after="0" w:line="240" w:lineRule="auto"/>
+              <w:jc w:val="left"/>
+              <w:rPr>
+                <w:rFonts w:ascii="Calibri" w:eastAsia="Times New Roman" w:hAnsi="Calibri" w:cs="Calibri"/>
+                <w:color w:val="000000"/>
+                <w:sz w:val="22"/>
+              </w:rPr>
+            </w:pPr>
+            <w:r>
+              <w:rPr>
+                <w:rFonts w:ascii="Calibri" w:eastAsia="Times New Roman" w:hAnsi="Calibri" w:cs="Calibri"/>
+                <w:color w:val="000000"/>
+                <w:sz w:val="22"/>
+              </w:rPr>
+              <w:t>RF-03</w:t>
+            </w:r>
+          </w:p>
+        </w:tc>
+        <w:tc>
+          <w:tcPr>
+            <w:tcW w:w="8861" w:type="dxa"/>
+            <w:tcBorders>
+              <w:top w:val="single" w:sz="8" w:space="0" w:color="000000"/>
+              <w:left w:val="none" w:sz="0" w:space="0" w:color="000000"/>
+              <w:bottom w:val="single" w:sz="8" w:space="0" w:color="000000"/>
+              <w:right w:val="single" w:sz="8" w:space="0" w:color="000000"/>
+            </w:tcBorders>
+            <w:shd w:val="clear" w:color="auto" w:fill="auto"/>
+            <w:vAlign w:val="bottom"/>
+          </w:tcPr>
+          <w:p>
+            <w:pPr>
+              <w:spacing w:after="0" w:line="240" w:lineRule="auto"/>
+              <w:jc w:val="left"/>
+              <w:rPr>
+                <w:rFonts w:ascii="Calibri" w:eastAsia="Times New Roman" w:hAnsi="Calibri" w:cs="Calibri"/>
+                <w:color w:val="000000"/>
+                <w:sz w:val="22"/>
+              </w:rPr>
+            </w:pPr>
+            <w:r>
+              <w:rPr>
+                <w:rFonts w:ascii="Calibri" w:eastAsia="Times New Roman" w:hAnsi="Calibri" w:cs="Calibri"/>
+                <w:color w:val="000000"/>
+                <w:sz w:val="22"/>
+              </w:rPr>
+              <w:t>El sistema permitirá al usuario administrador ingresar, eliminar, buscar y actualizar registros.</w:t>
+            </w:r>
+          </w:p>
+        </w:tc>
+      </w:tr>
+      <w:tr>
+        <w:trPr>
+          <w:trHeight w:val="315"/>
+        </w:trPr>
+        <w:tc>
+          <w:tcPr>
+            <w:tcW w:w="364" w:type="dxa"/>
+            <w:tcBorders>
+              <w:top w:val="single" w:sz="8" w:space="0" w:color="000000"/>
+              <w:left w:val="single" w:sz="8" w:space="0" w:color="000000"/>
+              <w:bottom w:val="single" w:sz="8" w:space="0" w:color="000000"/>
+              <w:right w:val="none" w:sz="0" w:space="0" w:color="000000"/>
+            </w:tcBorders>
+            <w:shd w:val="clear" w:color="auto" w:fill="auto"/>
+            <w:vAlign w:val="bottom"/>
+          </w:tcPr>
+          <w:p>
+            <w:pPr>
+              <w:spacing w:after="0" w:line="240" w:lineRule="auto"/>
+              <w:jc w:val="right"/>
+              <w:rPr>
+                <w:rFonts w:ascii="Calibri" w:eastAsia="Times New Roman" w:hAnsi="Calibri" w:cs="Calibri"/>
+                <w:color w:val="000000"/>
+                <w:sz w:val="22"/>
+              </w:rPr>
+            </w:pPr>
+            <w:r>
+              <w:rPr>
+                <w:rFonts w:ascii="Calibri" w:eastAsia="Times New Roman" w:hAnsi="Calibri" w:cs="Calibri"/>
+                <w:color w:val="000000"/>
+                <w:sz w:val="22"/>
+              </w:rPr>
+              <w:t>4</w:t>
+            </w:r>
+          </w:p>
+        </w:tc>
+        <w:tc>
+          <w:tcPr>
+            <w:tcW w:w="1511" w:type="dxa"/>
+            <w:tcBorders>
+              <w:top w:val="single" w:sz="8" w:space="0" w:color="000000"/>
+              <w:left w:val="single" w:sz="8" w:space="0" w:color="000000"/>
+              <w:bottom w:val="single" w:sz="8" w:space="0" w:color="000000"/>
+              <w:right w:val="single" w:sz="8" w:space="0" w:color="000000"/>
+            </w:tcBorders>
+            <w:shd w:val="clear" w:color="auto" w:fill="auto"/>
+            <w:vAlign w:val="bottom"/>
+          </w:tcPr>
+          <w:p>
+            <w:pPr>
+              <w:spacing w:after="0" w:line="240" w:lineRule="auto"/>
+              <w:jc w:val="left"/>
+              <w:rPr>
+                <w:rFonts w:ascii="Calibri" w:eastAsia="Times New Roman" w:hAnsi="Calibri" w:cs="Calibri"/>
+                <w:color w:val="000000"/>
+                <w:sz w:val="22"/>
+              </w:rPr>
+            </w:pPr>
+            <w:r>
+              <w:rPr>
+                <w:rFonts w:ascii="Calibri" w:eastAsia="Times New Roman" w:hAnsi="Calibri" w:cs="Calibri"/>
+                <w:color w:val="000000"/>
+                <w:sz w:val="22"/>
+              </w:rPr>
+              <w:t>RF-04</w:t>
+            </w:r>
+          </w:p>
+        </w:tc>
+        <w:tc>
+          <w:tcPr>
+            <w:tcW w:w="8861" w:type="dxa"/>
+            <w:tcBorders>
+              <w:top w:val="single" w:sz="8" w:space="0" w:color="000000"/>
+              <w:left w:val="none" w:sz="0" w:space="0" w:color="000000"/>
+              <w:bottom w:val="single" w:sz="8" w:space="0" w:color="000000"/>
+              <w:right w:val="single" w:sz="8" w:space="0" w:color="000000"/>
+            </w:tcBorders>
+            <w:shd w:val="clear" w:color="auto" w:fill="auto"/>
+            <w:vAlign w:val="bottom"/>
+          </w:tcPr>
+          <w:p>
+            <w:pPr>
+              <w:spacing w:after="0" w:line="240" w:lineRule="auto"/>
+              <w:jc w:val="left"/>
+              <w:rPr>
+                <w:rFonts w:ascii="Calibri" w:eastAsia="Times New Roman" w:hAnsi="Calibri" w:cs="Calibri"/>
+                <w:color w:val="000000"/>
+                <w:sz w:val="22"/>
+              </w:rPr>
+            </w:pPr>
+            <w:r>
+              <w:rPr>
+                <w:rFonts w:ascii="Calibri" w:eastAsia="Times New Roman" w:hAnsi="Calibri" w:cs="Calibri"/>
+                <w:color w:val="000000"/>
+                <w:sz w:val="22"/>
+              </w:rPr>
+              <w:t>El sistema permitirá al usuario básico solo realizar búsquedas e ingresar registros.</w:t>
+            </w:r>
+          </w:p>
+        </w:tc>
+      </w:tr>
+      <w:tr>
+        <w:trPr>
+          <w:trHeight w:val="315"/>
+        </w:trPr>
+        <w:tc>
+          <w:tcPr>
+            <w:tcW w:w="364" w:type="dxa"/>
+            <w:tcBorders>
+              <w:top w:val="single" w:sz="8" w:space="0" w:color="000000"/>
+              <w:left w:val="single" w:sz="8" w:space="0" w:color="000000"/>
+              <w:bottom w:val="single" w:sz="8" w:space="0" w:color="000000"/>
+              <w:right w:val="none" w:sz="0" w:space="0" w:color="000000"/>
+            </w:tcBorders>
+            <w:shd w:val="clear" w:color="auto" w:fill="auto"/>
+            <w:vAlign w:val="bottom"/>
+          </w:tcPr>
+          <w:p>
+            <w:pPr>
+              <w:spacing w:after="0" w:line="240" w:lineRule="auto"/>
+              <w:jc w:val="right"/>
+              <w:rPr>
+                <w:rFonts w:ascii="Calibri" w:eastAsia="Times New Roman" w:hAnsi="Calibri" w:cs="Calibri"/>
+                <w:bCs/>
+                <w:color w:val="000000"/>
+                <w:sz w:val="22"/>
+              </w:rPr>
+            </w:pPr>
+            <w:r>
+              <w:rPr>
+                <w:rFonts w:ascii="Calibri" w:eastAsia="Times New Roman" w:hAnsi="Calibri" w:cs="Calibri"/>
+                <w:bCs/>
+                <w:color w:val="000000"/>
+                <w:sz w:val="22"/>
+              </w:rPr>
+              <w:t>5</w:t>
+            </w:r>
+          </w:p>
+        </w:tc>
+        <w:tc>
+          <w:tcPr>
+            <w:tcW w:w="1511" w:type="dxa"/>
+            <w:tcBorders>
+              <w:top w:val="single" w:sz="8" w:space="0" w:color="000000"/>
+              <w:left w:val="single" w:sz="8" w:space="0" w:color="000000"/>
+              <w:bottom w:val="single" w:sz="8" w:space="0" w:color="000000"/>
+              <w:right w:val="single" w:sz="8" w:space="0" w:color="000000"/>
+            </w:tcBorders>
+            <w:shd w:val="clear" w:color="auto" w:fill="auto"/>
+            <w:vAlign w:val="bottom"/>
+          </w:tcPr>
+          <w:p>
+            <w:pPr>
+              <w:spacing w:after="0" w:line="240" w:lineRule="auto"/>
+              <w:jc w:val="left"/>
+              <w:rPr>
+                <w:rFonts w:ascii="Calibri" w:eastAsia="Times New Roman" w:hAnsi="Calibri" w:cs="Calibri"/>
+                <w:bCs/>
+                <w:color w:val="000000"/>
+                <w:sz w:val="22"/>
+              </w:rPr>
+            </w:pPr>
+            <w:r>
+              <w:rPr>
+                <w:rFonts w:ascii="Calibri" w:eastAsia="Times New Roman" w:hAnsi="Calibri" w:cs="Calibri"/>
+                <w:bCs/>
+                <w:color w:val="000000"/>
+                <w:sz w:val="22"/>
+              </w:rPr>
+              <w:t>RF-05</w:t>
+            </w:r>
+          </w:p>
+        </w:tc>
+        <w:tc>
+          <w:tcPr>
+            <w:tcW w:w="8861" w:type="dxa"/>
+            <w:tcBorders>
+              <w:top w:val="single" w:sz="8" w:space="0" w:color="000000"/>
+              <w:left w:val="none" w:sz="0" w:space="0" w:color="000000"/>
+              <w:bottom w:val="single" w:sz="8" w:space="0" w:color="000000"/>
+              <w:right w:val="single" w:sz="8" w:space="0" w:color="000000"/>
+            </w:tcBorders>
+            <w:shd w:val="clear" w:color="auto" w:fill="auto"/>
+            <w:vAlign w:val="bottom"/>
+          </w:tcPr>
+          <w:p>
+            <w:pPr>
+              <w:spacing w:after="0" w:line="240" w:lineRule="auto"/>
+              <w:jc w:val="left"/>
+              <w:rPr>
+                <w:rFonts w:ascii="Calibri" w:eastAsia="Times New Roman" w:hAnsi="Calibri" w:cs="Calibri"/>
+                <w:bCs/>
+                <w:color w:val="000000"/>
+                <w:sz w:val="22"/>
+              </w:rPr>
+            </w:pPr>
+            <w:r>
+              <w:rPr>
+                <w:rFonts w:ascii="Calibri" w:eastAsia="Times New Roman" w:hAnsi="Calibri" w:cs="Calibri"/>
+                <w:bCs/>
+                <w:color w:val="000000"/>
+                <w:sz w:val="22"/>
+              </w:rPr>
+              <w:t>El sistema no permitirá agregar usuarios-administradores nuevos al sistema.</w:t>
+            </w:r>
+          </w:p>
+        </w:tc>
+      </w:tr>
+      <w:tr>
+        <w:trPr>
+          <w:trHeight w:val="315"/>
+        </w:trPr>
+        <w:tc>
+          <w:tcPr>
+            <w:tcW w:w="364" w:type="dxa"/>
+            <w:tcBorders>
+              <w:top w:val="single" w:sz="8" w:space="0" w:color="000000"/>
+              <w:left w:val="single" w:sz="8" w:space="0" w:color="000000"/>
+              <w:bottom w:val="single" w:sz="8" w:space="0" w:color="000000"/>
+              <w:right w:val="none" w:sz="0" w:space="0" w:color="000000"/>
+            </w:tcBorders>
+            <w:shd w:val="clear" w:color="auto" w:fill="auto"/>
+            <w:vAlign w:val="bottom"/>
+          </w:tcPr>
+          <w:p>
+            <w:pPr>
+              <w:spacing w:after="0" w:line="240" w:lineRule="auto"/>
+              <w:jc w:val="right"/>
+              <w:rPr>
+                <w:rFonts w:ascii="Calibri" w:eastAsia="Times New Roman" w:hAnsi="Calibri" w:cs="Calibri"/>
+                <w:bCs/>
+                <w:color w:val="000000"/>
+                <w:sz w:val="22"/>
+              </w:rPr>
+            </w:pPr>
+            <w:r>
+              <w:rPr>
+                <w:rFonts w:ascii="Calibri" w:eastAsia="Times New Roman" w:hAnsi="Calibri" w:cs="Calibri"/>
+                <w:bCs/>
+                <w:color w:val="000000"/>
+                <w:sz w:val="22"/>
+              </w:rPr>
+              <w:t>6</w:t>
+            </w:r>
+          </w:p>
+        </w:tc>
+        <w:tc>
+          <w:tcPr>
+            <w:tcW w:w="1511" w:type="dxa"/>
+            <w:tcBorders>
+              <w:top w:val="single" w:sz="8" w:space="0" w:color="000000"/>
+              <w:left w:val="single" w:sz="8" w:space="0" w:color="000000"/>
+              <w:bottom w:val="single" w:sz="8" w:space="0" w:color="000000"/>
+              <w:right w:val="single" w:sz="8" w:space="0" w:color="000000"/>
+            </w:tcBorders>
+            <w:shd w:val="clear" w:color="auto" w:fill="auto"/>
+            <w:vAlign w:val="bottom"/>
+          </w:tcPr>
+          <w:p>
+            <w:pPr>
+              <w:spacing w:after="0" w:line="240" w:lineRule="auto"/>
+              <w:jc w:val="left"/>
+              <w:rPr>
+                <w:rFonts w:ascii="Calibri" w:eastAsia="Times New Roman" w:hAnsi="Calibri" w:cs="Calibri"/>
+                <w:bCs/>
+                <w:color w:val="000000"/>
+                <w:sz w:val="22"/>
+              </w:rPr>
+            </w:pPr>
+            <w:r>
+              <w:rPr>
+                <w:rFonts w:ascii="Calibri" w:eastAsia="Times New Roman" w:hAnsi="Calibri" w:cs="Calibri"/>
+                <w:bCs/>
+                <w:color w:val="000000"/>
+                <w:sz w:val="22"/>
+              </w:rPr>
+              <w:t>RF-06</w:t>
+            </w:r>
+          </w:p>
+        </w:tc>
+        <w:tc>
+          <w:tcPr>
+            <w:tcW w:w="8861" w:type="dxa"/>
+            <w:tcBorders>
+              <w:top w:val="single" w:sz="8" w:space="0" w:color="000000"/>
+              <w:left w:val="none" w:sz="0" w:space="0" w:color="000000"/>
+              <w:bottom w:val="single" w:sz="8" w:space="0" w:color="000000"/>
+              <w:right w:val="single" w:sz="8" w:space="0" w:color="000000"/>
+            </w:tcBorders>
+            <w:shd w:val="clear" w:color="auto" w:fill="auto"/>
+            <w:vAlign w:val="bottom"/>
+          </w:tcPr>
+          <w:p>
+            <w:pPr>
+              <w:spacing w:after="0" w:line="240" w:lineRule="auto"/>
+              <w:jc w:val="left"/>
+              <w:rPr>
+                <w:rFonts w:ascii="Calibri" w:eastAsia="Times New Roman" w:hAnsi="Calibri" w:cs="Calibri"/>
+                <w:bCs/>
+                <w:color w:val="000000"/>
+                <w:sz w:val="22"/>
+              </w:rPr>
+            </w:pPr>
+            <w:r>
+              <w:rPr>
+                <w:rFonts w:ascii="Calibri" w:eastAsia="Times New Roman" w:hAnsi="Calibri" w:cs="Calibri"/>
+                <w:bCs/>
+                <w:color w:val="000000"/>
+                <w:sz w:val="22"/>
+              </w:rPr>
+              <w:t xml:space="preserve">El sistema permitirá a todos los usuarios-administradores ver el </w:t>
+            </w:r>
+            <w:proofErr w:type="spellStart"/>
+            <w:r>
+              <w:rPr>
+                <w:rFonts w:ascii="Calibri" w:eastAsia="Times New Roman" w:hAnsi="Calibri" w:cs="Calibri"/>
+                <w:bCs/>
+                <w:color w:val="000000"/>
+                <w:sz w:val="22"/>
+              </w:rPr>
+              <w:t>front</w:t>
+            </w:r>
+            <w:proofErr w:type="spellEnd"/>
+            <w:r>
+              <w:rPr>
+                <w:rFonts w:ascii="Calibri" w:eastAsia="Times New Roman" w:hAnsi="Calibri" w:cs="Calibri"/>
+                <w:bCs/>
+                <w:color w:val="000000"/>
+                <w:sz w:val="22"/>
+              </w:rPr>
+              <w:t xml:space="preserve"> </w:t>
+            </w:r>
+            <w:proofErr w:type="spellStart"/>
+            <w:r>
+              <w:rPr>
+                <w:rFonts w:ascii="Calibri" w:eastAsia="Times New Roman" w:hAnsi="Calibri" w:cs="Calibri"/>
+                <w:bCs/>
+                <w:color w:val="000000"/>
+                <w:sz w:val="22"/>
+              </w:rPr>
+              <w:t>end</w:t>
+            </w:r>
+            <w:proofErr w:type="spellEnd"/>
+            <w:r>
+              <w:rPr>
+                <w:rFonts w:ascii="Calibri" w:eastAsia="Times New Roman" w:hAnsi="Calibri" w:cs="Calibri"/>
+                <w:bCs/>
+                <w:color w:val="000000"/>
+                <w:sz w:val="22"/>
+              </w:rPr>
+              <w:t xml:space="preserve"> sin cerrar sesión, redirigiendo a este desde el back en al </w:t>
+            </w:r>
+            <w:proofErr w:type="spellStart"/>
+            <w:r>
+              <w:rPr>
+                <w:rFonts w:ascii="Calibri" w:eastAsia="Times New Roman" w:hAnsi="Calibri" w:cs="Calibri"/>
+                <w:bCs/>
+                <w:color w:val="000000"/>
+                <w:sz w:val="22"/>
+              </w:rPr>
+              <w:t>front</w:t>
+            </w:r>
+            <w:proofErr w:type="spellEnd"/>
+            <w:r>
+              <w:rPr>
+                <w:rFonts w:ascii="Calibri" w:eastAsia="Times New Roman" w:hAnsi="Calibri" w:cs="Calibri"/>
+                <w:bCs/>
+                <w:color w:val="000000"/>
+                <w:sz w:val="22"/>
+              </w:rPr>
+              <w:t xml:space="preserve"> </w:t>
+            </w:r>
+            <w:proofErr w:type="spellStart"/>
+            <w:r>
+              <w:rPr>
+                <w:rFonts w:ascii="Calibri" w:eastAsia="Times New Roman" w:hAnsi="Calibri" w:cs="Calibri"/>
+                <w:bCs/>
+                <w:color w:val="000000"/>
+                <w:sz w:val="22"/>
+              </w:rPr>
+              <w:t>end</w:t>
+            </w:r>
+            <w:proofErr w:type="spellEnd"/>
+            <w:r>
+              <w:rPr>
+                <w:rFonts w:ascii="Calibri" w:eastAsia="Times New Roman" w:hAnsi="Calibri" w:cs="Calibri"/>
+                <w:bCs/>
+                <w:color w:val="000000"/>
+                <w:sz w:val="22"/>
+              </w:rPr>
+              <w:t xml:space="preserve"> o viceversa.</w:t>
+            </w:r>
+          </w:p>
+        </w:tc>
+      </w:tr>
+      <w:tr>
+        <w:trPr>
+          <w:trHeight w:val="315"/>
+        </w:trPr>
+        <w:tc>
+          <w:tcPr>
+            <w:tcW w:w="364" w:type="dxa"/>
+            <w:tcBorders>
+              <w:top w:val="single" w:sz="8" w:space="0" w:color="000000"/>
+              <w:left w:val="single" w:sz="8" w:space="0" w:color="000000"/>
+              <w:bottom w:val="single" w:sz="8" w:space="0" w:color="000000"/>
+              <w:right w:val="none" w:sz="0" w:space="0" w:color="000000"/>
+            </w:tcBorders>
+            <w:shd w:val="clear" w:color="auto" w:fill="auto"/>
+            <w:vAlign w:val="bottom"/>
+          </w:tcPr>
+          <w:p>
+            <w:pPr>
+              <w:spacing w:after="0" w:line="240" w:lineRule="auto"/>
+              <w:jc w:val="right"/>
+              <w:rPr>
+                <w:rFonts w:ascii="Calibri" w:eastAsia="Times New Roman" w:hAnsi="Calibri" w:cs="Calibri"/>
+                <w:bCs/>
+                <w:color w:val="000000"/>
+                <w:sz w:val="22"/>
+              </w:rPr>
+            </w:pPr>
+            <w:r>
+              <w:rPr>
+                <w:rFonts w:ascii="Calibri" w:eastAsia="Times New Roman" w:hAnsi="Calibri" w:cs="Calibri"/>
+                <w:bCs/>
+                <w:color w:val="000000"/>
+                <w:sz w:val="22"/>
+              </w:rPr>
+              <w:t>7</w:t>
+            </w:r>
+          </w:p>
+        </w:tc>
+        <w:tc>
+          <w:tcPr>
+            <w:tcW w:w="1511" w:type="dxa"/>
+            <w:tcBorders>
+              <w:top w:val="single" w:sz="8" w:space="0" w:color="000000"/>
+              <w:left w:val="single" w:sz="8" w:space="0" w:color="000000"/>
+              <w:bottom w:val="single" w:sz="8" w:space="0" w:color="000000"/>
+              <w:right w:val="single" w:sz="8" w:space="0" w:color="000000"/>
+            </w:tcBorders>
+            <w:shd w:val="clear" w:color="auto" w:fill="auto"/>
+            <w:vAlign w:val="bottom"/>
+          </w:tcPr>
+          <w:p>
+            <w:pPr>
+              <w:spacing w:after="0" w:line="240" w:lineRule="auto"/>
+              <w:jc w:val="left"/>
+              <w:rPr>
+                <w:rFonts w:ascii="Calibri" w:eastAsia="Times New Roman" w:hAnsi="Calibri" w:cs="Calibri"/>
+                <w:bCs/>
+                <w:color w:val="000000"/>
+                <w:sz w:val="22"/>
+              </w:rPr>
+            </w:pPr>
+            <w:r>
+              <w:rPr>
+                <w:rFonts w:ascii="Calibri" w:eastAsia="Times New Roman" w:hAnsi="Calibri" w:cs="Calibri"/>
+                <w:bCs/>
+                <w:color w:val="000000"/>
+                <w:sz w:val="22"/>
+              </w:rPr>
+              <w:t>RF-07</w:t>
+            </w:r>
+          </w:p>
+        </w:tc>
+        <w:tc>
+          <w:tcPr>
+            <w:tcW w:w="8861" w:type="dxa"/>
+            <w:tcBorders>
+              <w:top w:val="single" w:sz="8" w:space="0" w:color="000000"/>
+              <w:left w:val="none" w:sz="0" w:space="0" w:color="000000"/>
+              <w:bottom w:val="single" w:sz="8" w:space="0" w:color="000000"/>
+              <w:right w:val="single" w:sz="8" w:space="0" w:color="000000"/>
+            </w:tcBorders>
+            <w:shd w:val="clear" w:color="auto" w:fill="auto"/>
+            <w:vAlign w:val="bottom"/>
+          </w:tcPr>
+          <w:p>
+            <w:pPr>
+              <w:spacing w:after="0" w:line="240" w:lineRule="auto"/>
+              <w:jc w:val="left"/>
+              <w:rPr>
+                <w:rFonts w:ascii="Calibri" w:eastAsia="Times New Roman" w:hAnsi="Calibri" w:cs="Calibri"/>
+                <w:bCs/>
+                <w:color w:val="000000"/>
+                <w:sz w:val="22"/>
+              </w:rPr>
+            </w:pPr>
+            <w:r>
+              <w:rPr>
+                <w:rFonts w:ascii="Calibri" w:eastAsia="Times New Roman" w:hAnsi="Calibri" w:cs="Calibri"/>
+                <w:bCs/>
+                <w:color w:val="000000"/>
+                <w:sz w:val="22"/>
+              </w:rPr>
+              <w:t>El sistema permitirá ingresar, actualizar, eliminar o buscar registros teniendo excepciones dependiendo del tipo de usuario-administrador, llevándose acabó desde el panel del administrador.</w:t>
+            </w:r>
+          </w:p>
+        </w:tc>
+      </w:tr>
+      <w:tr>
+        <w:trPr>
+          <w:trHeight w:val="315"/>
+        </w:trPr>
+        <w:tc>
+          <w:tcPr>
+            <w:tcW w:w="364" w:type="dxa"/>
+            <w:tcBorders>
+              <w:top w:val="single" w:sz="8" w:space="0" w:color="000000"/>
+              <w:left w:val="single" w:sz="8" w:space="0" w:color="000000"/>
+              <w:bottom w:val="single" w:sz="8" w:space="0" w:color="000000"/>
+              <w:right w:val="none" w:sz="0" w:space="0" w:color="000000"/>
+            </w:tcBorders>
+            <w:shd w:val="clear" w:color="auto" w:fill="auto"/>
+            <w:vAlign w:val="bottom"/>
+          </w:tcPr>
+          <w:p>
+            <w:pPr>
+              <w:spacing w:after="0" w:line="240" w:lineRule="auto"/>
+              <w:jc w:val="right"/>
+              <w:rPr>
+                <w:rFonts w:ascii="Calibri" w:eastAsia="Times New Roman" w:hAnsi="Calibri" w:cs="Calibri"/>
+                <w:bCs/>
+                <w:color w:val="000000"/>
+                <w:sz w:val="22"/>
+              </w:rPr>
+            </w:pPr>
+            <w:r>
+              <w:rPr>
+                <w:rFonts w:ascii="Calibri" w:eastAsia="Times New Roman" w:hAnsi="Calibri" w:cs="Calibri"/>
+                <w:bCs/>
+                <w:color w:val="000000"/>
+                <w:sz w:val="22"/>
+              </w:rPr>
+              <w:t>8</w:t>
+            </w:r>
+          </w:p>
+        </w:tc>
+        <w:tc>
+          <w:tcPr>
+            <w:tcW w:w="1511" w:type="dxa"/>
+            <w:tcBorders>
+              <w:top w:val="single" w:sz="8" w:space="0" w:color="000000"/>
+              <w:left w:val="single" w:sz="8" w:space="0" w:color="000000"/>
+              <w:bottom w:val="single" w:sz="8" w:space="0" w:color="000000"/>
+              <w:right w:val="single" w:sz="8" w:space="0" w:color="000000"/>
+            </w:tcBorders>
+            <w:shd w:val="clear" w:color="auto" w:fill="auto"/>
+            <w:vAlign w:val="bottom"/>
+          </w:tcPr>
+          <w:p>
+            <w:pPr>
+              <w:spacing w:after="0" w:line="240" w:lineRule="auto"/>
+              <w:jc w:val="left"/>
+              <w:rPr>
+                <w:rFonts w:ascii="Calibri" w:eastAsia="Times New Roman" w:hAnsi="Calibri" w:cs="Calibri"/>
+                <w:bCs/>
+                <w:color w:val="000000"/>
+                <w:sz w:val="22"/>
+              </w:rPr>
+            </w:pPr>
+            <w:r>
+              <w:rPr>
+                <w:rFonts w:ascii="Calibri" w:eastAsia="Times New Roman" w:hAnsi="Calibri" w:cs="Calibri"/>
+                <w:bCs/>
+                <w:color w:val="000000"/>
+                <w:sz w:val="22"/>
+              </w:rPr>
+              <w:t>RF-08</w:t>
+            </w:r>
+          </w:p>
+        </w:tc>
+        <w:tc>
+          <w:tcPr>
+            <w:tcW w:w="8861" w:type="dxa"/>
+            <w:tcBorders>
+              <w:top w:val="single" w:sz="8" w:space="0" w:color="000000"/>
+              <w:left w:val="none" w:sz="0" w:space="0" w:color="000000"/>
+              <w:bottom w:val="single" w:sz="8" w:space="0" w:color="000000"/>
+              <w:right w:val="single" w:sz="8" w:space="0" w:color="000000"/>
+            </w:tcBorders>
+            <w:shd w:val="clear" w:color="auto" w:fill="auto"/>
+            <w:vAlign w:val="bottom"/>
+          </w:tcPr>
+          <w:p>
+            <w:pPr>
+              <w:spacing w:after="0" w:line="240" w:lineRule="auto"/>
+              <w:jc w:val="left"/>
+              <w:rPr>
+                <w:rFonts w:ascii="Calibri" w:eastAsia="Times New Roman" w:hAnsi="Calibri" w:cs="Calibri"/>
+                <w:bCs/>
+                <w:color w:val="000000"/>
+                <w:sz w:val="22"/>
+              </w:rPr>
+            </w:pPr>
+            <w:r>
+              <w:rPr>
+                <w:rFonts w:ascii="Calibri" w:eastAsia="Times New Roman" w:hAnsi="Calibri" w:cs="Calibri"/>
+                <w:bCs/>
+                <w:color w:val="000000"/>
+                <w:sz w:val="22"/>
+              </w:rPr>
+              <w:t>El sistema permitirá ingresar o modificar (solo si la pantalla de modificación recibe el id) registros únicamente por medio de formularios validados dependiendo del tipo de dato requerido.</w:t>
+            </w:r>
+          </w:p>
+        </w:tc>
+      </w:tr>
+      <w:tr>
+        <w:trPr>
+          <w:trHeight w:val="315"/>
+        </w:trPr>
+        <w:tc>
+          <w:tcPr>
+            <w:tcW w:w="364" w:type="dxa"/>
+            <w:tcBorders>
+              <w:top w:val="single" w:sz="8" w:space="0" w:color="000000"/>
+              <w:left w:val="single" w:sz="8" w:space="0" w:color="000000"/>
+              <w:bottom w:val="single" w:sz="8" w:space="0" w:color="000000"/>
+              <w:right w:val="none" w:sz="0" w:space="0" w:color="000000"/>
+            </w:tcBorders>
+            <w:shd w:val="clear" w:color="auto" w:fill="auto"/>
+            <w:vAlign w:val="bottom"/>
+          </w:tcPr>
+          <w:p>
+            <w:pPr>
+              <w:spacing w:after="0" w:line="240" w:lineRule="auto"/>
+              <w:jc w:val="right"/>
+              <w:rPr>
+                <w:rFonts w:ascii="Calibri" w:eastAsia="Times New Roman" w:hAnsi="Calibri" w:cs="Calibri"/>
+                <w:bCs/>
+                <w:color w:val="000000"/>
+                <w:sz w:val="22"/>
+              </w:rPr>
+            </w:pPr>
+            <w:r>
+              <w:rPr>
+                <w:rFonts w:ascii="Calibri" w:eastAsia="Times New Roman" w:hAnsi="Calibri" w:cs="Calibri"/>
+                <w:bCs/>
+                <w:color w:val="000000"/>
+                <w:sz w:val="22"/>
+              </w:rPr>
+              <w:t>9</w:t>
+            </w:r>
+          </w:p>
+        </w:tc>
+        <w:tc>
+          <w:tcPr>
+            <w:tcW w:w="1511" w:type="dxa"/>
+            <w:tcBorders>
+              <w:top w:val="single" w:sz="8" w:space="0" w:color="000000"/>
+              <w:left w:val="single" w:sz="8" w:space="0" w:color="000000"/>
+              <w:bottom w:val="single" w:sz="8" w:space="0" w:color="000000"/>
+              <w:right w:val="single" w:sz="8" w:space="0" w:color="000000"/>
+            </w:tcBorders>
+            <w:shd w:val="clear" w:color="auto" w:fill="auto"/>
+            <w:vAlign w:val="bottom"/>
+          </w:tcPr>
+          <w:p>
+            <w:pPr>
+              <w:spacing w:after="0" w:line="240" w:lineRule="auto"/>
+              <w:jc w:val="left"/>
+              <w:rPr>
+                <w:rFonts w:ascii="Calibri" w:eastAsia="Times New Roman" w:hAnsi="Calibri" w:cs="Calibri"/>
+                <w:bCs/>
+                <w:color w:val="000000"/>
+                <w:sz w:val="22"/>
+              </w:rPr>
+            </w:pPr>
+            <w:r>
+              <w:rPr>
+                <w:rFonts w:ascii="Calibri" w:eastAsia="Times New Roman" w:hAnsi="Calibri" w:cs="Calibri"/>
+                <w:bCs/>
+                <w:color w:val="000000"/>
+                <w:sz w:val="22"/>
+              </w:rPr>
+              <w:t>RF-09</w:t>
+            </w:r>
+          </w:p>
+        </w:tc>
+        <w:tc>
+          <w:tcPr>
+            <w:tcW w:w="8861" w:type="dxa"/>
+            <w:tcBorders>
+              <w:top w:val="single" w:sz="8" w:space="0" w:color="000000"/>
+              <w:left w:val="none" w:sz="0" w:space="0" w:color="000000"/>
+              <w:bottom w:val="single" w:sz="8" w:space="0" w:color="000000"/>
+              <w:right w:val="single" w:sz="8" w:space="0" w:color="000000"/>
+            </w:tcBorders>
+            <w:shd w:val="clear" w:color="auto" w:fill="auto"/>
+            <w:vAlign w:val="bottom"/>
+          </w:tcPr>
+          <w:p>
+            <w:pPr>
+              <w:spacing w:after="0" w:line="240" w:lineRule="auto"/>
+              <w:jc w:val="left"/>
+              <w:rPr>
+                <w:rFonts w:ascii="Calibri" w:eastAsia="Times New Roman" w:hAnsi="Calibri" w:cs="Calibri"/>
+                <w:bCs/>
+                <w:color w:val="000000"/>
+                <w:sz w:val="22"/>
+              </w:rPr>
+            </w:pPr>
+            <w:r>
+              <w:rPr>
+                <w:rFonts w:ascii="Calibri" w:eastAsia="Times New Roman" w:hAnsi="Calibri" w:cs="Calibri"/>
+                <w:bCs/>
+                <w:color w:val="000000"/>
+                <w:sz w:val="22"/>
+              </w:rPr>
+              <w:t>El sistema permitirá el borrado de registros al dar clic sobre el botón “Eliminar”, pero solo si el sistema detecta el id del registro podrá proceder con el borrado.</w:t>
+            </w:r>
+          </w:p>
+        </w:tc>
+      </w:tr>
+      <w:tr>
+        <w:trPr>
+          <w:trHeight w:val="315"/>
+        </w:trPr>
+        <w:tc>
+          <w:tcPr>
+            <w:tcW w:w="364" w:type="dxa"/>
+            <w:tcBorders>
+              <w:top w:val="single" w:sz="8" w:space="0" w:color="000000"/>
+              <w:left w:val="single" w:sz="8" w:space="0" w:color="000000"/>
+              <w:bottom w:val="single" w:sz="8" w:space="0" w:color="000000"/>
+              <w:right w:val="none" w:sz="0" w:space="0" w:color="000000"/>
+            </w:tcBorders>
+            <w:shd w:val="clear" w:color="auto" w:fill="auto"/>
+            <w:vAlign w:val="bottom"/>
+          </w:tcPr>
+          <w:p>
+            <w:pPr>
+              <w:spacing w:after="0" w:line="240" w:lineRule="auto"/>
+              <w:jc w:val="right"/>
+              <w:rPr>
+                <w:rFonts w:ascii="Calibri" w:eastAsia="Times New Roman" w:hAnsi="Calibri" w:cs="Calibri"/>
+                <w:bCs/>
+                <w:color w:val="000000"/>
+                <w:sz w:val="22"/>
+              </w:rPr>
+            </w:pPr>
+            <w:r>
+              <w:rPr>
+                <w:rFonts w:ascii="Calibri" w:eastAsia="Times New Roman" w:hAnsi="Calibri" w:cs="Calibri"/>
+                <w:bCs/>
+                <w:color w:val="000000"/>
+                <w:sz w:val="22"/>
+              </w:rPr>
+              <w:t>10</w:t>
+            </w:r>
+          </w:p>
+        </w:tc>
+        <w:tc>
+          <w:tcPr>
+            <w:tcW w:w="1511" w:type="dxa"/>
+            <w:tcBorders>
+              <w:top w:val="single" w:sz="8" w:space="0" w:color="000000"/>
+              <w:left w:val="single" w:sz="8" w:space="0" w:color="000000"/>
+              <w:bottom w:val="single" w:sz="8" w:space="0" w:color="000000"/>
+              <w:right w:val="single" w:sz="8" w:space="0" w:color="000000"/>
+            </w:tcBorders>
+            <w:shd w:val="clear" w:color="auto" w:fill="auto"/>
+            <w:vAlign w:val="bottom"/>
+          </w:tcPr>
+          <w:p>
+            <w:pPr>
+              <w:spacing w:after="0" w:line="240" w:lineRule="auto"/>
+              <w:jc w:val="left"/>
+              <w:rPr>
+                <w:rFonts w:ascii="Calibri" w:eastAsia="Times New Roman" w:hAnsi="Calibri" w:cs="Calibri"/>
+                <w:bCs/>
+                <w:color w:val="000000"/>
+                <w:sz w:val="22"/>
+              </w:rPr>
+            </w:pPr>
+            <w:r>
+              <w:rPr>
+                <w:rFonts w:ascii="Calibri" w:eastAsia="Times New Roman" w:hAnsi="Calibri" w:cs="Calibri"/>
+                <w:bCs/>
+                <w:color w:val="000000"/>
+                <w:sz w:val="22"/>
+              </w:rPr>
+              <w:t>RF-10</w:t>
+            </w:r>
+          </w:p>
+        </w:tc>
+        <w:tc>
+          <w:tcPr>
+            <w:tcW w:w="8861" w:type="dxa"/>
+            <w:tcBorders>
+              <w:top w:val="single" w:sz="8" w:space="0" w:color="000000"/>
+              <w:left w:val="none" w:sz="0" w:space="0" w:color="000000"/>
+              <w:bottom w:val="single" w:sz="8" w:space="0" w:color="000000"/>
+              <w:right w:val="single" w:sz="8" w:space="0" w:color="000000"/>
+            </w:tcBorders>
+            <w:shd w:val="clear" w:color="auto" w:fill="auto"/>
+            <w:vAlign w:val="bottom"/>
+          </w:tcPr>
+          <w:p>
+            <w:pPr>
+              <w:spacing w:after="0" w:line="240" w:lineRule="auto"/>
+              <w:jc w:val="left"/>
+              <w:rPr>
+                <w:rFonts w:ascii="Calibri" w:eastAsia="Times New Roman" w:hAnsi="Calibri" w:cs="Calibri"/>
+                <w:bCs/>
+                <w:color w:val="000000"/>
+                <w:sz w:val="22"/>
+              </w:rPr>
+            </w:pPr>
+            <w:r>
+              <w:rPr>
+                <w:rFonts w:ascii="Calibri" w:eastAsia="Times New Roman" w:hAnsi="Calibri" w:cs="Calibri"/>
+                <w:bCs/>
+                <w:color w:val="000000"/>
+                <w:sz w:val="22"/>
+              </w:rPr>
+              <w:t xml:space="preserve">El sistema permitirá el muestreo de información/registros que se encuentren en la base de datos en las vistas Front </w:t>
+            </w:r>
+            <w:proofErr w:type="spellStart"/>
+            <w:r>
+              <w:rPr>
+                <w:rFonts w:ascii="Calibri" w:eastAsia="Times New Roman" w:hAnsi="Calibri" w:cs="Calibri"/>
+                <w:bCs/>
+                <w:color w:val="000000"/>
+                <w:sz w:val="22"/>
+              </w:rPr>
+              <w:t>end</w:t>
+            </w:r>
+            <w:proofErr w:type="spellEnd"/>
+            <w:r>
+              <w:rPr>
+                <w:rFonts w:ascii="Calibri" w:eastAsia="Times New Roman" w:hAnsi="Calibri" w:cs="Calibri"/>
+                <w:bCs/>
+                <w:color w:val="000000"/>
+                <w:sz w:val="22"/>
+              </w:rPr>
+              <w:t>, como la visualización de cursos disponibles, becas o becados.</w:t>
+            </w:r>
+          </w:p>
+        </w:tc>
+      </w:tr>
+    </w:tbl>
+    <w:p/>
     <w:p>
       <w:pPr>
         <w:pStyle w:val="Ttulo2"/>
@@ -3397,12 +4684,1371 @@
       </w:r>
       <w:bookmarkEnd w:id="5"/>
     </w:p>
+    <w:tbl>
+      <w:tblPr>
+        <w:tblW w:w="10736" w:type="dxa"/>
+        <w:tblInd w:w="-984" w:type="dxa"/>
+        <w:tblCellMar>
+          <w:left w:w="70" w:type="dxa"/>
+          <w:right w:w="70" w:type="dxa"/>
+        </w:tblCellMar>
+        <w:tblLook w:val="04A0" w:firstRow="1" w:lastRow="0" w:firstColumn="1" w:lastColumn="0" w:noHBand="0" w:noVBand="1"/>
+      </w:tblPr>
+      <w:tblGrid>
+        <w:gridCol w:w="364"/>
+        <w:gridCol w:w="1511"/>
+        <w:gridCol w:w="8861"/>
+      </w:tblGrid>
+      <w:tr>
+        <w:trPr>
+          <w:trHeight w:val="315"/>
+        </w:trPr>
+        <w:tc>
+          <w:tcPr>
+            <w:tcW w:w="364" w:type="dxa"/>
+            <w:tcBorders>
+              <w:top w:val="single" w:sz="8" w:space="0" w:color="000000"/>
+              <w:left w:val="single" w:sz="8" w:space="0" w:color="000000"/>
+              <w:bottom w:val="single" w:sz="8" w:space="0" w:color="000000"/>
+              <w:right w:val="none" w:sz="0" w:space="0" w:color="000000"/>
+            </w:tcBorders>
+            <w:shd w:val="clear" w:color="auto" w:fill="auto"/>
+            <w:vAlign w:val="bottom"/>
+          </w:tcPr>
+          <w:p>
+            <w:pPr>
+              <w:spacing w:after="0" w:line="240" w:lineRule="auto"/>
+              <w:jc w:val="left"/>
+              <w:rPr>
+                <w:rFonts w:ascii="Calibri" w:eastAsia="Times New Roman" w:hAnsi="Calibri" w:cs="Calibri"/>
+                <w:b/>
+                <w:bCs/>
+                <w:color w:val="000000"/>
+                <w:sz w:val="22"/>
+              </w:rPr>
+            </w:pPr>
+            <w:r>
+              <w:rPr>
+                <w:rFonts w:ascii="Calibri" w:eastAsia="Times New Roman" w:hAnsi="Calibri" w:cs="Calibri"/>
+                <w:b/>
+                <w:bCs/>
+                <w:color w:val="000000"/>
+                <w:sz w:val="22"/>
+              </w:rPr>
+              <w:t>ID</w:t>
+            </w:r>
+          </w:p>
+        </w:tc>
+        <w:tc>
+          <w:tcPr>
+            <w:tcW w:w="1511" w:type="dxa"/>
+            <w:tcBorders>
+              <w:top w:val="single" w:sz="8" w:space="0" w:color="000000"/>
+              <w:left w:val="single" w:sz="8" w:space="0" w:color="000000"/>
+              <w:bottom w:val="single" w:sz="8" w:space="0" w:color="000000"/>
+              <w:right w:val="single" w:sz="8" w:space="0" w:color="000000"/>
+            </w:tcBorders>
+            <w:shd w:val="clear" w:color="auto" w:fill="auto"/>
+            <w:vAlign w:val="bottom"/>
+          </w:tcPr>
+          <w:p>
+            <w:pPr>
+              <w:spacing w:after="0" w:line="240" w:lineRule="auto"/>
+              <w:jc w:val="left"/>
+              <w:rPr>
+                <w:rFonts w:ascii="Calibri" w:eastAsia="Times New Roman" w:hAnsi="Calibri" w:cs="Calibri"/>
+                <w:b/>
+                <w:bCs/>
+                <w:color w:val="000000"/>
+                <w:sz w:val="22"/>
+              </w:rPr>
+            </w:pPr>
+            <w:r>
+              <w:rPr>
+                <w:rFonts w:ascii="Calibri" w:eastAsia="Times New Roman" w:hAnsi="Calibri" w:cs="Calibri"/>
+                <w:b/>
+                <w:bCs/>
+                <w:color w:val="000000"/>
+                <w:sz w:val="22"/>
+              </w:rPr>
+              <w:t>Requerimiento</w:t>
+            </w:r>
+          </w:p>
+        </w:tc>
+        <w:tc>
+          <w:tcPr>
+            <w:tcW w:w="8861" w:type="dxa"/>
+            <w:tcBorders>
+              <w:top w:val="single" w:sz="8" w:space="0" w:color="000000"/>
+              <w:left w:val="none" w:sz="0" w:space="0" w:color="000000"/>
+              <w:bottom w:val="single" w:sz="8" w:space="0" w:color="000000"/>
+              <w:right w:val="single" w:sz="8" w:space="0" w:color="000000"/>
+            </w:tcBorders>
+            <w:shd w:val="clear" w:color="auto" w:fill="auto"/>
+            <w:vAlign w:val="bottom"/>
+          </w:tcPr>
+          <w:p>
+            <w:pPr>
+              <w:spacing w:after="0" w:line="240" w:lineRule="auto"/>
+              <w:jc w:val="center"/>
+              <w:rPr>
+                <w:rFonts w:ascii="Calibri" w:eastAsia="Times New Roman" w:hAnsi="Calibri" w:cs="Calibri"/>
+                <w:b/>
+                <w:bCs/>
+                <w:color w:val="000000"/>
+                <w:sz w:val="22"/>
+              </w:rPr>
+            </w:pPr>
+            <w:r>
+              <w:rPr>
+                <w:rFonts w:ascii="Calibri" w:eastAsia="Times New Roman" w:hAnsi="Calibri" w:cs="Calibri"/>
+                <w:b/>
+                <w:bCs/>
+                <w:color w:val="000000"/>
+                <w:sz w:val="22"/>
+              </w:rPr>
+              <w:t>Descripción</w:t>
+            </w:r>
+          </w:p>
+        </w:tc>
+      </w:tr>
+      <w:tr>
+        <w:trPr>
+          <w:trHeight w:val="315"/>
+        </w:trPr>
+        <w:tc>
+          <w:tcPr>
+            <w:tcW w:w="364" w:type="dxa"/>
+            <w:tcBorders>
+              <w:top w:val="single" w:sz="8" w:space="0" w:color="000000"/>
+              <w:left w:val="single" w:sz="8" w:space="0" w:color="000000"/>
+              <w:bottom w:val="single" w:sz="8" w:space="0" w:color="000000"/>
+              <w:right w:val="none" w:sz="0" w:space="0" w:color="000000"/>
+            </w:tcBorders>
+            <w:shd w:val="clear" w:color="auto" w:fill="auto"/>
+            <w:vAlign w:val="bottom"/>
+          </w:tcPr>
+          <w:p>
+            <w:pPr>
+              <w:spacing w:after="0" w:line="240" w:lineRule="auto"/>
+              <w:jc w:val="right"/>
+              <w:rPr>
+                <w:rFonts w:ascii="Calibri" w:eastAsia="Times New Roman" w:hAnsi="Calibri" w:cs="Calibri"/>
+                <w:color w:val="000000"/>
+                <w:sz w:val="22"/>
+              </w:rPr>
+            </w:pPr>
+            <w:r>
+              <w:rPr>
+                <w:rFonts w:ascii="Calibri" w:eastAsia="Times New Roman" w:hAnsi="Calibri" w:cs="Calibri"/>
+                <w:color w:val="000000"/>
+                <w:sz w:val="22"/>
+              </w:rPr>
+              <w:t>1</w:t>
+            </w:r>
+          </w:p>
+        </w:tc>
+        <w:tc>
+          <w:tcPr>
+            <w:tcW w:w="1511" w:type="dxa"/>
+            <w:tcBorders>
+              <w:top w:val="single" w:sz="8" w:space="0" w:color="000000"/>
+              <w:left w:val="single" w:sz="8" w:space="0" w:color="000000"/>
+              <w:bottom w:val="single" w:sz="8" w:space="0" w:color="000000"/>
+              <w:right w:val="single" w:sz="8" w:space="0" w:color="000000"/>
+            </w:tcBorders>
+            <w:shd w:val="clear" w:color="auto" w:fill="auto"/>
+            <w:vAlign w:val="bottom"/>
+          </w:tcPr>
+          <w:p>
+            <w:pPr>
+              <w:spacing w:after="0" w:line="240" w:lineRule="auto"/>
+              <w:jc w:val="left"/>
+              <w:rPr>
+                <w:rFonts w:ascii="Calibri" w:eastAsia="Times New Roman" w:hAnsi="Calibri" w:cs="Calibri"/>
+                <w:color w:val="000000"/>
+                <w:sz w:val="22"/>
+              </w:rPr>
+            </w:pPr>
+            <w:r>
+              <w:rPr>
+                <w:rFonts w:ascii="Calibri" w:eastAsia="Times New Roman" w:hAnsi="Calibri" w:cs="Calibri"/>
+                <w:color w:val="000000"/>
+                <w:sz w:val="22"/>
+              </w:rPr>
+              <w:t>R</w:t>
+            </w:r>
+            <w:r>
+              <w:rPr>
+                <w:rFonts w:ascii="Calibri" w:eastAsia="Times New Roman" w:hAnsi="Calibri" w:cs="Calibri"/>
+                <w:color w:val="000000"/>
+                <w:sz w:val="22"/>
+              </w:rPr>
+              <w:t>N</w:t>
+            </w:r>
+            <w:r>
+              <w:rPr>
+                <w:rFonts w:ascii="Calibri" w:eastAsia="Times New Roman" w:hAnsi="Calibri" w:cs="Calibri"/>
+                <w:color w:val="000000"/>
+                <w:sz w:val="22"/>
+              </w:rPr>
+              <w:t>F-01</w:t>
+            </w:r>
+          </w:p>
+        </w:tc>
+        <w:tc>
+          <w:tcPr>
+            <w:tcW w:w="8861" w:type="dxa"/>
+            <w:tcBorders>
+              <w:top w:val="single" w:sz="8" w:space="0" w:color="000000"/>
+              <w:left w:val="none" w:sz="0" w:space="0" w:color="000000"/>
+              <w:bottom w:val="single" w:sz="8" w:space="0" w:color="000000"/>
+              <w:right w:val="single" w:sz="8" w:space="0" w:color="000000"/>
+            </w:tcBorders>
+            <w:shd w:val="clear" w:color="auto" w:fill="auto"/>
+            <w:vAlign w:val="bottom"/>
+          </w:tcPr>
+          <w:p>
+            <w:pPr>
+              <w:spacing w:after="0" w:line="240" w:lineRule="auto"/>
+              <w:jc w:val="left"/>
+              <w:rPr>
+                <w:rFonts w:ascii="Calibri" w:eastAsia="Times New Roman" w:hAnsi="Calibri" w:cs="Calibri"/>
+                <w:color w:val="000000"/>
+                <w:sz w:val="22"/>
+              </w:rPr>
+            </w:pPr>
+            <w:r>
+              <w:rPr>
+                <w:rFonts w:ascii="Calibri" w:eastAsia="Times New Roman" w:hAnsi="Calibri" w:cs="Calibri"/>
+                <w:color w:val="000000"/>
+                <w:sz w:val="22"/>
+              </w:rPr>
+              <w:t>El tiempo para iniciar o reiniciar el sistema no podrá ser mayor a 5 minutos</w:t>
+            </w:r>
+          </w:p>
+        </w:tc>
+      </w:tr>
+      <w:tr>
+        <w:trPr>
+          <w:trHeight w:val="315"/>
+        </w:trPr>
+        <w:tc>
+          <w:tcPr>
+            <w:tcW w:w="364" w:type="dxa"/>
+            <w:tcBorders>
+              <w:top w:val="single" w:sz="8" w:space="0" w:color="000000"/>
+              <w:left w:val="single" w:sz="8" w:space="0" w:color="000000"/>
+              <w:bottom w:val="single" w:sz="8" w:space="0" w:color="000000"/>
+              <w:right w:val="none" w:sz="0" w:space="0" w:color="000000"/>
+            </w:tcBorders>
+            <w:shd w:val="clear" w:color="auto" w:fill="auto"/>
+            <w:vAlign w:val="bottom"/>
+          </w:tcPr>
+          <w:p>
+            <w:pPr>
+              <w:spacing w:after="0" w:line="240" w:lineRule="auto"/>
+              <w:jc w:val="right"/>
+              <w:rPr>
+                <w:rFonts w:ascii="Calibri" w:eastAsia="Times New Roman" w:hAnsi="Calibri" w:cs="Calibri"/>
+                <w:color w:val="000000"/>
+                <w:sz w:val="22"/>
+              </w:rPr>
+            </w:pPr>
+            <w:r>
+              <w:rPr>
+                <w:rFonts w:ascii="Calibri" w:eastAsia="Times New Roman" w:hAnsi="Calibri" w:cs="Calibri"/>
+                <w:color w:val="000000"/>
+                <w:sz w:val="22"/>
+              </w:rPr>
+              <w:t>2</w:t>
+            </w:r>
+          </w:p>
+        </w:tc>
+        <w:tc>
+          <w:tcPr>
+            <w:tcW w:w="1511" w:type="dxa"/>
+            <w:tcBorders>
+              <w:top w:val="single" w:sz="8" w:space="0" w:color="000000"/>
+              <w:left w:val="single" w:sz="8" w:space="0" w:color="000000"/>
+              <w:bottom w:val="single" w:sz="8" w:space="0" w:color="000000"/>
+              <w:right w:val="single" w:sz="8" w:space="0" w:color="000000"/>
+            </w:tcBorders>
+            <w:shd w:val="clear" w:color="auto" w:fill="auto"/>
+            <w:vAlign w:val="bottom"/>
+          </w:tcPr>
+          <w:p>
+            <w:pPr>
+              <w:spacing w:after="0" w:line="240" w:lineRule="auto"/>
+              <w:jc w:val="left"/>
+              <w:rPr>
+                <w:rFonts w:ascii="Calibri" w:eastAsia="Times New Roman" w:hAnsi="Calibri" w:cs="Calibri"/>
+                <w:color w:val="000000"/>
+                <w:sz w:val="22"/>
+              </w:rPr>
+            </w:pPr>
+            <w:r>
+              <w:rPr>
+                <w:rFonts w:ascii="Calibri" w:eastAsia="Times New Roman" w:hAnsi="Calibri" w:cs="Calibri"/>
+                <w:color w:val="000000"/>
+                <w:sz w:val="22"/>
+              </w:rPr>
+              <w:t>R</w:t>
+            </w:r>
+            <w:r>
+              <w:rPr>
+                <w:rFonts w:ascii="Calibri" w:eastAsia="Times New Roman" w:hAnsi="Calibri" w:cs="Calibri"/>
+                <w:color w:val="000000"/>
+                <w:sz w:val="22"/>
+              </w:rPr>
+              <w:t>N</w:t>
+            </w:r>
+            <w:r>
+              <w:rPr>
+                <w:rFonts w:ascii="Calibri" w:eastAsia="Times New Roman" w:hAnsi="Calibri" w:cs="Calibri"/>
+                <w:color w:val="000000"/>
+                <w:sz w:val="22"/>
+              </w:rPr>
+              <w:t>F-02</w:t>
+            </w:r>
+          </w:p>
+        </w:tc>
+        <w:tc>
+          <w:tcPr>
+            <w:tcW w:w="8861" w:type="dxa"/>
+            <w:tcBorders>
+              <w:top w:val="single" w:sz="8" w:space="0" w:color="000000"/>
+              <w:left w:val="none" w:sz="0" w:space="0" w:color="000000"/>
+              <w:bottom w:val="single" w:sz="8" w:space="0" w:color="000000"/>
+              <w:right w:val="single" w:sz="8" w:space="0" w:color="000000"/>
+            </w:tcBorders>
+            <w:shd w:val="clear" w:color="auto" w:fill="auto"/>
+            <w:vAlign w:val="bottom"/>
+          </w:tcPr>
+          <w:p>
+            <w:pPr>
+              <w:spacing w:after="0" w:line="240" w:lineRule="auto"/>
+              <w:jc w:val="left"/>
+              <w:rPr>
+                <w:rFonts w:ascii="Calibri" w:eastAsia="Times New Roman" w:hAnsi="Calibri" w:cs="Calibri"/>
+                <w:color w:val="000000"/>
+                <w:sz w:val="22"/>
+              </w:rPr>
+            </w:pPr>
+            <w:r>
+              <w:rPr>
+                <w:rFonts w:ascii="Calibri" w:eastAsia="Times New Roman" w:hAnsi="Calibri" w:cs="Calibri"/>
+                <w:color w:val="000000"/>
+                <w:sz w:val="22"/>
+              </w:rPr>
+              <w:t>Los permisos de acceso al sistema podrán ser cambiados solamente por el super administrador</w:t>
+            </w:r>
+          </w:p>
+        </w:tc>
+      </w:tr>
+      <w:tr>
+        <w:trPr>
+          <w:trHeight w:val="315"/>
+        </w:trPr>
+        <w:tc>
+          <w:tcPr>
+            <w:tcW w:w="364" w:type="dxa"/>
+            <w:tcBorders>
+              <w:top w:val="single" w:sz="8" w:space="0" w:color="000000"/>
+              <w:left w:val="single" w:sz="8" w:space="0" w:color="000000"/>
+              <w:bottom w:val="single" w:sz="8" w:space="0" w:color="000000"/>
+              <w:right w:val="none" w:sz="0" w:space="0" w:color="000000"/>
+            </w:tcBorders>
+            <w:shd w:val="clear" w:color="auto" w:fill="auto"/>
+            <w:vAlign w:val="bottom"/>
+          </w:tcPr>
+          <w:p>
+            <w:pPr>
+              <w:spacing w:after="0" w:line="240" w:lineRule="auto"/>
+              <w:jc w:val="right"/>
+              <w:rPr>
+                <w:rFonts w:ascii="Calibri" w:eastAsia="Times New Roman" w:hAnsi="Calibri" w:cs="Calibri"/>
+                <w:color w:val="000000"/>
+                <w:sz w:val="22"/>
+              </w:rPr>
+            </w:pPr>
+            <w:r>
+              <w:rPr>
+                <w:rFonts w:ascii="Calibri" w:eastAsia="Times New Roman" w:hAnsi="Calibri" w:cs="Calibri"/>
+                <w:color w:val="000000"/>
+                <w:sz w:val="22"/>
+              </w:rPr>
+              <w:t>3</w:t>
+            </w:r>
+          </w:p>
+        </w:tc>
+        <w:tc>
+          <w:tcPr>
+            <w:tcW w:w="1511" w:type="dxa"/>
+            <w:tcBorders>
+              <w:top w:val="single" w:sz="8" w:space="0" w:color="000000"/>
+              <w:left w:val="single" w:sz="8" w:space="0" w:color="000000"/>
+              <w:bottom w:val="single" w:sz="8" w:space="0" w:color="000000"/>
+              <w:right w:val="single" w:sz="8" w:space="0" w:color="000000"/>
+            </w:tcBorders>
+            <w:shd w:val="clear" w:color="auto" w:fill="auto"/>
+            <w:vAlign w:val="bottom"/>
+          </w:tcPr>
+          <w:p>
+            <w:pPr>
+              <w:spacing w:after="0" w:line="240" w:lineRule="auto"/>
+              <w:jc w:val="left"/>
+              <w:rPr>
+                <w:rFonts w:ascii="Calibri" w:eastAsia="Times New Roman" w:hAnsi="Calibri" w:cs="Calibri"/>
+                <w:color w:val="000000"/>
+                <w:sz w:val="22"/>
+              </w:rPr>
+            </w:pPr>
+            <w:r>
+              <w:rPr>
+                <w:rFonts w:ascii="Calibri" w:eastAsia="Times New Roman" w:hAnsi="Calibri" w:cs="Calibri"/>
+                <w:color w:val="000000"/>
+                <w:sz w:val="22"/>
+              </w:rPr>
+              <w:t>R</w:t>
+            </w:r>
+            <w:r>
+              <w:rPr>
+                <w:rFonts w:ascii="Calibri" w:eastAsia="Times New Roman" w:hAnsi="Calibri" w:cs="Calibri"/>
+                <w:color w:val="000000"/>
+                <w:sz w:val="22"/>
+              </w:rPr>
+              <w:t>N</w:t>
+            </w:r>
+            <w:r>
+              <w:rPr>
+                <w:rFonts w:ascii="Calibri" w:eastAsia="Times New Roman" w:hAnsi="Calibri" w:cs="Calibri"/>
+                <w:color w:val="000000"/>
+                <w:sz w:val="22"/>
+              </w:rPr>
+              <w:t>F-03</w:t>
+            </w:r>
+          </w:p>
+        </w:tc>
+        <w:tc>
+          <w:tcPr>
+            <w:tcW w:w="8861" w:type="dxa"/>
+            <w:tcBorders>
+              <w:top w:val="single" w:sz="8" w:space="0" w:color="000000"/>
+              <w:left w:val="none" w:sz="0" w:space="0" w:color="000000"/>
+              <w:bottom w:val="single" w:sz="8" w:space="0" w:color="000000"/>
+              <w:right w:val="single" w:sz="8" w:space="0" w:color="000000"/>
+            </w:tcBorders>
+            <w:shd w:val="clear" w:color="auto" w:fill="auto"/>
+            <w:vAlign w:val="bottom"/>
+          </w:tcPr>
+          <w:p>
+            <w:pPr>
+              <w:spacing w:after="0" w:line="240" w:lineRule="auto"/>
+              <w:jc w:val="left"/>
+              <w:rPr>
+                <w:rFonts w:ascii="Calibri" w:eastAsia="Times New Roman" w:hAnsi="Calibri" w:cs="Calibri"/>
+                <w:color w:val="000000"/>
+                <w:sz w:val="22"/>
+              </w:rPr>
+            </w:pPr>
+            <w:r>
+              <w:rPr>
+                <w:rFonts w:ascii="Calibri" w:eastAsia="Times New Roman" w:hAnsi="Calibri" w:cs="Calibri"/>
+                <w:color w:val="000000"/>
+                <w:sz w:val="22"/>
+              </w:rPr>
+              <w:t>El sistema debe proporcionar mensajes de error en caso de dejar campos vacíos.</w:t>
+            </w:r>
+          </w:p>
+        </w:tc>
+      </w:tr>
+      <w:tr>
+        <w:trPr>
+          <w:trHeight w:val="315"/>
+        </w:trPr>
+        <w:tc>
+          <w:tcPr>
+            <w:tcW w:w="364" w:type="dxa"/>
+            <w:tcBorders>
+              <w:top w:val="single" w:sz="8" w:space="0" w:color="000000"/>
+              <w:left w:val="single" w:sz="8" w:space="0" w:color="000000"/>
+              <w:bottom w:val="single" w:sz="8" w:space="0" w:color="000000"/>
+              <w:right w:val="none" w:sz="0" w:space="0" w:color="000000"/>
+            </w:tcBorders>
+            <w:shd w:val="clear" w:color="auto" w:fill="auto"/>
+            <w:vAlign w:val="bottom"/>
+          </w:tcPr>
+          <w:p>
+            <w:pPr>
+              <w:spacing w:after="0" w:line="240" w:lineRule="auto"/>
+              <w:jc w:val="right"/>
+              <w:rPr>
+                <w:rFonts w:ascii="Calibri" w:eastAsia="Times New Roman" w:hAnsi="Calibri" w:cs="Calibri"/>
+                <w:color w:val="000000"/>
+                <w:sz w:val="22"/>
+              </w:rPr>
+            </w:pPr>
+            <w:r>
+              <w:rPr>
+                <w:rFonts w:ascii="Calibri" w:eastAsia="Times New Roman" w:hAnsi="Calibri" w:cs="Calibri"/>
+                <w:color w:val="000000"/>
+                <w:sz w:val="22"/>
+              </w:rPr>
+              <w:t>4</w:t>
+            </w:r>
+          </w:p>
+        </w:tc>
+        <w:tc>
+          <w:tcPr>
+            <w:tcW w:w="1511" w:type="dxa"/>
+            <w:tcBorders>
+              <w:top w:val="single" w:sz="8" w:space="0" w:color="000000"/>
+              <w:left w:val="single" w:sz="8" w:space="0" w:color="000000"/>
+              <w:bottom w:val="single" w:sz="8" w:space="0" w:color="000000"/>
+              <w:right w:val="single" w:sz="8" w:space="0" w:color="000000"/>
+            </w:tcBorders>
+            <w:shd w:val="clear" w:color="auto" w:fill="auto"/>
+            <w:vAlign w:val="bottom"/>
+          </w:tcPr>
+          <w:p>
+            <w:pPr>
+              <w:spacing w:after="0" w:line="240" w:lineRule="auto"/>
+              <w:jc w:val="left"/>
+              <w:rPr>
+                <w:rFonts w:ascii="Calibri" w:eastAsia="Times New Roman" w:hAnsi="Calibri" w:cs="Calibri"/>
+                <w:color w:val="000000"/>
+                <w:sz w:val="22"/>
+              </w:rPr>
+            </w:pPr>
+            <w:r>
+              <w:rPr>
+                <w:rFonts w:ascii="Calibri" w:eastAsia="Times New Roman" w:hAnsi="Calibri" w:cs="Calibri"/>
+                <w:color w:val="000000"/>
+                <w:sz w:val="22"/>
+              </w:rPr>
+              <w:t>R</w:t>
+            </w:r>
+            <w:r>
+              <w:rPr>
+                <w:rFonts w:ascii="Calibri" w:eastAsia="Times New Roman" w:hAnsi="Calibri" w:cs="Calibri"/>
+                <w:color w:val="000000"/>
+                <w:sz w:val="22"/>
+              </w:rPr>
+              <w:t>N</w:t>
+            </w:r>
+            <w:r>
+              <w:rPr>
+                <w:rFonts w:ascii="Calibri" w:eastAsia="Times New Roman" w:hAnsi="Calibri" w:cs="Calibri"/>
+                <w:color w:val="000000"/>
+                <w:sz w:val="22"/>
+              </w:rPr>
+              <w:t>F-04</w:t>
+            </w:r>
+          </w:p>
+        </w:tc>
+        <w:tc>
+          <w:tcPr>
+            <w:tcW w:w="8861" w:type="dxa"/>
+            <w:tcBorders>
+              <w:top w:val="single" w:sz="8" w:space="0" w:color="000000"/>
+              <w:left w:val="none" w:sz="0" w:space="0" w:color="000000"/>
+              <w:bottom w:val="single" w:sz="8" w:space="0" w:color="000000"/>
+              <w:right w:val="single" w:sz="8" w:space="0" w:color="000000"/>
+            </w:tcBorders>
+            <w:shd w:val="clear" w:color="auto" w:fill="auto"/>
+            <w:vAlign w:val="bottom"/>
+          </w:tcPr>
+          <w:p>
+            <w:pPr>
+              <w:spacing w:after="0" w:line="240" w:lineRule="auto"/>
+              <w:jc w:val="left"/>
+              <w:rPr>
+                <w:rFonts w:ascii="Calibri" w:eastAsia="Times New Roman" w:hAnsi="Calibri" w:cs="Calibri"/>
+                <w:color w:val="000000"/>
+                <w:sz w:val="22"/>
+              </w:rPr>
+            </w:pPr>
+            <w:r>
+              <w:rPr>
+                <w:rFonts w:ascii="Calibri" w:eastAsia="Times New Roman" w:hAnsi="Calibri" w:cs="Calibri"/>
+                <w:bCs/>
+                <w:color w:val="000000"/>
+                <w:sz w:val="22"/>
+              </w:rPr>
+              <w:t>El sistema debe proporcionar mensajes de error en caso de duplicidad de algún id.</w:t>
+            </w:r>
+          </w:p>
+        </w:tc>
+      </w:tr>
+      <w:tr>
+        <w:trPr>
+          <w:trHeight w:val="315"/>
+        </w:trPr>
+        <w:tc>
+          <w:tcPr>
+            <w:tcW w:w="364" w:type="dxa"/>
+            <w:tcBorders>
+              <w:top w:val="single" w:sz="8" w:space="0" w:color="000000"/>
+              <w:left w:val="single" w:sz="8" w:space="0" w:color="000000"/>
+              <w:bottom w:val="single" w:sz="8" w:space="0" w:color="000000"/>
+              <w:right w:val="none" w:sz="0" w:space="0" w:color="000000"/>
+            </w:tcBorders>
+            <w:shd w:val="clear" w:color="auto" w:fill="auto"/>
+            <w:vAlign w:val="bottom"/>
+          </w:tcPr>
+          <w:p>
+            <w:pPr>
+              <w:spacing w:after="0" w:line="240" w:lineRule="auto"/>
+              <w:jc w:val="right"/>
+              <w:rPr>
+                <w:rFonts w:ascii="Calibri" w:eastAsia="Times New Roman" w:hAnsi="Calibri" w:cs="Calibri"/>
+                <w:bCs/>
+                <w:color w:val="000000"/>
+                <w:sz w:val="22"/>
+              </w:rPr>
+            </w:pPr>
+            <w:r>
+              <w:rPr>
+                <w:rFonts w:ascii="Calibri" w:eastAsia="Times New Roman" w:hAnsi="Calibri" w:cs="Calibri"/>
+                <w:bCs/>
+                <w:color w:val="000000"/>
+                <w:sz w:val="22"/>
+              </w:rPr>
+              <w:t>5</w:t>
+            </w:r>
+          </w:p>
+        </w:tc>
+        <w:tc>
+          <w:tcPr>
+            <w:tcW w:w="1511" w:type="dxa"/>
+            <w:tcBorders>
+              <w:top w:val="single" w:sz="8" w:space="0" w:color="000000"/>
+              <w:left w:val="single" w:sz="8" w:space="0" w:color="000000"/>
+              <w:bottom w:val="single" w:sz="8" w:space="0" w:color="000000"/>
+              <w:right w:val="single" w:sz="8" w:space="0" w:color="000000"/>
+            </w:tcBorders>
+            <w:shd w:val="clear" w:color="auto" w:fill="auto"/>
+            <w:vAlign w:val="bottom"/>
+          </w:tcPr>
+          <w:p>
+            <w:pPr>
+              <w:spacing w:after="0" w:line="240" w:lineRule="auto"/>
+              <w:jc w:val="left"/>
+              <w:rPr>
+                <w:rFonts w:ascii="Calibri" w:eastAsia="Times New Roman" w:hAnsi="Calibri" w:cs="Calibri"/>
+                <w:bCs/>
+                <w:color w:val="000000"/>
+                <w:sz w:val="22"/>
+              </w:rPr>
+            </w:pPr>
+            <w:r>
+              <w:rPr>
+                <w:rFonts w:ascii="Calibri" w:eastAsia="Times New Roman" w:hAnsi="Calibri" w:cs="Calibri"/>
+                <w:bCs/>
+                <w:color w:val="000000"/>
+                <w:sz w:val="22"/>
+              </w:rPr>
+              <w:t>R</w:t>
+            </w:r>
+            <w:r>
+              <w:rPr>
+                <w:rFonts w:ascii="Calibri" w:eastAsia="Times New Roman" w:hAnsi="Calibri" w:cs="Calibri"/>
+                <w:bCs/>
+                <w:color w:val="000000"/>
+                <w:sz w:val="22"/>
+              </w:rPr>
+              <w:t>N</w:t>
+            </w:r>
+            <w:r>
+              <w:rPr>
+                <w:rFonts w:ascii="Calibri" w:eastAsia="Times New Roman" w:hAnsi="Calibri" w:cs="Calibri"/>
+                <w:bCs/>
+                <w:color w:val="000000"/>
+                <w:sz w:val="22"/>
+              </w:rPr>
+              <w:t>F-05</w:t>
+            </w:r>
+          </w:p>
+        </w:tc>
+        <w:tc>
+          <w:tcPr>
+            <w:tcW w:w="8861" w:type="dxa"/>
+            <w:tcBorders>
+              <w:top w:val="single" w:sz="8" w:space="0" w:color="000000"/>
+              <w:left w:val="none" w:sz="0" w:space="0" w:color="000000"/>
+              <w:bottom w:val="single" w:sz="8" w:space="0" w:color="000000"/>
+              <w:right w:val="single" w:sz="8" w:space="0" w:color="000000"/>
+            </w:tcBorders>
+            <w:shd w:val="clear" w:color="auto" w:fill="auto"/>
+            <w:vAlign w:val="bottom"/>
+          </w:tcPr>
+          <w:p>
+            <w:pPr>
+              <w:spacing w:after="0" w:line="240" w:lineRule="auto"/>
+              <w:jc w:val="left"/>
+              <w:rPr>
+                <w:rFonts w:ascii="Calibri" w:eastAsia="Times New Roman" w:hAnsi="Calibri" w:cs="Calibri"/>
+                <w:bCs/>
+                <w:color w:val="000000"/>
+                <w:sz w:val="22"/>
+              </w:rPr>
+            </w:pPr>
+            <w:r>
+              <w:rPr>
+                <w:rFonts w:ascii="Calibri" w:eastAsia="Times New Roman" w:hAnsi="Calibri" w:cs="Calibri"/>
+                <w:bCs/>
+                <w:color w:val="000000"/>
+                <w:sz w:val="22"/>
+              </w:rPr>
+              <w:t>El sistema guardara los datos en el SGBD después de el termino de cada registro para evitar su perdida.</w:t>
+            </w:r>
+          </w:p>
+        </w:tc>
+      </w:tr>
+      <w:tr>
+        <w:trPr>
+          <w:trHeight w:val="315"/>
+        </w:trPr>
+        <w:tc>
+          <w:tcPr>
+            <w:tcW w:w="364" w:type="dxa"/>
+            <w:tcBorders>
+              <w:top w:val="single" w:sz="8" w:space="0" w:color="000000"/>
+              <w:left w:val="single" w:sz="8" w:space="0" w:color="000000"/>
+              <w:bottom w:val="single" w:sz="8" w:space="0" w:color="000000"/>
+              <w:right w:val="none" w:sz="0" w:space="0" w:color="000000"/>
+            </w:tcBorders>
+            <w:shd w:val="clear" w:color="auto" w:fill="auto"/>
+            <w:vAlign w:val="bottom"/>
+          </w:tcPr>
+          <w:p>
+            <w:pPr>
+              <w:spacing w:after="0" w:line="240" w:lineRule="auto"/>
+              <w:jc w:val="right"/>
+              <w:rPr>
+                <w:rFonts w:ascii="Calibri" w:eastAsia="Times New Roman" w:hAnsi="Calibri" w:cs="Calibri"/>
+                <w:bCs/>
+                <w:color w:val="000000"/>
+                <w:sz w:val="22"/>
+              </w:rPr>
+            </w:pPr>
+            <w:r>
+              <w:rPr>
+                <w:rFonts w:ascii="Calibri" w:eastAsia="Times New Roman" w:hAnsi="Calibri" w:cs="Calibri"/>
+                <w:bCs/>
+                <w:color w:val="000000"/>
+                <w:sz w:val="22"/>
+              </w:rPr>
+              <w:t>6</w:t>
+            </w:r>
+          </w:p>
+        </w:tc>
+        <w:tc>
+          <w:tcPr>
+            <w:tcW w:w="1511" w:type="dxa"/>
+            <w:tcBorders>
+              <w:top w:val="single" w:sz="8" w:space="0" w:color="000000"/>
+              <w:left w:val="single" w:sz="8" w:space="0" w:color="000000"/>
+              <w:bottom w:val="single" w:sz="8" w:space="0" w:color="000000"/>
+              <w:right w:val="single" w:sz="8" w:space="0" w:color="000000"/>
+            </w:tcBorders>
+            <w:shd w:val="clear" w:color="auto" w:fill="auto"/>
+            <w:vAlign w:val="bottom"/>
+          </w:tcPr>
+          <w:p>
+            <w:pPr>
+              <w:spacing w:after="0" w:line="240" w:lineRule="auto"/>
+              <w:jc w:val="left"/>
+              <w:rPr>
+                <w:rFonts w:ascii="Calibri" w:eastAsia="Times New Roman" w:hAnsi="Calibri" w:cs="Calibri"/>
+                <w:bCs/>
+                <w:color w:val="000000"/>
+                <w:sz w:val="22"/>
+              </w:rPr>
+            </w:pPr>
+            <w:r>
+              <w:rPr>
+                <w:rFonts w:ascii="Calibri" w:eastAsia="Times New Roman" w:hAnsi="Calibri" w:cs="Calibri"/>
+                <w:bCs/>
+                <w:color w:val="000000"/>
+                <w:sz w:val="22"/>
+              </w:rPr>
+              <w:t>R</w:t>
+            </w:r>
+            <w:r>
+              <w:rPr>
+                <w:rFonts w:ascii="Calibri" w:eastAsia="Times New Roman" w:hAnsi="Calibri" w:cs="Calibri"/>
+                <w:bCs/>
+                <w:color w:val="000000"/>
+                <w:sz w:val="22"/>
+              </w:rPr>
+              <w:t>N</w:t>
+            </w:r>
+            <w:r>
+              <w:rPr>
+                <w:rFonts w:ascii="Calibri" w:eastAsia="Times New Roman" w:hAnsi="Calibri" w:cs="Calibri"/>
+                <w:bCs/>
+                <w:color w:val="000000"/>
+                <w:sz w:val="22"/>
+              </w:rPr>
+              <w:t>F-06</w:t>
+            </w:r>
+          </w:p>
+        </w:tc>
+        <w:tc>
+          <w:tcPr>
+            <w:tcW w:w="8861" w:type="dxa"/>
+            <w:tcBorders>
+              <w:top w:val="single" w:sz="8" w:space="0" w:color="000000"/>
+              <w:left w:val="none" w:sz="0" w:space="0" w:color="000000"/>
+              <w:bottom w:val="single" w:sz="8" w:space="0" w:color="000000"/>
+              <w:right w:val="single" w:sz="8" w:space="0" w:color="000000"/>
+            </w:tcBorders>
+            <w:shd w:val="clear" w:color="auto" w:fill="auto"/>
+            <w:vAlign w:val="bottom"/>
+          </w:tcPr>
+          <w:p>
+            <w:pPr>
+              <w:spacing w:after="0" w:line="240" w:lineRule="auto"/>
+              <w:jc w:val="left"/>
+              <w:rPr>
+                <w:rFonts w:ascii="Calibri" w:eastAsia="Times New Roman" w:hAnsi="Calibri" w:cs="Calibri"/>
+                <w:bCs/>
+                <w:color w:val="000000"/>
+                <w:sz w:val="22"/>
+              </w:rPr>
+            </w:pPr>
+            <w:r>
+              <w:rPr>
+                <w:rFonts w:ascii="Calibri" w:eastAsia="Times New Roman" w:hAnsi="Calibri" w:cs="Calibri"/>
+                <w:bCs/>
+                <w:color w:val="000000"/>
+                <w:sz w:val="22"/>
+              </w:rPr>
+              <w:t>En funcionamiento normal el sistema estará disponible el 85% del tiempo</w:t>
+            </w:r>
+          </w:p>
+        </w:tc>
+      </w:tr>
+      <w:tr>
+        <w:trPr>
+          <w:trHeight w:val="315"/>
+        </w:trPr>
+        <w:tc>
+          <w:tcPr>
+            <w:tcW w:w="364" w:type="dxa"/>
+            <w:tcBorders>
+              <w:top w:val="single" w:sz="8" w:space="0" w:color="000000"/>
+              <w:left w:val="single" w:sz="8" w:space="0" w:color="000000"/>
+              <w:bottom w:val="single" w:sz="8" w:space="0" w:color="000000"/>
+              <w:right w:val="none" w:sz="0" w:space="0" w:color="000000"/>
+            </w:tcBorders>
+            <w:shd w:val="clear" w:color="auto" w:fill="auto"/>
+            <w:vAlign w:val="bottom"/>
+          </w:tcPr>
+          <w:p>
+            <w:pPr>
+              <w:spacing w:after="0" w:line="240" w:lineRule="auto"/>
+              <w:jc w:val="right"/>
+              <w:rPr>
+                <w:rFonts w:ascii="Calibri" w:eastAsia="Times New Roman" w:hAnsi="Calibri" w:cs="Calibri"/>
+                <w:bCs/>
+                <w:color w:val="000000"/>
+                <w:sz w:val="22"/>
+              </w:rPr>
+            </w:pPr>
+            <w:r>
+              <w:rPr>
+                <w:rFonts w:ascii="Calibri" w:eastAsia="Times New Roman" w:hAnsi="Calibri" w:cs="Calibri"/>
+                <w:bCs/>
+                <w:color w:val="000000"/>
+                <w:sz w:val="22"/>
+              </w:rPr>
+              <w:t>7</w:t>
+            </w:r>
+          </w:p>
+        </w:tc>
+        <w:tc>
+          <w:tcPr>
+            <w:tcW w:w="1511" w:type="dxa"/>
+            <w:tcBorders>
+              <w:top w:val="single" w:sz="8" w:space="0" w:color="000000"/>
+              <w:left w:val="single" w:sz="8" w:space="0" w:color="000000"/>
+              <w:bottom w:val="single" w:sz="8" w:space="0" w:color="000000"/>
+              <w:right w:val="single" w:sz="8" w:space="0" w:color="000000"/>
+            </w:tcBorders>
+            <w:shd w:val="clear" w:color="auto" w:fill="auto"/>
+            <w:vAlign w:val="bottom"/>
+          </w:tcPr>
+          <w:p>
+            <w:pPr>
+              <w:spacing w:after="0" w:line="240" w:lineRule="auto"/>
+              <w:jc w:val="left"/>
+              <w:rPr>
+                <w:rFonts w:ascii="Calibri" w:eastAsia="Times New Roman" w:hAnsi="Calibri" w:cs="Calibri"/>
+                <w:bCs/>
+                <w:color w:val="000000"/>
+                <w:sz w:val="22"/>
+              </w:rPr>
+            </w:pPr>
+            <w:r>
+              <w:rPr>
+                <w:rFonts w:ascii="Calibri" w:eastAsia="Times New Roman" w:hAnsi="Calibri" w:cs="Calibri"/>
+                <w:bCs/>
+                <w:color w:val="000000"/>
+                <w:sz w:val="22"/>
+              </w:rPr>
+              <w:t>R</w:t>
+            </w:r>
+            <w:r>
+              <w:rPr>
+                <w:rFonts w:ascii="Calibri" w:eastAsia="Times New Roman" w:hAnsi="Calibri" w:cs="Calibri"/>
+                <w:bCs/>
+                <w:color w:val="000000"/>
+                <w:sz w:val="22"/>
+              </w:rPr>
+              <w:t>N</w:t>
+            </w:r>
+            <w:r>
+              <w:rPr>
+                <w:rFonts w:ascii="Calibri" w:eastAsia="Times New Roman" w:hAnsi="Calibri" w:cs="Calibri"/>
+                <w:bCs/>
+                <w:color w:val="000000"/>
+                <w:sz w:val="22"/>
+              </w:rPr>
+              <w:t>F-07</w:t>
+            </w:r>
+          </w:p>
+        </w:tc>
+        <w:tc>
+          <w:tcPr>
+            <w:tcW w:w="8861" w:type="dxa"/>
+            <w:tcBorders>
+              <w:top w:val="single" w:sz="8" w:space="0" w:color="000000"/>
+              <w:left w:val="none" w:sz="0" w:space="0" w:color="000000"/>
+              <w:bottom w:val="single" w:sz="8" w:space="0" w:color="000000"/>
+              <w:right w:val="single" w:sz="8" w:space="0" w:color="000000"/>
+            </w:tcBorders>
+            <w:shd w:val="clear" w:color="auto" w:fill="auto"/>
+            <w:vAlign w:val="bottom"/>
+          </w:tcPr>
+          <w:p>
+            <w:pPr>
+              <w:spacing w:after="0" w:line="240" w:lineRule="auto"/>
+              <w:jc w:val="left"/>
+              <w:rPr>
+                <w:rFonts w:ascii="Calibri" w:eastAsia="Times New Roman" w:hAnsi="Calibri" w:cs="Calibri"/>
+                <w:bCs/>
+                <w:color w:val="000000"/>
+                <w:sz w:val="22"/>
+              </w:rPr>
+            </w:pPr>
+            <w:r>
+              <w:rPr>
+                <w:rFonts w:ascii="Calibri" w:eastAsia="Times New Roman" w:hAnsi="Calibri" w:cs="Calibri"/>
+                <w:bCs/>
+                <w:color w:val="000000"/>
+                <w:sz w:val="22"/>
+              </w:rPr>
+              <w:t>El sistema se actualizará manualmente para no perjudicar el rendimiento con una actualización automática</w:t>
+            </w:r>
+          </w:p>
+        </w:tc>
+      </w:tr>
+      <w:tr>
+        <w:trPr>
+          <w:trHeight w:val="315"/>
+        </w:trPr>
+        <w:tc>
+          <w:tcPr>
+            <w:tcW w:w="364" w:type="dxa"/>
+            <w:tcBorders>
+              <w:top w:val="single" w:sz="8" w:space="0" w:color="000000"/>
+              <w:left w:val="single" w:sz="8" w:space="0" w:color="000000"/>
+              <w:bottom w:val="single" w:sz="8" w:space="0" w:color="000000"/>
+              <w:right w:val="none" w:sz="0" w:space="0" w:color="000000"/>
+            </w:tcBorders>
+            <w:shd w:val="clear" w:color="auto" w:fill="auto"/>
+            <w:vAlign w:val="bottom"/>
+          </w:tcPr>
+          <w:p>
+            <w:pPr>
+              <w:spacing w:after="0" w:line="240" w:lineRule="auto"/>
+              <w:jc w:val="right"/>
+              <w:rPr>
+                <w:rFonts w:ascii="Calibri" w:eastAsia="Times New Roman" w:hAnsi="Calibri" w:cs="Calibri"/>
+                <w:bCs/>
+                <w:color w:val="000000"/>
+                <w:sz w:val="22"/>
+              </w:rPr>
+            </w:pPr>
+            <w:r>
+              <w:rPr>
+                <w:rFonts w:ascii="Calibri" w:eastAsia="Times New Roman" w:hAnsi="Calibri" w:cs="Calibri"/>
+                <w:bCs/>
+                <w:color w:val="000000"/>
+                <w:sz w:val="22"/>
+              </w:rPr>
+              <w:t>8</w:t>
+            </w:r>
+          </w:p>
+        </w:tc>
+        <w:tc>
+          <w:tcPr>
+            <w:tcW w:w="1511" w:type="dxa"/>
+            <w:tcBorders>
+              <w:top w:val="single" w:sz="8" w:space="0" w:color="000000"/>
+              <w:left w:val="single" w:sz="8" w:space="0" w:color="000000"/>
+              <w:bottom w:val="single" w:sz="8" w:space="0" w:color="000000"/>
+              <w:right w:val="single" w:sz="8" w:space="0" w:color="000000"/>
+            </w:tcBorders>
+            <w:shd w:val="clear" w:color="auto" w:fill="auto"/>
+            <w:vAlign w:val="bottom"/>
+          </w:tcPr>
+          <w:p>
+            <w:pPr>
+              <w:spacing w:after="0" w:line="240" w:lineRule="auto"/>
+              <w:jc w:val="left"/>
+              <w:rPr>
+                <w:rFonts w:ascii="Calibri" w:eastAsia="Times New Roman" w:hAnsi="Calibri" w:cs="Calibri"/>
+                <w:bCs/>
+                <w:color w:val="000000"/>
+                <w:sz w:val="22"/>
+              </w:rPr>
+            </w:pPr>
+            <w:r>
+              <w:rPr>
+                <w:rFonts w:ascii="Calibri" w:eastAsia="Times New Roman" w:hAnsi="Calibri" w:cs="Calibri"/>
+                <w:bCs/>
+                <w:color w:val="000000"/>
+                <w:sz w:val="22"/>
+              </w:rPr>
+              <w:t>R</w:t>
+            </w:r>
+            <w:r>
+              <w:rPr>
+                <w:rFonts w:ascii="Calibri" w:eastAsia="Times New Roman" w:hAnsi="Calibri" w:cs="Calibri"/>
+                <w:bCs/>
+                <w:color w:val="000000"/>
+                <w:sz w:val="22"/>
+              </w:rPr>
+              <w:t>N</w:t>
+            </w:r>
+            <w:r>
+              <w:rPr>
+                <w:rFonts w:ascii="Calibri" w:eastAsia="Times New Roman" w:hAnsi="Calibri" w:cs="Calibri"/>
+                <w:bCs/>
+                <w:color w:val="000000"/>
+                <w:sz w:val="22"/>
+              </w:rPr>
+              <w:t>F-08</w:t>
+            </w:r>
+          </w:p>
+        </w:tc>
+        <w:tc>
+          <w:tcPr>
+            <w:tcW w:w="8861" w:type="dxa"/>
+            <w:tcBorders>
+              <w:top w:val="single" w:sz="8" w:space="0" w:color="000000"/>
+              <w:left w:val="none" w:sz="0" w:space="0" w:color="000000"/>
+              <w:bottom w:val="single" w:sz="8" w:space="0" w:color="000000"/>
+              <w:right w:val="single" w:sz="8" w:space="0" w:color="000000"/>
+            </w:tcBorders>
+            <w:shd w:val="clear" w:color="auto" w:fill="auto"/>
+            <w:vAlign w:val="bottom"/>
+          </w:tcPr>
+          <w:p>
+            <w:pPr>
+              <w:spacing w:after="0" w:line="240" w:lineRule="auto"/>
+              <w:jc w:val="left"/>
+              <w:rPr>
+                <w:rFonts w:ascii="Calibri" w:eastAsia="Times New Roman" w:hAnsi="Calibri" w:cs="Calibri"/>
+                <w:bCs/>
+                <w:color w:val="000000"/>
+                <w:sz w:val="22"/>
+              </w:rPr>
+            </w:pPr>
+            <w:r>
+              <w:rPr>
+                <w:rFonts w:ascii="Calibri" w:eastAsia="Times New Roman" w:hAnsi="Calibri" w:cs="Calibri"/>
+                <w:bCs/>
+                <w:color w:val="000000"/>
+                <w:sz w:val="22"/>
+              </w:rPr>
+              <w:t>La aplicación será portable siempre y cuando el equipo en que se quiera instalar cuente con un SO igual, un SGBD y un servidor web</w:t>
+            </w:r>
+            <w:r>
+              <w:rPr>
+                <w:rFonts w:ascii="Calibri" w:eastAsia="Times New Roman" w:hAnsi="Calibri" w:cs="Calibri"/>
+                <w:bCs/>
+                <w:color w:val="000000"/>
+                <w:sz w:val="22"/>
+              </w:rPr>
+              <w:t>.</w:t>
+            </w:r>
+          </w:p>
+        </w:tc>
+      </w:tr>
+      <w:tr>
+        <w:trPr>
+          <w:trHeight w:val="315"/>
+        </w:trPr>
+        <w:tc>
+          <w:tcPr>
+            <w:tcW w:w="364" w:type="dxa"/>
+            <w:tcBorders>
+              <w:top w:val="single" w:sz="8" w:space="0" w:color="000000"/>
+              <w:left w:val="single" w:sz="8" w:space="0" w:color="000000"/>
+              <w:bottom w:val="single" w:sz="8" w:space="0" w:color="000000"/>
+              <w:right w:val="none" w:sz="0" w:space="0" w:color="000000"/>
+            </w:tcBorders>
+            <w:shd w:val="clear" w:color="auto" w:fill="auto"/>
+            <w:vAlign w:val="bottom"/>
+          </w:tcPr>
+          <w:p>
+            <w:pPr>
+              <w:spacing w:after="0" w:line="240" w:lineRule="auto"/>
+              <w:jc w:val="right"/>
+              <w:rPr>
+                <w:rFonts w:ascii="Calibri" w:eastAsia="Times New Roman" w:hAnsi="Calibri" w:cs="Calibri"/>
+                <w:bCs/>
+                <w:color w:val="000000"/>
+                <w:sz w:val="22"/>
+              </w:rPr>
+            </w:pPr>
+            <w:r>
+              <w:rPr>
+                <w:rFonts w:ascii="Calibri" w:eastAsia="Times New Roman" w:hAnsi="Calibri" w:cs="Calibri"/>
+                <w:bCs/>
+                <w:color w:val="000000"/>
+                <w:sz w:val="22"/>
+              </w:rPr>
+              <w:t>9</w:t>
+            </w:r>
+          </w:p>
+        </w:tc>
+        <w:tc>
+          <w:tcPr>
+            <w:tcW w:w="1511" w:type="dxa"/>
+            <w:tcBorders>
+              <w:top w:val="single" w:sz="8" w:space="0" w:color="000000"/>
+              <w:left w:val="single" w:sz="8" w:space="0" w:color="000000"/>
+              <w:bottom w:val="single" w:sz="8" w:space="0" w:color="000000"/>
+              <w:right w:val="single" w:sz="8" w:space="0" w:color="000000"/>
+            </w:tcBorders>
+            <w:shd w:val="clear" w:color="auto" w:fill="auto"/>
+            <w:vAlign w:val="bottom"/>
+          </w:tcPr>
+          <w:p>
+            <w:pPr>
+              <w:spacing w:after="0" w:line="240" w:lineRule="auto"/>
+              <w:jc w:val="left"/>
+              <w:rPr>
+                <w:rFonts w:ascii="Calibri" w:eastAsia="Times New Roman" w:hAnsi="Calibri" w:cs="Calibri"/>
+                <w:bCs/>
+                <w:color w:val="000000"/>
+                <w:sz w:val="22"/>
+              </w:rPr>
+            </w:pPr>
+            <w:r>
+              <w:rPr>
+                <w:rFonts w:ascii="Calibri" w:eastAsia="Times New Roman" w:hAnsi="Calibri" w:cs="Calibri"/>
+                <w:bCs/>
+                <w:color w:val="000000"/>
+                <w:sz w:val="22"/>
+              </w:rPr>
+              <w:t>R</w:t>
+            </w:r>
+            <w:r>
+              <w:rPr>
+                <w:rFonts w:ascii="Calibri" w:eastAsia="Times New Roman" w:hAnsi="Calibri" w:cs="Calibri"/>
+                <w:bCs/>
+                <w:color w:val="000000"/>
+                <w:sz w:val="22"/>
+              </w:rPr>
+              <w:t>N</w:t>
+            </w:r>
+            <w:r>
+              <w:rPr>
+                <w:rFonts w:ascii="Calibri" w:eastAsia="Times New Roman" w:hAnsi="Calibri" w:cs="Calibri"/>
+                <w:bCs/>
+                <w:color w:val="000000"/>
+                <w:sz w:val="22"/>
+              </w:rPr>
+              <w:t>F-09</w:t>
+            </w:r>
+          </w:p>
+        </w:tc>
+        <w:tc>
+          <w:tcPr>
+            <w:tcW w:w="8861" w:type="dxa"/>
+            <w:tcBorders>
+              <w:top w:val="single" w:sz="8" w:space="0" w:color="000000"/>
+              <w:left w:val="none" w:sz="0" w:space="0" w:color="000000"/>
+              <w:bottom w:val="single" w:sz="8" w:space="0" w:color="000000"/>
+              <w:right w:val="single" w:sz="8" w:space="0" w:color="000000"/>
+            </w:tcBorders>
+            <w:shd w:val="clear" w:color="auto" w:fill="auto"/>
+            <w:vAlign w:val="bottom"/>
+          </w:tcPr>
+          <w:p>
+            <w:pPr>
+              <w:spacing w:after="0" w:line="240" w:lineRule="auto"/>
+              <w:jc w:val="left"/>
+              <w:rPr>
+                <w:rFonts w:ascii="Calibri" w:eastAsia="Times New Roman" w:hAnsi="Calibri" w:cs="Calibri"/>
+                <w:bCs/>
+                <w:color w:val="000000"/>
+                <w:sz w:val="22"/>
+              </w:rPr>
+            </w:pPr>
+            <w:r>
+              <w:rPr>
+                <w:rFonts w:ascii="Calibri" w:eastAsia="Times New Roman" w:hAnsi="Calibri" w:cs="Calibri"/>
+                <w:bCs/>
+                <w:color w:val="000000"/>
+                <w:sz w:val="22"/>
+              </w:rPr>
+              <w:t>El sistema contara con un correo para enviar dudas</w:t>
+            </w:r>
+          </w:p>
+        </w:tc>
+      </w:tr>
+      <w:tr>
+        <w:trPr>
+          <w:trHeight w:val="315"/>
+        </w:trPr>
+        <w:tc>
+          <w:tcPr>
+            <w:tcW w:w="364" w:type="dxa"/>
+            <w:tcBorders>
+              <w:top w:val="single" w:sz="8" w:space="0" w:color="000000"/>
+              <w:left w:val="single" w:sz="8" w:space="0" w:color="000000"/>
+              <w:bottom w:val="single" w:sz="8" w:space="0" w:color="000000"/>
+              <w:right w:val="none" w:sz="0" w:space="0" w:color="000000"/>
+            </w:tcBorders>
+            <w:shd w:val="clear" w:color="auto" w:fill="auto"/>
+            <w:vAlign w:val="bottom"/>
+          </w:tcPr>
+          <w:p>
+            <w:pPr>
+              <w:spacing w:after="0" w:line="240" w:lineRule="auto"/>
+              <w:jc w:val="right"/>
+              <w:rPr>
+                <w:rFonts w:ascii="Calibri" w:eastAsia="Times New Roman" w:hAnsi="Calibri" w:cs="Calibri"/>
+                <w:bCs/>
+                <w:color w:val="000000"/>
+                <w:sz w:val="22"/>
+              </w:rPr>
+            </w:pPr>
+            <w:r>
+              <w:rPr>
+                <w:rFonts w:ascii="Calibri" w:eastAsia="Times New Roman" w:hAnsi="Calibri" w:cs="Calibri"/>
+                <w:bCs/>
+                <w:color w:val="000000"/>
+                <w:sz w:val="22"/>
+              </w:rPr>
+              <w:t>10</w:t>
+            </w:r>
+          </w:p>
+        </w:tc>
+        <w:tc>
+          <w:tcPr>
+            <w:tcW w:w="1511" w:type="dxa"/>
+            <w:tcBorders>
+              <w:top w:val="single" w:sz="8" w:space="0" w:color="000000"/>
+              <w:left w:val="single" w:sz="8" w:space="0" w:color="000000"/>
+              <w:bottom w:val="single" w:sz="8" w:space="0" w:color="000000"/>
+              <w:right w:val="single" w:sz="8" w:space="0" w:color="000000"/>
+            </w:tcBorders>
+            <w:shd w:val="clear" w:color="auto" w:fill="auto"/>
+            <w:vAlign w:val="bottom"/>
+          </w:tcPr>
+          <w:p>
+            <w:pPr>
+              <w:spacing w:after="0" w:line="240" w:lineRule="auto"/>
+              <w:jc w:val="left"/>
+              <w:rPr>
+                <w:rFonts w:ascii="Calibri" w:eastAsia="Times New Roman" w:hAnsi="Calibri" w:cs="Calibri"/>
+                <w:bCs/>
+                <w:color w:val="000000"/>
+                <w:sz w:val="22"/>
+              </w:rPr>
+            </w:pPr>
+            <w:r>
+              <w:rPr>
+                <w:rFonts w:ascii="Calibri" w:eastAsia="Times New Roman" w:hAnsi="Calibri" w:cs="Calibri"/>
+                <w:bCs/>
+                <w:color w:val="000000"/>
+                <w:sz w:val="22"/>
+              </w:rPr>
+              <w:t>R</w:t>
+            </w:r>
+            <w:r>
+              <w:rPr>
+                <w:rFonts w:ascii="Calibri" w:eastAsia="Times New Roman" w:hAnsi="Calibri" w:cs="Calibri"/>
+                <w:bCs/>
+                <w:color w:val="000000"/>
+                <w:sz w:val="22"/>
+              </w:rPr>
+              <w:t>N</w:t>
+            </w:r>
+            <w:r>
+              <w:rPr>
+                <w:rFonts w:ascii="Calibri" w:eastAsia="Times New Roman" w:hAnsi="Calibri" w:cs="Calibri"/>
+                <w:bCs/>
+                <w:color w:val="000000"/>
+                <w:sz w:val="22"/>
+              </w:rPr>
+              <w:t>F-10</w:t>
+            </w:r>
+          </w:p>
+        </w:tc>
+        <w:tc>
+          <w:tcPr>
+            <w:tcW w:w="8861" w:type="dxa"/>
+            <w:tcBorders>
+              <w:top w:val="single" w:sz="8" w:space="0" w:color="000000"/>
+              <w:left w:val="none" w:sz="0" w:space="0" w:color="000000"/>
+              <w:bottom w:val="single" w:sz="8" w:space="0" w:color="000000"/>
+              <w:right w:val="single" w:sz="8" w:space="0" w:color="000000"/>
+            </w:tcBorders>
+            <w:shd w:val="clear" w:color="auto" w:fill="auto"/>
+            <w:vAlign w:val="bottom"/>
+          </w:tcPr>
+          <w:p>
+            <w:pPr>
+              <w:spacing w:after="0" w:line="240" w:lineRule="auto"/>
+              <w:jc w:val="left"/>
+              <w:rPr>
+                <w:rFonts w:ascii="Calibri" w:eastAsia="Times New Roman" w:hAnsi="Calibri" w:cs="Calibri"/>
+                <w:bCs/>
+                <w:color w:val="000000"/>
+                <w:sz w:val="22"/>
+              </w:rPr>
+            </w:pPr>
+            <w:r>
+              <w:rPr>
+                <w:rFonts w:ascii="Calibri" w:eastAsia="Times New Roman" w:hAnsi="Calibri" w:cs="Calibri"/>
+                <w:bCs/>
+                <w:color w:val="000000"/>
+                <w:sz w:val="22"/>
+              </w:rPr>
+              <w:t>El sistema no podrá ocupar más de 1 GB de espacio en disco</w:t>
+            </w:r>
+          </w:p>
+        </w:tc>
+      </w:tr>
+    </w:tbl>
+    <w:p/>
     <w:p>
       <w:pPr>
         <w:pStyle w:val="Ttulo2"/>
       </w:pPr>
       <w:bookmarkStart w:id="6" w:name="_Toc43475321"/>
       <w:r>
+        <w:lastRenderedPageBreak/>
         <w:t>Hipervínculo</w:t>
       </w:r>
       <w:bookmarkEnd w:id="6"/>
@@ -3672,7 +6318,6 @@
         </w:numPr>
       </w:pPr>
       <w:r>
-        <w:lastRenderedPageBreak/>
         <w:t>Crear nuevos módulos, páginas o funcionalidades es relativamente fácil.</w:t>
       </w:r>
     </w:p>
@@ -3729,6 +6374,7 @@
         </w:numPr>
       </w:pPr>
       <w:r>
+        <w:lastRenderedPageBreak/>
         <w:t>CodeIgniter es bastante menos rígido que otros frameworks. Define una manera de trabajar, pero podemos seguirla o no.</w:t>
       </w:r>
     </w:p>
@@ -3829,6 +6475,7 @@
           <w:id w:val="-208037703"/>
           <w:citation/>
         </w:sdtPr>
+        <w:sdtEndPr/>
         <w:sdtContent>
           <w:r>
             <w:fldChar w:fldCharType="begin"/>
@@ -3933,6 +6580,7 @@
           <w:id w:val="1344272698"/>
           <w:citation/>
         </w:sdtPr>
+        <w:sdtEndPr/>
         <w:sdtContent>
           <w:r>
             <w:fldChar w:fldCharType="begin"/>
@@ -3999,7 +6647,6 @@
     </w:p>
     <w:p>
       <w:r>
-        <w:lastRenderedPageBreak/>
         <w:t xml:space="preserve">Otra </w:t>
       </w:r>
       <w:r>
@@ -4026,6 +6673,7 @@
     </w:p>
     <w:p>
       <w:r>
+        <w:lastRenderedPageBreak/>
         <w:t xml:space="preserve">Este servidor nos brinda </w:t>
       </w:r>
       <w:r>
@@ -4249,7 +6897,6 @@
     </w:p>
     <w:p>
       <w:r>
-        <w:lastRenderedPageBreak/>
         <w:t xml:space="preserve">Este es uno de los 10 </w:t>
       </w:r>
       <w:r>
@@ -4308,6 +6955,7 @@
       </w:pPr>
       <w:bookmarkStart w:id="13" w:name="_Toc43475328"/>
       <w:r>
+        <w:lastRenderedPageBreak/>
         <w:t>ESTRUCTURA DE LA APLICACIÓN</w:t>
       </w:r>
       <w:bookmarkEnd w:id="13"/>
@@ -4454,14 +7102,7 @@
         <w:rPr>
           <w:shd w:val="clear" w:color="auto" w:fill="F3F5F9"/>
         </w:rPr>
-        <w:t xml:space="preserve">La estructura de un sitio en el que cada una de sus páginas está vinculada a todas las demás se denomina navegación múltiple. Con este sistema el número de </w:t>
-      </w:r>
-      <w:r>
-        <w:rPr>
-          <w:shd w:val="clear" w:color="auto" w:fill="F3F5F9"/>
-        </w:rPr>
-        <w:lastRenderedPageBreak/>
-        <w:t>vínculos o enlaces es igual al número de páginas por el número de páginas menos una.</w:t>
+        <w:t>La estructura de un sitio en el que cada una de sus páginas está vinculada a todas las demás se denomina navegación múltiple. Con este sistema el número de vínculos o enlaces es igual al número de páginas por el número de páginas menos una.</w:t>
       </w:r>
       <w:sdt>
         <w:sdtPr>
@@ -4471,6 +7112,7 @@
           <w:id w:val="-585457286"/>
           <w:citation/>
         </w:sdtPr>
+        <w:sdtEndPr/>
         <w:sdtContent>
           <w:r>
             <w:rPr>
@@ -4538,6 +7180,7 @@
     </w:p>
     <w:p>
       <w:r>
+        <w:lastRenderedPageBreak/>
         <w:t xml:space="preserve">Para muchos se les hace difícil la navegación </w:t>
       </w:r>
       <w:r>
@@ -4586,6 +7229,7 @@
           <w:id w:val="-1006978714"/>
           <w:citation/>
         </w:sdtPr>
+        <w:sdtEndPr/>
         <w:sdtContent>
           <w:r>
             <w:fldChar w:fldCharType="begin"/>
@@ -4617,6 +7261,7 @@
           <w:id w:val="74097813"/>
           <w:citation/>
         </w:sdtPr>
+        <w:sdtEndPr/>
         <w:sdtContent>
           <w:r>
             <w:fldChar w:fldCharType="begin"/>
@@ -4651,6 +7296,7 @@
           <w:id w:val="-2003881859"/>
           <w:citation/>
         </w:sdtPr>
+        <w:sdtEndPr/>
         <w:sdtContent>
           <w:r>
             <w:fldChar w:fldCharType="begin"/>
@@ -4680,7 +7326,6 @@
       </w:pPr>
       <w:bookmarkStart w:id="15" w:name="_Toc43475330"/>
       <w:r>
-        <w:lastRenderedPageBreak/>
         <w:t>Bocetos de pantallas</w:t>
       </w:r>
       <w:bookmarkEnd w:id="15"/>
@@ -4752,14 +7397,27 @@
       <w:r>
         <w:t xml:space="preserve">Ilustración </w:t>
       </w:r>
-      <w:fldSimple w:instr=" SEQ Ilustración \* ARABIC ">
-        <w:r>
-          <w:rPr>
-            <w:noProof/>
-          </w:rPr>
-          <w:t>2</w:t>
-        </w:r>
-      </w:fldSimple>
+      <w:r>
+        <w:fldChar w:fldCharType="begin"/>
+      </w:r>
+      <w:r>
+        <w:instrText xml:space="preserve"> SEQ Ilustración \* ARABIC </w:instrText>
+      </w:r>
+      <w:r>
+        <w:fldChar w:fldCharType="separate"/>
+      </w:r>
+      <w:r>
+        <w:rPr>
+          <w:noProof/>
+        </w:rPr>
+        <w:t>2</w:t>
+      </w:r>
+      <w:r>
+        <w:rPr>
+          <w:noProof/>
+        </w:rPr>
+        <w:fldChar w:fldCharType="end"/>
+      </w:r>
       <w:r>
         <w:t xml:space="preserve"> Boceto de </w:t>
       </w:r>
@@ -4778,6 +7436,7 @@
         <w:rPr>
           <w:noProof/>
         </w:rPr>
+        <w:lastRenderedPageBreak/>
         <w:drawing>
           <wp:inline distT="0" distB="0" distL="0" distR="0" wp14:anchorId="3276B0E5" wp14:editId="36D08F3C">
             <wp:extent cx="3776353" cy="2314608"/>
@@ -4836,28 +7495,40 @@
       <w:r>
         <w:t xml:space="preserve">Ilustración </w:t>
       </w:r>
-      <w:fldSimple w:instr=" SEQ Ilustración \* ARABIC ">
-        <w:r>
-          <w:rPr>
-            <w:noProof/>
-          </w:rPr>
-          <w:t>3</w:t>
-        </w:r>
-      </w:fldSimple>
-      <w:r>
-        <w:t xml:space="preserve"> Boceto de Inicio</w:t>
-      </w:r>
-    </w:p>
-    <w:p>
-      <w:pPr>
-        <w:keepNext/>
-        <w:jc w:val="center"/>
-      </w:pPr>
+      <w:r>
+        <w:fldChar w:fldCharType="begin"/>
+      </w:r>
+      <w:r>
+        <w:instrText xml:space="preserve"> SEQ Ilustración \* ARABIC </w:instrText>
+      </w:r>
+      <w:r>
+        <w:fldChar w:fldCharType="separate"/>
+      </w:r>
       <w:r>
         <w:rPr>
           <w:noProof/>
         </w:rPr>
-        <w:lastRenderedPageBreak/>
+        <w:t>3</w:t>
+      </w:r>
+      <w:r>
+        <w:rPr>
+          <w:noProof/>
+        </w:rPr>
+        <w:fldChar w:fldCharType="end"/>
+      </w:r>
+      <w:r>
+        <w:t xml:space="preserve"> Boceto de Inicio</w:t>
+      </w:r>
+    </w:p>
+    <w:p>
+      <w:pPr>
+        <w:keepNext/>
+        <w:jc w:val="center"/>
+      </w:pPr>
+      <w:r>
+        <w:rPr>
+          <w:noProof/>
+        </w:rPr>
         <w:drawing>
           <wp:inline distT="0" distB="0" distL="0" distR="0" wp14:anchorId="0E6D133E" wp14:editId="750C4EAD">
             <wp:extent cx="3835353" cy="2350770"/>
@@ -4916,14 +7587,27 @@
       <w:r>
         <w:t xml:space="preserve">Ilustración </w:t>
       </w:r>
-      <w:fldSimple w:instr=" SEQ Ilustración \* ARABIC ">
-        <w:r>
-          <w:rPr>
-            <w:noProof/>
-          </w:rPr>
-          <w:t>4</w:t>
-        </w:r>
-      </w:fldSimple>
+      <w:r>
+        <w:fldChar w:fldCharType="begin"/>
+      </w:r>
+      <w:r>
+        <w:instrText xml:space="preserve"> SEQ Ilustración \* ARABIC </w:instrText>
+      </w:r>
+      <w:r>
+        <w:fldChar w:fldCharType="separate"/>
+      </w:r>
+      <w:r>
+        <w:rPr>
+          <w:noProof/>
+        </w:rPr>
+        <w:t>4</w:t>
+      </w:r>
+      <w:r>
+        <w:rPr>
+          <w:noProof/>
+        </w:rPr>
+        <w:fldChar w:fldCharType="end"/>
+      </w:r>
       <w:r>
         <w:t xml:space="preserve"> Boceto de Cursos</w:t>
       </w:r>
@@ -4995,27 +7679,41 @@
       <w:r>
         <w:t xml:space="preserve">Ilustración </w:t>
       </w:r>
-      <w:fldSimple w:instr=" SEQ Ilustración \* ARABIC ">
-        <w:r>
-          <w:rPr>
-            <w:noProof/>
-          </w:rPr>
-          <w:t>5</w:t>
-        </w:r>
-      </w:fldSimple>
-      <w:r>
-        <w:t xml:space="preserve"> Bocetos de conócenos</w:t>
-      </w:r>
-    </w:p>
-    <w:p>
-      <w:pPr>
-        <w:keepNext/>
-        <w:jc w:val="center"/>
-      </w:pPr>
+      <w:r>
+        <w:fldChar w:fldCharType="begin"/>
+      </w:r>
+      <w:r>
+        <w:instrText xml:space="preserve"> SEQ Ilustración \* ARABIC </w:instrText>
+      </w:r>
+      <w:r>
+        <w:fldChar w:fldCharType="separate"/>
+      </w:r>
       <w:r>
         <w:rPr>
           <w:noProof/>
         </w:rPr>
+        <w:t>5</w:t>
+      </w:r>
+      <w:r>
+        <w:rPr>
+          <w:noProof/>
+        </w:rPr>
+        <w:fldChar w:fldCharType="end"/>
+      </w:r>
+      <w:r>
+        <w:t xml:space="preserve"> Bocetos de conócenos</w:t>
+      </w:r>
+    </w:p>
+    <w:p>
+      <w:pPr>
+        <w:keepNext/>
+        <w:jc w:val="center"/>
+      </w:pPr>
+      <w:r>
+        <w:rPr>
+          <w:noProof/>
+        </w:rPr>
+        <w:lastRenderedPageBreak/>
         <w:drawing>
           <wp:inline distT="0" distB="0" distL="0" distR="0" wp14:anchorId="3CD0A987" wp14:editId="57DD9B5A">
             <wp:extent cx="3811979" cy="2336444"/>
@@ -5074,14 +7772,27 @@
       <w:r>
         <w:t xml:space="preserve">Ilustración </w:t>
       </w:r>
-      <w:fldSimple w:instr=" SEQ Ilustración \* ARABIC ">
-        <w:r>
-          <w:rPr>
-            <w:noProof/>
-          </w:rPr>
-          <w:t>6</w:t>
-        </w:r>
-      </w:fldSimple>
+      <w:r>
+        <w:fldChar w:fldCharType="begin"/>
+      </w:r>
+      <w:r>
+        <w:instrText xml:space="preserve"> SEQ Ilustración \* ARABIC </w:instrText>
+      </w:r>
+      <w:r>
+        <w:fldChar w:fldCharType="separate"/>
+      </w:r>
+      <w:r>
+        <w:rPr>
+          <w:noProof/>
+        </w:rPr>
+        <w:t>6</w:t>
+      </w:r>
+      <w:r>
+        <w:rPr>
+          <w:noProof/>
+        </w:rPr>
+        <w:fldChar w:fldCharType="end"/>
+      </w:r>
       <w:r>
         <w:t xml:space="preserve"> Boceto de Apoyos</w:t>
       </w:r>
@@ -5093,6 +7804,7 @@
       </w:pPr>
       <w:bookmarkStart w:id="16" w:name="_Toc43475331"/>
       <w:r>
+        <w:lastRenderedPageBreak/>
         <w:t>DIAGRAMAS DE LA BASE DE DATOS</w:t>
       </w:r>
       <w:bookmarkEnd w:id="16"/>
@@ -5510,6 +8222,7 @@
           <w:id w:val="-825355461"/>
           <w:citation/>
         </w:sdtPr>
+        <w:sdtEndPr/>
         <w:sdtContent>
           <w:r>
             <w:fldChar w:fldCharType="begin"/>
@@ -5611,6 +8324,7 @@
           <w:id w:val="-501432108"/>
           <w:citation/>
         </w:sdtPr>
+        <w:sdtEndPr/>
         <w:sdtContent>
           <w:r>
             <w:fldChar w:fldCharType="begin"/>
@@ -5756,6 +8470,7 @@
           <w:id w:val="585032834"/>
           <w:citation/>
         </w:sdtPr>
+        <w:sdtEndPr/>
         <w:sdtContent>
           <w:r>
             <w:fldChar w:fldCharType="begin"/>
@@ -5871,6 +8586,7 @@
             <w:id w:val="111145805"/>
             <w:bibliography/>
           </w:sdtPr>
+          <w:sdtEndPr/>
           <w:sdtContent>
             <w:p>
               <w:pPr>
@@ -8913,7 +11629,6 @@
               </w:rPr>
             </w:pPr>
             <w:proofErr w:type="spellStart"/>
-            <w:proofErr w:type="gramStart"/>
             <w:r>
               <w:rPr>
                 <w:sz w:val="16"/>
@@ -8929,14 +11644,22 @@
               <w:t>,Jorge</w:t>
             </w:r>
             <w:proofErr w:type="spellEnd"/>
-            <w:proofErr w:type="gramEnd"/>
-            <w:r>
-              <w:rPr>
-                <w:sz w:val="16"/>
-                <w:szCs w:val="16"/>
-              </w:rPr>
-              <w:t xml:space="preserve"> luis</w:t>
-            </w:r>
+            <w:r>
+              <w:rPr>
+                <w:sz w:val="16"/>
+                <w:szCs w:val="16"/>
+              </w:rPr>
+              <w:t xml:space="preserve"> </w:t>
+            </w:r>
+            <w:proofErr w:type="spellStart"/>
+            <w:r>
+              <w:rPr>
+                <w:sz w:val="16"/>
+                <w:szCs w:val="16"/>
+              </w:rPr>
+              <w:t>luis</w:t>
+            </w:r>
+            <w:proofErr w:type="spellEnd"/>
           </w:p>
         </w:tc>
         <w:tc>
@@ -11339,12 +14062,6 @@
 </file>
 
 <file path=customXml/item1.xml><?xml version="1.0" encoding="utf-8"?>
-<p:properties xmlns:p="http://schemas.microsoft.com/office/2006/metadata/properties" xmlns:xsi="http://www.w3.org/2001/XMLSchema-instance" xmlns:pc="http://schemas.microsoft.com/office/infopath/2007/PartnerControls">
-  <documentManagement/>
-</p:properties>
-</file>
-
-<file path=customXml/item2.xml><?xml version="1.0" encoding="utf-8"?>
 <ct:contentTypeSchema xmlns:ct="http://schemas.microsoft.com/office/2006/metadata/contentType" xmlns:ma="http://schemas.microsoft.com/office/2006/metadata/properties/metaAttributes" ct:_="" ma:_="" ma:contentTypeName="Documento" ma:contentTypeID="0x010100961C7B7B64DF054686AADD4B5702431F" ma:contentTypeVersion="5" ma:contentTypeDescription="Crear nuevo documento." ma:contentTypeScope="" ma:versionID="ac1bedfb1bdc725ba82c8db2ffb25b5e">
   <xsd:schema xmlns:xsd="http://www.w3.org/2001/XMLSchema" xmlns:xs="http://www.w3.org/2001/XMLSchema" xmlns:p="http://schemas.microsoft.com/office/2006/metadata/properties" xmlns:ns2="13757544-0856-41d1-952f-3623db03ab8f" targetNamespace="http://schemas.microsoft.com/office/2006/metadata/properties" ma:root="true" ma:fieldsID="302f1cddb85a2350a1f7e0c352c81b34" ns2:_="">
     <xsd:import namespace="13757544-0856-41d1-952f-3623db03ab8f"/>
@@ -11494,16 +14211,13 @@
 </ct:contentTypeSchema>
 </file>
 
-<file path=customXml/item3.xml><?xml version="1.0" encoding="utf-8"?>
-<?mso-contentType ?>
-<FormTemplates xmlns="http://schemas.microsoft.com/sharepoint/v3/contenttype/forms">
-  <Display>DocumentLibraryForm</Display>
-  <Edit>DocumentLibraryForm</Edit>
-  <New>DocumentLibraryForm</New>
-</FormTemplates>
+<file path=customXml/item2.xml><?xml version="1.0" encoding="utf-8"?>
+<p:properties xmlns:p="http://schemas.microsoft.com/office/2006/metadata/properties" xmlns:xsi="http://www.w3.org/2001/XMLSchema-instance" xmlns:pc="http://schemas.microsoft.com/office/infopath/2007/PartnerControls">
+  <documentManagement/>
+</p:properties>
 </file>
 
-<file path=customXml/item4.xml><?xml version="1.0" encoding="utf-8"?>
+<file path=customXml/item3.xml><?xml version="1.0" encoding="utf-8"?>
 <b:Sources xmlns:b="http://schemas.openxmlformats.org/officeDocument/2006/bibliography" xmlns="http://schemas.openxmlformats.org/officeDocument/2006/bibliography" SelectedStyle="\APASixthEditionOfficeOnline.xsl" StyleName="APA" Version="6">
   <b:Source>
     <b:Tag>Car14</b:Tag>
@@ -11639,16 +14353,16 @@
 </b:Sources>
 </file>
 
-<file path=customXml/itemProps1.xml><?xml version="1.0" encoding="utf-8"?>
-<ds:datastoreItem xmlns:ds="http://schemas.openxmlformats.org/officeDocument/2006/customXml" ds:itemID="{4E79C2B8-0E91-488F-B840-32914CD10ABE}">
-  <ds:schemaRefs>
-    <ds:schemaRef ds:uri="http://schemas.microsoft.com/office/2006/metadata/properties"/>
-    <ds:schemaRef ds:uri="http://schemas.microsoft.com/office/infopath/2007/PartnerControls"/>
-  </ds:schemaRefs>
-</ds:datastoreItem>
+<file path=customXml/item4.xml><?xml version="1.0" encoding="utf-8"?>
+<?mso-contentType ?>
+<FormTemplates xmlns="http://schemas.microsoft.com/sharepoint/v3/contenttype/forms">
+  <Display>DocumentLibraryForm</Display>
+  <Edit>DocumentLibraryForm</Edit>
+  <New>DocumentLibraryForm</New>
+</FormTemplates>
 </file>
 
-<file path=customXml/itemProps2.xml><?xml version="1.0" encoding="utf-8"?>
+<file path=customXml/itemProps1.xml><?xml version="1.0" encoding="utf-8"?>
 <ds:datastoreItem xmlns:ds="http://schemas.openxmlformats.org/officeDocument/2006/customXml" ds:itemID="{98ADFF0E-ABF1-4CCB-9E7F-E6C0663DD88F}">
   <ds:schemaRefs>
     <ds:schemaRef ds:uri="http://schemas.microsoft.com/office/2006/metadata/contentType"/>
@@ -11666,18 +14380,27 @@
 </ds:datastoreItem>
 </file>
 
+<file path=customXml/itemProps2.xml><?xml version="1.0" encoding="utf-8"?>
+<ds:datastoreItem xmlns:ds="http://schemas.openxmlformats.org/officeDocument/2006/customXml" ds:itemID="{4E79C2B8-0E91-488F-B840-32914CD10ABE}">
+  <ds:schemaRefs>
+    <ds:schemaRef ds:uri="http://schemas.microsoft.com/office/2006/metadata/properties"/>
+    <ds:schemaRef ds:uri="http://schemas.microsoft.com/office/infopath/2007/PartnerControls"/>
+  </ds:schemaRefs>
+</ds:datastoreItem>
+</file>
+
 <file path=customXml/itemProps3.xml><?xml version="1.0" encoding="utf-8"?>
+<ds:datastoreItem xmlns:ds="http://schemas.openxmlformats.org/officeDocument/2006/customXml" ds:itemID="{ED604BE5-425B-46F0-B498-C7437E21D028}">
+  <ds:schemaRefs>
+    <ds:schemaRef ds:uri="http://schemas.openxmlformats.org/officeDocument/2006/bibliography"/>
+  </ds:schemaRefs>
+</ds:datastoreItem>
+</file>
+
+<file path=customXml/itemProps4.xml><?xml version="1.0" encoding="utf-8"?>
 <ds:datastoreItem xmlns:ds="http://schemas.openxmlformats.org/officeDocument/2006/customXml" ds:itemID="{E416C08D-339C-476A-B666-349EB936CF4C}">
   <ds:schemaRefs>
     <ds:schemaRef ds:uri="http://schemas.microsoft.com/sharepoint/v3/contenttype/forms"/>
   </ds:schemaRefs>
 </ds:datastoreItem>
-</file>
-
-<file path=customXml/itemProps4.xml><?xml version="1.0" encoding="utf-8"?>
-<ds:datastoreItem xmlns:ds="http://schemas.openxmlformats.org/officeDocument/2006/customXml" ds:itemID="{ED604BE5-425B-46F0-B498-C7437E21D028}">
-  <ds:schemaRefs>
-    <ds:schemaRef ds:uri="http://schemas.openxmlformats.org/officeDocument/2006/bibliography"/>
-  </ds:schemaRefs>
-</ds:datastoreItem>
 </file>
</xml_diff>

<commit_message>
se modificaron las reflexiones
</commit_message>
<xml_diff>
--- a/04_JAMA/Reporte/04_JAMA_Reporte.docx
+++ b/04_JAMA/Reporte/04_JAMA_Reporte.docx
@@ -3604,25 +3604,7 @@
                 <w:color w:val="000000"/>
                 <w:sz w:val="22"/>
               </w:rPr>
-              <w:t>El sistema controlará el acceso mediante un Log In y solo permitirá usuarios autorizados, los cuales para acceder usaran nombre de usuario (</w:t>
-            </w:r>
-            <w:proofErr w:type="spellStart"/>
-            <w:r>
-              <w:rPr>
-                <w:rFonts w:ascii="Calibri" w:eastAsia="Times New Roman" w:hAnsi="Calibri" w:cs="Calibri"/>
-                <w:color w:val="000000"/>
-                <w:sz w:val="22"/>
-              </w:rPr>
-              <w:t>nickname</w:t>
-            </w:r>
-            <w:proofErr w:type="spellEnd"/>
-            <w:r>
-              <w:rPr>
-                <w:rFonts w:ascii="Calibri" w:eastAsia="Times New Roman" w:hAnsi="Calibri" w:cs="Calibri"/>
-                <w:color w:val="000000"/>
-                <w:sz w:val="22"/>
-              </w:rPr>
-              <w:t>) y contraseña.</w:t>
+              <w:t>El sistema controlará el acceso mediante un Log In y solo permitirá usuarios autorizados, los cuales para acceder usaran nombre de usuario (nickname) y contraseña.</w:t>
             </w:r>
           </w:p>
         </w:tc>
@@ -4139,87 +4121,7 @@
                 <w:color w:val="000000"/>
                 <w:sz w:val="22"/>
               </w:rPr>
-              <w:t xml:space="preserve">El sistema permitirá a todos los usuarios-administradores ver el </w:t>
-            </w:r>
-            <w:proofErr w:type="spellStart"/>
-            <w:r>
-              <w:rPr>
-                <w:rFonts w:ascii="Calibri" w:eastAsia="Times New Roman" w:hAnsi="Calibri" w:cs="Calibri"/>
-                <w:bCs/>
-                <w:color w:val="000000"/>
-                <w:sz w:val="22"/>
-              </w:rPr>
-              <w:t>front</w:t>
-            </w:r>
-            <w:proofErr w:type="spellEnd"/>
-            <w:r>
-              <w:rPr>
-                <w:rFonts w:ascii="Calibri" w:eastAsia="Times New Roman" w:hAnsi="Calibri" w:cs="Calibri"/>
-                <w:bCs/>
-                <w:color w:val="000000"/>
-                <w:sz w:val="22"/>
-              </w:rPr>
-              <w:t xml:space="preserve"> </w:t>
-            </w:r>
-            <w:proofErr w:type="spellStart"/>
-            <w:r>
-              <w:rPr>
-                <w:rFonts w:ascii="Calibri" w:eastAsia="Times New Roman" w:hAnsi="Calibri" w:cs="Calibri"/>
-                <w:bCs/>
-                <w:color w:val="000000"/>
-                <w:sz w:val="22"/>
-              </w:rPr>
-              <w:t>end</w:t>
-            </w:r>
-            <w:proofErr w:type="spellEnd"/>
-            <w:r>
-              <w:rPr>
-                <w:rFonts w:ascii="Calibri" w:eastAsia="Times New Roman" w:hAnsi="Calibri" w:cs="Calibri"/>
-                <w:bCs/>
-                <w:color w:val="000000"/>
-                <w:sz w:val="22"/>
-              </w:rPr>
-              <w:t xml:space="preserve"> sin cerrar sesión, redirigiendo a este desde el back en al </w:t>
-            </w:r>
-            <w:proofErr w:type="spellStart"/>
-            <w:r>
-              <w:rPr>
-                <w:rFonts w:ascii="Calibri" w:eastAsia="Times New Roman" w:hAnsi="Calibri" w:cs="Calibri"/>
-                <w:bCs/>
-                <w:color w:val="000000"/>
-                <w:sz w:val="22"/>
-              </w:rPr>
-              <w:t>front</w:t>
-            </w:r>
-            <w:proofErr w:type="spellEnd"/>
-            <w:r>
-              <w:rPr>
-                <w:rFonts w:ascii="Calibri" w:eastAsia="Times New Roman" w:hAnsi="Calibri" w:cs="Calibri"/>
-                <w:bCs/>
-                <w:color w:val="000000"/>
-                <w:sz w:val="22"/>
-              </w:rPr>
-              <w:t xml:space="preserve"> </w:t>
-            </w:r>
-            <w:proofErr w:type="spellStart"/>
-            <w:r>
-              <w:rPr>
-                <w:rFonts w:ascii="Calibri" w:eastAsia="Times New Roman" w:hAnsi="Calibri" w:cs="Calibri"/>
-                <w:bCs/>
-                <w:color w:val="000000"/>
-                <w:sz w:val="22"/>
-              </w:rPr>
-              <w:t>end</w:t>
-            </w:r>
-            <w:proofErr w:type="spellEnd"/>
-            <w:r>
-              <w:rPr>
-                <w:rFonts w:ascii="Calibri" w:eastAsia="Times New Roman" w:hAnsi="Calibri" w:cs="Calibri"/>
-                <w:bCs/>
-                <w:color w:val="000000"/>
-                <w:sz w:val="22"/>
-              </w:rPr>
-              <w:t xml:space="preserve"> o viceversa.</w:t>
+              <w:t>El sistema permitirá a todos los usuarios-administradores ver el front end sin cerrar sesión, redirigiendo a este desde el back en al front end o viceversa.</w:t>
             </w:r>
           </w:p>
         </w:tc>
@@ -4647,27 +4549,7 @@
                 <w:color w:val="000000"/>
                 <w:sz w:val="22"/>
               </w:rPr>
-              <w:t xml:space="preserve">El sistema permitirá el muestreo de información/registros que se encuentren en la base de datos en las vistas Front </w:t>
-            </w:r>
-            <w:proofErr w:type="spellStart"/>
-            <w:r>
-              <w:rPr>
-                <w:rFonts w:ascii="Calibri" w:eastAsia="Times New Roman" w:hAnsi="Calibri" w:cs="Calibri"/>
-                <w:bCs/>
-                <w:color w:val="000000"/>
-                <w:sz w:val="22"/>
-              </w:rPr>
-              <w:t>end</w:t>
-            </w:r>
-            <w:proofErr w:type="spellEnd"/>
-            <w:r>
-              <w:rPr>
-                <w:rFonts w:ascii="Calibri" w:eastAsia="Times New Roman" w:hAnsi="Calibri" w:cs="Calibri"/>
-                <w:bCs/>
-                <w:color w:val="000000"/>
-                <w:sz w:val="22"/>
-              </w:rPr>
-              <w:t>, como la visualización de cursos disponibles, becas o becados.</w:t>
+              <w:t>El sistema permitirá el muestreo de información/registros que se encuentren en la base de datos en las vistas Front end, como la visualización de cursos disponibles, becas o becados.</w:t>
             </w:r>
           </w:p>
         </w:tc>
@@ -5887,19 +5769,7 @@
           <w:rPr>
             <w:rStyle w:val="Hipervnculo"/>
           </w:rPr>
-          <w:t>Vincu</w:t>
-        </w:r>
-        <w:r>
-          <w:rPr>
-            <w:rStyle w:val="Hipervnculo"/>
-          </w:rPr>
-          <w:t>l</w:t>
-        </w:r>
-        <w:r>
-          <w:rPr>
-            <w:rStyle w:val="Hipervnculo"/>
-          </w:rPr>
-          <w:t xml:space="preserve">o al </w:t>
+          <w:t xml:space="preserve">Vinculo al </w:t>
         </w:r>
         <w:r>
           <w:rPr>
@@ -6047,15 +5917,7 @@
         <w:t>h</w:t>
       </w:r>
       <w:r>
-        <w:t xml:space="preserve">ace mediante </w:t>
-      </w:r>
-      <w:proofErr w:type="spellStart"/>
-      <w:r>
-        <w:t>Composer</w:t>
-      </w:r>
-      <w:proofErr w:type="spellEnd"/>
-      <w:r>
-        <w:t>, no es tan fácil como CodeIgniter</w:t>
+        <w:t>ace mediante Composer, no es tan fácil como CodeIgniter</w:t>
       </w:r>
       <w:r>
         <w:t xml:space="preserve">, Laravel </w:t>
@@ -6136,15 +5998,7 @@
         </w:numPr>
       </w:pPr>
       <w:r>
-        <w:t xml:space="preserve">Es sencillo de instalar, basta con subir los archivos al ftp y tocar un archivo de configuración para definir el acceso a la </w:t>
-      </w:r>
-      <w:proofErr w:type="spellStart"/>
-      <w:r>
-        <w:t>bd</w:t>
-      </w:r>
-      <w:proofErr w:type="spellEnd"/>
-      <w:r>
-        <w:t>.</w:t>
+        <w:t>Es sencillo de instalar, basta con subir los archivos al ftp y tocar un archivo de configuración para definir el acceso a la bd.</w:t>
       </w:r>
     </w:p>
     <w:p>
@@ -6192,15 +6046,7 @@
         </w:numPr>
       </w:pPr>
       <w:r>
-        <w:t xml:space="preserve">Acceso a librerías públicas y clases. Entre otras, hay librerías para el </w:t>
-      </w:r>
-      <w:proofErr w:type="spellStart"/>
-      <w:r>
-        <w:t>login</w:t>
-      </w:r>
-      <w:proofErr w:type="spellEnd"/>
-      <w:r>
-        <w:t xml:space="preserve">, </w:t>
+        <w:t xml:space="preserve">Acceso a librerías públicas y clases. Entre otras, hay librerías para el login, </w:t>
       </w:r>
       <w:r>
         <w:t>paginado</w:t>
@@ -6249,15 +6095,7 @@
         </w:numPr>
       </w:pPr>
       <w:r>
-        <w:t xml:space="preserve">Soporta versiones antiguas de </w:t>
-      </w:r>
-      <w:proofErr w:type="spellStart"/>
-      <w:r>
-        <w:t>PHP+MySQL</w:t>
-      </w:r>
-      <w:proofErr w:type="spellEnd"/>
-      <w:r>
-        <w:t xml:space="preserve"> lo que hace que funcione prácticamente en cualquier servidor.</w:t>
+        <w:t>Soporta versiones antiguas de PHP+MySQL lo que hace que funcione prácticamente en cualquier servidor.</w:t>
       </w:r>
     </w:p>
     <w:p>
@@ -6275,15 +6113,7 @@
         <w:t>u</w:t>
       </w:r>
       <w:r>
-        <w:t xml:space="preserve"> open </w:t>
-      </w:r>
-      <w:proofErr w:type="spellStart"/>
-      <w:r>
-        <w:t>source</w:t>
-      </w:r>
-      <w:proofErr w:type="spellEnd"/>
-      <w:r>
-        <w:t>.</w:t>
+        <w:t xml:space="preserve"> open source.</w:t>
       </w:r>
     </w:p>
     <w:p>
@@ -6295,15 +6125,7 @@
         </w:numPr>
       </w:pPr>
       <w:r>
-        <w:t xml:space="preserve">CodeIgniter usa una versión modificada del Patrón de Base de Datos Active </w:t>
-      </w:r>
-      <w:proofErr w:type="spellStart"/>
-      <w:r>
-        <w:t>Record</w:t>
-      </w:r>
-      <w:proofErr w:type="spellEnd"/>
-      <w:r>
-        <w:t>. Este patrón permite obtener, insertar y actualizar información en tu base de datos con mínima codificación. Permite consultas más seguras, ya que los valores son escapadas automáticamente por el sistema.</w:t>
+        <w:t>CodeIgniter usa una versión modificada del Patrón de Base de Datos Active Record. Este patrón permite obtener, insertar y actualizar información en tu base de datos con mínima codificación. Permite consultas más seguras, ya que los valores son escapadas automáticamente por el sistema.</w:t>
       </w:r>
     </w:p>
     <w:p>
@@ -6737,15 +6559,7 @@
         <w:t>compatible</w:t>
       </w:r>
       <w:r>
-        <w:t xml:space="preserve"> con PHP, </w:t>
-      </w:r>
-      <w:proofErr w:type="spellStart"/>
-      <w:r>
-        <w:t>MtSQL</w:t>
-      </w:r>
-      <w:proofErr w:type="spellEnd"/>
-      <w:r>
-        <w:t xml:space="preserve"> y algo </w:t>
+        <w:t xml:space="preserve"> con PHP, MtSQL y algo </w:t>
       </w:r>
       <w:r>
         <w:t>más</w:t>
@@ -6794,13 +6608,8 @@
     </w:p>
     <w:p>
       <w:r>
-        <w:t xml:space="preserve">Se ha comparado con </w:t>
-      </w:r>
-      <w:proofErr w:type="spellStart"/>
-      <w:r>
-        <w:t>LucusHost</w:t>
-      </w:r>
-      <w:proofErr w:type="spellEnd"/>
+        <w:t>Se ha comparado con LucusHost</w:t>
+      </w:r>
       <w:r>
         <w:t xml:space="preserve"> nos da menos </w:t>
       </w:r>
@@ -7259,22 +7068,30 @@
       <w:r>
         <w:t xml:space="preserve">Ilustración </w:t>
       </w:r>
-      <w:fldSimple w:instr=" SEQ Ilustración \* ARABIC ">
-        <w:r>
-          <w:rPr>
-            <w:noProof/>
-          </w:rPr>
-          <w:t>2</w:t>
-        </w:r>
-      </w:fldSimple>
-      <w:r>
-        <w:t xml:space="preserve"> Boceto de </w:t>
-      </w:r>
-      <w:proofErr w:type="spellStart"/>
-      <w:r>
-        <w:t>Login</w:t>
-      </w:r>
-      <w:proofErr w:type="spellEnd"/>
+      <w:r>
+        <w:fldChar w:fldCharType="begin"/>
+      </w:r>
+      <w:r>
+        <w:instrText xml:space="preserve"> SEQ Ilustración \* ARABIC </w:instrText>
+      </w:r>
+      <w:r>
+        <w:fldChar w:fldCharType="separate"/>
+      </w:r>
+      <w:r>
+        <w:rPr>
+          <w:noProof/>
+        </w:rPr>
+        <w:t>2</w:t>
+      </w:r>
+      <w:r>
+        <w:rPr>
+          <w:noProof/>
+        </w:rPr>
+        <w:fldChar w:fldCharType="end"/>
+      </w:r>
+      <w:r>
+        <w:t xml:space="preserve"> Boceto de Login</w:t>
+      </w:r>
     </w:p>
     <w:p>
       <w:pPr>
@@ -7344,14 +7161,27 @@
       <w:r>
         <w:t xml:space="preserve">Ilustración </w:t>
       </w:r>
-      <w:fldSimple w:instr=" SEQ Ilustración \* ARABIC ">
-        <w:r>
-          <w:rPr>
-            <w:noProof/>
-          </w:rPr>
-          <w:t>3</w:t>
-        </w:r>
-      </w:fldSimple>
+      <w:r>
+        <w:fldChar w:fldCharType="begin"/>
+      </w:r>
+      <w:r>
+        <w:instrText xml:space="preserve"> SEQ Ilustración \* ARABIC </w:instrText>
+      </w:r>
+      <w:r>
+        <w:fldChar w:fldCharType="separate"/>
+      </w:r>
+      <w:r>
+        <w:rPr>
+          <w:noProof/>
+        </w:rPr>
+        <w:t>3</w:t>
+      </w:r>
+      <w:r>
+        <w:rPr>
+          <w:noProof/>
+        </w:rPr>
+        <w:fldChar w:fldCharType="end"/>
+      </w:r>
       <w:r>
         <w:t xml:space="preserve"> Boceto de Inicio</w:t>
       </w:r>
@@ -7423,14 +7253,27 @@
       <w:r>
         <w:t xml:space="preserve">Ilustración </w:t>
       </w:r>
-      <w:fldSimple w:instr=" SEQ Ilustración \* ARABIC ">
-        <w:r>
-          <w:rPr>
-            <w:noProof/>
-          </w:rPr>
-          <w:t>4</w:t>
-        </w:r>
-      </w:fldSimple>
+      <w:r>
+        <w:fldChar w:fldCharType="begin"/>
+      </w:r>
+      <w:r>
+        <w:instrText xml:space="preserve"> SEQ Ilustración \* ARABIC </w:instrText>
+      </w:r>
+      <w:r>
+        <w:fldChar w:fldCharType="separate"/>
+      </w:r>
+      <w:r>
+        <w:rPr>
+          <w:noProof/>
+        </w:rPr>
+        <w:t>4</w:t>
+      </w:r>
+      <w:r>
+        <w:rPr>
+          <w:noProof/>
+        </w:rPr>
+        <w:fldChar w:fldCharType="end"/>
+      </w:r>
       <w:r>
         <w:t xml:space="preserve"> Boceto de Cursos</w:t>
       </w:r>
@@ -7502,14 +7345,27 @@
       <w:r>
         <w:t xml:space="preserve">Ilustración </w:t>
       </w:r>
-      <w:fldSimple w:instr=" SEQ Ilustración \* ARABIC ">
-        <w:r>
-          <w:rPr>
-            <w:noProof/>
-          </w:rPr>
-          <w:t>5</w:t>
-        </w:r>
-      </w:fldSimple>
+      <w:r>
+        <w:fldChar w:fldCharType="begin"/>
+      </w:r>
+      <w:r>
+        <w:instrText xml:space="preserve"> SEQ Ilustración \* ARABIC </w:instrText>
+      </w:r>
+      <w:r>
+        <w:fldChar w:fldCharType="separate"/>
+      </w:r>
+      <w:r>
+        <w:rPr>
+          <w:noProof/>
+        </w:rPr>
+        <w:t>5</w:t>
+      </w:r>
+      <w:r>
+        <w:rPr>
+          <w:noProof/>
+        </w:rPr>
+        <w:fldChar w:fldCharType="end"/>
+      </w:r>
       <w:r>
         <w:t xml:space="preserve"> Bocetos de conócenos</w:t>
       </w:r>
@@ -7582,14 +7438,27 @@
       <w:r>
         <w:t xml:space="preserve">Ilustración </w:t>
       </w:r>
-      <w:fldSimple w:instr=" SEQ Ilustración \* ARABIC ">
-        <w:r>
-          <w:rPr>
-            <w:noProof/>
-          </w:rPr>
-          <w:t>6</w:t>
-        </w:r>
-      </w:fldSimple>
+      <w:r>
+        <w:fldChar w:fldCharType="begin"/>
+      </w:r>
+      <w:r>
+        <w:instrText xml:space="preserve"> SEQ Ilustración \* ARABIC </w:instrText>
+      </w:r>
+      <w:r>
+        <w:fldChar w:fldCharType="separate"/>
+      </w:r>
+      <w:r>
+        <w:rPr>
+          <w:noProof/>
+        </w:rPr>
+        <w:t>6</w:t>
+      </w:r>
+      <w:r>
+        <w:rPr>
+          <w:noProof/>
+        </w:rPr>
+        <w:fldChar w:fldCharType="end"/>
+      </w:r>
       <w:r>
         <w:t xml:space="preserve"> Boceto de Apoyos</w:t>
       </w:r>
@@ -7803,15 +7672,7 @@
         <w:t>INTERFACES</w:t>
       </w:r>
       <w:r>
-        <w:t xml:space="preserve"> Y </w:t>
-      </w:r>
-      <w:proofErr w:type="spellStart"/>
-      <w:r>
-        <w:t>GUIs</w:t>
-      </w:r>
-      <w:proofErr w:type="spellEnd"/>
-      <w:r>
-        <w:t xml:space="preserve"> DE LA APLICACIÓN DEL LADO CLIENTE</w:t>
+        <w:t xml:space="preserve"> Y GUIs DE LA APLICACIÓN DEL LADO CLIENTE</w:t>
       </w:r>
       <w:bookmarkEnd w:id="20"/>
     </w:p>
@@ -8321,15 +8182,7 @@
         <w:t xml:space="preserve"> eléctrica </w:t>
       </w:r>
       <w:r>
-        <w:t xml:space="preserve">se puede tomar la medida preventiva de poner un regulador de voltaje entre la conexión y la laptop, pero si la descarga llega a ser demasiado fuerte y quema el regulador se tendría que recurrir a una medida correctiva de ya sea poner una tierra física lo cual implica la restructuración del cableado si es </w:t>
-      </w:r>
-      <w:proofErr w:type="gramStart"/>
-      <w:r>
-        <w:t>que  la</w:t>
-      </w:r>
-      <w:proofErr w:type="gramEnd"/>
-      <w:r>
-        <w:t xml:space="preserve"> instalación no cuenta con el cableado necesario.</w:t>
+        <w:t>se puede tomar la medida preventiva de poner un regulador de voltaje entre la conexión y la laptop, pero si la descarga llega a ser demasiado fuerte y quema el regulador se tendría que recurrir a una medida correctiva de ya sea poner una tierra física lo cual implica la restructuración del cableado si es que  la instalación no cuenta con el cableado necesario.</w:t>
       </w:r>
     </w:p>
     <w:p/>
@@ -8343,6 +8196,980 @@
         <w:t>REFLEXIÓN</w:t>
       </w:r>
       <w:bookmarkEnd w:id="28"/>
+    </w:p>
+    <w:tbl>
+      <w:tblPr>
+        <w:tblW w:w="8838" w:type="dxa"/>
+        <w:tblInd w:w="-10" w:type="dxa"/>
+        <w:tblBorders>
+          <w:top w:val="single" w:sz="4" w:space="0" w:color="00000A"/>
+          <w:left w:val="single" w:sz="4" w:space="0" w:color="00000A"/>
+          <w:bottom w:val="single" w:sz="4" w:space="0" w:color="00000A"/>
+          <w:right w:val="single" w:sz="4" w:space="0" w:color="00000A"/>
+          <w:insideH w:val="single" w:sz="4" w:space="0" w:color="00000A"/>
+          <w:insideV w:val="single" w:sz="4" w:space="0" w:color="00000A"/>
+        </w:tblBorders>
+        <w:tblCellMar>
+          <w:left w:w="98" w:type="dxa"/>
+        </w:tblCellMar>
+        <w:tblLook w:val="04A0" w:firstRow="1" w:lastRow="0" w:firstColumn="1" w:lastColumn="0" w:noHBand="0" w:noVBand="1"/>
+      </w:tblPr>
+      <w:tblGrid>
+        <w:gridCol w:w="5420"/>
+        <w:gridCol w:w="506"/>
+        <w:gridCol w:w="506"/>
+        <w:gridCol w:w="506"/>
+        <w:gridCol w:w="447"/>
+        <w:gridCol w:w="702"/>
+        <w:gridCol w:w="751"/>
+      </w:tblGrid>
+      <w:tr>
+        <w:tc>
+          <w:tcPr>
+            <w:tcW w:w="5420" w:type="dxa"/>
+            <w:tcBorders>
+              <w:top w:val="single" w:sz="4" w:space="0" w:color="00000A"/>
+              <w:left w:val="single" w:sz="4" w:space="0" w:color="00000A"/>
+              <w:bottom w:val="single" w:sz="4" w:space="0" w:color="00000A"/>
+              <w:right w:val="single" w:sz="4" w:space="0" w:color="00000A"/>
+            </w:tcBorders>
+            <w:shd w:val="clear" w:color="auto" w:fill="FFFFFF"/>
+          </w:tcPr>
+          <w:p>
+            <w:pPr>
+              <w:spacing w:after="0"/>
+            </w:pPr>
+            <w:r>
+              <w:rPr>
+                <w:rFonts w:ascii="Calibri"/>
+                <w:color w:val="00000A"/>
+                <w:sz w:val="22"/>
+              </w:rPr>
+              <w:t>Integrantes</w:t>
+            </w:r>
+          </w:p>
+        </w:tc>
+        <w:tc>
+          <w:tcPr>
+            <w:tcW w:w="506" w:type="dxa"/>
+            <w:tcBorders>
+              <w:top w:val="single" w:sz="4" w:space="0" w:color="00000A"/>
+              <w:left w:val="single" w:sz="4" w:space="0" w:color="00000A"/>
+              <w:bottom w:val="single" w:sz="4" w:space="0" w:color="00000A"/>
+              <w:right w:val="single" w:sz="4" w:space="0" w:color="00000A"/>
+            </w:tcBorders>
+            <w:shd w:val="clear" w:color="auto" w:fill="FFFFFF"/>
+          </w:tcPr>
+          <w:p>
+            <w:pPr>
+              <w:spacing w:after="0"/>
+              <w:jc w:val="center"/>
+            </w:pPr>
+            <w:r>
+              <w:rPr>
+                <w:rFonts w:ascii="Calibri"/>
+                <w:color w:val="00000A"/>
+                <w:sz w:val="22"/>
+              </w:rPr>
+              <w:t>1</w:t>
+            </w:r>
+          </w:p>
+        </w:tc>
+        <w:tc>
+          <w:tcPr>
+            <w:tcW w:w="506" w:type="dxa"/>
+            <w:tcBorders>
+              <w:top w:val="single" w:sz="4" w:space="0" w:color="00000A"/>
+              <w:left w:val="single" w:sz="4" w:space="0" w:color="00000A"/>
+              <w:bottom w:val="single" w:sz="4" w:space="0" w:color="00000A"/>
+              <w:right w:val="single" w:sz="4" w:space="0" w:color="00000A"/>
+            </w:tcBorders>
+            <w:shd w:val="clear" w:color="auto" w:fill="FFFFFF"/>
+          </w:tcPr>
+          <w:p>
+            <w:pPr>
+              <w:spacing w:after="0"/>
+              <w:jc w:val="center"/>
+            </w:pPr>
+            <w:r>
+              <w:rPr>
+                <w:rFonts w:ascii="Calibri"/>
+                <w:color w:val="00000A"/>
+                <w:sz w:val="22"/>
+              </w:rPr>
+              <w:t>2</w:t>
+            </w:r>
+          </w:p>
+        </w:tc>
+        <w:tc>
+          <w:tcPr>
+            <w:tcW w:w="506" w:type="dxa"/>
+            <w:tcBorders>
+              <w:top w:val="single" w:sz="4" w:space="0" w:color="00000A"/>
+              <w:left w:val="single" w:sz="4" w:space="0" w:color="00000A"/>
+              <w:bottom w:val="single" w:sz="4" w:space="0" w:color="00000A"/>
+              <w:right w:val="single" w:sz="4" w:space="0" w:color="00000A"/>
+            </w:tcBorders>
+            <w:shd w:val="clear" w:color="auto" w:fill="FFFFFF"/>
+          </w:tcPr>
+          <w:p>
+            <w:pPr>
+              <w:spacing w:after="0"/>
+              <w:jc w:val="center"/>
+            </w:pPr>
+            <w:r>
+              <w:rPr>
+                <w:rFonts w:ascii="Calibri"/>
+                <w:color w:val="00000A"/>
+                <w:sz w:val="22"/>
+              </w:rPr>
+              <w:t>3</w:t>
+            </w:r>
+          </w:p>
+        </w:tc>
+        <w:tc>
+          <w:tcPr>
+            <w:tcW w:w="447" w:type="dxa"/>
+            <w:tcBorders>
+              <w:top w:val="single" w:sz="4" w:space="0" w:color="00000A"/>
+              <w:left w:val="single" w:sz="4" w:space="0" w:color="00000A"/>
+              <w:bottom w:val="single" w:sz="4" w:space="0" w:color="00000A"/>
+              <w:right w:val="single" w:sz="4" w:space="0" w:color="00000A"/>
+            </w:tcBorders>
+            <w:shd w:val="clear" w:color="auto" w:fill="FFFFFF"/>
+          </w:tcPr>
+          <w:p>
+            <w:pPr>
+              <w:spacing w:after="0"/>
+              <w:jc w:val="center"/>
+            </w:pPr>
+            <w:r>
+              <w:rPr>
+                <w:rFonts w:ascii="Calibri"/>
+                <w:color w:val="00000A"/>
+                <w:sz w:val="22"/>
+              </w:rPr>
+              <w:t>4</w:t>
+            </w:r>
+          </w:p>
+        </w:tc>
+        <w:tc>
+          <w:tcPr>
+            <w:tcW w:w="702" w:type="dxa"/>
+            <w:tcBorders>
+              <w:top w:val="single" w:sz="4" w:space="0" w:color="00000A"/>
+              <w:left w:val="single" w:sz="4" w:space="0" w:color="00000A"/>
+              <w:bottom w:val="single" w:sz="4" w:space="0" w:color="00000A"/>
+              <w:right w:val="single" w:sz="4" w:space="0" w:color="00000A"/>
+            </w:tcBorders>
+            <w:shd w:val="clear" w:color="auto" w:fill="FFFFFF"/>
+          </w:tcPr>
+          <w:p>
+            <w:pPr>
+              <w:spacing w:after="0"/>
+              <w:rPr>
+                <w:rFonts w:ascii="Calibri"/>
+                <w:color w:val="00000A"/>
+                <w:sz w:val="20"/>
+                <w:szCs w:val="20"/>
+              </w:rPr>
+            </w:pPr>
+            <w:r>
+              <w:rPr>
+                <w:rFonts w:ascii="Calibri"/>
+                <w:color w:val="00000A"/>
+                <w:sz w:val="20"/>
+                <w:szCs w:val="20"/>
+              </w:rPr>
+              <w:t>5</w:t>
+            </w:r>
+          </w:p>
+        </w:tc>
+        <w:tc>
+          <w:tcPr>
+            <w:tcW w:w="751" w:type="dxa"/>
+            <w:tcBorders>
+              <w:top w:val="single" w:sz="4" w:space="0" w:color="00000A"/>
+              <w:left w:val="single" w:sz="4" w:space="0" w:color="00000A"/>
+              <w:bottom w:val="single" w:sz="4" w:space="0" w:color="00000A"/>
+              <w:right w:val="single" w:sz="4" w:space="0" w:color="00000A"/>
+            </w:tcBorders>
+            <w:shd w:val="clear" w:color="auto" w:fill="FFFFFF"/>
+          </w:tcPr>
+          <w:p>
+            <w:pPr>
+              <w:spacing w:after="0"/>
+              <w:rPr>
+                <w:sz w:val="20"/>
+                <w:szCs w:val="20"/>
+              </w:rPr>
+            </w:pPr>
+            <w:r>
+              <w:rPr>
+                <w:rFonts w:ascii="Calibri"/>
+                <w:color w:val="00000A"/>
+                <w:sz w:val="20"/>
+                <w:szCs w:val="20"/>
+              </w:rPr>
+              <w:t>Total</w:t>
+            </w:r>
+          </w:p>
+        </w:tc>
+      </w:tr>
+      <w:tr>
+        <w:tc>
+          <w:tcPr>
+            <w:tcW w:w="5420" w:type="dxa"/>
+            <w:tcBorders>
+              <w:top w:val="single" w:sz="4" w:space="0" w:color="00000A"/>
+              <w:left w:val="single" w:sz="4" w:space="0" w:color="00000A"/>
+              <w:bottom w:val="single" w:sz="4" w:space="0" w:color="00000A"/>
+              <w:right w:val="single" w:sz="4" w:space="0" w:color="00000A"/>
+            </w:tcBorders>
+            <w:shd w:val="clear" w:color="auto" w:fill="FFFFFF"/>
+          </w:tcPr>
+          <w:p>
+            <w:pPr>
+              <w:spacing w:after="0"/>
+            </w:pPr>
+            <w:r>
+              <w:rPr>
+                <w:rFonts w:ascii="Calibri"/>
+                <w:color w:val="00000A"/>
+                <w:sz w:val="22"/>
+              </w:rPr>
+              <w:t>1.</w:t>
+            </w:r>
+            <w:r>
+              <w:rPr>
+                <w:rFonts w:ascii="Calibri"/>
+                <w:color w:val="00000A"/>
+                <w:sz w:val="22"/>
+              </w:rPr>
+              <w:t>Alfonso Yafhil Solorzano Tinajero</w:t>
+            </w:r>
+          </w:p>
+        </w:tc>
+        <w:tc>
+          <w:tcPr>
+            <w:tcW w:w="506" w:type="dxa"/>
+            <w:tcBorders>
+              <w:top w:val="single" w:sz="4" w:space="0" w:color="00000A"/>
+              <w:left w:val="single" w:sz="4" w:space="0" w:color="00000A"/>
+              <w:bottom w:val="single" w:sz="4" w:space="0" w:color="00000A"/>
+              <w:right w:val="single" w:sz="4" w:space="0" w:color="00000A"/>
+            </w:tcBorders>
+            <w:shd w:val="clear" w:color="auto" w:fill="EEECE1"/>
+          </w:tcPr>
+          <w:p>
+            <w:pPr>
+              <w:spacing w:after="0"/>
+            </w:pPr>
+            <w:r>
+              <w:t>9</w:t>
+            </w:r>
+          </w:p>
+        </w:tc>
+        <w:tc>
+          <w:tcPr>
+            <w:tcW w:w="506" w:type="dxa"/>
+            <w:tcBorders>
+              <w:top w:val="single" w:sz="4" w:space="0" w:color="00000A"/>
+              <w:left w:val="single" w:sz="4" w:space="0" w:color="00000A"/>
+              <w:bottom w:val="single" w:sz="4" w:space="0" w:color="00000A"/>
+              <w:right w:val="single" w:sz="4" w:space="0" w:color="00000A"/>
+            </w:tcBorders>
+            <w:shd w:val="clear" w:color="auto" w:fill="FFFFFF"/>
+          </w:tcPr>
+          <w:p>
+            <w:pPr>
+              <w:spacing w:after="0"/>
+            </w:pPr>
+            <w:r>
+              <w:t>9</w:t>
+            </w:r>
+          </w:p>
+        </w:tc>
+        <w:tc>
+          <w:tcPr>
+            <w:tcW w:w="506" w:type="dxa"/>
+            <w:tcBorders>
+              <w:top w:val="single" w:sz="4" w:space="0" w:color="00000A"/>
+              <w:left w:val="single" w:sz="4" w:space="0" w:color="00000A"/>
+              <w:bottom w:val="single" w:sz="4" w:space="0" w:color="00000A"/>
+              <w:right w:val="single" w:sz="4" w:space="0" w:color="00000A"/>
+            </w:tcBorders>
+            <w:shd w:val="clear" w:color="auto" w:fill="FFFFFF"/>
+          </w:tcPr>
+          <w:p>
+            <w:pPr>
+              <w:spacing w:after="0"/>
+            </w:pPr>
+            <w:r>
+              <w:t>9</w:t>
+            </w:r>
+          </w:p>
+        </w:tc>
+        <w:tc>
+          <w:tcPr>
+            <w:tcW w:w="447" w:type="dxa"/>
+            <w:tcBorders>
+              <w:top w:val="single" w:sz="4" w:space="0" w:color="00000A"/>
+              <w:left w:val="single" w:sz="4" w:space="0" w:color="00000A"/>
+              <w:bottom w:val="single" w:sz="4" w:space="0" w:color="00000A"/>
+              <w:right w:val="single" w:sz="4" w:space="0" w:color="00000A"/>
+            </w:tcBorders>
+            <w:shd w:val="clear" w:color="auto" w:fill="FFFFFF"/>
+          </w:tcPr>
+          <w:p>
+            <w:pPr>
+              <w:spacing w:after="0"/>
+            </w:pPr>
+            <w:r>
+              <w:t>9</w:t>
+            </w:r>
+          </w:p>
+        </w:tc>
+        <w:tc>
+          <w:tcPr>
+            <w:tcW w:w="702" w:type="dxa"/>
+            <w:tcBorders>
+              <w:top w:val="single" w:sz="4" w:space="0" w:color="00000A"/>
+              <w:left w:val="single" w:sz="4" w:space="0" w:color="00000A"/>
+              <w:bottom w:val="single" w:sz="4" w:space="0" w:color="00000A"/>
+              <w:right w:val="single" w:sz="4" w:space="0" w:color="00000A"/>
+            </w:tcBorders>
+            <w:shd w:val="clear" w:color="auto" w:fill="FFFFFF"/>
+          </w:tcPr>
+          <w:p>
+            <w:pPr>
+              <w:spacing w:after="0"/>
+            </w:pPr>
+            <w:r>
+              <w:t>9</w:t>
+            </w:r>
+          </w:p>
+        </w:tc>
+        <w:tc>
+          <w:tcPr>
+            <w:tcW w:w="751" w:type="dxa"/>
+            <w:tcBorders>
+              <w:top w:val="single" w:sz="4" w:space="0" w:color="00000A"/>
+              <w:left w:val="single" w:sz="4" w:space="0" w:color="00000A"/>
+              <w:bottom w:val="single" w:sz="4" w:space="0" w:color="00000A"/>
+              <w:right w:val="single" w:sz="4" w:space="0" w:color="00000A"/>
+            </w:tcBorders>
+            <w:shd w:val="clear" w:color="auto" w:fill="FFFFFF"/>
+          </w:tcPr>
+          <w:p>
+            <w:pPr>
+              <w:spacing w:after="0"/>
+            </w:pPr>
+            <w:r>
+              <w:t>9</w:t>
+            </w:r>
+          </w:p>
+        </w:tc>
+      </w:tr>
+      <w:tr>
+        <w:tc>
+          <w:tcPr>
+            <w:tcW w:w="5420" w:type="dxa"/>
+            <w:tcBorders>
+              <w:top w:val="single" w:sz="4" w:space="0" w:color="00000A"/>
+              <w:left w:val="single" w:sz="4" w:space="0" w:color="00000A"/>
+              <w:bottom w:val="single" w:sz="4" w:space="0" w:color="00000A"/>
+              <w:right w:val="single" w:sz="4" w:space="0" w:color="00000A"/>
+            </w:tcBorders>
+            <w:shd w:val="clear" w:color="auto" w:fill="FFFFFF"/>
+          </w:tcPr>
+          <w:p>
+            <w:pPr>
+              <w:spacing w:after="0"/>
+            </w:pPr>
+            <w:r>
+              <w:rPr>
+                <w:rFonts w:ascii="Calibri"/>
+                <w:color w:val="00000A"/>
+                <w:sz w:val="22"/>
+              </w:rPr>
+              <w:t>2.</w:t>
+            </w:r>
+            <w:r>
+              <w:rPr>
+                <w:rFonts w:ascii="Calibri"/>
+                <w:color w:val="00000A"/>
+                <w:sz w:val="22"/>
+              </w:rPr>
+              <w:t>Jorge Luis Troncoso Camacho</w:t>
+            </w:r>
+          </w:p>
+        </w:tc>
+        <w:tc>
+          <w:tcPr>
+            <w:tcW w:w="506" w:type="dxa"/>
+            <w:tcBorders>
+              <w:top w:val="single" w:sz="4" w:space="0" w:color="00000A"/>
+              <w:left w:val="single" w:sz="4" w:space="0" w:color="00000A"/>
+              <w:bottom w:val="single" w:sz="4" w:space="0" w:color="00000A"/>
+              <w:right w:val="single" w:sz="4" w:space="0" w:color="00000A"/>
+            </w:tcBorders>
+            <w:shd w:val="clear" w:color="auto" w:fill="FFFFFF"/>
+          </w:tcPr>
+          <w:p>
+            <w:pPr>
+              <w:spacing w:after="0"/>
+            </w:pPr>
+          </w:p>
+        </w:tc>
+        <w:tc>
+          <w:tcPr>
+            <w:tcW w:w="506" w:type="dxa"/>
+            <w:tcBorders>
+              <w:top w:val="single" w:sz="4" w:space="0" w:color="00000A"/>
+              <w:left w:val="single" w:sz="4" w:space="0" w:color="00000A"/>
+              <w:bottom w:val="single" w:sz="4" w:space="0" w:color="00000A"/>
+              <w:right w:val="single" w:sz="4" w:space="0" w:color="00000A"/>
+            </w:tcBorders>
+            <w:shd w:val="clear" w:color="auto" w:fill="EEECE1"/>
+          </w:tcPr>
+          <w:p>
+            <w:pPr>
+              <w:spacing w:after="0"/>
+            </w:pPr>
+          </w:p>
+        </w:tc>
+        <w:tc>
+          <w:tcPr>
+            <w:tcW w:w="506" w:type="dxa"/>
+            <w:tcBorders>
+              <w:top w:val="single" w:sz="4" w:space="0" w:color="00000A"/>
+              <w:left w:val="single" w:sz="4" w:space="0" w:color="00000A"/>
+              <w:bottom w:val="single" w:sz="4" w:space="0" w:color="00000A"/>
+              <w:right w:val="single" w:sz="4" w:space="0" w:color="00000A"/>
+            </w:tcBorders>
+            <w:shd w:val="clear" w:color="auto" w:fill="FFFFFF"/>
+          </w:tcPr>
+          <w:p>
+            <w:pPr>
+              <w:spacing w:after="0"/>
+            </w:pPr>
+          </w:p>
+        </w:tc>
+        <w:tc>
+          <w:tcPr>
+            <w:tcW w:w="447" w:type="dxa"/>
+            <w:tcBorders>
+              <w:top w:val="single" w:sz="4" w:space="0" w:color="00000A"/>
+              <w:left w:val="single" w:sz="4" w:space="0" w:color="00000A"/>
+              <w:bottom w:val="single" w:sz="4" w:space="0" w:color="00000A"/>
+              <w:right w:val="single" w:sz="4" w:space="0" w:color="00000A"/>
+            </w:tcBorders>
+            <w:shd w:val="clear" w:color="auto" w:fill="FFFFFF"/>
+          </w:tcPr>
+          <w:p>
+            <w:pPr>
+              <w:spacing w:after="0"/>
+            </w:pPr>
+          </w:p>
+        </w:tc>
+        <w:tc>
+          <w:tcPr>
+            <w:tcW w:w="702" w:type="dxa"/>
+            <w:tcBorders>
+              <w:top w:val="single" w:sz="4" w:space="0" w:color="00000A"/>
+              <w:left w:val="single" w:sz="4" w:space="0" w:color="00000A"/>
+              <w:bottom w:val="single" w:sz="4" w:space="0" w:color="00000A"/>
+              <w:right w:val="single" w:sz="4" w:space="0" w:color="00000A"/>
+            </w:tcBorders>
+            <w:shd w:val="clear" w:color="auto" w:fill="FFFFFF"/>
+          </w:tcPr>
+          <w:p>
+            <w:pPr>
+              <w:spacing w:after="0"/>
+            </w:pPr>
+          </w:p>
+        </w:tc>
+        <w:tc>
+          <w:tcPr>
+            <w:tcW w:w="751" w:type="dxa"/>
+            <w:tcBorders>
+              <w:top w:val="single" w:sz="4" w:space="0" w:color="00000A"/>
+              <w:left w:val="single" w:sz="4" w:space="0" w:color="00000A"/>
+              <w:bottom w:val="single" w:sz="4" w:space="0" w:color="00000A"/>
+              <w:right w:val="single" w:sz="4" w:space="0" w:color="00000A"/>
+            </w:tcBorders>
+            <w:shd w:val="clear" w:color="auto" w:fill="FFFFFF"/>
+          </w:tcPr>
+          <w:p>
+            <w:pPr>
+              <w:spacing w:after="0"/>
+            </w:pPr>
+          </w:p>
+        </w:tc>
+      </w:tr>
+      <w:tr>
+        <w:tc>
+          <w:tcPr>
+            <w:tcW w:w="5420" w:type="dxa"/>
+            <w:tcBorders>
+              <w:top w:val="single" w:sz="4" w:space="0" w:color="00000A"/>
+              <w:left w:val="single" w:sz="4" w:space="0" w:color="00000A"/>
+              <w:bottom w:val="single" w:sz="4" w:space="0" w:color="00000A"/>
+              <w:right w:val="single" w:sz="4" w:space="0" w:color="00000A"/>
+            </w:tcBorders>
+            <w:shd w:val="clear" w:color="auto" w:fill="FFFFFF"/>
+          </w:tcPr>
+          <w:p>
+            <w:pPr>
+              <w:spacing w:after="0"/>
+            </w:pPr>
+            <w:r>
+              <w:rPr>
+                <w:rFonts w:ascii="Calibri"/>
+                <w:color w:val="00000A"/>
+                <w:sz w:val="22"/>
+              </w:rPr>
+              <w:t>3.</w:t>
+            </w:r>
+            <w:r>
+              <w:rPr>
+                <w:rFonts w:ascii="Calibri"/>
+                <w:color w:val="00000A"/>
+                <w:sz w:val="22"/>
+              </w:rPr>
+              <w:t xml:space="preserve"> Miguel </w:t>
+            </w:r>
+            <w:r>
+              <w:rPr>
+                <w:rFonts w:ascii="Calibri"/>
+                <w:color w:val="00000A"/>
+                <w:sz w:val="22"/>
+              </w:rPr>
+              <w:t>Á</w:t>
+            </w:r>
+            <w:r>
+              <w:rPr>
+                <w:rFonts w:ascii="Calibri"/>
+                <w:color w:val="00000A"/>
+                <w:sz w:val="22"/>
+              </w:rPr>
+              <w:t xml:space="preserve">ngel Castillo Ortiz </w:t>
+            </w:r>
+          </w:p>
+        </w:tc>
+        <w:tc>
+          <w:tcPr>
+            <w:tcW w:w="506" w:type="dxa"/>
+            <w:tcBorders>
+              <w:top w:val="single" w:sz="4" w:space="0" w:color="00000A"/>
+              <w:left w:val="single" w:sz="4" w:space="0" w:color="00000A"/>
+              <w:bottom w:val="single" w:sz="4" w:space="0" w:color="00000A"/>
+              <w:right w:val="single" w:sz="4" w:space="0" w:color="00000A"/>
+            </w:tcBorders>
+            <w:shd w:val="clear" w:color="auto" w:fill="FFFFFF"/>
+          </w:tcPr>
+          <w:p>
+            <w:pPr>
+              <w:spacing w:after="0"/>
+            </w:pPr>
+          </w:p>
+        </w:tc>
+        <w:tc>
+          <w:tcPr>
+            <w:tcW w:w="506" w:type="dxa"/>
+            <w:tcBorders>
+              <w:top w:val="single" w:sz="4" w:space="0" w:color="00000A"/>
+              <w:left w:val="single" w:sz="4" w:space="0" w:color="00000A"/>
+              <w:bottom w:val="single" w:sz="4" w:space="0" w:color="00000A"/>
+              <w:right w:val="single" w:sz="4" w:space="0" w:color="00000A"/>
+            </w:tcBorders>
+            <w:shd w:val="clear" w:color="auto" w:fill="FFFFFF"/>
+          </w:tcPr>
+          <w:p>
+            <w:pPr>
+              <w:spacing w:after="0"/>
+            </w:pPr>
+          </w:p>
+        </w:tc>
+        <w:tc>
+          <w:tcPr>
+            <w:tcW w:w="506" w:type="dxa"/>
+            <w:tcBorders>
+              <w:top w:val="single" w:sz="4" w:space="0" w:color="00000A"/>
+              <w:left w:val="single" w:sz="4" w:space="0" w:color="00000A"/>
+              <w:bottom w:val="single" w:sz="4" w:space="0" w:color="00000A"/>
+              <w:right w:val="single" w:sz="4" w:space="0" w:color="00000A"/>
+            </w:tcBorders>
+            <w:shd w:val="clear" w:color="auto" w:fill="EEECE1"/>
+          </w:tcPr>
+          <w:p>
+            <w:pPr>
+              <w:spacing w:after="0"/>
+            </w:pPr>
+          </w:p>
+        </w:tc>
+        <w:tc>
+          <w:tcPr>
+            <w:tcW w:w="447" w:type="dxa"/>
+            <w:tcBorders>
+              <w:top w:val="single" w:sz="4" w:space="0" w:color="00000A"/>
+              <w:left w:val="single" w:sz="4" w:space="0" w:color="00000A"/>
+              <w:bottom w:val="single" w:sz="4" w:space="0" w:color="00000A"/>
+              <w:right w:val="single" w:sz="4" w:space="0" w:color="00000A"/>
+            </w:tcBorders>
+            <w:shd w:val="clear" w:color="auto" w:fill="FFFFFF"/>
+          </w:tcPr>
+          <w:p>
+            <w:pPr>
+              <w:spacing w:after="0"/>
+            </w:pPr>
+          </w:p>
+        </w:tc>
+        <w:tc>
+          <w:tcPr>
+            <w:tcW w:w="702" w:type="dxa"/>
+            <w:tcBorders>
+              <w:top w:val="single" w:sz="4" w:space="0" w:color="00000A"/>
+              <w:left w:val="single" w:sz="4" w:space="0" w:color="00000A"/>
+              <w:bottom w:val="single" w:sz="4" w:space="0" w:color="00000A"/>
+              <w:right w:val="single" w:sz="4" w:space="0" w:color="00000A"/>
+            </w:tcBorders>
+            <w:shd w:val="clear" w:color="auto" w:fill="FFFFFF"/>
+          </w:tcPr>
+          <w:p>
+            <w:pPr>
+              <w:spacing w:after="0"/>
+            </w:pPr>
+          </w:p>
+        </w:tc>
+        <w:tc>
+          <w:tcPr>
+            <w:tcW w:w="751" w:type="dxa"/>
+            <w:tcBorders>
+              <w:top w:val="single" w:sz="4" w:space="0" w:color="00000A"/>
+              <w:left w:val="single" w:sz="4" w:space="0" w:color="00000A"/>
+              <w:bottom w:val="single" w:sz="4" w:space="0" w:color="00000A"/>
+              <w:right w:val="single" w:sz="4" w:space="0" w:color="00000A"/>
+            </w:tcBorders>
+            <w:shd w:val="clear" w:color="auto" w:fill="FFFFFF"/>
+          </w:tcPr>
+          <w:p>
+            <w:pPr>
+              <w:spacing w:after="0"/>
+            </w:pPr>
+          </w:p>
+        </w:tc>
+      </w:tr>
+      <w:tr>
+        <w:tc>
+          <w:tcPr>
+            <w:tcW w:w="5420" w:type="dxa"/>
+            <w:tcBorders>
+              <w:top w:val="single" w:sz="4" w:space="0" w:color="00000A"/>
+              <w:left w:val="single" w:sz="4" w:space="0" w:color="00000A"/>
+              <w:bottom w:val="single" w:sz="4" w:space="0" w:color="00000A"/>
+              <w:right w:val="single" w:sz="4" w:space="0" w:color="00000A"/>
+            </w:tcBorders>
+            <w:shd w:val="clear" w:color="auto" w:fill="FFFFFF"/>
+          </w:tcPr>
+          <w:p>
+            <w:pPr>
+              <w:spacing w:after="0"/>
+            </w:pPr>
+            <w:r>
+              <w:rPr>
+                <w:rFonts w:ascii="Calibri"/>
+                <w:color w:val="00000A"/>
+                <w:sz w:val="22"/>
+              </w:rPr>
+              <w:t>4.</w:t>
+            </w:r>
+            <w:r>
+              <w:rPr>
+                <w:rFonts w:ascii="Calibri"/>
+                <w:color w:val="00000A"/>
+                <w:sz w:val="22"/>
+              </w:rPr>
+              <w:t xml:space="preserve"> Antonio Tapia Montero</w:t>
+            </w:r>
+          </w:p>
+        </w:tc>
+        <w:tc>
+          <w:tcPr>
+            <w:tcW w:w="506" w:type="dxa"/>
+            <w:tcBorders>
+              <w:top w:val="single" w:sz="4" w:space="0" w:color="00000A"/>
+              <w:left w:val="single" w:sz="4" w:space="0" w:color="00000A"/>
+              <w:bottom w:val="single" w:sz="4" w:space="0" w:color="00000A"/>
+              <w:right w:val="single" w:sz="4" w:space="0" w:color="00000A"/>
+            </w:tcBorders>
+            <w:shd w:val="clear" w:color="auto" w:fill="FFFFFF"/>
+          </w:tcPr>
+          <w:p>
+            <w:pPr>
+              <w:spacing w:after="0"/>
+            </w:pPr>
+          </w:p>
+        </w:tc>
+        <w:tc>
+          <w:tcPr>
+            <w:tcW w:w="506" w:type="dxa"/>
+            <w:tcBorders>
+              <w:top w:val="single" w:sz="4" w:space="0" w:color="00000A"/>
+              <w:left w:val="single" w:sz="4" w:space="0" w:color="00000A"/>
+              <w:bottom w:val="single" w:sz="4" w:space="0" w:color="00000A"/>
+              <w:right w:val="single" w:sz="4" w:space="0" w:color="00000A"/>
+            </w:tcBorders>
+            <w:shd w:val="clear" w:color="auto" w:fill="FFFFFF"/>
+          </w:tcPr>
+          <w:p>
+            <w:pPr>
+              <w:spacing w:after="0"/>
+            </w:pPr>
+          </w:p>
+        </w:tc>
+        <w:tc>
+          <w:tcPr>
+            <w:tcW w:w="506" w:type="dxa"/>
+            <w:tcBorders>
+              <w:top w:val="single" w:sz="4" w:space="0" w:color="00000A"/>
+              <w:left w:val="single" w:sz="4" w:space="0" w:color="00000A"/>
+              <w:bottom w:val="single" w:sz="4" w:space="0" w:color="00000A"/>
+              <w:right w:val="single" w:sz="4" w:space="0" w:color="00000A"/>
+            </w:tcBorders>
+            <w:shd w:val="clear" w:color="auto" w:fill="FFFFFF"/>
+          </w:tcPr>
+          <w:p>
+            <w:pPr>
+              <w:spacing w:after="0"/>
+            </w:pPr>
+          </w:p>
+        </w:tc>
+        <w:tc>
+          <w:tcPr>
+            <w:tcW w:w="447" w:type="dxa"/>
+            <w:tcBorders>
+              <w:top w:val="single" w:sz="4" w:space="0" w:color="00000A"/>
+              <w:left w:val="single" w:sz="4" w:space="0" w:color="00000A"/>
+              <w:bottom w:val="single" w:sz="4" w:space="0" w:color="00000A"/>
+              <w:right w:val="single" w:sz="4" w:space="0" w:color="00000A"/>
+            </w:tcBorders>
+            <w:shd w:val="clear" w:color="auto" w:fill="F2F2F2" w:themeFill="background1" w:themeFillShade="F2"/>
+          </w:tcPr>
+          <w:p>
+            <w:pPr>
+              <w:spacing w:after="0"/>
+            </w:pPr>
+          </w:p>
+        </w:tc>
+        <w:tc>
+          <w:tcPr>
+            <w:tcW w:w="702" w:type="dxa"/>
+            <w:tcBorders>
+              <w:top w:val="single" w:sz="4" w:space="0" w:color="00000A"/>
+              <w:left w:val="single" w:sz="4" w:space="0" w:color="00000A"/>
+              <w:bottom w:val="single" w:sz="4" w:space="0" w:color="00000A"/>
+              <w:right w:val="single" w:sz="4" w:space="0" w:color="00000A"/>
+            </w:tcBorders>
+            <w:shd w:val="clear" w:color="auto" w:fill="FFFFFF"/>
+          </w:tcPr>
+          <w:p>
+            <w:pPr>
+              <w:spacing w:after="0"/>
+            </w:pPr>
+          </w:p>
+        </w:tc>
+        <w:tc>
+          <w:tcPr>
+            <w:tcW w:w="751" w:type="dxa"/>
+            <w:tcBorders>
+              <w:top w:val="single" w:sz="4" w:space="0" w:color="00000A"/>
+              <w:left w:val="single" w:sz="4" w:space="0" w:color="00000A"/>
+              <w:bottom w:val="single" w:sz="4" w:space="0" w:color="00000A"/>
+              <w:right w:val="single" w:sz="4" w:space="0" w:color="00000A"/>
+            </w:tcBorders>
+            <w:shd w:val="clear" w:color="auto" w:fill="FFFFFF"/>
+          </w:tcPr>
+          <w:p>
+            <w:pPr>
+              <w:spacing w:after="0"/>
+            </w:pPr>
+          </w:p>
+        </w:tc>
+      </w:tr>
+      <w:tr>
+        <w:tc>
+          <w:tcPr>
+            <w:tcW w:w="5420" w:type="dxa"/>
+            <w:tcBorders>
+              <w:top w:val="single" w:sz="4" w:space="0" w:color="00000A"/>
+              <w:left w:val="single" w:sz="4" w:space="0" w:color="00000A"/>
+              <w:bottom w:val="single" w:sz="4" w:space="0" w:color="00000A"/>
+              <w:right w:val="single" w:sz="4" w:space="0" w:color="00000A"/>
+            </w:tcBorders>
+            <w:shd w:val="clear" w:color="auto" w:fill="FFFFFF"/>
+          </w:tcPr>
+          <w:p>
+            <w:pPr>
+              <w:spacing w:after="0"/>
+              <w:rPr>
+                <w:rFonts w:ascii="Calibri"/>
+                <w:color w:val="00000A"/>
+                <w:sz w:val="22"/>
+              </w:rPr>
+            </w:pPr>
+            <w:r>
+              <w:rPr>
+                <w:rFonts w:ascii="Calibri"/>
+                <w:color w:val="00000A"/>
+                <w:sz w:val="22"/>
+              </w:rPr>
+              <w:lastRenderedPageBreak/>
+              <w:t>5. Aaron Pedro Hern</w:t>
+            </w:r>
+            <w:r>
+              <w:rPr>
+                <w:rFonts w:ascii="Calibri"/>
+                <w:color w:val="00000A"/>
+                <w:sz w:val="22"/>
+              </w:rPr>
+              <w:t>á</w:t>
+            </w:r>
+            <w:r>
+              <w:rPr>
+                <w:rFonts w:ascii="Calibri"/>
+                <w:color w:val="00000A"/>
+                <w:sz w:val="22"/>
+              </w:rPr>
+              <w:t>ndez Jacobo</w:t>
+            </w:r>
+          </w:p>
+        </w:tc>
+        <w:tc>
+          <w:tcPr>
+            <w:tcW w:w="506" w:type="dxa"/>
+            <w:tcBorders>
+              <w:top w:val="single" w:sz="4" w:space="0" w:color="00000A"/>
+              <w:left w:val="single" w:sz="4" w:space="0" w:color="00000A"/>
+              <w:bottom w:val="single" w:sz="4" w:space="0" w:color="00000A"/>
+              <w:right w:val="single" w:sz="4" w:space="0" w:color="00000A"/>
+            </w:tcBorders>
+            <w:shd w:val="clear" w:color="auto" w:fill="FFFFFF"/>
+          </w:tcPr>
+          <w:p>
+            <w:pPr>
+              <w:spacing w:after="0"/>
+            </w:pPr>
+          </w:p>
+        </w:tc>
+        <w:tc>
+          <w:tcPr>
+            <w:tcW w:w="506" w:type="dxa"/>
+            <w:tcBorders>
+              <w:top w:val="single" w:sz="4" w:space="0" w:color="00000A"/>
+              <w:left w:val="single" w:sz="4" w:space="0" w:color="00000A"/>
+              <w:bottom w:val="single" w:sz="4" w:space="0" w:color="00000A"/>
+              <w:right w:val="single" w:sz="4" w:space="0" w:color="00000A"/>
+            </w:tcBorders>
+            <w:shd w:val="clear" w:color="auto" w:fill="FFFFFF"/>
+          </w:tcPr>
+          <w:p>
+            <w:pPr>
+              <w:spacing w:after="0"/>
+            </w:pPr>
+          </w:p>
+        </w:tc>
+        <w:tc>
+          <w:tcPr>
+            <w:tcW w:w="506" w:type="dxa"/>
+            <w:tcBorders>
+              <w:top w:val="single" w:sz="4" w:space="0" w:color="00000A"/>
+              <w:left w:val="single" w:sz="4" w:space="0" w:color="00000A"/>
+              <w:bottom w:val="single" w:sz="4" w:space="0" w:color="00000A"/>
+              <w:right w:val="single" w:sz="4" w:space="0" w:color="00000A"/>
+            </w:tcBorders>
+            <w:shd w:val="clear" w:color="auto" w:fill="FFFFFF"/>
+          </w:tcPr>
+          <w:p>
+            <w:pPr>
+              <w:spacing w:after="0"/>
+            </w:pPr>
+          </w:p>
+        </w:tc>
+        <w:tc>
+          <w:tcPr>
+            <w:tcW w:w="447" w:type="dxa"/>
+            <w:tcBorders>
+              <w:top w:val="single" w:sz="4" w:space="0" w:color="00000A"/>
+              <w:left w:val="single" w:sz="4" w:space="0" w:color="00000A"/>
+              <w:bottom w:val="single" w:sz="4" w:space="0" w:color="00000A"/>
+              <w:right w:val="single" w:sz="4" w:space="0" w:color="00000A"/>
+            </w:tcBorders>
+            <w:shd w:val="clear" w:color="auto" w:fill="auto"/>
+          </w:tcPr>
+          <w:p>
+            <w:pPr>
+              <w:spacing w:after="0"/>
+            </w:pPr>
+          </w:p>
+        </w:tc>
+        <w:tc>
+          <w:tcPr>
+            <w:tcW w:w="702" w:type="dxa"/>
+            <w:tcBorders>
+              <w:top w:val="single" w:sz="4" w:space="0" w:color="00000A"/>
+              <w:left w:val="single" w:sz="4" w:space="0" w:color="00000A"/>
+              <w:bottom w:val="single" w:sz="4" w:space="0" w:color="00000A"/>
+              <w:right w:val="single" w:sz="4" w:space="0" w:color="00000A"/>
+            </w:tcBorders>
+            <w:shd w:val="clear" w:color="auto" w:fill="F2F2F2" w:themeFill="background1" w:themeFillShade="F2"/>
+          </w:tcPr>
+          <w:p>
+            <w:pPr>
+              <w:spacing w:after="0"/>
+            </w:pPr>
+          </w:p>
+        </w:tc>
+        <w:tc>
+          <w:tcPr>
+            <w:tcW w:w="751" w:type="dxa"/>
+            <w:tcBorders>
+              <w:top w:val="single" w:sz="4" w:space="0" w:color="00000A"/>
+              <w:left w:val="single" w:sz="4" w:space="0" w:color="00000A"/>
+              <w:bottom w:val="single" w:sz="4" w:space="0" w:color="00000A"/>
+              <w:right w:val="single" w:sz="4" w:space="0" w:color="00000A"/>
+            </w:tcBorders>
+            <w:shd w:val="clear" w:color="auto" w:fill="FFFFFF"/>
+          </w:tcPr>
+          <w:p>
+            <w:pPr>
+              <w:spacing w:after="0"/>
+            </w:pPr>
+          </w:p>
+        </w:tc>
+      </w:tr>
+    </w:tbl>
+    <w:p/>
+    <w:p>
+      <w:pPr>
+        <w:rPr>
+          <w:b/>
+          <w:bCs/>
+        </w:rPr>
+      </w:pPr>
+      <w:r>
+        <w:rPr>
+          <w:b/>
+          <w:bCs/>
+        </w:rPr>
+        <w:t>Reflexión Yafhil</w:t>
+      </w:r>
+    </w:p>
+    <w:p>
+      <w:r>
+        <w:t xml:space="preserve">La calificación del auto y coevaluación es debido a que en esta ocasión hubo una buena comunicación y una buena integración con el nuevo integrante del equipo, pero creo que aun podemos mejorar en varios aspectos y poder realizar un buen trabajo como equipo. </w:t>
+      </w:r>
     </w:p>
     <w:bookmarkStart w:id="29" w:name="_Toc43480693" w:displacedByCustomXml="next"/>
     <w:sdt>
@@ -8435,7 +9262,6 @@
                   <w:noProof/>
                   <w:lang w:val="es-ES"/>
                 </w:rPr>
-                <w:lastRenderedPageBreak/>
                 <w:t xml:space="preserve">cortes, C. (22 de Mayo de 2014). </w:t>
               </w:r>
               <w:r>
@@ -9353,23 +10179,7 @@
                 <w:sz w:val="16"/>
                 <w:szCs w:val="16"/>
               </w:rPr>
-              <w:t xml:space="preserve">Programador, diseñador, </w:t>
-            </w:r>
-            <w:proofErr w:type="spellStart"/>
-            <w:r>
-              <w:rPr>
-                <w:sz w:val="16"/>
-                <w:szCs w:val="16"/>
-              </w:rPr>
-              <w:t>tester</w:t>
-            </w:r>
-            <w:proofErr w:type="spellEnd"/>
-            <w:r>
-              <w:rPr>
-                <w:sz w:val="16"/>
-                <w:szCs w:val="16"/>
-              </w:rPr>
-              <w:t xml:space="preserve"> </w:t>
+              <w:t xml:space="preserve">Programador, diseñador, tester </w:t>
             </w:r>
           </w:p>
         </w:tc>
@@ -11191,7 +12001,6 @@
                 <w:szCs w:val="16"/>
               </w:rPr>
             </w:pPr>
-            <w:proofErr w:type="spellStart"/>
             <w:r>
               <w:rPr>
                 <w:sz w:val="16"/>
@@ -11199,7 +12008,6 @@
               </w:rPr>
               <w:t>Tester</w:t>
             </w:r>
-            <w:proofErr w:type="spellEnd"/>
             <w:r>
               <w:rPr>
                 <w:sz w:val="16"/>
@@ -11425,7 +12233,6 @@
                 <w:szCs w:val="16"/>
               </w:rPr>
             </w:pPr>
-            <w:proofErr w:type="spellStart"/>
             <w:r>
               <w:rPr>
                 <w:sz w:val="16"/>
@@ -11438,25 +12245,8 @@
                 <w:sz w:val="16"/>
                 <w:szCs w:val="16"/>
               </w:rPr>
-              <w:t>,Jorge</w:t>
-            </w:r>
-            <w:proofErr w:type="spellEnd"/>
-            <w:r>
-              <w:rPr>
-                <w:sz w:val="16"/>
-                <w:szCs w:val="16"/>
-              </w:rPr>
-              <w:t xml:space="preserve"> </w:t>
-            </w:r>
-            <w:proofErr w:type="spellStart"/>
-            <w:r>
-              <w:rPr>
-                <w:sz w:val="16"/>
-                <w:szCs w:val="16"/>
-              </w:rPr>
-              <w:t>luis</w:t>
-            </w:r>
-            <w:proofErr w:type="spellEnd"/>
+              <w:t>,Jorge luis</w:t>
+            </w:r>
           </w:p>
         </w:tc>
         <w:tc>
@@ -11470,7 +12260,6 @@
                 <w:szCs w:val="16"/>
               </w:rPr>
             </w:pPr>
-            <w:proofErr w:type="spellStart"/>
             <w:r>
               <w:rPr>
                 <w:sz w:val="16"/>
@@ -11478,7 +12267,6 @@
               </w:rPr>
               <w:t>Tester</w:t>
             </w:r>
-            <w:proofErr w:type="spellEnd"/>
             <w:r>
               <w:rPr>
                 <w:sz w:val="16"/>
@@ -11745,23 +12533,7 @@
                 <w:sz w:val="16"/>
                 <w:szCs w:val="16"/>
               </w:rPr>
-              <w:t xml:space="preserve">Programador, diseñador, </w:t>
-            </w:r>
-            <w:proofErr w:type="spellStart"/>
-            <w:r>
-              <w:rPr>
-                <w:sz w:val="16"/>
-                <w:szCs w:val="16"/>
-              </w:rPr>
-              <w:t>tester</w:t>
-            </w:r>
-            <w:proofErr w:type="spellEnd"/>
-            <w:r>
-              <w:rPr>
-                <w:sz w:val="16"/>
-                <w:szCs w:val="16"/>
-              </w:rPr>
-              <w:t xml:space="preserve"> </w:t>
+              <w:t xml:space="preserve">Programador, diseñador, tester </w:t>
             </w:r>
           </w:p>
         </w:tc>
@@ -13883,12 +14655,6 @@
 </file>
 
 <file path=customXml/item1.xml><?xml version="1.0" encoding="utf-8"?>
-<p:properties xmlns:p="http://schemas.microsoft.com/office/2006/metadata/properties" xmlns:xsi="http://www.w3.org/2001/XMLSchema-instance" xmlns:pc="http://schemas.microsoft.com/office/infopath/2007/PartnerControls">
-  <documentManagement/>
-</p:properties>
-</file>
-
-<file path=customXml/item2.xml><?xml version="1.0" encoding="utf-8"?>
 <ct:contentTypeSchema xmlns:ct="http://schemas.microsoft.com/office/2006/metadata/contentType" xmlns:ma="http://schemas.microsoft.com/office/2006/metadata/properties/metaAttributes" ct:_="" ma:_="" ma:contentTypeName="Documento" ma:contentTypeID="0x010100961C7B7B64DF054686AADD4B5702431F" ma:contentTypeVersion="5" ma:contentTypeDescription="Crear nuevo documento." ma:contentTypeScope="" ma:versionID="ac1bedfb1bdc725ba82c8db2ffb25b5e">
   <xsd:schema xmlns:xsd="http://www.w3.org/2001/XMLSchema" xmlns:xs="http://www.w3.org/2001/XMLSchema" xmlns:p="http://schemas.microsoft.com/office/2006/metadata/properties" xmlns:ns2="13757544-0856-41d1-952f-3623db03ab8f" targetNamespace="http://schemas.microsoft.com/office/2006/metadata/properties" ma:root="true" ma:fieldsID="302f1cddb85a2350a1f7e0c352c81b34" ns2:_="">
     <xsd:import namespace="13757544-0856-41d1-952f-3623db03ab8f"/>
@@ -14038,16 +14804,13 @@
 </ct:contentTypeSchema>
 </file>
 
-<file path=customXml/item3.xml><?xml version="1.0" encoding="utf-8"?>
-<?mso-contentType ?>
-<FormTemplates xmlns="http://schemas.microsoft.com/sharepoint/v3/contenttype/forms">
-  <Display>DocumentLibraryForm</Display>
-  <Edit>DocumentLibraryForm</Edit>
-  <New>DocumentLibraryForm</New>
-</FormTemplates>
+<file path=customXml/item2.xml><?xml version="1.0" encoding="utf-8"?>
+<p:properties xmlns:p="http://schemas.microsoft.com/office/2006/metadata/properties" xmlns:xsi="http://www.w3.org/2001/XMLSchema-instance" xmlns:pc="http://schemas.microsoft.com/office/infopath/2007/PartnerControls">
+  <documentManagement/>
+</p:properties>
 </file>
 
-<file path=customXml/item4.xml><?xml version="1.0" encoding="utf-8"?>
+<file path=customXml/item3.xml><?xml version="1.0" encoding="utf-8"?>
 <b:Sources xmlns:b="http://schemas.openxmlformats.org/officeDocument/2006/bibliography" xmlns="http://schemas.openxmlformats.org/officeDocument/2006/bibliography" SelectedStyle="\APASixthEditionOfficeOnline.xsl" StyleName="APA" Version="6">
   <b:Source>
     <b:Tag>Car14</b:Tag>
@@ -14183,16 +14946,16 @@
 </b:Sources>
 </file>
 
-<file path=customXml/itemProps1.xml><?xml version="1.0" encoding="utf-8"?>
-<ds:datastoreItem xmlns:ds="http://schemas.openxmlformats.org/officeDocument/2006/customXml" ds:itemID="{4E79C2B8-0E91-488F-B840-32914CD10ABE}">
-  <ds:schemaRefs>
-    <ds:schemaRef ds:uri="http://schemas.microsoft.com/office/2006/metadata/properties"/>
-    <ds:schemaRef ds:uri="http://schemas.microsoft.com/office/infopath/2007/PartnerControls"/>
-  </ds:schemaRefs>
-</ds:datastoreItem>
+<file path=customXml/item4.xml><?xml version="1.0" encoding="utf-8"?>
+<?mso-contentType ?>
+<FormTemplates xmlns="http://schemas.microsoft.com/sharepoint/v3/contenttype/forms">
+  <Display>DocumentLibraryForm</Display>
+  <Edit>DocumentLibraryForm</Edit>
+  <New>DocumentLibraryForm</New>
+</FormTemplates>
 </file>
 
-<file path=customXml/itemProps2.xml><?xml version="1.0" encoding="utf-8"?>
+<file path=customXml/itemProps1.xml><?xml version="1.0" encoding="utf-8"?>
 <ds:datastoreItem xmlns:ds="http://schemas.openxmlformats.org/officeDocument/2006/customXml" ds:itemID="{98ADFF0E-ABF1-4CCB-9E7F-E6C0663DD88F}">
   <ds:schemaRefs>
     <ds:schemaRef ds:uri="http://schemas.microsoft.com/office/2006/metadata/contentType"/>
@@ -14210,18 +14973,27 @@
 </ds:datastoreItem>
 </file>
 
+<file path=customXml/itemProps2.xml><?xml version="1.0" encoding="utf-8"?>
+<ds:datastoreItem xmlns:ds="http://schemas.openxmlformats.org/officeDocument/2006/customXml" ds:itemID="{4E79C2B8-0E91-488F-B840-32914CD10ABE}">
+  <ds:schemaRefs>
+    <ds:schemaRef ds:uri="http://schemas.microsoft.com/office/2006/metadata/properties"/>
+    <ds:schemaRef ds:uri="http://schemas.microsoft.com/office/infopath/2007/PartnerControls"/>
+  </ds:schemaRefs>
+</ds:datastoreItem>
+</file>
+
 <file path=customXml/itemProps3.xml><?xml version="1.0" encoding="utf-8"?>
+<ds:datastoreItem xmlns:ds="http://schemas.openxmlformats.org/officeDocument/2006/customXml" ds:itemID="{ED604BE5-425B-46F0-B498-C7437E21D028}">
+  <ds:schemaRefs>
+    <ds:schemaRef ds:uri="http://schemas.openxmlformats.org/officeDocument/2006/bibliography"/>
+  </ds:schemaRefs>
+</ds:datastoreItem>
+</file>
+
+<file path=customXml/itemProps4.xml><?xml version="1.0" encoding="utf-8"?>
 <ds:datastoreItem xmlns:ds="http://schemas.openxmlformats.org/officeDocument/2006/customXml" ds:itemID="{E416C08D-339C-476A-B666-349EB936CF4C}">
   <ds:schemaRefs>
     <ds:schemaRef ds:uri="http://schemas.microsoft.com/sharepoint/v3/contenttype/forms"/>
   </ds:schemaRefs>
 </ds:datastoreItem>
-</file>
-
-<file path=customXml/itemProps4.xml><?xml version="1.0" encoding="utf-8"?>
-<ds:datastoreItem xmlns:ds="http://schemas.openxmlformats.org/officeDocument/2006/customXml" ds:itemID="{ED604BE5-425B-46F0-B498-C7437E21D028}">
-  <ds:schemaRefs>
-    <ds:schemaRef ds:uri="http://schemas.openxmlformats.org/officeDocument/2006/bibliography"/>
-  </ds:schemaRefs>
-</ds:datastoreItem>
 </file>
</xml_diff>

<commit_message>
Se agrego el diagrama de clases y se creo el hypervinculo en el documento
</commit_message>
<xml_diff>
--- a/04_JAMA/Reporte/04_JAMA_Reporte.docx
+++ b/04_JAMA/Reporte/04_JAMA_Reporte.docx
@@ -1,6 +1,6 @@
 
 <file path=word/document.xml><?xml version="1.0" encoding="utf-8"?>
-<w:document xmlns:wpc="http://schemas.microsoft.com/office/word/2010/wordprocessingCanvas" xmlns:cx="http://schemas.microsoft.com/office/drawing/2014/chartex" xmlns:cx1="http://schemas.microsoft.com/office/drawing/2015/9/8/chartex" xmlns:cx2="http://schemas.microsoft.com/office/drawing/2015/10/21/chartex" xmlns:cx3="http://schemas.microsoft.com/office/drawing/2016/5/9/chartex" xmlns:cx4="http://schemas.microsoft.com/office/drawing/2016/5/10/chartex" xmlns:cx5="http://schemas.microsoft.com/office/drawing/2016/5/11/chartex" xmlns:cx6="http://schemas.microsoft.com/office/drawing/2016/5/12/chartex" xmlns:cx7="http://schemas.microsoft.com/office/drawing/2016/5/13/chartex" xmlns:cx8="http://schemas.microsoft.com/office/drawing/2016/5/14/chartex" xmlns:mc="http://schemas.openxmlformats.org/markup-compatibility/2006" xmlns:aink="http://schemas.microsoft.com/office/drawing/2016/ink" xmlns:am3d="http://schemas.microsoft.com/office/drawing/2017/model3d" xmlns:o="urn:schemas-microsoft-com:office:office" xmlns:r="http://schemas.openxmlformats.org/officeDocument/2006/relationships" xmlns:m="http://schemas.openxmlformats.org/officeDocument/2006/math" xmlns:v="urn:schemas-microsoft-com:vml" xmlns:wp14="http://schemas.microsoft.com/office/word/2010/wordprocessingDrawing" xmlns:wp="http://schemas.openxmlformats.org/drawingml/2006/wordprocessingDrawing" xmlns:w10="urn:schemas-microsoft-com:office:word" xmlns:w="http://schemas.openxmlformats.org/wordprocessingml/2006/main" xmlns:w14="http://schemas.microsoft.com/office/word/2010/wordml" xmlns:w15="http://schemas.microsoft.com/office/word/2012/wordml" xmlns:w16cex="http://schemas.microsoft.com/office/word/2018/wordml/cex" xmlns:w16cid="http://schemas.microsoft.com/office/word/2016/wordml/cid" xmlns:w16="http://schemas.microsoft.com/office/word/2018/wordml" xmlns:w16se="http://schemas.microsoft.com/office/word/2015/wordml/symex" xmlns:wpg="http://schemas.microsoft.com/office/word/2010/wordprocessingGroup" xmlns:wpi="http://schemas.microsoft.com/office/word/2010/wordprocessingInk" xmlns:wne="http://schemas.microsoft.com/office/word/2006/wordml" xmlns:wps="http://schemas.microsoft.com/office/word/2010/wordprocessingShape" mc:Ignorable="w14 w15 w16se w16cid w16 w16cex wp14">
+<w:document xmlns:wpc="http://schemas.microsoft.com/office/word/2010/wordprocessingCanvas" xmlns:mc="http://schemas.openxmlformats.org/markup-compatibility/2006" xmlns:o="urn:schemas-microsoft-com:office:office" xmlns:r="http://schemas.openxmlformats.org/officeDocument/2006/relationships" xmlns:m="http://schemas.openxmlformats.org/officeDocument/2006/math" xmlns:v="urn:schemas-microsoft-com:vml" xmlns:wp14="http://schemas.microsoft.com/office/word/2010/wordprocessingDrawing" xmlns:wp="http://schemas.openxmlformats.org/drawingml/2006/wordprocessingDrawing" xmlns:w10="urn:schemas-microsoft-com:office:word" xmlns:w="http://schemas.openxmlformats.org/wordprocessingml/2006/main" xmlns:w14="http://schemas.microsoft.com/office/word/2010/wordml" xmlns:w15="http://schemas.microsoft.com/office/word/2012/wordml" xmlns:wpg="http://schemas.microsoft.com/office/word/2010/wordprocessingGroup" xmlns:wpi="http://schemas.microsoft.com/office/word/2010/wordprocessingInk" xmlns:wne="http://schemas.microsoft.com/office/word/2006/wordml" xmlns:wps="http://schemas.microsoft.com/office/word/2010/wordprocessingShape" mc:Ignorable="w14 w15 wp14">
   <w:body>
     <w:p>
       <w:pPr>
@@ -826,7 +826,39 @@
                 <w:rFonts w:eastAsia="Times New Roman" w:cs="Times New Roman"/>
                 <w:lang w:val="es-ES_tradnl" w:eastAsia="es-MX"/>
               </w:rPr>
-              <w:t>Alfonso Yafhil Solorzano Tinajero</w:t>
+              <w:t xml:space="preserve">Alfonso </w:t>
+            </w:r>
+            <w:proofErr w:type="spellStart"/>
+            <w:r>
+              <w:rPr>
+                <w:rFonts w:eastAsia="Times New Roman" w:cs="Times New Roman"/>
+                <w:lang w:val="es-ES_tradnl" w:eastAsia="es-MX"/>
+              </w:rPr>
+              <w:t>Yafhil</w:t>
+            </w:r>
+            <w:proofErr w:type="spellEnd"/>
+            <w:r>
+              <w:rPr>
+                <w:rFonts w:eastAsia="Times New Roman" w:cs="Times New Roman"/>
+                <w:lang w:val="es-ES_tradnl" w:eastAsia="es-MX"/>
+              </w:rPr>
+              <w:t xml:space="preserve"> </w:t>
+            </w:r>
+            <w:proofErr w:type="spellStart"/>
+            <w:r>
+              <w:rPr>
+                <w:rFonts w:eastAsia="Times New Roman" w:cs="Times New Roman"/>
+                <w:lang w:val="es-ES_tradnl" w:eastAsia="es-MX"/>
+              </w:rPr>
+              <w:t>Solorzano</w:t>
+            </w:r>
+            <w:proofErr w:type="spellEnd"/>
+            <w:r>
+              <w:rPr>
+                <w:rFonts w:eastAsia="Times New Roman" w:cs="Times New Roman"/>
+                <w:lang w:val="es-ES_tradnl" w:eastAsia="es-MX"/>
+              </w:rPr>
+              <w:t xml:space="preserve"> Tinajero</w:t>
             </w:r>
           </w:p>
         </w:tc>
@@ -936,12 +968,21 @@
                 <w:lang w:val="es-ES_tradnl" w:eastAsia="es-MX"/>
               </w:rPr>
             </w:pPr>
+            <w:proofErr w:type="spellStart"/>
             <w:r>
               <w:rPr>
                 <w:rFonts w:eastAsia="Times New Roman" w:cs="Times New Roman"/>
                 <w:lang w:val="es-ES_tradnl" w:eastAsia="es-MX"/>
               </w:rPr>
-              <w:t>Aaron Pedro Hernández Jacobo</w:t>
+              <w:t>Aaron</w:t>
+            </w:r>
+            <w:proofErr w:type="spellEnd"/>
+            <w:r>
+              <w:rPr>
+                <w:rFonts w:eastAsia="Times New Roman" w:cs="Times New Roman"/>
+                <w:lang w:val="es-ES_tradnl" w:eastAsia="es-MX"/>
+              </w:rPr>
+              <w:t xml:space="preserve"> Pedro Hernández Jacobo</w:t>
             </w:r>
           </w:p>
         </w:tc>
@@ -1196,7 +1237,7 @@
       <w:sdtContent>
         <w:p>
           <w:pPr>
-            <w:pStyle w:val="TtuloTDC"/>
+            <w:pStyle w:val="TtulodeTDC"/>
           </w:pPr>
           <w:r>
             <w:rPr>
@@ -3250,7 +3291,15 @@
     </w:p>
     <w:p>
       <w:r>
-        <w:t>Para muchos la documentación de un proyecto no parece ser una parte importante del desarrollo de proyectos, en el área de las TIC´s hemos visto que gracias a nuestra buena o mala documentación pude repercutir a tal grado de que el proyecto sea desechado y exista la perdida de dinero.</w:t>
+        <w:t xml:space="preserve">Para muchos la documentación de un proyecto no parece ser una parte importante del desarrollo de proyectos, en el área de las </w:t>
+      </w:r>
+      <w:proofErr w:type="spellStart"/>
+      <w:r>
+        <w:t>TIC´s</w:t>
+      </w:r>
+      <w:proofErr w:type="spellEnd"/>
+      <w:r>
+        <w:t xml:space="preserve"> hemos visto que gracias a nuestra buena o mala documentación pude repercutir a tal grado de que el proyecto sea desechado y exista la perdida de dinero.</w:t>
       </w:r>
     </w:p>
     <w:p>
@@ -3604,7 +3653,25 @@
                 <w:color w:val="000000"/>
                 <w:sz w:val="22"/>
               </w:rPr>
-              <w:t>El sistema controlará el acceso mediante un Log In y solo permitirá usuarios autorizados, los cuales para acceder usaran nombre de usuario (nickname) y contraseña.</w:t>
+              <w:t>El sistema controlará el acceso mediante un Log In y solo permitirá usuarios autorizados, los cuales para acceder usaran nombre de usuario (</w:t>
+            </w:r>
+            <w:proofErr w:type="spellStart"/>
+            <w:r>
+              <w:rPr>
+                <w:rFonts w:ascii="Calibri" w:eastAsia="Times New Roman" w:hAnsi="Calibri" w:cs="Calibri"/>
+                <w:color w:val="000000"/>
+                <w:sz w:val="22"/>
+              </w:rPr>
+              <w:t>nickname</w:t>
+            </w:r>
+            <w:proofErr w:type="spellEnd"/>
+            <w:r>
+              <w:rPr>
+                <w:rFonts w:ascii="Calibri" w:eastAsia="Times New Roman" w:hAnsi="Calibri" w:cs="Calibri"/>
+                <w:color w:val="000000"/>
+                <w:sz w:val="22"/>
+              </w:rPr>
+              <w:t>) y contraseña.</w:t>
             </w:r>
           </w:p>
         </w:tc>
@@ -4121,7 +4188,87 @@
                 <w:color w:val="000000"/>
                 <w:sz w:val="22"/>
               </w:rPr>
-              <w:t>El sistema permitirá a todos los usuarios-administradores ver el front end sin cerrar sesión, redirigiendo a este desde el back en al front end o viceversa.</w:t>
+              <w:t xml:space="preserve">El sistema permitirá a todos los usuarios-administradores ver el </w:t>
+            </w:r>
+            <w:proofErr w:type="spellStart"/>
+            <w:r>
+              <w:rPr>
+                <w:rFonts w:ascii="Calibri" w:eastAsia="Times New Roman" w:hAnsi="Calibri" w:cs="Calibri"/>
+                <w:bCs/>
+                <w:color w:val="000000"/>
+                <w:sz w:val="22"/>
+              </w:rPr>
+              <w:t>front</w:t>
+            </w:r>
+            <w:proofErr w:type="spellEnd"/>
+            <w:r>
+              <w:rPr>
+                <w:rFonts w:ascii="Calibri" w:eastAsia="Times New Roman" w:hAnsi="Calibri" w:cs="Calibri"/>
+                <w:bCs/>
+                <w:color w:val="000000"/>
+                <w:sz w:val="22"/>
+              </w:rPr>
+              <w:t xml:space="preserve"> </w:t>
+            </w:r>
+            <w:proofErr w:type="spellStart"/>
+            <w:r>
+              <w:rPr>
+                <w:rFonts w:ascii="Calibri" w:eastAsia="Times New Roman" w:hAnsi="Calibri" w:cs="Calibri"/>
+                <w:bCs/>
+                <w:color w:val="000000"/>
+                <w:sz w:val="22"/>
+              </w:rPr>
+              <w:t>end</w:t>
+            </w:r>
+            <w:proofErr w:type="spellEnd"/>
+            <w:r>
+              <w:rPr>
+                <w:rFonts w:ascii="Calibri" w:eastAsia="Times New Roman" w:hAnsi="Calibri" w:cs="Calibri"/>
+                <w:bCs/>
+                <w:color w:val="000000"/>
+                <w:sz w:val="22"/>
+              </w:rPr>
+              <w:t xml:space="preserve"> sin cerrar sesión, redirigiendo a este desde el back en al </w:t>
+            </w:r>
+            <w:proofErr w:type="spellStart"/>
+            <w:r>
+              <w:rPr>
+                <w:rFonts w:ascii="Calibri" w:eastAsia="Times New Roman" w:hAnsi="Calibri" w:cs="Calibri"/>
+                <w:bCs/>
+                <w:color w:val="000000"/>
+                <w:sz w:val="22"/>
+              </w:rPr>
+              <w:t>front</w:t>
+            </w:r>
+            <w:proofErr w:type="spellEnd"/>
+            <w:r>
+              <w:rPr>
+                <w:rFonts w:ascii="Calibri" w:eastAsia="Times New Roman" w:hAnsi="Calibri" w:cs="Calibri"/>
+                <w:bCs/>
+                <w:color w:val="000000"/>
+                <w:sz w:val="22"/>
+              </w:rPr>
+              <w:t xml:space="preserve"> </w:t>
+            </w:r>
+            <w:proofErr w:type="spellStart"/>
+            <w:r>
+              <w:rPr>
+                <w:rFonts w:ascii="Calibri" w:eastAsia="Times New Roman" w:hAnsi="Calibri" w:cs="Calibri"/>
+                <w:bCs/>
+                <w:color w:val="000000"/>
+                <w:sz w:val="22"/>
+              </w:rPr>
+              <w:t>end</w:t>
+            </w:r>
+            <w:proofErr w:type="spellEnd"/>
+            <w:r>
+              <w:rPr>
+                <w:rFonts w:ascii="Calibri" w:eastAsia="Times New Roman" w:hAnsi="Calibri" w:cs="Calibri"/>
+                <w:bCs/>
+                <w:color w:val="000000"/>
+                <w:sz w:val="22"/>
+              </w:rPr>
+              <w:t xml:space="preserve"> o viceversa.</w:t>
             </w:r>
           </w:p>
         </w:tc>
@@ -4549,7 +4696,27 @@
                 <w:color w:val="000000"/>
                 <w:sz w:val="22"/>
               </w:rPr>
-              <w:t>El sistema permitirá el muestreo de información/registros que se encuentren en la base de datos en las vistas Front end, como la visualización de cursos disponibles, becas o becados.</w:t>
+              <w:t xml:space="preserve">El sistema permitirá el muestreo de información/registros que se encuentren en la base de datos en las vistas Front </w:t>
+            </w:r>
+            <w:proofErr w:type="spellStart"/>
+            <w:r>
+              <w:rPr>
+                <w:rFonts w:ascii="Calibri" w:eastAsia="Times New Roman" w:hAnsi="Calibri" w:cs="Calibri"/>
+                <w:bCs/>
+                <w:color w:val="000000"/>
+                <w:sz w:val="22"/>
+              </w:rPr>
+              <w:t>end</w:t>
+            </w:r>
+            <w:proofErr w:type="spellEnd"/>
+            <w:r>
+              <w:rPr>
+                <w:rFonts w:ascii="Calibri" w:eastAsia="Times New Roman" w:hAnsi="Calibri" w:cs="Calibri"/>
+                <w:bCs/>
+                <w:color w:val="000000"/>
+                <w:sz w:val="22"/>
+              </w:rPr>
+              <w:t>, como la visualización de cursos disponibles, becas o becados.</w:t>
             </w:r>
           </w:p>
         </w:tc>
@@ -4891,7 +5058,25 @@
                 <w:color w:val="000000"/>
                 <w:sz w:val="22"/>
               </w:rPr>
-              <w:t>Los permisos de acceso al sistema podrán ser cambiados solamente por el super administrador</w:t>
+              <w:t xml:space="preserve">Los permisos de acceso al sistema podrán ser cambiados solamente por el </w:t>
+            </w:r>
+            <w:proofErr w:type="spellStart"/>
+            <w:r>
+              <w:rPr>
+                <w:rFonts w:ascii="Calibri" w:eastAsia="Times New Roman" w:hAnsi="Calibri" w:cs="Calibri"/>
+                <w:color w:val="000000"/>
+                <w:sz w:val="22"/>
+              </w:rPr>
+              <w:t>super</w:t>
+            </w:r>
+            <w:proofErr w:type="spellEnd"/>
+            <w:r>
+              <w:rPr>
+                <w:rFonts w:ascii="Calibri" w:eastAsia="Times New Roman" w:hAnsi="Calibri" w:cs="Calibri"/>
+                <w:color w:val="000000"/>
+                <w:sz w:val="22"/>
+              </w:rPr>
+              <w:t xml:space="preserve"> administrador</w:t>
             </w:r>
           </w:p>
         </w:tc>
@@ -5201,7 +5386,49 @@
                 <w:color w:val="000000"/>
                 <w:sz w:val="22"/>
               </w:rPr>
-              <w:t>El sistema guardara los datos en el SGBD después de el termino de cada registro para evitar su perdida.</w:t>
+              <w:t xml:space="preserve">El sistema guardara los datos en el SGBD después </w:t>
+            </w:r>
+            <w:proofErr w:type="spellStart"/>
+            <w:r>
+              <w:rPr>
+                <w:rFonts w:ascii="Calibri" w:eastAsia="Times New Roman" w:hAnsi="Calibri" w:cs="Calibri"/>
+                <w:bCs/>
+                <w:color w:val="000000"/>
+                <w:sz w:val="22"/>
+              </w:rPr>
+              <w:t>de el</w:t>
+            </w:r>
+            <w:proofErr w:type="spellEnd"/>
+            <w:r>
+              <w:rPr>
+                <w:rFonts w:ascii="Calibri" w:eastAsia="Times New Roman" w:hAnsi="Calibri" w:cs="Calibri"/>
+                <w:bCs/>
+                <w:color w:val="000000"/>
+                <w:sz w:val="22"/>
+              </w:rPr>
+              <w:t xml:space="preserve"> </w:t>
+            </w:r>
+            <w:proofErr w:type="spellStart"/>
+            <w:proofErr w:type="gramStart"/>
+            <w:r>
+              <w:rPr>
+                <w:rFonts w:ascii="Calibri" w:eastAsia="Times New Roman" w:hAnsi="Calibri" w:cs="Calibri"/>
+                <w:bCs/>
+                <w:color w:val="000000"/>
+                <w:sz w:val="22"/>
+              </w:rPr>
+              <w:t>termino</w:t>
+            </w:r>
+            <w:proofErr w:type="spellEnd"/>
+            <w:proofErr w:type="gramEnd"/>
+            <w:r>
+              <w:rPr>
+                <w:rFonts w:ascii="Calibri" w:eastAsia="Times New Roman" w:hAnsi="Calibri" w:cs="Calibri"/>
+                <w:bCs/>
+                <w:color w:val="000000"/>
+                <w:sz w:val="22"/>
+              </w:rPr>
+              <w:t xml:space="preserve"> de cada registro para evitar su perdida.</w:t>
             </w:r>
           </w:p>
         </w:tc>
@@ -5813,13 +6040,21 @@
         <w:t>segundo</w:t>
       </w:r>
       <w:r>
-        <w:t xml:space="preserve"> parcial que se trabajaría con Code</w:t>
+        <w:t xml:space="preserve"> parcial que se trabajaría con </w:t>
+      </w:r>
+      <w:proofErr w:type="spellStart"/>
+      <w:r>
+        <w:t>Code</w:t>
       </w:r>
       <w:r>
         <w:t>I</w:t>
       </w:r>
       <w:r>
-        <w:t xml:space="preserve">gniter 4 debido a que es el </w:t>
+        <w:t>gniter</w:t>
+      </w:r>
+      <w:proofErr w:type="spellEnd"/>
+      <w:r>
+        <w:t xml:space="preserve"> 4 debido a que es el </w:t>
       </w:r>
       <w:r>
         <w:t>más</w:t>
@@ -5834,7 +6069,15 @@
         <w:t xml:space="preserve">, o estructuración de códigos </w:t>
       </w:r>
       <w:r>
-        <w:t xml:space="preserve">y si es que manejábamos CodeIgniter 3 ahora será </w:t>
+        <w:t xml:space="preserve">y si es que manejábamos </w:t>
+      </w:r>
+      <w:proofErr w:type="spellStart"/>
+      <w:r>
+        <w:t>CodeIgniter</w:t>
+      </w:r>
+      <w:proofErr w:type="spellEnd"/>
+      <w:r>
+        <w:t xml:space="preserve"> 3 ahora será </w:t>
       </w:r>
       <w:r>
         <w:t>más</w:t>
@@ -5846,7 +6089,15 @@
         <w:t>lado,</w:t>
       </w:r>
       <w:r>
-        <w:t xml:space="preserve"> muchos no habíamos usado este framework así que es más fácil aprender ahora esta nueva versión.</w:t>
+        <w:t xml:space="preserve"> muchos no habíamos usado este </w:t>
+      </w:r>
+      <w:proofErr w:type="spellStart"/>
+      <w:r>
+        <w:t>framework</w:t>
+      </w:r>
+      <w:proofErr w:type="spellEnd"/>
+      <w:r>
+        <w:t xml:space="preserve"> así que es más fácil aprender ahora esta nueva versión.</w:t>
       </w:r>
     </w:p>
     <w:p>
@@ -5860,10 +6111,18 @@
         <w:t>está</w:t>
       </w:r>
       <w:r>
-        <w:t xml:space="preserve"> utilizando Co</w:t>
-      </w:r>
-      <w:r>
-        <w:t>deIgniter debido a que aproximada mente desde el 200</w:t>
+        <w:t xml:space="preserve"> utilizando </w:t>
+      </w:r>
+      <w:proofErr w:type="spellStart"/>
+      <w:r>
+        <w:t>Co</w:t>
+      </w:r>
+      <w:r>
+        <w:t>deIgniter</w:t>
+      </w:r>
+      <w:proofErr w:type="spellEnd"/>
+      <w:r>
+        <w:t xml:space="preserve"> debido a que aproximada mente desde el 200</w:t>
       </w:r>
       <w:r>
         <w:t>7</w:t>
@@ -5878,7 +6137,15 @@
         <w:t xml:space="preserve"> fue de los</w:t>
       </w:r>
       <w:r>
-        <w:t xml:space="preserve"> frameworks </w:t>
+        <w:t xml:space="preserve"> </w:t>
+      </w:r>
+      <w:proofErr w:type="spellStart"/>
+      <w:r>
+        <w:t>frameworks</w:t>
+      </w:r>
+      <w:proofErr w:type="spellEnd"/>
+      <w:r>
+        <w:t xml:space="preserve"> </w:t>
       </w:r>
       <w:r>
         <w:t>más</w:t>
@@ -5895,11 +6162,16 @@
       <w:r>
         <w:t xml:space="preserve"> </w:t>
       </w:r>
+      <w:proofErr w:type="spellStart"/>
       <w:r>
         <w:t>L</w:t>
       </w:r>
       <w:r>
-        <w:t xml:space="preserve">aravel le dio </w:t>
+        <w:t>aravel</w:t>
+      </w:r>
+      <w:proofErr w:type="spellEnd"/>
+      <w:r>
+        <w:t xml:space="preserve"> le dio </w:t>
       </w:r>
       <w:r>
         <w:t>más</w:t>
@@ -5911,16 +6183,45 @@
         <w:t xml:space="preserve">aumento de uso desde el 2015; </w:t>
       </w:r>
       <w:r>
-        <w:t xml:space="preserve">no utilizamos Laravel debido a que la instalación se </w:t>
+        <w:t xml:space="preserve">no utilizamos </w:t>
+      </w:r>
+      <w:proofErr w:type="spellStart"/>
+      <w:r>
+        <w:t>Laravel</w:t>
+      </w:r>
+      <w:proofErr w:type="spellEnd"/>
+      <w:r>
+        <w:t xml:space="preserve"> debido a que la instalación se </w:t>
       </w:r>
       <w:r>
         <w:t>h</w:t>
       </w:r>
       <w:r>
-        <w:t>ace mediante Composer, no es tan fácil como CodeIgniter</w:t>
-      </w:r>
-      <w:r>
-        <w:t xml:space="preserve">, Laravel </w:t>
+        <w:t xml:space="preserve">ace mediante </w:t>
+      </w:r>
+      <w:proofErr w:type="spellStart"/>
+      <w:r>
+        <w:t>Composer</w:t>
+      </w:r>
+      <w:proofErr w:type="spellEnd"/>
+      <w:r>
+        <w:t xml:space="preserve">, no es tan fácil como </w:t>
+      </w:r>
+      <w:proofErr w:type="spellStart"/>
+      <w:r>
+        <w:t>CodeIgniter</w:t>
+      </w:r>
+      <w:proofErr w:type="spellEnd"/>
+      <w:r>
+        <w:t xml:space="preserve">, </w:t>
+      </w:r>
+      <w:proofErr w:type="spellStart"/>
+      <w:r>
+        <w:t>Laravel</w:t>
+      </w:r>
+      <w:proofErr w:type="spellEnd"/>
+      <w:r>
+        <w:t xml:space="preserve"> </w:t>
       </w:r>
       <w:r>
         <w:t>está</w:t>
@@ -5941,8 +6242,13 @@
         <w:t>a partir</w:t>
       </w:r>
       <w:r>
-        <w:t xml:space="preserve"> del 5.4 al contrario de CodeIgniter</w:t>
-      </w:r>
+        <w:t xml:space="preserve"> del 5.4 al contrario de </w:t>
+      </w:r>
+      <w:proofErr w:type="spellStart"/>
+      <w:r>
+        <w:t>CodeIgniter</w:t>
+      </w:r>
+      <w:proofErr w:type="spellEnd"/>
       <w:r>
         <w:t xml:space="preserve"> y por </w:t>
       </w:r>
@@ -5956,8 +6262,21 @@
         <w:t>más</w:t>
       </w:r>
       <w:r>
-        <w:t xml:space="preserve"> rápida en CodeIgniter que de Laravel</w:t>
-      </w:r>
+        <w:t xml:space="preserve"> rápida en </w:t>
+      </w:r>
+      <w:proofErr w:type="spellStart"/>
+      <w:r>
+        <w:t>CodeIgniter</w:t>
+      </w:r>
+      <w:proofErr w:type="spellEnd"/>
+      <w:r>
+        <w:t xml:space="preserve"> que de </w:t>
+      </w:r>
+      <w:proofErr w:type="spellStart"/>
+      <w:r>
+        <w:t>Laravel</w:t>
+      </w:r>
+      <w:proofErr w:type="spellEnd"/>
       <w:r>
         <w:t>.</w:t>
       </w:r>
@@ -5974,7 +6293,23 @@
           <w:b/>
           <w:bCs/>
         </w:rPr>
-        <w:t>Las ventajas de utilizar CodeIgniter son;</w:t>
+        <w:t xml:space="preserve">Las ventajas de utilizar </w:t>
+      </w:r>
+      <w:proofErr w:type="spellStart"/>
+      <w:r>
+        <w:rPr>
+          <w:b/>
+          <w:bCs/>
+        </w:rPr>
+        <w:t>CodeIgniter</w:t>
+      </w:r>
+      <w:proofErr w:type="spellEnd"/>
+      <w:r>
+        <w:rPr>
+          <w:b/>
+          <w:bCs/>
+        </w:rPr>
+        <w:t xml:space="preserve"> son;</w:t>
       </w:r>
     </w:p>
     <w:p>
@@ -5986,7 +6321,15 @@
         </w:numPr>
       </w:pPr>
       <w:r>
-        <w:t>Las páginas se procesan muy rápido, el núcleo de CodeIgniter es bastante ligero.</w:t>
+        <w:t xml:space="preserve">Las páginas se procesan muy rápido, el núcleo de </w:t>
+      </w:r>
+      <w:proofErr w:type="spellStart"/>
+      <w:r>
+        <w:t>CodeIgniter</w:t>
+      </w:r>
+      <w:proofErr w:type="spellEnd"/>
+      <w:r>
+        <w:t xml:space="preserve"> es bastante ligero.</w:t>
       </w:r>
     </w:p>
     <w:p>
@@ -5998,7 +6341,15 @@
         </w:numPr>
       </w:pPr>
       <w:r>
-        <w:t>Es sencillo de instalar, basta con subir los archivos al ftp y tocar un archivo de configuración para definir el acceso a la bd.</w:t>
+        <w:t xml:space="preserve">Es sencillo de instalar, basta con subir los archivos al ftp y tocar un archivo de configuración para definir el acceso a la </w:t>
+      </w:r>
+      <w:proofErr w:type="spellStart"/>
+      <w:r>
+        <w:t>bd</w:t>
+      </w:r>
+      <w:proofErr w:type="spellEnd"/>
+      <w:r>
+        <w:t>.</w:t>
       </w:r>
     </w:p>
     <w:p>
@@ -6046,7 +6397,15 @@
         </w:numPr>
       </w:pPr>
       <w:r>
-        <w:t xml:space="preserve">Acceso a librerías públicas y clases. Entre otras, hay librerías para el login, </w:t>
+        <w:t xml:space="preserve">Acceso a librerías públicas y clases. Entre otras, hay librerías para el </w:t>
+      </w:r>
+      <w:proofErr w:type="spellStart"/>
+      <w:r>
+        <w:t>login</w:t>
+      </w:r>
+      <w:proofErr w:type="spellEnd"/>
+      <w:r>
+        <w:t xml:space="preserve">, </w:t>
       </w:r>
       <w:r>
         <w:t>paginado</w:t>
@@ -6081,9 +6440,22 @@
           <w:numId w:val="1"/>
         </w:numPr>
       </w:pPr>
+      <w:proofErr w:type="spellStart"/>
       <w:r>
         <w:lastRenderedPageBreak/>
-        <w:t>CodeIgniter es bastante menos rígido que otros frameworks. Define una manera de trabajar, pero podemos seguirla o no.</w:t>
+        <w:t>CodeIgniter</w:t>
+      </w:r>
+      <w:proofErr w:type="spellEnd"/>
+      <w:r>
+        <w:t xml:space="preserve"> es bastante menos rígido que otros </w:t>
+      </w:r>
+      <w:proofErr w:type="spellStart"/>
+      <w:r>
+        <w:t>frameworks</w:t>
+      </w:r>
+      <w:proofErr w:type="spellEnd"/>
+      <w:r>
+        <w:t>. Define una manera de trabajar, pero podemos seguirla o no.</w:t>
       </w:r>
     </w:p>
     <w:p>
@@ -6095,7 +6467,15 @@
         </w:numPr>
       </w:pPr>
       <w:r>
-        <w:t>Soporta versiones antiguas de PHP+MySQL lo que hace que funcione prácticamente en cualquier servidor.</w:t>
+        <w:t xml:space="preserve">Soporta versiones antiguas de </w:t>
+      </w:r>
+      <w:proofErr w:type="spellStart"/>
+      <w:r>
+        <w:t>PHP+MySQL</w:t>
+      </w:r>
+      <w:proofErr w:type="spellEnd"/>
+      <w:r>
+        <w:t xml:space="preserve"> lo que hace que funcione prácticamente en cualquier servidor.</w:t>
       </w:r>
     </w:p>
     <w:p>
@@ -6113,7 +6493,15 @@
         <w:t>u</w:t>
       </w:r>
       <w:r>
-        <w:t xml:space="preserve"> open source.</w:t>
+        <w:t xml:space="preserve"> open </w:t>
+      </w:r>
+      <w:proofErr w:type="spellStart"/>
+      <w:r>
+        <w:t>source</w:t>
+      </w:r>
+      <w:proofErr w:type="spellEnd"/>
+      <w:r>
+        <w:t>.</w:t>
       </w:r>
     </w:p>
     <w:p>
@@ -6124,8 +6512,13 @@
           <w:numId w:val="1"/>
         </w:numPr>
       </w:pPr>
-      <w:r>
-        <w:t>CodeIgniter usa una versión modificada del Patrón de Base de Datos Active Record. Este patrón permite obtener, insertar y actualizar información en tu base de datos con mínima codificación. Permite consultas más seguras, ya que los valores son escapadas automáticamente por el sistema.</w:t>
+      <w:proofErr w:type="spellStart"/>
+      <w:r>
+        <w:t>CodeIgniter</w:t>
+      </w:r>
+      <w:proofErr w:type="spellEnd"/>
+      <w:r>
+        <w:t xml:space="preserve"> usa una versión modificada del Patrón de Base de Datos Active Record. Este patrón permite obtener, insertar y actualizar información en tu base de datos con mínima codificación. Permite consultas más seguras, ya que los valores son escapadas automáticamente por el sistema.</w:t>
       </w:r>
     </w:p>
     <w:p>
@@ -6148,8 +6541,21 @@
           <w:numId w:val="1"/>
         </w:numPr>
       </w:pPr>
-      <w:r>
-        <w:t>CodeIgniter cuenta con mayor rendimiento que Laravel, en versiones anteriores de PHP a la 7.0</w:t>
+      <w:proofErr w:type="spellStart"/>
+      <w:r>
+        <w:t>CodeIgniter</w:t>
+      </w:r>
+      <w:proofErr w:type="spellEnd"/>
+      <w:r>
+        <w:t xml:space="preserve"> cuenta con mayor rendimiento que </w:t>
+      </w:r>
+      <w:proofErr w:type="spellStart"/>
+      <w:r>
+        <w:t>Laravel</w:t>
+      </w:r>
+      <w:proofErr w:type="spellEnd"/>
+      <w:r>
+        <w:t>, en versiones anteriores de PHP a la 7.0</w:t>
       </w:r>
       <w:r>
         <w:t>.</w:t>
@@ -6202,8 +6608,17 @@
           <w:b/>
           <w:bCs/>
         </w:rPr>
-        <w:t>de utilizar CodeIgniter</w:t>
-      </w:r>
+        <w:t xml:space="preserve">de utilizar </w:t>
+      </w:r>
+      <w:proofErr w:type="spellStart"/>
+      <w:r>
+        <w:rPr>
+          <w:b/>
+          <w:bCs/>
+        </w:rPr>
+        <w:t>CodeIgniter</w:t>
+      </w:r>
+      <w:proofErr w:type="spellEnd"/>
       <w:r>
         <w:rPr>
           <w:b/>
@@ -6367,7 +6782,15 @@
         <w:t>IIS Server</w:t>
       </w:r>
       <w:r>
-        <w:t xml:space="preserve"> y Tomcat Server</w:t>
+        <w:t xml:space="preserve"> y </w:t>
+      </w:r>
+      <w:proofErr w:type="spellStart"/>
+      <w:r>
+        <w:t>Tomcat</w:t>
+      </w:r>
+      <w:proofErr w:type="spellEnd"/>
+      <w:r>
+        <w:t xml:space="preserve"> Server</w:t>
       </w:r>
       <w:r>
         <w:t xml:space="preserve">; apache es </w:t>
@@ -6400,10 +6823,23 @@
     </w:p>
     <w:p>
       <w:r>
-        <w:t xml:space="preserve">Pues al usar el framework </w:t>
-      </w:r>
-      <w:r>
-        <w:t xml:space="preserve">CodeIgniter sabemos que </w:t>
+        <w:t xml:space="preserve">Pues al usar el </w:t>
+      </w:r>
+      <w:proofErr w:type="spellStart"/>
+      <w:r>
+        <w:t>framework</w:t>
+      </w:r>
+      <w:proofErr w:type="spellEnd"/>
+      <w:r>
+        <w:t xml:space="preserve"> </w:t>
+      </w:r>
+      <w:proofErr w:type="spellStart"/>
+      <w:r>
+        <w:t>CodeIgniter</w:t>
+      </w:r>
+      <w:proofErr w:type="spellEnd"/>
+      <w:r>
+        <w:t xml:space="preserve"> sabemos que </w:t>
       </w:r>
       <w:r>
         <w:t>está</w:t>
@@ -6457,7 +6893,15 @@
         <w:t xml:space="preserve">Para </w:t>
       </w:r>
       <w:r>
-        <w:t>las bases de datos se manejara MySQL debido a que es muy rápido a la lectura y escritura</w:t>
+        <w:t xml:space="preserve">las bases de datos se manejara </w:t>
+      </w:r>
+      <w:proofErr w:type="spellStart"/>
+      <w:r>
+        <w:t>MySQL</w:t>
+      </w:r>
+      <w:proofErr w:type="spellEnd"/>
+      <w:r>
+        <w:t xml:space="preserve"> debido a que es muy rápido a la lectura y escritura</w:t>
       </w:r>
       <w:r>
         <w:t xml:space="preserve">; nos archiva datos en tablas separadas, es </w:t>
@@ -6513,6 +6957,7 @@
         <w:pStyle w:val="Ttulo2"/>
       </w:pPr>
       <w:bookmarkStart w:id="12" w:name="_Toc43480676"/>
+      <w:proofErr w:type="spellStart"/>
       <w:r>
         <w:t>Hostin</w:t>
       </w:r>
@@ -6520,6 +6965,7 @@
         <w:t>g</w:t>
       </w:r>
       <w:bookmarkEnd w:id="12"/>
+      <w:proofErr w:type="spellEnd"/>
     </w:p>
     <w:p>
       <w:r>
@@ -6535,7 +6981,15 @@
         <w:t xml:space="preserve"> manejar en internet se tomara la opción de </w:t>
       </w:r>
       <w:r>
-        <w:t>subirlo a un hosting gratuito llamado 000</w:t>
+        <w:t xml:space="preserve">subirlo a un </w:t>
+      </w:r>
+      <w:proofErr w:type="spellStart"/>
+      <w:r>
+        <w:t>hosting</w:t>
+      </w:r>
+      <w:proofErr w:type="spellEnd"/>
+      <w:r>
+        <w:t xml:space="preserve"> gratuito llamado 000</w:t>
       </w:r>
       <w:r>
         <w:t>web</w:t>
@@ -6559,14 +7013,27 @@
         <w:t>compatible</w:t>
       </w:r>
       <w:r>
-        <w:t xml:space="preserve"> con PHP, MtSQL y algo </w:t>
+        <w:t xml:space="preserve"> con PHP, </w:t>
+      </w:r>
+      <w:proofErr w:type="spellStart"/>
+      <w:r>
+        <w:t>MtSQL</w:t>
+      </w:r>
+      <w:proofErr w:type="spellEnd"/>
+      <w:r>
+        <w:t xml:space="preserve"> y algo </w:t>
       </w:r>
       <w:r>
         <w:t>más</w:t>
       </w:r>
       <w:r>
-        <w:t xml:space="preserve"> que hemos manejado es un Cpanel</w:t>
-      </w:r>
+        <w:t xml:space="preserve"> que hemos manejado es un </w:t>
+      </w:r>
+      <w:proofErr w:type="spellStart"/>
+      <w:r>
+        <w:t>Cpanel</w:t>
+      </w:r>
+      <w:proofErr w:type="spellEnd"/>
       <w:r>
         <w:t>.</w:t>
       </w:r>
@@ -6579,7 +7046,15 @@
         <w:t>más</w:t>
       </w:r>
       <w:r>
-        <w:t xml:space="preserve"> reconocidos como web hosting gratuito</w:t>
+        <w:t xml:space="preserve"> reconocidos como web </w:t>
+      </w:r>
+      <w:proofErr w:type="spellStart"/>
+      <w:r>
+        <w:t>hosting</w:t>
+      </w:r>
+      <w:proofErr w:type="spellEnd"/>
+      <w:r>
+        <w:t xml:space="preserve"> gratuito</w:t>
       </w:r>
       <w:r>
         <w:t xml:space="preserve">, en su versión free nos </w:t>
@@ -6608,8 +7083,13 @@
     </w:p>
     <w:p>
       <w:r>
-        <w:t>Se ha comparado con LucusHost</w:t>
-      </w:r>
+        <w:t xml:space="preserve">Se ha comparado con </w:t>
+      </w:r>
+      <w:proofErr w:type="spellStart"/>
+      <w:r>
+        <w:t>LucusHost</w:t>
+      </w:r>
+      <w:proofErr w:type="spellEnd"/>
       <w:r>
         <w:t xml:space="preserve"> nos da menos </w:t>
       </w:r>
@@ -6669,7 +7149,15 @@
     </w:p>
     <w:p>
       <w:r>
-        <w:t xml:space="preserve">Pues justificamos la selección de esta estructura debido a que esta con los nombres necesarios para que la persona pueda acceder a la información que requiere desde cualquier </w:t>
+        <w:t xml:space="preserve">Pues justificamos la selección de esta estructura </w:t>
+      </w:r>
+      <w:proofErr w:type="gramStart"/>
+      <w:r>
+        <w:t>debido</w:t>
+      </w:r>
+      <w:proofErr w:type="gramEnd"/>
+      <w:r>
+        <w:t xml:space="preserve"> a que esta con los nombres necesarios para que la persona pueda acceder a la información que requiere desde cualquier </w:t>
       </w:r>
       <w:r>
         <w:t>página del sitio</w:t>
@@ -7009,6 +7497,7 @@
       <w:r>
         <w:rPr>
           <w:noProof/>
+          <w:lang w:eastAsia="es-MX"/>
         </w:rPr>
         <w:drawing>
           <wp:inline distT="0" distB="0" distL="0" distR="0" wp14:anchorId="04119B12" wp14:editId="63CE7951">
@@ -7068,30 +7557,22 @@
       <w:r>
         <w:t xml:space="preserve">Ilustración </w:t>
       </w:r>
-      <w:r>
-        <w:fldChar w:fldCharType="begin"/>
-      </w:r>
-      <w:r>
-        <w:instrText xml:space="preserve"> SEQ Ilustración \* ARABIC </w:instrText>
-      </w:r>
-      <w:r>
-        <w:fldChar w:fldCharType="separate"/>
-      </w:r>
-      <w:r>
-        <w:rPr>
-          <w:noProof/>
-        </w:rPr>
-        <w:t>2</w:t>
-      </w:r>
-      <w:r>
-        <w:rPr>
-          <w:noProof/>
-        </w:rPr>
-        <w:fldChar w:fldCharType="end"/>
-      </w:r>
-      <w:r>
-        <w:t xml:space="preserve"> Boceto de Login</w:t>
-      </w:r>
+      <w:fldSimple w:instr=" SEQ Ilustración \* ARABIC ">
+        <w:r>
+          <w:rPr>
+            <w:noProof/>
+          </w:rPr>
+          <w:t>2</w:t>
+        </w:r>
+      </w:fldSimple>
+      <w:r>
+        <w:t xml:space="preserve"> Boceto de </w:t>
+      </w:r>
+      <w:proofErr w:type="spellStart"/>
+      <w:r>
+        <w:t>Login</w:t>
+      </w:r>
+      <w:proofErr w:type="spellEnd"/>
     </w:p>
     <w:p>
       <w:pPr>
@@ -7101,6 +7582,7 @@
       <w:r>
         <w:rPr>
           <w:noProof/>
+          <w:lang w:eastAsia="es-MX"/>
         </w:rPr>
         <w:lastRenderedPageBreak/>
         <w:drawing>
@@ -7161,27 +7643,14 @@
       <w:r>
         <w:t xml:space="preserve">Ilustración </w:t>
       </w:r>
-      <w:r>
-        <w:fldChar w:fldCharType="begin"/>
-      </w:r>
-      <w:r>
-        <w:instrText xml:space="preserve"> SEQ Ilustración \* ARABIC </w:instrText>
-      </w:r>
-      <w:r>
-        <w:fldChar w:fldCharType="separate"/>
-      </w:r>
-      <w:r>
-        <w:rPr>
-          <w:noProof/>
-        </w:rPr>
-        <w:t>3</w:t>
-      </w:r>
-      <w:r>
-        <w:rPr>
-          <w:noProof/>
-        </w:rPr>
-        <w:fldChar w:fldCharType="end"/>
-      </w:r>
+      <w:fldSimple w:instr=" SEQ Ilustración \* ARABIC ">
+        <w:r>
+          <w:rPr>
+            <w:noProof/>
+          </w:rPr>
+          <w:t>3</w:t>
+        </w:r>
+      </w:fldSimple>
       <w:r>
         <w:t xml:space="preserve"> Boceto de Inicio</w:t>
       </w:r>
@@ -7194,6 +7663,7 @@
       <w:r>
         <w:rPr>
           <w:noProof/>
+          <w:lang w:eastAsia="es-MX"/>
         </w:rPr>
         <w:drawing>
           <wp:inline distT="0" distB="0" distL="0" distR="0" wp14:anchorId="0E6D133E" wp14:editId="750C4EAD">
@@ -7253,27 +7723,14 @@
       <w:r>
         <w:t xml:space="preserve">Ilustración </w:t>
       </w:r>
-      <w:r>
-        <w:fldChar w:fldCharType="begin"/>
-      </w:r>
-      <w:r>
-        <w:instrText xml:space="preserve"> SEQ Ilustración \* ARABIC </w:instrText>
-      </w:r>
-      <w:r>
-        <w:fldChar w:fldCharType="separate"/>
-      </w:r>
-      <w:r>
-        <w:rPr>
-          <w:noProof/>
-        </w:rPr>
-        <w:t>4</w:t>
-      </w:r>
-      <w:r>
-        <w:rPr>
-          <w:noProof/>
-        </w:rPr>
-        <w:fldChar w:fldCharType="end"/>
-      </w:r>
+      <w:fldSimple w:instr=" SEQ Ilustración \* ARABIC ">
+        <w:r>
+          <w:rPr>
+            <w:noProof/>
+          </w:rPr>
+          <w:t>4</w:t>
+        </w:r>
+      </w:fldSimple>
       <w:r>
         <w:t xml:space="preserve"> Boceto de Cursos</w:t>
       </w:r>
@@ -7286,6 +7743,7 @@
       <w:r>
         <w:rPr>
           <w:noProof/>
+          <w:lang w:eastAsia="es-MX"/>
         </w:rPr>
         <w:drawing>
           <wp:inline distT="0" distB="0" distL="0" distR="0" wp14:anchorId="0987E108" wp14:editId="6D7CE4CD">
@@ -7345,27 +7803,14 @@
       <w:r>
         <w:t xml:space="preserve">Ilustración </w:t>
       </w:r>
-      <w:r>
-        <w:fldChar w:fldCharType="begin"/>
-      </w:r>
-      <w:r>
-        <w:instrText xml:space="preserve"> SEQ Ilustración \* ARABIC </w:instrText>
-      </w:r>
-      <w:r>
-        <w:fldChar w:fldCharType="separate"/>
-      </w:r>
-      <w:r>
-        <w:rPr>
-          <w:noProof/>
-        </w:rPr>
-        <w:t>5</w:t>
-      </w:r>
-      <w:r>
-        <w:rPr>
-          <w:noProof/>
-        </w:rPr>
-        <w:fldChar w:fldCharType="end"/>
-      </w:r>
+      <w:fldSimple w:instr=" SEQ Ilustración \* ARABIC ">
+        <w:r>
+          <w:rPr>
+            <w:noProof/>
+          </w:rPr>
+          <w:t>5</w:t>
+        </w:r>
+      </w:fldSimple>
       <w:r>
         <w:t xml:space="preserve"> Bocetos de conócenos</w:t>
       </w:r>
@@ -7378,6 +7823,7 @@
       <w:r>
         <w:rPr>
           <w:noProof/>
+          <w:lang w:eastAsia="es-MX"/>
         </w:rPr>
         <w:lastRenderedPageBreak/>
         <w:drawing>
@@ -7438,27 +7884,14 @@
       <w:r>
         <w:t xml:space="preserve">Ilustración </w:t>
       </w:r>
-      <w:r>
-        <w:fldChar w:fldCharType="begin"/>
-      </w:r>
-      <w:r>
-        <w:instrText xml:space="preserve"> SEQ Ilustración \* ARABIC </w:instrText>
-      </w:r>
-      <w:r>
-        <w:fldChar w:fldCharType="separate"/>
-      </w:r>
-      <w:r>
-        <w:rPr>
-          <w:noProof/>
-        </w:rPr>
-        <w:t>6</w:t>
-      </w:r>
-      <w:r>
-        <w:rPr>
-          <w:noProof/>
-        </w:rPr>
-        <w:fldChar w:fldCharType="end"/>
-      </w:r>
+      <w:fldSimple w:instr=" SEQ Ilustración \* ARABIC ">
+        <w:r>
+          <w:rPr>
+            <w:noProof/>
+          </w:rPr>
+          <w:t>6</w:t>
+        </w:r>
+      </w:fldSimple>
       <w:r>
         <w:t xml:space="preserve"> Boceto de Apoyos</w:t>
       </w:r>
@@ -7606,7 +8039,6 @@
       </w:pPr>
       <w:bookmarkStart w:id="19" w:name="_Toc43480683"/>
       <w:r>
-        <w:lastRenderedPageBreak/>
         <w:t>Diagrama de clases:</w:t>
       </w:r>
       <w:bookmarkEnd w:id="19"/>
@@ -7620,61 +8052,66 @@
           <w:noProof/>
           <w:lang w:eastAsia="es-MX"/>
         </w:rPr>
-        <w:drawing>
-          <wp:inline distT="0" distB="0" distL="0" distR="0" wp14:anchorId="04A405C4" wp14:editId="31CAFD7A">
-            <wp:extent cx="3686175" cy="4572000"/>
-            <wp:effectExtent l="0" t="0" r="0" b="0"/>
-            <wp:docPr id="1592523383" name="Imagen 1592523383"/>
-            <wp:cNvGraphicFramePr>
-              <a:graphicFrameLocks xmlns:a="http://schemas.openxmlformats.org/drawingml/2006/main" noChangeAspect="1"/>
-            </wp:cNvGraphicFramePr>
-            <a:graphic xmlns:a="http://schemas.openxmlformats.org/drawingml/2006/main">
-              <a:graphicData uri="http://schemas.openxmlformats.org/drawingml/2006/picture">
-                <pic:pic xmlns:pic="http://schemas.openxmlformats.org/drawingml/2006/picture">
-                  <pic:nvPicPr>
-                    <pic:cNvPr id="0" name=""/>
-                    <pic:cNvPicPr/>
-                  </pic:nvPicPr>
-                  <pic:blipFill>
-                    <a:blip r:embed="rId25">
-                      <a:extLst>
-                        <a:ext uri="{28A0092B-C50C-407E-A947-70E740481C1C}">
-                          <a14:useLocalDpi xmlns:a14="http://schemas.microsoft.com/office/drawing/2010/main" val="0"/>
-                        </a:ext>
-                      </a:extLst>
-                    </a:blip>
-                    <a:stretch>
-                      <a:fillRect/>
-                    </a:stretch>
-                  </pic:blipFill>
-                  <pic:spPr>
-                    <a:xfrm>
-                      <a:off x="0" y="0"/>
-                      <a:ext cx="3686175" cy="4572000"/>
-                    </a:xfrm>
-                    <a:prstGeom prst="rect">
-                      <a:avLst/>
-                    </a:prstGeom>
-                  </pic:spPr>
-                </pic:pic>
-              </a:graphicData>
-            </a:graphic>
-          </wp:inline>
-        </w:drawing>
-      </w:r>
+        <w:fldChar w:fldCharType="begin"/>
+      </w:r>
+      <w:r>
+        <w:rPr>
+          <w:noProof/>
+          <w:lang w:eastAsia="es-MX"/>
+        </w:rPr>
+        <w:instrText xml:space="preserve"> HYPERLINK "Diagrama%20de%20clases.jpg" </w:instrText>
+      </w:r>
+      <w:r>
+        <w:rPr>
+          <w:noProof/>
+          <w:lang w:eastAsia="es-MX"/>
+        </w:rPr>
+      </w:r>
+      <w:r>
+        <w:rPr>
+          <w:noProof/>
+          <w:lang w:eastAsia="es-MX"/>
+        </w:rPr>
+        <w:fldChar w:fldCharType="separate"/>
+      </w:r>
+      <w:r>
+        <w:rPr>
+          <w:rStyle w:val="Hipervnculo"/>
+          <w:noProof/>
+          <w:lang w:eastAsia="es-MX"/>
+        </w:rPr>
+        <w:t>Diagrama de clases</w:t>
+      </w:r>
+      <w:r>
+        <w:rPr>
+          <w:noProof/>
+          <w:lang w:eastAsia="es-MX"/>
+        </w:rPr>
+        <w:fldChar w:fldCharType="end"/>
+      </w:r>
+      <w:bookmarkStart w:id="20" w:name="_GoBack"/>
+      <w:bookmarkEnd w:id="20"/>
     </w:p>
     <w:p>
       <w:pPr>
         <w:pStyle w:val="Ttulo1"/>
       </w:pPr>
-      <w:bookmarkStart w:id="20" w:name="_Toc43480684"/>
+      <w:bookmarkStart w:id="21" w:name="_Toc43480684"/>
       <w:r>
         <w:t>INTERFACES</w:t>
       </w:r>
       <w:r>
-        <w:t xml:space="preserve"> Y GUIs DE LA APLICACIÓN DEL LADO CLIENTE</w:t>
-      </w:r>
-      <w:bookmarkEnd w:id="20"/>
+        <w:t xml:space="preserve"> Y </w:t>
+      </w:r>
+      <w:proofErr w:type="spellStart"/>
+      <w:r>
+        <w:t>GUIs</w:t>
+      </w:r>
+      <w:proofErr w:type="spellEnd"/>
+      <w:r>
+        <w:t xml:space="preserve"> DE LA APLICACIÓN DEL LADO CLIENTE</w:t>
+      </w:r>
+      <w:bookmarkEnd w:id="21"/>
     </w:p>
     <w:p>
       <w:pPr>
@@ -7689,7 +8126,7 @@
     <w:p>
       <w:pPr>
         <w:sectPr>
-          <w:footerReference w:type="default" r:id="rId26"/>
+          <w:footerReference w:type="default" r:id="rId25"/>
           <w:pgSz w:w="12240" w:h="15840"/>
           <w:pgMar w:top="1417" w:right="1701" w:bottom="1417" w:left="1701" w:header="708" w:footer="708" w:gutter="0"/>
           <w:cols w:space="708"/>
@@ -7701,12 +8138,12 @@
       <w:pPr>
         <w:pStyle w:val="Ttulo1"/>
       </w:pPr>
-      <w:bookmarkStart w:id="21" w:name="_Toc43480685"/>
+      <w:bookmarkStart w:id="22" w:name="_Toc43480685"/>
       <w:r>
         <w:lastRenderedPageBreak/>
         <w:t>ANÁLISIS CUALITATIVO DE RIESGOS</w:t>
       </w:r>
-      <w:bookmarkEnd w:id="21"/>
+      <w:bookmarkEnd w:id="22"/>
       <w:r>
         <w:t xml:space="preserve"> </w:t>
       </w:r>
@@ -7736,7 +8173,7 @@
                     <pic:cNvPicPr/>
                   </pic:nvPicPr>
                   <pic:blipFill>
-                    <a:blip r:embed="rId27"/>
+                    <a:blip r:embed="rId26"/>
                     <a:stretch>
                       <a:fillRect/>
                     </a:stretch>
@@ -7772,12 +8209,12 @@
       <w:pPr>
         <w:pStyle w:val="Ttulo1"/>
       </w:pPr>
-      <w:bookmarkStart w:id="22" w:name="_Toc43480686"/>
+      <w:bookmarkStart w:id="23" w:name="_Toc43480686"/>
       <w:r>
         <w:lastRenderedPageBreak/>
         <w:t>ANÁLISIS CUANTITATIVO DE RIESGOS</w:t>
       </w:r>
-      <w:bookmarkEnd w:id="22"/>
+      <w:bookmarkEnd w:id="23"/>
     </w:p>
     <w:p>
       <w:pPr>
@@ -7809,7 +8246,7 @@
                     <pic:cNvPicPr/>
                   </pic:nvPicPr>
                   <pic:blipFill>
-                    <a:blip r:embed="rId28"/>
+                    <a:blip r:embed="rId27"/>
                     <a:stretch>
                       <a:fillRect/>
                     </a:stretch>
@@ -7836,7 +8273,7 @@
       <w:pPr>
         <w:pStyle w:val="Ttulo1"/>
       </w:pPr>
-      <w:bookmarkStart w:id="23" w:name="_Toc43480687"/>
+      <w:bookmarkStart w:id="24" w:name="_Toc43480687"/>
       <w:r>
         <w:t xml:space="preserve">RIESGOS DEL PROYECTO </w:t>
       </w:r>
@@ -7846,27 +8283,27 @@
       <w:r>
         <w:t>.</w:t>
       </w:r>
-      <w:bookmarkEnd w:id="23"/>
+      <w:bookmarkEnd w:id="24"/>
     </w:p>
     <w:p>
       <w:pPr>
         <w:pStyle w:val="Ttulo1"/>
       </w:pPr>
-      <w:bookmarkStart w:id="24" w:name="_Toc43480688"/>
+      <w:bookmarkStart w:id="25" w:name="_Toc43480688"/>
       <w:r>
         <w:t>MONITOREO Y CONTROL DE RIESGOS</w:t>
       </w:r>
-      <w:bookmarkEnd w:id="24"/>
+      <w:bookmarkEnd w:id="25"/>
     </w:p>
     <w:p>
       <w:pPr>
         <w:pStyle w:val="Ttulo2"/>
       </w:pPr>
-      <w:bookmarkStart w:id="25" w:name="_Toc43480689"/>
+      <w:bookmarkStart w:id="26" w:name="_Toc43480689"/>
       <w:r>
         <w:t>Selección de estrategias</w:t>
       </w:r>
-      <w:bookmarkEnd w:id="25"/>
+      <w:bookmarkEnd w:id="26"/>
       <w:r>
         <w:t xml:space="preserve"> </w:t>
       </w:r>
@@ -8029,6 +8466,7 @@
       <w:r>
         <w:rPr>
           <w:noProof/>
+          <w:lang w:eastAsia="es-MX"/>
         </w:rPr>
         <w:drawing>
           <wp:inline distT="0" distB="0" distL="0" distR="0" wp14:anchorId="20784277" wp14:editId="14D3F551">
@@ -8046,7 +8484,7 @@
                     <pic:cNvPicPr/>
                   </pic:nvPicPr>
                   <pic:blipFill>
-                    <a:blip r:embed="rId29"/>
+                    <a:blip r:embed="rId28"/>
                     <a:stretch>
                       <a:fillRect/>
                     </a:stretch>
@@ -8069,6 +8507,7 @@
       <w:r>
         <w:rPr>
           <w:noProof/>
+          <w:lang w:eastAsia="es-MX"/>
         </w:rPr>
         <w:drawing>
           <wp:inline distT="0" distB="0" distL="0" distR="0" wp14:anchorId="6E1ADA83" wp14:editId="6071B9A5">
@@ -8086,7 +8525,7 @@
                     <pic:cNvPicPr/>
                   </pic:nvPicPr>
                   <pic:blipFill>
-                    <a:blip r:embed="rId29"/>
+                    <a:blip r:embed="rId28"/>
                     <a:stretch>
                       <a:fillRect/>
                     </a:stretch>
@@ -8112,12 +8551,12 @@
       <w:pPr>
         <w:pStyle w:val="Ttulo2"/>
       </w:pPr>
-      <w:bookmarkStart w:id="26" w:name="_Toc43480690"/>
+      <w:bookmarkStart w:id="27" w:name="_Toc43480690"/>
       <w:r>
         <w:lastRenderedPageBreak/>
         <w:t>Programar reuniones:</w:t>
       </w:r>
-      <w:bookmarkEnd w:id="26"/>
+      <w:bookmarkEnd w:id="27"/>
     </w:p>
     <w:p>
       <w:r>
@@ -8155,11 +8594,11 @@
       <w:pPr>
         <w:pStyle w:val="Ttulo2"/>
       </w:pPr>
-      <w:bookmarkStart w:id="27" w:name="_Toc43480691"/>
+      <w:bookmarkStart w:id="28" w:name="_Toc43480691"/>
       <w:r>
         <w:t>Medidas correctivas.</w:t>
       </w:r>
-      <w:bookmarkEnd w:id="27"/>
+      <w:bookmarkEnd w:id="28"/>
     </w:p>
     <w:p>
       <w:r>
@@ -8191,11 +8630,11 @@
       <w:pPr>
         <w:pStyle w:val="Ttulo1"/>
       </w:pPr>
-      <w:bookmarkStart w:id="28" w:name="_Toc43480692"/>
+      <w:bookmarkStart w:id="29" w:name="_Toc43480692"/>
       <w:r>
         <w:t>REFLEXIÓN</w:t>
       </w:r>
-      <w:bookmarkEnd w:id="28"/>
+      <w:bookmarkEnd w:id="29"/>
     </w:p>
     <w:tbl>
       <w:tblPr>
@@ -8438,15 +8877,43 @@
                 <w:color w:val="00000A"/>
                 <w:sz w:val="22"/>
               </w:rPr>
-              <w:t>1.</w:t>
-            </w:r>
+              <w:t xml:space="preserve">1.Alfonso </w:t>
+            </w:r>
+            <w:proofErr w:type="spellStart"/>
             <w:r>
               <w:rPr>
                 <w:rFonts w:ascii="Calibri"/>
                 <w:color w:val="00000A"/>
                 <w:sz w:val="22"/>
               </w:rPr>
-              <w:t>Alfonso Yafhil Solorzano Tinajero</w:t>
+              <w:t>Yafhil</w:t>
+            </w:r>
+            <w:proofErr w:type="spellEnd"/>
+            <w:r>
+              <w:rPr>
+                <w:rFonts w:ascii="Calibri"/>
+                <w:color w:val="00000A"/>
+                <w:sz w:val="22"/>
+              </w:rPr>
+              <w:t xml:space="preserve"> </w:t>
+            </w:r>
+            <w:proofErr w:type="spellStart"/>
+            <w:r>
+              <w:rPr>
+                <w:rFonts w:ascii="Calibri"/>
+                <w:color w:val="00000A"/>
+                <w:sz w:val="22"/>
+              </w:rPr>
+              <w:t>Solorzano</w:t>
+            </w:r>
+            <w:proofErr w:type="spellEnd"/>
+            <w:r>
+              <w:rPr>
+                <w:rFonts w:ascii="Calibri"/>
+                <w:color w:val="00000A"/>
+                <w:sz w:val="22"/>
+              </w:rPr>
+              <w:t xml:space="preserve"> Tinajero</w:t>
             </w:r>
           </w:p>
         </w:tc>
@@ -8593,15 +9060,7 @@
                 <w:color w:val="00000A"/>
                 <w:sz w:val="22"/>
               </w:rPr>
-              <w:t>2.</w:t>
-            </w:r>
-            <w:r>
-              <w:rPr>
-                <w:rFonts w:ascii="Calibri"/>
-                <w:color w:val="00000A"/>
-                <w:sz w:val="22"/>
-              </w:rPr>
-              <w:t>Jorge Luis Troncoso Camacho</w:t>
+              <w:t>2.Jorge Luis Troncoso Camacho</w:t>
             </w:r>
           </w:p>
         </w:tc>
@@ -8730,15 +9189,7 @@
                 <w:color w:val="00000A"/>
                 <w:sz w:val="22"/>
               </w:rPr>
-              <w:t>3.</w:t>
-            </w:r>
-            <w:r>
-              <w:rPr>
-                <w:rFonts w:ascii="Calibri"/>
-                <w:color w:val="00000A"/>
-                <w:sz w:val="22"/>
-              </w:rPr>
-              <w:t xml:space="preserve"> Miguel </w:t>
+              <w:t xml:space="preserve">3. Miguel </w:t>
             </w:r>
             <w:r>
               <w:rPr>
@@ -8883,15 +9334,7 @@
                 <w:color w:val="00000A"/>
                 <w:sz w:val="22"/>
               </w:rPr>
-              <w:t>4.</w:t>
-            </w:r>
-            <w:r>
-              <w:rPr>
-                <w:rFonts w:ascii="Calibri"/>
-                <w:color w:val="00000A"/>
-                <w:sz w:val="22"/>
-              </w:rPr>
-              <w:t xml:space="preserve"> Antonio Tapia Montero</w:t>
+              <w:t>4. Antonio Tapia Montero</w:t>
             </w:r>
           </w:p>
         </w:tc>
@@ -9026,7 +9469,25 @@
                 <w:sz w:val="22"/>
               </w:rPr>
               <w:lastRenderedPageBreak/>
-              <w:t>5. Aaron Pedro Hern</w:t>
+              <w:t xml:space="preserve">5. </w:t>
+            </w:r>
+            <w:proofErr w:type="spellStart"/>
+            <w:r>
+              <w:rPr>
+                <w:rFonts w:ascii="Calibri"/>
+                <w:color w:val="00000A"/>
+                <w:sz w:val="22"/>
+              </w:rPr>
+              <w:t>Aaron</w:t>
+            </w:r>
+            <w:proofErr w:type="spellEnd"/>
+            <w:r>
+              <w:rPr>
+                <w:rFonts w:ascii="Calibri"/>
+                <w:color w:val="00000A"/>
+                <w:sz w:val="22"/>
+              </w:rPr>
+              <w:t xml:space="preserve"> Pedro Hern</w:t>
             </w:r>
             <w:r>
               <w:rPr>
@@ -9163,15 +9624,40 @@
           <w:b/>
           <w:bCs/>
         </w:rPr>
-        <w:t>Reflexión Yafhil</w:t>
-      </w:r>
+        <w:t xml:space="preserve">Reflexión </w:t>
+      </w:r>
+      <w:proofErr w:type="spellStart"/>
+      <w:r>
+        <w:rPr>
+          <w:b/>
+          <w:bCs/>
+        </w:rPr>
+        <w:t>Yafhil</w:t>
+      </w:r>
+      <w:proofErr w:type="spellEnd"/>
     </w:p>
     <w:p>
       <w:r>
-        <w:t xml:space="preserve">La calificación del auto y coevaluación es debido a que en esta ocasión hubo una buena comunicación y una buena integración con el nuevo integrante del equipo, pero creo que aun podemos mejorar en varios aspectos y poder realizar un buen trabajo como equipo. </w:t>
+        <w:t xml:space="preserve">La calificación del auto y </w:t>
+      </w:r>
+      <w:proofErr w:type="spellStart"/>
+      <w:r>
+        <w:t>coevaluación</w:t>
+      </w:r>
+      <w:proofErr w:type="spellEnd"/>
+      <w:r>
+        <w:t xml:space="preserve"> es debido a que en esta ocasión hubo una buena comunicación y una buena integración con el nuevo integrante del equipo, pero creo que </w:t>
+      </w:r>
+      <w:proofErr w:type="spellStart"/>
+      <w:r>
+        <w:t>aun</w:t>
+      </w:r>
+      <w:proofErr w:type="spellEnd"/>
+      <w:r>
+        <w:t xml:space="preserve"> podemos mejorar en varios aspectos y poder realizar un buen trabajo como equipo. </w:t>
       </w:r>
     </w:p>
-    <w:bookmarkStart w:id="29" w:name="_Toc43480693" w:displacedByCustomXml="next"/>
+    <w:bookmarkStart w:id="30" w:name="_Toc43480693" w:displacedByCustomXml="next"/>
     <w:sdt>
       <w:sdtPr>
         <w:rPr>
@@ -9203,7 +9689,7 @@
             </w:rPr>
             <w:t>BIBLIOGRAFÍA</w:t>
           </w:r>
-          <w:bookmarkEnd w:id="29"/>
+          <w:bookmarkEnd w:id="30"/>
         </w:p>
         <w:sdt>
           <w:sdtPr>
@@ -10046,8 +10532,33 @@
                 <w:sz w:val="16"/>
                 <w:szCs w:val="16"/>
               </w:rPr>
-              <w:t>Manejar Git Hub</w:t>
-            </w:r>
+              <w:t xml:space="preserve">Manejar </w:t>
+            </w:r>
+            <w:proofErr w:type="spellStart"/>
+            <w:r>
+              <w:rPr>
+                <w:sz w:val="16"/>
+                <w:szCs w:val="16"/>
+              </w:rPr>
+              <w:t>Git</w:t>
+            </w:r>
+            <w:proofErr w:type="spellEnd"/>
+            <w:r>
+              <w:rPr>
+                <w:sz w:val="16"/>
+                <w:szCs w:val="16"/>
+              </w:rPr>
+              <w:t xml:space="preserve"> </w:t>
+            </w:r>
+            <w:proofErr w:type="spellStart"/>
+            <w:r>
+              <w:rPr>
+                <w:sz w:val="16"/>
+                <w:szCs w:val="16"/>
+              </w:rPr>
+              <w:t>Hub</w:t>
+            </w:r>
+            <w:proofErr w:type="spellEnd"/>
           </w:p>
         </w:tc>
         <w:tc>
@@ -10066,7 +10577,25 @@
                 <w:sz w:val="16"/>
                 <w:szCs w:val="16"/>
               </w:rPr>
-              <w:t>Investigar mas sobre las modificaciones de ciertos documentos, debido a que no todo el archivo se puede subir de forma normal.</w:t>
+              <w:t xml:space="preserve">Investigar </w:t>
+            </w:r>
+            <w:proofErr w:type="spellStart"/>
+            <w:proofErr w:type="gramStart"/>
+            <w:r>
+              <w:rPr>
+                <w:sz w:val="16"/>
+                <w:szCs w:val="16"/>
+              </w:rPr>
+              <w:t>mas</w:t>
+            </w:r>
+            <w:proofErr w:type="spellEnd"/>
+            <w:proofErr w:type="gramEnd"/>
+            <w:r>
+              <w:rPr>
+                <w:sz w:val="16"/>
+                <w:szCs w:val="16"/>
+              </w:rPr>
+              <w:t xml:space="preserve"> sobre las modificaciones de ciertos documentos, debido a que no todo el archivo se puede subir de forma normal.</w:t>
             </w:r>
           </w:p>
         </w:tc>
@@ -10179,7 +10708,23 @@
                 <w:sz w:val="16"/>
                 <w:szCs w:val="16"/>
               </w:rPr>
-              <w:t xml:space="preserve">Programador, diseñador, tester </w:t>
+              <w:t xml:space="preserve">Programador, diseñador, </w:t>
+            </w:r>
+            <w:proofErr w:type="spellStart"/>
+            <w:r>
+              <w:rPr>
+                <w:sz w:val="16"/>
+                <w:szCs w:val="16"/>
+              </w:rPr>
+              <w:t>tester</w:t>
+            </w:r>
+            <w:proofErr w:type="spellEnd"/>
+            <w:r>
+              <w:rPr>
+                <w:sz w:val="16"/>
+                <w:szCs w:val="16"/>
+              </w:rPr>
+              <w:t xml:space="preserve"> </w:t>
             </w:r>
           </w:p>
         </w:tc>
@@ -12001,6 +12546,7 @@
                 <w:szCs w:val="16"/>
               </w:rPr>
             </w:pPr>
+            <w:proofErr w:type="spellStart"/>
             <w:r>
               <w:rPr>
                 <w:sz w:val="16"/>
@@ -12008,6 +12554,7 @@
               </w:rPr>
               <w:t>Tester</w:t>
             </w:r>
+            <w:proofErr w:type="spellEnd"/>
             <w:r>
               <w:rPr>
                 <w:sz w:val="16"/>
@@ -12233,6 +12780,7 @@
                 <w:szCs w:val="16"/>
               </w:rPr>
             </w:pPr>
+            <w:proofErr w:type="spellStart"/>
             <w:r>
               <w:rPr>
                 <w:sz w:val="16"/>
@@ -12245,8 +12793,25 @@
                 <w:sz w:val="16"/>
                 <w:szCs w:val="16"/>
               </w:rPr>
-              <w:t>,Jorge luis</w:t>
-            </w:r>
+              <w:t>,Jorge</w:t>
+            </w:r>
+            <w:proofErr w:type="spellEnd"/>
+            <w:r>
+              <w:rPr>
+                <w:sz w:val="16"/>
+                <w:szCs w:val="16"/>
+              </w:rPr>
+              <w:t xml:space="preserve"> </w:t>
+            </w:r>
+            <w:proofErr w:type="spellStart"/>
+            <w:r>
+              <w:rPr>
+                <w:sz w:val="16"/>
+                <w:szCs w:val="16"/>
+              </w:rPr>
+              <w:t>luis</w:t>
+            </w:r>
+            <w:proofErr w:type="spellEnd"/>
           </w:p>
         </w:tc>
         <w:tc>
@@ -12260,6 +12825,7 @@
                 <w:szCs w:val="16"/>
               </w:rPr>
             </w:pPr>
+            <w:proofErr w:type="spellStart"/>
             <w:r>
               <w:rPr>
                 <w:sz w:val="16"/>
@@ -12267,6 +12833,7 @@
               </w:rPr>
               <w:t>Tester</w:t>
             </w:r>
+            <w:proofErr w:type="spellEnd"/>
             <w:r>
               <w:rPr>
                 <w:sz w:val="16"/>
@@ -12533,7 +13100,23 @@
                 <w:sz w:val="16"/>
                 <w:szCs w:val="16"/>
               </w:rPr>
-              <w:t xml:space="preserve">Programador, diseñador, tester </w:t>
+              <w:t xml:space="preserve">Programador, diseñador, </w:t>
+            </w:r>
+            <w:proofErr w:type="spellStart"/>
+            <w:r>
+              <w:rPr>
+                <w:sz w:val="16"/>
+                <w:szCs w:val="16"/>
+              </w:rPr>
+              <w:t>tester</w:t>
+            </w:r>
+            <w:proofErr w:type="spellEnd"/>
+            <w:r>
+              <w:rPr>
+                <w:sz w:val="16"/>
+                <w:szCs w:val="16"/>
+              </w:rPr>
+              <w:t xml:space="preserve"> </w:t>
             </w:r>
           </w:p>
         </w:tc>
@@ -12968,7 +13551,7 @@
       </w:pPr>
     </w:p>
     <w:sectPr>
-      <w:headerReference w:type="default" r:id="rId30"/>
+      <w:headerReference w:type="default" r:id="rId29"/>
       <w:pgSz w:w="15840" w:h="12240" w:orient="landscape"/>
       <w:pgMar w:top="1701" w:right="1417" w:bottom="1701" w:left="1417" w:header="708" w:footer="708" w:gutter="0"/>
       <w:cols w:space="708"/>
@@ -12979,7 +13562,7 @@
 </file>
 
 <file path=word/endnotes.xml><?xml version="1.0" encoding="utf-8"?>
-<w:endnotes xmlns:wpc="http://schemas.microsoft.com/office/word/2010/wordprocessingCanvas" xmlns:cx="http://schemas.microsoft.com/office/drawing/2014/chartex" xmlns:cx1="http://schemas.microsoft.com/office/drawing/2015/9/8/chartex" xmlns:cx2="http://schemas.microsoft.com/office/drawing/2015/10/21/chartex" xmlns:cx3="http://schemas.microsoft.com/office/drawing/2016/5/9/chartex" xmlns:cx4="http://schemas.microsoft.com/office/drawing/2016/5/10/chartex" xmlns:cx5="http://schemas.microsoft.com/office/drawing/2016/5/11/chartex" xmlns:cx6="http://schemas.microsoft.com/office/drawing/2016/5/12/chartex" xmlns:cx7="http://schemas.microsoft.com/office/drawing/2016/5/13/chartex" xmlns:cx8="http://schemas.microsoft.com/office/drawing/2016/5/14/chartex" xmlns:mc="http://schemas.openxmlformats.org/markup-compatibility/2006" xmlns:aink="http://schemas.microsoft.com/office/drawing/2016/ink" xmlns:am3d="http://schemas.microsoft.com/office/drawing/2017/model3d" xmlns:o="urn:schemas-microsoft-com:office:office" xmlns:r="http://schemas.openxmlformats.org/officeDocument/2006/relationships" xmlns:m="http://schemas.openxmlformats.org/officeDocument/2006/math" xmlns:v="urn:schemas-microsoft-com:vml" xmlns:wp14="http://schemas.microsoft.com/office/word/2010/wordprocessingDrawing" xmlns:wp="http://schemas.openxmlformats.org/drawingml/2006/wordprocessingDrawing" xmlns:w10="urn:schemas-microsoft-com:office:word" xmlns:w="http://schemas.openxmlformats.org/wordprocessingml/2006/main" xmlns:w14="http://schemas.microsoft.com/office/word/2010/wordml" xmlns:w15="http://schemas.microsoft.com/office/word/2012/wordml" xmlns:w16cex="http://schemas.microsoft.com/office/word/2018/wordml/cex" xmlns:w16cid="http://schemas.microsoft.com/office/word/2016/wordml/cid" xmlns:w16="http://schemas.microsoft.com/office/word/2018/wordml" xmlns:w16se="http://schemas.microsoft.com/office/word/2015/wordml/symex" xmlns:wpg="http://schemas.microsoft.com/office/word/2010/wordprocessingGroup" xmlns:wpi="http://schemas.microsoft.com/office/word/2010/wordprocessingInk" xmlns:wne="http://schemas.microsoft.com/office/word/2006/wordml" xmlns:wps="http://schemas.microsoft.com/office/word/2010/wordprocessingShape" mc:Ignorable="w14 w15 w16se w16cid w16 w16cex wp14">
+<w:endnotes xmlns:wpc="http://schemas.microsoft.com/office/word/2010/wordprocessingCanvas" xmlns:mc="http://schemas.openxmlformats.org/markup-compatibility/2006" xmlns:o="urn:schemas-microsoft-com:office:office" xmlns:r="http://schemas.openxmlformats.org/officeDocument/2006/relationships" xmlns:m="http://schemas.openxmlformats.org/officeDocument/2006/math" xmlns:v="urn:schemas-microsoft-com:vml" xmlns:wp14="http://schemas.microsoft.com/office/word/2010/wordprocessingDrawing" xmlns:wp="http://schemas.openxmlformats.org/drawingml/2006/wordprocessingDrawing" xmlns:w10="urn:schemas-microsoft-com:office:word" xmlns:w="http://schemas.openxmlformats.org/wordprocessingml/2006/main" xmlns:w14="http://schemas.microsoft.com/office/word/2010/wordml" xmlns:w15="http://schemas.microsoft.com/office/word/2012/wordml" xmlns:wpg="http://schemas.microsoft.com/office/word/2010/wordprocessingGroup" xmlns:wpi="http://schemas.microsoft.com/office/word/2010/wordprocessingInk" xmlns:wne="http://schemas.microsoft.com/office/word/2006/wordml" xmlns:wps="http://schemas.microsoft.com/office/word/2010/wordprocessingShape" mc:Ignorable="w14 w15 wp14">
   <w:endnote w:type="separator" w:id="-1">
     <w:p>
       <w:pPr>
@@ -13011,7 +13594,7 @@
 </file>
 
 <file path=word/footer1.xml><?xml version="1.0" encoding="utf-8"?>
-<w:ftr xmlns:wpc="http://schemas.microsoft.com/office/word/2010/wordprocessingCanvas" xmlns:cx="http://schemas.microsoft.com/office/drawing/2014/chartex" xmlns:cx1="http://schemas.microsoft.com/office/drawing/2015/9/8/chartex" xmlns:cx2="http://schemas.microsoft.com/office/drawing/2015/10/21/chartex" xmlns:cx3="http://schemas.microsoft.com/office/drawing/2016/5/9/chartex" xmlns:cx4="http://schemas.microsoft.com/office/drawing/2016/5/10/chartex" xmlns:cx5="http://schemas.microsoft.com/office/drawing/2016/5/11/chartex" xmlns:cx6="http://schemas.microsoft.com/office/drawing/2016/5/12/chartex" xmlns:cx7="http://schemas.microsoft.com/office/drawing/2016/5/13/chartex" xmlns:cx8="http://schemas.microsoft.com/office/drawing/2016/5/14/chartex" xmlns:mc="http://schemas.openxmlformats.org/markup-compatibility/2006" xmlns:aink="http://schemas.microsoft.com/office/drawing/2016/ink" xmlns:am3d="http://schemas.microsoft.com/office/drawing/2017/model3d" xmlns:o="urn:schemas-microsoft-com:office:office" xmlns:r="http://schemas.openxmlformats.org/officeDocument/2006/relationships" xmlns:m="http://schemas.openxmlformats.org/officeDocument/2006/math" xmlns:v="urn:schemas-microsoft-com:vml" xmlns:wp14="http://schemas.microsoft.com/office/word/2010/wordprocessingDrawing" xmlns:wp="http://schemas.openxmlformats.org/drawingml/2006/wordprocessingDrawing" xmlns:w10="urn:schemas-microsoft-com:office:word" xmlns:w="http://schemas.openxmlformats.org/wordprocessingml/2006/main" xmlns:w14="http://schemas.microsoft.com/office/word/2010/wordml" xmlns:w15="http://schemas.microsoft.com/office/word/2012/wordml" xmlns:w16cex="http://schemas.microsoft.com/office/word/2018/wordml/cex" xmlns:w16cid="http://schemas.microsoft.com/office/word/2016/wordml/cid" xmlns:w16="http://schemas.microsoft.com/office/word/2018/wordml" xmlns:w16se="http://schemas.microsoft.com/office/word/2015/wordml/symex" xmlns:wpg="http://schemas.microsoft.com/office/word/2010/wordprocessingGroup" xmlns:wpi="http://schemas.microsoft.com/office/word/2010/wordprocessingInk" xmlns:wne="http://schemas.microsoft.com/office/word/2006/wordml" xmlns:wps="http://schemas.microsoft.com/office/word/2010/wordprocessingShape" mc:Ignorable="w14 w15 w16se w16cid w16 w16cex wp14">
+<w:ftr xmlns:wpc="http://schemas.microsoft.com/office/word/2010/wordprocessingCanvas" xmlns:mc="http://schemas.openxmlformats.org/markup-compatibility/2006" xmlns:o="urn:schemas-microsoft-com:office:office" xmlns:r="http://schemas.openxmlformats.org/officeDocument/2006/relationships" xmlns:m="http://schemas.openxmlformats.org/officeDocument/2006/math" xmlns:v="urn:schemas-microsoft-com:vml" xmlns:wp14="http://schemas.microsoft.com/office/word/2010/wordprocessingDrawing" xmlns:wp="http://schemas.openxmlformats.org/drawingml/2006/wordprocessingDrawing" xmlns:w10="urn:schemas-microsoft-com:office:word" xmlns:w="http://schemas.openxmlformats.org/wordprocessingml/2006/main" xmlns:w14="http://schemas.microsoft.com/office/word/2010/wordml" xmlns:w15="http://schemas.microsoft.com/office/word/2012/wordml" xmlns:wpg="http://schemas.microsoft.com/office/word/2010/wordprocessingGroup" xmlns:wpi="http://schemas.microsoft.com/office/word/2010/wordprocessingInk" xmlns:wne="http://schemas.microsoft.com/office/word/2006/wordml" xmlns:wps="http://schemas.microsoft.com/office/word/2010/wordprocessingShape" mc:Ignorable="w14 w15 wp14">
   <w:p>
     <w:pPr>
       <w:pStyle w:val="Piedepgina"/>
@@ -13024,7 +13607,7 @@
 </file>
 
 <file path=word/footnotes.xml><?xml version="1.0" encoding="utf-8"?>
-<w:footnotes xmlns:wpc="http://schemas.microsoft.com/office/word/2010/wordprocessingCanvas" xmlns:cx="http://schemas.microsoft.com/office/drawing/2014/chartex" xmlns:cx1="http://schemas.microsoft.com/office/drawing/2015/9/8/chartex" xmlns:cx2="http://schemas.microsoft.com/office/drawing/2015/10/21/chartex" xmlns:cx3="http://schemas.microsoft.com/office/drawing/2016/5/9/chartex" xmlns:cx4="http://schemas.microsoft.com/office/drawing/2016/5/10/chartex" xmlns:cx5="http://schemas.microsoft.com/office/drawing/2016/5/11/chartex" xmlns:cx6="http://schemas.microsoft.com/office/drawing/2016/5/12/chartex" xmlns:cx7="http://schemas.microsoft.com/office/drawing/2016/5/13/chartex" xmlns:cx8="http://schemas.microsoft.com/office/drawing/2016/5/14/chartex" xmlns:mc="http://schemas.openxmlformats.org/markup-compatibility/2006" xmlns:aink="http://schemas.microsoft.com/office/drawing/2016/ink" xmlns:am3d="http://schemas.microsoft.com/office/drawing/2017/model3d" xmlns:o="urn:schemas-microsoft-com:office:office" xmlns:r="http://schemas.openxmlformats.org/officeDocument/2006/relationships" xmlns:m="http://schemas.openxmlformats.org/officeDocument/2006/math" xmlns:v="urn:schemas-microsoft-com:vml" xmlns:wp14="http://schemas.microsoft.com/office/word/2010/wordprocessingDrawing" xmlns:wp="http://schemas.openxmlformats.org/drawingml/2006/wordprocessingDrawing" xmlns:w10="urn:schemas-microsoft-com:office:word" xmlns:w="http://schemas.openxmlformats.org/wordprocessingml/2006/main" xmlns:w14="http://schemas.microsoft.com/office/word/2010/wordml" xmlns:w15="http://schemas.microsoft.com/office/word/2012/wordml" xmlns:w16cex="http://schemas.microsoft.com/office/word/2018/wordml/cex" xmlns:w16cid="http://schemas.microsoft.com/office/word/2016/wordml/cid" xmlns:w16="http://schemas.microsoft.com/office/word/2018/wordml" xmlns:w16se="http://schemas.microsoft.com/office/word/2015/wordml/symex" xmlns:wpg="http://schemas.microsoft.com/office/word/2010/wordprocessingGroup" xmlns:wpi="http://schemas.microsoft.com/office/word/2010/wordprocessingInk" xmlns:wne="http://schemas.microsoft.com/office/word/2006/wordml" xmlns:wps="http://schemas.microsoft.com/office/word/2010/wordprocessingShape" mc:Ignorable="w14 w15 w16se w16cid w16 w16cex wp14">
+<w:footnotes xmlns:wpc="http://schemas.microsoft.com/office/word/2010/wordprocessingCanvas" xmlns:mc="http://schemas.openxmlformats.org/markup-compatibility/2006" xmlns:o="urn:schemas-microsoft-com:office:office" xmlns:r="http://schemas.openxmlformats.org/officeDocument/2006/relationships" xmlns:m="http://schemas.openxmlformats.org/officeDocument/2006/math" xmlns:v="urn:schemas-microsoft-com:vml" xmlns:wp14="http://schemas.microsoft.com/office/word/2010/wordprocessingDrawing" xmlns:wp="http://schemas.openxmlformats.org/drawingml/2006/wordprocessingDrawing" xmlns:w10="urn:schemas-microsoft-com:office:word" xmlns:w="http://schemas.openxmlformats.org/wordprocessingml/2006/main" xmlns:w14="http://schemas.microsoft.com/office/word/2010/wordml" xmlns:w15="http://schemas.microsoft.com/office/word/2012/wordml" xmlns:wpg="http://schemas.microsoft.com/office/word/2010/wordprocessingGroup" xmlns:wpi="http://schemas.microsoft.com/office/word/2010/wordprocessingInk" xmlns:wne="http://schemas.microsoft.com/office/word/2006/wordml" xmlns:wps="http://schemas.microsoft.com/office/word/2010/wordprocessingShape" mc:Ignorable="w14 w15 wp14">
   <w:footnote w:type="separator" w:id="-1">
     <w:p>
       <w:pPr>
@@ -13056,7 +13639,7 @@
 </file>
 
 <file path=word/header1.xml><?xml version="1.0" encoding="utf-8"?>
-<w:hdr xmlns:wpc="http://schemas.microsoft.com/office/word/2010/wordprocessingCanvas" xmlns:cx="http://schemas.microsoft.com/office/drawing/2014/chartex" xmlns:cx1="http://schemas.microsoft.com/office/drawing/2015/9/8/chartex" xmlns:cx2="http://schemas.microsoft.com/office/drawing/2015/10/21/chartex" xmlns:cx3="http://schemas.microsoft.com/office/drawing/2016/5/9/chartex" xmlns:cx4="http://schemas.microsoft.com/office/drawing/2016/5/10/chartex" xmlns:cx5="http://schemas.microsoft.com/office/drawing/2016/5/11/chartex" xmlns:cx6="http://schemas.microsoft.com/office/drawing/2016/5/12/chartex" xmlns:cx7="http://schemas.microsoft.com/office/drawing/2016/5/13/chartex" xmlns:cx8="http://schemas.microsoft.com/office/drawing/2016/5/14/chartex" xmlns:mc="http://schemas.openxmlformats.org/markup-compatibility/2006" xmlns:aink="http://schemas.microsoft.com/office/drawing/2016/ink" xmlns:am3d="http://schemas.microsoft.com/office/drawing/2017/model3d" xmlns:o="urn:schemas-microsoft-com:office:office" xmlns:r="http://schemas.openxmlformats.org/officeDocument/2006/relationships" xmlns:m="http://schemas.openxmlformats.org/officeDocument/2006/math" xmlns:v="urn:schemas-microsoft-com:vml" xmlns:wp14="http://schemas.microsoft.com/office/word/2010/wordprocessingDrawing" xmlns:wp="http://schemas.openxmlformats.org/drawingml/2006/wordprocessingDrawing" xmlns:w10="urn:schemas-microsoft-com:office:word" xmlns:w="http://schemas.openxmlformats.org/wordprocessingml/2006/main" xmlns:w14="http://schemas.microsoft.com/office/word/2010/wordml" xmlns:w15="http://schemas.microsoft.com/office/word/2012/wordml" xmlns:w16cex="http://schemas.microsoft.com/office/word/2018/wordml/cex" xmlns:w16cid="http://schemas.microsoft.com/office/word/2016/wordml/cid" xmlns:w16="http://schemas.microsoft.com/office/word/2018/wordml" xmlns:w16se="http://schemas.microsoft.com/office/word/2015/wordml/symex" xmlns:wpg="http://schemas.microsoft.com/office/word/2010/wordprocessingGroup" xmlns:wpi="http://schemas.microsoft.com/office/word/2010/wordprocessingInk" xmlns:wne="http://schemas.microsoft.com/office/word/2006/wordml" xmlns:wps="http://schemas.microsoft.com/office/word/2010/wordprocessingShape" mc:Ignorable="w14 w15 w16se w16cid w16 w16cex wp14">
+<w:hdr xmlns:wpc="http://schemas.microsoft.com/office/word/2010/wordprocessingCanvas" xmlns:mc="http://schemas.openxmlformats.org/markup-compatibility/2006" xmlns:o="urn:schemas-microsoft-com:office:office" xmlns:r="http://schemas.openxmlformats.org/officeDocument/2006/relationships" xmlns:m="http://schemas.openxmlformats.org/officeDocument/2006/math" xmlns:v="urn:schemas-microsoft-com:vml" xmlns:wp14="http://schemas.microsoft.com/office/word/2010/wordprocessingDrawing" xmlns:wp="http://schemas.openxmlformats.org/drawingml/2006/wordprocessingDrawing" xmlns:w10="urn:schemas-microsoft-com:office:word" xmlns:w="http://schemas.openxmlformats.org/wordprocessingml/2006/main" xmlns:w14="http://schemas.microsoft.com/office/word/2010/wordml" xmlns:w15="http://schemas.microsoft.com/office/word/2012/wordml" xmlns:wpg="http://schemas.microsoft.com/office/word/2010/wordprocessingGroup" xmlns:wpi="http://schemas.microsoft.com/office/word/2010/wordprocessingInk" xmlns:wne="http://schemas.microsoft.com/office/word/2006/wordml" xmlns:wps="http://schemas.microsoft.com/office/word/2010/wordprocessingShape" mc:Ignorable="w14 w15 wp14">
   <w:p>
     <w:pPr>
       <w:pStyle w:val="Ttulo1"/>
@@ -13069,8 +13652,8 @@
 </file>
 
 <file path=word/numbering.xml><?xml version="1.0" encoding="utf-8"?>
-<w:numbering xmlns:wpc="http://schemas.microsoft.com/office/word/2010/wordprocessingCanvas" xmlns:cx="http://schemas.microsoft.com/office/drawing/2014/chartex" xmlns:cx1="http://schemas.microsoft.com/office/drawing/2015/9/8/chartex" xmlns:cx2="http://schemas.microsoft.com/office/drawing/2015/10/21/chartex" xmlns:cx3="http://schemas.microsoft.com/office/drawing/2016/5/9/chartex" xmlns:cx4="http://schemas.microsoft.com/office/drawing/2016/5/10/chartex" xmlns:cx5="http://schemas.microsoft.com/office/drawing/2016/5/11/chartex" xmlns:cx6="http://schemas.microsoft.com/office/drawing/2016/5/12/chartex" xmlns:cx7="http://schemas.microsoft.com/office/drawing/2016/5/13/chartex" xmlns:cx8="http://schemas.microsoft.com/office/drawing/2016/5/14/chartex" xmlns:mc="http://schemas.openxmlformats.org/markup-compatibility/2006" xmlns:aink="http://schemas.microsoft.com/office/drawing/2016/ink" xmlns:am3d="http://schemas.microsoft.com/office/drawing/2017/model3d" xmlns:o="urn:schemas-microsoft-com:office:office" xmlns:r="http://schemas.openxmlformats.org/officeDocument/2006/relationships" xmlns:m="http://schemas.openxmlformats.org/officeDocument/2006/math" xmlns:v="urn:schemas-microsoft-com:vml" xmlns:wp14="http://schemas.microsoft.com/office/word/2010/wordprocessingDrawing" xmlns:wp="http://schemas.openxmlformats.org/drawingml/2006/wordprocessingDrawing" xmlns:w10="urn:schemas-microsoft-com:office:word" xmlns:w="http://schemas.openxmlformats.org/wordprocessingml/2006/main" xmlns:w14="http://schemas.microsoft.com/office/word/2010/wordml" xmlns:w15="http://schemas.microsoft.com/office/word/2012/wordml" xmlns:w16cex="http://schemas.microsoft.com/office/word/2018/wordml/cex" xmlns:w16cid="http://schemas.microsoft.com/office/word/2016/wordml/cid" xmlns:w16="http://schemas.microsoft.com/office/word/2018/wordml" xmlns:w16se="http://schemas.microsoft.com/office/word/2015/wordml/symex" xmlns:wpg="http://schemas.microsoft.com/office/word/2010/wordprocessingGroup" xmlns:wpi="http://schemas.microsoft.com/office/word/2010/wordprocessingInk" xmlns:wne="http://schemas.microsoft.com/office/word/2006/wordml" xmlns:wps="http://schemas.microsoft.com/office/word/2010/wordprocessingShape" mc:Ignorable="w14 w15 w16se w16cid w16 w16cex wp14">
-  <w:abstractNum w:abstractNumId="0" w15:restartNumberingAfterBreak="0">
+<w:numbering xmlns:wpc="http://schemas.microsoft.com/office/word/2010/wordprocessingCanvas" xmlns:mc="http://schemas.openxmlformats.org/markup-compatibility/2006" xmlns:o="urn:schemas-microsoft-com:office:office" xmlns:r="http://schemas.openxmlformats.org/officeDocument/2006/relationships" xmlns:m="http://schemas.openxmlformats.org/officeDocument/2006/math" xmlns:v="urn:schemas-microsoft-com:vml" xmlns:wp14="http://schemas.microsoft.com/office/word/2010/wordprocessingDrawing" xmlns:wp="http://schemas.openxmlformats.org/drawingml/2006/wordprocessingDrawing" xmlns:w10="urn:schemas-microsoft-com:office:word" xmlns:w="http://schemas.openxmlformats.org/wordprocessingml/2006/main" xmlns:w14="http://schemas.microsoft.com/office/word/2010/wordml" xmlns:w15="http://schemas.microsoft.com/office/word/2012/wordml" xmlns:wpg="http://schemas.microsoft.com/office/word/2010/wordprocessingGroup" xmlns:wpi="http://schemas.microsoft.com/office/word/2010/wordprocessingInk" xmlns:wne="http://schemas.microsoft.com/office/word/2006/wordml" xmlns:wps="http://schemas.microsoft.com/office/word/2010/wordprocessingShape" mc:Ignorable="w14 w15 wp14">
+  <w:abstractNum w:abstractNumId="0">
     <w:nsid w:val="442628E2"/>
     <w:multiLevelType w:val="hybridMultilevel"/>
     <w:tmpl w:val="58A419A4"/>
@@ -13156,7 +13739,7 @@
       </w:pPr>
     </w:lvl>
   </w:abstractNum>
-  <w:abstractNum w:abstractNumId="1" w15:restartNumberingAfterBreak="0">
+  <w:abstractNum w:abstractNumId="1">
     <w:nsid w:val="49C83373"/>
     <w:multiLevelType w:val="hybridMultilevel"/>
     <w:tmpl w:val="F89C14A0"/>
@@ -13242,7 +13825,7 @@
       </w:pPr>
     </w:lvl>
   </w:abstractNum>
-  <w:abstractNum w:abstractNumId="2" w15:restartNumberingAfterBreak="0">
+  <w:abstractNum w:abstractNumId="2">
     <w:nsid w:val="52984E98"/>
     <w:multiLevelType w:val="hybridMultilevel"/>
     <w:tmpl w:val="DCE259C2"/>
@@ -13328,7 +13911,7 @@
       </w:pPr>
     </w:lvl>
   </w:abstractNum>
-  <w:abstractNum w:abstractNumId="3" w15:restartNumberingAfterBreak="0">
+  <w:abstractNum w:abstractNumId="3">
     <w:nsid w:val="63353F8F"/>
     <w:multiLevelType w:val="hybridMultilevel"/>
     <w:tmpl w:val="2F3A1A9C"/>
@@ -13414,7 +13997,7 @@
       </w:pPr>
     </w:lvl>
   </w:abstractNum>
-  <w:abstractNum w:abstractNumId="4" w15:restartNumberingAfterBreak="0">
+  <w:abstractNum w:abstractNumId="4">
     <w:nsid w:val="700C59BE"/>
     <w:multiLevelType w:val="hybridMultilevel"/>
     <w:tmpl w:val="3F32E68C"/>
@@ -13519,7 +14102,7 @@
 </file>
 
 <file path=word/styles.xml><?xml version="1.0" encoding="utf-8"?>
-<w:styles xmlns:mc="http://schemas.openxmlformats.org/markup-compatibility/2006" xmlns:r="http://schemas.openxmlformats.org/officeDocument/2006/relationships" xmlns:w="http://schemas.openxmlformats.org/wordprocessingml/2006/main" xmlns:w14="http://schemas.microsoft.com/office/word/2010/wordml" xmlns:w15="http://schemas.microsoft.com/office/word/2012/wordml" xmlns:w16cex="http://schemas.microsoft.com/office/word/2018/wordml/cex" xmlns:w16cid="http://schemas.microsoft.com/office/word/2016/wordml/cid" xmlns:w16="http://schemas.microsoft.com/office/word/2018/wordml" xmlns:w16se="http://schemas.microsoft.com/office/word/2015/wordml/symex" mc:Ignorable="w14 w15 w16se w16cid w16 w16cex">
+<w:styles xmlns:mc="http://schemas.openxmlformats.org/markup-compatibility/2006" xmlns:r="http://schemas.openxmlformats.org/officeDocument/2006/relationships" xmlns:w="http://schemas.openxmlformats.org/wordprocessingml/2006/main" xmlns:w14="http://schemas.microsoft.com/office/word/2010/wordml" xmlns:w15="http://schemas.microsoft.com/office/word/2012/wordml" mc:Ignorable="w14 w15">
   <w:docDefaults>
     <w:rPrDefault>
       <w:rPr>
@@ -13535,7 +14118,7 @@
       </w:pPr>
     </w:pPrDefault>
   </w:docDefaults>
-  <w:latentStyles w:defLockedState="0" w:defUIPriority="99" w:defSemiHidden="0" w:defUnhideWhenUsed="0" w:defQFormat="0" w:count="376">
+  <w:latentStyles w:defLockedState="0" w:defUIPriority="99" w:defSemiHidden="0" w:defUnhideWhenUsed="0" w:defQFormat="0" w:count="371">
     <w:lsdException w:name="Normal" w:uiPriority="0" w:qFormat="1"/>
     <w:lsdException w:name="heading 1" w:uiPriority="9" w:qFormat="1"/>
     <w:lsdException w:name="heading 2" w:semiHidden="1" w:uiPriority="9" w:unhideWhenUsed="1" w:qFormat="1"/>
@@ -13907,11 +14490,6 @@
     <w:lsdException w:name="List Table 5 Dark Accent 6" w:uiPriority="50"/>
     <w:lsdException w:name="List Table 6 Colorful Accent 6" w:uiPriority="51"/>
     <w:lsdException w:name="List Table 7 Colorful Accent 6" w:uiPriority="52"/>
-    <w:lsdException w:name="Mention" w:semiHidden="1" w:unhideWhenUsed="1"/>
-    <w:lsdException w:name="Smart Hyperlink" w:semiHidden="1" w:unhideWhenUsed="1"/>
-    <w:lsdException w:name="Hashtag" w:semiHidden="1" w:unhideWhenUsed="1"/>
-    <w:lsdException w:name="Unresolved Mention" w:semiHidden="1" w:unhideWhenUsed="1"/>
-    <w:lsdException w:name="Smart Link" w:semiHidden="1" w:unhideWhenUsed="1"/>
   </w:latentStyles>
   <w:style w:type="paragraph" w:default="1" w:styleId="Normal">
     <w:name w:val="Normal"/>
@@ -14060,6 +14638,7 @@
       <w:lang w:eastAsia="es-MX"/>
     </w:rPr>
     <w:tblPr>
+      <w:tblInd w:w="0" w:type="dxa"/>
       <w:tblBorders>
         <w:top w:val="single" w:sz="4" w:space="0" w:color="auto"/>
         <w:left w:val="single" w:sz="4" w:space="0" w:color="auto"/>
@@ -14068,6 +14647,12 @@
         <w:insideH w:val="single" w:sz="4" w:space="0" w:color="auto"/>
         <w:insideV w:val="single" w:sz="4" w:space="0" w:color="auto"/>
       </w:tblBorders>
+      <w:tblCellMar>
+        <w:top w:w="0" w:type="dxa"/>
+        <w:left w:w="108" w:type="dxa"/>
+        <w:bottom w:w="0" w:type="dxa"/>
+        <w:right w:w="108" w:type="dxa"/>
+      </w:tblCellMar>
     </w:tblPr>
   </w:style>
   <w:style w:type="paragraph" w:styleId="Textodeglobo">
@@ -14163,7 +14748,6 @@
     <w:tblPr>
       <w:tblStyleRowBandSize w:val="1"/>
       <w:tblStyleColBandSize w:val="1"/>
-      <w:tblInd w:w="0" w:type="nil"/>
       <w:tblBorders>
         <w:top w:val="single" w:sz="4" w:space="0" w:color="666666"/>
         <w:left w:val="single" w:sz="4" w:space="0" w:color="666666"/>
@@ -14172,6 +14756,12 @@
         <w:insideH w:val="single" w:sz="4" w:space="0" w:color="666666"/>
         <w:insideV w:val="single" w:sz="4" w:space="0" w:color="666666"/>
       </w:tblBorders>
+      <w:tblCellMar>
+        <w:top w:w="0" w:type="dxa"/>
+        <w:left w:w="108" w:type="dxa"/>
+        <w:bottom w:w="0" w:type="dxa"/>
+        <w:right w:w="108" w:type="dxa"/>
+      </w:tblCellMar>
     </w:tblPr>
     <w:tblStylePr w:type="firstRow">
       <w:rPr>
@@ -14234,7 +14824,7 @@
       <w:u w:val="single"/>
     </w:rPr>
   </w:style>
-  <w:style w:type="paragraph" w:styleId="TtuloTDC">
+  <w:style w:type="paragraph" w:styleId="TtulodeTDC">
     <w:name w:val="TOC Heading"/>
     <w:basedOn w:val="Ttulo1"/>
     <w:next w:val="Normal"/>
@@ -14332,7 +14922,7 @@
     <w:unhideWhenUsed/>
     <w:rsid w:val="00DB02AB"/>
   </w:style>
-  <w:style w:type="character" w:styleId="Mencinsinresolver">
+  <w:style w:type="character" w:customStyle="1" w:styleId="UnresolvedMention">
     <w:name w:val="Unresolved Mention"/>
     <w:basedOn w:val="Fuentedeprrafopredeter"/>
     <w:uiPriority w:val="99"/>
@@ -14655,6 +15245,12 @@
 </file>
 
 <file path=customXml/item1.xml><?xml version="1.0" encoding="utf-8"?>
+<p:properties xmlns:p="http://schemas.microsoft.com/office/2006/metadata/properties" xmlns:xsi="http://www.w3.org/2001/XMLSchema-instance" xmlns:pc="http://schemas.microsoft.com/office/infopath/2007/PartnerControls">
+  <documentManagement/>
+</p:properties>
+</file>
+
+<file path=customXml/item2.xml><?xml version="1.0" encoding="utf-8"?>
 <ct:contentTypeSchema xmlns:ct="http://schemas.microsoft.com/office/2006/metadata/contentType" xmlns:ma="http://schemas.microsoft.com/office/2006/metadata/properties/metaAttributes" ct:_="" ma:_="" ma:contentTypeName="Documento" ma:contentTypeID="0x010100961C7B7B64DF054686AADD4B5702431F" ma:contentTypeVersion="5" ma:contentTypeDescription="Crear nuevo documento." ma:contentTypeScope="" ma:versionID="ac1bedfb1bdc725ba82c8db2ffb25b5e">
   <xsd:schema xmlns:xsd="http://www.w3.org/2001/XMLSchema" xmlns:xs="http://www.w3.org/2001/XMLSchema" xmlns:p="http://schemas.microsoft.com/office/2006/metadata/properties" xmlns:ns2="13757544-0856-41d1-952f-3623db03ab8f" targetNamespace="http://schemas.microsoft.com/office/2006/metadata/properties" ma:root="true" ma:fieldsID="302f1cddb85a2350a1f7e0c352c81b34" ns2:_="">
     <xsd:import namespace="13757544-0856-41d1-952f-3623db03ab8f"/>
@@ -14804,13 +15400,16 @@
 </ct:contentTypeSchema>
 </file>
 
-<file path=customXml/item2.xml><?xml version="1.0" encoding="utf-8"?>
-<p:properties xmlns:p="http://schemas.microsoft.com/office/2006/metadata/properties" xmlns:xsi="http://www.w3.org/2001/XMLSchema-instance" xmlns:pc="http://schemas.microsoft.com/office/infopath/2007/PartnerControls">
-  <documentManagement/>
-</p:properties>
+<file path=customXml/item3.xml><?xml version="1.0" encoding="utf-8"?>
+<?mso-contentType ?>
+<FormTemplates xmlns="http://schemas.microsoft.com/sharepoint/v3/contenttype/forms">
+  <Display>DocumentLibraryForm</Display>
+  <Edit>DocumentLibraryForm</Edit>
+  <New>DocumentLibraryForm</New>
+</FormTemplates>
 </file>
 
-<file path=customXml/item3.xml><?xml version="1.0" encoding="utf-8"?>
+<file path=customXml/item4.xml><?xml version="1.0" encoding="utf-8"?>
 <b:Sources xmlns:b="http://schemas.openxmlformats.org/officeDocument/2006/bibliography" xmlns="http://schemas.openxmlformats.org/officeDocument/2006/bibliography" SelectedStyle="\APASixthEditionOfficeOnline.xsl" StyleName="APA" Version="6">
   <b:Source>
     <b:Tag>Car14</b:Tag>
@@ -14946,16 +15545,16 @@
 </b:Sources>
 </file>
 
-<file path=customXml/item4.xml><?xml version="1.0" encoding="utf-8"?>
-<?mso-contentType ?>
-<FormTemplates xmlns="http://schemas.microsoft.com/sharepoint/v3/contenttype/forms">
-  <Display>DocumentLibraryForm</Display>
-  <Edit>DocumentLibraryForm</Edit>
-  <New>DocumentLibraryForm</New>
-</FormTemplates>
+<file path=customXml/itemProps1.xml><?xml version="1.0" encoding="utf-8"?>
+<ds:datastoreItem xmlns:ds="http://schemas.openxmlformats.org/officeDocument/2006/customXml" ds:itemID="{4E79C2B8-0E91-488F-B840-32914CD10ABE}">
+  <ds:schemaRefs>
+    <ds:schemaRef ds:uri="http://schemas.microsoft.com/office/2006/metadata/properties"/>
+    <ds:schemaRef ds:uri="http://schemas.microsoft.com/office/infopath/2007/PartnerControls"/>
+  </ds:schemaRefs>
+</ds:datastoreItem>
 </file>
 
-<file path=customXml/itemProps1.xml><?xml version="1.0" encoding="utf-8"?>
+<file path=customXml/itemProps2.xml><?xml version="1.0" encoding="utf-8"?>
 <ds:datastoreItem xmlns:ds="http://schemas.openxmlformats.org/officeDocument/2006/customXml" ds:itemID="{98ADFF0E-ABF1-4CCB-9E7F-E6C0663DD88F}">
   <ds:schemaRefs>
     <ds:schemaRef ds:uri="http://schemas.microsoft.com/office/2006/metadata/contentType"/>
@@ -14973,27 +15572,18 @@
 </ds:datastoreItem>
 </file>
 
-<file path=customXml/itemProps2.xml><?xml version="1.0" encoding="utf-8"?>
-<ds:datastoreItem xmlns:ds="http://schemas.openxmlformats.org/officeDocument/2006/customXml" ds:itemID="{4E79C2B8-0E91-488F-B840-32914CD10ABE}">
+<file path=customXml/itemProps3.xml><?xml version="1.0" encoding="utf-8"?>
+<ds:datastoreItem xmlns:ds="http://schemas.openxmlformats.org/officeDocument/2006/customXml" ds:itemID="{E416C08D-339C-476A-B666-349EB936CF4C}">
   <ds:schemaRefs>
-    <ds:schemaRef ds:uri="http://schemas.microsoft.com/office/2006/metadata/properties"/>
-    <ds:schemaRef ds:uri="http://schemas.microsoft.com/office/infopath/2007/PartnerControls"/>
-  </ds:schemaRefs>
-</ds:datastoreItem>
-</file>
-
-<file path=customXml/itemProps3.xml><?xml version="1.0" encoding="utf-8"?>
-<ds:datastoreItem xmlns:ds="http://schemas.openxmlformats.org/officeDocument/2006/customXml" ds:itemID="{ED604BE5-425B-46F0-B498-C7437E21D028}">
-  <ds:schemaRefs>
-    <ds:schemaRef ds:uri="http://schemas.openxmlformats.org/officeDocument/2006/bibliography"/>
+    <ds:schemaRef ds:uri="http://schemas.microsoft.com/sharepoint/v3/contenttype/forms"/>
   </ds:schemaRefs>
 </ds:datastoreItem>
 </file>
 
 <file path=customXml/itemProps4.xml><?xml version="1.0" encoding="utf-8"?>
-<ds:datastoreItem xmlns:ds="http://schemas.openxmlformats.org/officeDocument/2006/customXml" ds:itemID="{E416C08D-339C-476A-B666-349EB936CF4C}">
+<ds:datastoreItem xmlns:ds="http://schemas.openxmlformats.org/officeDocument/2006/customXml" ds:itemID="{761A040A-F3CA-4002-A0C9-CC75B875968F}">
   <ds:schemaRefs>
-    <ds:schemaRef ds:uri="http://schemas.microsoft.com/sharepoint/v3/contenttype/forms"/>
+    <ds:schemaRef ds:uri="http://schemas.openxmlformats.org/officeDocument/2006/bibliography"/>
   </ds:schemaRefs>
 </ds:datastoreItem>
 </file>
</xml_diff>

<commit_message>
Se modifico el reporte de la actividad en el apartado reflexiones
</commit_message>
<xml_diff>
--- a/04_JAMA/Reporte/04_JAMA_Reporte.docx
+++ b/04_JAMA/Reporte/04_JAMA_Reporte.docx
@@ -3604,7 +3604,25 @@
                 <w:color w:val="000000"/>
                 <w:sz w:val="22"/>
               </w:rPr>
-              <w:t>El sistema controlará el acceso mediante un Log In y solo permitirá usuarios autorizados, los cuales para acceder usaran nombre de usuario (nickname) y contraseña.</w:t>
+              <w:t>El sistema controlará el acceso mediante un Log In y solo permitirá usuarios autorizados, los cuales para acceder usaran nombre de usuario (</w:t>
+            </w:r>
+            <w:proofErr w:type="spellStart"/>
+            <w:r>
+              <w:rPr>
+                <w:rFonts w:ascii="Calibri" w:eastAsia="Times New Roman" w:hAnsi="Calibri" w:cs="Calibri"/>
+                <w:color w:val="000000"/>
+                <w:sz w:val="22"/>
+              </w:rPr>
+              <w:t>nickname</w:t>
+            </w:r>
+            <w:proofErr w:type="spellEnd"/>
+            <w:r>
+              <w:rPr>
+                <w:rFonts w:ascii="Calibri" w:eastAsia="Times New Roman" w:hAnsi="Calibri" w:cs="Calibri"/>
+                <w:color w:val="000000"/>
+                <w:sz w:val="22"/>
+              </w:rPr>
+              <w:t>) y contraseña.</w:t>
             </w:r>
           </w:p>
         </w:tc>
@@ -4121,7 +4139,87 @@
                 <w:color w:val="000000"/>
                 <w:sz w:val="22"/>
               </w:rPr>
-              <w:t>El sistema permitirá a todos los usuarios-administradores ver el front end sin cerrar sesión, redirigiendo a este desde el back en al front end o viceversa.</w:t>
+              <w:t xml:space="preserve">El sistema permitirá a todos los usuarios-administradores ver el </w:t>
+            </w:r>
+            <w:proofErr w:type="spellStart"/>
+            <w:r>
+              <w:rPr>
+                <w:rFonts w:ascii="Calibri" w:eastAsia="Times New Roman" w:hAnsi="Calibri" w:cs="Calibri"/>
+                <w:bCs/>
+                <w:color w:val="000000"/>
+                <w:sz w:val="22"/>
+              </w:rPr>
+              <w:t>front</w:t>
+            </w:r>
+            <w:proofErr w:type="spellEnd"/>
+            <w:r>
+              <w:rPr>
+                <w:rFonts w:ascii="Calibri" w:eastAsia="Times New Roman" w:hAnsi="Calibri" w:cs="Calibri"/>
+                <w:bCs/>
+                <w:color w:val="000000"/>
+                <w:sz w:val="22"/>
+              </w:rPr>
+              <w:t xml:space="preserve"> </w:t>
+            </w:r>
+            <w:proofErr w:type="spellStart"/>
+            <w:r>
+              <w:rPr>
+                <w:rFonts w:ascii="Calibri" w:eastAsia="Times New Roman" w:hAnsi="Calibri" w:cs="Calibri"/>
+                <w:bCs/>
+                <w:color w:val="000000"/>
+                <w:sz w:val="22"/>
+              </w:rPr>
+              <w:t>end</w:t>
+            </w:r>
+            <w:proofErr w:type="spellEnd"/>
+            <w:r>
+              <w:rPr>
+                <w:rFonts w:ascii="Calibri" w:eastAsia="Times New Roman" w:hAnsi="Calibri" w:cs="Calibri"/>
+                <w:bCs/>
+                <w:color w:val="000000"/>
+                <w:sz w:val="22"/>
+              </w:rPr>
+              <w:t xml:space="preserve"> sin cerrar sesión, redirigiendo a este desde el back en al </w:t>
+            </w:r>
+            <w:proofErr w:type="spellStart"/>
+            <w:r>
+              <w:rPr>
+                <w:rFonts w:ascii="Calibri" w:eastAsia="Times New Roman" w:hAnsi="Calibri" w:cs="Calibri"/>
+                <w:bCs/>
+                <w:color w:val="000000"/>
+                <w:sz w:val="22"/>
+              </w:rPr>
+              <w:t>front</w:t>
+            </w:r>
+            <w:proofErr w:type="spellEnd"/>
+            <w:r>
+              <w:rPr>
+                <w:rFonts w:ascii="Calibri" w:eastAsia="Times New Roman" w:hAnsi="Calibri" w:cs="Calibri"/>
+                <w:bCs/>
+                <w:color w:val="000000"/>
+                <w:sz w:val="22"/>
+              </w:rPr>
+              <w:t xml:space="preserve"> </w:t>
+            </w:r>
+            <w:proofErr w:type="spellStart"/>
+            <w:r>
+              <w:rPr>
+                <w:rFonts w:ascii="Calibri" w:eastAsia="Times New Roman" w:hAnsi="Calibri" w:cs="Calibri"/>
+                <w:bCs/>
+                <w:color w:val="000000"/>
+                <w:sz w:val="22"/>
+              </w:rPr>
+              <w:t>end</w:t>
+            </w:r>
+            <w:proofErr w:type="spellEnd"/>
+            <w:r>
+              <w:rPr>
+                <w:rFonts w:ascii="Calibri" w:eastAsia="Times New Roman" w:hAnsi="Calibri" w:cs="Calibri"/>
+                <w:bCs/>
+                <w:color w:val="000000"/>
+                <w:sz w:val="22"/>
+              </w:rPr>
+              <w:t xml:space="preserve"> o viceversa.</w:t>
             </w:r>
           </w:p>
         </w:tc>
@@ -4549,7 +4647,27 @@
                 <w:color w:val="000000"/>
                 <w:sz w:val="22"/>
               </w:rPr>
-              <w:t>El sistema permitirá el muestreo de información/registros que se encuentren en la base de datos en las vistas Front end, como la visualización de cursos disponibles, becas o becados.</w:t>
+              <w:t xml:space="preserve">El sistema permitirá el muestreo de información/registros que se encuentren en la base de datos en las vistas Front </w:t>
+            </w:r>
+            <w:proofErr w:type="spellStart"/>
+            <w:r>
+              <w:rPr>
+                <w:rFonts w:ascii="Calibri" w:eastAsia="Times New Roman" w:hAnsi="Calibri" w:cs="Calibri"/>
+                <w:bCs/>
+                <w:color w:val="000000"/>
+                <w:sz w:val="22"/>
+              </w:rPr>
+              <w:t>end</w:t>
+            </w:r>
+            <w:proofErr w:type="spellEnd"/>
+            <w:r>
+              <w:rPr>
+                <w:rFonts w:ascii="Calibri" w:eastAsia="Times New Roman" w:hAnsi="Calibri" w:cs="Calibri"/>
+                <w:bCs/>
+                <w:color w:val="000000"/>
+                <w:sz w:val="22"/>
+              </w:rPr>
+              <w:t>, como la visualización de cursos disponibles, becas o becados.</w:t>
             </w:r>
           </w:p>
         </w:tc>
@@ -5917,7 +6035,15 @@
         <w:t>h</w:t>
       </w:r>
       <w:r>
-        <w:t>ace mediante Composer, no es tan fácil como CodeIgniter</w:t>
+        <w:t xml:space="preserve">ace mediante </w:t>
+      </w:r>
+      <w:proofErr w:type="spellStart"/>
+      <w:r>
+        <w:t>Composer</w:t>
+      </w:r>
+      <w:proofErr w:type="spellEnd"/>
+      <w:r>
+        <w:t>, no es tan fácil como CodeIgniter</w:t>
       </w:r>
       <w:r>
         <w:t xml:space="preserve">, Laravel </w:t>
@@ -5998,7 +6124,15 @@
         </w:numPr>
       </w:pPr>
       <w:r>
-        <w:t>Es sencillo de instalar, basta con subir los archivos al ftp y tocar un archivo de configuración para definir el acceso a la bd.</w:t>
+        <w:t xml:space="preserve">Es sencillo de instalar, basta con subir los archivos al ftp y tocar un archivo de configuración para definir el acceso a la </w:t>
+      </w:r>
+      <w:proofErr w:type="spellStart"/>
+      <w:r>
+        <w:t>bd</w:t>
+      </w:r>
+      <w:proofErr w:type="spellEnd"/>
+      <w:r>
+        <w:t>.</w:t>
       </w:r>
     </w:p>
     <w:p>
@@ -6046,7 +6180,15 @@
         </w:numPr>
       </w:pPr>
       <w:r>
-        <w:t xml:space="preserve">Acceso a librerías públicas y clases. Entre otras, hay librerías para el login, </w:t>
+        <w:t xml:space="preserve">Acceso a librerías públicas y clases. Entre otras, hay librerías para el </w:t>
+      </w:r>
+      <w:proofErr w:type="spellStart"/>
+      <w:r>
+        <w:t>login</w:t>
+      </w:r>
+      <w:proofErr w:type="spellEnd"/>
+      <w:r>
+        <w:t xml:space="preserve">, </w:t>
       </w:r>
       <w:r>
         <w:t>paginado</w:t>
@@ -6095,7 +6237,15 @@
         </w:numPr>
       </w:pPr>
       <w:r>
-        <w:t>Soporta versiones antiguas de PHP+MySQL lo que hace que funcione prácticamente en cualquier servidor.</w:t>
+        <w:t xml:space="preserve">Soporta versiones antiguas de </w:t>
+      </w:r>
+      <w:proofErr w:type="spellStart"/>
+      <w:r>
+        <w:t>PHP+MySQL</w:t>
+      </w:r>
+      <w:proofErr w:type="spellEnd"/>
+      <w:r>
+        <w:t xml:space="preserve"> lo que hace que funcione prácticamente en cualquier servidor.</w:t>
       </w:r>
     </w:p>
     <w:p>
@@ -6113,7 +6263,15 @@
         <w:t>u</w:t>
       </w:r>
       <w:r>
-        <w:t xml:space="preserve"> open source.</w:t>
+        <w:t xml:space="preserve"> open </w:t>
+      </w:r>
+      <w:proofErr w:type="spellStart"/>
+      <w:r>
+        <w:t>source</w:t>
+      </w:r>
+      <w:proofErr w:type="spellEnd"/>
+      <w:r>
+        <w:t>.</w:t>
       </w:r>
     </w:p>
     <w:p>
@@ -6125,7 +6283,15 @@
         </w:numPr>
       </w:pPr>
       <w:r>
-        <w:t>CodeIgniter usa una versión modificada del Patrón de Base de Datos Active Record. Este patrón permite obtener, insertar y actualizar información en tu base de datos con mínima codificación. Permite consultas más seguras, ya que los valores son escapadas automáticamente por el sistema.</w:t>
+        <w:t xml:space="preserve">CodeIgniter usa una versión modificada del Patrón de Base de Datos Active </w:t>
+      </w:r>
+      <w:proofErr w:type="spellStart"/>
+      <w:r>
+        <w:t>Record</w:t>
+      </w:r>
+      <w:proofErr w:type="spellEnd"/>
+      <w:r>
+        <w:t>. Este patrón permite obtener, insertar y actualizar información en tu base de datos con mínima codificación. Permite consultas más seguras, ya que los valores son escapadas automáticamente por el sistema.</w:t>
       </w:r>
     </w:p>
     <w:p>
@@ -6159,7 +6325,6 @@
           <w:id w:val="-208037703"/>
           <w:citation/>
         </w:sdtPr>
-        <w:sdtEndPr/>
         <w:sdtContent>
           <w:r>
             <w:fldChar w:fldCharType="begin"/>
@@ -6264,7 +6429,6 @@
           <w:id w:val="1344272698"/>
           <w:citation/>
         </w:sdtPr>
-        <w:sdtEndPr/>
         <w:sdtContent>
           <w:r>
             <w:fldChar w:fldCharType="begin"/>
@@ -6559,7 +6723,15 @@
         <w:t>compatible</w:t>
       </w:r>
       <w:r>
-        <w:t xml:space="preserve"> con PHP, MtSQL y algo </w:t>
+        <w:t xml:space="preserve"> con PHP, </w:t>
+      </w:r>
+      <w:proofErr w:type="spellStart"/>
+      <w:r>
+        <w:t>MtSQL</w:t>
+      </w:r>
+      <w:proofErr w:type="spellEnd"/>
+      <w:r>
+        <w:t xml:space="preserve"> y algo </w:t>
       </w:r>
       <w:r>
         <w:t>más</w:t>
@@ -6608,8 +6780,13 @@
     </w:p>
     <w:p>
       <w:r>
-        <w:t>Se ha comparado con LucusHost</w:t>
-      </w:r>
+        <w:t xml:space="preserve">Se ha comparado con </w:t>
+      </w:r>
+      <w:proofErr w:type="spellStart"/>
+      <w:r>
+        <w:t>LucusHost</w:t>
+      </w:r>
+      <w:proofErr w:type="spellEnd"/>
       <w:r>
         <w:t xml:space="preserve"> nos da menos </w:t>
       </w:r>
@@ -6783,7 +6960,6 @@
           <w:id w:val="-585457286"/>
           <w:citation/>
         </w:sdtPr>
-        <w:sdtEndPr/>
         <w:sdtContent>
           <w:r>
             <w:rPr>
@@ -6900,7 +7076,6 @@
           <w:id w:val="-1006978714"/>
           <w:citation/>
         </w:sdtPr>
-        <w:sdtEndPr/>
         <w:sdtContent>
           <w:r>
             <w:fldChar w:fldCharType="begin"/>
@@ -6932,7 +7107,6 @@
           <w:id w:val="74097813"/>
           <w:citation/>
         </w:sdtPr>
-        <w:sdtEndPr/>
         <w:sdtContent>
           <w:r>
             <w:fldChar w:fldCharType="begin"/>
@@ -6967,7 +7141,6 @@
           <w:id w:val="-2003881859"/>
           <w:citation/>
         </w:sdtPr>
-        <w:sdtEndPr/>
         <w:sdtContent>
           <w:r>
             <w:fldChar w:fldCharType="begin"/>
@@ -7068,30 +7241,22 @@
       <w:r>
         <w:t xml:space="preserve">Ilustración </w:t>
       </w:r>
-      <w:r>
-        <w:fldChar w:fldCharType="begin"/>
-      </w:r>
-      <w:r>
-        <w:instrText xml:space="preserve"> SEQ Ilustración \* ARABIC </w:instrText>
-      </w:r>
-      <w:r>
-        <w:fldChar w:fldCharType="separate"/>
-      </w:r>
-      <w:r>
-        <w:rPr>
-          <w:noProof/>
-        </w:rPr>
-        <w:t>2</w:t>
-      </w:r>
-      <w:r>
-        <w:rPr>
-          <w:noProof/>
-        </w:rPr>
-        <w:fldChar w:fldCharType="end"/>
-      </w:r>
-      <w:r>
-        <w:t xml:space="preserve"> Boceto de Login</w:t>
-      </w:r>
+      <w:fldSimple w:instr=" SEQ Ilustración \* ARABIC ">
+        <w:r>
+          <w:rPr>
+            <w:noProof/>
+          </w:rPr>
+          <w:t>2</w:t>
+        </w:r>
+      </w:fldSimple>
+      <w:r>
+        <w:t xml:space="preserve"> Boceto de </w:t>
+      </w:r>
+      <w:proofErr w:type="spellStart"/>
+      <w:r>
+        <w:t>Login</w:t>
+      </w:r>
+      <w:proofErr w:type="spellEnd"/>
     </w:p>
     <w:p>
       <w:pPr>
@@ -7161,27 +7326,14 @@
       <w:r>
         <w:t xml:space="preserve">Ilustración </w:t>
       </w:r>
-      <w:r>
-        <w:fldChar w:fldCharType="begin"/>
-      </w:r>
-      <w:r>
-        <w:instrText xml:space="preserve"> SEQ Ilustración \* ARABIC </w:instrText>
-      </w:r>
-      <w:r>
-        <w:fldChar w:fldCharType="separate"/>
-      </w:r>
-      <w:r>
-        <w:rPr>
-          <w:noProof/>
-        </w:rPr>
-        <w:t>3</w:t>
-      </w:r>
-      <w:r>
-        <w:rPr>
-          <w:noProof/>
-        </w:rPr>
-        <w:fldChar w:fldCharType="end"/>
-      </w:r>
+      <w:fldSimple w:instr=" SEQ Ilustración \* ARABIC ">
+        <w:r>
+          <w:rPr>
+            <w:noProof/>
+          </w:rPr>
+          <w:t>3</w:t>
+        </w:r>
+      </w:fldSimple>
       <w:r>
         <w:t xml:space="preserve"> Boceto de Inicio</w:t>
       </w:r>
@@ -7253,27 +7405,14 @@
       <w:r>
         <w:t xml:space="preserve">Ilustración </w:t>
       </w:r>
-      <w:r>
-        <w:fldChar w:fldCharType="begin"/>
-      </w:r>
-      <w:r>
-        <w:instrText xml:space="preserve"> SEQ Ilustración \* ARABIC </w:instrText>
-      </w:r>
-      <w:r>
-        <w:fldChar w:fldCharType="separate"/>
-      </w:r>
-      <w:r>
-        <w:rPr>
-          <w:noProof/>
-        </w:rPr>
-        <w:t>4</w:t>
-      </w:r>
-      <w:r>
-        <w:rPr>
-          <w:noProof/>
-        </w:rPr>
-        <w:fldChar w:fldCharType="end"/>
-      </w:r>
+      <w:fldSimple w:instr=" SEQ Ilustración \* ARABIC ">
+        <w:r>
+          <w:rPr>
+            <w:noProof/>
+          </w:rPr>
+          <w:t>4</w:t>
+        </w:r>
+      </w:fldSimple>
       <w:r>
         <w:t xml:space="preserve"> Boceto de Cursos</w:t>
       </w:r>
@@ -7345,27 +7484,14 @@
       <w:r>
         <w:t xml:space="preserve">Ilustración </w:t>
       </w:r>
-      <w:r>
-        <w:fldChar w:fldCharType="begin"/>
-      </w:r>
-      <w:r>
-        <w:instrText xml:space="preserve"> SEQ Ilustración \* ARABIC </w:instrText>
-      </w:r>
-      <w:r>
-        <w:fldChar w:fldCharType="separate"/>
-      </w:r>
-      <w:r>
-        <w:rPr>
-          <w:noProof/>
-        </w:rPr>
-        <w:t>5</w:t>
-      </w:r>
-      <w:r>
-        <w:rPr>
-          <w:noProof/>
-        </w:rPr>
-        <w:fldChar w:fldCharType="end"/>
-      </w:r>
+      <w:fldSimple w:instr=" SEQ Ilustración \* ARABIC ">
+        <w:r>
+          <w:rPr>
+            <w:noProof/>
+          </w:rPr>
+          <w:t>5</w:t>
+        </w:r>
+      </w:fldSimple>
       <w:r>
         <w:t xml:space="preserve"> Bocetos de conócenos</w:t>
       </w:r>
@@ -7438,27 +7564,14 @@
       <w:r>
         <w:t xml:space="preserve">Ilustración </w:t>
       </w:r>
-      <w:r>
-        <w:fldChar w:fldCharType="begin"/>
-      </w:r>
-      <w:r>
-        <w:instrText xml:space="preserve"> SEQ Ilustración \* ARABIC </w:instrText>
-      </w:r>
-      <w:r>
-        <w:fldChar w:fldCharType="separate"/>
-      </w:r>
-      <w:r>
-        <w:rPr>
-          <w:noProof/>
-        </w:rPr>
-        <w:t>6</w:t>
-      </w:r>
-      <w:r>
-        <w:rPr>
-          <w:noProof/>
-        </w:rPr>
-        <w:fldChar w:fldCharType="end"/>
-      </w:r>
+      <w:fldSimple w:instr=" SEQ Ilustración \* ARABIC ">
+        <w:r>
+          <w:rPr>
+            <w:noProof/>
+          </w:rPr>
+          <w:t>6</w:t>
+        </w:r>
+      </w:fldSimple>
       <w:r>
         <w:t xml:space="preserve"> Boceto de Apoyos</w:t>
       </w:r>
@@ -7672,7 +7785,15 @@
         <w:t>INTERFACES</w:t>
       </w:r>
       <w:r>
-        <w:t xml:space="preserve"> Y GUIs DE LA APLICACIÓN DEL LADO CLIENTE</w:t>
+        <w:t xml:space="preserve"> Y </w:t>
+      </w:r>
+      <w:proofErr w:type="spellStart"/>
+      <w:r>
+        <w:t>GUIs</w:t>
+      </w:r>
+      <w:proofErr w:type="spellEnd"/>
+      <w:r>
+        <w:t xml:space="preserve"> DE LA APLICACIÓN DEL LADO CLIENTE</w:t>
       </w:r>
       <w:bookmarkEnd w:id="20"/>
     </w:p>
@@ -7880,7 +8001,6 @@
           <w:id w:val="-825355461"/>
           <w:citation/>
         </w:sdtPr>
-        <w:sdtEndPr/>
         <w:sdtContent>
           <w:r>
             <w:fldChar w:fldCharType="begin"/>
@@ -7982,7 +8102,6 @@
           <w:id w:val="-501432108"/>
           <w:citation/>
         </w:sdtPr>
-        <w:sdtEndPr/>
         <w:sdtContent>
           <w:r>
             <w:fldChar w:fldCharType="begin"/>
@@ -8128,7 +8247,6 @@
           <w:id w:val="585032834"/>
           <w:citation/>
         </w:sdtPr>
-        <w:sdtEndPr/>
         <w:sdtContent>
           <w:r>
             <w:fldChar w:fldCharType="begin"/>
@@ -8182,7 +8300,13 @@
         <w:t xml:space="preserve"> eléctrica </w:t>
       </w:r>
       <w:r>
-        <w:t>se puede tomar la medida preventiva de poner un regulador de voltaje entre la conexión y la laptop, pero si la descarga llega a ser demasiado fuerte y quema el regulador se tendría que recurrir a una medida correctiva de ya sea poner una tierra física lo cual implica la restructuración del cableado si es que  la instalación no cuenta con el cableado necesario.</w:t>
+        <w:t xml:space="preserve">se puede tomar la medida preventiva de poner un regulador de voltaje entre la conexión y la laptop, pero si la descarga llega a ser demasiado fuerte y quema el regulador se tendría que recurrir a una medida correctiva de ya sea poner una tierra física lo cual implica la restructuración del cableado si es </w:t>
+      </w:r>
+      <w:r>
+        <w:t>que la</w:t>
+      </w:r>
+      <w:r>
+        <w:t xml:space="preserve"> instalación no cuenta con el cableado necesario.</w:t>
       </w:r>
     </w:p>
     <w:p/>
@@ -8438,15 +8562,7 @@
                 <w:color w:val="00000A"/>
                 <w:sz w:val="22"/>
               </w:rPr>
-              <w:t>1.</w:t>
-            </w:r>
-            <w:r>
-              <w:rPr>
-                <w:rFonts w:ascii="Calibri"/>
-                <w:color w:val="00000A"/>
-                <w:sz w:val="22"/>
-              </w:rPr>
-              <w:t>Alfonso Yafhil Solorzano Tinajero</w:t>
+              <w:t>1.Alfonso Yafhil Solorzano Tinajero</w:t>
             </w:r>
           </w:p>
         </w:tc>
@@ -8593,15 +8709,7 @@
                 <w:color w:val="00000A"/>
                 <w:sz w:val="22"/>
               </w:rPr>
-              <w:t>2.</w:t>
-            </w:r>
-            <w:r>
-              <w:rPr>
-                <w:rFonts w:ascii="Calibri"/>
-                <w:color w:val="00000A"/>
-                <w:sz w:val="22"/>
-              </w:rPr>
-              <w:t>Jorge Luis Troncoso Camacho</w:t>
+              <w:t>2.Jorge Luis Troncoso Camacho</w:t>
             </w:r>
           </w:p>
         </w:tc>
@@ -8620,6 +8728,9 @@
             <w:pPr>
               <w:spacing w:after="0"/>
             </w:pPr>
+            <w:r>
+              <w:t>9</w:t>
+            </w:r>
           </w:p>
         </w:tc>
         <w:tc>
@@ -8637,6 +8748,9 @@
             <w:pPr>
               <w:spacing w:after="0"/>
             </w:pPr>
+            <w:r>
+              <w:t>8</w:t>
+            </w:r>
           </w:p>
         </w:tc>
         <w:tc>
@@ -8654,6 +8768,9 @@
             <w:pPr>
               <w:spacing w:after="0"/>
             </w:pPr>
+            <w:r>
+              <w:t>9</w:t>
+            </w:r>
           </w:p>
         </w:tc>
         <w:tc>
@@ -8671,6 +8788,9 @@
             <w:pPr>
               <w:spacing w:after="0"/>
             </w:pPr>
+            <w:r>
+              <w:t>9</w:t>
+            </w:r>
           </w:p>
         </w:tc>
         <w:tc>
@@ -8688,6 +8808,9 @@
             <w:pPr>
               <w:spacing w:after="0"/>
             </w:pPr>
+            <w:r>
+              <w:t>9</w:t>
+            </w:r>
           </w:p>
         </w:tc>
         <w:tc>
@@ -8705,6 +8828,9 @@
             <w:pPr>
               <w:spacing w:after="0"/>
             </w:pPr>
+            <w:r>
+              <w:t>8.8</w:t>
+            </w:r>
           </w:p>
         </w:tc>
       </w:tr>
@@ -8730,15 +8856,7 @@
                 <w:color w:val="00000A"/>
                 <w:sz w:val="22"/>
               </w:rPr>
-              <w:t>3.</w:t>
-            </w:r>
-            <w:r>
-              <w:rPr>
-                <w:rFonts w:ascii="Calibri"/>
-                <w:color w:val="00000A"/>
-                <w:sz w:val="22"/>
-              </w:rPr>
-              <w:t xml:space="preserve"> Miguel </w:t>
+              <w:t xml:space="preserve">3. Miguel </w:t>
             </w:r>
             <w:r>
               <w:rPr>
@@ -8883,15 +9001,7 @@
                 <w:color w:val="00000A"/>
                 <w:sz w:val="22"/>
               </w:rPr>
-              <w:t>4.</w:t>
-            </w:r>
-            <w:r>
-              <w:rPr>
-                <w:rFonts w:ascii="Calibri"/>
-                <w:color w:val="00000A"/>
-                <w:sz w:val="22"/>
-              </w:rPr>
-              <w:t xml:space="preserve"> Antonio Tapia Montero</w:t>
+              <w:t>4. Antonio Tapia Montero</w:t>
             </w:r>
           </w:p>
         </w:tc>
@@ -9210,7 +9320,6 @@
             <w:id w:val="111145805"/>
             <w:bibliography/>
           </w:sdtPr>
-          <w:sdtEndPr/>
           <w:sdtContent>
             <w:p>
               <w:pPr>
@@ -10066,7 +10175,23 @@
                 <w:sz w:val="16"/>
                 <w:szCs w:val="16"/>
               </w:rPr>
-              <w:t>Investigar mas sobre las modificaciones de ciertos documentos, debido a que no todo el archivo se puede subir de forma normal.</w:t>
+              <w:t xml:space="preserve">Investigar </w:t>
+            </w:r>
+            <w:proofErr w:type="spellStart"/>
+            <w:r>
+              <w:rPr>
+                <w:sz w:val="16"/>
+                <w:szCs w:val="16"/>
+              </w:rPr>
+              <w:t>mas</w:t>
+            </w:r>
+            <w:proofErr w:type="spellEnd"/>
+            <w:r>
+              <w:rPr>
+                <w:sz w:val="16"/>
+                <w:szCs w:val="16"/>
+              </w:rPr>
+              <w:t xml:space="preserve"> sobre las modificaciones de ciertos documentos, debido a que no todo el archivo se puede subir de forma normal.</w:t>
             </w:r>
           </w:p>
         </w:tc>
@@ -10179,7 +10304,23 @@
                 <w:sz w:val="16"/>
                 <w:szCs w:val="16"/>
               </w:rPr>
-              <w:t xml:space="preserve">Programador, diseñador, tester </w:t>
+              <w:t xml:space="preserve">Programador, diseñador, </w:t>
+            </w:r>
+            <w:proofErr w:type="spellStart"/>
+            <w:r>
+              <w:rPr>
+                <w:sz w:val="16"/>
+                <w:szCs w:val="16"/>
+              </w:rPr>
+              <w:t>tester</w:t>
+            </w:r>
+            <w:proofErr w:type="spellEnd"/>
+            <w:r>
+              <w:rPr>
+                <w:sz w:val="16"/>
+                <w:szCs w:val="16"/>
+              </w:rPr>
+              <w:t xml:space="preserve"> </w:t>
             </w:r>
           </w:p>
         </w:tc>
@@ -12001,6 +12142,7 @@
                 <w:szCs w:val="16"/>
               </w:rPr>
             </w:pPr>
+            <w:proofErr w:type="spellStart"/>
             <w:r>
               <w:rPr>
                 <w:sz w:val="16"/>
@@ -12008,6 +12150,7 @@
               </w:rPr>
               <w:t>Tester</w:t>
             </w:r>
+            <w:proofErr w:type="spellEnd"/>
             <w:r>
               <w:rPr>
                 <w:sz w:val="16"/>
@@ -12233,6 +12376,8 @@
                 <w:szCs w:val="16"/>
               </w:rPr>
             </w:pPr>
+            <w:proofErr w:type="spellStart"/>
+            <w:proofErr w:type="gramStart"/>
             <w:r>
               <w:rPr>
                 <w:sz w:val="16"/>
@@ -12245,7 +12390,16 @@
                 <w:sz w:val="16"/>
                 <w:szCs w:val="16"/>
               </w:rPr>
-              <w:t>,Jorge luis</w:t>
+              <w:t>,Jorge</w:t>
+            </w:r>
+            <w:proofErr w:type="spellEnd"/>
+            <w:proofErr w:type="gramEnd"/>
+            <w:r>
+              <w:rPr>
+                <w:sz w:val="16"/>
+                <w:szCs w:val="16"/>
+              </w:rPr>
+              <w:t xml:space="preserve"> luis</w:t>
             </w:r>
           </w:p>
         </w:tc>
@@ -12260,6 +12414,7 @@
                 <w:szCs w:val="16"/>
               </w:rPr>
             </w:pPr>
+            <w:proofErr w:type="spellStart"/>
             <w:r>
               <w:rPr>
                 <w:sz w:val="16"/>
@@ -12267,6 +12422,7 @@
               </w:rPr>
               <w:t>Tester</w:t>
             </w:r>
+            <w:proofErr w:type="spellEnd"/>
             <w:r>
               <w:rPr>
                 <w:sz w:val="16"/>
@@ -12533,7 +12689,23 @@
                 <w:sz w:val="16"/>
                 <w:szCs w:val="16"/>
               </w:rPr>
-              <w:t xml:space="preserve">Programador, diseñador, tester </w:t>
+              <w:t xml:space="preserve">Programador, diseñador, </w:t>
+            </w:r>
+            <w:proofErr w:type="spellStart"/>
+            <w:r>
+              <w:rPr>
+                <w:sz w:val="16"/>
+                <w:szCs w:val="16"/>
+              </w:rPr>
+              <w:t>tester</w:t>
+            </w:r>
+            <w:proofErr w:type="spellEnd"/>
+            <w:r>
+              <w:rPr>
+                <w:sz w:val="16"/>
+                <w:szCs w:val="16"/>
+              </w:rPr>
+              <w:t xml:space="preserve"> </w:t>
             </w:r>
           </w:p>
         </w:tc>
@@ -14805,12 +14977,21 @@
 </file>
 
 <file path=customXml/item2.xml><?xml version="1.0" encoding="utf-8"?>
+<?mso-contentType ?>
+<FormTemplates xmlns="http://schemas.microsoft.com/sharepoint/v3/contenttype/forms">
+  <Display>DocumentLibraryForm</Display>
+  <Edit>DocumentLibraryForm</Edit>
+  <New>DocumentLibraryForm</New>
+</FormTemplates>
+</file>
+
+<file path=customXml/item3.xml><?xml version="1.0" encoding="utf-8"?>
 <p:properties xmlns:p="http://schemas.microsoft.com/office/2006/metadata/properties" xmlns:xsi="http://www.w3.org/2001/XMLSchema-instance" xmlns:pc="http://schemas.microsoft.com/office/infopath/2007/PartnerControls">
   <documentManagement/>
 </p:properties>
 </file>
 
-<file path=customXml/item3.xml><?xml version="1.0" encoding="utf-8"?>
+<file path=customXml/item4.xml><?xml version="1.0" encoding="utf-8"?>
 <b:Sources xmlns:b="http://schemas.openxmlformats.org/officeDocument/2006/bibliography" xmlns="http://schemas.openxmlformats.org/officeDocument/2006/bibliography" SelectedStyle="\APASixthEditionOfficeOnline.xsl" StyleName="APA" Version="6">
   <b:Source>
     <b:Tag>Car14</b:Tag>
@@ -14946,15 +15127,6 @@
 </b:Sources>
 </file>
 
-<file path=customXml/item4.xml><?xml version="1.0" encoding="utf-8"?>
-<?mso-contentType ?>
-<FormTemplates xmlns="http://schemas.microsoft.com/sharepoint/v3/contenttype/forms">
-  <Display>DocumentLibraryForm</Display>
-  <Edit>DocumentLibraryForm</Edit>
-  <New>DocumentLibraryForm</New>
-</FormTemplates>
-</file>
-
 <file path=customXml/itemProps1.xml><?xml version="1.0" encoding="utf-8"?>
 <ds:datastoreItem xmlns:ds="http://schemas.openxmlformats.org/officeDocument/2006/customXml" ds:itemID="{98ADFF0E-ABF1-4CCB-9E7F-E6C0663DD88F}">
   <ds:schemaRefs>
@@ -14974,6 +15146,14 @@
 </file>
 
 <file path=customXml/itemProps2.xml><?xml version="1.0" encoding="utf-8"?>
+<ds:datastoreItem xmlns:ds="http://schemas.openxmlformats.org/officeDocument/2006/customXml" ds:itemID="{E416C08D-339C-476A-B666-349EB936CF4C}">
+  <ds:schemaRefs>
+    <ds:schemaRef ds:uri="http://schemas.microsoft.com/sharepoint/v3/contenttype/forms"/>
+  </ds:schemaRefs>
+</ds:datastoreItem>
+</file>
+
+<file path=customXml/itemProps3.xml><?xml version="1.0" encoding="utf-8"?>
 <ds:datastoreItem xmlns:ds="http://schemas.openxmlformats.org/officeDocument/2006/customXml" ds:itemID="{4E79C2B8-0E91-488F-B840-32914CD10ABE}">
   <ds:schemaRefs>
     <ds:schemaRef ds:uri="http://schemas.microsoft.com/office/2006/metadata/properties"/>
@@ -14982,18 +15162,10 @@
 </ds:datastoreItem>
 </file>
 
-<file path=customXml/itemProps3.xml><?xml version="1.0" encoding="utf-8"?>
-<ds:datastoreItem xmlns:ds="http://schemas.openxmlformats.org/officeDocument/2006/customXml" ds:itemID="{ED604BE5-425B-46F0-B498-C7437E21D028}">
+<file path=customXml/itemProps4.xml><?xml version="1.0" encoding="utf-8"?>
+<ds:datastoreItem xmlns:ds="http://schemas.openxmlformats.org/officeDocument/2006/customXml" ds:itemID="{D549BCFB-234D-4C9A-B198-601C88F36DF1}">
   <ds:schemaRefs>
     <ds:schemaRef ds:uri="http://schemas.openxmlformats.org/officeDocument/2006/bibliography"/>
   </ds:schemaRefs>
 </ds:datastoreItem>
-</file>
-
-<file path=customXml/itemProps4.xml><?xml version="1.0" encoding="utf-8"?>
-<ds:datastoreItem xmlns:ds="http://schemas.openxmlformats.org/officeDocument/2006/customXml" ds:itemID="{E416C08D-339C-476A-B666-349EB936CF4C}">
-  <ds:schemaRefs>
-    <ds:schemaRef ds:uri="http://schemas.microsoft.com/sharepoint/v3/contenttype/forms"/>
-  </ds:schemaRefs>
-</ds:datastoreItem>
 </file>
</xml_diff>

<commit_message>
Se modifico el reporte de la actividad se agrego nombre a ilustraciones
</commit_message>
<xml_diff>
--- a/04_JAMA/Reporte/04_JAMA_Reporte.docx
+++ b/04_JAMA/Reporte/04_JAMA_Reporte.docx
@@ -6325,6 +6325,7 @@
           <w:id w:val="-208037703"/>
           <w:citation/>
         </w:sdtPr>
+        <w:sdtEndPr/>
         <w:sdtContent>
           <w:r>
             <w:fldChar w:fldCharType="begin"/>
@@ -6429,6 +6430,7 @@
           <w:id w:val="1344272698"/>
           <w:citation/>
         </w:sdtPr>
+        <w:sdtEndPr/>
         <w:sdtContent>
           <w:r>
             <w:fldChar w:fldCharType="begin"/>
@@ -6960,6 +6962,7 @@
           <w:id w:val="-585457286"/>
           <w:citation/>
         </w:sdtPr>
+        <w:sdtEndPr/>
         <w:sdtContent>
           <w:r>
             <w:rPr>
@@ -7076,6 +7079,7 @@
           <w:id w:val="-1006978714"/>
           <w:citation/>
         </w:sdtPr>
+        <w:sdtEndPr/>
         <w:sdtContent>
           <w:r>
             <w:fldChar w:fldCharType="begin"/>
@@ -7107,6 +7111,7 @@
           <w:id w:val="74097813"/>
           <w:citation/>
         </w:sdtPr>
+        <w:sdtEndPr/>
         <w:sdtContent>
           <w:r>
             <w:fldChar w:fldCharType="begin"/>
@@ -7141,6 +7146,7 @@
           <w:id w:val="-2003881859"/>
           <w:citation/>
         </w:sdtPr>
+        <w:sdtEndPr/>
         <w:sdtContent>
           <w:r>
             <w:fldChar w:fldCharType="begin"/>
@@ -7241,14 +7247,27 @@
       <w:r>
         <w:t xml:space="preserve">Ilustración </w:t>
       </w:r>
-      <w:fldSimple w:instr=" SEQ Ilustración \* ARABIC ">
-        <w:r>
-          <w:rPr>
-            <w:noProof/>
-          </w:rPr>
-          <w:t>2</w:t>
-        </w:r>
-      </w:fldSimple>
+      <w:r>
+        <w:fldChar w:fldCharType="begin"/>
+      </w:r>
+      <w:r>
+        <w:instrText xml:space="preserve"> SEQ Ilustración \* ARABIC </w:instrText>
+      </w:r>
+      <w:r>
+        <w:fldChar w:fldCharType="separate"/>
+      </w:r>
+      <w:r>
+        <w:rPr>
+          <w:noProof/>
+        </w:rPr>
+        <w:t>2</w:t>
+      </w:r>
+      <w:r>
+        <w:rPr>
+          <w:noProof/>
+        </w:rPr>
+        <w:fldChar w:fldCharType="end"/>
+      </w:r>
       <w:r>
         <w:t xml:space="preserve"> Boceto de </w:t>
       </w:r>
@@ -7326,14 +7345,27 @@
       <w:r>
         <w:t xml:space="preserve">Ilustración </w:t>
       </w:r>
-      <w:fldSimple w:instr=" SEQ Ilustración \* ARABIC ">
-        <w:r>
-          <w:rPr>
-            <w:noProof/>
-          </w:rPr>
-          <w:t>3</w:t>
-        </w:r>
-      </w:fldSimple>
+      <w:r>
+        <w:fldChar w:fldCharType="begin"/>
+      </w:r>
+      <w:r>
+        <w:instrText xml:space="preserve"> SEQ Ilustración \* ARABIC </w:instrText>
+      </w:r>
+      <w:r>
+        <w:fldChar w:fldCharType="separate"/>
+      </w:r>
+      <w:r>
+        <w:rPr>
+          <w:noProof/>
+        </w:rPr>
+        <w:t>3</w:t>
+      </w:r>
+      <w:r>
+        <w:rPr>
+          <w:noProof/>
+        </w:rPr>
+        <w:fldChar w:fldCharType="end"/>
+      </w:r>
       <w:r>
         <w:t xml:space="preserve"> Boceto de Inicio</w:t>
       </w:r>
@@ -7405,14 +7437,27 @@
       <w:r>
         <w:t xml:space="preserve">Ilustración </w:t>
       </w:r>
-      <w:fldSimple w:instr=" SEQ Ilustración \* ARABIC ">
-        <w:r>
-          <w:rPr>
-            <w:noProof/>
-          </w:rPr>
-          <w:t>4</w:t>
-        </w:r>
-      </w:fldSimple>
+      <w:r>
+        <w:fldChar w:fldCharType="begin"/>
+      </w:r>
+      <w:r>
+        <w:instrText xml:space="preserve"> SEQ Ilustración \* ARABIC </w:instrText>
+      </w:r>
+      <w:r>
+        <w:fldChar w:fldCharType="separate"/>
+      </w:r>
+      <w:r>
+        <w:rPr>
+          <w:noProof/>
+        </w:rPr>
+        <w:t>4</w:t>
+      </w:r>
+      <w:r>
+        <w:rPr>
+          <w:noProof/>
+        </w:rPr>
+        <w:fldChar w:fldCharType="end"/>
+      </w:r>
       <w:r>
         <w:t xml:space="preserve"> Boceto de Cursos</w:t>
       </w:r>
@@ -7484,14 +7529,27 @@
       <w:r>
         <w:t xml:space="preserve">Ilustración </w:t>
       </w:r>
-      <w:fldSimple w:instr=" SEQ Ilustración \* ARABIC ">
-        <w:r>
-          <w:rPr>
-            <w:noProof/>
-          </w:rPr>
-          <w:t>5</w:t>
-        </w:r>
-      </w:fldSimple>
+      <w:r>
+        <w:fldChar w:fldCharType="begin"/>
+      </w:r>
+      <w:r>
+        <w:instrText xml:space="preserve"> SEQ Ilustración \* ARABIC </w:instrText>
+      </w:r>
+      <w:r>
+        <w:fldChar w:fldCharType="separate"/>
+      </w:r>
+      <w:r>
+        <w:rPr>
+          <w:noProof/>
+        </w:rPr>
+        <w:t>5</w:t>
+      </w:r>
+      <w:r>
+        <w:rPr>
+          <w:noProof/>
+        </w:rPr>
+        <w:fldChar w:fldCharType="end"/>
+      </w:r>
       <w:r>
         <w:t xml:space="preserve"> Bocetos de conócenos</w:t>
       </w:r>
@@ -7564,14 +7622,27 @@
       <w:r>
         <w:t xml:space="preserve">Ilustración </w:t>
       </w:r>
-      <w:fldSimple w:instr=" SEQ Ilustración \* ARABIC ">
-        <w:r>
-          <w:rPr>
-            <w:noProof/>
-          </w:rPr>
-          <w:t>6</w:t>
-        </w:r>
-      </w:fldSimple>
+      <w:r>
+        <w:fldChar w:fldCharType="begin"/>
+      </w:r>
+      <w:r>
+        <w:instrText xml:space="preserve"> SEQ Ilustración \* ARABIC </w:instrText>
+      </w:r>
+      <w:r>
+        <w:fldChar w:fldCharType="separate"/>
+      </w:r>
+      <w:r>
+        <w:rPr>
+          <w:noProof/>
+        </w:rPr>
+        <w:t>6</w:t>
+      </w:r>
+      <w:r>
+        <w:rPr>
+          <w:noProof/>
+        </w:rPr>
+        <w:fldChar w:fldCharType="end"/>
+      </w:r>
       <w:r>
         <w:t xml:space="preserve"> Boceto de Apoyos</w:t>
       </w:r>
@@ -7600,6 +7671,7 @@
     </w:p>
     <w:p>
       <w:pPr>
+        <w:keepNext/>
         <w:jc w:val="center"/>
       </w:pPr>
       <w:r>
@@ -7652,6 +7724,26 @@
     </w:p>
     <w:p>
       <w:pPr>
+        <w:pStyle w:val="Descripcin"/>
+        <w:jc w:val="center"/>
+      </w:pPr>
+      <w:r>
+        <w:t xml:space="preserve">Ilustración </w:t>
+      </w:r>
+      <w:fldSimple w:instr=" SEQ Ilustración \* ARABIC ">
+        <w:r>
+          <w:rPr>
+            <w:noProof/>
+          </w:rPr>
+          <w:t>7</w:t>
+        </w:r>
+      </w:fldSimple>
+      <w:r>
+        <w:t xml:space="preserve"> Diagrama E-R</w:t>
+      </w:r>
+    </w:p>
+    <w:p>
+      <w:pPr>
         <w:pStyle w:val="Ttulo2"/>
       </w:pPr>
       <w:bookmarkStart w:id="18" w:name="_Toc43480682"/>
@@ -7663,6 +7755,7 @@
     </w:p>
     <w:p>
       <w:pPr>
+        <w:keepNext/>
         <w:jc w:val="center"/>
       </w:pPr>
       <w:r>
@@ -7715,6 +7808,26 @@
     </w:p>
     <w:p>
       <w:pPr>
+        <w:pStyle w:val="Descripcin"/>
+        <w:jc w:val="center"/>
+      </w:pPr>
+      <w:r>
+        <w:t xml:space="preserve">Ilustración </w:t>
+      </w:r>
+      <w:fldSimple w:instr=" SEQ Ilustración \* ARABIC ">
+        <w:r>
+          <w:rPr>
+            <w:noProof/>
+          </w:rPr>
+          <w:t>8</w:t>
+        </w:r>
+      </w:fldSimple>
+      <w:r>
+        <w:t xml:space="preserve"> Diagrama Relacional</w:t>
+      </w:r>
+    </w:p>
+    <w:p>
+      <w:pPr>
         <w:pStyle w:val="Ttulo2"/>
       </w:pPr>
       <w:bookmarkStart w:id="19" w:name="_Toc43480683"/>
@@ -8001,6 +8114,7 @@
           <w:id w:val="-825355461"/>
           <w:citation/>
         </w:sdtPr>
+        <w:sdtEndPr/>
         <w:sdtContent>
           <w:r>
             <w:fldChar w:fldCharType="begin"/>
@@ -8102,6 +8216,7 @@
           <w:id w:val="-501432108"/>
           <w:citation/>
         </w:sdtPr>
+        <w:sdtEndPr/>
         <w:sdtContent>
           <w:r>
             <w:fldChar w:fldCharType="begin"/>
@@ -8247,6 +8362,7 @@
           <w:id w:val="585032834"/>
           <w:citation/>
         </w:sdtPr>
+        <w:sdtEndPr/>
         <w:sdtContent>
           <w:r>
             <w:fldChar w:fldCharType="begin"/>
@@ -9320,6 +9436,7 @@
             <w:id w:val="111145805"/>
             <w:bibliography/>
           </w:sdtPr>
+          <w:sdtEndPr/>
           <w:sdtContent>
             <w:p>
               <w:pPr>
@@ -10177,15 +10294,13 @@
               </w:rPr>
               <w:t xml:space="preserve">Investigar </w:t>
             </w:r>
-            <w:proofErr w:type="spellStart"/>
-            <w:r>
-              <w:rPr>
-                <w:sz w:val="16"/>
-                <w:szCs w:val="16"/>
-              </w:rPr>
-              <w:t>mas</w:t>
-            </w:r>
-            <w:proofErr w:type="spellEnd"/>
+            <w:r>
+              <w:rPr>
+                <w:sz w:val="16"/>
+                <w:szCs w:val="16"/>
+              </w:rPr>
+              <w:t>más</w:t>
+            </w:r>
             <w:r>
               <w:rPr>
                 <w:sz w:val="16"/>
@@ -12377,7 +12492,6 @@
               </w:rPr>
             </w:pPr>
             <w:proofErr w:type="spellStart"/>
-            <w:proofErr w:type="gramStart"/>
             <w:r>
               <w:rPr>
                 <w:sz w:val="16"/>
@@ -12393,7 +12507,6 @@
               <w:t>,Jorge</w:t>
             </w:r>
             <w:proofErr w:type="spellEnd"/>
-            <w:proofErr w:type="gramEnd"/>
             <w:r>
               <w:rPr>
                 <w:sz w:val="16"/>
@@ -14827,6 +14940,15 @@
 </file>
 
 <file path=customXml/item1.xml><?xml version="1.0" encoding="utf-8"?>
+<?mso-contentType ?>
+<FormTemplates xmlns="http://schemas.microsoft.com/sharepoint/v3/contenttype/forms">
+  <Display>DocumentLibraryForm</Display>
+  <Edit>DocumentLibraryForm</Edit>
+  <New>DocumentLibraryForm</New>
+</FormTemplates>
+</file>
+
+<file path=customXml/item2.xml><?xml version="1.0" encoding="utf-8"?>
 <ct:contentTypeSchema xmlns:ct="http://schemas.microsoft.com/office/2006/metadata/contentType" xmlns:ma="http://schemas.microsoft.com/office/2006/metadata/properties/metaAttributes" ct:_="" ma:_="" ma:contentTypeName="Documento" ma:contentTypeID="0x010100961C7B7B64DF054686AADD4B5702431F" ma:contentTypeVersion="5" ma:contentTypeDescription="Crear nuevo documento." ma:contentTypeScope="" ma:versionID="ac1bedfb1bdc725ba82c8db2ffb25b5e">
   <xsd:schema xmlns:xsd="http://www.w3.org/2001/XMLSchema" xmlns:xs="http://www.w3.org/2001/XMLSchema" xmlns:p="http://schemas.microsoft.com/office/2006/metadata/properties" xmlns:ns2="13757544-0856-41d1-952f-3623db03ab8f" targetNamespace="http://schemas.microsoft.com/office/2006/metadata/properties" ma:root="true" ma:fieldsID="302f1cddb85a2350a1f7e0c352c81b34" ns2:_="">
     <xsd:import namespace="13757544-0856-41d1-952f-3623db03ab8f"/>
@@ -14976,15 +15098,6 @@
 </ct:contentTypeSchema>
 </file>
 
-<file path=customXml/item2.xml><?xml version="1.0" encoding="utf-8"?>
-<?mso-contentType ?>
-<FormTemplates xmlns="http://schemas.microsoft.com/sharepoint/v3/contenttype/forms">
-  <Display>DocumentLibraryForm</Display>
-  <Edit>DocumentLibraryForm</Edit>
-  <New>DocumentLibraryForm</New>
-</FormTemplates>
-</file>
-
 <file path=customXml/item3.xml><?xml version="1.0" encoding="utf-8"?>
 <p:properties xmlns:p="http://schemas.microsoft.com/office/2006/metadata/properties" xmlns:xsi="http://www.w3.org/2001/XMLSchema-instance" xmlns:pc="http://schemas.microsoft.com/office/infopath/2007/PartnerControls">
   <documentManagement/>
@@ -15128,6 +15241,14 @@
 </file>
 
 <file path=customXml/itemProps1.xml><?xml version="1.0" encoding="utf-8"?>
+<ds:datastoreItem xmlns:ds="http://schemas.openxmlformats.org/officeDocument/2006/customXml" ds:itemID="{E416C08D-339C-476A-B666-349EB936CF4C}">
+  <ds:schemaRefs>
+    <ds:schemaRef ds:uri="http://schemas.microsoft.com/sharepoint/v3/contenttype/forms"/>
+  </ds:schemaRefs>
+</ds:datastoreItem>
+</file>
+
+<file path=customXml/itemProps2.xml><?xml version="1.0" encoding="utf-8"?>
 <ds:datastoreItem xmlns:ds="http://schemas.openxmlformats.org/officeDocument/2006/customXml" ds:itemID="{98ADFF0E-ABF1-4CCB-9E7F-E6C0663DD88F}">
   <ds:schemaRefs>
     <ds:schemaRef ds:uri="http://schemas.microsoft.com/office/2006/metadata/contentType"/>
@@ -15145,14 +15266,6 @@
 </ds:datastoreItem>
 </file>
 
-<file path=customXml/itemProps2.xml><?xml version="1.0" encoding="utf-8"?>
-<ds:datastoreItem xmlns:ds="http://schemas.openxmlformats.org/officeDocument/2006/customXml" ds:itemID="{E416C08D-339C-476A-B666-349EB936CF4C}">
-  <ds:schemaRefs>
-    <ds:schemaRef ds:uri="http://schemas.microsoft.com/sharepoint/v3/contenttype/forms"/>
-  </ds:schemaRefs>
-</ds:datastoreItem>
-</file>
-
 <file path=customXml/itemProps3.xml><?xml version="1.0" encoding="utf-8"?>
 <ds:datastoreItem xmlns:ds="http://schemas.openxmlformats.org/officeDocument/2006/customXml" ds:itemID="{4E79C2B8-0E91-488F-B840-32914CD10ABE}">
   <ds:schemaRefs>
@@ -15163,7 +15276,7 @@
 </file>
 
 <file path=customXml/itemProps4.xml><?xml version="1.0" encoding="utf-8"?>
-<ds:datastoreItem xmlns:ds="http://schemas.openxmlformats.org/officeDocument/2006/customXml" ds:itemID="{D549BCFB-234D-4C9A-B198-601C88F36DF1}">
+<ds:datastoreItem xmlns:ds="http://schemas.openxmlformats.org/officeDocument/2006/customXml" ds:itemID="{0CE87D7A-6F17-41A9-97F7-A3D9F8895ADA}">
   <ds:schemaRefs>
     <ds:schemaRef ds:uri="http://schemas.openxmlformats.org/officeDocument/2006/bibliography"/>
   </ds:schemaRefs>

</xml_diff>

<commit_message>
Acabo de realizar las modificaciones y correcciones en el documento , al igual acabo de agregar las capturas del sitio.
</commit_message>
<xml_diff>
--- a/04_JAMA/Reporte/04_JAMA_Reporte.docx
+++ b/04_JAMA/Reporte/04_JAMA_Reporte.docx
@@ -826,7 +826,21 @@
                 <w:rFonts w:eastAsia="Times New Roman" w:cs="Times New Roman"/>
                 <w:lang w:val="es-ES_tradnl" w:eastAsia="es-MX"/>
               </w:rPr>
-              <w:t>Alfonso Yafhil Solorzano Tinajero</w:t>
+              <w:t xml:space="preserve">Alfonso Yafhil </w:t>
+            </w:r>
+            <w:r>
+              <w:rPr>
+                <w:rFonts w:eastAsia="Times New Roman" w:cs="Times New Roman"/>
+                <w:lang w:val="es-ES_tradnl" w:eastAsia="es-MX"/>
+              </w:rPr>
+              <w:t>Solórzano</w:t>
+            </w:r>
+            <w:r>
+              <w:rPr>
+                <w:rFonts w:eastAsia="Times New Roman" w:cs="Times New Roman"/>
+                <w:lang w:val="es-ES_tradnl" w:eastAsia="es-MX"/>
+              </w:rPr>
+              <w:t xml:space="preserve"> Tinajero</w:t>
             </w:r>
           </w:p>
         </w:tc>
@@ -941,7 +955,14 @@
                 <w:rFonts w:eastAsia="Times New Roman" w:cs="Times New Roman"/>
                 <w:lang w:val="es-ES_tradnl" w:eastAsia="es-MX"/>
               </w:rPr>
-              <w:t>Aaron Pedro Hernández Jacobo</w:t>
+              <w:t>Aarón</w:t>
+            </w:r>
+            <w:r>
+              <w:rPr>
+                <w:rFonts w:eastAsia="Times New Roman" w:cs="Times New Roman"/>
+                <w:lang w:val="es-ES_tradnl" w:eastAsia="es-MX"/>
+              </w:rPr>
+              <w:t xml:space="preserve"> Pedro Hernández Jacobo</w:t>
             </w:r>
           </w:p>
         </w:tc>
@@ -2966,7 +2987,13 @@
     </w:p>
     <w:p>
       <w:r>
-        <w:t>Para muchos la documentación de un proyecto no parece ser una parte importante del desarrollo de proyectos, en el área de las TIC´s hemos visto que gracias a nuestra buena o mala documentación pude repercutir a tal grado de que el proyecto sea desechado y exista la perdida de dinero.</w:t>
+        <w:t xml:space="preserve">Para muchos la documentación de un proyecto no parece ser una parte importante del desarrollo de proyectos, en el área de las </w:t>
+      </w:r>
+      <w:r>
+        <w:t>Tics</w:t>
+      </w:r>
+      <w:r>
+        <w:t xml:space="preserve"> hemos visto que gracias a nuestra buena o mala documentación pude repercutir a tal grado de que el proyecto sea desechado y exista la perdida de dinero.</w:t>
       </w:r>
     </w:p>
     <w:p>
@@ -3165,7 +3192,13 @@
         <w:t xml:space="preserve">, o estructuración de códigos </w:t>
       </w:r>
       <w:r>
-        <w:t xml:space="preserve">y si es que manejábamos CodeIgniter 3 ahora será mas complicado desacostumbrarse a esa versión; por otro </w:t>
+        <w:t xml:space="preserve">y si es que manejábamos CodeIgniter 3 ahora será </w:t>
+      </w:r>
+      <w:r>
+        <w:t>más</w:t>
+      </w:r>
+      <w:r>
+        <w:t xml:space="preserve"> complicado desacostumbrarse a esa versión; por otro </w:t>
       </w:r>
       <w:r>
         <w:t>lado,</w:t>
@@ -3179,7 +3212,13 @@
         <w:t>También</w:t>
       </w:r>
       <w:r>
-        <w:t xml:space="preserve"> se esta utilizando Co</w:t>
+        <w:t xml:space="preserve"> se </w:t>
+      </w:r>
+      <w:r>
+        <w:t>está</w:t>
+      </w:r>
+      <w:r>
+        <w:t xml:space="preserve"> utilizando Co</w:t>
       </w:r>
       <w:r>
         <w:t>deIgniter debido a que aproximada mente desde el 200</w:t>
@@ -3263,7 +3302,13 @@
         <w:t xml:space="preserve"> del 5.4 al contrario de CodeIgniter</w:t>
       </w:r>
       <w:r>
-        <w:t xml:space="preserve"> y por ultimo la curva de aprendizaje en esta pandemia es </w:t>
+        <w:t xml:space="preserve"> y por </w:t>
+      </w:r>
+      <w:r>
+        <w:t>último</w:t>
+      </w:r>
+      <w:r>
+        <w:t xml:space="preserve"> la curva de aprendizaje en esta pandemia es </w:t>
       </w:r>
       <w:r>
         <w:t>más</w:t>
@@ -3311,7 +3356,13 @@
         </w:numPr>
       </w:pPr>
       <w:r>
-        <w:t>Es sencillo de instalar, basta con subir los archivos al ftp y tocar un archivo de configuración para definir el acceso a la bd.</w:t>
+        <w:t>Es sencillo de instalar, basta con subir los archivos al ftp y tocar un archivo de configuració</w:t>
+      </w:r>
+      <w:r>
+        <w:t>n para definir el acceso a la BD</w:t>
+      </w:r>
+      <w:r>
+        <w:t>.</w:t>
       </w:r>
     </w:p>
     <w:p>
@@ -3621,7 +3672,13 @@
         <w:t xml:space="preserve"> el servidor apache debido a que es software gratuito y de código abierto</w:t>
       </w:r>
       <w:r>
-        <w:t xml:space="preserve">; también se esta utilizando debido a que </w:t>
+        <w:t xml:space="preserve">; también se </w:t>
+      </w:r>
+      <w:r>
+        <w:t>está</w:t>
+      </w:r>
+      <w:r>
+        <w:t xml:space="preserve"> utilizando debido a que </w:t>
       </w:r>
       <w:r>
         <w:t xml:space="preserve">permite subir contenido a la web </w:t>
@@ -3710,13 +3767,25 @@
         <w:t xml:space="preserve">Pues al usar el framework </w:t>
       </w:r>
       <w:r>
-        <w:t xml:space="preserve">CodeIgniter sabemos que esta basado al Modelo-Vista-Controlador y </w:t>
+        <w:t xml:space="preserve">CodeIgniter sabemos que </w:t>
+      </w:r>
+      <w:r>
+        <w:t>está</w:t>
+      </w:r>
+      <w:r>
+        <w:t xml:space="preserve"> basado al Modelo-Vista-Controlador y </w:t>
       </w:r>
       <w:r>
         <w:t>que es muy eficaz debido a su lenguaje de programación que es PHP</w:t>
       </w:r>
       <w:r>
-        <w:t xml:space="preserve"> mas aparte de que </w:t>
+        <w:t xml:space="preserve"> </w:t>
+      </w:r>
+      <w:r>
+        <w:t>más</w:t>
+      </w:r>
+      <w:r>
+        <w:t xml:space="preserve"> aparte de que </w:t>
       </w:r>
       <w:r>
         <w:t>es</w:t>
@@ -3755,13 +3824,25 @@
         <w:t>las bases de datos se manejara MySQL debido a que es muy rápido a la lectura y escritura</w:t>
       </w:r>
       <w:r>
-        <w:t>; nos archiva datos en tablas separadas, es mas flexible</w:t>
+        <w:t xml:space="preserve">; nos archiva datos en tablas separadas, es </w:t>
+      </w:r>
+      <w:r>
+        <w:t>más</w:t>
+      </w:r>
+      <w:r>
+        <w:t xml:space="preserve"> flexible</w:t>
       </w:r>
       <w:r>
         <w:t xml:space="preserve">, contiene licencia </w:t>
       </w:r>
       <w:r>
-        <w:t>GPL ya que es de uso libre y gratuito y mas del 9</w:t>
+        <w:t xml:space="preserve">GPL ya que es de uso libre y gratuito y </w:t>
+      </w:r>
+      <w:r>
+        <w:t>más</w:t>
+      </w:r>
+      <w:r>
+        <w:t xml:space="preserve"> del 9</w:t>
       </w:r>
       <w:r>
         <w:t>8</w:t>
@@ -3779,7 +3860,13 @@
         <w:t xml:space="preserve"> contra  MS SQL server</w:t>
       </w:r>
       <w:r>
-        <w:t xml:space="preserve"> ya que su primer punto por el cual no lo usamos es por que es de paga al ser de Microsoft</w:t>
+        <w:t xml:space="preserve"> ya que su primer punto por el cual no lo usamos es </w:t>
+      </w:r>
+      <w:r>
+        <w:t>porque</w:t>
+      </w:r>
+      <w:r>
+        <w:t xml:space="preserve"> es de paga al ser de Microsoft</w:t>
       </w:r>
       <w:r>
         <w:t>; y con el bajo presupuesto que se tiene al inicio de los proyectos no es tan viable.</w:t>
@@ -3816,13 +3903,31 @@
         <w:t>web</w:t>
       </w:r>
       <w:r>
-        <w:t xml:space="preserve">host, las razones del por que lo elegimos principalmente fue que no tiene </w:t>
+        <w:t xml:space="preserve">host, las razones del </w:t>
+      </w:r>
+      <w:r>
+        <w:t>por qué</w:t>
+      </w:r>
+      <w:r>
+        <w:t xml:space="preserve"> lo elegimos principalmente fue que no tiene </w:t>
       </w:r>
       <w:r>
         <w:t>costo mucho menos anuncios molestos, pero también e</w:t>
       </w:r>
       <w:r>
-        <w:t>s compartible con PHP, MtSQL y algo mas que hemos manejado es un Cpanel</w:t>
+        <w:t xml:space="preserve">s </w:t>
+      </w:r>
+      <w:r>
+        <w:t>compatible</w:t>
+      </w:r>
+      <w:r>
+        <w:t xml:space="preserve"> con PHP, MtSQL y algo </w:t>
+      </w:r>
+      <w:r>
+        <w:t>más</w:t>
+      </w:r>
+      <w:r>
+        <w:t xml:space="preserve"> que hemos manejado es un Cpanel</w:t>
       </w:r>
       <w:r>
         <w:t>.</w:t>
@@ -3831,7 +3936,13 @@
     <w:p>
       <w:r>
         <w:lastRenderedPageBreak/>
-        <w:t>Este es uno de los 10 mas reconocidos como web hosting gratuito</w:t>
+        <w:t xml:space="preserve">Este es uno de los 10 </w:t>
+      </w:r>
+      <w:r>
+        <w:t>más</w:t>
+      </w:r>
+      <w:r>
+        <w:t xml:space="preserve"> reconocidos como web hosting gratuito</w:t>
       </w:r>
       <w:r>
         <w:t xml:space="preserve">, en su versión free nos </w:t>
@@ -3920,7 +4031,13 @@
     </w:p>
     <w:p>
       <w:r>
-        <w:t xml:space="preserve">Pues justificamos la selección de esta estructura debido a que esta con los nombres necesarios para que la persona pueda acceder a la información que requiere desde cualquier </w:t>
+        <w:t xml:space="preserve">Pues justificamos la selección de esta estructura </w:t>
+      </w:r>
+      <w:r>
+        <w:t>debida</w:t>
+      </w:r>
+      <w:r>
+        <w:t xml:space="preserve"> a que esta con los nombres necesarios para que la persona pueda acceder a la información que requiere desde cualquier </w:t>
       </w:r>
       <w:r>
         <w:t>página del sitio</w:t>
@@ -4393,14 +4510,23 @@
       <w:bookmarkEnd w:id="18"/>
     </w:p>
     <w:p>
+      <w:pPr>
+        <w:sectPr>
+          <w:footerReference w:type="default" r:id="rId19"/>
+          <w:pgSz w:w="12240" w:h="15840"/>
+          <w:pgMar w:top="1417" w:right="1701" w:bottom="1417" w:left="1701" w:header="708" w:footer="708" w:gutter="0"/>
+          <w:cols w:space="708"/>
+          <w:docGrid w:linePitch="360"/>
+        </w:sectPr>
+      </w:pPr>
       <w:r>
         <w:rPr>
           <w:noProof/>
           <w:lang w:eastAsia="es-MX"/>
         </w:rPr>
         <w:drawing>
-          <wp:inline distT="0" distB="0" distL="0" distR="0" wp14:anchorId="04A405C4" wp14:editId="31CAFD7A">
-            <wp:extent cx="3686175" cy="4572000"/>
+          <wp:inline distT="0" distB="0" distL="0" distR="0" wp14:anchorId="5FB396B4" wp14:editId="04212510">
+            <wp:extent cx="5314950" cy="6743700"/>
             <wp:effectExtent l="0" t="0" r="0" b="0"/>
             <wp:docPr id="1592523383" name="Imagen 1592523383"/>
             <wp:cNvGraphicFramePr>
@@ -4414,7 +4540,7 @@
                     <pic:cNvPicPr/>
                   </pic:nvPicPr>
                   <pic:blipFill>
-                    <a:blip r:embed="rId19">
+                    <a:blip r:embed="rId20">
                       <a:extLst>
                         <a:ext uri="{28A0092B-C50C-407E-A947-70E740481C1C}">
                           <a14:useLocalDpi xmlns:a14="http://schemas.microsoft.com/office/drawing/2010/main" val="0"/>
@@ -4428,7 +4554,7 @@
                   <pic:spPr>
                     <a:xfrm>
                       <a:off x="0" y="0"/>
-                      <a:ext cx="3686175" cy="4572000"/>
+                      <a:ext cx="5314950" cy="6743700"/>
                     </a:xfrm>
                     <a:prstGeom prst="rect">
                       <a:avLst/>
@@ -4441,6 +4567,7 @@
         </w:drawing>
       </w:r>
     </w:p>
+    <w:p/>
     <w:p>
       <w:pPr>
         <w:pStyle w:val="Ttulo1"/>
@@ -4450,45 +4577,81 @@
         <w:t>INTERFACES</w:t>
       </w:r>
       <w:r>
-        <w:t xml:space="preserve"> Y GUIs DE LA APLICACIÓN DEL LADO CLIENTE</w:t>
+        <w:t xml:space="preserve"> Y GUIS</w:t>
+      </w:r>
+      <w:r>
+        <w:t xml:space="preserve"> DE LA APLICACIÓN DEL LADO CLIENTE</w:t>
       </w:r>
       <w:bookmarkEnd w:id="19"/>
+      <w:r>
+        <w:rPr>
+          <w:noProof/>
+          <w:lang w:eastAsia="es-MX"/>
+        </w:rPr>
+        <w:drawing>
+          <wp:inline distT="0" distB="0" distL="0" distR="0" wp14:anchorId="18E2A6D4" wp14:editId="17BB6D22">
+            <wp:extent cx="5612130" cy="7010400"/>
+            <wp:effectExtent l="0" t="0" r="7620" b="0"/>
+            <wp:docPr id="9" name="Imagen 9"/>
+            <wp:cNvGraphicFramePr>
+              <a:graphicFrameLocks xmlns:a="http://schemas.openxmlformats.org/drawingml/2006/main" noChangeAspect="1"/>
+            </wp:cNvGraphicFramePr>
+            <a:graphic xmlns:a="http://schemas.openxmlformats.org/drawingml/2006/main">
+              <a:graphicData uri="http://schemas.openxmlformats.org/drawingml/2006/picture">
+                <pic:pic xmlns:pic="http://schemas.openxmlformats.org/drawingml/2006/picture">
+                  <pic:nvPicPr>
+                    <pic:cNvPr id="9" name="Conocenos.jpg"/>
+                    <pic:cNvPicPr/>
+                  </pic:nvPicPr>
+                  <pic:blipFill>
+                    <a:blip r:embed="rId21">
+                      <a:extLst>
+                        <a:ext uri="{28A0092B-C50C-407E-A947-70E740481C1C}">
+                          <a14:useLocalDpi xmlns:a14="http://schemas.microsoft.com/office/drawing/2010/main" val="0"/>
+                        </a:ext>
+                      </a:extLst>
+                    </a:blip>
+                    <a:stretch>
+                      <a:fillRect/>
+                    </a:stretch>
+                  </pic:blipFill>
+                  <pic:spPr>
+                    <a:xfrm>
+                      <a:off x="0" y="0"/>
+                      <a:ext cx="5612130" cy="7010400"/>
+                    </a:xfrm>
+                    <a:prstGeom prst="rect">
+                      <a:avLst/>
+                    </a:prstGeom>
+                  </pic:spPr>
+                </pic:pic>
+              </a:graphicData>
+            </a:graphic>
+          </wp:inline>
+        </w:drawing>
+      </w:r>
+    </w:p>
+    <w:p>
+      <w:pPr>
+        <w:jc w:val="center"/>
+        <w:rPr>
+          <w:b/>
+          <w:sz w:val="20"/>
+        </w:rPr>
+      </w:pPr>
+      <w:r>
+        <w:rPr>
+          <w:b/>
+          <w:sz w:val="20"/>
+        </w:rPr>
+        <w:t>Figura 1. Ayudas IECA. Fuente: Autoría propia</w:t>
+      </w:r>
     </w:p>
     <w:p>
       <w:pPr>
         <w:pStyle w:val="Ttulo1"/>
-      </w:pPr>
-    </w:p>
-    <w:p>
-      <w:pPr>
-        <w:pStyle w:val="Ttulo1"/>
-      </w:pPr>
-      <w:bookmarkStart w:id="20" w:name="_Toc43334167"/>
-      <w:r>
-        <w:t>ANÁLISIS CUALITATIVO DE RIESGOS</w:t>
-      </w:r>
-      <w:bookmarkEnd w:id="20"/>
-      <w:r>
-        <w:t xml:space="preserve"> </w:t>
-      </w:r>
-    </w:p>
-    <w:p>
-      <w:pPr>
-        <w:sectPr>
-          <w:footerReference w:type="default" r:id="rId20"/>
-          <w:pgSz w:w="12240" w:h="15840"/>
-          <w:pgMar w:top="1417" w:right="1701" w:bottom="1417" w:left="1701" w:header="708" w:footer="708" w:gutter="0"/>
-          <w:cols w:space="708"/>
-          <w:docGrid w:linePitch="360"/>
-        </w:sectPr>
-      </w:pPr>
-    </w:p>
-    <w:p>
-      <w:pPr>
-        <w:jc w:val="center"/>
-      </w:pPr>
-      <w:bookmarkStart w:id="21" w:name="_Toc43334168"/>
-      <w:bookmarkStart w:id="22" w:name="_GoBack"/>
+        <w:jc w:val="both"/>
+      </w:pPr>
       <w:r>
         <w:rPr>
           <w:noProof/>
@@ -4496,9 +4659,391 @@
         </w:rPr>
         <w:lastRenderedPageBreak/>
         <w:drawing>
-          <wp:inline distT="0" distB="0" distL="0" distR="0" wp14:anchorId="25F54796" wp14:editId="313D8036">
-            <wp:extent cx="6983730" cy="5741657"/>
+          <wp:inline distT="0" distB="0" distL="0" distR="0" wp14:anchorId="6BAAF5E8" wp14:editId="7B683023">
+            <wp:extent cx="5612130" cy="3514725"/>
+            <wp:effectExtent l="0" t="0" r="7620" b="9525"/>
+            <wp:docPr id="10" name="Imagen 10"/>
+            <wp:cNvGraphicFramePr>
+              <a:graphicFrameLocks xmlns:a="http://schemas.openxmlformats.org/drawingml/2006/main" noChangeAspect="1"/>
+            </wp:cNvGraphicFramePr>
+            <a:graphic xmlns:a="http://schemas.openxmlformats.org/drawingml/2006/main">
+              <a:graphicData uri="http://schemas.openxmlformats.org/drawingml/2006/picture">
+                <pic:pic xmlns:pic="http://schemas.openxmlformats.org/drawingml/2006/picture">
+                  <pic:nvPicPr>
+                    <pic:cNvPr id="10" name="Cursos.jpg"/>
+                    <pic:cNvPicPr/>
+                  </pic:nvPicPr>
+                  <pic:blipFill>
+                    <a:blip r:embed="rId22">
+                      <a:extLst>
+                        <a:ext uri="{28A0092B-C50C-407E-A947-70E740481C1C}">
+                          <a14:useLocalDpi xmlns:a14="http://schemas.microsoft.com/office/drawing/2010/main" val="0"/>
+                        </a:ext>
+                      </a:extLst>
+                    </a:blip>
+                    <a:stretch>
+                      <a:fillRect/>
+                    </a:stretch>
+                  </pic:blipFill>
+                  <pic:spPr>
+                    <a:xfrm>
+                      <a:off x="0" y="0"/>
+                      <a:ext cx="5612130" cy="3514725"/>
+                    </a:xfrm>
+                    <a:prstGeom prst="rect">
+                      <a:avLst/>
+                    </a:prstGeom>
+                  </pic:spPr>
+                </pic:pic>
+              </a:graphicData>
+            </a:graphic>
+          </wp:inline>
+        </w:drawing>
+      </w:r>
+    </w:p>
+    <w:p>
+      <w:pPr>
+        <w:jc w:val="center"/>
+        <w:rPr>
+          <w:b/>
+          <w:sz w:val="20"/>
+        </w:rPr>
+      </w:pPr>
+      <w:r>
+        <w:rPr>
+          <w:b/>
+          <w:sz w:val="20"/>
+        </w:rPr>
+        <w:t>Figura 2. Cursos</w:t>
+      </w:r>
+      <w:r>
+        <w:rPr>
+          <w:b/>
+          <w:sz w:val="20"/>
+        </w:rPr>
+        <w:t xml:space="preserve"> IECA. Fuente: Autoría propia</w:t>
+      </w:r>
+    </w:p>
+    <w:p>
+      <w:r>
+        <w:rPr>
+          <w:noProof/>
+          <w:lang w:eastAsia="es-MX"/>
+        </w:rPr>
+        <w:drawing>
+          <wp:inline distT="0" distB="0" distL="0" distR="0" wp14:anchorId="2F97836D" wp14:editId="4487FCA8">
+            <wp:extent cx="5612130" cy="3590925"/>
+            <wp:effectExtent l="0" t="0" r="7620" b="9525"/>
+            <wp:docPr id="11" name="Imagen 11"/>
+            <wp:cNvGraphicFramePr>
+              <a:graphicFrameLocks xmlns:a="http://schemas.openxmlformats.org/drawingml/2006/main" noChangeAspect="1"/>
+            </wp:cNvGraphicFramePr>
+            <a:graphic xmlns:a="http://schemas.openxmlformats.org/drawingml/2006/main">
+              <a:graphicData uri="http://schemas.openxmlformats.org/drawingml/2006/picture">
+                <pic:pic xmlns:pic="http://schemas.openxmlformats.org/drawingml/2006/picture">
+                  <pic:nvPicPr>
+                    <pic:cNvPr id="11" name="Login.jpg"/>
+                    <pic:cNvPicPr/>
+                  </pic:nvPicPr>
+                  <pic:blipFill>
+                    <a:blip r:embed="rId23">
+                      <a:extLst>
+                        <a:ext uri="{28A0092B-C50C-407E-A947-70E740481C1C}">
+                          <a14:useLocalDpi xmlns:a14="http://schemas.microsoft.com/office/drawing/2010/main" val="0"/>
+                        </a:ext>
+                      </a:extLst>
+                    </a:blip>
+                    <a:stretch>
+                      <a:fillRect/>
+                    </a:stretch>
+                  </pic:blipFill>
+                  <pic:spPr>
+                    <a:xfrm>
+                      <a:off x="0" y="0"/>
+                      <a:ext cx="5612130" cy="3590925"/>
+                    </a:xfrm>
+                    <a:prstGeom prst="rect">
+                      <a:avLst/>
+                    </a:prstGeom>
+                  </pic:spPr>
+                </pic:pic>
+              </a:graphicData>
+            </a:graphic>
+          </wp:inline>
+        </w:drawing>
+      </w:r>
+    </w:p>
+    <w:p>
+      <w:pPr>
+        <w:jc w:val="center"/>
+        <w:rPr>
+          <w:b/>
+          <w:sz w:val="20"/>
+        </w:rPr>
+      </w:pPr>
+      <w:r>
+        <w:rPr>
+          <w:b/>
+          <w:sz w:val="20"/>
+        </w:rPr>
+        <w:t>Figura 3. Login</w:t>
+      </w:r>
+      <w:r>
+        <w:rPr>
+          <w:b/>
+          <w:sz w:val="20"/>
+        </w:rPr>
+        <w:t xml:space="preserve"> IECA. Fuente: Autoría propia</w:t>
+      </w:r>
+    </w:p>
+    <w:p/>
+    <w:p>
+      <w:pPr>
+        <w:pStyle w:val="Ttulo1"/>
+        <w:jc w:val="both"/>
+      </w:pPr>
+      <w:r>
+        <w:rPr>
+          <w:noProof/>
+          <w:lang w:eastAsia="es-MX"/>
+        </w:rPr>
+        <w:lastRenderedPageBreak/>
+        <w:drawing>
+          <wp:inline distT="0" distB="0" distL="0" distR="0" wp14:anchorId="72F192F2" wp14:editId="005D246E">
+            <wp:extent cx="5612130" cy="7181850"/>
             <wp:effectExtent l="0" t="0" r="7620" b="0"/>
+            <wp:docPr id="12" name="Imagen 12"/>
+            <wp:cNvGraphicFramePr>
+              <a:graphicFrameLocks xmlns:a="http://schemas.openxmlformats.org/drawingml/2006/main" noChangeAspect="1"/>
+            </wp:cNvGraphicFramePr>
+            <a:graphic xmlns:a="http://schemas.openxmlformats.org/drawingml/2006/main">
+              <a:graphicData uri="http://schemas.openxmlformats.org/drawingml/2006/picture">
+                <pic:pic xmlns:pic="http://schemas.openxmlformats.org/drawingml/2006/picture">
+                  <pic:nvPicPr>
+                    <pic:cNvPr id="12" name="Saber de nosotros.jpg"/>
+                    <pic:cNvPicPr/>
+                  </pic:nvPicPr>
+                  <pic:blipFill>
+                    <a:blip r:embed="rId24">
+                      <a:extLst>
+                        <a:ext uri="{28A0092B-C50C-407E-A947-70E740481C1C}">
+                          <a14:useLocalDpi xmlns:a14="http://schemas.microsoft.com/office/drawing/2010/main" val="0"/>
+                        </a:ext>
+                      </a:extLst>
+                    </a:blip>
+                    <a:stretch>
+                      <a:fillRect/>
+                    </a:stretch>
+                  </pic:blipFill>
+                  <pic:spPr>
+                    <a:xfrm>
+                      <a:off x="0" y="0"/>
+                      <a:ext cx="5612130" cy="7181850"/>
+                    </a:xfrm>
+                    <a:prstGeom prst="rect">
+                      <a:avLst/>
+                    </a:prstGeom>
+                  </pic:spPr>
+                </pic:pic>
+              </a:graphicData>
+            </a:graphic>
+          </wp:inline>
+        </w:drawing>
+      </w:r>
+    </w:p>
+    <w:p>
+      <w:pPr>
+        <w:jc w:val="center"/>
+        <w:rPr>
+          <w:b/>
+          <w:sz w:val="20"/>
+        </w:rPr>
+      </w:pPr>
+      <w:r>
+        <w:rPr>
+          <w:b/>
+          <w:sz w:val="20"/>
+        </w:rPr>
+        <w:t xml:space="preserve">Figura 4. </w:t>
+      </w:r>
+      <w:r>
+        <w:rPr>
+          <w:b/>
+          <w:sz w:val="20"/>
+        </w:rPr>
+        <w:t>IECA. Fuente: Autoría propia</w:t>
+      </w:r>
+    </w:p>
+    <w:p/>
+    <w:p>
+      <w:pPr>
+        <w:pStyle w:val="Ttulo1"/>
+        <w:jc w:val="both"/>
+      </w:pPr>
+      <w:r>
+        <w:rPr>
+          <w:noProof/>
+          <w:lang w:eastAsia="es-MX"/>
+        </w:rPr>
+        <w:lastRenderedPageBreak/>
+        <w:drawing>
+          <wp:inline distT="0" distB="0" distL="0" distR="0" wp14:anchorId="34DBE3BA" wp14:editId="32E2E079">
+            <wp:extent cx="5612130" cy="7190740"/>
+            <wp:effectExtent l="0" t="0" r="7620" b="0"/>
+            <wp:docPr id="13" name="Imagen 13"/>
+            <wp:cNvGraphicFramePr>
+              <a:graphicFrameLocks xmlns:a="http://schemas.openxmlformats.org/drawingml/2006/main" noChangeAspect="1"/>
+            </wp:cNvGraphicFramePr>
+            <a:graphic xmlns:a="http://schemas.openxmlformats.org/drawingml/2006/main">
+              <a:graphicData uri="http://schemas.openxmlformats.org/drawingml/2006/picture">
+                <pic:pic xmlns:pic="http://schemas.openxmlformats.org/drawingml/2006/picture">
+                  <pic:nvPicPr>
+                    <pic:cNvPr id="13" name="Visión.jpg"/>
+                    <pic:cNvPicPr/>
+                  </pic:nvPicPr>
+                  <pic:blipFill>
+                    <a:blip r:embed="rId25">
+                      <a:extLst>
+                        <a:ext uri="{28A0092B-C50C-407E-A947-70E740481C1C}">
+                          <a14:useLocalDpi xmlns:a14="http://schemas.microsoft.com/office/drawing/2010/main" val="0"/>
+                        </a:ext>
+                      </a:extLst>
+                    </a:blip>
+                    <a:stretch>
+                      <a:fillRect/>
+                    </a:stretch>
+                  </pic:blipFill>
+                  <pic:spPr>
+                    <a:xfrm>
+                      <a:off x="0" y="0"/>
+                      <a:ext cx="5612130" cy="7190740"/>
+                    </a:xfrm>
+                    <a:prstGeom prst="rect">
+                      <a:avLst/>
+                    </a:prstGeom>
+                  </pic:spPr>
+                </pic:pic>
+              </a:graphicData>
+            </a:graphic>
+          </wp:inline>
+        </w:drawing>
+      </w:r>
+    </w:p>
+    <w:p>
+      <w:pPr>
+        <w:jc w:val="center"/>
+        <w:rPr>
+          <w:b/>
+          <w:sz w:val="20"/>
+        </w:rPr>
+      </w:pPr>
+      <w:r>
+        <w:rPr>
+          <w:b/>
+          <w:sz w:val="20"/>
+        </w:rPr>
+        <w:t>Figura 5. Conócenos</w:t>
+      </w:r>
+      <w:r>
+        <w:rPr>
+          <w:b/>
+          <w:sz w:val="20"/>
+        </w:rPr>
+        <w:t xml:space="preserve"> IECA. Fuente: Autoría propia</w:t>
+      </w:r>
+    </w:p>
+    <w:p>
+      <w:pPr>
+        <w:jc w:val="center"/>
+        <w:rPr>
+          <w:b/>
+          <w:sz w:val="28"/>
+        </w:rPr>
+        <w:sectPr>
+          <w:pgSz w:w="12240" w:h="15840"/>
+          <w:pgMar w:top="1417" w:right="1701" w:bottom="1417" w:left="1701" w:header="708" w:footer="708" w:gutter="0"/>
+          <w:cols w:space="708"/>
+          <w:docGrid w:linePitch="360"/>
+        </w:sectPr>
+      </w:pPr>
+    </w:p>
+    <w:p>
+      <w:pPr>
+        <w:jc w:val="center"/>
+        <w:rPr>
+          <w:b/>
+          <w:sz w:val="28"/>
+        </w:rPr>
+      </w:pPr>
+      <w:r>
+        <w:rPr>
+          <w:b/>
+          <w:sz w:val="28"/>
+        </w:rPr>
+        <w:lastRenderedPageBreak/>
+        <w:t>Justificación</w:t>
+      </w:r>
+    </w:p>
+    <w:p>
+      <w:r>
+        <w:t>En este apartado se dará a</w:t>
+      </w:r>
+      <w:r>
+        <w:t xml:space="preserve"> </w:t>
+      </w:r>
+      <w:r>
+        <w:t>conocer las pantallas del proyecto en función con el orden del proyecto que va en forma lineal</w:t>
+      </w:r>
+      <w:r>
+        <w:t>, de tal manera se presenta el contenido de la documentación.</w:t>
+      </w:r>
+    </w:p>
+    <w:p>
+      <w:r>
+        <w:t>Dentro de las capturas se presentan las diferentes interfaces de lo que se presenta en nuestro sitio Web en donde los colores que vienen dentro de ella son referentes a la empresa de la cual se estará</w:t>
+      </w:r>
+      <w:bookmarkStart w:id="20" w:name="_GoBack"/>
+      <w:bookmarkEnd w:id="20"/>
+      <w:r>
+        <w:t xml:space="preserve"> ejerciendo el proyecto.</w:t>
+      </w:r>
+    </w:p>
+    <w:p/>
+    <w:p>
+      <w:pPr>
+        <w:pStyle w:val="Ttulo1"/>
+        <w:sectPr>
+          <w:pgSz w:w="12240" w:h="15840"/>
+          <w:pgMar w:top="1417" w:right="1701" w:bottom="1417" w:left="1701" w:header="708" w:footer="708" w:gutter="0"/>
+          <w:cols w:space="708"/>
+          <w:docGrid w:linePitch="360"/>
+        </w:sectPr>
+      </w:pPr>
+      <w:bookmarkStart w:id="21" w:name="_Toc43334167"/>
+    </w:p>
+    <w:p>
+      <w:pPr>
+        <w:pStyle w:val="Ttulo1"/>
+      </w:pPr>
+      <w:r>
+        <w:lastRenderedPageBreak/>
+        <w:t>ANÁLISIS CUALITATIVO DE RIESGOS</w:t>
+      </w:r>
+      <w:bookmarkEnd w:id="21"/>
+      <w:r>
+        <w:t xml:space="preserve"> </w:t>
+      </w:r>
+    </w:p>
+    <w:p>
+      <w:r>
+        <w:rPr>
+          <w:noProof/>
+          <w:lang w:eastAsia="es-MX"/>
+        </w:rPr>
+        <w:drawing>
+          <wp:inline distT="0" distB="0" distL="0" distR="0" wp14:anchorId="195C8FFE" wp14:editId="4DE9EBA7">
+            <wp:extent cx="8581531" cy="5153025"/>
+            <wp:effectExtent l="0" t="0" r="0" b="0"/>
             <wp:docPr id="2" name="Imagen 2"/>
             <wp:cNvGraphicFramePr>
               <a:graphicFrameLocks xmlns:a="http://schemas.openxmlformats.org/drawingml/2006/main" noChangeAspect="1"/>
@@ -4511,7 +5056,7 @@
                     <pic:cNvPicPr/>
                   </pic:nvPicPr>
                   <pic:blipFill>
-                    <a:blip r:embed="rId21"/>
+                    <a:blip r:embed="rId26"/>
                     <a:stretch>
                       <a:fillRect/>
                     </a:stretch>
@@ -4519,7 +5064,7 @@
                   <pic:spPr>
                     <a:xfrm>
                       <a:off x="0" y="0"/>
-                      <a:ext cx="6990653" cy="5747349"/>
+                      <a:ext cx="8604222" cy="5166651"/>
                     </a:xfrm>
                     <a:prstGeom prst="rect">
                       <a:avLst/>
@@ -4531,11 +5076,9 @@
           </wp:inline>
         </w:drawing>
       </w:r>
-      <w:bookmarkEnd w:id="22"/>
-    </w:p>
-    <w:p>
-      <w:pPr>
-        <w:pStyle w:val="Ttulo1"/>
+    </w:p>
+    <w:p>
+      <w:pPr>
         <w:sectPr>
           <w:pgSz w:w="15840" w:h="12240" w:orient="landscape"/>
           <w:pgMar w:top="1701" w:right="1417" w:bottom="1701" w:left="1417" w:header="708" w:footer="708" w:gutter="0"/>
@@ -4548,11 +5091,12 @@
       <w:pPr>
         <w:pStyle w:val="Ttulo1"/>
       </w:pPr>
+      <w:bookmarkStart w:id="22" w:name="_Toc43334168"/>
       <w:r>
         <w:lastRenderedPageBreak/>
         <w:t>ANÁLISIS CUANTITATIVO DE RIESGOS</w:t>
       </w:r>
-      <w:bookmarkEnd w:id="21"/>
+      <w:bookmarkEnd w:id="22"/>
     </w:p>
     <w:p>
       <w:pPr>
@@ -4584,7 +5128,7 @@
                     <pic:cNvPicPr/>
                   </pic:nvPicPr>
                   <pic:blipFill>
-                    <a:blip r:embed="rId22"/>
+                    <a:blip r:embed="rId27"/>
                     <a:stretch>
                       <a:fillRect/>
                     </a:stretch>
@@ -8349,7 +8893,7 @@
       </w:pPr>
     </w:p>
     <w:sectPr>
-      <w:headerReference w:type="default" r:id="rId23"/>
+      <w:headerReference w:type="default" r:id="rId28"/>
       <w:pgSz w:w="15840" w:h="12240" w:orient="landscape"/>
       <w:pgMar w:top="1701" w:right="1417" w:bottom="1701" w:left="1417" w:header="708" w:footer="708" w:gutter="0"/>
       <w:cols w:space="708"/>
@@ -10007,12 +10551,9 @@
 </file>
 
 <file path=customXml/item1.xml><?xml version="1.0" encoding="utf-8"?>
-<?mso-contentType ?>
-<FormTemplates xmlns="http://schemas.microsoft.com/sharepoint/v3/contenttype/forms">
-  <Display>DocumentLibraryForm</Display>
-  <Edit>DocumentLibraryForm</Edit>
-  <New>DocumentLibraryForm</New>
-</FormTemplates>
+<p:properties xmlns:p="http://schemas.microsoft.com/office/2006/metadata/properties" xmlns:xsi="http://www.w3.org/2001/XMLSchema-instance" xmlns:pc="http://schemas.microsoft.com/office/infopath/2007/PartnerControls">
+  <documentManagement/>
+</p:properties>
 </file>
 
 <file path=customXml/item2.xml><?xml version="1.0" encoding="utf-8"?>
@@ -10166,9 +10707,12 @@
 </file>
 
 <file path=customXml/item3.xml><?xml version="1.0" encoding="utf-8"?>
-<p:properties xmlns:p="http://schemas.microsoft.com/office/2006/metadata/properties" xmlns:xsi="http://www.w3.org/2001/XMLSchema-instance" xmlns:pc="http://schemas.microsoft.com/office/infopath/2007/PartnerControls">
-  <documentManagement/>
-</p:properties>
+<?mso-contentType ?>
+<FormTemplates xmlns="http://schemas.microsoft.com/sharepoint/v3/contenttype/forms">
+  <Display>DocumentLibraryForm</Display>
+  <Edit>DocumentLibraryForm</Edit>
+  <New>DocumentLibraryForm</New>
+</FormTemplates>
 </file>
 
 <file path=customXml/item4.xml><?xml version="1.0" encoding="utf-8"?>
@@ -10269,9 +10813,10 @@
 </file>
 
 <file path=customXml/itemProps1.xml><?xml version="1.0" encoding="utf-8"?>
-<ds:datastoreItem xmlns:ds="http://schemas.openxmlformats.org/officeDocument/2006/customXml" ds:itemID="{E416C08D-339C-476A-B666-349EB936CF4C}">
+<ds:datastoreItem xmlns:ds="http://schemas.openxmlformats.org/officeDocument/2006/customXml" ds:itemID="{4E79C2B8-0E91-488F-B840-32914CD10ABE}">
   <ds:schemaRefs>
-    <ds:schemaRef ds:uri="http://schemas.microsoft.com/sharepoint/v3/contenttype/forms"/>
+    <ds:schemaRef ds:uri="http://schemas.microsoft.com/office/2006/metadata/properties"/>
+    <ds:schemaRef ds:uri="http://schemas.microsoft.com/office/infopath/2007/PartnerControls"/>
   </ds:schemaRefs>
 </ds:datastoreItem>
 </file>
@@ -10295,16 +10840,15 @@
 </file>
 
 <file path=customXml/itemProps3.xml><?xml version="1.0" encoding="utf-8"?>
-<ds:datastoreItem xmlns:ds="http://schemas.openxmlformats.org/officeDocument/2006/customXml" ds:itemID="{4E79C2B8-0E91-488F-B840-32914CD10ABE}">
+<ds:datastoreItem xmlns:ds="http://schemas.openxmlformats.org/officeDocument/2006/customXml" ds:itemID="{E416C08D-339C-476A-B666-349EB936CF4C}">
   <ds:schemaRefs>
-    <ds:schemaRef ds:uri="http://schemas.microsoft.com/office/2006/metadata/properties"/>
-    <ds:schemaRef ds:uri="http://schemas.microsoft.com/office/infopath/2007/PartnerControls"/>
+    <ds:schemaRef ds:uri="http://schemas.microsoft.com/sharepoint/v3/contenttype/forms"/>
   </ds:schemaRefs>
 </ds:datastoreItem>
 </file>
 
 <file path=customXml/itemProps4.xml><?xml version="1.0" encoding="utf-8"?>
-<ds:datastoreItem xmlns:ds="http://schemas.openxmlformats.org/officeDocument/2006/customXml" ds:itemID="{2B1BCA8C-B5F6-4AC8-9078-F2673134F7BB}">
+<ds:datastoreItem xmlns:ds="http://schemas.openxmlformats.org/officeDocument/2006/customXml" ds:itemID="{1DB43562-5384-4A17-AF2A-74D85026FEE7}">
   <ds:schemaRefs>
     <ds:schemaRef ds:uri="http://schemas.openxmlformats.org/officeDocument/2006/bibliography"/>
   </ds:schemaRefs>

</xml_diff>

<commit_message>
Se modifico el reporte de la actividad en elapartado de la Monitoreo y control de riesgos
</commit_message>
<xml_diff>
--- a/04_JAMA/Reporte/04_JAMA_Reporte.docx
+++ b/04_JAMA/Reporte/04_JAMA_Reporte.docx
@@ -6325,7 +6325,6 @@
           <w:id w:val="-208037703"/>
           <w:citation/>
         </w:sdtPr>
-        <w:sdtEndPr/>
         <w:sdtContent>
           <w:r>
             <w:fldChar w:fldCharType="begin"/>
@@ -6430,7 +6429,6 @@
           <w:id w:val="1344272698"/>
           <w:citation/>
         </w:sdtPr>
-        <w:sdtEndPr/>
         <w:sdtContent>
           <w:r>
             <w:fldChar w:fldCharType="begin"/>
@@ -6962,7 +6960,6 @@
           <w:id w:val="-585457286"/>
           <w:citation/>
         </w:sdtPr>
-        <w:sdtEndPr/>
         <w:sdtContent>
           <w:r>
             <w:rPr>
@@ -7079,7 +7076,6 @@
           <w:id w:val="-1006978714"/>
           <w:citation/>
         </w:sdtPr>
-        <w:sdtEndPr/>
         <w:sdtContent>
           <w:r>
             <w:fldChar w:fldCharType="begin"/>
@@ -7111,7 +7107,6 @@
           <w:id w:val="74097813"/>
           <w:citation/>
         </w:sdtPr>
-        <w:sdtEndPr/>
         <w:sdtContent>
           <w:r>
             <w:fldChar w:fldCharType="begin"/>
@@ -7146,7 +7141,6 @@
           <w:id w:val="-2003881859"/>
           <w:citation/>
         </w:sdtPr>
-        <w:sdtEndPr/>
         <w:sdtContent>
           <w:r>
             <w:fldChar w:fldCharType="begin"/>
@@ -7665,27 +7659,14 @@
       <w:r>
         <w:t xml:space="preserve">Ilustración </w:t>
       </w:r>
-      <w:r>
-        <w:fldChar w:fldCharType="begin"/>
-      </w:r>
-      <w:r>
-        <w:instrText xml:space="preserve"> SEQ Ilustración \* ARABIC </w:instrText>
-      </w:r>
-      <w:r>
-        <w:fldChar w:fldCharType="separate"/>
-      </w:r>
-      <w:r>
-        <w:rPr>
-          <w:noProof/>
-        </w:rPr>
-        <w:t>7</w:t>
-      </w:r>
-      <w:r>
-        <w:rPr>
-          <w:noProof/>
-        </w:rPr>
-        <w:fldChar w:fldCharType="end"/>
-      </w:r>
+      <w:fldSimple w:instr=" SEQ Ilustración \* ARABIC ">
+        <w:r>
+          <w:rPr>
+            <w:noProof/>
+          </w:rPr>
+          <w:t>7</w:t>
+        </w:r>
+      </w:fldSimple>
       <w:r>
         <w:t xml:space="preserve"> Diagrama E-R</w:t>
       </w:r>
@@ -7762,27 +7743,14 @@
       <w:r>
         <w:t xml:space="preserve">Ilustración </w:t>
       </w:r>
-      <w:r>
-        <w:fldChar w:fldCharType="begin"/>
-      </w:r>
-      <w:r>
-        <w:instrText xml:space="preserve"> SEQ Ilustración \* ARABIC </w:instrText>
-      </w:r>
-      <w:r>
-        <w:fldChar w:fldCharType="separate"/>
-      </w:r>
-      <w:r>
-        <w:rPr>
-          <w:noProof/>
-        </w:rPr>
-        <w:t>8</w:t>
-      </w:r>
-      <w:r>
-        <w:rPr>
-          <w:noProof/>
-        </w:rPr>
-        <w:fldChar w:fldCharType="end"/>
-      </w:r>
+      <w:fldSimple w:instr=" SEQ Ilustración \* ARABIC ">
+        <w:r>
+          <w:rPr>
+            <w:noProof/>
+          </w:rPr>
+          <w:t>8</w:t>
+        </w:r>
+      </w:fldSimple>
       <w:r>
         <w:t xml:space="preserve"> Diagrama Relacional</w:t>
       </w:r>
@@ -8075,7 +8043,6 @@
           <w:id w:val="-825355461"/>
           <w:citation/>
         </w:sdtPr>
-        <w:sdtEndPr/>
         <w:sdtContent>
           <w:r>
             <w:fldChar w:fldCharType="begin"/>
@@ -8177,7 +8144,6 @@
           <w:id w:val="-501432108"/>
           <w:citation/>
         </w:sdtPr>
-        <w:sdtEndPr/>
         <w:sdtContent>
           <w:r>
             <w:fldChar w:fldCharType="begin"/>
@@ -8323,7 +8289,6 @@
           <w:id w:val="585032834"/>
           <w:citation/>
         </w:sdtPr>
-        <w:sdtEndPr/>
         <w:sdtContent>
           <w:r>
             <w:fldChar w:fldCharType="begin"/>
@@ -8386,8 +8351,231 @@
         <w:t xml:space="preserve"> instalación no cuenta con el cableado necesario.</w:t>
       </w:r>
     </w:p>
-    <w:p/>
-    <w:p/>
+    <w:p>
+      <w:pPr>
+        <w:pStyle w:val="Ttulo2"/>
+      </w:pPr>
+      <w:r>
+        <w:t>Monitoreo de los riesgos</w:t>
+      </w:r>
+    </w:p>
+    <w:p>
+      <w:r>
+        <w:t>El proceso de monitorear la implementación de los planes acordados de respuesta a los riesgos, hacer seguimiento a los riesgos identificados, identificar y analizar nuevos riesgos y evaluar la efectividad del proceso de gestión de los riesgos a lo largo del proyecto.</w:t>
+      </w:r>
+      <w:sdt>
+        <w:sdtPr>
+          <w:id w:val="-656375825"/>
+          <w:citation/>
+        </w:sdtPr>
+        <w:sdtContent>
+          <w:r>
+            <w:fldChar w:fldCharType="begin"/>
+          </w:r>
+          <w:r>
+            <w:instrText xml:space="preserve"> CITATION INS17 \l 2058 </w:instrText>
+          </w:r>
+          <w:r>
+            <w:fldChar w:fldCharType="separate"/>
+          </w:r>
+          <w:r>
+            <w:rPr>
+              <w:noProof/>
+            </w:rPr>
+            <w:t xml:space="preserve"> (MANAGEMENT, 2017)</w:t>
+          </w:r>
+          <w:r>
+            <w:fldChar w:fldCharType="end"/>
+          </w:r>
+        </w:sdtContent>
+      </w:sdt>
+    </w:p>
+    <w:p>
+      <w:pPr>
+        <w:pStyle w:val="Ttulo2"/>
+      </w:pPr>
+      <w:r>
+        <w:t>Programar reuniones de equipo</w:t>
+      </w:r>
+    </w:p>
+    <w:p>
+      <w:r>
+        <w:t xml:space="preserve">El plan de gestión de los riesgos puede ser desarrollado como parte de la reunión de lanzamiento del proyecto o se puede celebrar una reunión específica de planificación. Los asistentes pueden incluir el director del proyecto, determinados </w:t>
+      </w:r>
+      <w:r>
+        <w:lastRenderedPageBreak/>
+        <w:t>miembros del equipo de proyecto, interesados clave o miembros del equipo responsables del proceso de gestión de riesgos del proyecto. También pueden ser invitados otros fuera de la organización, según sea necesario, incluyendo clientes, vendedores y reguladores. Un facilitador experto puede ayudar a los participantes a mantenerse centrados en la tarea, ponerse de acuerdo sobre los aspectos clave del enfoque de riesgo, identificar y superar las fuentes del sesgo, y resolver los desacuerdos que puedan surgir.</w:t>
+      </w:r>
+      <w:sdt>
+        <w:sdtPr>
+          <w:id w:val="-908844400"/>
+          <w:citation/>
+        </w:sdtPr>
+        <w:sdtContent>
+          <w:r>
+            <w:fldChar w:fldCharType="begin"/>
+          </w:r>
+          <w:r>
+            <w:instrText xml:space="preserve"> CITATION INS17 \l 2058 </w:instrText>
+          </w:r>
+          <w:r>
+            <w:fldChar w:fldCharType="separate"/>
+          </w:r>
+          <w:r>
+            <w:rPr>
+              <w:noProof/>
+            </w:rPr>
+            <w:t xml:space="preserve"> (MANAGEMENT, 2017)</w:t>
+          </w:r>
+          <w:r>
+            <w:fldChar w:fldCharType="end"/>
+          </w:r>
+        </w:sdtContent>
+      </w:sdt>
+    </w:p>
+    <w:p>
+      <w:r>
+        <w:t xml:space="preserve">Para este apartado es muy fácil el ejemplo: Todo puede surgir con un riesgo que este por pasarnos debido a alguna situación con una herramienta nueva que se debe implementar para realizar una tarea </w:t>
+      </w:r>
+      <w:r>
+        <w:t>específica</w:t>
+      </w:r>
+      <w:r>
+        <w:t xml:space="preserve">, obteniendo sus consecuencias, probabilidad e impacto se genera una reunión de emergencia con todo el personal del proyecto en el cual se elabora una minuta, dicha minuta será </w:t>
+      </w:r>
+      <w:r>
+        <w:t>nuestra</w:t>
+      </w:r>
+      <w:r>
+        <w:t xml:space="preserve"> evidencia de la atención de dicho riesgo y puede tener la solución o </w:t>
+      </w:r>
+      <w:r>
+        <w:t>se aplazaría en cuestión de no tenerse el recurso para comprar dicha herramienta.</w:t>
+      </w:r>
+    </w:p>
+    <w:p>
+      <w:pPr>
+        <w:pStyle w:val="Ttulo2"/>
+      </w:pPr>
+      <w:r>
+        <w:t xml:space="preserve">Calendarización </w:t>
+      </w:r>
+    </w:p>
+    <w:p>
+      <w:r>
+        <w:t>Define cuándo y con qué frecuencia se llevarán a cabo los procesos de Gestión de los Riesgos del</w:t>
+      </w:r>
+      <w:r>
+        <w:t xml:space="preserve"> </w:t>
+      </w:r>
+      <w:r>
+        <w:t>Proyecto a lo largo del ciclo de vida del proyecto, y establece las actividades de gestión de riesgos a incluir en el cronograma del proyecto.</w:t>
+      </w:r>
+      <w:sdt>
+        <w:sdtPr>
+          <w:id w:val="1499160205"/>
+          <w:citation/>
+        </w:sdtPr>
+        <w:sdtContent>
+          <w:r>
+            <w:fldChar w:fldCharType="begin"/>
+          </w:r>
+          <w:r>
+            <w:instrText xml:space="preserve"> CITATION INS17 \l 2058 </w:instrText>
+          </w:r>
+          <w:r>
+            <w:fldChar w:fldCharType="separate"/>
+          </w:r>
+          <w:r>
+            <w:rPr>
+              <w:noProof/>
+            </w:rPr>
+            <w:t xml:space="preserve"> (MANAGEMENT, 2017)</w:t>
+          </w:r>
+          <w:r>
+            <w:fldChar w:fldCharType="end"/>
+          </w:r>
+        </w:sdtContent>
+      </w:sdt>
+    </w:p>
+    <w:p>
+      <w:pPr>
+        <w:rPr>
+          <w:noProof/>
+        </w:rPr>
+      </w:pPr>
+      <w:r>
+        <w:t xml:space="preserve">Para manejar la calendarización de los riesgos se toma en </w:t>
+      </w:r>
+      <w:proofErr w:type="spellStart"/>
+      <w:r>
+        <w:t>ecuneta</w:t>
+      </w:r>
+      <w:proofErr w:type="spellEnd"/>
+      <w:r>
+        <w:t xml:space="preserve"> la Matriz de probabilidad e impacto.</w:t>
+      </w:r>
+      <w:r>
+        <w:rPr>
+          <w:noProof/>
+        </w:rPr>
+        <w:t xml:space="preserve"> </w:t>
+      </w:r>
+    </w:p>
+    <w:p>
+      <w:r>
+        <w:rPr>
+          <w:noProof/>
+        </w:rPr>
+        <w:lastRenderedPageBreak/>
+        <w:drawing>
+          <wp:inline distT="0" distB="0" distL="0" distR="0" wp14:anchorId="36CFC905" wp14:editId="33F2BA73">
+            <wp:extent cx="5612130" cy="2783205"/>
+            <wp:effectExtent l="0" t="0" r="7620" b="0"/>
+            <wp:docPr id="6" name="Imagen 6"/>
+            <wp:cNvGraphicFramePr>
+              <a:graphicFrameLocks xmlns:a="http://schemas.openxmlformats.org/drawingml/2006/main" noChangeAspect="1"/>
+            </wp:cNvGraphicFramePr>
+            <a:graphic xmlns:a="http://schemas.openxmlformats.org/drawingml/2006/main">
+              <a:graphicData uri="http://schemas.openxmlformats.org/drawingml/2006/picture">
+                <pic:pic xmlns:pic="http://schemas.openxmlformats.org/drawingml/2006/picture">
+                  <pic:nvPicPr>
+                    <pic:cNvPr id="1" name=""/>
+                    <pic:cNvPicPr/>
+                  </pic:nvPicPr>
+                  <pic:blipFill>
+                    <a:blip r:embed="rId30"/>
+                    <a:stretch>
+                      <a:fillRect/>
+                    </a:stretch>
+                  </pic:blipFill>
+                  <pic:spPr>
+                    <a:xfrm>
+                      <a:off x="0" y="0"/>
+                      <a:ext cx="5612130" cy="2783205"/>
+                    </a:xfrm>
+                    <a:prstGeom prst="rect">
+                      <a:avLst/>
+                    </a:prstGeom>
+                  </pic:spPr>
+                </pic:pic>
+              </a:graphicData>
+            </a:graphic>
+          </wp:inline>
+        </w:drawing>
+      </w:r>
+    </w:p>
+    <w:p>
+      <w:r>
+        <w:t>Esta misma nos ayudara a saber las probabilidades de las amenazas y oportunidades que tendremos para poder mitigar o eliminar algún riesgo identificado Por ejemplo:</w:t>
+      </w:r>
+      <w:r>
+        <w:t xml:space="preserve"> Conflicto con el cliente es un riesgo de probabilidad alta</w:t>
+      </w:r>
+      <w:r>
+        <w:t xml:space="preserve"> he impacto alto, para esto se calendarizaría de 1-3 para poder mitigar dicho conflicto que resultara </w:t>
+      </w:r>
+    </w:p>
     <w:p>
       <w:pPr>
         <w:pStyle w:val="Ttulo1"/>
@@ -9242,7 +9430,6 @@
                 <w:color w:val="00000A"/>
                 <w:sz w:val="22"/>
               </w:rPr>
-              <w:lastRenderedPageBreak/>
               <w:t>5. Aaron Pedro Hern</w:t>
             </w:r>
             <w:r>
@@ -9400,6 +9587,7 @@
           <w:b/>
           <w:bCs/>
         </w:rPr>
+        <w:lastRenderedPageBreak/>
         <w:t xml:space="preserve">Reflexión Jorge </w:t>
       </w:r>
     </w:p>
@@ -9447,7 +9635,6 @@
             <w:id w:val="111145805"/>
             <w:bibliography/>
           </w:sdtPr>
-          <w:sdtEndPr/>
           <w:sdtContent>
             <w:p>
               <w:pPr>
@@ -9624,7 +9811,6 @@
                   <w:noProof/>
                   <w:lang w:val="es-ES"/>
                 </w:rPr>
-                <w:lastRenderedPageBreak/>
                 <w:t xml:space="preserve">MANAGEMENT, I. P. (2017). </w:t>
               </w:r>
               <w:r>
@@ -13265,7 +13451,7 @@
       </w:pPr>
     </w:p>
     <w:sectPr>
-      <w:headerReference w:type="default" r:id="rId30"/>
+      <w:headerReference w:type="default" r:id="rId31"/>
       <w:pgSz w:w="15840" w:h="12240" w:orient="landscape"/>
       <w:pgMar w:top="1701" w:right="1417" w:bottom="1701" w:left="1417" w:header="708" w:footer="708" w:gutter="0"/>
       <w:cols w:space="708"/>
@@ -14952,12 +15138,6 @@
 </file>
 
 <file path=customXml/item1.xml><?xml version="1.0" encoding="utf-8"?>
-<p:properties xmlns:p="http://schemas.microsoft.com/office/2006/metadata/properties" xmlns:xsi="http://www.w3.org/2001/XMLSchema-instance" xmlns:pc="http://schemas.microsoft.com/office/infopath/2007/PartnerControls">
-  <documentManagement/>
-</p:properties>
-</file>
-
-<file path=customXml/item2.xml><?xml version="1.0" encoding="utf-8"?>
 <ct:contentTypeSchema xmlns:ct="http://schemas.microsoft.com/office/2006/metadata/contentType" xmlns:ma="http://schemas.microsoft.com/office/2006/metadata/properties/metaAttributes" ct:_="" ma:_="" ma:contentTypeName="Documento" ma:contentTypeID="0x010100961C7B7B64DF054686AADD4B5702431F" ma:contentTypeVersion="5" ma:contentTypeDescription="Crear nuevo documento." ma:contentTypeScope="" ma:versionID="ac1bedfb1bdc725ba82c8db2ffb25b5e">
   <xsd:schema xmlns:xsd="http://www.w3.org/2001/XMLSchema" xmlns:xs="http://www.w3.org/2001/XMLSchema" xmlns:p="http://schemas.microsoft.com/office/2006/metadata/properties" xmlns:ns2="13757544-0856-41d1-952f-3623db03ab8f" targetNamespace="http://schemas.microsoft.com/office/2006/metadata/properties" ma:root="true" ma:fieldsID="302f1cddb85a2350a1f7e0c352c81b34" ns2:_="">
     <xsd:import namespace="13757544-0856-41d1-952f-3623db03ab8f"/>
@@ -15107,6 +15287,12 @@
 </ct:contentTypeSchema>
 </file>
 
+<file path=customXml/item2.xml><?xml version="1.0" encoding="utf-8"?>
+<p:properties xmlns:p="http://schemas.microsoft.com/office/2006/metadata/properties" xmlns:xsi="http://www.w3.org/2001/XMLSchema-instance" xmlns:pc="http://schemas.microsoft.com/office/infopath/2007/PartnerControls">
+  <documentManagement/>
+</p:properties>
+</file>
+
 <file path=customXml/item3.xml><?xml version="1.0" encoding="utf-8"?>
 <?mso-contentType ?>
 <FormTemplates xmlns="http://schemas.microsoft.com/sharepoint/v3/contenttype/forms">
@@ -15253,15 +15439,6 @@
 </file>
 
 <file path=customXml/itemProps1.xml><?xml version="1.0" encoding="utf-8"?>
-<ds:datastoreItem xmlns:ds="http://schemas.openxmlformats.org/officeDocument/2006/customXml" ds:itemID="{4E79C2B8-0E91-488F-B840-32914CD10ABE}">
-  <ds:schemaRefs>
-    <ds:schemaRef ds:uri="http://schemas.microsoft.com/office/2006/metadata/properties"/>
-    <ds:schemaRef ds:uri="http://schemas.microsoft.com/office/infopath/2007/PartnerControls"/>
-  </ds:schemaRefs>
-</ds:datastoreItem>
-</file>
-
-<file path=customXml/itemProps2.xml><?xml version="1.0" encoding="utf-8"?>
 <ds:datastoreItem xmlns:ds="http://schemas.openxmlformats.org/officeDocument/2006/customXml" ds:itemID="{98ADFF0E-ABF1-4CCB-9E7F-E6C0663DD88F}">
   <ds:schemaRefs>
     <ds:schemaRef ds:uri="http://schemas.microsoft.com/office/2006/metadata/contentType"/>
@@ -15279,6 +15456,15 @@
 </ds:datastoreItem>
 </file>
 
+<file path=customXml/itemProps2.xml><?xml version="1.0" encoding="utf-8"?>
+<ds:datastoreItem xmlns:ds="http://schemas.openxmlformats.org/officeDocument/2006/customXml" ds:itemID="{4E79C2B8-0E91-488F-B840-32914CD10ABE}">
+  <ds:schemaRefs>
+    <ds:schemaRef ds:uri="http://schemas.microsoft.com/office/2006/metadata/properties"/>
+    <ds:schemaRef ds:uri="http://schemas.microsoft.com/office/infopath/2007/PartnerControls"/>
+  </ds:schemaRefs>
+</ds:datastoreItem>
+</file>
+
 <file path=customXml/itemProps3.xml><?xml version="1.0" encoding="utf-8"?>
 <ds:datastoreItem xmlns:ds="http://schemas.openxmlformats.org/officeDocument/2006/customXml" ds:itemID="{E416C08D-339C-476A-B666-349EB936CF4C}">
   <ds:schemaRefs>
@@ -15288,7 +15474,7 @@
 </file>
 
 <file path=customXml/itemProps4.xml><?xml version="1.0" encoding="utf-8"?>
-<ds:datastoreItem xmlns:ds="http://schemas.openxmlformats.org/officeDocument/2006/customXml" ds:itemID="{E4A7F91E-3B1D-4F73-9F64-3F05D7BF00D1}">
+<ds:datastoreItem xmlns:ds="http://schemas.openxmlformats.org/officeDocument/2006/customXml" ds:itemID="{7F9F489C-B4A8-4F54-9433-7390792483D4}">
   <ds:schemaRefs>
     <ds:schemaRef ds:uri="http://schemas.openxmlformats.org/officeDocument/2006/bibliography"/>
   </ds:schemaRefs>

</xml_diff>

<commit_message>
Se modifico el reporte de la actividad haciendo pequeñas afinaciones
</commit_message>
<xml_diff>
--- a/04_JAMA/Reporte/04_JAMA_Reporte.docx
+++ b/04_JAMA/Reporte/04_JAMA_Reporte.docx
@@ -1227,7 +1227,7 @@
           <w:r>
             <w:fldChar w:fldCharType="separate"/>
           </w:r>
-          <w:hyperlink w:anchor="_Toc43490463" w:history="1">
+          <w:hyperlink w:anchor="_Toc43491034" w:history="1">
             <w:r>
               <w:rPr>
                 <w:rStyle w:val="Hipervnculo"/>
@@ -1254,7 +1254,7 @@
                 <w:noProof/>
                 <w:webHidden/>
               </w:rPr>
-              <w:instrText xml:space="preserve"> PAGEREF _Toc43490463 \h </w:instrText>
+              <w:instrText xml:space="preserve"> PAGEREF _Toc43491034 \h </w:instrText>
             </w:r>
             <w:r>
               <w:rPr>
@@ -1298,7 +1298,7 @@
               <w:lang w:eastAsia="es-MX"/>
             </w:rPr>
           </w:pPr>
-          <w:hyperlink w:anchor="_Toc43490464" w:history="1">
+          <w:hyperlink w:anchor="_Toc43491035" w:history="1">
             <w:r>
               <w:rPr>
                 <w:rStyle w:val="Hipervnculo"/>
@@ -1325,7 +1325,7 @@
                 <w:noProof/>
                 <w:webHidden/>
               </w:rPr>
-              <w:instrText xml:space="preserve"> PAGEREF _Toc43490464 \h </w:instrText>
+              <w:instrText xml:space="preserve"> PAGEREF _Toc43491035 \h </w:instrText>
             </w:r>
             <w:r>
               <w:rPr>
@@ -1369,7 +1369,7 @@
               <w:lang w:eastAsia="es-MX"/>
             </w:rPr>
           </w:pPr>
-          <w:hyperlink w:anchor="_Toc43490465" w:history="1">
+          <w:hyperlink w:anchor="_Toc43491036" w:history="1">
             <w:r>
               <w:rPr>
                 <w:rStyle w:val="Hipervnculo"/>
@@ -1396,7 +1396,7 @@
                 <w:noProof/>
                 <w:webHidden/>
               </w:rPr>
-              <w:instrText xml:space="preserve"> PAGEREF _Toc43490465 \h </w:instrText>
+              <w:instrText xml:space="preserve"> PAGEREF _Toc43491036 \h </w:instrText>
             </w:r>
             <w:r>
               <w:rPr>
@@ -1440,7 +1440,7 @@
               <w:lang w:eastAsia="es-MX"/>
             </w:rPr>
           </w:pPr>
-          <w:hyperlink w:anchor="_Toc43490466" w:history="1">
+          <w:hyperlink w:anchor="_Toc43491037" w:history="1">
             <w:r>
               <w:rPr>
                 <w:rStyle w:val="Hipervnculo"/>
@@ -1467,7 +1467,7 @@
                 <w:noProof/>
                 <w:webHidden/>
               </w:rPr>
-              <w:instrText xml:space="preserve"> PAGEREF _Toc43490466 \h </w:instrText>
+              <w:instrText xml:space="preserve"> PAGEREF _Toc43491037 \h </w:instrText>
             </w:r>
             <w:r>
               <w:rPr>
@@ -1511,7 +1511,7 @@
               <w:lang w:eastAsia="es-MX"/>
             </w:rPr>
           </w:pPr>
-          <w:hyperlink w:anchor="_Toc43490467" w:history="1">
+          <w:hyperlink w:anchor="_Toc43491038" w:history="1">
             <w:r>
               <w:rPr>
                 <w:rStyle w:val="Hipervnculo"/>
@@ -1538,7 +1538,7 @@
                 <w:noProof/>
                 <w:webHidden/>
               </w:rPr>
-              <w:instrText xml:space="preserve"> PAGEREF _Toc43490467 \h </w:instrText>
+              <w:instrText xml:space="preserve"> PAGEREF _Toc43491038 \h </w:instrText>
             </w:r>
             <w:r>
               <w:rPr>
@@ -1582,7 +1582,7 @@
               <w:lang w:eastAsia="es-MX"/>
             </w:rPr>
           </w:pPr>
-          <w:hyperlink w:anchor="_Toc43490468" w:history="1">
+          <w:hyperlink w:anchor="_Toc43491039" w:history="1">
             <w:r>
               <w:rPr>
                 <w:rStyle w:val="Hipervnculo"/>
@@ -1609,7 +1609,7 @@
                 <w:noProof/>
                 <w:webHidden/>
               </w:rPr>
-              <w:instrText xml:space="preserve"> PAGEREF _Toc43490468 \h </w:instrText>
+              <w:instrText xml:space="preserve"> PAGEREF _Toc43491039 \h </w:instrText>
             </w:r>
             <w:r>
               <w:rPr>
@@ -1653,7 +1653,7 @@
               <w:lang w:eastAsia="es-MX"/>
             </w:rPr>
           </w:pPr>
-          <w:hyperlink w:anchor="_Toc43490469" w:history="1">
+          <w:hyperlink w:anchor="_Toc43491040" w:history="1">
             <w:r>
               <w:rPr>
                 <w:rStyle w:val="Hipervnculo"/>
@@ -1680,7 +1680,7 @@
                 <w:noProof/>
                 <w:webHidden/>
               </w:rPr>
-              <w:instrText xml:space="preserve"> PAGEREF _Toc43490469 \h </w:instrText>
+              <w:instrText xml:space="preserve"> PAGEREF _Toc43491040 \h </w:instrText>
             </w:r>
             <w:r>
               <w:rPr>
@@ -1724,7 +1724,7 @@
               <w:lang w:eastAsia="es-MX"/>
             </w:rPr>
           </w:pPr>
-          <w:hyperlink w:anchor="_Toc43490470" w:history="1">
+          <w:hyperlink w:anchor="_Toc43491041" w:history="1">
             <w:r>
               <w:rPr>
                 <w:rStyle w:val="Hipervnculo"/>
@@ -1751,7 +1751,7 @@
                 <w:noProof/>
                 <w:webHidden/>
               </w:rPr>
-              <w:instrText xml:space="preserve"> PAGEREF _Toc43490470 \h </w:instrText>
+              <w:instrText xml:space="preserve"> PAGEREF _Toc43491041 \h </w:instrText>
             </w:r>
             <w:r>
               <w:rPr>
@@ -1795,7 +1795,7 @@
               <w:lang w:eastAsia="es-MX"/>
             </w:rPr>
           </w:pPr>
-          <w:hyperlink w:anchor="_Toc43490471" w:history="1">
+          <w:hyperlink w:anchor="_Toc43491042" w:history="1">
             <w:r>
               <w:rPr>
                 <w:rStyle w:val="Hipervnculo"/>
@@ -1822,7 +1822,7 @@
                 <w:noProof/>
                 <w:webHidden/>
               </w:rPr>
-              <w:instrText xml:space="preserve"> PAGEREF _Toc43490471 \h </w:instrText>
+              <w:instrText xml:space="preserve"> PAGEREF _Toc43491042 \h </w:instrText>
             </w:r>
             <w:r>
               <w:rPr>
@@ -1866,7 +1866,7 @@
               <w:lang w:eastAsia="es-MX"/>
             </w:rPr>
           </w:pPr>
-          <w:hyperlink w:anchor="_Toc43490472" w:history="1">
+          <w:hyperlink w:anchor="_Toc43491043" w:history="1">
             <w:r>
               <w:rPr>
                 <w:rStyle w:val="Hipervnculo"/>
@@ -1893,7 +1893,7 @@
                 <w:noProof/>
                 <w:webHidden/>
               </w:rPr>
-              <w:instrText xml:space="preserve"> PAGEREF _Toc43490472 \h </w:instrText>
+              <w:instrText xml:space="preserve"> PAGEREF _Toc43491043 \h </w:instrText>
             </w:r>
             <w:r>
               <w:rPr>
@@ -1937,7 +1937,7 @@
               <w:lang w:eastAsia="es-MX"/>
             </w:rPr>
           </w:pPr>
-          <w:hyperlink w:anchor="_Toc43490473" w:history="1">
+          <w:hyperlink w:anchor="_Toc43491044" w:history="1">
             <w:r>
               <w:rPr>
                 <w:rStyle w:val="Hipervnculo"/>
@@ -1964,7 +1964,7 @@
                 <w:noProof/>
                 <w:webHidden/>
               </w:rPr>
-              <w:instrText xml:space="preserve"> PAGEREF _Toc43490473 \h </w:instrText>
+              <w:instrText xml:space="preserve"> PAGEREF _Toc43491044 \h </w:instrText>
             </w:r>
             <w:r>
               <w:rPr>
@@ -2008,7 +2008,7 @@
               <w:lang w:eastAsia="es-MX"/>
             </w:rPr>
           </w:pPr>
-          <w:hyperlink w:anchor="_Toc43490474" w:history="1">
+          <w:hyperlink w:anchor="_Toc43491045" w:history="1">
             <w:r>
               <w:rPr>
                 <w:rStyle w:val="Hipervnculo"/>
@@ -2035,7 +2035,7 @@
                 <w:noProof/>
                 <w:webHidden/>
               </w:rPr>
-              <w:instrText xml:space="preserve"> PAGEREF _Toc43490474 \h </w:instrText>
+              <w:instrText xml:space="preserve"> PAGEREF _Toc43491045 \h </w:instrText>
             </w:r>
             <w:r>
               <w:rPr>
@@ -2079,7 +2079,7 @@
               <w:lang w:eastAsia="es-MX"/>
             </w:rPr>
           </w:pPr>
-          <w:hyperlink w:anchor="_Toc43490475" w:history="1">
+          <w:hyperlink w:anchor="_Toc43491046" w:history="1">
             <w:r>
               <w:rPr>
                 <w:rStyle w:val="Hipervnculo"/>
@@ -2106,7 +2106,7 @@
                 <w:noProof/>
                 <w:webHidden/>
               </w:rPr>
-              <w:instrText xml:space="preserve"> PAGEREF _Toc43490475 \h </w:instrText>
+              <w:instrText xml:space="preserve"> PAGEREF _Toc43491046 \h </w:instrText>
             </w:r>
             <w:r>
               <w:rPr>
@@ -2150,7 +2150,7 @@
               <w:lang w:eastAsia="es-MX"/>
             </w:rPr>
           </w:pPr>
-          <w:hyperlink w:anchor="_Toc43490476" w:history="1">
+          <w:hyperlink w:anchor="_Toc43491047" w:history="1">
             <w:r>
               <w:rPr>
                 <w:rStyle w:val="Hipervnculo"/>
@@ -2177,7 +2177,7 @@
                 <w:noProof/>
                 <w:webHidden/>
               </w:rPr>
-              <w:instrText xml:space="preserve"> PAGEREF _Toc43490476 \h </w:instrText>
+              <w:instrText xml:space="preserve"> PAGEREF _Toc43491047 \h </w:instrText>
             </w:r>
             <w:r>
               <w:rPr>
@@ -2221,7 +2221,7 @@
               <w:lang w:eastAsia="es-MX"/>
             </w:rPr>
           </w:pPr>
-          <w:hyperlink w:anchor="_Toc43490477" w:history="1">
+          <w:hyperlink w:anchor="_Toc43491048" w:history="1">
             <w:r>
               <w:rPr>
                 <w:rStyle w:val="Hipervnculo"/>
@@ -2248,7 +2248,7 @@
                 <w:noProof/>
                 <w:webHidden/>
               </w:rPr>
-              <w:instrText xml:space="preserve"> PAGEREF _Toc43490477 \h </w:instrText>
+              <w:instrText xml:space="preserve"> PAGEREF _Toc43491048 \h </w:instrText>
             </w:r>
             <w:r>
               <w:rPr>
@@ -2292,7 +2292,7 @@
               <w:lang w:eastAsia="es-MX"/>
             </w:rPr>
           </w:pPr>
-          <w:hyperlink w:anchor="_Toc43490478" w:history="1">
+          <w:hyperlink w:anchor="_Toc43491049" w:history="1">
             <w:r>
               <w:rPr>
                 <w:rStyle w:val="Hipervnculo"/>
@@ -2319,7 +2319,7 @@
                 <w:noProof/>
                 <w:webHidden/>
               </w:rPr>
-              <w:instrText xml:space="preserve"> PAGEREF _Toc43490478 \h </w:instrText>
+              <w:instrText xml:space="preserve"> PAGEREF _Toc43491049 \h </w:instrText>
             </w:r>
             <w:r>
               <w:rPr>
@@ -2363,7 +2363,7 @@
               <w:lang w:eastAsia="es-MX"/>
             </w:rPr>
           </w:pPr>
-          <w:hyperlink w:anchor="_Toc43490479" w:history="1">
+          <w:hyperlink w:anchor="_Toc43491050" w:history="1">
             <w:r>
               <w:rPr>
                 <w:rStyle w:val="Hipervnculo"/>
@@ -2390,7 +2390,7 @@
                 <w:noProof/>
                 <w:webHidden/>
               </w:rPr>
-              <w:instrText xml:space="preserve"> PAGEREF _Toc43490479 \h </w:instrText>
+              <w:instrText xml:space="preserve"> PAGEREF _Toc43491050 \h </w:instrText>
             </w:r>
             <w:r>
               <w:rPr>
@@ -2434,7 +2434,7 @@
               <w:lang w:eastAsia="es-MX"/>
             </w:rPr>
           </w:pPr>
-          <w:hyperlink w:anchor="_Toc43490480" w:history="1">
+          <w:hyperlink w:anchor="_Toc43491051" w:history="1">
             <w:r>
               <w:rPr>
                 <w:rStyle w:val="Hipervnculo"/>
@@ -2461,7 +2461,7 @@
                 <w:noProof/>
                 <w:webHidden/>
               </w:rPr>
-              <w:instrText xml:space="preserve"> PAGEREF _Toc43490480 \h </w:instrText>
+              <w:instrText xml:space="preserve"> PAGEREF _Toc43491051 \h </w:instrText>
             </w:r>
             <w:r>
               <w:rPr>
@@ -2505,7 +2505,7 @@
               <w:lang w:eastAsia="es-MX"/>
             </w:rPr>
           </w:pPr>
-          <w:hyperlink w:anchor="_Toc43490481" w:history="1">
+          <w:hyperlink w:anchor="_Toc43491052" w:history="1">
             <w:r>
               <w:rPr>
                 <w:rStyle w:val="Hipervnculo"/>
@@ -2532,7 +2532,7 @@
                 <w:noProof/>
                 <w:webHidden/>
               </w:rPr>
-              <w:instrText xml:space="preserve"> PAGEREF _Toc43490481 \h </w:instrText>
+              <w:instrText xml:space="preserve"> PAGEREF _Toc43491052 \h </w:instrText>
             </w:r>
             <w:r>
               <w:rPr>
@@ -2576,7 +2576,7 @@
               <w:lang w:eastAsia="es-MX"/>
             </w:rPr>
           </w:pPr>
-          <w:hyperlink w:anchor="_Toc43490482" w:history="1">
+          <w:hyperlink w:anchor="_Toc43491053" w:history="1">
             <w:r>
               <w:rPr>
                 <w:rStyle w:val="Hipervnculo"/>
@@ -2603,7 +2603,7 @@
                 <w:noProof/>
                 <w:webHidden/>
               </w:rPr>
-              <w:instrText xml:space="preserve"> PAGEREF _Toc43490482 \h </w:instrText>
+              <w:instrText xml:space="preserve"> PAGEREF _Toc43491053 \h </w:instrText>
             </w:r>
             <w:r>
               <w:rPr>
@@ -2647,7 +2647,7 @@
               <w:lang w:eastAsia="es-MX"/>
             </w:rPr>
           </w:pPr>
-          <w:hyperlink w:anchor="_Toc43490483" w:history="1">
+          <w:hyperlink w:anchor="_Toc43491054" w:history="1">
             <w:r>
               <w:rPr>
                 <w:rStyle w:val="Hipervnculo"/>
@@ -2674,7 +2674,7 @@
                 <w:noProof/>
                 <w:webHidden/>
               </w:rPr>
-              <w:instrText xml:space="preserve"> PAGEREF _Toc43490483 \h </w:instrText>
+              <w:instrText xml:space="preserve"> PAGEREF _Toc43491054 \h </w:instrText>
             </w:r>
             <w:r>
               <w:rPr>
@@ -2718,7 +2718,7 @@
               <w:lang w:eastAsia="es-MX"/>
             </w:rPr>
           </w:pPr>
-          <w:hyperlink w:anchor="_Toc43490484" w:history="1">
+          <w:hyperlink w:anchor="_Toc43491055" w:history="1">
             <w:r>
               <w:rPr>
                 <w:rStyle w:val="Hipervnculo"/>
@@ -2745,7 +2745,7 @@
                 <w:noProof/>
                 <w:webHidden/>
               </w:rPr>
-              <w:instrText xml:space="preserve"> PAGEREF _Toc43490484 \h </w:instrText>
+              <w:instrText xml:space="preserve"> PAGEREF _Toc43491055 \h </w:instrText>
             </w:r>
             <w:r>
               <w:rPr>
@@ -2789,7 +2789,7 @@
               <w:lang w:eastAsia="es-MX"/>
             </w:rPr>
           </w:pPr>
-          <w:hyperlink w:anchor="_Toc43490485" w:history="1">
+          <w:hyperlink w:anchor="_Toc43491056" w:history="1">
             <w:r>
               <w:rPr>
                 <w:rStyle w:val="Hipervnculo"/>
@@ -2816,7 +2816,7 @@
                 <w:noProof/>
                 <w:webHidden/>
               </w:rPr>
-              <w:instrText xml:space="preserve"> PAGEREF _Toc43490485 \h </w:instrText>
+              <w:instrText xml:space="preserve"> PAGEREF _Toc43491056 \h </w:instrText>
             </w:r>
             <w:r>
               <w:rPr>
@@ -2860,7 +2860,7 @@
               <w:lang w:eastAsia="es-MX"/>
             </w:rPr>
           </w:pPr>
-          <w:hyperlink w:anchor="_Toc43490486" w:history="1">
+          <w:hyperlink w:anchor="_Toc43491057" w:history="1">
             <w:r>
               <w:rPr>
                 <w:rStyle w:val="Hipervnculo"/>
@@ -2887,7 +2887,7 @@
                 <w:noProof/>
                 <w:webHidden/>
               </w:rPr>
-              <w:instrText xml:space="preserve"> PAGEREF _Toc43490486 \h </w:instrText>
+              <w:instrText xml:space="preserve"> PAGEREF _Toc43491057 \h </w:instrText>
             </w:r>
             <w:r>
               <w:rPr>
@@ -2931,7 +2931,7 @@
               <w:lang w:eastAsia="es-MX"/>
             </w:rPr>
           </w:pPr>
-          <w:hyperlink w:anchor="_Toc43490487" w:history="1">
+          <w:hyperlink w:anchor="_Toc43491058" w:history="1">
             <w:r>
               <w:rPr>
                 <w:rStyle w:val="Hipervnculo"/>
@@ -2958,7 +2958,7 @@
                 <w:noProof/>
                 <w:webHidden/>
               </w:rPr>
-              <w:instrText xml:space="preserve"> PAGEREF _Toc43490487 \h </w:instrText>
+              <w:instrText xml:space="preserve"> PAGEREF _Toc43491058 \h </w:instrText>
             </w:r>
             <w:r>
               <w:rPr>
@@ -3002,7 +3002,7 @@
               <w:lang w:eastAsia="es-MX"/>
             </w:rPr>
           </w:pPr>
-          <w:hyperlink w:anchor="_Toc43490488" w:history="1">
+          <w:hyperlink w:anchor="_Toc43491059" w:history="1">
             <w:r>
               <w:rPr>
                 <w:rStyle w:val="Hipervnculo"/>
@@ -3029,7 +3029,7 @@
                 <w:noProof/>
                 <w:webHidden/>
               </w:rPr>
-              <w:instrText xml:space="preserve"> PAGEREF _Toc43490488 \h </w:instrText>
+              <w:instrText xml:space="preserve"> PAGEREF _Toc43491059 \h </w:instrText>
             </w:r>
             <w:r>
               <w:rPr>
@@ -3073,7 +3073,7 @@
               <w:lang w:eastAsia="es-MX"/>
             </w:rPr>
           </w:pPr>
-          <w:hyperlink w:anchor="_Toc43490489" w:history="1">
+          <w:hyperlink w:anchor="_Toc43491060" w:history="1">
             <w:r>
               <w:rPr>
                 <w:rStyle w:val="Hipervnculo"/>
@@ -3100,7 +3100,7 @@
                 <w:noProof/>
                 <w:webHidden/>
               </w:rPr>
-              <w:instrText xml:space="preserve"> PAGEREF _Toc43490489 \h </w:instrText>
+              <w:instrText xml:space="preserve"> PAGEREF _Toc43491060 \h </w:instrText>
             </w:r>
             <w:r>
               <w:rPr>
@@ -3144,7 +3144,7 @@
               <w:lang w:eastAsia="es-MX"/>
             </w:rPr>
           </w:pPr>
-          <w:hyperlink w:anchor="_Toc43490490" w:history="1">
+          <w:hyperlink w:anchor="_Toc43491061" w:history="1">
             <w:r>
               <w:rPr>
                 <w:rStyle w:val="Hipervnculo"/>
@@ -3171,7 +3171,7 @@
                 <w:noProof/>
                 <w:webHidden/>
               </w:rPr>
-              <w:instrText xml:space="preserve"> PAGEREF _Toc43490490 \h </w:instrText>
+              <w:instrText xml:space="preserve"> PAGEREF _Toc43491061 \h </w:instrText>
             </w:r>
             <w:r>
               <w:rPr>
@@ -3215,7 +3215,7 @@
               <w:lang w:eastAsia="es-MX"/>
             </w:rPr>
           </w:pPr>
-          <w:hyperlink w:anchor="_Toc43490491" w:history="1">
+          <w:hyperlink w:anchor="_Toc43491062" w:history="1">
             <w:r>
               <w:rPr>
                 <w:rStyle w:val="Hipervnculo"/>
@@ -3242,7 +3242,7 @@
                 <w:noProof/>
                 <w:webHidden/>
               </w:rPr>
-              <w:instrText xml:space="preserve"> PAGEREF _Toc43490491 \h </w:instrText>
+              <w:instrText xml:space="preserve"> PAGEREF _Toc43491062 \h </w:instrText>
             </w:r>
             <w:r>
               <w:rPr>
@@ -3286,20 +3286,13 @@
               <w:lang w:eastAsia="es-MX"/>
             </w:rPr>
           </w:pPr>
-          <w:hyperlink w:anchor="_Toc43490492" w:history="1">
+          <w:hyperlink w:anchor="_Toc43491063" w:history="1">
             <w:r>
               <w:rPr>
                 <w:rStyle w:val="Hipervnculo"/>
                 <w:noProof/>
               </w:rPr>
-              <w:t>REFLEXIÓ</w:t>
-            </w:r>
-            <w:r>
-              <w:rPr>
-                <w:rStyle w:val="Hipervnculo"/>
-                <w:noProof/>
-              </w:rPr>
-              <w:t>N</w:t>
+              <w:t>REFLEXIÓN</w:t>
             </w:r>
             <w:r>
               <w:rPr>
@@ -3320,7 +3313,7 @@
                 <w:noProof/>
                 <w:webHidden/>
               </w:rPr>
-              <w:instrText xml:space="preserve"> PAGEREF _Toc43490492 \h </w:instrText>
+              <w:instrText xml:space="preserve"> PAGEREF _Toc43491063 \h </w:instrText>
             </w:r>
             <w:r>
               <w:rPr>
@@ -3364,7 +3357,7 @@
               <w:lang w:eastAsia="es-MX"/>
             </w:rPr>
           </w:pPr>
-          <w:hyperlink w:anchor="_Toc43490493" w:history="1">
+          <w:hyperlink w:anchor="_Toc43491064" w:history="1">
             <w:r>
               <w:rPr>
                 <w:rStyle w:val="Hipervnculo"/>
@@ -3392,7 +3385,7 @@
                 <w:noProof/>
                 <w:webHidden/>
               </w:rPr>
-              <w:instrText xml:space="preserve"> PAGEREF _Toc43490493 \h </w:instrText>
+              <w:instrText xml:space="preserve"> PAGEREF _Toc43491064 \h </w:instrText>
             </w:r>
             <w:r>
               <w:rPr>
@@ -3461,7 +3454,7 @@
       <w:pPr>
         <w:pStyle w:val="Ttulo1"/>
       </w:pPr>
-      <w:bookmarkStart w:id="2" w:name="_Toc43490463"/>
+      <w:bookmarkStart w:id="2" w:name="_Toc43491034"/>
       <w:r>
         <w:lastRenderedPageBreak/>
         <w:t>INTRODUCCIÓN</w:t>
@@ -3582,7 +3575,7 @@
       <w:pPr>
         <w:pStyle w:val="Ttulo1"/>
       </w:pPr>
-      <w:bookmarkStart w:id="3" w:name="_Toc43490464"/>
+      <w:bookmarkStart w:id="3" w:name="_Toc43491035"/>
       <w:r>
         <w:lastRenderedPageBreak/>
         <w:t>REQUERIMIENTOS</w:t>
@@ -3594,7 +3587,7 @@
       <w:pPr>
         <w:pStyle w:val="Ttulo2"/>
       </w:pPr>
-      <w:bookmarkStart w:id="4" w:name="_Toc43490465"/>
+      <w:bookmarkStart w:id="4" w:name="_Toc43491036"/>
       <w:r>
         <w:t>Requerimientos funcionales:</w:t>
       </w:r>
@@ -4898,7 +4891,7 @@
       <w:pPr>
         <w:pStyle w:val="Ttulo2"/>
       </w:pPr>
-      <w:bookmarkStart w:id="5" w:name="_Toc43490466"/>
+      <w:bookmarkStart w:id="5" w:name="_Toc43491037"/>
       <w:r>
         <w:t>Requerimientos no funcionales:</w:t>
       </w:r>
@@ -6094,7 +6087,7 @@
       <w:pPr>
         <w:pStyle w:val="Ttulo2"/>
       </w:pPr>
-      <w:bookmarkStart w:id="6" w:name="_Toc43490467"/>
+      <w:bookmarkStart w:id="6" w:name="_Toc43491038"/>
       <w:r>
         <w:lastRenderedPageBreak/>
         <w:t>Hipervínculo</w:t>
@@ -6127,7 +6120,7 @@
       <w:pPr>
         <w:pStyle w:val="Ttulo1"/>
       </w:pPr>
-      <w:bookmarkStart w:id="7" w:name="_Toc43490468"/>
+      <w:bookmarkStart w:id="7" w:name="_Toc43491039"/>
       <w:r>
         <w:t>JUSTIFICACIÓN DE LA SELECCIÓN DE LA TECNOLOGÍA WEB A EMPLEAR</w:t>
       </w:r>
@@ -6137,7 +6130,7 @@
       <w:pPr>
         <w:pStyle w:val="Ttulo2"/>
       </w:pPr>
-      <w:bookmarkStart w:id="8" w:name="_Toc43490469"/>
+      <w:bookmarkStart w:id="8" w:name="_Toc43491040"/>
       <w:r>
         <w:t>Framework</w:t>
       </w:r>
@@ -6545,7 +6538,6 @@
           <w:id w:val="-208037703"/>
           <w:citation/>
         </w:sdtPr>
-        <w:sdtEndPr/>
         <w:sdtContent>
           <w:r>
             <w:fldChar w:fldCharType="begin"/>
@@ -6650,7 +6642,6 @@
           <w:id w:val="1344272698"/>
           <w:citation/>
         </w:sdtPr>
-        <w:sdtEndPr/>
         <w:sdtContent>
           <w:r>
             <w:fldChar w:fldCharType="begin"/>
@@ -6677,7 +6668,7 @@
       <w:pPr>
         <w:pStyle w:val="Ttulo2"/>
       </w:pPr>
-      <w:bookmarkStart w:id="9" w:name="_Toc43490470"/>
+      <w:bookmarkStart w:id="9" w:name="_Toc43491041"/>
       <w:r>
         <w:t>Servidor</w:t>
       </w:r>
@@ -6778,7 +6769,7 @@
       <w:pPr>
         <w:pStyle w:val="Ttulo2"/>
       </w:pPr>
-      <w:bookmarkStart w:id="10" w:name="_Toc43490471"/>
+      <w:bookmarkStart w:id="10" w:name="_Toc43491042"/>
       <w:r>
         <w:t>Lenguaje de programación</w:t>
       </w:r>
@@ -6832,7 +6823,7 @@
       <w:pPr>
         <w:pStyle w:val="Ttulo2"/>
       </w:pPr>
-      <w:bookmarkStart w:id="11" w:name="_Toc43490472"/>
+      <w:bookmarkStart w:id="11" w:name="_Toc43491043"/>
       <w:r>
         <w:t>SGBD</w:t>
       </w:r>
@@ -6898,7 +6889,7 @@
       <w:pPr>
         <w:pStyle w:val="Ttulo2"/>
       </w:pPr>
-      <w:bookmarkStart w:id="12" w:name="_Toc43490473"/>
+      <w:bookmarkStart w:id="12" w:name="_Toc43491044"/>
       <w:r>
         <w:t>Hostin</w:t>
       </w:r>
@@ -7023,7 +7014,7 @@
       <w:pPr>
         <w:pStyle w:val="Ttulo1"/>
       </w:pPr>
-      <w:bookmarkStart w:id="13" w:name="_Toc43490474"/>
+      <w:bookmarkStart w:id="13" w:name="_Toc43491045"/>
       <w:r>
         <w:lastRenderedPageBreak/>
         <w:t>ESTRUCTURA DE LA APLICACIÓN</w:t>
@@ -7034,7 +7025,7 @@
       <w:pPr>
         <w:pStyle w:val="Ttulo2"/>
       </w:pPr>
-      <w:bookmarkStart w:id="14" w:name="_Toc43490475"/>
+      <w:bookmarkStart w:id="14" w:name="_Toc43491046"/>
       <w:r>
         <w:t>Mapa de navegación</w:t>
       </w:r>
@@ -7182,7 +7173,6 @@
           <w:id w:val="-585457286"/>
           <w:citation/>
         </w:sdtPr>
-        <w:sdtEndPr/>
         <w:sdtContent>
           <w:r>
             <w:rPr>
@@ -7299,7 +7289,6 @@
           <w:id w:val="-1006978714"/>
           <w:citation/>
         </w:sdtPr>
-        <w:sdtEndPr/>
         <w:sdtContent>
           <w:r>
             <w:fldChar w:fldCharType="begin"/>
@@ -7331,7 +7320,6 @@
           <w:id w:val="74097813"/>
           <w:citation/>
         </w:sdtPr>
-        <w:sdtEndPr/>
         <w:sdtContent>
           <w:r>
             <w:fldChar w:fldCharType="begin"/>
@@ -7366,7 +7354,6 @@
           <w:id w:val="-2003881859"/>
           <w:citation/>
         </w:sdtPr>
-        <w:sdtEndPr/>
         <w:sdtContent>
           <w:r>
             <w:fldChar w:fldCharType="begin"/>
@@ -7394,7 +7381,7 @@
       <w:pPr>
         <w:pStyle w:val="Ttulo2"/>
       </w:pPr>
-      <w:bookmarkStart w:id="15" w:name="_Toc43490476"/>
+      <w:bookmarkStart w:id="15" w:name="_Toc43491047"/>
       <w:r>
         <w:t>Bocetos de pantallas</w:t>
       </w:r>
@@ -7467,27 +7454,14 @@
       <w:r>
         <w:t xml:space="preserve">Ilustración </w:t>
       </w:r>
-      <w:r>
-        <w:fldChar w:fldCharType="begin"/>
-      </w:r>
-      <w:r>
-        <w:instrText xml:space="preserve"> SEQ Ilustración \* ARABIC </w:instrText>
-      </w:r>
-      <w:r>
-        <w:fldChar w:fldCharType="separate"/>
-      </w:r>
-      <w:r>
-        <w:rPr>
-          <w:noProof/>
-        </w:rPr>
-        <w:t>2</w:t>
-      </w:r>
-      <w:r>
-        <w:rPr>
-          <w:noProof/>
-        </w:rPr>
-        <w:fldChar w:fldCharType="end"/>
-      </w:r>
+      <w:fldSimple w:instr=" SEQ Ilustración \* ARABIC ">
+        <w:r>
+          <w:rPr>
+            <w:noProof/>
+          </w:rPr>
+          <w:t>2</w:t>
+        </w:r>
+      </w:fldSimple>
       <w:r>
         <w:t xml:space="preserve"> Boceto de </w:t>
       </w:r>
@@ -7565,27 +7539,14 @@
       <w:r>
         <w:t xml:space="preserve">Ilustración </w:t>
       </w:r>
-      <w:r>
-        <w:fldChar w:fldCharType="begin"/>
-      </w:r>
-      <w:r>
-        <w:instrText xml:space="preserve"> SEQ Ilustración \* ARABIC </w:instrText>
-      </w:r>
-      <w:r>
-        <w:fldChar w:fldCharType="separate"/>
-      </w:r>
-      <w:r>
-        <w:rPr>
-          <w:noProof/>
-        </w:rPr>
-        <w:t>3</w:t>
-      </w:r>
-      <w:r>
-        <w:rPr>
-          <w:noProof/>
-        </w:rPr>
-        <w:fldChar w:fldCharType="end"/>
-      </w:r>
+      <w:fldSimple w:instr=" SEQ Ilustración \* ARABIC ">
+        <w:r>
+          <w:rPr>
+            <w:noProof/>
+          </w:rPr>
+          <w:t>3</w:t>
+        </w:r>
+      </w:fldSimple>
       <w:r>
         <w:t xml:space="preserve"> Boceto de Inicio</w:t>
       </w:r>
@@ -7657,27 +7618,14 @@
       <w:r>
         <w:t xml:space="preserve">Ilustración </w:t>
       </w:r>
-      <w:r>
-        <w:fldChar w:fldCharType="begin"/>
-      </w:r>
-      <w:r>
-        <w:instrText xml:space="preserve"> SEQ Ilustración \* ARABIC </w:instrText>
-      </w:r>
-      <w:r>
-        <w:fldChar w:fldCharType="separate"/>
-      </w:r>
-      <w:r>
-        <w:rPr>
-          <w:noProof/>
-        </w:rPr>
-        <w:t>4</w:t>
-      </w:r>
-      <w:r>
-        <w:rPr>
-          <w:noProof/>
-        </w:rPr>
-        <w:fldChar w:fldCharType="end"/>
-      </w:r>
+      <w:fldSimple w:instr=" SEQ Ilustración \* ARABIC ">
+        <w:r>
+          <w:rPr>
+            <w:noProof/>
+          </w:rPr>
+          <w:t>4</w:t>
+        </w:r>
+      </w:fldSimple>
       <w:r>
         <w:t xml:space="preserve"> Boceto de Cursos</w:t>
       </w:r>
@@ -7749,27 +7697,14 @@
       <w:r>
         <w:t xml:space="preserve">Ilustración </w:t>
       </w:r>
-      <w:r>
-        <w:fldChar w:fldCharType="begin"/>
-      </w:r>
-      <w:r>
-        <w:instrText xml:space="preserve"> SEQ Ilustración \* ARABIC </w:instrText>
-      </w:r>
-      <w:r>
-        <w:fldChar w:fldCharType="separate"/>
-      </w:r>
-      <w:r>
-        <w:rPr>
-          <w:noProof/>
-        </w:rPr>
-        <w:t>5</w:t>
-      </w:r>
-      <w:r>
-        <w:rPr>
-          <w:noProof/>
-        </w:rPr>
-        <w:fldChar w:fldCharType="end"/>
-      </w:r>
+      <w:fldSimple w:instr=" SEQ Ilustración \* ARABIC ">
+        <w:r>
+          <w:rPr>
+            <w:noProof/>
+          </w:rPr>
+          <w:t>5</w:t>
+        </w:r>
+      </w:fldSimple>
       <w:r>
         <w:t xml:space="preserve"> Bocetos de conócenos</w:t>
       </w:r>
@@ -7842,27 +7777,14 @@
       <w:r>
         <w:t xml:space="preserve">Ilustración </w:t>
       </w:r>
-      <w:r>
-        <w:fldChar w:fldCharType="begin"/>
-      </w:r>
-      <w:r>
-        <w:instrText xml:space="preserve"> SEQ Ilustración \* ARABIC </w:instrText>
-      </w:r>
-      <w:r>
-        <w:fldChar w:fldCharType="separate"/>
-      </w:r>
-      <w:r>
-        <w:rPr>
-          <w:noProof/>
-        </w:rPr>
-        <w:t>6</w:t>
-      </w:r>
-      <w:r>
-        <w:rPr>
-          <w:noProof/>
-        </w:rPr>
-        <w:fldChar w:fldCharType="end"/>
-      </w:r>
+      <w:fldSimple w:instr=" SEQ Ilustración \* ARABIC ">
+        <w:r>
+          <w:rPr>
+            <w:noProof/>
+          </w:rPr>
+          <w:t>6</w:t>
+        </w:r>
+      </w:fldSimple>
       <w:r>
         <w:t xml:space="preserve"> Boceto de Apoyos</w:t>
       </w:r>
@@ -7872,7 +7794,7 @@
       <w:pPr>
         <w:pStyle w:val="Ttulo1"/>
       </w:pPr>
-      <w:bookmarkStart w:id="16" w:name="_Toc43490477"/>
+      <w:bookmarkStart w:id="16" w:name="_Toc43491048"/>
       <w:r>
         <w:lastRenderedPageBreak/>
         <w:t>DIAGRAMAS DE LA BASE DE DATOS</w:t>
@@ -7883,7 +7805,7 @@
       <w:pPr>
         <w:pStyle w:val="Ttulo2"/>
       </w:pPr>
-      <w:bookmarkStart w:id="17" w:name="_Toc43490478"/>
+      <w:bookmarkStart w:id="17" w:name="_Toc43491049"/>
       <w:r>
         <w:t>Diagrama Entidad-Relación:</w:t>
       </w:r>
@@ -7950,27 +7872,14 @@
       <w:r>
         <w:t xml:space="preserve">Ilustración </w:t>
       </w:r>
-      <w:r>
-        <w:fldChar w:fldCharType="begin"/>
-      </w:r>
-      <w:r>
-        <w:instrText xml:space="preserve"> SEQ Ilustración \* ARABIC </w:instrText>
-      </w:r>
-      <w:r>
-        <w:fldChar w:fldCharType="separate"/>
-      </w:r>
-      <w:r>
-        <w:rPr>
-          <w:noProof/>
-        </w:rPr>
-        <w:t>7</w:t>
-      </w:r>
-      <w:r>
-        <w:rPr>
-          <w:noProof/>
-        </w:rPr>
-        <w:fldChar w:fldCharType="end"/>
-      </w:r>
+      <w:fldSimple w:instr=" SEQ Ilustración \* ARABIC ">
+        <w:r>
+          <w:rPr>
+            <w:noProof/>
+          </w:rPr>
+          <w:t>7</w:t>
+        </w:r>
+      </w:fldSimple>
       <w:r>
         <w:t xml:space="preserve"> Diagrama E-R</w:t>
       </w:r>
@@ -7979,7 +7888,7 @@
       <w:pPr>
         <w:pStyle w:val="Ttulo2"/>
       </w:pPr>
-      <w:bookmarkStart w:id="18" w:name="_Toc43490479"/>
+      <w:bookmarkStart w:id="18" w:name="_Toc43491050"/>
       <w:r>
         <w:lastRenderedPageBreak/>
         <w:t>Diagrama Relacional:</w:t>
@@ -8047,56 +7956,43 @@
       <w:r>
         <w:t xml:space="preserve">Ilustración </w:t>
       </w:r>
-      <w:r>
-        <w:fldChar w:fldCharType="begin"/>
-      </w:r>
-      <w:r>
-        <w:instrText xml:space="preserve"> SEQ Ilustración \* ARABIC </w:instrText>
-      </w:r>
-      <w:r>
-        <w:fldChar w:fldCharType="separate"/>
-      </w:r>
+      <w:fldSimple w:instr=" SEQ Ilustración \* ARABIC ">
+        <w:r>
+          <w:rPr>
+            <w:noProof/>
+          </w:rPr>
+          <w:t>8</w:t>
+        </w:r>
+      </w:fldSimple>
+      <w:r>
+        <w:t xml:space="preserve"> Diagrama Relacional</w:t>
+      </w:r>
+    </w:p>
+    <w:p>
+      <w:pPr>
+        <w:pStyle w:val="Ttulo2"/>
+      </w:pPr>
+      <w:bookmarkStart w:id="19" w:name="_Toc43491051"/>
+      <w:r>
+        <w:lastRenderedPageBreak/>
+        <w:t>Diagrama de clases:</w:t>
+      </w:r>
+      <w:bookmarkEnd w:id="19"/>
+    </w:p>
+    <w:p>
+      <w:pPr>
+        <w:keepNext/>
+        <w:jc w:val="center"/>
+      </w:pPr>
       <w:r>
         <w:rPr>
           <w:noProof/>
         </w:rPr>
-        <w:t>8</w:t>
-      </w:r>
-      <w:r>
-        <w:rPr>
-          <w:noProof/>
-        </w:rPr>
-        <w:fldChar w:fldCharType="end"/>
-      </w:r>
-      <w:r>
-        <w:t xml:space="preserve"> Diagrama Relacional</w:t>
-      </w:r>
-    </w:p>
-    <w:p>
-      <w:pPr>
-        <w:pStyle w:val="Ttulo2"/>
-      </w:pPr>
-      <w:bookmarkStart w:id="19" w:name="_Toc43490480"/>
-      <w:r>
-        <w:lastRenderedPageBreak/>
-        <w:t>Diagrama de clases:</w:t>
-      </w:r>
-      <w:bookmarkEnd w:id="19"/>
-    </w:p>
-    <w:p>
-      <w:pPr>
-        <w:jc w:val="center"/>
-      </w:pPr>
-      <w:r>
-        <w:rPr>
-          <w:noProof/>
-          <w:lang w:eastAsia="es-MX"/>
-        </w:rPr>
         <w:drawing>
-          <wp:inline distT="0" distB="0" distL="0" distR="0" wp14:anchorId="04A405C4" wp14:editId="31CAFD7A">
-            <wp:extent cx="3686175" cy="4572000"/>
-            <wp:effectExtent l="0" t="0" r="0" b="0"/>
-            <wp:docPr id="1592523383" name="Imagen 1592523383"/>
+          <wp:inline distT="0" distB="0" distL="0" distR="0" wp14:anchorId="04562FA6" wp14:editId="037D429E">
+            <wp:extent cx="5612130" cy="3517900"/>
+            <wp:effectExtent l="0" t="0" r="7620" b="6350"/>
+            <wp:docPr id="7" name="Imagen 7"/>
             <wp:cNvGraphicFramePr>
               <a:graphicFrameLocks xmlns:a="http://schemas.openxmlformats.org/drawingml/2006/main" noChangeAspect="1"/>
             </wp:cNvGraphicFramePr>
@@ -8104,29 +8000,36 @@
               <a:graphicData uri="http://schemas.openxmlformats.org/drawingml/2006/picture">
                 <pic:pic xmlns:pic="http://schemas.openxmlformats.org/drawingml/2006/picture">
                   <pic:nvPicPr>
-                    <pic:cNvPr id="0" name=""/>
-                    <pic:cNvPicPr/>
+                    <pic:cNvPr id="0" name="Picture 1"/>
+                    <pic:cNvPicPr>
+                      <a:picLocks noChangeAspect="1" noChangeArrowheads="1"/>
+                    </pic:cNvPicPr>
                   </pic:nvPicPr>
                   <pic:blipFill>
-                    <a:blip r:embed="rId25">
+                    <a:blip r:embed="rId25" cstate="print">
                       <a:extLst>
                         <a:ext uri="{28A0092B-C50C-407E-A947-70E740481C1C}">
                           <a14:useLocalDpi xmlns:a14="http://schemas.microsoft.com/office/drawing/2010/main" val="0"/>
                         </a:ext>
                       </a:extLst>
                     </a:blip>
+                    <a:srcRect/>
                     <a:stretch>
                       <a:fillRect/>
                     </a:stretch>
                   </pic:blipFill>
-                  <pic:spPr>
+                  <pic:spPr bwMode="auto">
                     <a:xfrm>
                       <a:off x="0" y="0"/>
-                      <a:ext cx="3686175" cy="4572000"/>
+                      <a:ext cx="5612130" cy="3517900"/>
                     </a:xfrm>
                     <a:prstGeom prst="rect">
                       <a:avLst/>
                     </a:prstGeom>
+                    <a:noFill/>
+                    <a:ln>
+                      <a:noFill/>
+                    </a:ln>
                   </pic:spPr>
                 </pic:pic>
               </a:graphicData>
@@ -8137,9 +8040,29 @@
     </w:p>
     <w:p>
       <w:pPr>
+        <w:pStyle w:val="Descripcin"/>
+        <w:jc w:val="center"/>
+      </w:pPr>
+      <w:r>
+        <w:t xml:space="preserve">Ilustración </w:t>
+      </w:r>
+      <w:fldSimple w:instr=" SEQ Ilustración \* ARABIC ">
+        <w:r>
+          <w:rPr>
+            <w:noProof/>
+          </w:rPr>
+          <w:t>9</w:t>
+        </w:r>
+      </w:fldSimple>
+      <w:r>
+        <w:t xml:space="preserve"> Diagrama de Clases</w:t>
+      </w:r>
+    </w:p>
+    <w:p>
+      <w:pPr>
         <w:pStyle w:val="Ttulo1"/>
       </w:pPr>
-      <w:bookmarkStart w:id="20" w:name="_Toc43490481"/>
+      <w:bookmarkStart w:id="20" w:name="_Toc43491052"/>
       <w:r>
         <w:t>INTERFACES</w:t>
       </w:r>
@@ -8181,7 +8104,7 @@
       <w:pPr>
         <w:pStyle w:val="Ttulo1"/>
       </w:pPr>
-      <w:bookmarkStart w:id="21" w:name="_Toc43490482"/>
+      <w:bookmarkStart w:id="21" w:name="_Toc43491053"/>
       <w:r>
         <w:lastRenderedPageBreak/>
         <w:t>ANÁLISIS CUALITATIVO DE RIESGOS</w:t>
@@ -8252,7 +8175,7 @@
       <w:pPr>
         <w:pStyle w:val="Ttulo1"/>
       </w:pPr>
-      <w:bookmarkStart w:id="22" w:name="_Toc43490483"/>
+      <w:bookmarkStart w:id="22" w:name="_Toc43491054"/>
       <w:r>
         <w:lastRenderedPageBreak/>
         <w:t>ANÁLISIS CUANTITATIVO DE RIESGOS</w:t>
@@ -8316,7 +8239,7 @@
       <w:pPr>
         <w:pStyle w:val="Ttulo1"/>
       </w:pPr>
-      <w:bookmarkStart w:id="23" w:name="_Toc43490484"/>
+      <w:bookmarkStart w:id="23" w:name="_Toc43491055"/>
       <w:r>
         <w:t xml:space="preserve">RIESGOS DEL PROYECTO </w:t>
       </w:r>
@@ -8329,10 +8252,55 @@
       <w:bookmarkEnd w:id="23"/>
     </w:p>
     <w:p>
+      <w:r>
+        <w:t>Se añade el Hipervínculo para este apartado.</w:t>
+      </w:r>
+    </w:p>
+    <w:p>
+      <w:hyperlink r:id="rId29" w:history="1">
+        <w:r>
+          <w:rPr>
+            <w:rStyle w:val="Hipervnculo"/>
+          </w:rPr>
+          <w:t>PP_HER_v1_Herramienta para la Administración de Riesgos.xlsx</w:t>
+        </w:r>
+      </w:hyperlink>
+    </w:p>
+    <w:p>
+      <w:hyperlink r:id="rId30" w:history="1">
+        <w:r>
+          <w:rPr>
+            <w:rStyle w:val="Hipervnculo"/>
+          </w:rPr>
+          <w:t>PP_PLA_v1_Plan de Contingencia de Riesgos.docx</w:t>
+        </w:r>
+      </w:hyperlink>
+    </w:p>
+    <w:p>
+      <w:hyperlink r:id="rId31" w:history="1">
+        <w:r>
+          <w:rPr>
+            <w:rStyle w:val="Hipervnculo"/>
+          </w:rPr>
+          <w:t>PP_PLA_v1_Plan de Riesgos.docx</w:t>
+        </w:r>
+      </w:hyperlink>
+    </w:p>
+    <w:p>
+      <w:hyperlink r:id="rId32" w:history="1">
+        <w:r>
+          <w:rPr>
+            <w:rStyle w:val="Hipervnculo"/>
+          </w:rPr>
+          <w:t>PP_REP_v1_BD de Riesgos.xlsx</w:t>
+        </w:r>
+      </w:hyperlink>
+    </w:p>
+    <w:p>
       <w:pPr>
         <w:pStyle w:val="Ttulo1"/>
       </w:pPr>
-      <w:bookmarkStart w:id="24" w:name="_Toc43490485"/>
+      <w:bookmarkStart w:id="24" w:name="_Toc43491056"/>
       <w:r>
         <w:t>MONITOREO Y CONTROL DE RIESGOS</w:t>
       </w:r>
@@ -8342,7 +8310,7 @@
       <w:pPr>
         <w:pStyle w:val="Ttulo2"/>
       </w:pPr>
-      <w:bookmarkStart w:id="25" w:name="_Toc43490486"/>
+      <w:bookmarkStart w:id="25" w:name="_Toc43491057"/>
       <w:r>
         <w:t>Selección de estrategias</w:t>
       </w:r>
@@ -8360,7 +8328,6 @@
           <w:id w:val="-825355461"/>
           <w:citation/>
         </w:sdtPr>
-        <w:sdtEndPr/>
         <w:sdtContent>
           <w:r>
             <w:fldChar w:fldCharType="begin"/>
@@ -8462,7 +8429,6 @@
           <w:id w:val="-501432108"/>
           <w:citation/>
         </w:sdtPr>
-        <w:sdtEndPr/>
         <w:sdtContent>
           <w:r>
             <w:fldChar w:fldCharType="begin"/>
@@ -8526,7 +8492,7 @@
                     <pic:cNvPicPr/>
                   </pic:nvPicPr>
                   <pic:blipFill>
-                    <a:blip r:embed="rId29"/>
+                    <a:blip r:embed="rId33"/>
                     <a:stretch>
                       <a:fillRect/>
                     </a:stretch>
@@ -8566,7 +8532,7 @@
                     <pic:cNvPicPr/>
                   </pic:nvPicPr>
                   <pic:blipFill>
-                    <a:blip r:embed="rId29"/>
+                    <a:blip r:embed="rId33"/>
                     <a:stretch>
                       <a:fillRect/>
                     </a:stretch>
@@ -8592,23 +8558,62 @@
       <w:pPr>
         <w:pStyle w:val="Ttulo2"/>
       </w:pPr>
-      <w:bookmarkStart w:id="26" w:name="_Toc43490487"/>
+      <w:bookmarkStart w:id="26" w:name="_Toc43491059"/>
       <w:r>
         <w:lastRenderedPageBreak/>
-        <w:t>Programar reuniones:</w:t>
+        <w:t>Medidas correctivas.</w:t>
       </w:r>
       <w:bookmarkEnd w:id="26"/>
     </w:p>
     <w:p>
       <w:r>
-        <w:t>Las habilidades interpersonales y de equipo que pueden utilizarse en este proceso incluyen, entre otras, el influenciar. Algunas de las acciones de respuesta a los riesgos pueden ser propiedad de personas fuera del equipo del proyecto inmediato o que tienen otras demandas que compiten entre sí. El director del proyecto o la persona responsable de facilitar el proceso de riesgo puede precisar influir para alentar a los dueños de los riesgos nominados a tomar las medidas necesarias cuando se requiera.</w:t>
+        <w:t>Se ejecuta para poder alinear el rendimiento futuro previsto del trabajo del proyecto con el plan de gestión del proyecto.</w:t>
+      </w:r>
+    </w:p>
+    <w:p>
+      <w:r>
+        <w:t>Para la aplicación de estas medidas correctivas son tomadas después de las medidas preventivas debido a que las medidas preventivas ya no pudieron solucionar el problema o mitigarlo se recurre a las correctivas.</w:t>
+      </w:r>
+    </w:p>
+    <w:p>
+      <w:r>
+        <w:t xml:space="preserve">Por ejemplo: Tomando en cuenta el riesgo de que mi laptop se queme por alguna </w:t>
+      </w:r>
+      <w:r>
+        <w:t>tormenta</w:t>
+      </w:r>
+      <w:r>
+        <w:t xml:space="preserve"> eléctrica </w:t>
+      </w:r>
+      <w:r>
+        <w:t xml:space="preserve">se puede tomar la medida preventiva de poner un regulador de voltaje entre la conexión y la laptop, pero si la descarga llega a ser demasiado fuerte y quema el regulador se tendría que recurrir a una medida correctiva de ya sea poner una tierra física lo cual implica la restructuración del cableado si es </w:t>
+      </w:r>
+      <w:r>
+        <w:t>que la</w:t>
+      </w:r>
+      <w:r>
+        <w:t xml:space="preserve"> instalación no cuenta con el cableado necesario.</w:t>
+      </w:r>
+    </w:p>
+    <w:p>
+      <w:pPr>
+        <w:pStyle w:val="Ttulo2"/>
+      </w:pPr>
+      <w:bookmarkStart w:id="27" w:name="_Toc43491060"/>
+      <w:r>
+        <w:t>Monitoreo de los riesgos</w:t>
+      </w:r>
+      <w:bookmarkEnd w:id="27"/>
+    </w:p>
+    <w:p>
+      <w:r>
+        <w:t>El proceso de monitorear la implementación de los planes acordados de respuesta a los riesgos, hacer seguimiento a los riesgos identificados, identificar y analizar nuevos riesgos y evaluar la efectividad del proceso de gestión de los riesgos a lo largo del proyecto.</w:t>
       </w:r>
       <w:sdt>
         <w:sdtPr>
-          <w:id w:val="585032834"/>
+          <w:id w:val="-656375825"/>
           <w:citation/>
         </w:sdtPr>
-        <w:sdtEndPr/>
         <w:sdtContent>
           <w:r>
             <w:fldChar w:fldCharType="begin"/>
@@ -8635,62 +8640,21 @@
       <w:pPr>
         <w:pStyle w:val="Ttulo2"/>
       </w:pPr>
-      <w:bookmarkStart w:id="27" w:name="_Toc43490488"/>
-      <w:r>
-        <w:t>Medidas correctivas.</w:t>
-      </w:r>
-      <w:bookmarkEnd w:id="27"/>
-    </w:p>
-    <w:p>
-      <w:r>
-        <w:t>Se ejecuta para poder alinear el rendimiento futuro previsto del trabajo del proyecto con el plan de gestión del proyecto.</w:t>
-      </w:r>
-    </w:p>
-    <w:p>
-      <w:r>
-        <w:t>Para la aplicación de estas medidas correctivas son tomadas después de las medidas preventivas debido a que las medidas preventivas ya no pudieron solucionar el problema o mitigarlo se recurre a las correctivas.</w:t>
-      </w:r>
-    </w:p>
-    <w:p>
-      <w:r>
-        <w:t xml:space="preserve">Por ejemplo: Tomando en cuenta el riesgo de que mi laptop se queme por alguna </w:t>
-      </w:r>
-      <w:r>
-        <w:t>tormenta</w:t>
-      </w:r>
-      <w:r>
-        <w:t xml:space="preserve"> eléctrica </w:t>
-      </w:r>
-      <w:r>
-        <w:t xml:space="preserve">se puede tomar la medida preventiva de poner un regulador de voltaje entre la conexión y la laptop, pero si la descarga llega a ser demasiado fuerte y quema el regulador se tendría que recurrir a una medida correctiva de ya sea poner una tierra física lo cual implica la restructuración del cableado si es </w:t>
-      </w:r>
-      <w:r>
-        <w:t>que la</w:t>
-      </w:r>
-      <w:r>
-        <w:t xml:space="preserve"> instalación no cuenta con el cableado necesario.</w:t>
-      </w:r>
-    </w:p>
-    <w:p>
-      <w:pPr>
-        <w:pStyle w:val="Ttulo2"/>
-      </w:pPr>
-      <w:bookmarkStart w:id="28" w:name="_Toc43490489"/>
-      <w:r>
-        <w:t>Monitoreo de los riesgos</w:t>
+      <w:bookmarkStart w:id="28" w:name="_Toc43491061"/>
+      <w:r>
+        <w:t>Programar reuniones de equipo</w:t>
       </w:r>
       <w:bookmarkEnd w:id="28"/>
     </w:p>
     <w:p>
       <w:r>
-        <w:t>El proceso de monitorear la implementación de los planes acordados de respuesta a los riesgos, hacer seguimiento a los riesgos identificados, identificar y analizar nuevos riesgos y evaluar la efectividad del proceso de gestión de los riesgos a lo largo del proyecto.</w:t>
+        <w:t>El plan de gestión de los riesgos puede ser desarrollado como parte de la reunión de lanzamiento del proyecto o se puede celebrar una reunión específica de planificación. Los asistentes pueden incluir el director del proyecto, determinados miembros del equipo de proyecto, interesados clave o miembros del equipo responsables del proceso de gestión de riesgos del proyecto. También pueden ser invitados otros fuera de la organización, según sea necesario, incluyendo clientes, vendedores y reguladores. Un facilitador experto puede ayudar a los participantes a mantenerse centrados en la tarea, ponerse de acuerdo sobre los aspectos clave del enfoque de riesgo, identificar y superar las fuentes del sesgo, y resolver los desacuerdos que puedan surgir.</w:t>
       </w:r>
       <w:sdt>
         <w:sdtPr>
-          <w:id w:val="-656375825"/>
+          <w:id w:val="-908844400"/>
           <w:citation/>
         </w:sdtPr>
-        <w:sdtEndPr/>
         <w:sdtContent>
           <w:r>
             <w:fldChar w:fldCharType="begin"/>
@@ -8714,29 +8678,48 @@
       </w:sdt>
     </w:p>
     <w:p>
+      <w:r>
+        <w:lastRenderedPageBreak/>
+        <w:t xml:space="preserve">Para este apartado es muy fácil el ejemplo: Todo puede surgir con un riesgo que este por pasarnos debido a alguna situación con una herramienta nueva que se debe implementar para realizar una tarea </w:t>
+      </w:r>
+      <w:r>
+        <w:t>específica</w:t>
+      </w:r>
+      <w:r>
+        <w:t xml:space="preserve">, obteniendo sus consecuencias, probabilidad e impacto se genera una reunión de emergencia con todo el personal del proyecto en el cual se elabora una minuta, dicha minuta será </w:t>
+      </w:r>
+      <w:r>
+        <w:t>nuestra</w:t>
+      </w:r>
+      <w:r>
+        <w:t xml:space="preserve"> evidencia de la atención de dicho riesgo y puede tener la solución o </w:t>
+      </w:r>
+      <w:r>
+        <w:t>se aplazaría en cuestión de no tenerse el recurso para comprar dicha herramienta.</w:t>
+      </w:r>
+    </w:p>
+    <w:p>
       <w:pPr>
         <w:pStyle w:val="Ttulo2"/>
       </w:pPr>
-      <w:bookmarkStart w:id="29" w:name="_Toc43490490"/>
-      <w:r>
-        <w:t>Programar reuniones de equipo</w:t>
+      <w:bookmarkStart w:id="29" w:name="_Toc43491062"/>
+      <w:r>
+        <w:t>Calendarización</w:t>
       </w:r>
       <w:bookmarkEnd w:id="29"/>
-    </w:p>
-    <w:p>
-      <w:r>
-        <w:t xml:space="preserve">El plan de gestión de los riesgos puede ser desarrollado como parte de la reunión de lanzamiento del proyecto o se puede celebrar una reunión específica de planificación. Los asistentes pueden incluir el director del proyecto, determinados </w:t>
-      </w:r>
-      <w:r>
-        <w:lastRenderedPageBreak/>
-        <w:t>miembros del equipo de proyecto, interesados clave o miembros del equipo responsables del proceso de gestión de riesgos del proyecto. También pueden ser invitados otros fuera de la organización, según sea necesario, incluyendo clientes, vendedores y reguladores. Un facilitador experto puede ayudar a los participantes a mantenerse centrados en la tarea, ponerse de acuerdo sobre los aspectos clave del enfoque de riesgo, identificar y superar las fuentes del sesgo, y resolver los desacuerdos que puedan surgir.</w:t>
+      <w:r>
+        <w:t xml:space="preserve"> </w:t>
+      </w:r>
+    </w:p>
+    <w:p>
+      <w:r>
+        <w:t>Define cuándo y con qué frecuencia se llevarán a cabo los procesos de Gestión de los Riesgos del Proyecto a lo largo del ciclo de vida del proyecto, y establece las actividades de gestión de riesgos a incluir en el cronograma del proyecto.</w:t>
       </w:r>
       <w:sdt>
         <w:sdtPr>
-          <w:id w:val="-908844400"/>
+          <w:id w:val="1499160205"/>
           <w:citation/>
         </w:sdtPr>
-        <w:sdtEndPr/>
         <w:sdtContent>
           <w:r>
             <w:fldChar w:fldCharType="begin"/>
@@ -8760,84 +8743,17 @@
       </w:sdt>
     </w:p>
     <w:p>
-      <w:r>
-        <w:t xml:space="preserve">Para este apartado es muy fácil el ejemplo: Todo puede surgir con un riesgo que este por pasarnos debido a alguna situación con una herramienta nueva que se debe implementar para realizar una tarea </w:t>
-      </w:r>
-      <w:r>
-        <w:t>específica</w:t>
-      </w:r>
-      <w:r>
-        <w:t xml:space="preserve">, obteniendo sus consecuencias, probabilidad e impacto se genera una reunión de emergencia con todo el personal del proyecto en el cual se elabora una minuta, dicha minuta será </w:t>
-      </w:r>
-      <w:r>
-        <w:t>nuestra</w:t>
-      </w:r>
-      <w:r>
-        <w:t xml:space="preserve"> evidencia de la atención de dicho riesgo y puede tener la solución o </w:t>
-      </w:r>
-      <w:r>
-        <w:t>se aplazaría en cuestión de no tenerse el recurso para comprar dicha herramienta.</w:t>
-      </w:r>
-    </w:p>
-    <w:p>
-      <w:pPr>
-        <w:pStyle w:val="Ttulo2"/>
-      </w:pPr>
-      <w:bookmarkStart w:id="30" w:name="_Toc43490491"/>
-      <w:r>
-        <w:t>Calendarización</w:t>
-      </w:r>
-      <w:bookmarkEnd w:id="30"/>
-      <w:r>
-        <w:t xml:space="preserve"> </w:t>
-      </w:r>
-    </w:p>
-    <w:p>
-      <w:r>
-        <w:t>Define cuándo y con qué frecuencia se llevarán a cabo los procesos de Gestión de los Riesgos del Proyecto a lo largo del ciclo de vida del proyecto, y establece las actividades de gestión de riesgos a incluir en el cronograma del proyecto.</w:t>
-      </w:r>
-      <w:sdt>
-        <w:sdtPr>
-          <w:id w:val="1499160205"/>
-          <w:citation/>
-        </w:sdtPr>
-        <w:sdtEndPr/>
-        <w:sdtContent>
-          <w:r>
-            <w:fldChar w:fldCharType="begin"/>
-          </w:r>
-          <w:r>
-            <w:instrText xml:space="preserve"> CITATION INS17 \l 2058 </w:instrText>
-          </w:r>
-          <w:r>
-            <w:fldChar w:fldCharType="separate"/>
-          </w:r>
-          <w:r>
-            <w:rPr>
-              <w:noProof/>
-            </w:rPr>
-            <w:t xml:space="preserve"> (MANAGEMENT, 2017)</w:t>
-          </w:r>
-          <w:r>
-            <w:fldChar w:fldCharType="end"/>
-          </w:r>
-        </w:sdtContent>
-      </w:sdt>
-    </w:p>
-    <w:p>
       <w:pPr>
         <w:rPr>
           <w:noProof/>
         </w:rPr>
       </w:pPr>
       <w:r>
-        <w:t xml:space="preserve">Para manejar la calendarización de los riesgos se toma en </w:t>
-      </w:r>
-      <w:proofErr w:type="spellStart"/>
-      <w:r>
-        <w:t>ecuneta</w:t>
-      </w:r>
-      <w:proofErr w:type="spellEnd"/>
+        <w:t>Para manejar la calendarización de los riesgos se toma en</w:t>
+      </w:r>
+      <w:r>
+        <w:t xml:space="preserve"> cuenta</w:t>
+      </w:r>
       <w:r>
         <w:t xml:space="preserve"> la Matriz de probabilidad e impacto.</w:t>
       </w:r>
@@ -8853,7 +8769,6 @@
         <w:rPr>
           <w:noProof/>
         </w:rPr>
-        <w:lastRenderedPageBreak/>
         <w:drawing>
           <wp:inline distT="0" distB="0" distL="0" distR="0" wp14:anchorId="36CFC905" wp14:editId="33F2BA73">
             <wp:extent cx="5612130" cy="2783205"/>
@@ -8870,7 +8785,7 @@
                     <pic:cNvPicPr/>
                   </pic:nvPicPr>
                   <pic:blipFill>
-                    <a:blip r:embed="rId30"/>
+                    <a:blip r:embed="rId34"/>
                     <a:stretch>
                       <a:fillRect/>
                     </a:stretch>
@@ -8895,11 +8810,9 @@
       <w:r>
         <w:t xml:space="preserve">Esta misma nos ayudara a saber las probabilidades de las amenazas y oportunidades que tendremos para poder mitigar o eliminar algún riesgo </w:t>
       </w:r>
-      <w:proofErr w:type="gramStart"/>
-      <w:r>
-        <w:t>identificado</w:t>
-      </w:r>
-      <w:proofErr w:type="gramEnd"/>
+      <w:r>
+        <w:t>identificado,</w:t>
+      </w:r>
       <w:r>
         <w:t xml:space="preserve"> Por ejemplo:</w:t>
       </w:r>
@@ -8914,11 +8827,12 @@
       <w:pPr>
         <w:pStyle w:val="Ttulo1"/>
       </w:pPr>
-      <w:bookmarkStart w:id="31" w:name="_Toc43490492"/>
-      <w:r>
+      <w:bookmarkStart w:id="30" w:name="_Toc43491063"/>
+      <w:r>
+        <w:lastRenderedPageBreak/>
         <w:t>REFLEXIÓN</w:t>
       </w:r>
-      <w:bookmarkEnd w:id="31"/>
+      <w:bookmarkEnd w:id="30"/>
     </w:p>
     <w:tbl>
       <w:tblPr>
@@ -9921,7 +9835,6 @@
           <w:b/>
           <w:bCs/>
         </w:rPr>
-        <w:lastRenderedPageBreak/>
         <w:t xml:space="preserve">Reflexión Jorge </w:t>
       </w:r>
     </w:p>
@@ -9930,7 +9843,7 @@
         <w:t>Mi auto evaluación se debe a los diferentes problemas técnicos en la conectividad a la red, y la coevaluación mejoro a pesar de no tener internet algunos y otros no tener luz pudimos ponernos de acuerdo en todos los apartados de la actividad y mas ahora que tenemos un nuevo integrante.</w:t>
       </w:r>
     </w:p>
-    <w:bookmarkStart w:id="32" w:name="_Toc43490493" w:displacedByCustomXml="next"/>
+    <w:bookmarkStart w:id="31" w:name="_Toc43491064" w:displacedByCustomXml="next"/>
     <w:sdt>
       <w:sdtPr>
         <w:rPr>
@@ -9962,14 +9875,13 @@
             </w:rPr>
             <w:t>BIBLIOGRAFÍA</w:t>
           </w:r>
-          <w:bookmarkEnd w:id="32"/>
+          <w:bookmarkEnd w:id="31"/>
         </w:p>
         <w:sdt>
           <w:sdtPr>
             <w:id w:val="111145805"/>
             <w:bibliography/>
           </w:sdtPr>
-          <w:sdtEndPr/>
           <w:sdtContent>
             <w:p>
               <w:pPr>
@@ -10087,6 +9999,7 @@
                   <w:noProof/>
                   <w:lang w:val="es-ES"/>
                 </w:rPr>
+                <w:lastRenderedPageBreak/>
                 <w:t xml:space="preserve">jfernandez. (3 de Marzo de 2012). </w:t>
               </w:r>
               <w:r>
@@ -13025,7 +12938,6 @@
               </w:rPr>
             </w:pPr>
             <w:proofErr w:type="spellStart"/>
-            <w:proofErr w:type="gramStart"/>
             <w:r>
               <w:rPr>
                 <w:sz w:val="16"/>
@@ -13041,7 +12953,6 @@
               <w:t>,Jorge</w:t>
             </w:r>
             <w:proofErr w:type="spellEnd"/>
-            <w:proofErr w:type="gramEnd"/>
             <w:r>
               <w:rPr>
                 <w:sz w:val="16"/>
@@ -13788,7 +13699,7 @@
       </w:pPr>
     </w:p>
     <w:sectPr>
-      <w:headerReference w:type="default" r:id="rId31"/>
+      <w:headerReference w:type="default" r:id="rId35"/>
       <w:pgSz w:w="15840" w:h="12240" w:orient="landscape"/>
       <w:pgMar w:top="1701" w:right="1417" w:bottom="1701" w:left="1417" w:header="708" w:footer="708" w:gutter="0"/>
       <w:cols w:space="708"/>
@@ -15481,6 +15392,15 @@
 </file>
 
 <file path=customXml/item2.xml><?xml version="1.0" encoding="utf-8"?>
+<?mso-contentType ?>
+<FormTemplates xmlns="http://schemas.microsoft.com/sharepoint/v3/contenttype/forms">
+  <Display>DocumentLibraryForm</Display>
+  <Edit>DocumentLibraryForm</Edit>
+  <New>DocumentLibraryForm</New>
+</FormTemplates>
+</file>
+
+<file path=customXml/item3.xml><?xml version="1.0" encoding="utf-8"?>
 <ct:contentTypeSchema xmlns:ct="http://schemas.microsoft.com/office/2006/metadata/contentType" xmlns:ma="http://schemas.microsoft.com/office/2006/metadata/properties/metaAttributes" ct:_="" ma:_="" ma:contentTypeName="Documento" ma:contentTypeID="0x010100961C7B7B64DF054686AADD4B5702431F" ma:contentTypeVersion="5" ma:contentTypeDescription="Crear nuevo documento." ma:contentTypeScope="" ma:versionID="ac1bedfb1bdc725ba82c8db2ffb25b5e">
   <xsd:schema xmlns:xsd="http://www.w3.org/2001/XMLSchema" xmlns:xs="http://www.w3.org/2001/XMLSchema" xmlns:p="http://schemas.microsoft.com/office/2006/metadata/properties" xmlns:ns2="13757544-0856-41d1-952f-3623db03ab8f" targetNamespace="http://schemas.microsoft.com/office/2006/metadata/properties" ma:root="true" ma:fieldsID="302f1cddb85a2350a1f7e0c352c81b34" ns2:_="">
     <xsd:import namespace="13757544-0856-41d1-952f-3623db03ab8f"/>
@@ -15630,15 +15550,6 @@
 </ct:contentTypeSchema>
 </file>
 
-<file path=customXml/item3.xml><?xml version="1.0" encoding="utf-8"?>
-<?mso-contentType ?>
-<FormTemplates xmlns="http://schemas.microsoft.com/sharepoint/v3/contenttype/forms">
-  <Display>DocumentLibraryForm</Display>
-  <Edit>DocumentLibraryForm</Edit>
-  <New>DocumentLibraryForm</New>
-</FormTemplates>
-</file>
-
 <file path=customXml/item4.xml><?xml version="1.0" encoding="utf-8"?>
 <b:Sources xmlns:b="http://schemas.openxmlformats.org/officeDocument/2006/bibliography" xmlns="http://schemas.openxmlformats.org/officeDocument/2006/bibliography" SelectedStyle="\APASixthEditionOfficeOnline.xsl" StyleName="APA" Version="6">
   <b:Source>
@@ -15785,6 +15696,14 @@
 </file>
 
 <file path=customXml/itemProps2.xml><?xml version="1.0" encoding="utf-8"?>
+<ds:datastoreItem xmlns:ds="http://schemas.openxmlformats.org/officeDocument/2006/customXml" ds:itemID="{E416C08D-339C-476A-B666-349EB936CF4C}">
+  <ds:schemaRefs>
+    <ds:schemaRef ds:uri="http://schemas.microsoft.com/sharepoint/v3/contenttype/forms"/>
+  </ds:schemaRefs>
+</ds:datastoreItem>
+</file>
+
+<file path=customXml/itemProps3.xml><?xml version="1.0" encoding="utf-8"?>
 <ds:datastoreItem xmlns:ds="http://schemas.openxmlformats.org/officeDocument/2006/customXml" ds:itemID="{98ADFF0E-ABF1-4CCB-9E7F-E6C0663DD88F}">
   <ds:schemaRefs>
     <ds:schemaRef ds:uri="http://schemas.microsoft.com/office/2006/metadata/contentType"/>
@@ -15802,16 +15721,8 @@
 </ds:datastoreItem>
 </file>
 
-<file path=customXml/itemProps3.xml><?xml version="1.0" encoding="utf-8"?>
-<ds:datastoreItem xmlns:ds="http://schemas.openxmlformats.org/officeDocument/2006/customXml" ds:itemID="{E416C08D-339C-476A-B666-349EB936CF4C}">
-  <ds:schemaRefs>
-    <ds:schemaRef ds:uri="http://schemas.microsoft.com/sharepoint/v3/contenttype/forms"/>
-  </ds:schemaRefs>
-</ds:datastoreItem>
-</file>
-
 <file path=customXml/itemProps4.xml><?xml version="1.0" encoding="utf-8"?>
-<ds:datastoreItem xmlns:ds="http://schemas.openxmlformats.org/officeDocument/2006/customXml" ds:itemID="{C352A2D4-CB36-48E2-A2E1-AEC45ADB1714}">
+<ds:datastoreItem xmlns:ds="http://schemas.openxmlformats.org/officeDocument/2006/customXml" ds:itemID="{6CFAB76C-230F-4380-A9FF-856D4788A864}">
   <ds:schemaRefs>
     <ds:schemaRef ds:uri="http://schemas.openxmlformats.org/officeDocument/2006/bibliography"/>
   </ds:schemaRefs>

</xml_diff>

<commit_message>
Se hizo cambios en el apartado de reflexion
</commit_message>
<xml_diff>
--- a/04_JAMA/Reporte/04_JAMA_Reporte.docx
+++ b/04_JAMA/Reporte/04_JAMA_Reporte.docx
@@ -1,6 +1,6 @@
 
 <file path=word/document.xml><?xml version="1.0" encoding="utf-8"?>
-<w:document xmlns:wpc="http://schemas.microsoft.com/office/word/2010/wordprocessingCanvas" xmlns:cx="http://schemas.microsoft.com/office/drawing/2014/chartex" xmlns:cx1="http://schemas.microsoft.com/office/drawing/2015/9/8/chartex" xmlns:cx2="http://schemas.microsoft.com/office/drawing/2015/10/21/chartex" xmlns:cx3="http://schemas.microsoft.com/office/drawing/2016/5/9/chartex" xmlns:cx4="http://schemas.microsoft.com/office/drawing/2016/5/10/chartex" xmlns:cx5="http://schemas.microsoft.com/office/drawing/2016/5/11/chartex" xmlns:cx6="http://schemas.microsoft.com/office/drawing/2016/5/12/chartex" xmlns:cx7="http://schemas.microsoft.com/office/drawing/2016/5/13/chartex" xmlns:cx8="http://schemas.microsoft.com/office/drawing/2016/5/14/chartex" xmlns:mc="http://schemas.openxmlformats.org/markup-compatibility/2006" xmlns:aink="http://schemas.microsoft.com/office/drawing/2016/ink" xmlns:am3d="http://schemas.microsoft.com/office/drawing/2017/model3d" xmlns:o="urn:schemas-microsoft-com:office:office" xmlns:r="http://schemas.openxmlformats.org/officeDocument/2006/relationships" xmlns:m="http://schemas.openxmlformats.org/officeDocument/2006/math" xmlns:v="urn:schemas-microsoft-com:vml" xmlns:wp14="http://schemas.microsoft.com/office/word/2010/wordprocessingDrawing" xmlns:wp="http://schemas.openxmlformats.org/drawingml/2006/wordprocessingDrawing" xmlns:w10="urn:schemas-microsoft-com:office:word" xmlns:w="http://schemas.openxmlformats.org/wordprocessingml/2006/main" xmlns:w14="http://schemas.microsoft.com/office/word/2010/wordml" xmlns:w15="http://schemas.microsoft.com/office/word/2012/wordml" xmlns:w16cex="http://schemas.microsoft.com/office/word/2018/wordml/cex" xmlns:w16cid="http://schemas.microsoft.com/office/word/2016/wordml/cid" xmlns:w16="http://schemas.microsoft.com/office/word/2018/wordml" xmlns:w16se="http://schemas.microsoft.com/office/word/2015/wordml/symex" xmlns:wpg="http://schemas.microsoft.com/office/word/2010/wordprocessingGroup" xmlns:wpi="http://schemas.microsoft.com/office/word/2010/wordprocessingInk" xmlns:wne="http://schemas.microsoft.com/office/word/2006/wordml" xmlns:wps="http://schemas.microsoft.com/office/word/2010/wordprocessingShape" mc:Ignorable="w14 w15 w16se w16cid w16 w16cex wp14">
+<w:document xmlns:wpc="http://schemas.microsoft.com/office/word/2010/wordprocessingCanvas" xmlns:mc="http://schemas.openxmlformats.org/markup-compatibility/2006" xmlns:o="urn:schemas-microsoft-com:office:office" xmlns:r="http://schemas.openxmlformats.org/officeDocument/2006/relationships" xmlns:m="http://schemas.openxmlformats.org/officeDocument/2006/math" xmlns:v="urn:schemas-microsoft-com:vml" xmlns:wp14="http://schemas.microsoft.com/office/word/2010/wordprocessingDrawing" xmlns:wp="http://schemas.openxmlformats.org/drawingml/2006/wordprocessingDrawing" xmlns:w10="urn:schemas-microsoft-com:office:word" xmlns:w="http://schemas.openxmlformats.org/wordprocessingml/2006/main" xmlns:w14="http://schemas.microsoft.com/office/word/2010/wordml" xmlns:w15="http://schemas.microsoft.com/office/word/2012/wordml" xmlns:wpg="http://schemas.microsoft.com/office/word/2010/wordprocessingGroup" xmlns:wpi="http://schemas.microsoft.com/office/word/2010/wordprocessingInk" xmlns:wne="http://schemas.microsoft.com/office/word/2006/wordml" xmlns:wps="http://schemas.microsoft.com/office/word/2010/wordprocessingShape" mc:Ignorable="w14 w15 wp14">
   <w:body>
     <w:p>
       <w:pPr>
@@ -1196,7 +1196,7 @@
       <w:sdtContent>
         <w:p>
           <w:pPr>
-            <w:pStyle w:val="TtuloTDC"/>
+            <w:pStyle w:val="TtulodeTDC"/>
           </w:pPr>
           <w:r>
             <w:rPr>
@@ -5319,7 +5319,27 @@
                 <w:color w:val="000000"/>
                 <w:sz w:val="22"/>
               </w:rPr>
-              <w:t>El sistema guardara los datos en el SGBD después de el termino de cada registro para evitar su perdida.</w:t>
+              <w:t xml:space="preserve">El sistema guardara los datos en el SGBD después de el </w:t>
+            </w:r>
+            <w:proofErr w:type="gramStart"/>
+            <w:r>
+              <w:rPr>
+                <w:rFonts w:ascii="Calibri" w:eastAsia="Times New Roman" w:hAnsi="Calibri" w:cs="Calibri"/>
+                <w:bCs/>
+                <w:color w:val="000000"/>
+                <w:sz w:val="22"/>
+              </w:rPr>
+              <w:t>termino</w:t>
+            </w:r>
+            <w:proofErr w:type="gramEnd"/>
+            <w:r>
+              <w:rPr>
+                <w:rFonts w:ascii="Calibri" w:eastAsia="Times New Roman" w:hAnsi="Calibri" w:cs="Calibri"/>
+                <w:bCs/>
+                <w:color w:val="000000"/>
+                <w:sz w:val="22"/>
+              </w:rPr>
+              <w:t xml:space="preserve"> de cada registro para evitar su perdida.</w:t>
             </w:r>
           </w:p>
         </w:tc>
@@ -6283,15 +6303,7 @@
         </w:numPr>
       </w:pPr>
       <w:r>
-        <w:t xml:space="preserve">CodeIgniter usa una versión modificada del Patrón de Base de Datos Active </w:t>
-      </w:r>
-      <w:proofErr w:type="spellStart"/>
-      <w:r>
-        <w:t>Record</w:t>
-      </w:r>
-      <w:proofErr w:type="spellEnd"/>
-      <w:r>
-        <w:t>. Este patrón permite obtener, insertar y actualizar información en tu base de datos con mínima codificación. Permite consultas más seguras, ya que los valores son escapadas automáticamente por el sistema.</w:t>
+        <w:t>CodeIgniter usa una versión modificada del Patrón de Base de Datos Active Record. Este patrón permite obtener, insertar y actualizar información en tu base de datos con mínima codificación. Permite consultas más seguras, ya que los valores son escapadas automáticamente por el sistema.</w:t>
       </w:r>
     </w:p>
     <w:p>
@@ -6325,7 +6337,6 @@
           <w:id w:val="-208037703"/>
           <w:citation/>
         </w:sdtPr>
-        <w:sdtEndPr/>
         <w:sdtContent>
           <w:r>
             <w:fldChar w:fldCharType="begin"/>
@@ -6430,7 +6441,6 @@
           <w:id w:val="1344272698"/>
           <w:citation/>
         </w:sdtPr>
-        <w:sdtEndPr/>
         <w:sdtContent>
           <w:r>
             <w:fldChar w:fldCharType="begin"/>
@@ -6848,7 +6858,15 @@
     </w:p>
     <w:p>
       <w:r>
-        <w:t xml:space="preserve">Pues justificamos la selección de esta estructura debido a que esta con los nombres necesarios para que la persona pueda acceder a la información que requiere desde cualquier </w:t>
+        <w:t xml:space="preserve">Pues justificamos la selección de esta estructura </w:t>
+      </w:r>
+      <w:proofErr w:type="gramStart"/>
+      <w:r>
+        <w:t>debido</w:t>
+      </w:r>
+      <w:proofErr w:type="gramEnd"/>
+      <w:r>
+        <w:t xml:space="preserve"> a que esta con los nombres necesarios para que la persona pueda acceder a la información que requiere desde cualquier </w:t>
       </w:r>
       <w:r>
         <w:t>página del sitio</w:t>
@@ -6962,7 +6980,6 @@
           <w:id w:val="-585457286"/>
           <w:citation/>
         </w:sdtPr>
-        <w:sdtEndPr/>
         <w:sdtContent>
           <w:r>
             <w:rPr>
@@ -7079,7 +7096,6 @@
           <w:id w:val="-1006978714"/>
           <w:citation/>
         </w:sdtPr>
-        <w:sdtEndPr/>
         <w:sdtContent>
           <w:r>
             <w:fldChar w:fldCharType="begin"/>
@@ -7111,7 +7127,6 @@
           <w:id w:val="74097813"/>
           <w:citation/>
         </w:sdtPr>
-        <w:sdtEndPr/>
         <w:sdtContent>
           <w:r>
             <w:fldChar w:fldCharType="begin"/>
@@ -7146,7 +7161,6 @@
           <w:id w:val="-2003881859"/>
           <w:citation/>
         </w:sdtPr>
-        <w:sdtEndPr/>
         <w:sdtContent>
           <w:r>
             <w:fldChar w:fldCharType="begin"/>
@@ -7188,6 +7202,7 @@
       <w:r>
         <w:rPr>
           <w:noProof/>
+          <w:lang w:eastAsia="es-MX"/>
         </w:rPr>
         <w:drawing>
           <wp:inline distT="0" distB="0" distL="0" distR="0" wp14:anchorId="04119B12" wp14:editId="63CE7951">
@@ -7272,6 +7287,7 @@
       <w:r>
         <w:rPr>
           <w:noProof/>
+          <w:lang w:eastAsia="es-MX"/>
         </w:rPr>
         <w:lastRenderedPageBreak/>
         <w:drawing>
@@ -7352,6 +7368,7 @@
       <w:r>
         <w:rPr>
           <w:noProof/>
+          <w:lang w:eastAsia="es-MX"/>
         </w:rPr>
         <w:drawing>
           <wp:inline distT="0" distB="0" distL="0" distR="0" wp14:anchorId="0E6D133E" wp14:editId="750C4EAD">
@@ -7431,6 +7448,7 @@
       <w:r>
         <w:rPr>
           <w:noProof/>
+          <w:lang w:eastAsia="es-MX"/>
         </w:rPr>
         <w:drawing>
           <wp:inline distT="0" distB="0" distL="0" distR="0" wp14:anchorId="0987E108" wp14:editId="6D7CE4CD">
@@ -7510,6 +7528,7 @@
       <w:r>
         <w:rPr>
           <w:noProof/>
+          <w:lang w:eastAsia="es-MX"/>
         </w:rPr>
         <w:lastRenderedPageBreak/>
         <w:drawing>
@@ -7665,27 +7684,14 @@
       <w:r>
         <w:t xml:space="preserve">Ilustración </w:t>
       </w:r>
-      <w:r>
-        <w:fldChar w:fldCharType="begin"/>
-      </w:r>
-      <w:r>
-        <w:instrText xml:space="preserve"> SEQ Ilustración \* ARABIC </w:instrText>
-      </w:r>
-      <w:r>
-        <w:fldChar w:fldCharType="separate"/>
-      </w:r>
-      <w:r>
-        <w:rPr>
-          <w:noProof/>
-        </w:rPr>
-        <w:t>7</w:t>
-      </w:r>
-      <w:r>
-        <w:rPr>
-          <w:noProof/>
-        </w:rPr>
-        <w:fldChar w:fldCharType="end"/>
-      </w:r>
+      <w:fldSimple w:instr=" SEQ Ilustración \* ARABIC ">
+        <w:r>
+          <w:rPr>
+            <w:noProof/>
+          </w:rPr>
+          <w:t>7</w:t>
+        </w:r>
+      </w:fldSimple>
       <w:r>
         <w:t xml:space="preserve"> Diagrama E-R</w:t>
       </w:r>
@@ -7762,27 +7768,14 @@
       <w:r>
         <w:t xml:space="preserve">Ilustración </w:t>
       </w:r>
-      <w:r>
-        <w:fldChar w:fldCharType="begin"/>
-      </w:r>
-      <w:r>
-        <w:instrText xml:space="preserve"> SEQ Ilustración \* ARABIC </w:instrText>
-      </w:r>
-      <w:r>
-        <w:fldChar w:fldCharType="separate"/>
-      </w:r>
-      <w:r>
-        <w:rPr>
-          <w:noProof/>
-        </w:rPr>
-        <w:t>8</w:t>
-      </w:r>
-      <w:r>
-        <w:rPr>
-          <w:noProof/>
-        </w:rPr>
-        <w:fldChar w:fldCharType="end"/>
-      </w:r>
+      <w:fldSimple w:instr=" SEQ Ilustración \* ARABIC ">
+        <w:r>
+          <w:rPr>
+            <w:noProof/>
+          </w:rPr>
+          <w:t>8</w:t>
+        </w:r>
+      </w:fldSimple>
       <w:r>
         <w:t xml:space="preserve"> Diagrama Relacional</w:t>
       </w:r>
@@ -8075,7 +8068,6 @@
           <w:id w:val="-825355461"/>
           <w:citation/>
         </w:sdtPr>
-        <w:sdtEndPr/>
         <w:sdtContent>
           <w:r>
             <w:fldChar w:fldCharType="begin"/>
@@ -8177,7 +8169,6 @@
           <w:id w:val="-501432108"/>
           <w:citation/>
         </w:sdtPr>
-        <w:sdtEndPr/>
         <w:sdtContent>
           <w:r>
             <w:fldChar w:fldCharType="begin"/>
@@ -8224,6 +8215,7 @@
       <w:r>
         <w:rPr>
           <w:noProof/>
+          <w:lang w:eastAsia="es-MX"/>
         </w:rPr>
         <w:drawing>
           <wp:inline distT="0" distB="0" distL="0" distR="0" wp14:anchorId="20784277" wp14:editId="14D3F551">
@@ -8264,6 +8256,7 @@
       <w:r>
         <w:rPr>
           <w:noProof/>
+          <w:lang w:eastAsia="es-MX"/>
         </w:rPr>
         <w:drawing>
           <wp:inline distT="0" distB="0" distL="0" distR="0" wp14:anchorId="6E1ADA83" wp14:editId="6071B9A5">
@@ -8323,7 +8316,6 @@
           <w:id w:val="585032834"/>
           <w:citation/>
         </w:sdtPr>
-        <w:sdtEndPr/>
         <w:sdtContent>
           <w:r>
             <w:fldChar w:fldCharType="begin"/>
@@ -8386,8 +8378,6 @@
         <w:t xml:space="preserve"> instalación no cuenta con el cableado necesario.</w:t>
       </w:r>
     </w:p>
-    <w:p/>
-    <w:p/>
     <w:p>
       <w:pPr>
         <w:pStyle w:val="Ttulo1"/>
@@ -8416,13 +8406,13 @@
         <w:tblLook w:val="04A0" w:firstRow="1" w:lastRow="0" w:firstColumn="1" w:lastColumn="0" w:noHBand="0" w:noVBand="1"/>
       </w:tblPr>
       <w:tblGrid>
-        <w:gridCol w:w="5396"/>
+        <w:gridCol w:w="5395"/>
         <w:gridCol w:w="506"/>
         <w:gridCol w:w="506"/>
         <w:gridCol w:w="506"/>
         <w:gridCol w:w="473"/>
         <w:gridCol w:w="701"/>
-        <w:gridCol w:w="750"/>
+        <w:gridCol w:w="751"/>
       </w:tblGrid>
       <w:tr>
         <w:tc>
@@ -8938,6 +8928,9 @@
             <w:pPr>
               <w:spacing w:after="0"/>
             </w:pPr>
+            <w:r>
+              <w:t>89.4</w:t>
+            </w:r>
           </w:p>
         </w:tc>
       </w:tr>
@@ -9026,7 +9019,7 @@
               <w:bottom w:val="single" w:sz="4" w:space="0" w:color="00000A"/>
               <w:right w:val="single" w:sz="4" w:space="0" w:color="00000A"/>
             </w:tcBorders>
-            <w:shd w:val="clear" w:color="auto" w:fill="EEECE1"/>
+            <w:shd w:val="clear" w:color="auto" w:fill="E7E6E6" w:themeFill="background2"/>
           </w:tcPr>
           <w:p>
             <w:pPr>
@@ -9127,6 +9120,9 @@
             <w:pPr>
               <w:spacing w:after="0"/>
             </w:pPr>
+            <w:r>
+              <w:t>90</w:t>
+            </w:r>
           </w:p>
         </w:tc>
         <w:tc>
@@ -9144,6 +9140,9 @@
             <w:pPr>
               <w:spacing w:after="0"/>
             </w:pPr>
+            <w:r>
+              <w:t>90</w:t>
+            </w:r>
           </w:p>
         </w:tc>
         <w:tc>
@@ -9161,6 +9160,9 @@
             <w:pPr>
               <w:spacing w:after="0"/>
             </w:pPr>
+            <w:r>
+              <w:t>90</w:t>
+            </w:r>
           </w:p>
         </w:tc>
         <w:tc>
@@ -9172,12 +9174,15 @@
               <w:bottom w:val="single" w:sz="4" w:space="0" w:color="00000A"/>
               <w:right w:val="single" w:sz="4" w:space="0" w:color="00000A"/>
             </w:tcBorders>
-            <w:shd w:val="clear" w:color="auto" w:fill="F2F2F2" w:themeFill="background1" w:themeFillShade="F2"/>
+            <w:shd w:val="clear" w:color="auto" w:fill="E7E6E6" w:themeFill="background2"/>
           </w:tcPr>
           <w:p>
             <w:pPr>
               <w:spacing w:after="0"/>
             </w:pPr>
+            <w:r>
+              <w:t>90</w:t>
+            </w:r>
           </w:p>
         </w:tc>
         <w:tc>
@@ -9195,6 +9200,9 @@
             <w:pPr>
               <w:spacing w:after="0"/>
             </w:pPr>
+            <w:r>
+              <w:t>90</w:t>
+            </w:r>
           </w:p>
         </w:tc>
         <w:tc>
@@ -9212,6 +9220,9 @@
             <w:pPr>
               <w:spacing w:after="0"/>
             </w:pPr>
+            <w:r>
+              <w:t>90</w:t>
+            </w:r>
           </w:p>
         </w:tc>
       </w:tr>
@@ -9242,7 +9253,6 @@
                 <w:color w:val="00000A"/>
                 <w:sz w:val="22"/>
               </w:rPr>
-              <w:lastRenderedPageBreak/>
               <w:t>5. Aaron Pedro Hern</w:t>
             </w:r>
             <w:r>
@@ -9340,7 +9350,7 @@
               <w:bottom w:val="single" w:sz="4" w:space="0" w:color="00000A"/>
               <w:right w:val="single" w:sz="4" w:space="0" w:color="00000A"/>
             </w:tcBorders>
-            <w:shd w:val="clear" w:color="auto" w:fill="F2F2F2" w:themeFill="background1" w:themeFillShade="F2"/>
+            <w:shd w:val="clear" w:color="auto" w:fill="E7E6E6" w:themeFill="background2"/>
           </w:tcPr>
           <w:p>
             <w:pPr>
@@ -9368,6 +9378,7 @@
       </w:tr>
     </w:tbl>
     <w:p/>
+    <w:p/>
     <w:p>
       <w:pPr>
         <w:rPr>
@@ -9380,6 +9391,7 @@
           <w:b/>
           <w:bCs/>
         </w:rPr>
+        <w:lastRenderedPageBreak/>
         <w:t>Reflexión Yafhil</w:t>
       </w:r>
     </w:p>
@@ -9408,7 +9420,37 @@
         <w:t>Mi auto evaluación se debe a los diferentes problemas técnicos en la conectividad a la red, y la coevaluación mejoro a pesar de no tener internet algunos y otros no tener luz pudimos ponernos de acuerdo en todos los apartados de la actividad y mas ahora que tenemos un nuevo integrante.</w:t>
       </w:r>
     </w:p>
-    <w:bookmarkStart w:id="29" w:name="_Toc43480693" w:displacedByCustomXml="next"/>
+    <w:p>
+      <w:pPr>
+        <w:rPr>
+          <w:b/>
+        </w:rPr>
+      </w:pPr>
+      <w:r>
+        <w:rPr>
+          <w:b/>
+        </w:rPr>
+        <w:t>Reflexión Antonio</w:t>
+      </w:r>
+    </w:p>
+    <w:p>
+      <w:r>
+        <w:t>Considero que el trabajo que desempeñamos todos como equipo fue bastante bueno</w:t>
+      </w:r>
+      <w:r>
+        <w:t>, ya que</w:t>
+      </w:r>
+      <w:r>
+        <w:t xml:space="preserve"> todos aportamos en el desarrollo de la actividad, realizamos reuniones</w:t>
+      </w:r>
+      <w:r>
+        <w:t xml:space="preserve"> y compartimos avances para que todos estuviésemos al tanto además de resolver las dudas utilizando diferentes medios de comunicación.</w:t>
+      </w:r>
+      <w:bookmarkStart w:id="29" w:name="_GoBack"/>
+      <w:bookmarkEnd w:id="29"/>
+    </w:p>
+    <w:p/>
+    <w:bookmarkStart w:id="30" w:name="_Toc43480693" w:displacedByCustomXml="next"/>
     <w:sdt>
       <w:sdtPr>
         <w:rPr>
@@ -9440,14 +9482,13 @@
             </w:rPr>
             <w:t>BIBLIOGRAFÍA</w:t>
           </w:r>
-          <w:bookmarkEnd w:id="29"/>
+          <w:bookmarkEnd w:id="30"/>
         </w:p>
         <w:sdt>
           <w:sdtPr>
             <w:id w:val="111145805"/>
             <w:bibliography/>
           </w:sdtPr>
-          <w:sdtEndPr/>
           <w:sdtContent>
             <w:p>
               <w:pPr>
@@ -9600,6 +9641,7 @@
                   <w:noProof/>
                   <w:lang w:val="es-ES"/>
                 </w:rPr>
+                <w:lastRenderedPageBreak/>
                 <w:t>Lenguajes de programación</w:t>
               </w:r>
               <w:r>
@@ -9624,7 +9666,6 @@
                   <w:noProof/>
                   <w:lang w:val="es-ES"/>
                 </w:rPr>
-                <w:lastRenderedPageBreak/>
                 <w:t xml:space="preserve">MANAGEMENT, I. P. (2017). </w:t>
               </w:r>
               <w:r>
@@ -12524,8 +12565,17 @@
                 <w:sz w:val="16"/>
                 <w:szCs w:val="16"/>
               </w:rPr>
-              <w:t xml:space="preserve"> luis</w:t>
-            </w:r>
+              <w:t xml:space="preserve"> </w:t>
+            </w:r>
+            <w:proofErr w:type="spellStart"/>
+            <w:r>
+              <w:rPr>
+                <w:sz w:val="16"/>
+                <w:szCs w:val="16"/>
+              </w:rPr>
+              <w:t>luis</w:t>
+            </w:r>
+            <w:proofErr w:type="spellEnd"/>
           </w:p>
         </w:tc>
         <w:tc>
@@ -13276,7 +13326,7 @@
 </file>
 
 <file path=word/endnotes.xml><?xml version="1.0" encoding="utf-8"?>
-<w:endnotes xmlns:wpc="http://schemas.microsoft.com/office/word/2010/wordprocessingCanvas" xmlns:cx="http://schemas.microsoft.com/office/drawing/2014/chartex" xmlns:cx1="http://schemas.microsoft.com/office/drawing/2015/9/8/chartex" xmlns:cx2="http://schemas.microsoft.com/office/drawing/2015/10/21/chartex" xmlns:cx3="http://schemas.microsoft.com/office/drawing/2016/5/9/chartex" xmlns:cx4="http://schemas.microsoft.com/office/drawing/2016/5/10/chartex" xmlns:cx5="http://schemas.microsoft.com/office/drawing/2016/5/11/chartex" xmlns:cx6="http://schemas.microsoft.com/office/drawing/2016/5/12/chartex" xmlns:cx7="http://schemas.microsoft.com/office/drawing/2016/5/13/chartex" xmlns:cx8="http://schemas.microsoft.com/office/drawing/2016/5/14/chartex" xmlns:mc="http://schemas.openxmlformats.org/markup-compatibility/2006" xmlns:aink="http://schemas.microsoft.com/office/drawing/2016/ink" xmlns:am3d="http://schemas.microsoft.com/office/drawing/2017/model3d" xmlns:o="urn:schemas-microsoft-com:office:office" xmlns:r="http://schemas.openxmlformats.org/officeDocument/2006/relationships" xmlns:m="http://schemas.openxmlformats.org/officeDocument/2006/math" xmlns:v="urn:schemas-microsoft-com:vml" xmlns:wp14="http://schemas.microsoft.com/office/word/2010/wordprocessingDrawing" xmlns:wp="http://schemas.openxmlformats.org/drawingml/2006/wordprocessingDrawing" xmlns:w10="urn:schemas-microsoft-com:office:word" xmlns:w="http://schemas.openxmlformats.org/wordprocessingml/2006/main" xmlns:w14="http://schemas.microsoft.com/office/word/2010/wordml" xmlns:w15="http://schemas.microsoft.com/office/word/2012/wordml" xmlns:w16cex="http://schemas.microsoft.com/office/word/2018/wordml/cex" xmlns:w16cid="http://schemas.microsoft.com/office/word/2016/wordml/cid" xmlns:w16="http://schemas.microsoft.com/office/word/2018/wordml" xmlns:w16se="http://schemas.microsoft.com/office/word/2015/wordml/symex" xmlns:wpg="http://schemas.microsoft.com/office/word/2010/wordprocessingGroup" xmlns:wpi="http://schemas.microsoft.com/office/word/2010/wordprocessingInk" xmlns:wne="http://schemas.microsoft.com/office/word/2006/wordml" xmlns:wps="http://schemas.microsoft.com/office/word/2010/wordprocessingShape" mc:Ignorable="w14 w15 w16se w16cid w16 w16cex wp14">
+<w:endnotes xmlns:wpc="http://schemas.microsoft.com/office/word/2010/wordprocessingCanvas" xmlns:mc="http://schemas.openxmlformats.org/markup-compatibility/2006" xmlns:o="urn:schemas-microsoft-com:office:office" xmlns:r="http://schemas.openxmlformats.org/officeDocument/2006/relationships" xmlns:m="http://schemas.openxmlformats.org/officeDocument/2006/math" xmlns:v="urn:schemas-microsoft-com:vml" xmlns:wp14="http://schemas.microsoft.com/office/word/2010/wordprocessingDrawing" xmlns:wp="http://schemas.openxmlformats.org/drawingml/2006/wordprocessingDrawing" xmlns:w10="urn:schemas-microsoft-com:office:word" xmlns:w="http://schemas.openxmlformats.org/wordprocessingml/2006/main" xmlns:w14="http://schemas.microsoft.com/office/word/2010/wordml" xmlns:w15="http://schemas.microsoft.com/office/word/2012/wordml" xmlns:wpg="http://schemas.microsoft.com/office/word/2010/wordprocessingGroup" xmlns:wpi="http://schemas.microsoft.com/office/word/2010/wordprocessingInk" xmlns:wne="http://schemas.microsoft.com/office/word/2006/wordml" xmlns:wps="http://schemas.microsoft.com/office/word/2010/wordprocessingShape" mc:Ignorable="w14 w15 wp14">
   <w:endnote w:type="separator" w:id="-1">
     <w:p>
       <w:pPr>
@@ -13308,7 +13358,7 @@
 </file>
 
 <file path=word/footer1.xml><?xml version="1.0" encoding="utf-8"?>
-<w:ftr xmlns:wpc="http://schemas.microsoft.com/office/word/2010/wordprocessingCanvas" xmlns:cx="http://schemas.microsoft.com/office/drawing/2014/chartex" xmlns:cx1="http://schemas.microsoft.com/office/drawing/2015/9/8/chartex" xmlns:cx2="http://schemas.microsoft.com/office/drawing/2015/10/21/chartex" xmlns:cx3="http://schemas.microsoft.com/office/drawing/2016/5/9/chartex" xmlns:cx4="http://schemas.microsoft.com/office/drawing/2016/5/10/chartex" xmlns:cx5="http://schemas.microsoft.com/office/drawing/2016/5/11/chartex" xmlns:cx6="http://schemas.microsoft.com/office/drawing/2016/5/12/chartex" xmlns:cx7="http://schemas.microsoft.com/office/drawing/2016/5/13/chartex" xmlns:cx8="http://schemas.microsoft.com/office/drawing/2016/5/14/chartex" xmlns:mc="http://schemas.openxmlformats.org/markup-compatibility/2006" xmlns:aink="http://schemas.microsoft.com/office/drawing/2016/ink" xmlns:am3d="http://schemas.microsoft.com/office/drawing/2017/model3d" xmlns:o="urn:schemas-microsoft-com:office:office" xmlns:r="http://schemas.openxmlformats.org/officeDocument/2006/relationships" xmlns:m="http://schemas.openxmlformats.org/officeDocument/2006/math" xmlns:v="urn:schemas-microsoft-com:vml" xmlns:wp14="http://schemas.microsoft.com/office/word/2010/wordprocessingDrawing" xmlns:wp="http://schemas.openxmlformats.org/drawingml/2006/wordprocessingDrawing" xmlns:w10="urn:schemas-microsoft-com:office:word" xmlns:w="http://schemas.openxmlformats.org/wordprocessingml/2006/main" xmlns:w14="http://schemas.microsoft.com/office/word/2010/wordml" xmlns:w15="http://schemas.microsoft.com/office/word/2012/wordml" xmlns:w16cex="http://schemas.microsoft.com/office/word/2018/wordml/cex" xmlns:w16cid="http://schemas.microsoft.com/office/word/2016/wordml/cid" xmlns:w16="http://schemas.microsoft.com/office/word/2018/wordml" xmlns:w16se="http://schemas.microsoft.com/office/word/2015/wordml/symex" xmlns:wpg="http://schemas.microsoft.com/office/word/2010/wordprocessingGroup" xmlns:wpi="http://schemas.microsoft.com/office/word/2010/wordprocessingInk" xmlns:wne="http://schemas.microsoft.com/office/word/2006/wordml" xmlns:wps="http://schemas.microsoft.com/office/word/2010/wordprocessingShape" mc:Ignorable="w14 w15 w16se w16cid w16 w16cex wp14">
+<w:ftr xmlns:wpc="http://schemas.microsoft.com/office/word/2010/wordprocessingCanvas" xmlns:mc="http://schemas.openxmlformats.org/markup-compatibility/2006" xmlns:o="urn:schemas-microsoft-com:office:office" xmlns:r="http://schemas.openxmlformats.org/officeDocument/2006/relationships" xmlns:m="http://schemas.openxmlformats.org/officeDocument/2006/math" xmlns:v="urn:schemas-microsoft-com:vml" xmlns:wp14="http://schemas.microsoft.com/office/word/2010/wordprocessingDrawing" xmlns:wp="http://schemas.openxmlformats.org/drawingml/2006/wordprocessingDrawing" xmlns:w10="urn:schemas-microsoft-com:office:word" xmlns:w="http://schemas.openxmlformats.org/wordprocessingml/2006/main" xmlns:w14="http://schemas.microsoft.com/office/word/2010/wordml" xmlns:w15="http://schemas.microsoft.com/office/word/2012/wordml" xmlns:wpg="http://schemas.microsoft.com/office/word/2010/wordprocessingGroup" xmlns:wpi="http://schemas.microsoft.com/office/word/2010/wordprocessingInk" xmlns:wne="http://schemas.microsoft.com/office/word/2006/wordml" xmlns:wps="http://schemas.microsoft.com/office/word/2010/wordprocessingShape" mc:Ignorable="w14 w15 wp14">
   <w:p>
     <w:pPr>
       <w:pStyle w:val="Piedepgina"/>
@@ -13321,7 +13371,7 @@
 </file>
 
 <file path=word/footnotes.xml><?xml version="1.0" encoding="utf-8"?>
-<w:footnotes xmlns:wpc="http://schemas.microsoft.com/office/word/2010/wordprocessingCanvas" xmlns:cx="http://schemas.microsoft.com/office/drawing/2014/chartex" xmlns:cx1="http://schemas.microsoft.com/office/drawing/2015/9/8/chartex" xmlns:cx2="http://schemas.microsoft.com/office/drawing/2015/10/21/chartex" xmlns:cx3="http://schemas.microsoft.com/office/drawing/2016/5/9/chartex" xmlns:cx4="http://schemas.microsoft.com/office/drawing/2016/5/10/chartex" xmlns:cx5="http://schemas.microsoft.com/office/drawing/2016/5/11/chartex" xmlns:cx6="http://schemas.microsoft.com/office/drawing/2016/5/12/chartex" xmlns:cx7="http://schemas.microsoft.com/office/drawing/2016/5/13/chartex" xmlns:cx8="http://schemas.microsoft.com/office/drawing/2016/5/14/chartex" xmlns:mc="http://schemas.openxmlformats.org/markup-compatibility/2006" xmlns:aink="http://schemas.microsoft.com/office/drawing/2016/ink" xmlns:am3d="http://schemas.microsoft.com/office/drawing/2017/model3d" xmlns:o="urn:schemas-microsoft-com:office:office" xmlns:r="http://schemas.openxmlformats.org/officeDocument/2006/relationships" xmlns:m="http://schemas.openxmlformats.org/officeDocument/2006/math" xmlns:v="urn:schemas-microsoft-com:vml" xmlns:wp14="http://schemas.microsoft.com/office/word/2010/wordprocessingDrawing" xmlns:wp="http://schemas.openxmlformats.org/drawingml/2006/wordprocessingDrawing" xmlns:w10="urn:schemas-microsoft-com:office:word" xmlns:w="http://schemas.openxmlformats.org/wordprocessingml/2006/main" xmlns:w14="http://schemas.microsoft.com/office/word/2010/wordml" xmlns:w15="http://schemas.microsoft.com/office/word/2012/wordml" xmlns:w16cex="http://schemas.microsoft.com/office/word/2018/wordml/cex" xmlns:w16cid="http://schemas.microsoft.com/office/word/2016/wordml/cid" xmlns:w16="http://schemas.microsoft.com/office/word/2018/wordml" xmlns:w16se="http://schemas.microsoft.com/office/word/2015/wordml/symex" xmlns:wpg="http://schemas.microsoft.com/office/word/2010/wordprocessingGroup" xmlns:wpi="http://schemas.microsoft.com/office/word/2010/wordprocessingInk" xmlns:wne="http://schemas.microsoft.com/office/word/2006/wordml" xmlns:wps="http://schemas.microsoft.com/office/word/2010/wordprocessingShape" mc:Ignorable="w14 w15 w16se w16cid w16 w16cex wp14">
+<w:footnotes xmlns:wpc="http://schemas.microsoft.com/office/word/2010/wordprocessingCanvas" xmlns:mc="http://schemas.openxmlformats.org/markup-compatibility/2006" xmlns:o="urn:schemas-microsoft-com:office:office" xmlns:r="http://schemas.openxmlformats.org/officeDocument/2006/relationships" xmlns:m="http://schemas.openxmlformats.org/officeDocument/2006/math" xmlns:v="urn:schemas-microsoft-com:vml" xmlns:wp14="http://schemas.microsoft.com/office/word/2010/wordprocessingDrawing" xmlns:wp="http://schemas.openxmlformats.org/drawingml/2006/wordprocessingDrawing" xmlns:w10="urn:schemas-microsoft-com:office:word" xmlns:w="http://schemas.openxmlformats.org/wordprocessingml/2006/main" xmlns:w14="http://schemas.microsoft.com/office/word/2010/wordml" xmlns:w15="http://schemas.microsoft.com/office/word/2012/wordml" xmlns:wpg="http://schemas.microsoft.com/office/word/2010/wordprocessingGroup" xmlns:wpi="http://schemas.microsoft.com/office/word/2010/wordprocessingInk" xmlns:wne="http://schemas.microsoft.com/office/word/2006/wordml" xmlns:wps="http://schemas.microsoft.com/office/word/2010/wordprocessingShape" mc:Ignorable="w14 w15 wp14">
   <w:footnote w:type="separator" w:id="-1">
     <w:p>
       <w:pPr>
@@ -13353,7 +13403,7 @@
 </file>
 
 <file path=word/header1.xml><?xml version="1.0" encoding="utf-8"?>
-<w:hdr xmlns:wpc="http://schemas.microsoft.com/office/word/2010/wordprocessingCanvas" xmlns:cx="http://schemas.microsoft.com/office/drawing/2014/chartex" xmlns:cx1="http://schemas.microsoft.com/office/drawing/2015/9/8/chartex" xmlns:cx2="http://schemas.microsoft.com/office/drawing/2015/10/21/chartex" xmlns:cx3="http://schemas.microsoft.com/office/drawing/2016/5/9/chartex" xmlns:cx4="http://schemas.microsoft.com/office/drawing/2016/5/10/chartex" xmlns:cx5="http://schemas.microsoft.com/office/drawing/2016/5/11/chartex" xmlns:cx6="http://schemas.microsoft.com/office/drawing/2016/5/12/chartex" xmlns:cx7="http://schemas.microsoft.com/office/drawing/2016/5/13/chartex" xmlns:cx8="http://schemas.microsoft.com/office/drawing/2016/5/14/chartex" xmlns:mc="http://schemas.openxmlformats.org/markup-compatibility/2006" xmlns:aink="http://schemas.microsoft.com/office/drawing/2016/ink" xmlns:am3d="http://schemas.microsoft.com/office/drawing/2017/model3d" xmlns:o="urn:schemas-microsoft-com:office:office" xmlns:r="http://schemas.openxmlformats.org/officeDocument/2006/relationships" xmlns:m="http://schemas.openxmlformats.org/officeDocument/2006/math" xmlns:v="urn:schemas-microsoft-com:vml" xmlns:wp14="http://schemas.microsoft.com/office/word/2010/wordprocessingDrawing" xmlns:wp="http://schemas.openxmlformats.org/drawingml/2006/wordprocessingDrawing" xmlns:w10="urn:schemas-microsoft-com:office:word" xmlns:w="http://schemas.openxmlformats.org/wordprocessingml/2006/main" xmlns:w14="http://schemas.microsoft.com/office/word/2010/wordml" xmlns:w15="http://schemas.microsoft.com/office/word/2012/wordml" xmlns:w16cex="http://schemas.microsoft.com/office/word/2018/wordml/cex" xmlns:w16cid="http://schemas.microsoft.com/office/word/2016/wordml/cid" xmlns:w16="http://schemas.microsoft.com/office/word/2018/wordml" xmlns:w16se="http://schemas.microsoft.com/office/word/2015/wordml/symex" xmlns:wpg="http://schemas.microsoft.com/office/word/2010/wordprocessingGroup" xmlns:wpi="http://schemas.microsoft.com/office/word/2010/wordprocessingInk" xmlns:wne="http://schemas.microsoft.com/office/word/2006/wordml" xmlns:wps="http://schemas.microsoft.com/office/word/2010/wordprocessingShape" mc:Ignorable="w14 w15 w16se w16cid w16 w16cex wp14">
+<w:hdr xmlns:wpc="http://schemas.microsoft.com/office/word/2010/wordprocessingCanvas" xmlns:mc="http://schemas.openxmlformats.org/markup-compatibility/2006" xmlns:o="urn:schemas-microsoft-com:office:office" xmlns:r="http://schemas.openxmlformats.org/officeDocument/2006/relationships" xmlns:m="http://schemas.openxmlformats.org/officeDocument/2006/math" xmlns:v="urn:schemas-microsoft-com:vml" xmlns:wp14="http://schemas.microsoft.com/office/word/2010/wordprocessingDrawing" xmlns:wp="http://schemas.openxmlformats.org/drawingml/2006/wordprocessingDrawing" xmlns:w10="urn:schemas-microsoft-com:office:word" xmlns:w="http://schemas.openxmlformats.org/wordprocessingml/2006/main" xmlns:w14="http://schemas.microsoft.com/office/word/2010/wordml" xmlns:w15="http://schemas.microsoft.com/office/word/2012/wordml" xmlns:wpg="http://schemas.microsoft.com/office/word/2010/wordprocessingGroup" xmlns:wpi="http://schemas.microsoft.com/office/word/2010/wordprocessingInk" xmlns:wne="http://schemas.microsoft.com/office/word/2006/wordml" xmlns:wps="http://schemas.microsoft.com/office/word/2010/wordprocessingShape" mc:Ignorable="w14 w15 wp14">
   <w:p>
     <w:pPr>
       <w:pStyle w:val="Ttulo1"/>
@@ -13366,8 +13416,8 @@
 </file>
 
 <file path=word/numbering.xml><?xml version="1.0" encoding="utf-8"?>
-<w:numbering xmlns:wpc="http://schemas.microsoft.com/office/word/2010/wordprocessingCanvas" xmlns:cx="http://schemas.microsoft.com/office/drawing/2014/chartex" xmlns:cx1="http://schemas.microsoft.com/office/drawing/2015/9/8/chartex" xmlns:cx2="http://schemas.microsoft.com/office/drawing/2015/10/21/chartex" xmlns:cx3="http://schemas.microsoft.com/office/drawing/2016/5/9/chartex" xmlns:cx4="http://schemas.microsoft.com/office/drawing/2016/5/10/chartex" xmlns:cx5="http://schemas.microsoft.com/office/drawing/2016/5/11/chartex" xmlns:cx6="http://schemas.microsoft.com/office/drawing/2016/5/12/chartex" xmlns:cx7="http://schemas.microsoft.com/office/drawing/2016/5/13/chartex" xmlns:cx8="http://schemas.microsoft.com/office/drawing/2016/5/14/chartex" xmlns:mc="http://schemas.openxmlformats.org/markup-compatibility/2006" xmlns:aink="http://schemas.microsoft.com/office/drawing/2016/ink" xmlns:am3d="http://schemas.microsoft.com/office/drawing/2017/model3d" xmlns:o="urn:schemas-microsoft-com:office:office" xmlns:r="http://schemas.openxmlformats.org/officeDocument/2006/relationships" xmlns:m="http://schemas.openxmlformats.org/officeDocument/2006/math" xmlns:v="urn:schemas-microsoft-com:vml" xmlns:wp14="http://schemas.microsoft.com/office/word/2010/wordprocessingDrawing" xmlns:wp="http://schemas.openxmlformats.org/drawingml/2006/wordprocessingDrawing" xmlns:w10="urn:schemas-microsoft-com:office:word" xmlns:w="http://schemas.openxmlformats.org/wordprocessingml/2006/main" xmlns:w14="http://schemas.microsoft.com/office/word/2010/wordml" xmlns:w15="http://schemas.microsoft.com/office/word/2012/wordml" xmlns:w16cex="http://schemas.microsoft.com/office/word/2018/wordml/cex" xmlns:w16cid="http://schemas.microsoft.com/office/word/2016/wordml/cid" xmlns:w16="http://schemas.microsoft.com/office/word/2018/wordml" xmlns:w16se="http://schemas.microsoft.com/office/word/2015/wordml/symex" xmlns:wpg="http://schemas.microsoft.com/office/word/2010/wordprocessingGroup" xmlns:wpi="http://schemas.microsoft.com/office/word/2010/wordprocessingInk" xmlns:wne="http://schemas.microsoft.com/office/word/2006/wordml" xmlns:wps="http://schemas.microsoft.com/office/word/2010/wordprocessingShape" mc:Ignorable="w14 w15 w16se w16cid w16 w16cex wp14">
-  <w:abstractNum w:abstractNumId="0" w15:restartNumberingAfterBreak="0">
+<w:numbering xmlns:wpc="http://schemas.microsoft.com/office/word/2010/wordprocessingCanvas" xmlns:mc="http://schemas.openxmlformats.org/markup-compatibility/2006" xmlns:o="urn:schemas-microsoft-com:office:office" xmlns:r="http://schemas.openxmlformats.org/officeDocument/2006/relationships" xmlns:m="http://schemas.openxmlformats.org/officeDocument/2006/math" xmlns:v="urn:schemas-microsoft-com:vml" xmlns:wp14="http://schemas.microsoft.com/office/word/2010/wordprocessingDrawing" xmlns:wp="http://schemas.openxmlformats.org/drawingml/2006/wordprocessingDrawing" xmlns:w10="urn:schemas-microsoft-com:office:word" xmlns:w="http://schemas.openxmlformats.org/wordprocessingml/2006/main" xmlns:w14="http://schemas.microsoft.com/office/word/2010/wordml" xmlns:w15="http://schemas.microsoft.com/office/word/2012/wordml" xmlns:wpg="http://schemas.microsoft.com/office/word/2010/wordprocessingGroup" xmlns:wpi="http://schemas.microsoft.com/office/word/2010/wordprocessingInk" xmlns:wne="http://schemas.microsoft.com/office/word/2006/wordml" xmlns:wps="http://schemas.microsoft.com/office/word/2010/wordprocessingShape" mc:Ignorable="w14 w15 wp14">
+  <w:abstractNum w:abstractNumId="0">
     <w:nsid w:val="442628E2"/>
     <w:multiLevelType w:val="hybridMultilevel"/>
     <w:tmpl w:val="58A419A4"/>
@@ -13453,7 +13503,7 @@
       </w:pPr>
     </w:lvl>
   </w:abstractNum>
-  <w:abstractNum w:abstractNumId="1" w15:restartNumberingAfterBreak="0">
+  <w:abstractNum w:abstractNumId="1">
     <w:nsid w:val="49C83373"/>
     <w:multiLevelType w:val="hybridMultilevel"/>
     <w:tmpl w:val="F89C14A0"/>
@@ -13539,7 +13589,7 @@
       </w:pPr>
     </w:lvl>
   </w:abstractNum>
-  <w:abstractNum w:abstractNumId="2" w15:restartNumberingAfterBreak="0">
+  <w:abstractNum w:abstractNumId="2">
     <w:nsid w:val="52984E98"/>
     <w:multiLevelType w:val="hybridMultilevel"/>
     <w:tmpl w:val="DCE259C2"/>
@@ -13625,7 +13675,7 @@
       </w:pPr>
     </w:lvl>
   </w:abstractNum>
-  <w:abstractNum w:abstractNumId="3" w15:restartNumberingAfterBreak="0">
+  <w:abstractNum w:abstractNumId="3">
     <w:nsid w:val="63353F8F"/>
     <w:multiLevelType w:val="hybridMultilevel"/>
     <w:tmpl w:val="2F3A1A9C"/>
@@ -13711,7 +13761,7 @@
       </w:pPr>
     </w:lvl>
   </w:abstractNum>
-  <w:abstractNum w:abstractNumId="4" w15:restartNumberingAfterBreak="0">
+  <w:abstractNum w:abstractNumId="4">
     <w:nsid w:val="700C59BE"/>
     <w:multiLevelType w:val="hybridMultilevel"/>
     <w:tmpl w:val="3F32E68C"/>
@@ -13816,7 +13866,7 @@
 </file>
 
 <file path=word/styles.xml><?xml version="1.0" encoding="utf-8"?>
-<w:styles xmlns:mc="http://schemas.openxmlformats.org/markup-compatibility/2006" xmlns:r="http://schemas.openxmlformats.org/officeDocument/2006/relationships" xmlns:w="http://schemas.openxmlformats.org/wordprocessingml/2006/main" xmlns:w14="http://schemas.microsoft.com/office/word/2010/wordml" xmlns:w15="http://schemas.microsoft.com/office/word/2012/wordml" xmlns:w16cex="http://schemas.microsoft.com/office/word/2018/wordml/cex" xmlns:w16cid="http://schemas.microsoft.com/office/word/2016/wordml/cid" xmlns:w16="http://schemas.microsoft.com/office/word/2018/wordml" xmlns:w16se="http://schemas.microsoft.com/office/word/2015/wordml/symex" mc:Ignorable="w14 w15 w16se w16cid w16 w16cex">
+<w:styles xmlns:mc="http://schemas.openxmlformats.org/markup-compatibility/2006" xmlns:r="http://schemas.openxmlformats.org/officeDocument/2006/relationships" xmlns:w="http://schemas.openxmlformats.org/wordprocessingml/2006/main" xmlns:w14="http://schemas.microsoft.com/office/word/2010/wordml" xmlns:w15="http://schemas.microsoft.com/office/word/2012/wordml" mc:Ignorable="w14 w15">
   <w:docDefaults>
     <w:rPrDefault>
       <w:rPr>
@@ -13832,7 +13882,7 @@
       </w:pPr>
     </w:pPrDefault>
   </w:docDefaults>
-  <w:latentStyles w:defLockedState="0" w:defUIPriority="99" w:defSemiHidden="0" w:defUnhideWhenUsed="0" w:defQFormat="0" w:count="376">
+  <w:latentStyles w:defLockedState="0" w:defUIPriority="99" w:defSemiHidden="0" w:defUnhideWhenUsed="0" w:defQFormat="0" w:count="371">
     <w:lsdException w:name="Normal" w:uiPriority="0" w:qFormat="1"/>
     <w:lsdException w:name="heading 1" w:uiPriority="9" w:qFormat="1"/>
     <w:lsdException w:name="heading 2" w:semiHidden="1" w:uiPriority="9" w:unhideWhenUsed="1" w:qFormat="1"/>
@@ -14204,11 +14254,6 @@
     <w:lsdException w:name="List Table 5 Dark Accent 6" w:uiPriority="50"/>
     <w:lsdException w:name="List Table 6 Colorful Accent 6" w:uiPriority="51"/>
     <w:lsdException w:name="List Table 7 Colorful Accent 6" w:uiPriority="52"/>
-    <w:lsdException w:name="Mention" w:semiHidden="1" w:unhideWhenUsed="1"/>
-    <w:lsdException w:name="Smart Hyperlink" w:semiHidden="1" w:unhideWhenUsed="1"/>
-    <w:lsdException w:name="Hashtag" w:semiHidden="1" w:unhideWhenUsed="1"/>
-    <w:lsdException w:name="Unresolved Mention" w:semiHidden="1" w:unhideWhenUsed="1"/>
-    <w:lsdException w:name="Smart Link" w:semiHidden="1" w:unhideWhenUsed="1"/>
   </w:latentStyles>
   <w:style w:type="paragraph" w:default="1" w:styleId="Normal">
     <w:name w:val="Normal"/>
@@ -14357,6 +14402,7 @@
       <w:lang w:eastAsia="es-MX"/>
     </w:rPr>
     <w:tblPr>
+      <w:tblInd w:w="0" w:type="dxa"/>
       <w:tblBorders>
         <w:top w:val="single" w:sz="4" w:space="0" w:color="auto"/>
         <w:left w:val="single" w:sz="4" w:space="0" w:color="auto"/>
@@ -14365,6 +14411,12 @@
         <w:insideH w:val="single" w:sz="4" w:space="0" w:color="auto"/>
         <w:insideV w:val="single" w:sz="4" w:space="0" w:color="auto"/>
       </w:tblBorders>
+      <w:tblCellMar>
+        <w:top w:w="0" w:type="dxa"/>
+        <w:left w:w="108" w:type="dxa"/>
+        <w:bottom w:w="0" w:type="dxa"/>
+        <w:right w:w="108" w:type="dxa"/>
+      </w:tblCellMar>
     </w:tblPr>
   </w:style>
   <w:style w:type="paragraph" w:styleId="Textodeglobo">
@@ -14460,7 +14512,6 @@
     <w:tblPr>
       <w:tblStyleRowBandSize w:val="1"/>
       <w:tblStyleColBandSize w:val="1"/>
-      <w:tblInd w:w="0" w:type="nil"/>
       <w:tblBorders>
         <w:top w:val="single" w:sz="4" w:space="0" w:color="666666"/>
         <w:left w:val="single" w:sz="4" w:space="0" w:color="666666"/>
@@ -14469,6 +14520,12 @@
         <w:insideH w:val="single" w:sz="4" w:space="0" w:color="666666"/>
         <w:insideV w:val="single" w:sz="4" w:space="0" w:color="666666"/>
       </w:tblBorders>
+      <w:tblCellMar>
+        <w:top w:w="0" w:type="dxa"/>
+        <w:left w:w="108" w:type="dxa"/>
+        <w:bottom w:w="0" w:type="dxa"/>
+        <w:right w:w="108" w:type="dxa"/>
+      </w:tblCellMar>
     </w:tblPr>
     <w:tblStylePr w:type="firstRow">
       <w:rPr>
@@ -14531,7 +14588,7 @@
       <w:u w:val="single"/>
     </w:rPr>
   </w:style>
-  <w:style w:type="paragraph" w:styleId="TtuloTDC">
+  <w:style w:type="paragraph" w:styleId="TtulodeTDC">
     <w:name w:val="TOC Heading"/>
     <w:basedOn w:val="Ttulo1"/>
     <w:next w:val="Normal"/>
@@ -14629,7 +14686,7 @@
     <w:unhideWhenUsed/>
     <w:rsid w:val="00DB02AB"/>
   </w:style>
-  <w:style w:type="character" w:styleId="Mencinsinresolver">
+  <w:style w:type="character" w:customStyle="1" w:styleId="UnresolvedMention">
     <w:name w:val="Unresolved Mention"/>
     <w:basedOn w:val="Fuentedeprrafopredeter"/>
     <w:uiPriority w:val="99"/>
@@ -14952,9 +15009,12 @@
 </file>
 
 <file path=customXml/item1.xml><?xml version="1.0" encoding="utf-8"?>
-<p:properties xmlns:p="http://schemas.microsoft.com/office/2006/metadata/properties" xmlns:xsi="http://www.w3.org/2001/XMLSchema-instance" xmlns:pc="http://schemas.microsoft.com/office/infopath/2007/PartnerControls">
-  <documentManagement/>
-</p:properties>
+<?mso-contentType ?>
+<FormTemplates xmlns="http://schemas.microsoft.com/sharepoint/v3/contenttype/forms">
+  <Display>DocumentLibraryForm</Display>
+  <Edit>DocumentLibraryForm</Edit>
+  <New>DocumentLibraryForm</New>
+</FormTemplates>
 </file>
 
 <file path=customXml/item2.xml><?xml version="1.0" encoding="utf-8"?>
@@ -15108,12 +15168,9 @@
 </file>
 
 <file path=customXml/item3.xml><?xml version="1.0" encoding="utf-8"?>
-<?mso-contentType ?>
-<FormTemplates xmlns="http://schemas.microsoft.com/sharepoint/v3/contenttype/forms">
-  <Display>DocumentLibraryForm</Display>
-  <Edit>DocumentLibraryForm</Edit>
-  <New>DocumentLibraryForm</New>
-</FormTemplates>
+<p:properties xmlns:p="http://schemas.microsoft.com/office/2006/metadata/properties" xmlns:xsi="http://www.w3.org/2001/XMLSchema-instance" xmlns:pc="http://schemas.microsoft.com/office/infopath/2007/PartnerControls">
+  <documentManagement/>
+</p:properties>
 </file>
 
 <file path=customXml/item4.xml><?xml version="1.0" encoding="utf-8"?>
@@ -15253,10 +15310,9 @@
 </file>
 
 <file path=customXml/itemProps1.xml><?xml version="1.0" encoding="utf-8"?>
-<ds:datastoreItem xmlns:ds="http://schemas.openxmlformats.org/officeDocument/2006/customXml" ds:itemID="{4E79C2B8-0E91-488F-B840-32914CD10ABE}">
+<ds:datastoreItem xmlns:ds="http://schemas.openxmlformats.org/officeDocument/2006/customXml" ds:itemID="{E416C08D-339C-476A-B666-349EB936CF4C}">
   <ds:schemaRefs>
-    <ds:schemaRef ds:uri="http://schemas.microsoft.com/office/2006/metadata/properties"/>
-    <ds:schemaRef ds:uri="http://schemas.microsoft.com/office/infopath/2007/PartnerControls"/>
+    <ds:schemaRef ds:uri="http://schemas.microsoft.com/sharepoint/v3/contenttype/forms"/>
   </ds:schemaRefs>
 </ds:datastoreItem>
 </file>
@@ -15280,15 +15336,16 @@
 </file>
 
 <file path=customXml/itemProps3.xml><?xml version="1.0" encoding="utf-8"?>
-<ds:datastoreItem xmlns:ds="http://schemas.openxmlformats.org/officeDocument/2006/customXml" ds:itemID="{E416C08D-339C-476A-B666-349EB936CF4C}">
+<ds:datastoreItem xmlns:ds="http://schemas.openxmlformats.org/officeDocument/2006/customXml" ds:itemID="{4E79C2B8-0E91-488F-B840-32914CD10ABE}">
   <ds:schemaRefs>
-    <ds:schemaRef ds:uri="http://schemas.microsoft.com/sharepoint/v3/contenttype/forms"/>
+    <ds:schemaRef ds:uri="http://schemas.microsoft.com/office/2006/metadata/properties"/>
+    <ds:schemaRef ds:uri="http://schemas.microsoft.com/office/infopath/2007/PartnerControls"/>
   </ds:schemaRefs>
 </ds:datastoreItem>
 </file>
 
 <file path=customXml/itemProps4.xml><?xml version="1.0" encoding="utf-8"?>
-<ds:datastoreItem xmlns:ds="http://schemas.openxmlformats.org/officeDocument/2006/customXml" ds:itemID="{E4A7F91E-3B1D-4F73-9F64-3F05D7BF00D1}">
+<ds:datastoreItem xmlns:ds="http://schemas.openxmlformats.org/officeDocument/2006/customXml" ds:itemID="{FD75653E-3F86-446D-B9DF-ECC25F533A8E}">
   <ds:schemaRefs>
     <ds:schemaRef ds:uri="http://schemas.openxmlformats.org/officeDocument/2006/bibliography"/>
   </ds:schemaRefs>

</xml_diff>

<commit_message>
se actualizo el reporte.
</commit_message>
<xml_diff>
--- a/04_JAMA/Reporte/04_JAMA_Reporte.docx
+++ b/04_JAMA/Reporte/04_JAMA_Reporte.docx
@@ -1,6 +1,6 @@
 
 <file path=word/document.xml><?xml version="1.0" encoding="utf-8"?>
-<w:document xmlns:wpc="http://schemas.microsoft.com/office/word/2010/wordprocessingCanvas" xmlns:cx="http://schemas.microsoft.com/office/drawing/2014/chartex" xmlns:cx1="http://schemas.microsoft.com/office/drawing/2015/9/8/chartex" xmlns:cx2="http://schemas.microsoft.com/office/drawing/2015/10/21/chartex" xmlns:cx3="http://schemas.microsoft.com/office/drawing/2016/5/9/chartex" xmlns:cx4="http://schemas.microsoft.com/office/drawing/2016/5/10/chartex" xmlns:cx5="http://schemas.microsoft.com/office/drawing/2016/5/11/chartex" xmlns:cx6="http://schemas.microsoft.com/office/drawing/2016/5/12/chartex" xmlns:cx7="http://schemas.microsoft.com/office/drawing/2016/5/13/chartex" xmlns:cx8="http://schemas.microsoft.com/office/drawing/2016/5/14/chartex" xmlns:mc="http://schemas.openxmlformats.org/markup-compatibility/2006" xmlns:aink="http://schemas.microsoft.com/office/drawing/2016/ink" xmlns:am3d="http://schemas.microsoft.com/office/drawing/2017/model3d" xmlns:o="urn:schemas-microsoft-com:office:office" xmlns:r="http://schemas.openxmlformats.org/officeDocument/2006/relationships" xmlns:m="http://schemas.openxmlformats.org/officeDocument/2006/math" xmlns:v="urn:schemas-microsoft-com:vml" xmlns:wp14="http://schemas.microsoft.com/office/word/2010/wordprocessingDrawing" xmlns:wp="http://schemas.openxmlformats.org/drawingml/2006/wordprocessingDrawing" xmlns:w10="urn:schemas-microsoft-com:office:word" xmlns:w="http://schemas.openxmlformats.org/wordprocessingml/2006/main" xmlns:w14="http://schemas.microsoft.com/office/word/2010/wordml" xmlns:w15="http://schemas.microsoft.com/office/word/2012/wordml" xmlns:w16cex="http://schemas.microsoft.com/office/word/2018/wordml/cex" xmlns:w16cid="http://schemas.microsoft.com/office/word/2016/wordml/cid" xmlns:w16="http://schemas.microsoft.com/office/word/2018/wordml" xmlns:w16se="http://schemas.microsoft.com/office/word/2015/wordml/symex" xmlns:wpg="http://schemas.microsoft.com/office/word/2010/wordprocessingGroup" xmlns:wpi="http://schemas.microsoft.com/office/word/2010/wordprocessingInk" xmlns:wne="http://schemas.microsoft.com/office/word/2006/wordml" xmlns:wps="http://schemas.microsoft.com/office/word/2010/wordprocessingShape" mc:Ignorable="w14 w15 w16se w16cid w16 w16cex wp14">
+<w:document xmlns:wpc="http://schemas.microsoft.com/office/word/2010/wordprocessingCanvas" xmlns:mc="http://schemas.openxmlformats.org/markup-compatibility/2006" xmlns:o="urn:schemas-microsoft-com:office:office" xmlns:r="http://schemas.openxmlformats.org/officeDocument/2006/relationships" xmlns:m="http://schemas.openxmlformats.org/officeDocument/2006/math" xmlns:v="urn:schemas-microsoft-com:vml" xmlns:wp14="http://schemas.microsoft.com/office/word/2010/wordprocessingDrawing" xmlns:wp="http://schemas.openxmlformats.org/drawingml/2006/wordprocessingDrawing" xmlns:w10="urn:schemas-microsoft-com:office:word" xmlns:w="http://schemas.openxmlformats.org/wordprocessingml/2006/main" xmlns:w14="http://schemas.microsoft.com/office/word/2010/wordml" xmlns:w15="http://schemas.microsoft.com/office/word/2012/wordml" xmlns:wpg="http://schemas.microsoft.com/office/word/2010/wordprocessingGroup" xmlns:wpi="http://schemas.microsoft.com/office/word/2010/wordprocessingInk" xmlns:wne="http://schemas.microsoft.com/office/word/2006/wordml" xmlns:wps="http://schemas.microsoft.com/office/word/2010/wordprocessingShape" mc:Ignorable="w14 w15 wp14">
   <w:body>
     <w:p>
       <w:pPr>
@@ -1196,7 +1196,7 @@
       <w:sdtContent>
         <w:p>
           <w:pPr>
-            <w:pStyle w:val="TtuloTDC"/>
+            <w:pStyle w:val="TtulodeTDC"/>
           </w:pPr>
           <w:r>
             <w:rPr>
@@ -3817,25 +3817,7 @@
                 <w:color w:val="000000"/>
                 <w:sz w:val="22"/>
               </w:rPr>
-              <w:t>El sistema controlará el acceso mediante un Log In y solo permitirá usuarios autorizados, los cuales para acceder usaran nombre de usuario (</w:t>
-            </w:r>
-            <w:proofErr w:type="spellStart"/>
-            <w:r>
-              <w:rPr>
-                <w:rFonts w:ascii="Calibri" w:eastAsia="Times New Roman" w:hAnsi="Calibri" w:cs="Calibri"/>
-                <w:color w:val="000000"/>
-                <w:sz w:val="22"/>
-              </w:rPr>
-              <w:t>nickname</w:t>
-            </w:r>
-            <w:proofErr w:type="spellEnd"/>
-            <w:r>
-              <w:rPr>
-                <w:rFonts w:ascii="Calibri" w:eastAsia="Times New Roman" w:hAnsi="Calibri" w:cs="Calibri"/>
-                <w:color w:val="000000"/>
-                <w:sz w:val="22"/>
-              </w:rPr>
-              <w:t>) y contraseña.</w:t>
+              <w:t>El sistema controlará el acceso mediante un Log In y solo permitirá usuarios autorizados, los cuales para acceder usaran nombre de usuario (nickname) y contraseña.</w:t>
             </w:r>
           </w:p>
         </w:tc>
@@ -4352,87 +4334,7 @@
                 <w:color w:val="000000"/>
                 <w:sz w:val="22"/>
               </w:rPr>
-              <w:t xml:space="preserve">El sistema permitirá a todos los usuarios-administradores ver el </w:t>
-            </w:r>
-            <w:proofErr w:type="spellStart"/>
-            <w:r>
-              <w:rPr>
-                <w:rFonts w:ascii="Calibri" w:eastAsia="Times New Roman" w:hAnsi="Calibri" w:cs="Calibri"/>
-                <w:bCs/>
-                <w:color w:val="000000"/>
-                <w:sz w:val="22"/>
-              </w:rPr>
-              <w:t>front</w:t>
-            </w:r>
-            <w:proofErr w:type="spellEnd"/>
-            <w:r>
-              <w:rPr>
-                <w:rFonts w:ascii="Calibri" w:eastAsia="Times New Roman" w:hAnsi="Calibri" w:cs="Calibri"/>
-                <w:bCs/>
-                <w:color w:val="000000"/>
-                <w:sz w:val="22"/>
-              </w:rPr>
-              <w:t xml:space="preserve"> </w:t>
-            </w:r>
-            <w:proofErr w:type="spellStart"/>
-            <w:r>
-              <w:rPr>
-                <w:rFonts w:ascii="Calibri" w:eastAsia="Times New Roman" w:hAnsi="Calibri" w:cs="Calibri"/>
-                <w:bCs/>
-                <w:color w:val="000000"/>
-                <w:sz w:val="22"/>
-              </w:rPr>
-              <w:t>end</w:t>
-            </w:r>
-            <w:proofErr w:type="spellEnd"/>
-            <w:r>
-              <w:rPr>
-                <w:rFonts w:ascii="Calibri" w:eastAsia="Times New Roman" w:hAnsi="Calibri" w:cs="Calibri"/>
-                <w:bCs/>
-                <w:color w:val="000000"/>
-                <w:sz w:val="22"/>
-              </w:rPr>
-              <w:t xml:space="preserve"> sin cerrar sesión, redirigiendo a este desde el back en al </w:t>
-            </w:r>
-            <w:proofErr w:type="spellStart"/>
-            <w:r>
-              <w:rPr>
-                <w:rFonts w:ascii="Calibri" w:eastAsia="Times New Roman" w:hAnsi="Calibri" w:cs="Calibri"/>
-                <w:bCs/>
-                <w:color w:val="000000"/>
-                <w:sz w:val="22"/>
-              </w:rPr>
-              <w:t>front</w:t>
-            </w:r>
-            <w:proofErr w:type="spellEnd"/>
-            <w:r>
-              <w:rPr>
-                <w:rFonts w:ascii="Calibri" w:eastAsia="Times New Roman" w:hAnsi="Calibri" w:cs="Calibri"/>
-                <w:bCs/>
-                <w:color w:val="000000"/>
-                <w:sz w:val="22"/>
-              </w:rPr>
-              <w:t xml:space="preserve"> </w:t>
-            </w:r>
-            <w:proofErr w:type="spellStart"/>
-            <w:r>
-              <w:rPr>
-                <w:rFonts w:ascii="Calibri" w:eastAsia="Times New Roman" w:hAnsi="Calibri" w:cs="Calibri"/>
-                <w:bCs/>
-                <w:color w:val="000000"/>
-                <w:sz w:val="22"/>
-              </w:rPr>
-              <w:t>end</w:t>
-            </w:r>
-            <w:proofErr w:type="spellEnd"/>
-            <w:r>
-              <w:rPr>
-                <w:rFonts w:ascii="Calibri" w:eastAsia="Times New Roman" w:hAnsi="Calibri" w:cs="Calibri"/>
-                <w:bCs/>
-                <w:color w:val="000000"/>
-                <w:sz w:val="22"/>
-              </w:rPr>
-              <w:t xml:space="preserve"> o viceversa.</w:t>
+              <w:t>El sistema permitirá a todos los usuarios-administradores ver el front end sin cerrar sesión, redirigiendo a este desde el back en al front end o viceversa.</w:t>
             </w:r>
           </w:p>
         </w:tc>
@@ -4860,27 +4762,7 @@
                 <w:color w:val="000000"/>
                 <w:sz w:val="22"/>
               </w:rPr>
-              <w:t xml:space="preserve">El sistema permitirá el muestreo de información/registros que se encuentren en la base de datos en las vistas Front </w:t>
-            </w:r>
-            <w:proofErr w:type="spellStart"/>
-            <w:r>
-              <w:rPr>
-                <w:rFonts w:ascii="Calibri" w:eastAsia="Times New Roman" w:hAnsi="Calibri" w:cs="Calibri"/>
-                <w:bCs/>
-                <w:color w:val="000000"/>
-                <w:sz w:val="22"/>
-              </w:rPr>
-              <w:t>end</w:t>
-            </w:r>
-            <w:proofErr w:type="spellEnd"/>
-            <w:r>
-              <w:rPr>
-                <w:rFonts w:ascii="Calibri" w:eastAsia="Times New Roman" w:hAnsi="Calibri" w:cs="Calibri"/>
-                <w:bCs/>
-                <w:color w:val="000000"/>
-                <w:sz w:val="22"/>
-              </w:rPr>
-              <w:t>, como la visualización de cursos disponibles, becas o becados.</w:t>
+              <w:t>El sistema permitirá el muestreo de información/registros que se encuentren en la base de datos en las vistas Front end, como la visualización de cursos disponibles, becas o becados.</w:t>
             </w:r>
           </w:p>
         </w:tc>
@@ -5532,7 +5414,43 @@
                 <w:color w:val="000000"/>
                 <w:sz w:val="22"/>
               </w:rPr>
-              <w:t>El sistema guardara los datos en el SGBD después de el termino de cada registro para evitar su perdida.</w:t>
+              <w:t xml:space="preserve">El sistema guardara los datos en el SGBD después </w:t>
+            </w:r>
+            <w:r>
+              <w:rPr>
+                <w:rFonts w:ascii="Calibri" w:eastAsia="Times New Roman" w:hAnsi="Calibri" w:cs="Calibri"/>
+                <w:bCs/>
+                <w:color w:val="000000"/>
+                <w:sz w:val="22"/>
+              </w:rPr>
+              <w:t>del</w:t>
+            </w:r>
+            <w:r>
+              <w:rPr>
+                <w:rFonts w:ascii="Calibri" w:eastAsia="Times New Roman" w:hAnsi="Calibri" w:cs="Calibri"/>
+                <w:bCs/>
+                <w:color w:val="000000"/>
+                <w:sz w:val="22"/>
+              </w:rPr>
+              <w:t xml:space="preserve"> </w:t>
+            </w:r>
+            <w:r>
+              <w:rPr>
+                <w:rFonts w:ascii="Calibri" w:eastAsia="Times New Roman" w:hAnsi="Calibri" w:cs="Calibri"/>
+                <w:bCs/>
+                <w:color w:val="000000"/>
+                <w:sz w:val="22"/>
+              </w:rPr>
+              <w:t>término</w:t>
+            </w:r>
+            <w:r>
+              <w:rPr>
+                <w:rFonts w:ascii="Calibri" w:eastAsia="Times New Roman" w:hAnsi="Calibri" w:cs="Calibri"/>
+                <w:bCs/>
+                <w:color w:val="000000"/>
+                <w:sz w:val="22"/>
+              </w:rPr>
+              <w:t xml:space="preserve"> de cada registro para evitar su perdida.</w:t>
             </w:r>
           </w:p>
         </w:tc>
@@ -6248,15 +6166,7 @@
         <w:t>h</w:t>
       </w:r>
       <w:r>
-        <w:t xml:space="preserve">ace mediante </w:t>
-      </w:r>
-      <w:proofErr w:type="spellStart"/>
-      <w:r>
-        <w:t>Composer</w:t>
-      </w:r>
-      <w:proofErr w:type="spellEnd"/>
-      <w:r>
-        <w:t>, no es tan fácil como CodeIgniter</w:t>
+        <w:t>ace mediante Composer, no es tan fácil como CodeIgniter</w:t>
       </w:r>
       <w:r>
         <w:t xml:space="preserve">, Laravel </w:t>
@@ -6337,13 +6247,13 @@
         </w:numPr>
       </w:pPr>
       <w:r>
-        <w:t xml:space="preserve">Es sencillo de instalar, basta con subir los archivos al ftp y tocar un archivo de configuración para definir el acceso a la </w:t>
-      </w:r>
-      <w:proofErr w:type="spellStart"/>
-      <w:r>
-        <w:t>bd</w:t>
-      </w:r>
-      <w:proofErr w:type="spellEnd"/>
+        <w:t>Es sencillo de instalar, basta con subir los archivos al ftp y tocar un archivo de configuració</w:t>
+      </w:r>
+      <w:r>
+        <w:t>n para definir el acceso a la BD</w:t>
+      </w:r>
+      <w:bookmarkStart w:id="9" w:name="_GoBack"/>
+      <w:bookmarkEnd w:id="9"/>
       <w:r>
         <w:t>.</w:t>
       </w:r>
@@ -6393,15 +6303,7 @@
         </w:numPr>
       </w:pPr>
       <w:r>
-        <w:t xml:space="preserve">Acceso a librerías públicas y clases. Entre otras, hay librerías para el </w:t>
-      </w:r>
-      <w:proofErr w:type="spellStart"/>
-      <w:r>
-        <w:t>login</w:t>
-      </w:r>
-      <w:proofErr w:type="spellEnd"/>
-      <w:r>
-        <w:t xml:space="preserve">, </w:t>
+        <w:t xml:space="preserve">Acceso a librerías públicas y clases. Entre otras, hay librerías para el login, </w:t>
       </w:r>
       <w:r>
         <w:t>paginado</w:t>
@@ -6450,15 +6352,7 @@
         </w:numPr>
       </w:pPr>
       <w:r>
-        <w:t xml:space="preserve">Soporta versiones antiguas de </w:t>
-      </w:r>
-      <w:proofErr w:type="spellStart"/>
-      <w:r>
-        <w:t>PHP+MySQL</w:t>
-      </w:r>
-      <w:proofErr w:type="spellEnd"/>
-      <w:r>
-        <w:t xml:space="preserve"> lo que hace que funcione prácticamente en cualquier servidor.</w:t>
+        <w:t>Soporta versiones antiguas de PHP+MySQL lo que hace que funcione prácticamente en cualquier servidor.</w:t>
       </w:r>
     </w:p>
     <w:p>
@@ -6476,15 +6370,7 @@
         <w:t>u</w:t>
       </w:r>
       <w:r>
-        <w:t xml:space="preserve"> open </w:t>
-      </w:r>
-      <w:proofErr w:type="spellStart"/>
-      <w:r>
-        <w:t>source</w:t>
-      </w:r>
-      <w:proofErr w:type="spellEnd"/>
-      <w:r>
-        <w:t>.</w:t>
+        <w:t xml:space="preserve"> open source.</w:t>
       </w:r>
     </w:p>
     <w:p>
@@ -6496,15 +6382,7 @@
         </w:numPr>
       </w:pPr>
       <w:r>
-        <w:t xml:space="preserve">CodeIgniter usa una versión modificada del Patrón de Base de Datos Active </w:t>
-      </w:r>
-      <w:proofErr w:type="spellStart"/>
-      <w:r>
-        <w:t>Record</w:t>
-      </w:r>
-      <w:proofErr w:type="spellEnd"/>
-      <w:r>
-        <w:t>. Este patrón permite obtener, insertar y actualizar información en tu base de datos con mínima codificación. Permite consultas más seguras, ya que los valores son escapadas automáticamente por el sistema.</w:t>
+        <w:t>CodeIgniter usa una versión modificada del Patrón de Base de Datos Active Record. Este patrón permite obtener, insertar y actualizar información en tu base de datos con mínima codificación. Permite consultas más seguras, ya que los valores son escapadas automáticamente por el sistema.</w:t>
       </w:r>
     </w:p>
     <w:p>
@@ -6538,6 +6416,7 @@
           <w:id w:val="-208037703"/>
           <w:citation/>
         </w:sdtPr>
+        <w:sdtEndPr/>
         <w:sdtContent>
           <w:r>
             <w:fldChar w:fldCharType="begin"/>
@@ -6642,6 +6521,7 @@
           <w:id w:val="1344272698"/>
           <w:citation/>
         </w:sdtPr>
+        <w:sdtEndPr/>
         <w:sdtContent>
           <w:r>
             <w:fldChar w:fldCharType="begin"/>
@@ -6668,11 +6548,11 @@
       <w:pPr>
         <w:pStyle w:val="Ttulo2"/>
       </w:pPr>
-      <w:bookmarkStart w:id="9" w:name="_Toc43491041"/>
+      <w:bookmarkStart w:id="10" w:name="_Toc43491041"/>
       <w:r>
         <w:t>Servidor</w:t>
       </w:r>
-      <w:bookmarkEnd w:id="9"/>
+      <w:bookmarkEnd w:id="10"/>
     </w:p>
     <w:p>
       <w:r>
@@ -6769,11 +6649,11 @@
       <w:pPr>
         <w:pStyle w:val="Ttulo2"/>
       </w:pPr>
-      <w:bookmarkStart w:id="10" w:name="_Toc43491042"/>
+      <w:bookmarkStart w:id="11" w:name="_Toc43491042"/>
       <w:r>
         <w:t>Lenguaje de programación</w:t>
       </w:r>
-      <w:bookmarkEnd w:id="10"/>
+      <w:bookmarkEnd w:id="11"/>
     </w:p>
     <w:p>
       <w:r>
@@ -6823,11 +6703,11 @@
       <w:pPr>
         <w:pStyle w:val="Ttulo2"/>
       </w:pPr>
-      <w:bookmarkStart w:id="11" w:name="_Toc43491043"/>
+      <w:bookmarkStart w:id="12" w:name="_Toc43491043"/>
       <w:r>
         <w:t>SGBD</w:t>
       </w:r>
-      <w:bookmarkEnd w:id="11"/>
+      <w:bookmarkEnd w:id="12"/>
     </w:p>
     <w:p>
       <w:r>
@@ -6889,14 +6769,14 @@
       <w:pPr>
         <w:pStyle w:val="Ttulo2"/>
       </w:pPr>
-      <w:bookmarkStart w:id="12" w:name="_Toc43491044"/>
+      <w:bookmarkStart w:id="13" w:name="_Toc43491044"/>
       <w:r>
         <w:t>Hostin</w:t>
       </w:r>
       <w:r>
         <w:t>g</w:t>
       </w:r>
-      <w:bookmarkEnd w:id="12"/>
+      <w:bookmarkEnd w:id="13"/>
     </w:p>
     <w:p>
       <w:r>
@@ -6936,15 +6816,7 @@
         <w:t>compatible</w:t>
       </w:r>
       <w:r>
-        <w:t xml:space="preserve"> con PHP, </w:t>
-      </w:r>
-      <w:proofErr w:type="spellStart"/>
-      <w:r>
-        <w:t>MtSQL</w:t>
-      </w:r>
-      <w:proofErr w:type="spellEnd"/>
-      <w:r>
-        <w:t xml:space="preserve"> y algo </w:t>
+        <w:t xml:space="preserve"> con PHP, MtSQL y algo </w:t>
       </w:r>
       <w:r>
         <w:t>más</w:t>
@@ -6993,13 +6865,8 @@
     </w:p>
     <w:p>
       <w:r>
-        <w:t xml:space="preserve">Se ha comparado con </w:t>
-      </w:r>
-      <w:proofErr w:type="spellStart"/>
-      <w:r>
-        <w:t>LucusHost</w:t>
-      </w:r>
-      <w:proofErr w:type="spellEnd"/>
+        <w:t>Se ha comparado con LucusHost</w:t>
+      </w:r>
       <w:r>
         <w:t xml:space="preserve"> nos da menos </w:t>
       </w:r>
@@ -7014,22 +6881,22 @@
       <w:pPr>
         <w:pStyle w:val="Ttulo1"/>
       </w:pPr>
-      <w:bookmarkStart w:id="13" w:name="_Toc43491045"/>
+      <w:bookmarkStart w:id="14" w:name="_Toc43491045"/>
       <w:r>
         <w:lastRenderedPageBreak/>
         <w:t>ESTRUCTURA DE LA APLICACIÓN</w:t>
       </w:r>
-      <w:bookmarkEnd w:id="13"/>
+      <w:bookmarkEnd w:id="14"/>
     </w:p>
     <w:p>
       <w:pPr>
         <w:pStyle w:val="Ttulo2"/>
       </w:pPr>
-      <w:bookmarkStart w:id="14" w:name="_Toc43491046"/>
+      <w:bookmarkStart w:id="15" w:name="_Toc43491046"/>
       <w:r>
         <w:t>Mapa de navegación</w:t>
       </w:r>
-      <w:bookmarkEnd w:id="14"/>
+      <w:bookmarkEnd w:id="15"/>
     </w:p>
     <w:p>
       <w:pPr>
@@ -7059,7 +6926,13 @@
     </w:p>
     <w:p>
       <w:r>
-        <w:t xml:space="preserve">Pues justificamos la selección de esta estructura debido a que esta con los nombres necesarios para que la persona pueda acceder a la información que requiere desde cualquier </w:t>
+        <w:t xml:space="preserve">Pues justificamos la selección de esta estructura </w:t>
+      </w:r>
+      <w:r>
+        <w:t>debida</w:t>
+      </w:r>
+      <w:r>
+        <w:t xml:space="preserve"> a que esta con los nombres necesarios para que la persona pueda acceder a la información que requiere desde cualquier </w:t>
       </w:r>
       <w:r>
         <w:t>página del sitio</w:t>
@@ -7173,6 +7046,7 @@
           <w:id w:val="-585457286"/>
           <w:citation/>
         </w:sdtPr>
+        <w:sdtEndPr/>
         <w:sdtContent>
           <w:r>
             <w:rPr>
@@ -7289,6 +7163,7 @@
           <w:id w:val="-1006978714"/>
           <w:citation/>
         </w:sdtPr>
+        <w:sdtEndPr/>
         <w:sdtContent>
           <w:r>
             <w:fldChar w:fldCharType="begin"/>
@@ -7320,6 +7195,7 @@
           <w:id w:val="74097813"/>
           <w:citation/>
         </w:sdtPr>
+        <w:sdtEndPr/>
         <w:sdtContent>
           <w:r>
             <w:fldChar w:fldCharType="begin"/>
@@ -7354,6 +7230,7 @@
           <w:id w:val="-2003881859"/>
           <w:citation/>
         </w:sdtPr>
+        <w:sdtEndPr/>
         <w:sdtContent>
           <w:r>
             <w:fldChar w:fldCharType="begin"/>
@@ -7381,11 +7258,11 @@
       <w:pPr>
         <w:pStyle w:val="Ttulo2"/>
       </w:pPr>
-      <w:bookmarkStart w:id="15" w:name="_Toc43491047"/>
+      <w:bookmarkStart w:id="16" w:name="_Toc43491047"/>
       <w:r>
         <w:t>Bocetos de pantallas</w:t>
       </w:r>
-      <w:bookmarkEnd w:id="15"/>
+      <w:bookmarkEnd w:id="16"/>
     </w:p>
     <w:p>
       <w:pPr>
@@ -7395,6 +7272,7 @@
       <w:r>
         <w:rPr>
           <w:noProof/>
+          <w:lang w:eastAsia="es-MX"/>
         </w:rPr>
         <w:drawing>
           <wp:inline distT="0" distB="0" distL="0" distR="0" wp14:anchorId="04119B12" wp14:editId="63CE7951">
@@ -7454,22 +7332,39 @@
       <w:r>
         <w:t xml:space="preserve">Ilustración </w:t>
       </w:r>
-      <w:fldSimple w:instr=" SEQ Ilustración \* ARABIC ">
-        <w:r>
-          <w:rPr>
-            <w:noProof/>
-          </w:rPr>
-          <w:t>2</w:t>
-        </w:r>
-      </w:fldSimple>
-      <w:r>
-        <w:t xml:space="preserve"> Boceto de </w:t>
-      </w:r>
-      <w:proofErr w:type="spellStart"/>
-      <w:r>
-        <w:t>Login</w:t>
-      </w:r>
-      <w:proofErr w:type="spellEnd"/>
+      <w:r>
+        <w:rPr>
+          <w:noProof/>
+        </w:rPr>
+        <w:fldChar w:fldCharType="begin"/>
+      </w:r>
+      <w:r>
+        <w:rPr>
+          <w:noProof/>
+        </w:rPr>
+        <w:instrText xml:space="preserve"> SEQ Ilustración \* ARABIC </w:instrText>
+      </w:r>
+      <w:r>
+        <w:rPr>
+          <w:noProof/>
+        </w:rPr>
+        <w:fldChar w:fldCharType="separate"/>
+      </w:r>
+      <w:r>
+        <w:rPr>
+          <w:noProof/>
+        </w:rPr>
+        <w:t>2</w:t>
+      </w:r>
+      <w:r>
+        <w:rPr>
+          <w:noProof/>
+        </w:rPr>
+        <w:fldChar w:fldCharType="end"/>
+      </w:r>
+      <w:r>
+        <w:t xml:space="preserve"> Boceto de Login</w:t>
+      </w:r>
     </w:p>
     <w:p>
       <w:pPr>
@@ -7479,6 +7374,7 @@
       <w:r>
         <w:rPr>
           <w:noProof/>
+          <w:lang w:eastAsia="es-MX"/>
         </w:rPr>
         <w:lastRenderedPageBreak/>
         <w:drawing>
@@ -7539,14 +7435,36 @@
       <w:r>
         <w:t xml:space="preserve">Ilustración </w:t>
       </w:r>
-      <w:fldSimple w:instr=" SEQ Ilustración \* ARABIC ">
-        <w:r>
-          <w:rPr>
-            <w:noProof/>
-          </w:rPr>
-          <w:t>3</w:t>
-        </w:r>
-      </w:fldSimple>
+      <w:r>
+        <w:rPr>
+          <w:noProof/>
+        </w:rPr>
+        <w:fldChar w:fldCharType="begin"/>
+      </w:r>
+      <w:r>
+        <w:rPr>
+          <w:noProof/>
+        </w:rPr>
+        <w:instrText xml:space="preserve"> SEQ Ilustración \* ARABIC </w:instrText>
+      </w:r>
+      <w:r>
+        <w:rPr>
+          <w:noProof/>
+        </w:rPr>
+        <w:fldChar w:fldCharType="separate"/>
+      </w:r>
+      <w:r>
+        <w:rPr>
+          <w:noProof/>
+        </w:rPr>
+        <w:t>3</w:t>
+      </w:r>
+      <w:r>
+        <w:rPr>
+          <w:noProof/>
+        </w:rPr>
+        <w:fldChar w:fldCharType="end"/>
+      </w:r>
       <w:r>
         <w:t xml:space="preserve"> Boceto de Inicio</w:t>
       </w:r>
@@ -7559,6 +7477,7 @@
       <w:r>
         <w:rPr>
           <w:noProof/>
+          <w:lang w:eastAsia="es-MX"/>
         </w:rPr>
         <w:drawing>
           <wp:inline distT="0" distB="0" distL="0" distR="0" wp14:anchorId="0E6D133E" wp14:editId="750C4EAD">
@@ -7618,14 +7537,36 @@
       <w:r>
         <w:t xml:space="preserve">Ilustración </w:t>
       </w:r>
-      <w:fldSimple w:instr=" SEQ Ilustración \* ARABIC ">
-        <w:r>
-          <w:rPr>
-            <w:noProof/>
-          </w:rPr>
-          <w:t>4</w:t>
-        </w:r>
-      </w:fldSimple>
+      <w:r>
+        <w:rPr>
+          <w:noProof/>
+        </w:rPr>
+        <w:fldChar w:fldCharType="begin"/>
+      </w:r>
+      <w:r>
+        <w:rPr>
+          <w:noProof/>
+        </w:rPr>
+        <w:instrText xml:space="preserve"> SEQ Ilustración \* ARABIC </w:instrText>
+      </w:r>
+      <w:r>
+        <w:rPr>
+          <w:noProof/>
+        </w:rPr>
+        <w:fldChar w:fldCharType="separate"/>
+      </w:r>
+      <w:r>
+        <w:rPr>
+          <w:noProof/>
+        </w:rPr>
+        <w:t>4</w:t>
+      </w:r>
+      <w:r>
+        <w:rPr>
+          <w:noProof/>
+        </w:rPr>
+        <w:fldChar w:fldCharType="end"/>
+      </w:r>
       <w:r>
         <w:t xml:space="preserve"> Boceto de Cursos</w:t>
       </w:r>
@@ -7638,6 +7579,7 @@
       <w:r>
         <w:rPr>
           <w:noProof/>
+          <w:lang w:eastAsia="es-MX"/>
         </w:rPr>
         <w:drawing>
           <wp:inline distT="0" distB="0" distL="0" distR="0" wp14:anchorId="0987E108" wp14:editId="6D7CE4CD">
@@ -7697,14 +7639,36 @@
       <w:r>
         <w:t xml:space="preserve">Ilustración </w:t>
       </w:r>
-      <w:fldSimple w:instr=" SEQ Ilustración \* ARABIC ">
-        <w:r>
-          <w:rPr>
-            <w:noProof/>
-          </w:rPr>
-          <w:t>5</w:t>
-        </w:r>
-      </w:fldSimple>
+      <w:r>
+        <w:rPr>
+          <w:noProof/>
+        </w:rPr>
+        <w:fldChar w:fldCharType="begin"/>
+      </w:r>
+      <w:r>
+        <w:rPr>
+          <w:noProof/>
+        </w:rPr>
+        <w:instrText xml:space="preserve"> SEQ Ilustración \* ARABIC </w:instrText>
+      </w:r>
+      <w:r>
+        <w:rPr>
+          <w:noProof/>
+        </w:rPr>
+        <w:fldChar w:fldCharType="separate"/>
+      </w:r>
+      <w:r>
+        <w:rPr>
+          <w:noProof/>
+        </w:rPr>
+        <w:t>5</w:t>
+      </w:r>
+      <w:r>
+        <w:rPr>
+          <w:noProof/>
+        </w:rPr>
+        <w:fldChar w:fldCharType="end"/>
+      </w:r>
       <w:r>
         <w:t xml:space="preserve"> Bocetos de conócenos</w:t>
       </w:r>
@@ -7717,6 +7681,7 @@
       <w:r>
         <w:rPr>
           <w:noProof/>
+          <w:lang w:eastAsia="es-MX"/>
         </w:rPr>
         <w:lastRenderedPageBreak/>
         <w:drawing>
@@ -7777,14 +7742,36 @@
       <w:r>
         <w:t xml:space="preserve">Ilustración </w:t>
       </w:r>
-      <w:fldSimple w:instr=" SEQ Ilustración \* ARABIC ">
-        <w:r>
-          <w:rPr>
-            <w:noProof/>
-          </w:rPr>
-          <w:t>6</w:t>
-        </w:r>
-      </w:fldSimple>
+      <w:r>
+        <w:rPr>
+          <w:noProof/>
+        </w:rPr>
+        <w:fldChar w:fldCharType="begin"/>
+      </w:r>
+      <w:r>
+        <w:rPr>
+          <w:noProof/>
+        </w:rPr>
+        <w:instrText xml:space="preserve"> SEQ Ilustración \* ARABIC </w:instrText>
+      </w:r>
+      <w:r>
+        <w:rPr>
+          <w:noProof/>
+        </w:rPr>
+        <w:fldChar w:fldCharType="separate"/>
+      </w:r>
+      <w:r>
+        <w:rPr>
+          <w:noProof/>
+        </w:rPr>
+        <w:t>6</w:t>
+      </w:r>
+      <w:r>
+        <w:rPr>
+          <w:noProof/>
+        </w:rPr>
+        <w:fldChar w:fldCharType="end"/>
+      </w:r>
       <w:r>
         <w:t xml:space="preserve"> Boceto de Apoyos</w:t>
       </w:r>
@@ -7794,22 +7781,22 @@
       <w:pPr>
         <w:pStyle w:val="Ttulo1"/>
       </w:pPr>
-      <w:bookmarkStart w:id="16" w:name="_Toc43491048"/>
+      <w:bookmarkStart w:id="17" w:name="_Toc43491048"/>
       <w:r>
         <w:lastRenderedPageBreak/>
         <w:t>DIAGRAMAS DE LA BASE DE DATOS</w:t>
       </w:r>
-      <w:bookmarkEnd w:id="16"/>
+      <w:bookmarkEnd w:id="17"/>
     </w:p>
     <w:p>
       <w:pPr>
         <w:pStyle w:val="Ttulo2"/>
       </w:pPr>
-      <w:bookmarkStart w:id="17" w:name="_Toc43491049"/>
+      <w:bookmarkStart w:id="18" w:name="_Toc43491049"/>
       <w:r>
         <w:t>Diagrama Entidad-Relación:</w:t>
       </w:r>
-      <w:bookmarkEnd w:id="17"/>
+      <w:bookmarkEnd w:id="18"/>
     </w:p>
     <w:p>
       <w:pPr>
@@ -7872,14 +7859,42 @@
       <w:r>
         <w:t xml:space="preserve">Ilustración </w:t>
       </w:r>
-      <w:fldSimple w:instr=" SEQ Ilustración \* ARABIC ">
-        <w:r>
-          <w:rPr>
-            <w:noProof/>
-          </w:rPr>
-          <w:t>7</w:t>
-        </w:r>
-      </w:fldSimple>
+      <w:r>
+        <w:rPr>
+          <w:noProof/>
+        </w:rPr>
+        <w:fldChar w:fldCharType="begin"/>
+      </w:r>
+      <w:r>
+        <w:rPr>
+          <w:noProof/>
+        </w:rPr>
+        <w:instrText xml:space="preserve"> SEQ </w:instrText>
+      </w:r>
+      <w:r>
+        <w:rPr>
+          <w:noProof/>
+        </w:rPr>
+        <w:instrText xml:space="preserve">Ilustración \* ARABIC </w:instrText>
+      </w:r>
+      <w:r>
+        <w:rPr>
+          <w:noProof/>
+        </w:rPr>
+        <w:fldChar w:fldCharType="separate"/>
+      </w:r>
+      <w:r>
+        <w:rPr>
+          <w:noProof/>
+        </w:rPr>
+        <w:t>7</w:t>
+      </w:r>
+      <w:r>
+        <w:rPr>
+          <w:noProof/>
+        </w:rPr>
+        <w:fldChar w:fldCharType="end"/>
+      </w:r>
       <w:r>
         <w:t xml:space="preserve"> Diagrama E-R</w:t>
       </w:r>
@@ -7888,12 +7903,12 @@
       <w:pPr>
         <w:pStyle w:val="Ttulo2"/>
       </w:pPr>
-      <w:bookmarkStart w:id="18" w:name="_Toc43491050"/>
+      <w:bookmarkStart w:id="19" w:name="_Toc43491050"/>
       <w:r>
         <w:lastRenderedPageBreak/>
         <w:t>Diagrama Relacional:</w:t>
       </w:r>
-      <w:bookmarkEnd w:id="18"/>
+      <w:bookmarkEnd w:id="19"/>
     </w:p>
     <w:p>
       <w:pPr>
@@ -7956,14 +7971,36 @@
       <w:r>
         <w:t xml:space="preserve">Ilustración </w:t>
       </w:r>
-      <w:fldSimple w:instr=" SEQ Ilustración \* ARABIC ">
-        <w:r>
-          <w:rPr>
-            <w:noProof/>
-          </w:rPr>
-          <w:t>8</w:t>
-        </w:r>
-      </w:fldSimple>
+      <w:r>
+        <w:rPr>
+          <w:noProof/>
+        </w:rPr>
+        <w:fldChar w:fldCharType="begin"/>
+      </w:r>
+      <w:r>
+        <w:rPr>
+          <w:noProof/>
+        </w:rPr>
+        <w:instrText xml:space="preserve"> SEQ Ilustración \* ARABIC </w:instrText>
+      </w:r>
+      <w:r>
+        <w:rPr>
+          <w:noProof/>
+        </w:rPr>
+        <w:fldChar w:fldCharType="separate"/>
+      </w:r>
+      <w:r>
+        <w:rPr>
+          <w:noProof/>
+        </w:rPr>
+        <w:t>8</w:t>
+      </w:r>
+      <w:r>
+        <w:rPr>
+          <w:noProof/>
+        </w:rPr>
+        <w:fldChar w:fldCharType="end"/>
+      </w:r>
       <w:r>
         <w:t xml:space="preserve"> Diagrama Relacional</w:t>
       </w:r>
@@ -7972,12 +8009,12 @@
       <w:pPr>
         <w:pStyle w:val="Ttulo2"/>
       </w:pPr>
-      <w:bookmarkStart w:id="19" w:name="_Toc43491051"/>
+      <w:bookmarkStart w:id="20" w:name="_Toc43491051"/>
       <w:r>
         <w:lastRenderedPageBreak/>
         <w:t>Diagrama de clases:</w:t>
       </w:r>
-      <w:bookmarkEnd w:id="19"/>
+      <w:bookmarkEnd w:id="20"/>
     </w:p>
     <w:p>
       <w:pPr>
@@ -7987,6 +8024,7 @@
       <w:r>
         <w:rPr>
           <w:noProof/>
+          <w:lang w:eastAsia="es-MX"/>
         </w:rPr>
         <w:drawing>
           <wp:inline distT="0" distB="0" distL="0" distR="0" wp14:anchorId="04562FA6" wp14:editId="037D429E">
@@ -8046,53 +8084,341 @@
       <w:r>
         <w:t xml:space="preserve">Ilustración </w:t>
       </w:r>
-      <w:fldSimple w:instr=" SEQ Ilustración \* ARABIC ">
-        <w:r>
-          <w:rPr>
-            <w:noProof/>
-          </w:rPr>
-          <w:t>9</w:t>
-        </w:r>
-      </w:fldSimple>
+      <w:r>
+        <w:rPr>
+          <w:noProof/>
+        </w:rPr>
+        <w:fldChar w:fldCharType="begin"/>
+      </w:r>
+      <w:r>
+        <w:rPr>
+          <w:noProof/>
+        </w:rPr>
+        <w:instrText xml:space="preserve"> SEQ Ilustración \* ARABIC </w:instrText>
+      </w:r>
+      <w:r>
+        <w:rPr>
+          <w:noProof/>
+        </w:rPr>
+        <w:fldChar w:fldCharType="separate"/>
+      </w:r>
+      <w:r>
+        <w:rPr>
+          <w:noProof/>
+        </w:rPr>
+        <w:t>9</w:t>
+      </w:r>
+      <w:r>
+        <w:rPr>
+          <w:noProof/>
+        </w:rPr>
+        <w:fldChar w:fldCharType="end"/>
+      </w:r>
       <w:r>
         <w:t xml:space="preserve"> Diagrama de Clases</w:t>
       </w:r>
     </w:p>
     <w:p>
       <w:pPr>
+        <w:spacing w:line="259" w:lineRule="auto"/>
+        <w:jc w:val="left"/>
+        <w:rPr>
+          <w:rFonts w:eastAsiaTheme="majorEastAsia" w:cstheme="majorBidi"/>
+          <w:b/>
+          <w:sz w:val="28"/>
+          <w:szCs w:val="32"/>
+        </w:rPr>
+      </w:pPr>
+      <w:bookmarkStart w:id="21" w:name="_Toc43491052"/>
+      <w:r>
+        <w:br w:type="page"/>
+      </w:r>
+    </w:p>
+    <w:p>
+      <w:pPr>
         <w:pStyle w:val="Ttulo1"/>
       </w:pPr>
-      <w:bookmarkStart w:id="20" w:name="_Toc43491052"/>
-      <w:r>
+      <w:r>
+        <w:lastRenderedPageBreak/>
         <w:t>INTERFACES</w:t>
       </w:r>
       <w:r>
-        <w:t xml:space="preserve"> Y </w:t>
-      </w:r>
-      <w:proofErr w:type="spellStart"/>
-      <w:r>
-        <w:t>GUIs</w:t>
-      </w:r>
-      <w:proofErr w:type="spellEnd"/>
-      <w:r>
-        <w:t xml:space="preserve"> DE LA APLICACIÓN DEL LADO CLIENTE</w:t>
-      </w:r>
-      <w:bookmarkEnd w:id="20"/>
+        <w:t xml:space="preserve"> Y GUIs DE LA APLICACIÓN DEL LADO CLIENTE</w:t>
+      </w:r>
+      <w:bookmarkEnd w:id="21"/>
     </w:p>
     <w:p>
       <w:pPr>
         <w:pStyle w:val="Ttulo1"/>
       </w:pPr>
+      <w:r>
+        <w:rPr>
+          <w:noProof/>
+          <w:lang w:eastAsia="es-MX"/>
+        </w:rPr>
+        <w:drawing>
+          <wp:inline distT="0" distB="0" distL="0" distR="0" wp14:anchorId="20880FC3" wp14:editId="1032AC75">
+            <wp:extent cx="5612130" cy="2600325"/>
+            <wp:effectExtent l="0" t="0" r="7620" b="9525"/>
+            <wp:docPr id="8" name="Imagen 8"/>
+            <wp:cNvGraphicFramePr>
+              <a:graphicFrameLocks xmlns:a="http://schemas.openxmlformats.org/drawingml/2006/main" noChangeAspect="1"/>
+            </wp:cNvGraphicFramePr>
+            <a:graphic xmlns:a="http://schemas.openxmlformats.org/drawingml/2006/main">
+              <a:graphicData uri="http://schemas.openxmlformats.org/drawingml/2006/picture">
+                <pic:pic xmlns:pic="http://schemas.openxmlformats.org/drawingml/2006/picture">
+                  <pic:nvPicPr>
+                    <pic:cNvPr id="8" name="Login.jpg"/>
+                    <pic:cNvPicPr/>
+                  </pic:nvPicPr>
+                  <pic:blipFill>
+                    <a:blip r:embed="rId26">
+                      <a:extLst>
+                        <a:ext uri="{28A0092B-C50C-407E-A947-70E740481C1C}">
+                          <a14:useLocalDpi xmlns:a14="http://schemas.microsoft.com/office/drawing/2010/main" val="0"/>
+                        </a:ext>
+                      </a:extLst>
+                    </a:blip>
+                    <a:stretch>
+                      <a:fillRect/>
+                    </a:stretch>
+                  </pic:blipFill>
+                  <pic:spPr>
+                    <a:xfrm>
+                      <a:off x="0" y="0"/>
+                      <a:ext cx="5612130" cy="2600325"/>
+                    </a:xfrm>
+                    <a:prstGeom prst="rect">
+                      <a:avLst/>
+                    </a:prstGeom>
+                  </pic:spPr>
+                </pic:pic>
+              </a:graphicData>
+            </a:graphic>
+          </wp:inline>
+        </w:drawing>
+      </w:r>
+    </w:p>
+    <w:p>
+      <w:pPr>
+        <w:pStyle w:val="Descripcin"/>
+        <w:jc w:val="center"/>
+      </w:pPr>
+      <w:r>
+        <w:t xml:space="preserve">Ilustración </w:t>
+      </w:r>
+      <w:r>
+        <w:rPr>
+          <w:noProof/>
+        </w:rPr>
+        <w:t>10</w:t>
+      </w:r>
+      <w:r>
+        <w:t xml:space="preserve"> Login.</w:t>
+      </w:r>
+    </w:p>
+    <w:p>
+      <w:r>
+        <w:rPr>
+          <w:noProof/>
+          <w:lang w:eastAsia="es-MX"/>
+        </w:rPr>
+        <w:drawing>
+          <wp:inline distT="0" distB="0" distL="0" distR="0" wp14:anchorId="7D2A1B80" wp14:editId="55AC6796">
+            <wp:extent cx="5612130" cy="4105275"/>
+            <wp:effectExtent l="0" t="0" r="7620" b="9525"/>
+            <wp:docPr id="9" name="Imagen 9"/>
+            <wp:cNvGraphicFramePr>
+              <a:graphicFrameLocks xmlns:a="http://schemas.openxmlformats.org/drawingml/2006/main" noChangeAspect="1"/>
+            </wp:cNvGraphicFramePr>
+            <a:graphic xmlns:a="http://schemas.openxmlformats.org/drawingml/2006/main">
+              <a:graphicData uri="http://schemas.openxmlformats.org/drawingml/2006/picture">
+                <pic:pic xmlns:pic="http://schemas.openxmlformats.org/drawingml/2006/picture">
+                  <pic:nvPicPr>
+                    <pic:cNvPr id="9" name="Conocenos.jpg"/>
+                    <pic:cNvPicPr/>
+                  </pic:nvPicPr>
+                  <pic:blipFill>
+                    <a:blip r:embed="rId27">
+                      <a:extLst>
+                        <a:ext uri="{28A0092B-C50C-407E-A947-70E740481C1C}">
+                          <a14:useLocalDpi xmlns:a14="http://schemas.microsoft.com/office/drawing/2010/main" val="0"/>
+                        </a:ext>
+                      </a:extLst>
+                    </a:blip>
+                    <a:stretch>
+                      <a:fillRect/>
+                    </a:stretch>
+                  </pic:blipFill>
+                  <pic:spPr>
+                    <a:xfrm>
+                      <a:off x="0" y="0"/>
+                      <a:ext cx="5612130" cy="4105275"/>
+                    </a:xfrm>
+                    <a:prstGeom prst="rect">
+                      <a:avLst/>
+                    </a:prstGeom>
+                  </pic:spPr>
+                </pic:pic>
+              </a:graphicData>
+            </a:graphic>
+          </wp:inline>
+        </w:drawing>
+      </w:r>
+    </w:p>
+    <w:p>
+      <w:pPr>
+        <w:pStyle w:val="Descripcin"/>
+        <w:jc w:val="center"/>
+      </w:pPr>
+      <w:r>
+        <w:t xml:space="preserve">Ilustración </w:t>
+      </w:r>
+      <w:r>
+        <w:t>11 Conócenos.</w:t>
+      </w:r>
     </w:p>
     <w:p/>
+    <w:p>
+      <w:r>
+        <w:rPr>
+          <w:noProof/>
+          <w:lang w:eastAsia="es-MX"/>
+        </w:rPr>
+        <w:lastRenderedPageBreak/>
+        <w:drawing>
+          <wp:inline distT="0" distB="0" distL="0" distR="0" wp14:anchorId="5B53A43B" wp14:editId="02D30255">
+            <wp:extent cx="5612130" cy="3848100"/>
+            <wp:effectExtent l="0" t="0" r="7620" b="0"/>
+            <wp:docPr id="10" name="Imagen 10"/>
+            <wp:cNvGraphicFramePr>
+              <a:graphicFrameLocks xmlns:a="http://schemas.openxmlformats.org/drawingml/2006/main" noChangeAspect="1"/>
+            </wp:cNvGraphicFramePr>
+            <a:graphic xmlns:a="http://schemas.openxmlformats.org/drawingml/2006/main">
+              <a:graphicData uri="http://schemas.openxmlformats.org/drawingml/2006/picture">
+                <pic:pic xmlns:pic="http://schemas.openxmlformats.org/drawingml/2006/picture">
+                  <pic:nvPicPr>
+                    <pic:cNvPr id="10" name="Cursos.jpg"/>
+                    <pic:cNvPicPr/>
+                  </pic:nvPicPr>
+                  <pic:blipFill>
+                    <a:blip r:embed="rId28">
+                      <a:extLst>
+                        <a:ext uri="{28A0092B-C50C-407E-A947-70E740481C1C}">
+                          <a14:useLocalDpi xmlns:a14="http://schemas.microsoft.com/office/drawing/2010/main" val="0"/>
+                        </a:ext>
+                      </a:extLst>
+                    </a:blip>
+                    <a:stretch>
+                      <a:fillRect/>
+                    </a:stretch>
+                  </pic:blipFill>
+                  <pic:spPr>
+                    <a:xfrm>
+                      <a:off x="0" y="0"/>
+                      <a:ext cx="5612130" cy="3848100"/>
+                    </a:xfrm>
+                    <a:prstGeom prst="rect">
+                      <a:avLst/>
+                    </a:prstGeom>
+                  </pic:spPr>
+                </pic:pic>
+              </a:graphicData>
+            </a:graphic>
+          </wp:inline>
+        </w:drawing>
+      </w:r>
+    </w:p>
+    <w:p>
+      <w:pPr>
+        <w:pStyle w:val="Descripcin"/>
+        <w:jc w:val="center"/>
+      </w:pPr>
+      <w:r>
+        <w:t xml:space="preserve">Ilustración </w:t>
+      </w:r>
+      <w:r>
+        <w:rPr>
+          <w:noProof/>
+        </w:rPr>
+        <w:t>12</w:t>
+      </w:r>
+      <w:r>
+        <w:t xml:space="preserve"> Cursos.</w:t>
+      </w:r>
+    </w:p>
+    <w:p>
+      <w:r>
+        <w:rPr>
+          <w:noProof/>
+          <w:lang w:eastAsia="es-MX"/>
+        </w:rPr>
+        <w:drawing>
+          <wp:inline distT="0" distB="0" distL="0" distR="0" wp14:anchorId="434FAC3D" wp14:editId="236BE76E">
+            <wp:extent cx="5612130" cy="3438525"/>
+            <wp:effectExtent l="0" t="0" r="7620" b="9525"/>
+            <wp:docPr id="16" name="Imagen 16"/>
+            <wp:cNvGraphicFramePr>
+              <a:graphicFrameLocks xmlns:a="http://schemas.openxmlformats.org/drawingml/2006/main" noChangeAspect="1"/>
+            </wp:cNvGraphicFramePr>
+            <a:graphic xmlns:a="http://schemas.openxmlformats.org/drawingml/2006/main">
+              <a:graphicData uri="http://schemas.openxmlformats.org/drawingml/2006/picture">
+                <pic:pic xmlns:pic="http://schemas.openxmlformats.org/drawingml/2006/picture">
+                  <pic:nvPicPr>
+                    <pic:cNvPr id="16" name="Visión.jpg"/>
+                    <pic:cNvPicPr/>
+                  </pic:nvPicPr>
+                  <pic:blipFill>
+                    <a:blip r:embed="rId29">
+                      <a:extLst>
+                        <a:ext uri="{28A0092B-C50C-407E-A947-70E740481C1C}">
+                          <a14:useLocalDpi xmlns:a14="http://schemas.microsoft.com/office/drawing/2010/main" val="0"/>
+                        </a:ext>
+                      </a:extLst>
+                    </a:blip>
+                    <a:stretch>
+                      <a:fillRect/>
+                    </a:stretch>
+                  </pic:blipFill>
+                  <pic:spPr>
+                    <a:xfrm>
+                      <a:off x="0" y="0"/>
+                      <a:ext cx="5612130" cy="3438525"/>
+                    </a:xfrm>
+                    <a:prstGeom prst="rect">
+                      <a:avLst/>
+                    </a:prstGeom>
+                  </pic:spPr>
+                </pic:pic>
+              </a:graphicData>
+            </a:graphic>
+          </wp:inline>
+        </w:drawing>
+      </w:r>
+    </w:p>
+    <w:p>
+      <w:pPr>
+        <w:pStyle w:val="Descripcin"/>
+        <w:jc w:val="center"/>
+      </w:pPr>
+      <w:r>
+        <w:t xml:space="preserve">Ilustración </w:t>
+      </w:r>
+      <w:r>
+        <w:rPr>
+          <w:noProof/>
+        </w:rPr>
+        <w:t>13</w:t>
+      </w:r>
+      <w:r>
+        <w:t xml:space="preserve"> Misión, Visón, Valores.</w:t>
+      </w:r>
+    </w:p>
     <w:p/>
-    <w:p/>
-    <w:p/>
-    <w:p/>
     <w:p>
       <w:pPr>
         <w:sectPr>
-          <w:footerReference w:type="default" r:id="rId26"/>
+          <w:footerReference w:type="default" r:id="rId30"/>
           <w:pgSz w:w="12240" w:h="15840"/>
           <w:pgMar w:top="1417" w:right="1701" w:bottom="1417" w:left="1701" w:header="708" w:footer="708" w:gutter="0"/>
           <w:cols w:space="708"/>
@@ -8104,12 +8430,12 @@
       <w:pPr>
         <w:pStyle w:val="Ttulo1"/>
       </w:pPr>
-      <w:bookmarkStart w:id="21" w:name="_Toc43491053"/>
+      <w:bookmarkStart w:id="22" w:name="_Toc43491053"/>
       <w:r>
         <w:lastRenderedPageBreak/>
         <w:t>ANÁLISIS CUALITATIVO DE RIESGOS</w:t>
       </w:r>
-      <w:bookmarkEnd w:id="21"/>
+      <w:bookmarkEnd w:id="22"/>
       <w:r>
         <w:t xml:space="preserve"> </w:t>
       </w:r>
@@ -8139,7 +8465,7 @@
                     <pic:cNvPicPr/>
                   </pic:nvPicPr>
                   <pic:blipFill>
-                    <a:blip r:embed="rId27"/>
+                    <a:blip r:embed="rId31"/>
                     <a:stretch>
                       <a:fillRect/>
                     </a:stretch>
@@ -8175,12 +8501,12 @@
       <w:pPr>
         <w:pStyle w:val="Ttulo1"/>
       </w:pPr>
-      <w:bookmarkStart w:id="22" w:name="_Toc43491054"/>
+      <w:bookmarkStart w:id="23" w:name="_Toc43491054"/>
       <w:r>
         <w:lastRenderedPageBreak/>
         <w:t>ANÁLISIS CUANTITATIVO DE RIESGOS</w:t>
       </w:r>
-      <w:bookmarkEnd w:id="22"/>
+      <w:bookmarkEnd w:id="23"/>
     </w:p>
     <w:p>
       <w:pPr>
@@ -8212,7 +8538,7 @@
                     <pic:cNvPicPr/>
                   </pic:nvPicPr>
                   <pic:blipFill>
-                    <a:blip r:embed="rId28"/>
+                    <a:blip r:embed="rId32"/>
                     <a:stretch>
                       <a:fillRect/>
                     </a:stretch>
@@ -8239,7 +8565,7 @@
       <w:pPr>
         <w:pStyle w:val="Ttulo1"/>
       </w:pPr>
-      <w:bookmarkStart w:id="23" w:name="_Toc43491055"/>
+      <w:bookmarkStart w:id="24" w:name="_Toc43491055"/>
       <w:r>
         <w:t xml:space="preserve">RIESGOS DEL PROYECTO </w:t>
       </w:r>
@@ -8249,7 +8575,7 @@
       <w:r>
         <w:t>.</w:t>
       </w:r>
-      <w:bookmarkEnd w:id="23"/>
+      <w:bookmarkEnd w:id="24"/>
     </w:p>
     <w:p>
       <w:r>
@@ -8257,7 +8583,7 @@
       </w:r>
     </w:p>
     <w:p>
-      <w:hyperlink r:id="rId29" w:history="1">
+      <w:hyperlink r:id="rId33" w:history="1">
         <w:r>
           <w:rPr>
             <w:rStyle w:val="Hipervnculo"/>
@@ -8267,7 +8593,7 @@
       </w:hyperlink>
     </w:p>
     <w:p>
-      <w:hyperlink r:id="rId30" w:history="1">
+      <w:hyperlink r:id="rId34" w:history="1">
         <w:r>
           <w:rPr>
             <w:rStyle w:val="Hipervnculo"/>
@@ -8277,7 +8603,7 @@
       </w:hyperlink>
     </w:p>
     <w:p>
-      <w:hyperlink r:id="rId31" w:history="1">
+      <w:hyperlink r:id="rId35" w:history="1">
         <w:r>
           <w:rPr>
             <w:rStyle w:val="Hipervnculo"/>
@@ -8287,7 +8613,7 @@
       </w:hyperlink>
     </w:p>
     <w:p>
-      <w:hyperlink r:id="rId32" w:history="1">
+      <w:hyperlink r:id="rId36" w:history="1">
         <w:r>
           <w:rPr>
             <w:rStyle w:val="Hipervnculo"/>
@@ -8300,21 +8626,21 @@
       <w:pPr>
         <w:pStyle w:val="Ttulo1"/>
       </w:pPr>
-      <w:bookmarkStart w:id="24" w:name="_Toc43491056"/>
+      <w:bookmarkStart w:id="25" w:name="_Toc43491056"/>
       <w:r>
         <w:t>MONITOREO Y CONTROL DE RIESGOS</w:t>
       </w:r>
-      <w:bookmarkEnd w:id="24"/>
+      <w:bookmarkEnd w:id="25"/>
     </w:p>
     <w:p>
       <w:pPr>
         <w:pStyle w:val="Ttulo2"/>
       </w:pPr>
-      <w:bookmarkStart w:id="25" w:name="_Toc43491057"/>
+      <w:bookmarkStart w:id="26" w:name="_Toc43491057"/>
       <w:r>
         <w:t>Selección de estrategias</w:t>
       </w:r>
-      <w:bookmarkEnd w:id="25"/>
+      <w:bookmarkEnd w:id="26"/>
       <w:r>
         <w:t xml:space="preserve"> </w:t>
       </w:r>
@@ -8328,6 +8654,7 @@
           <w:id w:val="-825355461"/>
           <w:citation/>
         </w:sdtPr>
+        <w:sdtEndPr/>
         <w:sdtContent>
           <w:r>
             <w:fldChar w:fldCharType="begin"/>
@@ -8429,6 +8756,7 @@
           <w:id w:val="-501432108"/>
           <w:citation/>
         </w:sdtPr>
+        <w:sdtEndPr/>
         <w:sdtContent>
           <w:r>
             <w:fldChar w:fldCharType="begin"/>
@@ -8475,6 +8803,7 @@
       <w:r>
         <w:rPr>
           <w:noProof/>
+          <w:lang w:eastAsia="es-MX"/>
         </w:rPr>
         <w:drawing>
           <wp:inline distT="0" distB="0" distL="0" distR="0" wp14:anchorId="20784277" wp14:editId="14D3F551">
@@ -8492,7 +8821,7 @@
                     <pic:cNvPicPr/>
                   </pic:nvPicPr>
                   <pic:blipFill>
-                    <a:blip r:embed="rId33"/>
+                    <a:blip r:embed="rId37"/>
                     <a:stretch>
                       <a:fillRect/>
                     </a:stretch>
@@ -8515,6 +8844,7 @@
       <w:r>
         <w:rPr>
           <w:noProof/>
+          <w:lang w:eastAsia="es-MX"/>
         </w:rPr>
         <w:drawing>
           <wp:inline distT="0" distB="0" distL="0" distR="0" wp14:anchorId="6E1ADA83" wp14:editId="6071B9A5">
@@ -8532,7 +8862,7 @@
                     <pic:cNvPicPr/>
                   </pic:nvPicPr>
                   <pic:blipFill>
-                    <a:blip r:embed="rId33"/>
+                    <a:blip r:embed="rId37"/>
                     <a:stretch>
                       <a:fillRect/>
                     </a:stretch>
@@ -8558,12 +8888,12 @@
       <w:pPr>
         <w:pStyle w:val="Ttulo2"/>
       </w:pPr>
-      <w:bookmarkStart w:id="26" w:name="_Toc43491059"/>
+      <w:bookmarkStart w:id="27" w:name="_Toc43491059"/>
       <w:r>
         <w:lastRenderedPageBreak/>
         <w:t>Medidas correctivas.</w:t>
       </w:r>
-      <w:bookmarkEnd w:id="26"/>
+      <w:bookmarkEnd w:id="27"/>
     </w:p>
     <w:p>
       <w:r>
@@ -8599,11 +8929,11 @@
       <w:pPr>
         <w:pStyle w:val="Ttulo2"/>
       </w:pPr>
-      <w:bookmarkStart w:id="27" w:name="_Toc43491060"/>
+      <w:bookmarkStart w:id="28" w:name="_Toc43491060"/>
       <w:r>
         <w:t>Monitoreo de los riesgos</w:t>
       </w:r>
-      <w:bookmarkEnd w:id="27"/>
+      <w:bookmarkEnd w:id="28"/>
     </w:p>
     <w:p>
       <w:r>
@@ -8614,6 +8944,7 @@
           <w:id w:val="-656375825"/>
           <w:citation/>
         </w:sdtPr>
+        <w:sdtEndPr/>
         <w:sdtContent>
           <w:r>
             <w:fldChar w:fldCharType="begin"/>
@@ -8640,11 +8971,11 @@
       <w:pPr>
         <w:pStyle w:val="Ttulo2"/>
       </w:pPr>
-      <w:bookmarkStart w:id="28" w:name="_Toc43491061"/>
+      <w:bookmarkStart w:id="29" w:name="_Toc43491061"/>
       <w:r>
         <w:t>Programar reuniones de equipo</w:t>
       </w:r>
-      <w:bookmarkEnd w:id="28"/>
+      <w:bookmarkEnd w:id="29"/>
     </w:p>
     <w:p>
       <w:r>
@@ -8655,6 +8986,7 @@
           <w:id w:val="-908844400"/>
           <w:citation/>
         </w:sdtPr>
+        <w:sdtEndPr/>
         <w:sdtContent>
           <w:r>
             <w:fldChar w:fldCharType="begin"/>
@@ -8702,11 +9034,11 @@
       <w:pPr>
         <w:pStyle w:val="Ttulo2"/>
       </w:pPr>
-      <w:bookmarkStart w:id="29" w:name="_Toc43491062"/>
+      <w:bookmarkStart w:id="30" w:name="_Toc43491062"/>
       <w:r>
         <w:t>Calendarización</w:t>
       </w:r>
-      <w:bookmarkEnd w:id="29"/>
+      <w:bookmarkEnd w:id="30"/>
       <w:r>
         <w:t xml:space="preserve"> </w:t>
       </w:r>
@@ -8720,6 +9052,7 @@
           <w:id w:val="1499160205"/>
           <w:citation/>
         </w:sdtPr>
+        <w:sdtEndPr/>
         <w:sdtContent>
           <w:r>
             <w:fldChar w:fldCharType="begin"/>
@@ -8768,6 +9101,7 @@
       <w:r>
         <w:rPr>
           <w:noProof/>
+          <w:lang w:eastAsia="es-MX"/>
         </w:rPr>
         <w:drawing>
           <wp:inline distT="0" distB="0" distL="0" distR="0" wp14:anchorId="36CFC905" wp14:editId="33F2BA73">
@@ -8785,7 +9119,7 @@
                     <pic:cNvPicPr/>
                   </pic:nvPicPr>
                   <pic:blipFill>
-                    <a:blip r:embed="rId34"/>
+                    <a:blip r:embed="rId38"/>
                     <a:stretch>
                       <a:fillRect/>
                     </a:stretch>
@@ -8827,12 +9161,12 @@
       <w:pPr>
         <w:pStyle w:val="Ttulo1"/>
       </w:pPr>
-      <w:bookmarkStart w:id="30" w:name="_Toc43491063"/>
+      <w:bookmarkStart w:id="31" w:name="_Toc43491063"/>
       <w:r>
         <w:lastRenderedPageBreak/>
         <w:t>REFLEXIÓN</w:t>
       </w:r>
-      <w:bookmarkEnd w:id="30"/>
+      <w:bookmarkEnd w:id="31"/>
     </w:p>
     <w:tbl>
       <w:tblPr>
@@ -9843,7 +10177,7 @@
         <w:t>Mi auto evaluación se debe a los diferentes problemas técnicos en la conectividad a la red, y la coevaluación mejoro a pesar de no tener internet algunos y otros no tener luz pudimos ponernos de acuerdo en todos los apartados de la actividad y mas ahora que tenemos un nuevo integrante.</w:t>
       </w:r>
     </w:p>
-    <w:bookmarkStart w:id="31" w:name="_Toc43491064" w:displacedByCustomXml="next"/>
+    <w:bookmarkStart w:id="32" w:name="_Toc43491064" w:displacedByCustomXml="next"/>
     <w:sdt>
       <w:sdtPr>
         <w:rPr>
@@ -9875,13 +10209,14 @@
             </w:rPr>
             <w:t>BIBLIOGRAFÍA</w:t>
           </w:r>
-          <w:bookmarkEnd w:id="31"/>
+          <w:bookmarkEnd w:id="32"/>
         </w:p>
         <w:sdt>
           <w:sdtPr>
             <w:id w:val="111145805"/>
             <w:bibliography/>
           </w:sdtPr>
+          <w:sdtEndPr/>
           <w:sdtContent>
             <w:p>
               <w:pPr>
@@ -10865,23 +11200,7 @@
                 <w:sz w:val="16"/>
                 <w:szCs w:val="16"/>
               </w:rPr>
-              <w:t xml:space="preserve">Programador, diseñador, </w:t>
-            </w:r>
-            <w:proofErr w:type="spellStart"/>
-            <w:r>
-              <w:rPr>
-                <w:sz w:val="16"/>
-                <w:szCs w:val="16"/>
-              </w:rPr>
-              <w:t>tester</w:t>
-            </w:r>
-            <w:proofErr w:type="spellEnd"/>
-            <w:r>
-              <w:rPr>
-                <w:sz w:val="16"/>
-                <w:szCs w:val="16"/>
-              </w:rPr>
-              <w:t xml:space="preserve"> </w:t>
+              <w:t xml:space="preserve">Programador, diseñador, tester </w:t>
             </w:r>
           </w:p>
         </w:tc>
@@ -12703,7 +13022,6 @@
                 <w:szCs w:val="16"/>
               </w:rPr>
             </w:pPr>
-            <w:proofErr w:type="spellStart"/>
             <w:r>
               <w:rPr>
                 <w:sz w:val="16"/>
@@ -12711,7 +13029,6 @@
               </w:rPr>
               <w:t>Tester</w:t>
             </w:r>
-            <w:proofErr w:type="spellEnd"/>
             <w:r>
               <w:rPr>
                 <w:sz w:val="16"/>
@@ -12937,28 +13254,26 @@
                 <w:szCs w:val="16"/>
               </w:rPr>
             </w:pPr>
-            <w:proofErr w:type="spellStart"/>
-            <w:r>
-              <w:rPr>
-                <w:sz w:val="16"/>
-                <w:szCs w:val="16"/>
-              </w:rPr>
-              <w:t>Pedro</w:t>
-            </w:r>
-            <w:r>
-              <w:rPr>
-                <w:sz w:val="16"/>
-                <w:szCs w:val="16"/>
-              </w:rPr>
-              <w:t>,Jorge</w:t>
-            </w:r>
-            <w:proofErr w:type="spellEnd"/>
-            <w:r>
-              <w:rPr>
-                <w:sz w:val="16"/>
-                <w:szCs w:val="16"/>
-              </w:rPr>
-              <w:t xml:space="preserve"> luis</w:t>
+            <w:r>
+              <w:rPr>
+                <w:sz w:val="16"/>
+                <w:szCs w:val="16"/>
+              </w:rPr>
+              <w:t>Pedro, Jorge</w:t>
+            </w:r>
+            <w:r>
+              <w:rPr>
+                <w:sz w:val="16"/>
+                <w:szCs w:val="16"/>
+              </w:rPr>
+              <w:t xml:space="preserve"> </w:t>
+            </w:r>
+            <w:r>
+              <w:rPr>
+                <w:sz w:val="16"/>
+                <w:szCs w:val="16"/>
+              </w:rPr>
+              <w:t>Luis</w:t>
             </w:r>
           </w:p>
         </w:tc>
@@ -12973,7 +13288,6 @@
                 <w:szCs w:val="16"/>
               </w:rPr>
             </w:pPr>
-            <w:proofErr w:type="spellStart"/>
             <w:r>
               <w:rPr>
                 <w:sz w:val="16"/>
@@ -12981,7 +13295,6 @@
               </w:rPr>
               <w:t>Tester</w:t>
             </w:r>
-            <w:proofErr w:type="spellEnd"/>
             <w:r>
               <w:rPr>
                 <w:sz w:val="16"/>
@@ -13248,23 +13561,7 @@
                 <w:sz w:val="16"/>
                 <w:szCs w:val="16"/>
               </w:rPr>
-              <w:t xml:space="preserve">Programador, diseñador, </w:t>
-            </w:r>
-            <w:proofErr w:type="spellStart"/>
-            <w:r>
-              <w:rPr>
-                <w:sz w:val="16"/>
-                <w:szCs w:val="16"/>
-              </w:rPr>
-              <w:t>tester</w:t>
-            </w:r>
-            <w:proofErr w:type="spellEnd"/>
-            <w:r>
-              <w:rPr>
-                <w:sz w:val="16"/>
-                <w:szCs w:val="16"/>
-              </w:rPr>
-              <w:t xml:space="preserve"> </w:t>
+              <w:t xml:space="preserve">Programador, diseñador, tester </w:t>
             </w:r>
           </w:p>
         </w:tc>
@@ -13699,7 +13996,7 @@
       </w:pPr>
     </w:p>
     <w:sectPr>
-      <w:headerReference w:type="default" r:id="rId35"/>
+      <w:headerReference w:type="default" r:id="rId39"/>
       <w:pgSz w:w="15840" w:h="12240" w:orient="landscape"/>
       <w:pgMar w:top="1701" w:right="1417" w:bottom="1701" w:left="1417" w:header="708" w:footer="708" w:gutter="0"/>
       <w:cols w:space="708"/>
@@ -13710,7 +14007,7 @@
 </file>
 
 <file path=word/endnotes.xml><?xml version="1.0" encoding="utf-8"?>
-<w:endnotes xmlns:wpc="http://schemas.microsoft.com/office/word/2010/wordprocessingCanvas" xmlns:cx="http://schemas.microsoft.com/office/drawing/2014/chartex" xmlns:cx1="http://schemas.microsoft.com/office/drawing/2015/9/8/chartex" xmlns:cx2="http://schemas.microsoft.com/office/drawing/2015/10/21/chartex" xmlns:cx3="http://schemas.microsoft.com/office/drawing/2016/5/9/chartex" xmlns:cx4="http://schemas.microsoft.com/office/drawing/2016/5/10/chartex" xmlns:cx5="http://schemas.microsoft.com/office/drawing/2016/5/11/chartex" xmlns:cx6="http://schemas.microsoft.com/office/drawing/2016/5/12/chartex" xmlns:cx7="http://schemas.microsoft.com/office/drawing/2016/5/13/chartex" xmlns:cx8="http://schemas.microsoft.com/office/drawing/2016/5/14/chartex" xmlns:mc="http://schemas.openxmlformats.org/markup-compatibility/2006" xmlns:aink="http://schemas.microsoft.com/office/drawing/2016/ink" xmlns:am3d="http://schemas.microsoft.com/office/drawing/2017/model3d" xmlns:o="urn:schemas-microsoft-com:office:office" xmlns:r="http://schemas.openxmlformats.org/officeDocument/2006/relationships" xmlns:m="http://schemas.openxmlformats.org/officeDocument/2006/math" xmlns:v="urn:schemas-microsoft-com:vml" xmlns:wp14="http://schemas.microsoft.com/office/word/2010/wordprocessingDrawing" xmlns:wp="http://schemas.openxmlformats.org/drawingml/2006/wordprocessingDrawing" xmlns:w10="urn:schemas-microsoft-com:office:word" xmlns:w="http://schemas.openxmlformats.org/wordprocessingml/2006/main" xmlns:w14="http://schemas.microsoft.com/office/word/2010/wordml" xmlns:w15="http://schemas.microsoft.com/office/word/2012/wordml" xmlns:w16cex="http://schemas.microsoft.com/office/word/2018/wordml/cex" xmlns:w16cid="http://schemas.microsoft.com/office/word/2016/wordml/cid" xmlns:w16="http://schemas.microsoft.com/office/word/2018/wordml" xmlns:w16se="http://schemas.microsoft.com/office/word/2015/wordml/symex" xmlns:wpg="http://schemas.microsoft.com/office/word/2010/wordprocessingGroup" xmlns:wpi="http://schemas.microsoft.com/office/word/2010/wordprocessingInk" xmlns:wne="http://schemas.microsoft.com/office/word/2006/wordml" xmlns:wps="http://schemas.microsoft.com/office/word/2010/wordprocessingShape" mc:Ignorable="w14 w15 w16se w16cid w16 w16cex wp14">
+<w:endnotes xmlns:wpc="http://schemas.microsoft.com/office/word/2010/wordprocessingCanvas" xmlns:mc="http://schemas.openxmlformats.org/markup-compatibility/2006" xmlns:o="urn:schemas-microsoft-com:office:office" xmlns:r="http://schemas.openxmlformats.org/officeDocument/2006/relationships" xmlns:m="http://schemas.openxmlformats.org/officeDocument/2006/math" xmlns:v="urn:schemas-microsoft-com:vml" xmlns:wp14="http://schemas.microsoft.com/office/word/2010/wordprocessingDrawing" xmlns:wp="http://schemas.openxmlformats.org/drawingml/2006/wordprocessingDrawing" xmlns:w10="urn:schemas-microsoft-com:office:word" xmlns:w="http://schemas.openxmlformats.org/wordprocessingml/2006/main" xmlns:w14="http://schemas.microsoft.com/office/word/2010/wordml" xmlns:w15="http://schemas.microsoft.com/office/word/2012/wordml" xmlns:wpg="http://schemas.microsoft.com/office/word/2010/wordprocessingGroup" xmlns:wpi="http://schemas.microsoft.com/office/word/2010/wordprocessingInk" xmlns:wne="http://schemas.microsoft.com/office/word/2006/wordml" xmlns:wps="http://schemas.microsoft.com/office/word/2010/wordprocessingShape" mc:Ignorable="w14 w15 wp14">
   <w:endnote w:type="separator" w:id="-1">
     <w:p>
       <w:pPr>
@@ -13742,7 +14039,7 @@
 </file>
 
 <file path=word/footer1.xml><?xml version="1.0" encoding="utf-8"?>
-<w:ftr xmlns:wpc="http://schemas.microsoft.com/office/word/2010/wordprocessingCanvas" xmlns:cx="http://schemas.microsoft.com/office/drawing/2014/chartex" xmlns:cx1="http://schemas.microsoft.com/office/drawing/2015/9/8/chartex" xmlns:cx2="http://schemas.microsoft.com/office/drawing/2015/10/21/chartex" xmlns:cx3="http://schemas.microsoft.com/office/drawing/2016/5/9/chartex" xmlns:cx4="http://schemas.microsoft.com/office/drawing/2016/5/10/chartex" xmlns:cx5="http://schemas.microsoft.com/office/drawing/2016/5/11/chartex" xmlns:cx6="http://schemas.microsoft.com/office/drawing/2016/5/12/chartex" xmlns:cx7="http://schemas.microsoft.com/office/drawing/2016/5/13/chartex" xmlns:cx8="http://schemas.microsoft.com/office/drawing/2016/5/14/chartex" xmlns:mc="http://schemas.openxmlformats.org/markup-compatibility/2006" xmlns:aink="http://schemas.microsoft.com/office/drawing/2016/ink" xmlns:am3d="http://schemas.microsoft.com/office/drawing/2017/model3d" xmlns:o="urn:schemas-microsoft-com:office:office" xmlns:r="http://schemas.openxmlformats.org/officeDocument/2006/relationships" xmlns:m="http://schemas.openxmlformats.org/officeDocument/2006/math" xmlns:v="urn:schemas-microsoft-com:vml" xmlns:wp14="http://schemas.microsoft.com/office/word/2010/wordprocessingDrawing" xmlns:wp="http://schemas.openxmlformats.org/drawingml/2006/wordprocessingDrawing" xmlns:w10="urn:schemas-microsoft-com:office:word" xmlns:w="http://schemas.openxmlformats.org/wordprocessingml/2006/main" xmlns:w14="http://schemas.microsoft.com/office/word/2010/wordml" xmlns:w15="http://schemas.microsoft.com/office/word/2012/wordml" xmlns:w16cex="http://schemas.microsoft.com/office/word/2018/wordml/cex" xmlns:w16cid="http://schemas.microsoft.com/office/word/2016/wordml/cid" xmlns:w16="http://schemas.microsoft.com/office/word/2018/wordml" xmlns:w16se="http://schemas.microsoft.com/office/word/2015/wordml/symex" xmlns:wpg="http://schemas.microsoft.com/office/word/2010/wordprocessingGroup" xmlns:wpi="http://schemas.microsoft.com/office/word/2010/wordprocessingInk" xmlns:wne="http://schemas.microsoft.com/office/word/2006/wordml" xmlns:wps="http://schemas.microsoft.com/office/word/2010/wordprocessingShape" mc:Ignorable="w14 w15 w16se w16cid w16 w16cex wp14">
+<w:ftr xmlns:wpc="http://schemas.microsoft.com/office/word/2010/wordprocessingCanvas" xmlns:mc="http://schemas.openxmlformats.org/markup-compatibility/2006" xmlns:o="urn:schemas-microsoft-com:office:office" xmlns:r="http://schemas.openxmlformats.org/officeDocument/2006/relationships" xmlns:m="http://schemas.openxmlformats.org/officeDocument/2006/math" xmlns:v="urn:schemas-microsoft-com:vml" xmlns:wp14="http://schemas.microsoft.com/office/word/2010/wordprocessingDrawing" xmlns:wp="http://schemas.openxmlformats.org/drawingml/2006/wordprocessingDrawing" xmlns:w10="urn:schemas-microsoft-com:office:word" xmlns:w="http://schemas.openxmlformats.org/wordprocessingml/2006/main" xmlns:w14="http://schemas.microsoft.com/office/word/2010/wordml" xmlns:w15="http://schemas.microsoft.com/office/word/2012/wordml" xmlns:wpg="http://schemas.microsoft.com/office/word/2010/wordprocessingGroup" xmlns:wpi="http://schemas.microsoft.com/office/word/2010/wordprocessingInk" xmlns:wne="http://schemas.microsoft.com/office/word/2006/wordml" xmlns:wps="http://schemas.microsoft.com/office/word/2010/wordprocessingShape" mc:Ignorable="w14 w15 wp14">
   <w:p>
     <w:pPr>
       <w:pStyle w:val="Piedepgina"/>
@@ -13755,7 +14052,7 @@
 </file>
 
 <file path=word/footnotes.xml><?xml version="1.0" encoding="utf-8"?>
-<w:footnotes xmlns:wpc="http://schemas.microsoft.com/office/word/2010/wordprocessingCanvas" xmlns:cx="http://schemas.microsoft.com/office/drawing/2014/chartex" xmlns:cx1="http://schemas.microsoft.com/office/drawing/2015/9/8/chartex" xmlns:cx2="http://schemas.microsoft.com/office/drawing/2015/10/21/chartex" xmlns:cx3="http://schemas.microsoft.com/office/drawing/2016/5/9/chartex" xmlns:cx4="http://schemas.microsoft.com/office/drawing/2016/5/10/chartex" xmlns:cx5="http://schemas.microsoft.com/office/drawing/2016/5/11/chartex" xmlns:cx6="http://schemas.microsoft.com/office/drawing/2016/5/12/chartex" xmlns:cx7="http://schemas.microsoft.com/office/drawing/2016/5/13/chartex" xmlns:cx8="http://schemas.microsoft.com/office/drawing/2016/5/14/chartex" xmlns:mc="http://schemas.openxmlformats.org/markup-compatibility/2006" xmlns:aink="http://schemas.microsoft.com/office/drawing/2016/ink" xmlns:am3d="http://schemas.microsoft.com/office/drawing/2017/model3d" xmlns:o="urn:schemas-microsoft-com:office:office" xmlns:r="http://schemas.openxmlformats.org/officeDocument/2006/relationships" xmlns:m="http://schemas.openxmlformats.org/officeDocument/2006/math" xmlns:v="urn:schemas-microsoft-com:vml" xmlns:wp14="http://schemas.microsoft.com/office/word/2010/wordprocessingDrawing" xmlns:wp="http://schemas.openxmlformats.org/drawingml/2006/wordprocessingDrawing" xmlns:w10="urn:schemas-microsoft-com:office:word" xmlns:w="http://schemas.openxmlformats.org/wordprocessingml/2006/main" xmlns:w14="http://schemas.microsoft.com/office/word/2010/wordml" xmlns:w15="http://schemas.microsoft.com/office/word/2012/wordml" xmlns:w16cex="http://schemas.microsoft.com/office/word/2018/wordml/cex" xmlns:w16cid="http://schemas.microsoft.com/office/word/2016/wordml/cid" xmlns:w16="http://schemas.microsoft.com/office/word/2018/wordml" xmlns:w16se="http://schemas.microsoft.com/office/word/2015/wordml/symex" xmlns:wpg="http://schemas.microsoft.com/office/word/2010/wordprocessingGroup" xmlns:wpi="http://schemas.microsoft.com/office/word/2010/wordprocessingInk" xmlns:wne="http://schemas.microsoft.com/office/word/2006/wordml" xmlns:wps="http://schemas.microsoft.com/office/word/2010/wordprocessingShape" mc:Ignorable="w14 w15 w16se w16cid w16 w16cex wp14">
+<w:footnotes xmlns:wpc="http://schemas.microsoft.com/office/word/2010/wordprocessingCanvas" xmlns:mc="http://schemas.openxmlformats.org/markup-compatibility/2006" xmlns:o="urn:schemas-microsoft-com:office:office" xmlns:r="http://schemas.openxmlformats.org/officeDocument/2006/relationships" xmlns:m="http://schemas.openxmlformats.org/officeDocument/2006/math" xmlns:v="urn:schemas-microsoft-com:vml" xmlns:wp14="http://schemas.microsoft.com/office/word/2010/wordprocessingDrawing" xmlns:wp="http://schemas.openxmlformats.org/drawingml/2006/wordprocessingDrawing" xmlns:w10="urn:schemas-microsoft-com:office:word" xmlns:w="http://schemas.openxmlformats.org/wordprocessingml/2006/main" xmlns:w14="http://schemas.microsoft.com/office/word/2010/wordml" xmlns:w15="http://schemas.microsoft.com/office/word/2012/wordml" xmlns:wpg="http://schemas.microsoft.com/office/word/2010/wordprocessingGroup" xmlns:wpi="http://schemas.microsoft.com/office/word/2010/wordprocessingInk" xmlns:wne="http://schemas.microsoft.com/office/word/2006/wordml" xmlns:wps="http://schemas.microsoft.com/office/word/2010/wordprocessingShape" mc:Ignorable="w14 w15 wp14">
   <w:footnote w:type="separator" w:id="-1">
     <w:p>
       <w:pPr>
@@ -13787,7 +14084,7 @@
 </file>
 
 <file path=word/header1.xml><?xml version="1.0" encoding="utf-8"?>
-<w:hdr xmlns:wpc="http://schemas.microsoft.com/office/word/2010/wordprocessingCanvas" xmlns:cx="http://schemas.microsoft.com/office/drawing/2014/chartex" xmlns:cx1="http://schemas.microsoft.com/office/drawing/2015/9/8/chartex" xmlns:cx2="http://schemas.microsoft.com/office/drawing/2015/10/21/chartex" xmlns:cx3="http://schemas.microsoft.com/office/drawing/2016/5/9/chartex" xmlns:cx4="http://schemas.microsoft.com/office/drawing/2016/5/10/chartex" xmlns:cx5="http://schemas.microsoft.com/office/drawing/2016/5/11/chartex" xmlns:cx6="http://schemas.microsoft.com/office/drawing/2016/5/12/chartex" xmlns:cx7="http://schemas.microsoft.com/office/drawing/2016/5/13/chartex" xmlns:cx8="http://schemas.microsoft.com/office/drawing/2016/5/14/chartex" xmlns:mc="http://schemas.openxmlformats.org/markup-compatibility/2006" xmlns:aink="http://schemas.microsoft.com/office/drawing/2016/ink" xmlns:am3d="http://schemas.microsoft.com/office/drawing/2017/model3d" xmlns:o="urn:schemas-microsoft-com:office:office" xmlns:r="http://schemas.openxmlformats.org/officeDocument/2006/relationships" xmlns:m="http://schemas.openxmlformats.org/officeDocument/2006/math" xmlns:v="urn:schemas-microsoft-com:vml" xmlns:wp14="http://schemas.microsoft.com/office/word/2010/wordprocessingDrawing" xmlns:wp="http://schemas.openxmlformats.org/drawingml/2006/wordprocessingDrawing" xmlns:w10="urn:schemas-microsoft-com:office:word" xmlns:w="http://schemas.openxmlformats.org/wordprocessingml/2006/main" xmlns:w14="http://schemas.microsoft.com/office/word/2010/wordml" xmlns:w15="http://schemas.microsoft.com/office/word/2012/wordml" xmlns:w16cex="http://schemas.microsoft.com/office/word/2018/wordml/cex" xmlns:w16cid="http://schemas.microsoft.com/office/word/2016/wordml/cid" xmlns:w16="http://schemas.microsoft.com/office/word/2018/wordml" xmlns:w16se="http://schemas.microsoft.com/office/word/2015/wordml/symex" xmlns:wpg="http://schemas.microsoft.com/office/word/2010/wordprocessingGroup" xmlns:wpi="http://schemas.microsoft.com/office/word/2010/wordprocessingInk" xmlns:wne="http://schemas.microsoft.com/office/word/2006/wordml" xmlns:wps="http://schemas.microsoft.com/office/word/2010/wordprocessingShape" mc:Ignorable="w14 w15 w16se w16cid w16 w16cex wp14">
+<w:hdr xmlns:wpc="http://schemas.microsoft.com/office/word/2010/wordprocessingCanvas" xmlns:mc="http://schemas.openxmlformats.org/markup-compatibility/2006" xmlns:o="urn:schemas-microsoft-com:office:office" xmlns:r="http://schemas.openxmlformats.org/officeDocument/2006/relationships" xmlns:m="http://schemas.openxmlformats.org/officeDocument/2006/math" xmlns:v="urn:schemas-microsoft-com:vml" xmlns:wp14="http://schemas.microsoft.com/office/word/2010/wordprocessingDrawing" xmlns:wp="http://schemas.openxmlformats.org/drawingml/2006/wordprocessingDrawing" xmlns:w10="urn:schemas-microsoft-com:office:word" xmlns:w="http://schemas.openxmlformats.org/wordprocessingml/2006/main" xmlns:w14="http://schemas.microsoft.com/office/word/2010/wordml" xmlns:w15="http://schemas.microsoft.com/office/word/2012/wordml" xmlns:wpg="http://schemas.microsoft.com/office/word/2010/wordprocessingGroup" xmlns:wpi="http://schemas.microsoft.com/office/word/2010/wordprocessingInk" xmlns:wne="http://schemas.microsoft.com/office/word/2006/wordml" xmlns:wps="http://schemas.microsoft.com/office/word/2010/wordprocessingShape" mc:Ignorable="w14 w15 wp14">
   <w:p>
     <w:pPr>
       <w:pStyle w:val="Ttulo1"/>
@@ -13800,7 +14097,7 @@
 </file>
 
 <file path=word/numbering.xml><?xml version="1.0" encoding="utf-8"?>
-<w:numbering xmlns:wpc="http://schemas.microsoft.com/office/word/2010/wordprocessingCanvas" xmlns:cx="http://schemas.microsoft.com/office/drawing/2014/chartex" xmlns:cx1="http://schemas.microsoft.com/office/drawing/2015/9/8/chartex" xmlns:cx2="http://schemas.microsoft.com/office/drawing/2015/10/21/chartex" xmlns:cx3="http://schemas.microsoft.com/office/drawing/2016/5/9/chartex" xmlns:cx4="http://schemas.microsoft.com/office/drawing/2016/5/10/chartex" xmlns:cx5="http://schemas.microsoft.com/office/drawing/2016/5/11/chartex" xmlns:cx6="http://schemas.microsoft.com/office/drawing/2016/5/12/chartex" xmlns:cx7="http://schemas.microsoft.com/office/drawing/2016/5/13/chartex" xmlns:cx8="http://schemas.microsoft.com/office/drawing/2016/5/14/chartex" xmlns:mc="http://schemas.openxmlformats.org/markup-compatibility/2006" xmlns:aink="http://schemas.microsoft.com/office/drawing/2016/ink" xmlns:am3d="http://schemas.microsoft.com/office/drawing/2017/model3d" xmlns:o="urn:schemas-microsoft-com:office:office" xmlns:r="http://schemas.openxmlformats.org/officeDocument/2006/relationships" xmlns:m="http://schemas.openxmlformats.org/officeDocument/2006/math" xmlns:v="urn:schemas-microsoft-com:vml" xmlns:wp14="http://schemas.microsoft.com/office/word/2010/wordprocessingDrawing" xmlns:wp="http://schemas.openxmlformats.org/drawingml/2006/wordprocessingDrawing" xmlns:w10="urn:schemas-microsoft-com:office:word" xmlns:w="http://schemas.openxmlformats.org/wordprocessingml/2006/main" xmlns:w14="http://schemas.microsoft.com/office/word/2010/wordml" xmlns:w15="http://schemas.microsoft.com/office/word/2012/wordml" xmlns:w16cex="http://schemas.microsoft.com/office/word/2018/wordml/cex" xmlns:w16cid="http://schemas.microsoft.com/office/word/2016/wordml/cid" xmlns:w16="http://schemas.microsoft.com/office/word/2018/wordml" xmlns:w16se="http://schemas.microsoft.com/office/word/2015/wordml/symex" xmlns:wpg="http://schemas.microsoft.com/office/word/2010/wordprocessingGroup" xmlns:wpi="http://schemas.microsoft.com/office/word/2010/wordprocessingInk" xmlns:wne="http://schemas.microsoft.com/office/word/2006/wordml" xmlns:wps="http://schemas.microsoft.com/office/word/2010/wordprocessingShape" mc:Ignorable="w14 w15 w16se w16cid w16 w16cex wp14">
+<w:numbering xmlns:wpc="http://schemas.microsoft.com/office/word/2010/wordprocessingCanvas" xmlns:mc="http://schemas.openxmlformats.org/markup-compatibility/2006" xmlns:o="urn:schemas-microsoft-com:office:office" xmlns:r="http://schemas.openxmlformats.org/officeDocument/2006/relationships" xmlns:m="http://schemas.openxmlformats.org/officeDocument/2006/math" xmlns:v="urn:schemas-microsoft-com:vml" xmlns:wp14="http://schemas.microsoft.com/office/word/2010/wordprocessingDrawing" xmlns:wp="http://schemas.openxmlformats.org/drawingml/2006/wordprocessingDrawing" xmlns:w10="urn:schemas-microsoft-com:office:word" xmlns:w="http://schemas.openxmlformats.org/wordprocessingml/2006/main" xmlns:w14="http://schemas.microsoft.com/office/word/2010/wordml" xmlns:w15="http://schemas.microsoft.com/office/word/2012/wordml" xmlns:wpg="http://schemas.microsoft.com/office/word/2010/wordprocessingGroup" xmlns:wpi="http://schemas.microsoft.com/office/word/2010/wordprocessingInk" xmlns:wne="http://schemas.microsoft.com/office/word/2006/wordml" xmlns:wps="http://schemas.microsoft.com/office/word/2010/wordprocessingShape" mc:Ignorable="w14 w15 wp14">
   <w:abstractNum w:abstractNumId="0" w15:restartNumberingAfterBreak="0">
     <w:nsid w:val="442628E2"/>
     <w:multiLevelType w:val="hybridMultilevel"/>
@@ -14250,7 +14547,7 @@
 </file>
 
 <file path=word/styles.xml><?xml version="1.0" encoding="utf-8"?>
-<w:styles xmlns:mc="http://schemas.openxmlformats.org/markup-compatibility/2006" xmlns:r="http://schemas.openxmlformats.org/officeDocument/2006/relationships" xmlns:w="http://schemas.openxmlformats.org/wordprocessingml/2006/main" xmlns:w14="http://schemas.microsoft.com/office/word/2010/wordml" xmlns:w15="http://schemas.microsoft.com/office/word/2012/wordml" xmlns:w16cex="http://schemas.microsoft.com/office/word/2018/wordml/cex" xmlns:w16cid="http://schemas.microsoft.com/office/word/2016/wordml/cid" xmlns:w16="http://schemas.microsoft.com/office/word/2018/wordml" xmlns:w16se="http://schemas.microsoft.com/office/word/2015/wordml/symex" mc:Ignorable="w14 w15 w16se w16cid w16 w16cex">
+<w:styles xmlns:mc="http://schemas.openxmlformats.org/markup-compatibility/2006" xmlns:r="http://schemas.openxmlformats.org/officeDocument/2006/relationships" xmlns:w="http://schemas.openxmlformats.org/wordprocessingml/2006/main" xmlns:w14="http://schemas.microsoft.com/office/word/2010/wordml" xmlns:w15="http://schemas.microsoft.com/office/word/2012/wordml" mc:Ignorable="w14 w15">
   <w:docDefaults>
     <w:rPrDefault>
       <w:rPr>
@@ -14266,7 +14563,7 @@
       </w:pPr>
     </w:pPrDefault>
   </w:docDefaults>
-  <w:latentStyles w:defLockedState="0" w:defUIPriority="99" w:defSemiHidden="0" w:defUnhideWhenUsed="0" w:defQFormat="0" w:count="376">
+  <w:latentStyles w:defLockedState="0" w:defUIPriority="99" w:defSemiHidden="0" w:defUnhideWhenUsed="0" w:defQFormat="0" w:count="371">
     <w:lsdException w:name="Normal" w:uiPriority="0" w:qFormat="1"/>
     <w:lsdException w:name="heading 1" w:uiPriority="9" w:qFormat="1"/>
     <w:lsdException w:name="heading 2" w:semiHidden="1" w:uiPriority="9" w:unhideWhenUsed="1" w:qFormat="1"/>
@@ -14638,11 +14935,6 @@
     <w:lsdException w:name="List Table 5 Dark Accent 6" w:uiPriority="50"/>
     <w:lsdException w:name="List Table 6 Colorful Accent 6" w:uiPriority="51"/>
     <w:lsdException w:name="List Table 7 Colorful Accent 6" w:uiPriority="52"/>
-    <w:lsdException w:name="Mention" w:semiHidden="1" w:unhideWhenUsed="1"/>
-    <w:lsdException w:name="Smart Hyperlink" w:semiHidden="1" w:unhideWhenUsed="1"/>
-    <w:lsdException w:name="Hashtag" w:semiHidden="1" w:unhideWhenUsed="1"/>
-    <w:lsdException w:name="Unresolved Mention" w:semiHidden="1" w:unhideWhenUsed="1"/>
-    <w:lsdException w:name="Smart Link" w:semiHidden="1" w:unhideWhenUsed="1"/>
   </w:latentStyles>
   <w:style w:type="paragraph" w:default="1" w:styleId="Normal">
     <w:name w:val="Normal"/>
@@ -14965,7 +15257,7 @@
       <w:u w:val="single"/>
     </w:rPr>
   </w:style>
-  <w:style w:type="paragraph" w:styleId="TtuloTDC">
+  <w:style w:type="paragraph" w:styleId="TtulodeTDC">
     <w:name w:val="TOC Heading"/>
     <w:basedOn w:val="Ttulo1"/>
     <w:next w:val="Normal"/>
@@ -15063,7 +15355,7 @@
     <w:unhideWhenUsed/>
     <w:rsid w:val="00DB02AB"/>
   </w:style>
-  <w:style w:type="character" w:styleId="Mencinsinresolver">
+  <w:style w:type="character" w:customStyle="1" w:styleId="UnresolvedMention">
     <w:name w:val="Unresolved Mention"/>
     <w:basedOn w:val="Fuentedeprrafopredeter"/>
     <w:uiPriority w:val="99"/>
@@ -15386,18 +15678,18 @@
 </file>
 
 <file path=customXml/item1.xml><?xml version="1.0" encoding="utf-8"?>
-<p:properties xmlns:p="http://schemas.microsoft.com/office/2006/metadata/properties" xmlns:xsi="http://www.w3.org/2001/XMLSchema-instance" xmlns:pc="http://schemas.microsoft.com/office/infopath/2007/PartnerControls">
-  <documentManagement/>
-</p:properties>
-</file>
-
-<file path=customXml/item2.xml><?xml version="1.0" encoding="utf-8"?>
 <?mso-contentType ?>
 <FormTemplates xmlns="http://schemas.microsoft.com/sharepoint/v3/contenttype/forms">
   <Display>DocumentLibraryForm</Display>
   <Edit>DocumentLibraryForm</Edit>
   <New>DocumentLibraryForm</New>
 </FormTemplates>
+</file>
+
+<file path=customXml/item2.xml><?xml version="1.0" encoding="utf-8"?>
+<p:properties xmlns:p="http://schemas.microsoft.com/office/2006/metadata/properties" xmlns:xsi="http://www.w3.org/2001/XMLSchema-instance" xmlns:pc="http://schemas.microsoft.com/office/infopath/2007/PartnerControls">
+  <documentManagement/>
+</p:properties>
 </file>
 
 <file path=customXml/item3.xml><?xml version="1.0" encoding="utf-8"?>
@@ -15687,18 +15979,18 @@
 </file>
 
 <file path=customXml/itemProps1.xml><?xml version="1.0" encoding="utf-8"?>
-<ds:datastoreItem xmlns:ds="http://schemas.openxmlformats.org/officeDocument/2006/customXml" ds:itemID="{4E79C2B8-0E91-488F-B840-32914CD10ABE}">
+<ds:datastoreItem xmlns:ds="http://schemas.openxmlformats.org/officeDocument/2006/customXml" ds:itemID="{E416C08D-339C-476A-B666-349EB936CF4C}">
   <ds:schemaRefs>
-    <ds:schemaRef ds:uri="http://schemas.microsoft.com/office/2006/metadata/properties"/>
-    <ds:schemaRef ds:uri="http://schemas.microsoft.com/office/infopath/2007/PartnerControls"/>
+    <ds:schemaRef ds:uri="http://schemas.microsoft.com/sharepoint/v3/contenttype/forms"/>
   </ds:schemaRefs>
 </ds:datastoreItem>
 </file>
 
 <file path=customXml/itemProps2.xml><?xml version="1.0" encoding="utf-8"?>
-<ds:datastoreItem xmlns:ds="http://schemas.openxmlformats.org/officeDocument/2006/customXml" ds:itemID="{E416C08D-339C-476A-B666-349EB936CF4C}">
+<ds:datastoreItem xmlns:ds="http://schemas.openxmlformats.org/officeDocument/2006/customXml" ds:itemID="{4E79C2B8-0E91-488F-B840-32914CD10ABE}">
   <ds:schemaRefs>
-    <ds:schemaRef ds:uri="http://schemas.microsoft.com/sharepoint/v3/contenttype/forms"/>
+    <ds:schemaRef ds:uri="http://schemas.microsoft.com/office/2006/metadata/properties"/>
+    <ds:schemaRef ds:uri="http://schemas.microsoft.com/office/infopath/2007/PartnerControls"/>
   </ds:schemaRefs>
 </ds:datastoreItem>
 </file>
@@ -15722,7 +16014,7 @@
 </file>
 
 <file path=customXml/itemProps4.xml><?xml version="1.0" encoding="utf-8"?>
-<ds:datastoreItem xmlns:ds="http://schemas.openxmlformats.org/officeDocument/2006/customXml" ds:itemID="{6CFAB76C-230F-4380-A9FF-856D4788A864}">
+<ds:datastoreItem xmlns:ds="http://schemas.openxmlformats.org/officeDocument/2006/customXml" ds:itemID="{ABB5BD9B-1921-4810-94DE-9666F54C80FA}">
   <ds:schemaRefs>
     <ds:schemaRef ds:uri="http://schemas.openxmlformats.org/officeDocument/2006/bibliography"/>
   </ds:schemaRefs>

</xml_diff>

<commit_message>
Se agrego la autoevaluacion pedro
</commit_message>
<xml_diff>
--- a/04_JAMA/Reporte/04_JAMA_Reporte.docx
+++ b/04_JAMA/Reporte/04_JAMA_Reporte.docx
@@ -3817,25 +3817,7 @@
                 <w:color w:val="000000"/>
                 <w:sz w:val="22"/>
               </w:rPr>
-              <w:t>El sistema controlará el acceso mediante un Log In y solo permitirá usuarios autorizados, los cuales para acceder usaran nombre de usuario (</w:t>
-            </w:r>
-            <w:proofErr w:type="spellStart"/>
-            <w:r>
-              <w:rPr>
-                <w:rFonts w:ascii="Calibri" w:eastAsia="Times New Roman" w:hAnsi="Calibri" w:cs="Calibri"/>
-                <w:color w:val="000000"/>
-                <w:sz w:val="22"/>
-              </w:rPr>
-              <w:t>nickname</w:t>
-            </w:r>
-            <w:proofErr w:type="spellEnd"/>
-            <w:r>
-              <w:rPr>
-                <w:rFonts w:ascii="Calibri" w:eastAsia="Times New Roman" w:hAnsi="Calibri" w:cs="Calibri"/>
-                <w:color w:val="000000"/>
-                <w:sz w:val="22"/>
-              </w:rPr>
-              <w:t>) y contraseña.</w:t>
+              <w:t>El sistema controlará el acceso mediante un Log In y solo permitirá usuarios autorizados, los cuales para acceder usaran nombre de usuario (nickname) y contraseña.</w:t>
             </w:r>
           </w:p>
         </w:tc>
@@ -4352,87 +4334,7 @@
                 <w:color w:val="000000"/>
                 <w:sz w:val="22"/>
               </w:rPr>
-              <w:t xml:space="preserve">El sistema permitirá a todos los usuarios-administradores ver el </w:t>
-            </w:r>
-            <w:proofErr w:type="spellStart"/>
-            <w:r>
-              <w:rPr>
-                <w:rFonts w:ascii="Calibri" w:eastAsia="Times New Roman" w:hAnsi="Calibri" w:cs="Calibri"/>
-                <w:bCs/>
-                <w:color w:val="000000"/>
-                <w:sz w:val="22"/>
-              </w:rPr>
-              <w:t>front</w:t>
-            </w:r>
-            <w:proofErr w:type="spellEnd"/>
-            <w:r>
-              <w:rPr>
-                <w:rFonts w:ascii="Calibri" w:eastAsia="Times New Roman" w:hAnsi="Calibri" w:cs="Calibri"/>
-                <w:bCs/>
-                <w:color w:val="000000"/>
-                <w:sz w:val="22"/>
-              </w:rPr>
-              <w:t xml:space="preserve"> </w:t>
-            </w:r>
-            <w:proofErr w:type="spellStart"/>
-            <w:r>
-              <w:rPr>
-                <w:rFonts w:ascii="Calibri" w:eastAsia="Times New Roman" w:hAnsi="Calibri" w:cs="Calibri"/>
-                <w:bCs/>
-                <w:color w:val="000000"/>
-                <w:sz w:val="22"/>
-              </w:rPr>
-              <w:t>end</w:t>
-            </w:r>
-            <w:proofErr w:type="spellEnd"/>
-            <w:r>
-              <w:rPr>
-                <w:rFonts w:ascii="Calibri" w:eastAsia="Times New Roman" w:hAnsi="Calibri" w:cs="Calibri"/>
-                <w:bCs/>
-                <w:color w:val="000000"/>
-                <w:sz w:val="22"/>
-              </w:rPr>
-              <w:t xml:space="preserve"> sin cerrar sesión, redirigiendo a este desde el back en al </w:t>
-            </w:r>
-            <w:proofErr w:type="spellStart"/>
-            <w:r>
-              <w:rPr>
-                <w:rFonts w:ascii="Calibri" w:eastAsia="Times New Roman" w:hAnsi="Calibri" w:cs="Calibri"/>
-                <w:bCs/>
-                <w:color w:val="000000"/>
-                <w:sz w:val="22"/>
-              </w:rPr>
-              <w:t>front</w:t>
-            </w:r>
-            <w:proofErr w:type="spellEnd"/>
-            <w:r>
-              <w:rPr>
-                <w:rFonts w:ascii="Calibri" w:eastAsia="Times New Roman" w:hAnsi="Calibri" w:cs="Calibri"/>
-                <w:bCs/>
-                <w:color w:val="000000"/>
-                <w:sz w:val="22"/>
-              </w:rPr>
-              <w:t xml:space="preserve"> </w:t>
-            </w:r>
-            <w:proofErr w:type="spellStart"/>
-            <w:r>
-              <w:rPr>
-                <w:rFonts w:ascii="Calibri" w:eastAsia="Times New Roman" w:hAnsi="Calibri" w:cs="Calibri"/>
-                <w:bCs/>
-                <w:color w:val="000000"/>
-                <w:sz w:val="22"/>
-              </w:rPr>
-              <w:t>end</w:t>
-            </w:r>
-            <w:proofErr w:type="spellEnd"/>
-            <w:r>
-              <w:rPr>
-                <w:rFonts w:ascii="Calibri" w:eastAsia="Times New Roman" w:hAnsi="Calibri" w:cs="Calibri"/>
-                <w:bCs/>
-                <w:color w:val="000000"/>
-                <w:sz w:val="22"/>
-              </w:rPr>
-              <w:t xml:space="preserve"> o viceversa.</w:t>
+              <w:t>El sistema permitirá a todos los usuarios-administradores ver el front end sin cerrar sesión, redirigiendo a este desde el back en al front end o viceversa.</w:t>
             </w:r>
           </w:p>
         </w:tc>
@@ -4860,27 +4762,7 @@
                 <w:color w:val="000000"/>
                 <w:sz w:val="22"/>
               </w:rPr>
-              <w:t xml:space="preserve">El sistema permitirá el muestreo de información/registros que se encuentren en la base de datos en las vistas Front </w:t>
-            </w:r>
-            <w:proofErr w:type="spellStart"/>
-            <w:r>
-              <w:rPr>
-                <w:rFonts w:ascii="Calibri" w:eastAsia="Times New Roman" w:hAnsi="Calibri" w:cs="Calibri"/>
-                <w:bCs/>
-                <w:color w:val="000000"/>
-                <w:sz w:val="22"/>
-              </w:rPr>
-              <w:t>end</w:t>
-            </w:r>
-            <w:proofErr w:type="spellEnd"/>
-            <w:r>
-              <w:rPr>
-                <w:rFonts w:ascii="Calibri" w:eastAsia="Times New Roman" w:hAnsi="Calibri" w:cs="Calibri"/>
-                <w:bCs/>
-                <w:color w:val="000000"/>
-                <w:sz w:val="22"/>
-              </w:rPr>
-              <w:t>, como la visualización de cursos disponibles, becas o becados.</w:t>
+              <w:t>El sistema permitirá el muestreo de información/registros que se encuentren en la base de datos en las vistas Front end, como la visualización de cursos disponibles, becas o becados.</w:t>
             </w:r>
           </w:p>
         </w:tc>
@@ -6248,15 +6130,7 @@
         <w:t>h</w:t>
       </w:r>
       <w:r>
-        <w:t xml:space="preserve">ace mediante </w:t>
-      </w:r>
-      <w:proofErr w:type="spellStart"/>
-      <w:r>
-        <w:t>Composer</w:t>
-      </w:r>
-      <w:proofErr w:type="spellEnd"/>
-      <w:r>
-        <w:t>, no es tan fácil como CodeIgniter</w:t>
+        <w:t>ace mediante Composer, no es tan fácil como CodeIgniter</w:t>
       </w:r>
       <w:r>
         <w:t xml:space="preserve">, Laravel </w:t>
@@ -6337,15 +6211,7 @@
         </w:numPr>
       </w:pPr>
       <w:r>
-        <w:t xml:space="preserve">Es sencillo de instalar, basta con subir los archivos al ftp y tocar un archivo de configuración para definir el acceso a la </w:t>
-      </w:r>
-      <w:proofErr w:type="spellStart"/>
-      <w:r>
-        <w:t>bd</w:t>
-      </w:r>
-      <w:proofErr w:type="spellEnd"/>
-      <w:r>
-        <w:t>.</w:t>
+        <w:t>Es sencillo de instalar, basta con subir los archivos al ftp y tocar un archivo de configuración para definir el acceso a la bd.</w:t>
       </w:r>
     </w:p>
     <w:p>
@@ -6393,15 +6259,7 @@
         </w:numPr>
       </w:pPr>
       <w:r>
-        <w:t xml:space="preserve">Acceso a librerías públicas y clases. Entre otras, hay librerías para el </w:t>
-      </w:r>
-      <w:proofErr w:type="spellStart"/>
-      <w:r>
-        <w:t>login</w:t>
-      </w:r>
-      <w:proofErr w:type="spellEnd"/>
-      <w:r>
-        <w:t xml:space="preserve">, </w:t>
+        <w:t xml:space="preserve">Acceso a librerías públicas y clases. Entre otras, hay librerías para el login, </w:t>
       </w:r>
       <w:r>
         <w:t>paginado</w:t>
@@ -6450,15 +6308,7 @@
         </w:numPr>
       </w:pPr>
       <w:r>
-        <w:t xml:space="preserve">Soporta versiones antiguas de </w:t>
-      </w:r>
-      <w:proofErr w:type="spellStart"/>
-      <w:r>
-        <w:t>PHP+MySQL</w:t>
-      </w:r>
-      <w:proofErr w:type="spellEnd"/>
-      <w:r>
-        <w:t xml:space="preserve"> lo que hace que funcione prácticamente en cualquier servidor.</w:t>
+        <w:t>Soporta versiones antiguas de PHP+MySQL lo que hace que funcione prácticamente en cualquier servidor.</w:t>
       </w:r>
     </w:p>
     <w:p>
@@ -6476,15 +6326,7 @@
         <w:t>u</w:t>
       </w:r>
       <w:r>
-        <w:t xml:space="preserve"> open </w:t>
-      </w:r>
-      <w:proofErr w:type="spellStart"/>
-      <w:r>
-        <w:t>source</w:t>
-      </w:r>
-      <w:proofErr w:type="spellEnd"/>
-      <w:r>
-        <w:t>.</w:t>
+        <w:t xml:space="preserve"> open source.</w:t>
       </w:r>
     </w:p>
     <w:p>
@@ -6496,15 +6338,7 @@
         </w:numPr>
       </w:pPr>
       <w:r>
-        <w:t xml:space="preserve">CodeIgniter usa una versión modificada del Patrón de Base de Datos Active </w:t>
-      </w:r>
-      <w:proofErr w:type="spellStart"/>
-      <w:r>
-        <w:t>Record</w:t>
-      </w:r>
-      <w:proofErr w:type="spellEnd"/>
-      <w:r>
-        <w:t>. Este patrón permite obtener, insertar y actualizar información en tu base de datos con mínima codificación. Permite consultas más seguras, ya que los valores son escapadas automáticamente por el sistema.</w:t>
+        <w:t>CodeIgniter usa una versión modificada del Patrón de Base de Datos Active Record. Este patrón permite obtener, insertar y actualizar información en tu base de datos con mínima codificación. Permite consultas más seguras, ya que los valores son escapadas automáticamente por el sistema.</w:t>
       </w:r>
     </w:p>
     <w:p>
@@ -6538,6 +6372,7 @@
           <w:id w:val="-208037703"/>
           <w:citation/>
         </w:sdtPr>
+        <w:sdtEndPr/>
         <w:sdtContent>
           <w:r>
             <w:fldChar w:fldCharType="begin"/>
@@ -6642,6 +6477,7 @@
           <w:id w:val="1344272698"/>
           <w:citation/>
         </w:sdtPr>
+        <w:sdtEndPr/>
         <w:sdtContent>
           <w:r>
             <w:fldChar w:fldCharType="begin"/>
@@ -6936,15 +6772,7 @@
         <w:t>compatible</w:t>
       </w:r>
       <w:r>
-        <w:t xml:space="preserve"> con PHP, </w:t>
-      </w:r>
-      <w:proofErr w:type="spellStart"/>
-      <w:r>
-        <w:t>MtSQL</w:t>
-      </w:r>
-      <w:proofErr w:type="spellEnd"/>
-      <w:r>
-        <w:t xml:space="preserve"> y algo </w:t>
+        <w:t xml:space="preserve"> con PHP, MtSQL y algo </w:t>
       </w:r>
       <w:r>
         <w:t>más</w:t>
@@ -6993,13 +6821,8 @@
     </w:p>
     <w:p>
       <w:r>
-        <w:t xml:space="preserve">Se ha comparado con </w:t>
-      </w:r>
-      <w:proofErr w:type="spellStart"/>
-      <w:r>
-        <w:t>LucusHost</w:t>
-      </w:r>
-      <w:proofErr w:type="spellEnd"/>
+        <w:t>Se ha comparado con LucusHost</w:t>
+      </w:r>
       <w:r>
         <w:t xml:space="preserve"> nos da menos </w:t>
       </w:r>
@@ -7173,6 +6996,7 @@
           <w:id w:val="-585457286"/>
           <w:citation/>
         </w:sdtPr>
+        <w:sdtEndPr/>
         <w:sdtContent>
           <w:r>
             <w:rPr>
@@ -7289,6 +7113,7 @@
           <w:id w:val="-1006978714"/>
           <w:citation/>
         </w:sdtPr>
+        <w:sdtEndPr/>
         <w:sdtContent>
           <w:r>
             <w:fldChar w:fldCharType="begin"/>
@@ -7320,6 +7145,7 @@
           <w:id w:val="74097813"/>
           <w:citation/>
         </w:sdtPr>
+        <w:sdtEndPr/>
         <w:sdtContent>
           <w:r>
             <w:fldChar w:fldCharType="begin"/>
@@ -7354,6 +7180,7 @@
           <w:id w:val="-2003881859"/>
           <w:citation/>
         </w:sdtPr>
+        <w:sdtEndPr/>
         <w:sdtContent>
           <w:r>
             <w:fldChar w:fldCharType="begin"/>
@@ -7454,22 +7281,30 @@
       <w:r>
         <w:t xml:space="preserve">Ilustración </w:t>
       </w:r>
-      <w:fldSimple w:instr=" SEQ Ilustración \* ARABIC ">
-        <w:r>
-          <w:rPr>
-            <w:noProof/>
-          </w:rPr>
-          <w:t>2</w:t>
-        </w:r>
-      </w:fldSimple>
-      <w:r>
-        <w:t xml:space="preserve"> Boceto de </w:t>
-      </w:r>
-      <w:proofErr w:type="spellStart"/>
-      <w:r>
-        <w:t>Login</w:t>
-      </w:r>
-      <w:proofErr w:type="spellEnd"/>
+      <w:r>
+        <w:fldChar w:fldCharType="begin"/>
+      </w:r>
+      <w:r>
+        <w:instrText xml:space="preserve"> SEQ Ilustración \* ARABIC </w:instrText>
+      </w:r>
+      <w:r>
+        <w:fldChar w:fldCharType="separate"/>
+      </w:r>
+      <w:r>
+        <w:rPr>
+          <w:noProof/>
+        </w:rPr>
+        <w:t>2</w:t>
+      </w:r>
+      <w:r>
+        <w:rPr>
+          <w:noProof/>
+        </w:rPr>
+        <w:fldChar w:fldCharType="end"/>
+      </w:r>
+      <w:r>
+        <w:t xml:space="preserve"> Boceto de Login</w:t>
+      </w:r>
     </w:p>
     <w:p>
       <w:pPr>
@@ -7539,14 +7374,27 @@
       <w:r>
         <w:t xml:space="preserve">Ilustración </w:t>
       </w:r>
-      <w:fldSimple w:instr=" SEQ Ilustración \* ARABIC ">
-        <w:r>
-          <w:rPr>
-            <w:noProof/>
-          </w:rPr>
-          <w:t>3</w:t>
-        </w:r>
-      </w:fldSimple>
+      <w:r>
+        <w:fldChar w:fldCharType="begin"/>
+      </w:r>
+      <w:r>
+        <w:instrText xml:space="preserve"> SEQ Ilustración \* ARABIC </w:instrText>
+      </w:r>
+      <w:r>
+        <w:fldChar w:fldCharType="separate"/>
+      </w:r>
+      <w:r>
+        <w:rPr>
+          <w:noProof/>
+        </w:rPr>
+        <w:t>3</w:t>
+      </w:r>
+      <w:r>
+        <w:rPr>
+          <w:noProof/>
+        </w:rPr>
+        <w:fldChar w:fldCharType="end"/>
+      </w:r>
       <w:r>
         <w:t xml:space="preserve"> Boceto de Inicio</w:t>
       </w:r>
@@ -7618,14 +7466,27 @@
       <w:r>
         <w:t xml:space="preserve">Ilustración </w:t>
       </w:r>
-      <w:fldSimple w:instr=" SEQ Ilustración \* ARABIC ">
-        <w:r>
-          <w:rPr>
-            <w:noProof/>
-          </w:rPr>
-          <w:t>4</w:t>
-        </w:r>
-      </w:fldSimple>
+      <w:r>
+        <w:fldChar w:fldCharType="begin"/>
+      </w:r>
+      <w:r>
+        <w:instrText xml:space="preserve"> SEQ Ilustración \* ARABIC </w:instrText>
+      </w:r>
+      <w:r>
+        <w:fldChar w:fldCharType="separate"/>
+      </w:r>
+      <w:r>
+        <w:rPr>
+          <w:noProof/>
+        </w:rPr>
+        <w:t>4</w:t>
+      </w:r>
+      <w:r>
+        <w:rPr>
+          <w:noProof/>
+        </w:rPr>
+        <w:fldChar w:fldCharType="end"/>
+      </w:r>
       <w:r>
         <w:t xml:space="preserve"> Boceto de Cursos</w:t>
       </w:r>
@@ -7697,14 +7558,27 @@
       <w:r>
         <w:t xml:space="preserve">Ilustración </w:t>
       </w:r>
-      <w:fldSimple w:instr=" SEQ Ilustración \* ARABIC ">
-        <w:r>
-          <w:rPr>
-            <w:noProof/>
-          </w:rPr>
-          <w:t>5</w:t>
-        </w:r>
-      </w:fldSimple>
+      <w:r>
+        <w:fldChar w:fldCharType="begin"/>
+      </w:r>
+      <w:r>
+        <w:instrText xml:space="preserve"> SEQ Ilustración \* ARABIC </w:instrText>
+      </w:r>
+      <w:r>
+        <w:fldChar w:fldCharType="separate"/>
+      </w:r>
+      <w:r>
+        <w:rPr>
+          <w:noProof/>
+        </w:rPr>
+        <w:t>5</w:t>
+      </w:r>
+      <w:r>
+        <w:rPr>
+          <w:noProof/>
+        </w:rPr>
+        <w:fldChar w:fldCharType="end"/>
+      </w:r>
       <w:r>
         <w:t xml:space="preserve"> Bocetos de conócenos</w:t>
       </w:r>
@@ -7777,14 +7651,27 @@
       <w:r>
         <w:t xml:space="preserve">Ilustración </w:t>
       </w:r>
-      <w:fldSimple w:instr=" SEQ Ilustración \* ARABIC ">
-        <w:r>
-          <w:rPr>
-            <w:noProof/>
-          </w:rPr>
-          <w:t>6</w:t>
-        </w:r>
-      </w:fldSimple>
+      <w:r>
+        <w:fldChar w:fldCharType="begin"/>
+      </w:r>
+      <w:r>
+        <w:instrText xml:space="preserve"> SEQ Ilustración \* ARABIC </w:instrText>
+      </w:r>
+      <w:r>
+        <w:fldChar w:fldCharType="separate"/>
+      </w:r>
+      <w:r>
+        <w:rPr>
+          <w:noProof/>
+        </w:rPr>
+        <w:t>6</w:t>
+      </w:r>
+      <w:r>
+        <w:rPr>
+          <w:noProof/>
+        </w:rPr>
+        <w:fldChar w:fldCharType="end"/>
+      </w:r>
       <w:r>
         <w:t xml:space="preserve"> Boceto de Apoyos</w:t>
       </w:r>
@@ -7872,14 +7759,30 @@
       <w:r>
         <w:t xml:space="preserve">Ilustración </w:t>
       </w:r>
-      <w:fldSimple w:instr=" SEQ Ilustración \* ARABIC ">
-        <w:r>
-          <w:rPr>
-            <w:noProof/>
-          </w:rPr>
-          <w:t>7</w:t>
-        </w:r>
-      </w:fldSimple>
+      <w:r>
+        <w:fldChar w:fldCharType="begin"/>
+      </w:r>
+      <w:r>
+        <w:instrText xml:space="preserve"> SEQ </w:instrText>
+      </w:r>
+      <w:r>
+        <w:instrText xml:space="preserve">Ilustración \* ARABIC </w:instrText>
+      </w:r>
+      <w:r>
+        <w:fldChar w:fldCharType="separate"/>
+      </w:r>
+      <w:r>
+        <w:rPr>
+          <w:noProof/>
+        </w:rPr>
+        <w:t>7</w:t>
+      </w:r>
+      <w:r>
+        <w:rPr>
+          <w:noProof/>
+        </w:rPr>
+        <w:fldChar w:fldCharType="end"/>
+      </w:r>
       <w:r>
         <w:t xml:space="preserve"> Diagrama E-R</w:t>
       </w:r>
@@ -7956,14 +7859,27 @@
       <w:r>
         <w:t xml:space="preserve">Ilustración </w:t>
       </w:r>
-      <w:fldSimple w:instr=" SEQ Ilustración \* ARABIC ">
-        <w:r>
-          <w:rPr>
-            <w:noProof/>
-          </w:rPr>
-          <w:t>8</w:t>
-        </w:r>
-      </w:fldSimple>
+      <w:r>
+        <w:fldChar w:fldCharType="begin"/>
+      </w:r>
+      <w:r>
+        <w:instrText xml:space="preserve"> SEQ Ilustración \* ARABIC </w:instrText>
+      </w:r>
+      <w:r>
+        <w:fldChar w:fldCharType="separate"/>
+      </w:r>
+      <w:r>
+        <w:rPr>
+          <w:noProof/>
+        </w:rPr>
+        <w:t>8</w:t>
+      </w:r>
+      <w:r>
+        <w:rPr>
+          <w:noProof/>
+        </w:rPr>
+        <w:fldChar w:fldCharType="end"/>
+      </w:r>
       <w:r>
         <w:t xml:space="preserve"> Diagrama Relacional</w:t>
       </w:r>
@@ -8046,14 +7962,27 @@
       <w:r>
         <w:t xml:space="preserve">Ilustración </w:t>
       </w:r>
-      <w:fldSimple w:instr=" SEQ Ilustración \* ARABIC ">
-        <w:r>
-          <w:rPr>
-            <w:noProof/>
-          </w:rPr>
-          <w:t>9</w:t>
-        </w:r>
-      </w:fldSimple>
+      <w:r>
+        <w:fldChar w:fldCharType="begin"/>
+      </w:r>
+      <w:r>
+        <w:instrText xml:space="preserve"> SEQ Ilustración \* ARABIC </w:instrText>
+      </w:r>
+      <w:r>
+        <w:fldChar w:fldCharType="separate"/>
+      </w:r>
+      <w:r>
+        <w:rPr>
+          <w:noProof/>
+        </w:rPr>
+        <w:t>9</w:t>
+      </w:r>
+      <w:r>
+        <w:rPr>
+          <w:noProof/>
+        </w:rPr>
+        <w:fldChar w:fldCharType="end"/>
+      </w:r>
       <w:r>
         <w:t xml:space="preserve"> Diagrama de Clases</w:t>
       </w:r>
@@ -8067,15 +7996,7 @@
         <w:t>INTERFACES</w:t>
       </w:r>
       <w:r>
-        <w:t xml:space="preserve"> Y </w:t>
-      </w:r>
-      <w:proofErr w:type="spellStart"/>
-      <w:r>
-        <w:t>GUIs</w:t>
-      </w:r>
-      <w:proofErr w:type="spellEnd"/>
-      <w:r>
-        <w:t xml:space="preserve"> DE LA APLICACIÓN DEL LADO CLIENTE</w:t>
+        <w:t xml:space="preserve"> Y GUIs DE LA APLICACIÓN DEL LADO CLIENTE</w:t>
       </w:r>
       <w:bookmarkEnd w:id="20"/>
     </w:p>
@@ -8328,6 +8249,7 @@
           <w:id w:val="-825355461"/>
           <w:citation/>
         </w:sdtPr>
+        <w:sdtEndPr/>
         <w:sdtContent>
           <w:r>
             <w:fldChar w:fldCharType="begin"/>
@@ -8429,6 +8351,7 @@
           <w:id w:val="-501432108"/>
           <w:citation/>
         </w:sdtPr>
+        <w:sdtEndPr/>
         <w:sdtContent>
           <w:r>
             <w:fldChar w:fldCharType="begin"/>
@@ -8614,6 +8537,7 @@
           <w:id w:val="-656375825"/>
           <w:citation/>
         </w:sdtPr>
+        <w:sdtEndPr/>
         <w:sdtContent>
           <w:r>
             <w:fldChar w:fldCharType="begin"/>
@@ -8655,6 +8579,7 @@
           <w:id w:val="-908844400"/>
           <w:citation/>
         </w:sdtPr>
+        <w:sdtEndPr/>
         <w:sdtContent>
           <w:r>
             <w:fldChar w:fldCharType="begin"/>
@@ -8720,6 +8645,7 @@
           <w:id w:val="1499160205"/>
           <w:citation/>
         </w:sdtPr>
+        <w:sdtEndPr/>
         <w:sdtContent>
           <w:r>
             <w:fldChar w:fldCharType="begin"/>
@@ -9713,6 +9639,9 @@
             <w:pPr>
               <w:spacing w:after="0"/>
             </w:pPr>
+            <w:r>
+              <w:t>90</w:t>
+            </w:r>
           </w:p>
         </w:tc>
         <w:tc>
@@ -9730,6 +9659,9 @@
             <w:pPr>
               <w:spacing w:after="0"/>
             </w:pPr>
+            <w:r>
+              <w:t>90</w:t>
+            </w:r>
           </w:p>
         </w:tc>
         <w:tc>
@@ -9747,6 +9679,9 @@
             <w:pPr>
               <w:spacing w:after="0"/>
             </w:pPr>
+            <w:r>
+              <w:t>90</w:t>
+            </w:r>
           </w:p>
         </w:tc>
         <w:tc>
@@ -9764,6 +9699,9 @@
             <w:pPr>
               <w:spacing w:after="0"/>
             </w:pPr>
+            <w:r>
+              <w:t>90</w:t>
+            </w:r>
           </w:p>
         </w:tc>
         <w:tc>
@@ -9781,6 +9719,9 @@
             <w:pPr>
               <w:spacing w:after="0"/>
             </w:pPr>
+            <w:r>
+              <w:t>80</w:t>
+            </w:r>
           </w:p>
         </w:tc>
         <w:tc>
@@ -9798,6 +9739,9 @@
             <w:pPr>
               <w:spacing w:after="0"/>
             </w:pPr>
+            <w:r>
+              <w:t>85</w:t>
+            </w:r>
           </w:p>
         </w:tc>
       </w:tr>
@@ -9841,6 +9785,26 @@
     <w:p>
       <w:r>
         <w:t>Mi auto evaluación se debe a los diferentes problemas técnicos en la conectividad a la red, y la coevaluación mejoro a pesar de no tener internet algunos y otros no tener luz pudimos ponernos de acuerdo en todos los apartados de la actividad y mas ahora que tenemos un nuevo integrante.</w:t>
+      </w:r>
+    </w:p>
+    <w:p>
+      <w:pPr>
+        <w:rPr>
+          <w:b/>
+          <w:bCs/>
+        </w:rPr>
+      </w:pPr>
+      <w:r>
+        <w:rPr>
+          <w:b/>
+          <w:bCs/>
+        </w:rPr>
+        <w:t xml:space="preserve">Reflexión Aarón </w:t>
+      </w:r>
+    </w:p>
+    <w:p>
+      <w:r>
+        <w:t>La calificación que establecí en la tabla de auto evaluación la determino en base a mi desempeño, considero que me hace falta mejorar mis habilidades de redacción y trabajo en equipo. En general nuevo equipo de trabajo al que me integro cuenta con una excelente comunicación y es este aspecto el que me ayudo a mejorar mis tareas asignas.</w:t>
       </w:r>
     </w:p>
     <w:bookmarkStart w:id="31" w:name="_Toc43491064" w:displacedByCustomXml="next"/>
@@ -9882,6 +9846,7 @@
             <w:id w:val="111145805"/>
             <w:bibliography/>
           </w:sdtPr>
+          <w:sdtEndPr/>
           <w:sdtContent>
             <w:p>
               <w:pPr>
@@ -9933,6 +9898,7 @@
                   <w:noProof/>
                   <w:lang w:val="es-ES"/>
                 </w:rPr>
+                <w:lastRenderedPageBreak/>
                 <w:t xml:space="preserve">cortes, C. (22 de Mayo de 2014). </w:t>
               </w:r>
               <w:r>
@@ -9999,7 +9965,6 @@
                   <w:noProof/>
                   <w:lang w:val="es-ES"/>
                 </w:rPr>
-                <w:lastRenderedPageBreak/>
                 <w:t xml:space="preserve">jfernandez. (3 de Marzo de 2012). </w:t>
               </w:r>
               <w:r>
@@ -10865,23 +10830,7 @@
                 <w:sz w:val="16"/>
                 <w:szCs w:val="16"/>
               </w:rPr>
-              <w:t xml:space="preserve">Programador, diseñador, </w:t>
-            </w:r>
-            <w:proofErr w:type="spellStart"/>
-            <w:r>
-              <w:rPr>
-                <w:sz w:val="16"/>
-                <w:szCs w:val="16"/>
-              </w:rPr>
-              <w:t>tester</w:t>
-            </w:r>
-            <w:proofErr w:type="spellEnd"/>
-            <w:r>
-              <w:rPr>
-                <w:sz w:val="16"/>
-                <w:szCs w:val="16"/>
-              </w:rPr>
-              <w:t xml:space="preserve"> </w:t>
+              <w:t xml:space="preserve">Programador, diseñador, tester </w:t>
             </w:r>
           </w:p>
         </w:tc>
@@ -12703,7 +12652,6 @@
                 <w:szCs w:val="16"/>
               </w:rPr>
             </w:pPr>
-            <w:proofErr w:type="spellStart"/>
             <w:r>
               <w:rPr>
                 <w:sz w:val="16"/>
@@ -12711,7 +12659,6 @@
               </w:rPr>
               <w:t>Tester</w:t>
             </w:r>
-            <w:proofErr w:type="spellEnd"/>
             <w:r>
               <w:rPr>
                 <w:sz w:val="16"/>
@@ -12868,6 +12815,20 @@
                 <w:szCs w:val="16"/>
               </w:rPr>
             </w:pPr>
+            <w:r>
+              <w:rPr>
+                <w:sz w:val="16"/>
+                <w:szCs w:val="16"/>
+              </w:rPr>
+              <w:t>Redacción en los procesos</w:t>
+            </w:r>
+            <w:r>
+              <w:rPr>
+                <w:sz w:val="16"/>
+                <w:szCs w:val="16"/>
+              </w:rPr>
+              <w:t>.</w:t>
+            </w:r>
           </w:p>
         </w:tc>
         <w:tc>
@@ -12881,6 +12842,13 @@
                 <w:szCs w:val="16"/>
               </w:rPr>
             </w:pPr>
+            <w:r>
+              <w:rPr>
+                <w:sz w:val="16"/>
+                <w:szCs w:val="16"/>
+              </w:rPr>
+              <w:t>Ser claros y concisos a la hora de describir un proceso.</w:t>
+            </w:r>
           </w:p>
         </w:tc>
       </w:tr>
@@ -12937,7 +12905,6 @@
                 <w:szCs w:val="16"/>
               </w:rPr>
             </w:pPr>
-            <w:proofErr w:type="spellStart"/>
             <w:r>
               <w:rPr>
                 <w:sz w:val="16"/>
@@ -12950,15 +12917,7 @@
                 <w:sz w:val="16"/>
                 <w:szCs w:val="16"/>
               </w:rPr>
-              <w:t>,Jorge</w:t>
-            </w:r>
-            <w:proofErr w:type="spellEnd"/>
-            <w:r>
-              <w:rPr>
-                <w:sz w:val="16"/>
-                <w:szCs w:val="16"/>
-              </w:rPr>
-              <w:t xml:space="preserve"> luis</w:t>
+              <w:t>,Jorge luis</w:t>
             </w:r>
           </w:p>
         </w:tc>
@@ -12973,7 +12932,6 @@
                 <w:szCs w:val="16"/>
               </w:rPr>
             </w:pPr>
-            <w:proofErr w:type="spellStart"/>
             <w:r>
               <w:rPr>
                 <w:sz w:val="16"/>
@@ -12981,7 +12939,6 @@
               </w:rPr>
               <w:t>Tester</w:t>
             </w:r>
-            <w:proofErr w:type="spellEnd"/>
             <w:r>
               <w:rPr>
                 <w:sz w:val="16"/>
@@ -13124,6 +13081,13 @@
                 <w:szCs w:val="16"/>
               </w:rPr>
             </w:pPr>
+            <w:r>
+              <w:rPr>
+                <w:sz w:val="16"/>
+                <w:szCs w:val="16"/>
+              </w:rPr>
+              <w:t>Saber utilizar adecuadamente los formatos proporcionados por el profesor.</w:t>
+            </w:r>
           </w:p>
         </w:tc>
         <w:tc>
@@ -13137,6 +13101,13 @@
                 <w:szCs w:val="16"/>
               </w:rPr>
             </w:pPr>
+            <w:r>
+              <w:rPr>
+                <w:sz w:val="16"/>
+                <w:szCs w:val="16"/>
+              </w:rPr>
+              <w:t>Comentar cualquier duda con el profesor para la aclaración de confusiones futuras.</w:t>
+            </w:r>
           </w:p>
         </w:tc>
       </w:tr>
@@ -13213,6 +13184,7 @@
                 <w:sz w:val="16"/>
                 <w:szCs w:val="16"/>
               </w:rPr>
+              <w:lastRenderedPageBreak/>
               <w:t>Alfonso, Antonio, Pedro</w:t>
             </w:r>
           </w:p>
@@ -13233,6 +13205,7 @@
                 <w:sz w:val="16"/>
                 <w:szCs w:val="16"/>
               </w:rPr>
+              <w:lastRenderedPageBreak/>
               <w:t xml:space="preserve">Líder de proyecto, analista, </w:t>
             </w:r>
           </w:p>
@@ -13248,23 +13221,8 @@
                 <w:sz w:val="16"/>
                 <w:szCs w:val="16"/>
               </w:rPr>
-              <w:t xml:space="preserve">Programador, diseñador, </w:t>
-            </w:r>
-            <w:proofErr w:type="spellStart"/>
-            <w:r>
-              <w:rPr>
-                <w:sz w:val="16"/>
-                <w:szCs w:val="16"/>
-              </w:rPr>
-              <w:t>tester</w:t>
-            </w:r>
-            <w:proofErr w:type="spellEnd"/>
-            <w:r>
-              <w:rPr>
-                <w:sz w:val="16"/>
-                <w:szCs w:val="16"/>
-              </w:rPr>
-              <w:t xml:space="preserve"> </w:t>
+              <w:lastRenderedPageBreak/>
+              <w:t xml:space="preserve">Programador, diseñador, tester </w:t>
             </w:r>
           </w:p>
         </w:tc>
@@ -13284,6 +13242,7 @@
                 <w:sz w:val="16"/>
                 <w:szCs w:val="16"/>
               </w:rPr>
+              <w:lastRenderedPageBreak/>
               <w:t>1</w:t>
             </w:r>
             <w:r>
@@ -13449,7 +13408,6 @@
                 <w:sz w:val="16"/>
                 <w:szCs w:val="16"/>
               </w:rPr>
-              <w:lastRenderedPageBreak/>
               <w:t>13</w:t>
             </w:r>
           </w:p>
@@ -15386,12 +15344,6 @@
 </file>
 
 <file path=customXml/item1.xml><?xml version="1.0" encoding="utf-8"?>
-<p:properties xmlns:p="http://schemas.microsoft.com/office/2006/metadata/properties" xmlns:xsi="http://www.w3.org/2001/XMLSchema-instance" xmlns:pc="http://schemas.microsoft.com/office/infopath/2007/PartnerControls">
-  <documentManagement/>
-</p:properties>
-</file>
-
-<file path=customXml/item2.xml><?xml version="1.0" encoding="utf-8"?>
 <?mso-contentType ?>
 <FormTemplates xmlns="http://schemas.microsoft.com/sharepoint/v3/contenttype/forms">
   <Display>DocumentLibraryForm</Display>
@@ -15400,7 +15352,149 @@
 </FormTemplates>
 </file>
 
+<file path=customXml/item2.xml><?xml version="1.0" encoding="utf-8"?>
+<p:properties xmlns:p="http://schemas.microsoft.com/office/2006/metadata/properties" xmlns:xsi="http://www.w3.org/2001/XMLSchema-instance" xmlns:pc="http://schemas.microsoft.com/office/infopath/2007/PartnerControls">
+  <documentManagement/>
+</p:properties>
+</file>
+
 <file path=customXml/item3.xml><?xml version="1.0" encoding="utf-8"?>
+<b:Sources xmlns:b="http://schemas.openxmlformats.org/officeDocument/2006/bibliography" xmlns="http://schemas.openxmlformats.org/officeDocument/2006/bibliography" SelectedStyle="\APASixthEditionOfficeOnline.xsl" StyleName="APA" Version="6">
+  <b:Source>
+    <b:Tag>Car14</b:Tag>
+    <b:SourceType>InternetSite</b:SourceType>
+    <b:Guid>{87686299-D0AC-42AA-B67B-235B3EDACB65}</b:Guid>
+    <b:Author>
+      <b:Author>
+        <b:NameList>
+          <b:Person>
+            <b:Last>cortes</b:Last>
+            <b:First>Carlos</b:First>
+          </b:Person>
+        </b:NameList>
+      </b:Author>
+    </b:Author>
+    <b:Title>Prezi</b:Title>
+    <b:Year>2014</b:Year>
+    <b:Month>Mayo</b:Month>
+    <b:Day>22</b:Day>
+    <b:URL>https://prezi.com/jajb4mqq8h7b/tipos-de-mapas-de-navegacion/</b:URL>
+    <b:RefOrder>2</b:RefOrder>
+  </b:Source>
+  <b:Source>
+    <b:Tag>Sán04</b:Tag>
+    <b:SourceType>Book</b:SourceType>
+    <b:Guid>{DF913C9C-870C-44E7-85FA-A0E6730CA1D3}</b:Guid>
+    <b:Author>
+      <b:Author>
+        <b:NameList>
+          <b:Person>
+            <b:Last>Sánchez</b:Last>
+            <b:First>Valentín</b:First>
+            <b:Middle>Linares</b:Middle>
+          </b:Person>
+        </b:NameList>
+      </b:Author>
+    </b:Author>
+    <b:Title>Análisis de sistemas de</b:Title>
+    <b:Year>2004</b:Year>
+    <b:City>Mexico</b:City>
+    <b:RefOrder>3</b:RefOrder>
+  </b:Source>
+  <b:Source>
+    <b:Tag>Car20</b:Tag>
+    <b:SourceType>InternetSite</b:SourceType>
+    <b:Guid>{F4E65C12-C759-46D7-B966-D2554D06E764}</b:Guid>
+    <b:Title>Carlos Herrera</b:Title>
+    <b:Year>2020</b:Year>
+    <b:Author>
+      <b:Author>
+        <b:NameList>
+          <b:Person>
+            <b:Last>Herrera</b:Last>
+            <b:First>Carlos</b:First>
+          </b:Person>
+        </b:NameList>
+      </b:Author>
+    </b:Author>
+    <b:Month>mayo</b:Month>
+    <b:Day>15</b:Day>
+    <b:URL>https://carlos-herrera.com/laravel-vs-codeigniter/</b:URL>
+    <b:RefOrder>1</b:RefOrder>
+  </b:Source>
+  <b:Source>
+    <b:Tag>Len18</b:Tag>
+    <b:SourceType>InternetSite</b:SourceType>
+    <b:Guid>{5A656E93-916E-47F1-A4FC-DA8321161C66}</b:Guid>
+    <b:Title>Lenguajes de programación</b:Title>
+    <b:InternetSiteTitle>Lenguajes de programación</b:InternetSiteTitle>
+    <b:Year>2018</b:Year>
+    <b:Month>Septiembre</b:Month>
+    <b:Day>15</b:Day>
+    <b:URL>https://www.registrodominiosinternet.es/2013/08/lenguajes-programacion-web-ventajas.html</b:URL>
+    <b:YearAccessed>2020</b:YearAccessed>
+    <b:MonthAccessed>Mayo</b:MonthAccessed>
+    <b:DayAccessed>14</b:DayAccessed>
+    <b:RefOrder>6</b:RefOrder>
+  </b:Source>
+  <b:Source>
+    <b:Tag>Apa17</b:Tag>
+    <b:SourceType>InternetSite</b:SourceType>
+    <b:Guid>{1CE35BBB-40C0-41CA-A885-52D958BB1AB4}</b:Guid>
+    <b:Title>Apache server</b:Title>
+    <b:InternetSiteTitle>Apache server</b:InternetSiteTitle>
+    <b:Year>2017</b:Year>
+    <b:Month>Marzo</b:Month>
+    <b:Day>13</b:Day>
+    <b:URL>http://webapache.blogspot.com/p/ventajas-y-desventajas.html</b:URL>
+    <b:YearAccessed>2020</b:YearAccessed>
+    <b:MonthAccessed>Mayo</b:MonthAccessed>
+    <b:DayAccessed>13</b:DayAccessed>
+    <b:RefOrder>7</b:RefOrder>
+  </b:Source>
+  <b:Source>
+    <b:Tag>jfe12</b:Tag>
+    <b:SourceType>InternetSite</b:SourceType>
+    <b:Guid>{E360A332-7013-4890-8DFC-47A0A879523F}</b:Guid>
+    <b:Author>
+      <b:Author>
+        <b:NameList>
+          <b:Person>
+            <b:Last>jfernandez</b:Last>
+          </b:Person>
+        </b:NameList>
+      </b:Author>
+    </b:Author>
+    <b:Title>uv</b:Title>
+    <b:Year>2012</b:Year>
+    <b:Month>Marzo</b:Month>
+    <b:Day>3</b:Day>
+    <b:URL>https://www.uv.mx/personal/jfernandez/files/2012/03/3_Riesgos2012.pdf</b:URL>
+    <b:RefOrder>4</b:RefOrder>
+  </b:Source>
+  <b:Source>
+    <b:Tag>INS17</b:Tag>
+    <b:SourceType>Book</b:SourceType>
+    <b:Guid>{11C6DFA9-585A-4548-AB7A-13292F71B8AB}</b:Guid>
+    <b:Author>
+      <b:Author>
+        <b:NameList>
+          <b:Person>
+            <b:Last>MANAGEMENT</b:Last>
+            <b:First>INSTITUTE</b:First>
+            <b:Middle>PROJECT</b:Middle>
+          </b:Person>
+        </b:NameList>
+      </b:Author>
+    </b:Author>
+    <b:Title>FUNDAMENTOS PARA LA DIRECCIÓN DE PROYECTOS(GUÍA DEL PMBOK) SEXTA EDICIÓN</b:Title>
+    <b:Year>2017</b:Year>
+    <b:RefOrder>5</b:RefOrder>
+  </b:Source>
+</b:Sources>
+</file>
+
+<file path=customXml/item4.xml><?xml version="1.0" encoding="utf-8"?>
 <ct:contentTypeSchema xmlns:ct="http://schemas.microsoft.com/office/2006/metadata/contentType" xmlns:ma="http://schemas.microsoft.com/office/2006/metadata/properties/metaAttributes" ct:_="" ma:_="" ma:contentTypeName="Documento" ma:contentTypeID="0x010100961C7B7B64DF054686AADD4B5702431F" ma:contentTypeVersion="5" ma:contentTypeDescription="Crear nuevo documento." ma:contentTypeScope="" ma:versionID="ac1bedfb1bdc725ba82c8db2ffb25b5e">
   <xsd:schema xmlns:xsd="http://www.w3.org/2001/XMLSchema" xmlns:xs="http://www.w3.org/2001/XMLSchema" xmlns:p="http://schemas.microsoft.com/office/2006/metadata/properties" xmlns:ns2="13757544-0856-41d1-952f-3623db03ab8f" targetNamespace="http://schemas.microsoft.com/office/2006/metadata/properties" ma:root="true" ma:fieldsID="302f1cddb85a2350a1f7e0c352c81b34" ns2:_="">
     <xsd:import namespace="13757544-0856-41d1-952f-3623db03ab8f"/>
@@ -15550,143 +15644,15 @@
 </ct:contentTypeSchema>
 </file>
 
-<file path=customXml/item4.xml><?xml version="1.0" encoding="utf-8"?>
-<b:Sources xmlns:b="http://schemas.openxmlformats.org/officeDocument/2006/bibliography" xmlns="http://schemas.openxmlformats.org/officeDocument/2006/bibliography" SelectedStyle="\APASixthEditionOfficeOnline.xsl" StyleName="APA" Version="6">
-  <b:Source>
-    <b:Tag>Car14</b:Tag>
-    <b:SourceType>InternetSite</b:SourceType>
-    <b:Guid>{87686299-D0AC-42AA-B67B-235B3EDACB65}</b:Guid>
-    <b:Author>
-      <b:Author>
-        <b:NameList>
-          <b:Person>
-            <b:Last>cortes</b:Last>
-            <b:First>Carlos</b:First>
-          </b:Person>
-        </b:NameList>
-      </b:Author>
-    </b:Author>
-    <b:Title>Prezi</b:Title>
-    <b:Year>2014</b:Year>
-    <b:Month>Mayo</b:Month>
-    <b:Day>22</b:Day>
-    <b:URL>https://prezi.com/jajb4mqq8h7b/tipos-de-mapas-de-navegacion/</b:URL>
-    <b:RefOrder>2</b:RefOrder>
-  </b:Source>
-  <b:Source>
-    <b:Tag>Sán04</b:Tag>
-    <b:SourceType>Book</b:SourceType>
-    <b:Guid>{DF913C9C-870C-44E7-85FA-A0E6730CA1D3}</b:Guid>
-    <b:Author>
-      <b:Author>
-        <b:NameList>
-          <b:Person>
-            <b:Last>Sánchez</b:Last>
-            <b:First>Valentín</b:First>
-            <b:Middle>Linares</b:Middle>
-          </b:Person>
-        </b:NameList>
-      </b:Author>
-    </b:Author>
-    <b:Title>Análisis de sistemas de</b:Title>
-    <b:Year>2004</b:Year>
-    <b:City>Mexico</b:City>
-    <b:RefOrder>3</b:RefOrder>
-  </b:Source>
-  <b:Source>
-    <b:Tag>Car20</b:Tag>
-    <b:SourceType>InternetSite</b:SourceType>
-    <b:Guid>{F4E65C12-C759-46D7-B966-D2554D06E764}</b:Guid>
-    <b:Title>Carlos Herrera</b:Title>
-    <b:Year>2020</b:Year>
-    <b:Author>
-      <b:Author>
-        <b:NameList>
-          <b:Person>
-            <b:Last>Herrera</b:Last>
-            <b:First>Carlos</b:First>
-          </b:Person>
-        </b:NameList>
-      </b:Author>
-    </b:Author>
-    <b:Month>mayo</b:Month>
-    <b:Day>15</b:Day>
-    <b:URL>https://carlos-herrera.com/laravel-vs-codeigniter/</b:URL>
-    <b:RefOrder>1</b:RefOrder>
-  </b:Source>
-  <b:Source>
-    <b:Tag>Len18</b:Tag>
-    <b:SourceType>InternetSite</b:SourceType>
-    <b:Guid>{5A656E93-916E-47F1-A4FC-DA8321161C66}</b:Guid>
-    <b:Title>Lenguajes de programación</b:Title>
-    <b:InternetSiteTitle>Lenguajes de programación</b:InternetSiteTitle>
-    <b:Year>2018</b:Year>
-    <b:Month>Septiembre</b:Month>
-    <b:Day>15</b:Day>
-    <b:URL>https://www.registrodominiosinternet.es/2013/08/lenguajes-programacion-web-ventajas.html</b:URL>
-    <b:YearAccessed>2020</b:YearAccessed>
-    <b:MonthAccessed>Mayo</b:MonthAccessed>
-    <b:DayAccessed>14</b:DayAccessed>
-    <b:RefOrder>6</b:RefOrder>
-  </b:Source>
-  <b:Source>
-    <b:Tag>Apa17</b:Tag>
-    <b:SourceType>InternetSite</b:SourceType>
-    <b:Guid>{1CE35BBB-40C0-41CA-A885-52D958BB1AB4}</b:Guid>
-    <b:Title>Apache server</b:Title>
-    <b:InternetSiteTitle>Apache server</b:InternetSiteTitle>
-    <b:Year>2017</b:Year>
-    <b:Month>Marzo</b:Month>
-    <b:Day>13</b:Day>
-    <b:URL>http://webapache.blogspot.com/p/ventajas-y-desventajas.html</b:URL>
-    <b:YearAccessed>2020</b:YearAccessed>
-    <b:MonthAccessed>Mayo</b:MonthAccessed>
-    <b:DayAccessed>13</b:DayAccessed>
-    <b:RefOrder>7</b:RefOrder>
-  </b:Source>
-  <b:Source>
-    <b:Tag>jfe12</b:Tag>
-    <b:SourceType>InternetSite</b:SourceType>
-    <b:Guid>{E360A332-7013-4890-8DFC-47A0A879523F}</b:Guid>
-    <b:Author>
-      <b:Author>
-        <b:NameList>
-          <b:Person>
-            <b:Last>jfernandez</b:Last>
-          </b:Person>
-        </b:NameList>
-      </b:Author>
-    </b:Author>
-    <b:Title>uv</b:Title>
-    <b:Year>2012</b:Year>
-    <b:Month>Marzo</b:Month>
-    <b:Day>3</b:Day>
-    <b:URL>https://www.uv.mx/personal/jfernandez/files/2012/03/3_Riesgos2012.pdf</b:URL>
-    <b:RefOrder>4</b:RefOrder>
-  </b:Source>
-  <b:Source>
-    <b:Tag>INS17</b:Tag>
-    <b:SourceType>Book</b:SourceType>
-    <b:Guid>{11C6DFA9-585A-4548-AB7A-13292F71B8AB}</b:Guid>
-    <b:Author>
-      <b:Author>
-        <b:NameList>
-          <b:Person>
-            <b:Last>MANAGEMENT</b:Last>
-            <b:First>INSTITUTE</b:First>
-            <b:Middle>PROJECT</b:Middle>
-          </b:Person>
-        </b:NameList>
-      </b:Author>
-    </b:Author>
-    <b:Title>FUNDAMENTOS PARA LA DIRECCIÓN DE PROYECTOS(GUÍA DEL PMBOK) SEXTA EDICIÓN</b:Title>
-    <b:Year>2017</b:Year>
-    <b:RefOrder>5</b:RefOrder>
-  </b:Source>
-</b:Sources>
+<file path=customXml/itemProps1.xml><?xml version="1.0" encoding="utf-8"?>
+<ds:datastoreItem xmlns:ds="http://schemas.openxmlformats.org/officeDocument/2006/customXml" ds:itemID="{E416C08D-339C-476A-B666-349EB936CF4C}">
+  <ds:schemaRefs>
+    <ds:schemaRef ds:uri="http://schemas.microsoft.com/sharepoint/v3/contenttype/forms"/>
+  </ds:schemaRefs>
+</ds:datastoreItem>
 </file>
 
-<file path=customXml/itemProps1.xml><?xml version="1.0" encoding="utf-8"?>
+<file path=customXml/itemProps2.xml><?xml version="1.0" encoding="utf-8"?>
 <ds:datastoreItem xmlns:ds="http://schemas.openxmlformats.org/officeDocument/2006/customXml" ds:itemID="{4E79C2B8-0E91-488F-B840-32914CD10ABE}">
   <ds:schemaRefs>
     <ds:schemaRef ds:uri="http://schemas.microsoft.com/office/2006/metadata/properties"/>
@@ -15695,15 +15661,15 @@
 </ds:datastoreItem>
 </file>
 
-<file path=customXml/itemProps2.xml><?xml version="1.0" encoding="utf-8"?>
-<ds:datastoreItem xmlns:ds="http://schemas.openxmlformats.org/officeDocument/2006/customXml" ds:itemID="{E416C08D-339C-476A-B666-349EB936CF4C}">
+<file path=customXml/itemProps3.xml><?xml version="1.0" encoding="utf-8"?>
+<ds:datastoreItem xmlns:ds="http://schemas.openxmlformats.org/officeDocument/2006/customXml" ds:itemID="{6CFAB76C-230F-4380-A9FF-856D4788A864}">
   <ds:schemaRefs>
-    <ds:schemaRef ds:uri="http://schemas.microsoft.com/sharepoint/v3/contenttype/forms"/>
+    <ds:schemaRef ds:uri="http://schemas.openxmlformats.org/officeDocument/2006/bibliography"/>
   </ds:schemaRefs>
 </ds:datastoreItem>
 </file>
 
-<file path=customXml/itemProps3.xml><?xml version="1.0" encoding="utf-8"?>
+<file path=customXml/itemProps4.xml><?xml version="1.0" encoding="utf-8"?>
 <ds:datastoreItem xmlns:ds="http://schemas.openxmlformats.org/officeDocument/2006/customXml" ds:itemID="{98ADFF0E-ABF1-4CCB-9E7F-E6C0663DD88F}">
   <ds:schemaRefs>
     <ds:schemaRef ds:uri="http://schemas.microsoft.com/office/2006/metadata/contentType"/>
@@ -15719,12 +15685,4 @@
     <ds:schemaRef ds:uri="http://schemas.microsoft.com/internal/obd"/>
   </ds:schemaRefs>
 </ds:datastoreItem>
-</file>
-
-<file path=customXml/itemProps4.xml><?xml version="1.0" encoding="utf-8"?>
-<ds:datastoreItem xmlns:ds="http://schemas.openxmlformats.org/officeDocument/2006/customXml" ds:itemID="{6CFAB76C-230F-4380-A9FF-856D4788A864}">
-  <ds:schemaRefs>
-    <ds:schemaRef ds:uri="http://schemas.openxmlformats.org/officeDocument/2006/bibliography"/>
-  </ds:schemaRefs>
-</ds:datastoreItem>
 </file>
</xml_diff>

<commit_message>
Se agrego mi reflexion
</commit_message>
<xml_diff>
--- a/04_JAMA/Reporte/04_JAMA_Reporte.docx
+++ b/04_JAMA/Reporte/04_JAMA_Reporte.docx
@@ -1,6 +1,6 @@
 
 <file path=word/document.xml><?xml version="1.0" encoding="utf-8"?>
-<w:document xmlns:wpc="http://schemas.microsoft.com/office/word/2010/wordprocessingCanvas" xmlns:cx="http://schemas.microsoft.com/office/drawing/2014/chartex" xmlns:cx1="http://schemas.microsoft.com/office/drawing/2015/9/8/chartex" xmlns:cx2="http://schemas.microsoft.com/office/drawing/2015/10/21/chartex" xmlns:cx3="http://schemas.microsoft.com/office/drawing/2016/5/9/chartex" xmlns:cx4="http://schemas.microsoft.com/office/drawing/2016/5/10/chartex" xmlns:cx5="http://schemas.microsoft.com/office/drawing/2016/5/11/chartex" xmlns:cx6="http://schemas.microsoft.com/office/drawing/2016/5/12/chartex" xmlns:cx7="http://schemas.microsoft.com/office/drawing/2016/5/13/chartex" xmlns:cx8="http://schemas.microsoft.com/office/drawing/2016/5/14/chartex" xmlns:mc="http://schemas.openxmlformats.org/markup-compatibility/2006" xmlns:aink="http://schemas.microsoft.com/office/drawing/2016/ink" xmlns:am3d="http://schemas.microsoft.com/office/drawing/2017/model3d" xmlns:o="urn:schemas-microsoft-com:office:office" xmlns:r="http://schemas.openxmlformats.org/officeDocument/2006/relationships" xmlns:m="http://schemas.openxmlformats.org/officeDocument/2006/math" xmlns:v="urn:schemas-microsoft-com:vml" xmlns:wp14="http://schemas.microsoft.com/office/word/2010/wordprocessingDrawing" xmlns:wp="http://schemas.openxmlformats.org/drawingml/2006/wordprocessingDrawing" xmlns:w10="urn:schemas-microsoft-com:office:word" xmlns:w="http://schemas.openxmlformats.org/wordprocessingml/2006/main" xmlns:w14="http://schemas.microsoft.com/office/word/2010/wordml" xmlns:w15="http://schemas.microsoft.com/office/word/2012/wordml" xmlns:w16cex="http://schemas.microsoft.com/office/word/2018/wordml/cex" xmlns:w16cid="http://schemas.microsoft.com/office/word/2016/wordml/cid" xmlns:w16="http://schemas.microsoft.com/office/word/2018/wordml" xmlns:w16se="http://schemas.microsoft.com/office/word/2015/wordml/symex" xmlns:wpg="http://schemas.microsoft.com/office/word/2010/wordprocessingGroup" xmlns:wpi="http://schemas.microsoft.com/office/word/2010/wordprocessingInk" xmlns:wne="http://schemas.microsoft.com/office/word/2006/wordml" xmlns:wps="http://schemas.microsoft.com/office/word/2010/wordprocessingShape" mc:Ignorable="w14 w15 w16se w16cid w16 w16cex wp14">
+<w:document xmlns:wpc="http://schemas.microsoft.com/office/word/2010/wordprocessingCanvas" xmlns:mc="http://schemas.openxmlformats.org/markup-compatibility/2006" xmlns:o="urn:schemas-microsoft-com:office:office" xmlns:r="http://schemas.openxmlformats.org/officeDocument/2006/relationships" xmlns:m="http://schemas.openxmlformats.org/officeDocument/2006/math" xmlns:v="urn:schemas-microsoft-com:vml" xmlns:wp14="http://schemas.microsoft.com/office/word/2010/wordprocessingDrawing" xmlns:wp="http://schemas.openxmlformats.org/drawingml/2006/wordprocessingDrawing" xmlns:w10="urn:schemas-microsoft-com:office:word" xmlns:w="http://schemas.openxmlformats.org/wordprocessingml/2006/main" xmlns:w14="http://schemas.microsoft.com/office/word/2010/wordml" xmlns:w15="http://schemas.microsoft.com/office/word/2012/wordml" xmlns:wpg="http://schemas.microsoft.com/office/word/2010/wordprocessingGroup" xmlns:wpi="http://schemas.microsoft.com/office/word/2010/wordprocessingInk" xmlns:wne="http://schemas.microsoft.com/office/word/2006/wordml" xmlns:wps="http://schemas.microsoft.com/office/word/2010/wordprocessingShape" mc:Ignorable="w14 w15 wp14">
   <w:body>
     <w:p>
       <w:pPr>
@@ -1196,7 +1196,7 @@
       <w:sdtContent>
         <w:p>
           <w:pPr>
-            <w:pStyle w:val="TtuloTDC"/>
+            <w:pStyle w:val="TtulodeTDC"/>
           </w:pPr>
           <w:r>
             <w:rPr>
@@ -6530,15 +6530,7 @@
         </w:numPr>
       </w:pPr>
       <w:r>
-        <w:t xml:space="preserve">CodeIgniter usa una versión modificada del Patrón de Base de Datos Active </w:t>
-      </w:r>
-      <w:proofErr w:type="spellStart"/>
-      <w:r>
-        <w:t>Record</w:t>
-      </w:r>
-      <w:proofErr w:type="spellEnd"/>
-      <w:r>
-        <w:t>. Este patrón permite obtener, insertar y actualizar información en tu base de datos con mínima codificación. Permite consultas más seguras, ya que los valores son escapadas automáticamente por el sistema.</w:t>
+        <w:t>CodeIgniter usa una versión modificada del Patrón de Base de Datos Active Record. Este patrón permite obtener, insertar y actualizar información en tu base de datos con mínima codificación. Permite consultas más seguras, ya que los valores son escapadas automáticamente por el sistema.</w:t>
       </w:r>
     </w:p>
     <w:p>
@@ -10077,6 +10069,9 @@
             <w:pPr>
               <w:spacing w:after="0"/>
             </w:pPr>
+            <w:r>
+              <w:t>90</w:t>
+            </w:r>
           </w:p>
         </w:tc>
         <w:tc>
@@ -10094,6 +10089,9 @@
             <w:pPr>
               <w:spacing w:after="0"/>
             </w:pPr>
+            <w:r>
+              <w:t>90</w:t>
+            </w:r>
           </w:p>
         </w:tc>
         <w:tc>
@@ -10111,6 +10109,9 @@
             <w:pPr>
               <w:spacing w:after="0"/>
             </w:pPr>
+            <w:r>
+              <w:t>90</w:t>
+            </w:r>
           </w:p>
         </w:tc>
         <w:tc>
@@ -10128,6 +10129,9 @@
             <w:pPr>
               <w:spacing w:after="0"/>
             </w:pPr>
+            <w:r>
+              <w:t>90</w:t>
+            </w:r>
           </w:p>
         </w:tc>
         <w:tc>
@@ -10145,6 +10149,9 @@
             <w:pPr>
               <w:spacing w:after="0"/>
             </w:pPr>
+            <w:r>
+              <w:t>90</w:t>
+            </w:r>
           </w:p>
         </w:tc>
         <w:tc>
@@ -10162,6 +10169,11 @@
             <w:pPr>
               <w:spacing w:after="0"/>
             </w:pPr>
+            <w:r>
+              <w:t>90</w:t>
+            </w:r>
+            <w:bookmarkStart w:id="31" w:name="_GoBack"/>
+            <w:bookmarkEnd w:id="31"/>
           </w:p>
         </w:tc>
       </w:tr>
@@ -10363,7 +10375,26 @@
         <w:t xml:space="preserve"> ahora que tenemos un nuevo integrante.</w:t>
       </w:r>
     </w:p>
-    <w:bookmarkStart w:id="31" w:name="_Toc43491064" w:displacedByCustomXml="next"/>
+    <w:p>
+      <w:pPr>
+        <w:rPr>
+          <w:b/>
+        </w:rPr>
+      </w:pPr>
+      <w:r>
+        <w:rPr>
+          <w:b/>
+        </w:rPr>
+        <w:t>Reflexión Antonio</w:t>
+      </w:r>
+    </w:p>
+    <w:p>
+      <w:r>
+        <w:t>Considero que el trabajo que desempeñamos todos como equipo fue bastante bueno, ya que todos aportamos en el desarrollo de la actividad, realizamos reuniones y compartimos avances para que todos estuviésemos al tanto además de resolver las dudas utilizando diferentes medios de comunicación.</w:t>
+      </w:r>
+    </w:p>
+    <w:p/>
+    <w:bookmarkStart w:id="32" w:name="_Toc43491064" w:displacedByCustomXml="next"/>
     <w:sdt>
       <w:sdtPr>
         <w:rPr>
@@ -10395,7 +10426,7 @@
             </w:rPr>
             <w:t>BIBLIOGRAFÍA</w:t>
           </w:r>
-          <w:bookmarkEnd w:id="31"/>
+          <w:bookmarkEnd w:id="32"/>
         </w:p>
         <w:sdt>
           <w:sdtPr>
@@ -10520,7 +10551,6 @@
                   <w:noProof/>
                   <w:lang w:val="es-ES"/>
                 </w:rPr>
-                <w:lastRenderedPageBreak/>
                 <w:t xml:space="preserve">jfernandez. (3 de Marzo de 2012). </w:t>
               </w:r>
               <w:r>
@@ -14229,7 +14259,7 @@
 </file>
 
 <file path=word/endnotes.xml><?xml version="1.0" encoding="utf-8"?>
-<w:endnotes xmlns:wpc="http://schemas.microsoft.com/office/word/2010/wordprocessingCanvas" xmlns:cx="http://schemas.microsoft.com/office/drawing/2014/chartex" xmlns:cx1="http://schemas.microsoft.com/office/drawing/2015/9/8/chartex" xmlns:cx2="http://schemas.microsoft.com/office/drawing/2015/10/21/chartex" xmlns:cx3="http://schemas.microsoft.com/office/drawing/2016/5/9/chartex" xmlns:cx4="http://schemas.microsoft.com/office/drawing/2016/5/10/chartex" xmlns:cx5="http://schemas.microsoft.com/office/drawing/2016/5/11/chartex" xmlns:cx6="http://schemas.microsoft.com/office/drawing/2016/5/12/chartex" xmlns:cx7="http://schemas.microsoft.com/office/drawing/2016/5/13/chartex" xmlns:cx8="http://schemas.microsoft.com/office/drawing/2016/5/14/chartex" xmlns:mc="http://schemas.openxmlformats.org/markup-compatibility/2006" xmlns:aink="http://schemas.microsoft.com/office/drawing/2016/ink" xmlns:am3d="http://schemas.microsoft.com/office/drawing/2017/model3d" xmlns:o="urn:schemas-microsoft-com:office:office" xmlns:r="http://schemas.openxmlformats.org/officeDocument/2006/relationships" xmlns:m="http://schemas.openxmlformats.org/officeDocument/2006/math" xmlns:v="urn:schemas-microsoft-com:vml" xmlns:wp14="http://schemas.microsoft.com/office/word/2010/wordprocessingDrawing" xmlns:wp="http://schemas.openxmlformats.org/drawingml/2006/wordprocessingDrawing" xmlns:w10="urn:schemas-microsoft-com:office:word" xmlns:w="http://schemas.openxmlformats.org/wordprocessingml/2006/main" xmlns:w14="http://schemas.microsoft.com/office/word/2010/wordml" xmlns:w15="http://schemas.microsoft.com/office/word/2012/wordml" xmlns:w16cex="http://schemas.microsoft.com/office/word/2018/wordml/cex" xmlns:w16cid="http://schemas.microsoft.com/office/word/2016/wordml/cid" xmlns:w16="http://schemas.microsoft.com/office/word/2018/wordml" xmlns:w16se="http://schemas.microsoft.com/office/word/2015/wordml/symex" xmlns:wpg="http://schemas.microsoft.com/office/word/2010/wordprocessingGroup" xmlns:wpi="http://schemas.microsoft.com/office/word/2010/wordprocessingInk" xmlns:wne="http://schemas.microsoft.com/office/word/2006/wordml" xmlns:wps="http://schemas.microsoft.com/office/word/2010/wordprocessingShape" mc:Ignorable="w14 w15 w16se w16cid w16 w16cex wp14">
+<w:endnotes xmlns:wpc="http://schemas.microsoft.com/office/word/2010/wordprocessingCanvas" xmlns:mc="http://schemas.openxmlformats.org/markup-compatibility/2006" xmlns:o="urn:schemas-microsoft-com:office:office" xmlns:r="http://schemas.openxmlformats.org/officeDocument/2006/relationships" xmlns:m="http://schemas.openxmlformats.org/officeDocument/2006/math" xmlns:v="urn:schemas-microsoft-com:vml" xmlns:wp14="http://schemas.microsoft.com/office/word/2010/wordprocessingDrawing" xmlns:wp="http://schemas.openxmlformats.org/drawingml/2006/wordprocessingDrawing" xmlns:w10="urn:schemas-microsoft-com:office:word" xmlns:w="http://schemas.openxmlformats.org/wordprocessingml/2006/main" xmlns:w14="http://schemas.microsoft.com/office/word/2010/wordml" xmlns:w15="http://schemas.microsoft.com/office/word/2012/wordml" xmlns:wpg="http://schemas.microsoft.com/office/word/2010/wordprocessingGroup" xmlns:wpi="http://schemas.microsoft.com/office/word/2010/wordprocessingInk" xmlns:wne="http://schemas.microsoft.com/office/word/2006/wordml" xmlns:wps="http://schemas.microsoft.com/office/word/2010/wordprocessingShape" mc:Ignorable="w14 w15 wp14">
   <w:endnote w:type="separator" w:id="-1">
     <w:p>
       <w:pPr>
@@ -14261,7 +14291,7 @@
 </file>
 
 <file path=word/footer1.xml><?xml version="1.0" encoding="utf-8"?>
-<w:ftr xmlns:wpc="http://schemas.microsoft.com/office/word/2010/wordprocessingCanvas" xmlns:cx="http://schemas.microsoft.com/office/drawing/2014/chartex" xmlns:cx1="http://schemas.microsoft.com/office/drawing/2015/9/8/chartex" xmlns:cx2="http://schemas.microsoft.com/office/drawing/2015/10/21/chartex" xmlns:cx3="http://schemas.microsoft.com/office/drawing/2016/5/9/chartex" xmlns:cx4="http://schemas.microsoft.com/office/drawing/2016/5/10/chartex" xmlns:cx5="http://schemas.microsoft.com/office/drawing/2016/5/11/chartex" xmlns:cx6="http://schemas.microsoft.com/office/drawing/2016/5/12/chartex" xmlns:cx7="http://schemas.microsoft.com/office/drawing/2016/5/13/chartex" xmlns:cx8="http://schemas.microsoft.com/office/drawing/2016/5/14/chartex" xmlns:mc="http://schemas.openxmlformats.org/markup-compatibility/2006" xmlns:aink="http://schemas.microsoft.com/office/drawing/2016/ink" xmlns:am3d="http://schemas.microsoft.com/office/drawing/2017/model3d" xmlns:o="urn:schemas-microsoft-com:office:office" xmlns:r="http://schemas.openxmlformats.org/officeDocument/2006/relationships" xmlns:m="http://schemas.openxmlformats.org/officeDocument/2006/math" xmlns:v="urn:schemas-microsoft-com:vml" xmlns:wp14="http://schemas.microsoft.com/office/word/2010/wordprocessingDrawing" xmlns:wp="http://schemas.openxmlformats.org/drawingml/2006/wordprocessingDrawing" xmlns:w10="urn:schemas-microsoft-com:office:word" xmlns:w="http://schemas.openxmlformats.org/wordprocessingml/2006/main" xmlns:w14="http://schemas.microsoft.com/office/word/2010/wordml" xmlns:w15="http://schemas.microsoft.com/office/word/2012/wordml" xmlns:w16cex="http://schemas.microsoft.com/office/word/2018/wordml/cex" xmlns:w16cid="http://schemas.microsoft.com/office/word/2016/wordml/cid" xmlns:w16="http://schemas.microsoft.com/office/word/2018/wordml" xmlns:w16se="http://schemas.microsoft.com/office/word/2015/wordml/symex" xmlns:wpg="http://schemas.microsoft.com/office/word/2010/wordprocessingGroup" xmlns:wpi="http://schemas.microsoft.com/office/word/2010/wordprocessingInk" xmlns:wne="http://schemas.microsoft.com/office/word/2006/wordml" xmlns:wps="http://schemas.microsoft.com/office/word/2010/wordprocessingShape" mc:Ignorable="w14 w15 w16se w16cid w16 w16cex wp14">
+<w:ftr xmlns:wpc="http://schemas.microsoft.com/office/word/2010/wordprocessingCanvas" xmlns:mc="http://schemas.openxmlformats.org/markup-compatibility/2006" xmlns:o="urn:schemas-microsoft-com:office:office" xmlns:r="http://schemas.openxmlformats.org/officeDocument/2006/relationships" xmlns:m="http://schemas.openxmlformats.org/officeDocument/2006/math" xmlns:v="urn:schemas-microsoft-com:vml" xmlns:wp14="http://schemas.microsoft.com/office/word/2010/wordprocessingDrawing" xmlns:wp="http://schemas.openxmlformats.org/drawingml/2006/wordprocessingDrawing" xmlns:w10="urn:schemas-microsoft-com:office:word" xmlns:w="http://schemas.openxmlformats.org/wordprocessingml/2006/main" xmlns:w14="http://schemas.microsoft.com/office/word/2010/wordml" xmlns:w15="http://schemas.microsoft.com/office/word/2012/wordml" xmlns:wpg="http://schemas.microsoft.com/office/word/2010/wordprocessingGroup" xmlns:wpi="http://schemas.microsoft.com/office/word/2010/wordprocessingInk" xmlns:wne="http://schemas.microsoft.com/office/word/2006/wordml" xmlns:wps="http://schemas.microsoft.com/office/word/2010/wordprocessingShape" mc:Ignorable="w14 w15 wp14">
   <w:p>
     <w:pPr>
       <w:pStyle w:val="Piedepgina"/>
@@ -14274,7 +14304,7 @@
 </file>
 
 <file path=word/footnotes.xml><?xml version="1.0" encoding="utf-8"?>
-<w:footnotes xmlns:wpc="http://schemas.microsoft.com/office/word/2010/wordprocessingCanvas" xmlns:cx="http://schemas.microsoft.com/office/drawing/2014/chartex" xmlns:cx1="http://schemas.microsoft.com/office/drawing/2015/9/8/chartex" xmlns:cx2="http://schemas.microsoft.com/office/drawing/2015/10/21/chartex" xmlns:cx3="http://schemas.microsoft.com/office/drawing/2016/5/9/chartex" xmlns:cx4="http://schemas.microsoft.com/office/drawing/2016/5/10/chartex" xmlns:cx5="http://schemas.microsoft.com/office/drawing/2016/5/11/chartex" xmlns:cx6="http://schemas.microsoft.com/office/drawing/2016/5/12/chartex" xmlns:cx7="http://schemas.microsoft.com/office/drawing/2016/5/13/chartex" xmlns:cx8="http://schemas.microsoft.com/office/drawing/2016/5/14/chartex" xmlns:mc="http://schemas.openxmlformats.org/markup-compatibility/2006" xmlns:aink="http://schemas.microsoft.com/office/drawing/2016/ink" xmlns:am3d="http://schemas.microsoft.com/office/drawing/2017/model3d" xmlns:o="urn:schemas-microsoft-com:office:office" xmlns:r="http://schemas.openxmlformats.org/officeDocument/2006/relationships" xmlns:m="http://schemas.openxmlformats.org/officeDocument/2006/math" xmlns:v="urn:schemas-microsoft-com:vml" xmlns:wp14="http://schemas.microsoft.com/office/word/2010/wordprocessingDrawing" xmlns:wp="http://schemas.openxmlformats.org/drawingml/2006/wordprocessingDrawing" xmlns:w10="urn:schemas-microsoft-com:office:word" xmlns:w="http://schemas.openxmlformats.org/wordprocessingml/2006/main" xmlns:w14="http://schemas.microsoft.com/office/word/2010/wordml" xmlns:w15="http://schemas.microsoft.com/office/word/2012/wordml" xmlns:w16cex="http://schemas.microsoft.com/office/word/2018/wordml/cex" xmlns:w16cid="http://schemas.microsoft.com/office/word/2016/wordml/cid" xmlns:w16="http://schemas.microsoft.com/office/word/2018/wordml" xmlns:w16se="http://schemas.microsoft.com/office/word/2015/wordml/symex" xmlns:wpg="http://schemas.microsoft.com/office/word/2010/wordprocessingGroup" xmlns:wpi="http://schemas.microsoft.com/office/word/2010/wordprocessingInk" xmlns:wne="http://schemas.microsoft.com/office/word/2006/wordml" xmlns:wps="http://schemas.microsoft.com/office/word/2010/wordprocessingShape" mc:Ignorable="w14 w15 w16se w16cid w16 w16cex wp14">
+<w:footnotes xmlns:wpc="http://schemas.microsoft.com/office/word/2010/wordprocessingCanvas" xmlns:mc="http://schemas.openxmlformats.org/markup-compatibility/2006" xmlns:o="urn:schemas-microsoft-com:office:office" xmlns:r="http://schemas.openxmlformats.org/officeDocument/2006/relationships" xmlns:m="http://schemas.openxmlformats.org/officeDocument/2006/math" xmlns:v="urn:schemas-microsoft-com:vml" xmlns:wp14="http://schemas.microsoft.com/office/word/2010/wordprocessingDrawing" xmlns:wp="http://schemas.openxmlformats.org/drawingml/2006/wordprocessingDrawing" xmlns:w10="urn:schemas-microsoft-com:office:word" xmlns:w="http://schemas.openxmlformats.org/wordprocessingml/2006/main" xmlns:w14="http://schemas.microsoft.com/office/word/2010/wordml" xmlns:w15="http://schemas.microsoft.com/office/word/2012/wordml" xmlns:wpg="http://schemas.microsoft.com/office/word/2010/wordprocessingGroup" xmlns:wpi="http://schemas.microsoft.com/office/word/2010/wordprocessingInk" xmlns:wne="http://schemas.microsoft.com/office/word/2006/wordml" xmlns:wps="http://schemas.microsoft.com/office/word/2010/wordprocessingShape" mc:Ignorable="w14 w15 wp14">
   <w:footnote w:type="separator" w:id="-1">
     <w:p>
       <w:pPr>
@@ -14306,7 +14336,7 @@
 </file>
 
 <file path=word/header1.xml><?xml version="1.0" encoding="utf-8"?>
-<w:hdr xmlns:wpc="http://schemas.microsoft.com/office/word/2010/wordprocessingCanvas" xmlns:cx="http://schemas.microsoft.com/office/drawing/2014/chartex" xmlns:cx1="http://schemas.microsoft.com/office/drawing/2015/9/8/chartex" xmlns:cx2="http://schemas.microsoft.com/office/drawing/2015/10/21/chartex" xmlns:cx3="http://schemas.microsoft.com/office/drawing/2016/5/9/chartex" xmlns:cx4="http://schemas.microsoft.com/office/drawing/2016/5/10/chartex" xmlns:cx5="http://schemas.microsoft.com/office/drawing/2016/5/11/chartex" xmlns:cx6="http://schemas.microsoft.com/office/drawing/2016/5/12/chartex" xmlns:cx7="http://schemas.microsoft.com/office/drawing/2016/5/13/chartex" xmlns:cx8="http://schemas.microsoft.com/office/drawing/2016/5/14/chartex" xmlns:mc="http://schemas.openxmlformats.org/markup-compatibility/2006" xmlns:aink="http://schemas.microsoft.com/office/drawing/2016/ink" xmlns:am3d="http://schemas.microsoft.com/office/drawing/2017/model3d" xmlns:o="urn:schemas-microsoft-com:office:office" xmlns:r="http://schemas.openxmlformats.org/officeDocument/2006/relationships" xmlns:m="http://schemas.openxmlformats.org/officeDocument/2006/math" xmlns:v="urn:schemas-microsoft-com:vml" xmlns:wp14="http://schemas.microsoft.com/office/word/2010/wordprocessingDrawing" xmlns:wp="http://schemas.openxmlformats.org/drawingml/2006/wordprocessingDrawing" xmlns:w10="urn:schemas-microsoft-com:office:word" xmlns:w="http://schemas.openxmlformats.org/wordprocessingml/2006/main" xmlns:w14="http://schemas.microsoft.com/office/word/2010/wordml" xmlns:w15="http://schemas.microsoft.com/office/word/2012/wordml" xmlns:w16cex="http://schemas.microsoft.com/office/word/2018/wordml/cex" xmlns:w16cid="http://schemas.microsoft.com/office/word/2016/wordml/cid" xmlns:w16="http://schemas.microsoft.com/office/word/2018/wordml" xmlns:w16se="http://schemas.microsoft.com/office/word/2015/wordml/symex" xmlns:wpg="http://schemas.microsoft.com/office/word/2010/wordprocessingGroup" xmlns:wpi="http://schemas.microsoft.com/office/word/2010/wordprocessingInk" xmlns:wne="http://schemas.microsoft.com/office/word/2006/wordml" xmlns:wps="http://schemas.microsoft.com/office/word/2010/wordprocessingShape" mc:Ignorable="w14 w15 w16se w16cid w16 w16cex wp14">
+<w:hdr xmlns:wpc="http://schemas.microsoft.com/office/word/2010/wordprocessingCanvas" xmlns:mc="http://schemas.openxmlformats.org/markup-compatibility/2006" xmlns:o="urn:schemas-microsoft-com:office:office" xmlns:r="http://schemas.openxmlformats.org/officeDocument/2006/relationships" xmlns:m="http://schemas.openxmlformats.org/officeDocument/2006/math" xmlns:v="urn:schemas-microsoft-com:vml" xmlns:wp14="http://schemas.microsoft.com/office/word/2010/wordprocessingDrawing" xmlns:wp="http://schemas.openxmlformats.org/drawingml/2006/wordprocessingDrawing" xmlns:w10="urn:schemas-microsoft-com:office:word" xmlns:w="http://schemas.openxmlformats.org/wordprocessingml/2006/main" xmlns:w14="http://schemas.microsoft.com/office/word/2010/wordml" xmlns:w15="http://schemas.microsoft.com/office/word/2012/wordml" xmlns:wpg="http://schemas.microsoft.com/office/word/2010/wordprocessingGroup" xmlns:wpi="http://schemas.microsoft.com/office/word/2010/wordprocessingInk" xmlns:wne="http://schemas.microsoft.com/office/word/2006/wordml" xmlns:wps="http://schemas.microsoft.com/office/word/2010/wordprocessingShape" mc:Ignorable="w14 w15 wp14">
   <w:p>
     <w:pPr>
       <w:pStyle w:val="Ttulo1"/>
@@ -14319,8 +14349,8 @@
 </file>
 
 <file path=word/numbering.xml><?xml version="1.0" encoding="utf-8"?>
-<w:numbering xmlns:wpc="http://schemas.microsoft.com/office/word/2010/wordprocessingCanvas" xmlns:cx="http://schemas.microsoft.com/office/drawing/2014/chartex" xmlns:cx1="http://schemas.microsoft.com/office/drawing/2015/9/8/chartex" xmlns:cx2="http://schemas.microsoft.com/office/drawing/2015/10/21/chartex" xmlns:cx3="http://schemas.microsoft.com/office/drawing/2016/5/9/chartex" xmlns:cx4="http://schemas.microsoft.com/office/drawing/2016/5/10/chartex" xmlns:cx5="http://schemas.microsoft.com/office/drawing/2016/5/11/chartex" xmlns:cx6="http://schemas.microsoft.com/office/drawing/2016/5/12/chartex" xmlns:cx7="http://schemas.microsoft.com/office/drawing/2016/5/13/chartex" xmlns:cx8="http://schemas.microsoft.com/office/drawing/2016/5/14/chartex" xmlns:mc="http://schemas.openxmlformats.org/markup-compatibility/2006" xmlns:aink="http://schemas.microsoft.com/office/drawing/2016/ink" xmlns:am3d="http://schemas.microsoft.com/office/drawing/2017/model3d" xmlns:o="urn:schemas-microsoft-com:office:office" xmlns:r="http://schemas.openxmlformats.org/officeDocument/2006/relationships" xmlns:m="http://schemas.openxmlformats.org/officeDocument/2006/math" xmlns:v="urn:schemas-microsoft-com:vml" xmlns:wp14="http://schemas.microsoft.com/office/word/2010/wordprocessingDrawing" xmlns:wp="http://schemas.openxmlformats.org/drawingml/2006/wordprocessingDrawing" xmlns:w10="urn:schemas-microsoft-com:office:word" xmlns:w="http://schemas.openxmlformats.org/wordprocessingml/2006/main" xmlns:w14="http://schemas.microsoft.com/office/word/2010/wordml" xmlns:w15="http://schemas.microsoft.com/office/word/2012/wordml" xmlns:w16cex="http://schemas.microsoft.com/office/word/2018/wordml/cex" xmlns:w16cid="http://schemas.microsoft.com/office/word/2016/wordml/cid" xmlns:w16="http://schemas.microsoft.com/office/word/2018/wordml" xmlns:w16se="http://schemas.microsoft.com/office/word/2015/wordml/symex" xmlns:wpg="http://schemas.microsoft.com/office/word/2010/wordprocessingGroup" xmlns:wpi="http://schemas.microsoft.com/office/word/2010/wordprocessingInk" xmlns:wne="http://schemas.microsoft.com/office/word/2006/wordml" xmlns:wps="http://schemas.microsoft.com/office/word/2010/wordprocessingShape" mc:Ignorable="w14 w15 w16se w16cid w16 w16cex wp14">
-  <w:abstractNum w:abstractNumId="0" w15:restartNumberingAfterBreak="0">
+<w:numbering xmlns:wpc="http://schemas.microsoft.com/office/word/2010/wordprocessingCanvas" xmlns:mc="http://schemas.openxmlformats.org/markup-compatibility/2006" xmlns:o="urn:schemas-microsoft-com:office:office" xmlns:r="http://schemas.openxmlformats.org/officeDocument/2006/relationships" xmlns:m="http://schemas.openxmlformats.org/officeDocument/2006/math" xmlns:v="urn:schemas-microsoft-com:vml" xmlns:wp14="http://schemas.microsoft.com/office/word/2010/wordprocessingDrawing" xmlns:wp="http://schemas.openxmlformats.org/drawingml/2006/wordprocessingDrawing" xmlns:w10="urn:schemas-microsoft-com:office:word" xmlns:w="http://schemas.openxmlformats.org/wordprocessingml/2006/main" xmlns:w14="http://schemas.microsoft.com/office/word/2010/wordml" xmlns:w15="http://schemas.microsoft.com/office/word/2012/wordml" xmlns:wpg="http://schemas.microsoft.com/office/word/2010/wordprocessingGroup" xmlns:wpi="http://schemas.microsoft.com/office/word/2010/wordprocessingInk" xmlns:wne="http://schemas.microsoft.com/office/word/2006/wordml" xmlns:wps="http://schemas.microsoft.com/office/word/2010/wordprocessingShape" mc:Ignorable="w14 w15 wp14">
+  <w:abstractNum w:abstractNumId="0">
     <w:nsid w:val="442628E2"/>
     <w:multiLevelType w:val="hybridMultilevel"/>
     <w:tmpl w:val="58A419A4"/>
@@ -14406,7 +14436,7 @@
       </w:pPr>
     </w:lvl>
   </w:abstractNum>
-  <w:abstractNum w:abstractNumId="1" w15:restartNumberingAfterBreak="0">
+  <w:abstractNum w:abstractNumId="1">
     <w:nsid w:val="49C83373"/>
     <w:multiLevelType w:val="hybridMultilevel"/>
     <w:tmpl w:val="F89C14A0"/>
@@ -14492,7 +14522,7 @@
       </w:pPr>
     </w:lvl>
   </w:abstractNum>
-  <w:abstractNum w:abstractNumId="2" w15:restartNumberingAfterBreak="0">
+  <w:abstractNum w:abstractNumId="2">
     <w:nsid w:val="52984E98"/>
     <w:multiLevelType w:val="hybridMultilevel"/>
     <w:tmpl w:val="DCE259C2"/>
@@ -14578,7 +14608,7 @@
       </w:pPr>
     </w:lvl>
   </w:abstractNum>
-  <w:abstractNum w:abstractNumId="3" w15:restartNumberingAfterBreak="0">
+  <w:abstractNum w:abstractNumId="3">
     <w:nsid w:val="63353F8F"/>
     <w:multiLevelType w:val="hybridMultilevel"/>
     <w:tmpl w:val="2F3A1A9C"/>
@@ -14664,7 +14694,7 @@
       </w:pPr>
     </w:lvl>
   </w:abstractNum>
-  <w:abstractNum w:abstractNumId="4" w15:restartNumberingAfterBreak="0">
+  <w:abstractNum w:abstractNumId="4">
     <w:nsid w:val="700C59BE"/>
     <w:multiLevelType w:val="hybridMultilevel"/>
     <w:tmpl w:val="3F32E68C"/>
@@ -14769,7 +14799,7 @@
 </file>
 
 <file path=word/styles.xml><?xml version="1.0" encoding="utf-8"?>
-<w:styles xmlns:mc="http://schemas.openxmlformats.org/markup-compatibility/2006" xmlns:r="http://schemas.openxmlformats.org/officeDocument/2006/relationships" xmlns:w="http://schemas.openxmlformats.org/wordprocessingml/2006/main" xmlns:w14="http://schemas.microsoft.com/office/word/2010/wordml" xmlns:w15="http://schemas.microsoft.com/office/word/2012/wordml" xmlns:w16cex="http://schemas.microsoft.com/office/word/2018/wordml/cex" xmlns:w16cid="http://schemas.microsoft.com/office/word/2016/wordml/cid" xmlns:w16="http://schemas.microsoft.com/office/word/2018/wordml" xmlns:w16se="http://schemas.microsoft.com/office/word/2015/wordml/symex" mc:Ignorable="w14 w15 w16se w16cid w16 w16cex">
+<w:styles xmlns:mc="http://schemas.openxmlformats.org/markup-compatibility/2006" xmlns:r="http://schemas.openxmlformats.org/officeDocument/2006/relationships" xmlns:w="http://schemas.openxmlformats.org/wordprocessingml/2006/main" xmlns:w14="http://schemas.microsoft.com/office/word/2010/wordml" xmlns:w15="http://schemas.microsoft.com/office/word/2012/wordml" mc:Ignorable="w14 w15">
   <w:docDefaults>
     <w:rPrDefault>
       <w:rPr>
@@ -14785,7 +14815,7 @@
       </w:pPr>
     </w:pPrDefault>
   </w:docDefaults>
-  <w:latentStyles w:defLockedState="0" w:defUIPriority="99" w:defSemiHidden="0" w:defUnhideWhenUsed="0" w:defQFormat="0" w:count="376">
+  <w:latentStyles w:defLockedState="0" w:defUIPriority="99" w:defSemiHidden="0" w:defUnhideWhenUsed="0" w:defQFormat="0" w:count="371">
     <w:lsdException w:name="Normal" w:uiPriority="0" w:qFormat="1"/>
     <w:lsdException w:name="heading 1" w:uiPriority="9" w:qFormat="1"/>
     <w:lsdException w:name="heading 2" w:semiHidden="1" w:uiPriority="9" w:unhideWhenUsed="1" w:qFormat="1"/>
@@ -14891,6 +14921,7 @@
     <w:lsdException w:name="HTML Sample" w:semiHidden="1" w:unhideWhenUsed="1"/>
     <w:lsdException w:name="HTML Typewriter" w:semiHidden="1" w:unhideWhenUsed="1"/>
     <w:lsdException w:name="HTML Variable" w:semiHidden="1" w:unhideWhenUsed="1"/>
+    <w:lsdException w:name="Normal Table" w:semiHidden="1" w:unhideWhenUsed="1"/>
     <w:lsdException w:name="annotation subject" w:semiHidden="1" w:unhideWhenUsed="1"/>
     <w:lsdException w:name="No List" w:semiHidden="1" w:unhideWhenUsed="1"/>
     <w:lsdException w:name="Outline List 1" w:semiHidden="1" w:unhideWhenUsed="1"/>
@@ -14933,8 +14964,11 @@
     <w:lsdException w:name="Table Contemporary" w:semiHidden="1" w:unhideWhenUsed="1"/>
     <w:lsdException w:name="Table Elegant" w:semiHidden="1" w:unhideWhenUsed="1"/>
     <w:lsdException w:name="Table Professional" w:semiHidden="1" w:unhideWhenUsed="1"/>
+    <w:lsdException w:name="Table Subtle 1" w:semiHidden="1" w:unhideWhenUsed="1"/>
     <w:lsdException w:name="Table Subtle 2" w:semiHidden="1" w:unhideWhenUsed="1"/>
     <w:lsdException w:name="Table Web 1" w:semiHidden="1" w:unhideWhenUsed="1"/>
+    <w:lsdException w:name="Table Web 2" w:semiHidden="1" w:unhideWhenUsed="1"/>
+    <w:lsdException w:name="Table Web 3" w:semiHidden="1" w:unhideWhenUsed="1"/>
     <w:lsdException w:name="Balloon Text" w:semiHidden="1" w:unhideWhenUsed="1"/>
     <w:lsdException w:name="Table Grid" w:uiPriority="59"/>
     <w:lsdException w:name="Table Theme" w:semiHidden="1" w:unhideWhenUsed="1"/>
@@ -15153,11 +15187,6 @@
     <w:lsdException w:name="List Table 5 Dark Accent 6" w:uiPriority="50"/>
     <w:lsdException w:name="List Table 6 Colorful Accent 6" w:uiPriority="51"/>
     <w:lsdException w:name="List Table 7 Colorful Accent 6" w:uiPriority="52"/>
-    <w:lsdException w:name="Mention" w:semiHidden="1" w:unhideWhenUsed="1"/>
-    <w:lsdException w:name="Smart Hyperlink" w:semiHidden="1" w:unhideWhenUsed="1"/>
-    <w:lsdException w:name="Hashtag" w:semiHidden="1" w:unhideWhenUsed="1"/>
-    <w:lsdException w:name="Unresolved Mention" w:semiHidden="1" w:unhideWhenUsed="1"/>
-    <w:lsdException w:name="Smart Link" w:semiHidden="1" w:unhideWhenUsed="1"/>
   </w:latentStyles>
   <w:style w:type="paragraph" w:default="1" w:styleId="Normal">
     <w:name w:val="Normal"/>
@@ -15306,6 +15335,7 @@
       <w:lang w:eastAsia="es-MX"/>
     </w:rPr>
     <w:tblPr>
+      <w:tblInd w:w="0" w:type="dxa"/>
       <w:tblBorders>
         <w:top w:val="single" w:sz="4" w:space="0" w:color="auto"/>
         <w:left w:val="single" w:sz="4" w:space="0" w:color="auto"/>
@@ -15314,6 +15344,12 @@
         <w:insideH w:val="single" w:sz="4" w:space="0" w:color="auto"/>
         <w:insideV w:val="single" w:sz="4" w:space="0" w:color="auto"/>
       </w:tblBorders>
+      <w:tblCellMar>
+        <w:top w:w="0" w:type="dxa"/>
+        <w:left w:w="108" w:type="dxa"/>
+        <w:bottom w:w="0" w:type="dxa"/>
+        <w:right w:w="108" w:type="dxa"/>
+      </w:tblCellMar>
     </w:tblPr>
   </w:style>
   <w:style w:type="paragraph" w:styleId="Textodeglobo">
@@ -15409,7 +15445,6 @@
     <w:tblPr>
       <w:tblStyleRowBandSize w:val="1"/>
       <w:tblStyleColBandSize w:val="1"/>
-      <w:tblInd w:w="0" w:type="nil"/>
       <w:tblBorders>
         <w:top w:val="single" w:sz="4" w:space="0" w:color="666666"/>
         <w:left w:val="single" w:sz="4" w:space="0" w:color="666666"/>
@@ -15418,6 +15453,12 @@
         <w:insideH w:val="single" w:sz="4" w:space="0" w:color="666666"/>
         <w:insideV w:val="single" w:sz="4" w:space="0" w:color="666666"/>
       </w:tblBorders>
+      <w:tblCellMar>
+        <w:top w:w="0" w:type="dxa"/>
+        <w:left w:w="108" w:type="dxa"/>
+        <w:bottom w:w="0" w:type="dxa"/>
+        <w:right w:w="108" w:type="dxa"/>
+      </w:tblCellMar>
     </w:tblPr>
     <w:tblStylePr w:type="firstRow">
       <w:rPr>
@@ -15480,7 +15521,7 @@
       <w:u w:val="single"/>
     </w:rPr>
   </w:style>
-  <w:style w:type="paragraph" w:styleId="TtuloTDC">
+  <w:style w:type="paragraph" w:styleId="TtulodeTDC">
     <w:name w:val="TOC Heading"/>
     <w:basedOn w:val="Ttulo1"/>
     <w:next w:val="Normal"/>
@@ -15901,18 +15942,18 @@
 </file>
 
 <file path=customXml/item1.xml><?xml version="1.0" encoding="utf-8"?>
-<p:properties xmlns:p="http://schemas.microsoft.com/office/2006/metadata/properties" xmlns:xsi="http://www.w3.org/2001/XMLSchema-instance" xmlns:pc="http://schemas.microsoft.com/office/infopath/2007/PartnerControls">
-  <documentManagement/>
-</p:properties>
-</file>
-
-<file path=customXml/item2.xml><?xml version="1.0" encoding="utf-8"?>
 <?mso-contentType ?>
 <FormTemplates xmlns="http://schemas.microsoft.com/sharepoint/v3/contenttype/forms">
   <Display>DocumentLibraryForm</Display>
   <Edit>DocumentLibraryForm</Edit>
   <New>DocumentLibraryForm</New>
 </FormTemplates>
+</file>
+
+<file path=customXml/item2.xml><?xml version="1.0" encoding="utf-8"?>
+<p:properties xmlns:p="http://schemas.microsoft.com/office/2006/metadata/properties" xmlns:xsi="http://www.w3.org/2001/XMLSchema-instance" xmlns:pc="http://schemas.microsoft.com/office/infopath/2007/PartnerControls">
+  <documentManagement/>
+</p:properties>
 </file>
 
 <file path=customXml/item3.xml><?xml version="1.0" encoding="utf-8"?>
@@ -16202,18 +16243,18 @@
 </file>
 
 <file path=customXml/itemProps1.xml><?xml version="1.0" encoding="utf-8"?>
-<ds:datastoreItem xmlns:ds="http://schemas.openxmlformats.org/officeDocument/2006/customXml" ds:itemID="{4E79C2B8-0E91-488F-B840-32914CD10ABE}">
+<ds:datastoreItem xmlns:ds="http://schemas.openxmlformats.org/officeDocument/2006/customXml" ds:itemID="{E416C08D-339C-476A-B666-349EB936CF4C}">
   <ds:schemaRefs>
-    <ds:schemaRef ds:uri="http://schemas.microsoft.com/office/2006/metadata/properties"/>
-    <ds:schemaRef ds:uri="http://schemas.microsoft.com/office/infopath/2007/PartnerControls"/>
+    <ds:schemaRef ds:uri="http://schemas.microsoft.com/sharepoint/v3/contenttype/forms"/>
   </ds:schemaRefs>
 </ds:datastoreItem>
 </file>
 
 <file path=customXml/itemProps2.xml><?xml version="1.0" encoding="utf-8"?>
-<ds:datastoreItem xmlns:ds="http://schemas.openxmlformats.org/officeDocument/2006/customXml" ds:itemID="{E416C08D-339C-476A-B666-349EB936CF4C}">
+<ds:datastoreItem xmlns:ds="http://schemas.openxmlformats.org/officeDocument/2006/customXml" ds:itemID="{4E79C2B8-0E91-488F-B840-32914CD10ABE}">
   <ds:schemaRefs>
-    <ds:schemaRef ds:uri="http://schemas.microsoft.com/sharepoint/v3/contenttype/forms"/>
+    <ds:schemaRef ds:uri="http://schemas.microsoft.com/office/2006/metadata/properties"/>
+    <ds:schemaRef ds:uri="http://schemas.microsoft.com/office/infopath/2007/PartnerControls"/>
   </ds:schemaRefs>
 </ds:datastoreItem>
 </file>
@@ -16237,7 +16278,7 @@
 </file>
 
 <file path=customXml/itemProps4.xml><?xml version="1.0" encoding="utf-8"?>
-<ds:datastoreItem xmlns:ds="http://schemas.openxmlformats.org/officeDocument/2006/customXml" ds:itemID="{A622A98D-6FB2-48F1-87C2-39FE387BE97A}">
+<ds:datastoreItem xmlns:ds="http://schemas.openxmlformats.org/officeDocument/2006/customXml" ds:itemID="{1AFE2595-04DB-4A54-ABB3-0705F4F6CD5C}">
   <ds:schemaRefs>
     <ds:schemaRef ds:uri="http://schemas.openxmlformats.org/officeDocument/2006/bibliography"/>
   </ds:schemaRefs>

</xml_diff>

<commit_message>
Agregue mi Reflexión, pero la de Toni no sale.
</commit_message>
<xml_diff>
--- a/04_JAMA/Reporte/04_JAMA_Reporte.docx
+++ b/04_JAMA/Reporte/04_JAMA_Reporte.docx
@@ -826,7 +826,23 @@
                 <w:rFonts w:eastAsia="Times New Roman" w:cs="Times New Roman"/>
                 <w:lang w:val="es-ES_tradnl" w:eastAsia="es-MX"/>
               </w:rPr>
-              <w:t>Alfonso Yafhil Solorzano Tinajero</w:t>
+              <w:t xml:space="preserve">Alfonso Yafhil </w:t>
+            </w:r>
+            <w:proofErr w:type="spellStart"/>
+            <w:r>
+              <w:rPr>
+                <w:rFonts w:eastAsia="Times New Roman" w:cs="Times New Roman"/>
+                <w:lang w:val="es-ES_tradnl" w:eastAsia="es-MX"/>
+              </w:rPr>
+              <w:t>Solorzano</w:t>
+            </w:r>
+            <w:proofErr w:type="spellEnd"/>
+            <w:r>
+              <w:rPr>
+                <w:rFonts w:eastAsia="Times New Roman" w:cs="Times New Roman"/>
+                <w:lang w:val="es-ES_tradnl" w:eastAsia="es-MX"/>
+              </w:rPr>
+              <w:t xml:space="preserve"> Tinajero</w:t>
             </w:r>
           </w:p>
         </w:tc>
@@ -936,12 +952,21 @@
                 <w:lang w:val="es-ES_tradnl" w:eastAsia="es-MX"/>
               </w:rPr>
             </w:pPr>
+            <w:proofErr w:type="spellStart"/>
             <w:r>
               <w:rPr>
                 <w:rFonts w:eastAsia="Times New Roman" w:cs="Times New Roman"/>
                 <w:lang w:val="es-ES_tradnl" w:eastAsia="es-MX"/>
               </w:rPr>
-              <w:t>Aaron Pedro Hernández Jacobo</w:t>
+              <w:t>Aaron</w:t>
+            </w:r>
+            <w:proofErr w:type="spellEnd"/>
+            <w:r>
+              <w:rPr>
+                <w:rFonts w:eastAsia="Times New Roman" w:cs="Times New Roman"/>
+                <w:lang w:val="es-ES_tradnl" w:eastAsia="es-MX"/>
+              </w:rPr>
+              <w:t xml:space="preserve"> Pedro Hernández Jacobo</w:t>
             </w:r>
           </w:p>
         </w:tc>
@@ -3463,7 +3488,15 @@
     </w:p>
     <w:p>
       <w:r>
-        <w:t>Para muchos la documentación de un proyecto no parece ser una parte importante del desarrollo de proyectos, en el área de las TIC´s hemos visto que gracias a nuestra buena o mala documentación pude repercutir a tal grado de que el proyecto sea desechado y exista la perdida de dinero.</w:t>
+        <w:t xml:space="preserve">Para muchos la documentación de un proyecto no parece ser una parte importante del desarrollo de proyectos, en el área de las </w:t>
+      </w:r>
+      <w:proofErr w:type="spellStart"/>
+      <w:r>
+        <w:t>TIC´s</w:t>
+      </w:r>
+      <w:proofErr w:type="spellEnd"/>
+      <w:r>
+        <w:t xml:space="preserve"> hemos visto que gracias a nuestra buena o mala documentación pude repercutir a tal grado de que el proyecto sea desechado y exista la perdida de dinero.</w:t>
       </w:r>
     </w:p>
     <w:p>
@@ -5104,7 +5137,25 @@
                 <w:color w:val="000000"/>
                 <w:sz w:val="22"/>
               </w:rPr>
-              <w:t>Los permisos de acceso al sistema podrán ser cambiados solamente por el super administrador</w:t>
+              <w:t xml:space="preserve">Los permisos de acceso al sistema podrán ser cambiados solamente por el </w:t>
+            </w:r>
+            <w:proofErr w:type="spellStart"/>
+            <w:r>
+              <w:rPr>
+                <w:rFonts w:ascii="Calibri" w:eastAsia="Times New Roman" w:hAnsi="Calibri" w:cs="Calibri"/>
+                <w:color w:val="000000"/>
+                <w:sz w:val="22"/>
+              </w:rPr>
+              <w:t>super</w:t>
+            </w:r>
+            <w:proofErr w:type="spellEnd"/>
+            <w:r>
+              <w:rPr>
+                <w:rFonts w:ascii="Calibri" w:eastAsia="Times New Roman" w:hAnsi="Calibri" w:cs="Calibri"/>
+                <w:color w:val="000000"/>
+                <w:sz w:val="22"/>
+              </w:rPr>
+              <w:t xml:space="preserve"> administrador</w:t>
             </w:r>
           </w:p>
         </w:tc>
@@ -6252,8 +6303,6 @@
       <w:r>
         <w:t>n para definir el acceso a la BD</w:t>
       </w:r>
-      <w:bookmarkStart w:id="9" w:name="_GoBack"/>
-      <w:bookmarkEnd w:id="9"/>
       <w:r>
         <w:t>.</w:t>
       </w:r>
@@ -6548,11 +6597,11 @@
       <w:pPr>
         <w:pStyle w:val="Ttulo2"/>
       </w:pPr>
-      <w:bookmarkStart w:id="10" w:name="_Toc43491041"/>
+      <w:bookmarkStart w:id="9" w:name="_Toc43491041"/>
       <w:r>
         <w:t>Servidor</w:t>
       </w:r>
-      <w:bookmarkEnd w:id="10"/>
+      <w:bookmarkEnd w:id="9"/>
     </w:p>
     <w:p>
       <w:r>
@@ -6649,221 +6698,221 @@
       <w:pPr>
         <w:pStyle w:val="Ttulo2"/>
       </w:pPr>
-      <w:bookmarkStart w:id="11" w:name="_Toc43491042"/>
+      <w:bookmarkStart w:id="10" w:name="_Toc43491042"/>
       <w:r>
         <w:t>Lenguaje de programación</w:t>
       </w:r>
+      <w:bookmarkEnd w:id="10"/>
+    </w:p>
+    <w:p>
+      <w:r>
+        <w:t xml:space="preserve">Pues al usar el framework </w:t>
+      </w:r>
+      <w:r>
+        <w:t xml:space="preserve">CodeIgniter sabemos que </w:t>
+      </w:r>
+      <w:r>
+        <w:t>está</w:t>
+      </w:r>
+      <w:r>
+        <w:t xml:space="preserve"> basado al Modelo-Vista-Controlador y </w:t>
+      </w:r>
+      <w:r>
+        <w:t>que es muy eficaz debido a su lenguaje de programación que es PHP</w:t>
+      </w:r>
+      <w:r>
+        <w:t xml:space="preserve"> </w:t>
+      </w:r>
+      <w:r>
+        <w:t>más</w:t>
+      </w:r>
+      <w:r>
+        <w:t xml:space="preserve"> aparte de que </w:t>
+      </w:r>
+      <w:r>
+        <w:t>es</w:t>
+      </w:r>
+      <w:r>
+        <w:t xml:space="preserve"> un lenguaje totalmente libre y abierto</w:t>
+      </w:r>
+      <w:r>
+        <w:t xml:space="preserve"> con mayor usabilidad en el mundo y este código se ejecuta del lado del servidor y los resultados se muestran </w:t>
+      </w:r>
+      <w:r>
+        <w:t>en el navegador que se muestra como HTML</w:t>
+      </w:r>
+      <w:r>
+        <w:t>; comparándolo con ASP este lenguaje es de Microsoft pero no es código abierto, no es fácil leer e interpretar lo que se desea programar al igual que JSP es difícil y complejo; por eso decidimos que PHP es nuestra mejor opción por cuestión de tiempo y de manejo</w:t>
+      </w:r>
+      <w:r>
+        <w:t>.</w:t>
+      </w:r>
+    </w:p>
+    <w:p>
+      <w:pPr>
+        <w:pStyle w:val="Ttulo2"/>
+      </w:pPr>
+      <w:bookmarkStart w:id="11" w:name="_Toc43491043"/>
+      <w:r>
+        <w:t>SGBD</w:t>
+      </w:r>
       <w:bookmarkEnd w:id="11"/>
     </w:p>
     <w:p>
       <w:r>
-        <w:t xml:space="preserve">Pues al usar el framework </w:t>
-      </w:r>
-      <w:r>
-        <w:t xml:space="preserve">CodeIgniter sabemos que </w:t>
+        <w:t xml:space="preserve">Para </w:t>
+      </w:r>
+      <w:r>
+        <w:t>las bases de datos se manejara MySQL debido a que es muy rápido a la lectura y escritura</w:t>
+      </w:r>
+      <w:r>
+        <w:t xml:space="preserve">; nos archiva datos en tablas separadas, es </w:t>
+      </w:r>
+      <w:r>
+        <w:t>más</w:t>
+      </w:r>
+      <w:r>
+        <w:t xml:space="preserve"> flexible</w:t>
+      </w:r>
+      <w:r>
+        <w:t xml:space="preserve">, contiene licencia </w:t>
+      </w:r>
+      <w:r>
+        <w:t xml:space="preserve">GPL ya que es de uso libre y gratuito y </w:t>
+      </w:r>
+      <w:r>
+        <w:t>más</w:t>
+      </w:r>
+      <w:r>
+        <w:t xml:space="preserve"> del 9</w:t>
+      </w:r>
+      <w:r>
+        <w:t>8</w:t>
+      </w:r>
+      <w:r>
+        <w:t xml:space="preserve">% de los </w:t>
+      </w:r>
+      <w:r>
+        <w:t xml:space="preserve">sistemas operativos actuales lo soportan; son grandes </w:t>
+      </w:r>
+      <w:r>
+        <w:t>ventajas</w:t>
+      </w:r>
+      <w:r>
+        <w:t xml:space="preserve"> contra  MS SQL server</w:t>
+      </w:r>
+      <w:r>
+        <w:t xml:space="preserve"> ya que su primer punto por el cual no lo usamos es </w:t>
+      </w:r>
+      <w:r>
+        <w:t>porque</w:t>
+      </w:r>
+      <w:r>
+        <w:t xml:space="preserve"> es de paga al ser de Microsoft</w:t>
+      </w:r>
+      <w:r>
+        <w:t>; y con el bajo presupuesto que se tiene al inicio de los proyectos no es tan viable.</w:t>
+      </w:r>
+    </w:p>
+    <w:p>
+      <w:pPr>
+        <w:pStyle w:val="Ttulo2"/>
+      </w:pPr>
+      <w:bookmarkStart w:id="12" w:name="_Toc43491044"/>
+      <w:r>
+        <w:t>Hostin</w:t>
+      </w:r>
+      <w:r>
+        <w:t>g</w:t>
+      </w:r>
+      <w:bookmarkEnd w:id="12"/>
+    </w:p>
+    <w:p>
+      <w:r>
+        <w:t>Para que el sitio web se</w:t>
+      </w:r>
+      <w:r>
+        <w:t xml:space="preserve"> </w:t>
+      </w:r>
+      <w:r>
+        <w:t>pueda</w:t>
+      </w:r>
+      <w:r>
+        <w:t xml:space="preserve"> manejar en internet se tomara la opción de </w:t>
+      </w:r>
+      <w:r>
+        <w:t>subirlo a un hosting gratuito llamado 000</w:t>
+      </w:r>
+      <w:r>
+        <w:t>web</w:t>
+      </w:r>
+      <w:r>
+        <w:t xml:space="preserve">host, las razones del </w:t>
+      </w:r>
+      <w:r>
+        <w:t>por qué</w:t>
+      </w:r>
+      <w:r>
+        <w:t xml:space="preserve"> lo elegimos principalmente fue que no tiene </w:t>
+      </w:r>
+      <w:r>
+        <w:t>costo mucho menos anuncios molestos, pero también e</w:t>
+      </w:r>
+      <w:r>
+        <w:t xml:space="preserve">s </w:t>
+      </w:r>
+      <w:r>
+        <w:t>compatible</w:t>
+      </w:r>
+      <w:r>
+        <w:t xml:space="preserve"> con PHP, MtSQL y algo </w:t>
+      </w:r>
+      <w:r>
+        <w:t>más</w:t>
+      </w:r>
+      <w:r>
+        <w:t xml:space="preserve"> que hemos manejado es un Cpanel</w:t>
+      </w:r>
+      <w:r>
+        <w:t>.</w:t>
+      </w:r>
+    </w:p>
+    <w:p>
+      <w:r>
+        <w:t xml:space="preserve">Este es uno de los 10 </w:t>
+      </w:r>
+      <w:r>
+        <w:t>más</w:t>
+      </w:r>
+      <w:r>
+        <w:t xml:space="preserve"> reconocidos como web hosting gratuito</w:t>
+      </w:r>
+      <w:r>
+        <w:t xml:space="preserve">, en su versión free nos </w:t>
       </w:r>
       <w:r>
         <w:t>está</w:t>
       </w:r>
       <w:r>
-        <w:t xml:space="preserve"> basado al Modelo-Vista-Controlador y </w:t>
-      </w:r>
-      <w:r>
-        <w:t>que es muy eficaz debido a su lenguaje de programación que es PHP</w:t>
-      </w:r>
-      <w:r>
-        <w:t xml:space="preserve"> </w:t>
-      </w:r>
-      <w:r>
-        <w:t>más</w:t>
-      </w:r>
-      <w:r>
-        <w:t xml:space="preserve"> aparte de que </w:t>
-      </w:r>
-      <w:r>
-        <w:t>es</w:t>
-      </w:r>
-      <w:r>
-        <w:t xml:space="preserve"> un lenguaje totalmente libre y abierto</w:t>
-      </w:r>
-      <w:r>
-        <w:t xml:space="preserve"> con mayor usabilidad en el mundo y este código se ejecuta del lado del servidor y los resultados se muestran </w:t>
-      </w:r>
-      <w:r>
-        <w:t>en el navegador que se muestra como HTML</w:t>
-      </w:r>
-      <w:r>
-        <w:t>; comparándolo con ASP este lenguaje es de Microsoft pero no es código abierto, no es fácil leer e interpretar lo que se desea programar al igual que JSP es difícil y complejo; por eso decidimos que PHP es nuestra mejor opción por cuestión de tiempo y de manejo</w:t>
+        <w:t xml:space="preserve"> ofreciendo </w:t>
+      </w:r>
+      <w:r>
+        <w:t xml:space="preserve">más GB de </w:t>
+      </w:r>
+      <w:r>
+        <w:t>tráfico</w:t>
+      </w:r>
+      <w:r>
+        <w:t xml:space="preserve"> al mes, </w:t>
+      </w:r>
+      <w:r>
+        <w:t>1GB de almacenamiento</w:t>
       </w:r>
       <w:r>
         <w:t>.</w:t>
       </w:r>
     </w:p>
     <w:p>
-      <w:pPr>
-        <w:pStyle w:val="Ttulo2"/>
-      </w:pPr>
-      <w:bookmarkStart w:id="12" w:name="_Toc43491043"/>
-      <w:r>
-        <w:t>SGBD</w:t>
-      </w:r>
-      <w:bookmarkEnd w:id="12"/>
-    </w:p>
-    <w:p>
-      <w:r>
-        <w:t xml:space="preserve">Para </w:t>
-      </w:r>
-      <w:r>
-        <w:t>las bases de datos se manejara MySQL debido a que es muy rápido a la lectura y escritura</w:t>
-      </w:r>
-      <w:r>
-        <w:t xml:space="preserve">; nos archiva datos en tablas separadas, es </w:t>
-      </w:r>
-      <w:r>
-        <w:t>más</w:t>
-      </w:r>
-      <w:r>
-        <w:t xml:space="preserve"> flexible</w:t>
-      </w:r>
-      <w:r>
-        <w:t xml:space="preserve">, contiene licencia </w:t>
-      </w:r>
-      <w:r>
-        <w:t xml:space="preserve">GPL ya que es de uso libre y gratuito y </w:t>
-      </w:r>
-      <w:r>
-        <w:t>más</w:t>
-      </w:r>
-      <w:r>
-        <w:t xml:space="preserve"> del 9</w:t>
-      </w:r>
-      <w:r>
-        <w:t>8</w:t>
-      </w:r>
-      <w:r>
-        <w:t xml:space="preserve">% de los </w:t>
-      </w:r>
-      <w:r>
-        <w:t xml:space="preserve">sistemas operativos actuales lo soportan; son grandes </w:t>
-      </w:r>
-      <w:r>
-        <w:t>ventajas</w:t>
-      </w:r>
-      <w:r>
-        <w:t xml:space="preserve"> contra  MS SQL server</w:t>
-      </w:r>
-      <w:r>
-        <w:t xml:space="preserve"> ya que su primer punto por el cual no lo usamos es </w:t>
-      </w:r>
-      <w:r>
-        <w:t>porque</w:t>
-      </w:r>
-      <w:r>
-        <w:t xml:space="preserve"> es de paga al ser de Microsoft</w:t>
-      </w:r>
-      <w:r>
-        <w:t>; y con el bajo presupuesto que se tiene al inicio de los proyectos no es tan viable.</w:t>
-      </w:r>
-    </w:p>
-    <w:p>
-      <w:pPr>
-        <w:pStyle w:val="Ttulo2"/>
-      </w:pPr>
-      <w:bookmarkStart w:id="13" w:name="_Toc43491044"/>
-      <w:r>
-        <w:t>Hostin</w:t>
-      </w:r>
-      <w:r>
-        <w:t>g</w:t>
-      </w:r>
-      <w:bookmarkEnd w:id="13"/>
-    </w:p>
-    <w:p>
-      <w:r>
-        <w:t>Para que el sitio web se</w:t>
-      </w:r>
-      <w:r>
-        <w:t xml:space="preserve"> </w:t>
-      </w:r>
-      <w:r>
-        <w:t>pueda</w:t>
-      </w:r>
-      <w:r>
-        <w:t xml:space="preserve"> manejar en internet se tomara la opción de </w:t>
-      </w:r>
-      <w:r>
-        <w:t>subirlo a un hosting gratuito llamado 000</w:t>
-      </w:r>
-      <w:r>
-        <w:t>web</w:t>
-      </w:r>
-      <w:r>
-        <w:t xml:space="preserve">host, las razones del </w:t>
-      </w:r>
-      <w:r>
-        <w:t>por qué</w:t>
-      </w:r>
-      <w:r>
-        <w:t xml:space="preserve"> lo elegimos principalmente fue que no tiene </w:t>
-      </w:r>
-      <w:r>
-        <w:t>costo mucho menos anuncios molestos, pero también e</w:t>
-      </w:r>
-      <w:r>
-        <w:t xml:space="preserve">s </w:t>
-      </w:r>
-      <w:r>
-        <w:t>compatible</w:t>
-      </w:r>
-      <w:r>
-        <w:t xml:space="preserve"> con PHP, MtSQL y algo </w:t>
-      </w:r>
-      <w:r>
-        <w:t>más</w:t>
-      </w:r>
-      <w:r>
-        <w:t xml:space="preserve"> que hemos manejado es un Cpanel</w:t>
-      </w:r>
-      <w:r>
-        <w:t>.</w:t>
-      </w:r>
-    </w:p>
-    <w:p>
-      <w:r>
-        <w:t xml:space="preserve">Este es uno de los 10 </w:t>
-      </w:r>
-      <w:r>
-        <w:t>más</w:t>
-      </w:r>
-      <w:r>
-        <w:t xml:space="preserve"> reconocidos como web hosting gratuito</w:t>
-      </w:r>
-      <w:r>
-        <w:t xml:space="preserve">, en su versión free nos </w:t>
-      </w:r>
-      <w:r>
-        <w:t>está</w:t>
-      </w:r>
-      <w:r>
-        <w:t xml:space="preserve"> ofreciendo </w:t>
-      </w:r>
-      <w:r>
-        <w:t xml:space="preserve">más GB de </w:t>
-      </w:r>
-      <w:r>
-        <w:t>tráfico</w:t>
-      </w:r>
-      <w:r>
-        <w:t xml:space="preserve"> al mes, </w:t>
-      </w:r>
-      <w:r>
-        <w:t>1GB de almacenamiento</w:t>
-      </w:r>
-      <w:r>
-        <w:t>.</w:t>
-      </w:r>
-    </w:p>
-    <w:p>
       <w:r>
         <w:t>Se ha comparado con LucusHost</w:t>
       </w:r>
@@ -6881,22 +6930,22 @@
       <w:pPr>
         <w:pStyle w:val="Ttulo1"/>
       </w:pPr>
-      <w:bookmarkStart w:id="14" w:name="_Toc43491045"/>
+      <w:bookmarkStart w:id="13" w:name="_Toc43491045"/>
       <w:r>
         <w:lastRenderedPageBreak/>
         <w:t>ESTRUCTURA DE LA APLICACIÓN</w:t>
       </w:r>
+      <w:bookmarkEnd w:id="13"/>
+    </w:p>
+    <w:p>
+      <w:pPr>
+        <w:pStyle w:val="Ttulo2"/>
+      </w:pPr>
+      <w:bookmarkStart w:id="14" w:name="_Toc43491046"/>
+      <w:r>
+        <w:t>Mapa de navegación</w:t>
+      </w:r>
       <w:bookmarkEnd w:id="14"/>
-    </w:p>
-    <w:p>
-      <w:pPr>
-        <w:pStyle w:val="Ttulo2"/>
-      </w:pPr>
-      <w:bookmarkStart w:id="15" w:name="_Toc43491046"/>
-      <w:r>
-        <w:t>Mapa de navegación</w:t>
-      </w:r>
-      <w:bookmarkEnd w:id="15"/>
     </w:p>
     <w:p>
       <w:pPr>
@@ -7258,11 +7307,11 @@
       <w:pPr>
         <w:pStyle w:val="Ttulo2"/>
       </w:pPr>
-      <w:bookmarkStart w:id="16" w:name="_Toc43491047"/>
+      <w:bookmarkStart w:id="15" w:name="_Toc43491047"/>
       <w:r>
         <w:t>Bocetos de pantallas</w:t>
       </w:r>
-      <w:bookmarkEnd w:id="16"/>
+      <w:bookmarkEnd w:id="15"/>
     </w:p>
     <w:p>
       <w:pPr>
@@ -7781,22 +7830,22 @@
       <w:pPr>
         <w:pStyle w:val="Ttulo1"/>
       </w:pPr>
-      <w:bookmarkStart w:id="17" w:name="_Toc43491048"/>
+      <w:bookmarkStart w:id="16" w:name="_Toc43491048"/>
       <w:r>
         <w:lastRenderedPageBreak/>
         <w:t>DIAGRAMAS DE LA BASE DE DATOS</w:t>
       </w:r>
+      <w:bookmarkEnd w:id="16"/>
+    </w:p>
+    <w:p>
+      <w:pPr>
+        <w:pStyle w:val="Ttulo2"/>
+      </w:pPr>
+      <w:bookmarkStart w:id="17" w:name="_Toc43491049"/>
+      <w:r>
+        <w:t>Diagrama Entidad-Relación:</w:t>
+      </w:r>
       <w:bookmarkEnd w:id="17"/>
-    </w:p>
-    <w:p>
-      <w:pPr>
-        <w:pStyle w:val="Ttulo2"/>
-      </w:pPr>
-      <w:bookmarkStart w:id="18" w:name="_Toc43491049"/>
-      <w:r>
-        <w:t>Diagrama Entidad-Relación:</w:t>
-      </w:r>
-      <w:bookmarkEnd w:id="18"/>
     </w:p>
     <w:p>
       <w:pPr>
@@ -7869,13 +7918,7 @@
         <w:rPr>
           <w:noProof/>
         </w:rPr>
-        <w:instrText xml:space="preserve"> SEQ </w:instrText>
-      </w:r>
-      <w:r>
-        <w:rPr>
-          <w:noProof/>
-        </w:rPr>
-        <w:instrText xml:space="preserve">Ilustración \* ARABIC </w:instrText>
+        <w:instrText xml:space="preserve"> SEQ Ilustración \* ARABIC </w:instrText>
       </w:r>
       <w:r>
         <w:rPr>
@@ -7903,12 +7946,12 @@
       <w:pPr>
         <w:pStyle w:val="Ttulo2"/>
       </w:pPr>
-      <w:bookmarkStart w:id="19" w:name="_Toc43491050"/>
+      <w:bookmarkStart w:id="18" w:name="_Toc43491050"/>
       <w:r>
         <w:lastRenderedPageBreak/>
         <w:t>Diagrama Relacional:</w:t>
       </w:r>
-      <w:bookmarkEnd w:id="19"/>
+      <w:bookmarkEnd w:id="18"/>
     </w:p>
     <w:p>
       <w:pPr>
@@ -8009,12 +8052,12 @@
       <w:pPr>
         <w:pStyle w:val="Ttulo2"/>
       </w:pPr>
-      <w:bookmarkStart w:id="20" w:name="_Toc43491051"/>
+      <w:bookmarkStart w:id="19" w:name="_Toc43491051"/>
       <w:r>
         <w:lastRenderedPageBreak/>
         <w:t>Diagrama de clases:</w:t>
       </w:r>
-      <w:bookmarkEnd w:id="20"/>
+      <w:bookmarkEnd w:id="19"/>
     </w:p>
     <w:p>
       <w:pPr>
@@ -8129,7 +8172,7 @@
           <w:szCs w:val="32"/>
         </w:rPr>
       </w:pPr>
-      <w:bookmarkStart w:id="21" w:name="_Toc43491052"/>
+      <w:bookmarkStart w:id="20" w:name="_Toc43491052"/>
       <w:r>
         <w:br w:type="page"/>
       </w:r>
@@ -8145,7 +8188,7 @@
       <w:r>
         <w:t xml:space="preserve"> Y GUIs DE LA APLICACIÓN DEL LADO CLIENTE</w:t>
       </w:r>
-      <w:bookmarkEnd w:id="21"/>
+      <w:bookmarkEnd w:id="20"/>
     </w:p>
     <w:p>
       <w:pPr>
@@ -8272,10 +8315,7 @@
         <w:jc w:val="center"/>
       </w:pPr>
       <w:r>
-        <w:t xml:space="preserve">Ilustración </w:t>
-      </w:r>
-      <w:r>
-        <w:t>11 Conócenos.</w:t>
+        <w:t>Ilustración 11 Conócenos.</w:t>
       </w:r>
     </w:p>
     <w:p/>
@@ -8430,12 +8470,12 @@
       <w:pPr>
         <w:pStyle w:val="Ttulo1"/>
       </w:pPr>
-      <w:bookmarkStart w:id="22" w:name="_Toc43491053"/>
+      <w:bookmarkStart w:id="21" w:name="_Toc43491053"/>
       <w:r>
         <w:lastRenderedPageBreak/>
         <w:t>ANÁLISIS CUALITATIVO DE RIESGOS</w:t>
       </w:r>
-      <w:bookmarkEnd w:id="22"/>
+      <w:bookmarkEnd w:id="21"/>
       <w:r>
         <w:t xml:space="preserve"> </w:t>
       </w:r>
@@ -8501,12 +8541,12 @@
       <w:pPr>
         <w:pStyle w:val="Ttulo1"/>
       </w:pPr>
-      <w:bookmarkStart w:id="23" w:name="_Toc43491054"/>
+      <w:bookmarkStart w:id="22" w:name="_Toc43491054"/>
       <w:r>
         <w:lastRenderedPageBreak/>
         <w:t>ANÁLISIS CUANTITATIVO DE RIESGOS</w:t>
       </w:r>
-      <w:bookmarkEnd w:id="23"/>
+      <w:bookmarkEnd w:id="22"/>
     </w:p>
     <w:p>
       <w:pPr>
@@ -8565,7 +8605,7 @@
       <w:pPr>
         <w:pStyle w:val="Ttulo1"/>
       </w:pPr>
-      <w:bookmarkStart w:id="24" w:name="_Toc43491055"/>
+      <w:bookmarkStart w:id="23" w:name="_Toc43491055"/>
       <w:r>
         <w:t xml:space="preserve">RIESGOS DEL PROYECTO </w:t>
       </w:r>
@@ -8575,7 +8615,7 @@
       <w:r>
         <w:t>.</w:t>
       </w:r>
-      <w:bookmarkEnd w:id="24"/>
+      <w:bookmarkEnd w:id="23"/>
     </w:p>
     <w:p>
       <w:r>
@@ -8626,21 +8666,21 @@
       <w:pPr>
         <w:pStyle w:val="Ttulo1"/>
       </w:pPr>
-      <w:bookmarkStart w:id="25" w:name="_Toc43491056"/>
+      <w:bookmarkStart w:id="24" w:name="_Toc43491056"/>
       <w:r>
         <w:t>MONITOREO Y CONTROL DE RIESGOS</w:t>
       </w:r>
+      <w:bookmarkEnd w:id="24"/>
+    </w:p>
+    <w:p>
+      <w:pPr>
+        <w:pStyle w:val="Ttulo2"/>
+      </w:pPr>
+      <w:bookmarkStart w:id="25" w:name="_Toc43491057"/>
+      <w:r>
+        <w:t>Selección de estrategias</w:t>
+      </w:r>
       <w:bookmarkEnd w:id="25"/>
-    </w:p>
-    <w:p>
-      <w:pPr>
-        <w:pStyle w:val="Ttulo2"/>
-      </w:pPr>
-      <w:bookmarkStart w:id="26" w:name="_Toc43491057"/>
-      <w:r>
-        <w:t>Selección de estrategias</w:t>
-      </w:r>
-      <w:bookmarkEnd w:id="26"/>
       <w:r>
         <w:t xml:space="preserve"> </w:t>
       </w:r>
@@ -8888,52 +8928,52 @@
       <w:pPr>
         <w:pStyle w:val="Ttulo2"/>
       </w:pPr>
-      <w:bookmarkStart w:id="27" w:name="_Toc43491059"/>
+      <w:bookmarkStart w:id="26" w:name="_Toc43491059"/>
       <w:r>
         <w:lastRenderedPageBreak/>
         <w:t>Medidas correctivas.</w:t>
       </w:r>
+      <w:bookmarkEnd w:id="26"/>
+    </w:p>
+    <w:p>
+      <w:r>
+        <w:t>Se ejecuta para poder alinear el rendimiento futuro previsto del trabajo del proyecto con el plan de gestión del proyecto.</w:t>
+      </w:r>
+    </w:p>
+    <w:p>
+      <w:r>
+        <w:t>Para la aplicación de estas medidas correctivas son tomadas después de las medidas preventivas debido a que las medidas preventivas ya no pudieron solucionar el problema o mitigarlo se recurre a las correctivas.</w:t>
+      </w:r>
+    </w:p>
+    <w:p>
+      <w:r>
+        <w:t xml:space="preserve">Por ejemplo: Tomando en cuenta el riesgo de que mi laptop se queme por alguna </w:t>
+      </w:r>
+      <w:r>
+        <w:t>tormenta</w:t>
+      </w:r>
+      <w:r>
+        <w:t xml:space="preserve"> eléctrica </w:t>
+      </w:r>
+      <w:r>
+        <w:t xml:space="preserve">se puede tomar la medida preventiva de poner un regulador de voltaje entre la conexión y la laptop, pero si la descarga llega a ser demasiado fuerte y quema el regulador se tendría que recurrir a una medida correctiva de ya sea poner una tierra física lo cual implica la restructuración del cableado si es </w:t>
+      </w:r>
+      <w:r>
+        <w:t>que la</w:t>
+      </w:r>
+      <w:r>
+        <w:t xml:space="preserve"> instalación no cuenta con el cableado necesario.</w:t>
+      </w:r>
+    </w:p>
+    <w:p>
+      <w:pPr>
+        <w:pStyle w:val="Ttulo2"/>
+      </w:pPr>
+      <w:bookmarkStart w:id="27" w:name="_Toc43491060"/>
+      <w:r>
+        <w:t>Monitoreo de los riesgos</w:t>
+      </w:r>
       <w:bookmarkEnd w:id="27"/>
-    </w:p>
-    <w:p>
-      <w:r>
-        <w:t>Se ejecuta para poder alinear el rendimiento futuro previsto del trabajo del proyecto con el plan de gestión del proyecto.</w:t>
-      </w:r>
-    </w:p>
-    <w:p>
-      <w:r>
-        <w:t>Para la aplicación de estas medidas correctivas son tomadas después de las medidas preventivas debido a que las medidas preventivas ya no pudieron solucionar el problema o mitigarlo se recurre a las correctivas.</w:t>
-      </w:r>
-    </w:p>
-    <w:p>
-      <w:r>
-        <w:t xml:space="preserve">Por ejemplo: Tomando en cuenta el riesgo de que mi laptop se queme por alguna </w:t>
-      </w:r>
-      <w:r>
-        <w:t>tormenta</w:t>
-      </w:r>
-      <w:r>
-        <w:t xml:space="preserve"> eléctrica </w:t>
-      </w:r>
-      <w:r>
-        <w:t xml:space="preserve">se puede tomar la medida preventiva de poner un regulador de voltaje entre la conexión y la laptop, pero si la descarga llega a ser demasiado fuerte y quema el regulador se tendría que recurrir a una medida correctiva de ya sea poner una tierra física lo cual implica la restructuración del cableado si es </w:t>
-      </w:r>
-      <w:r>
-        <w:t>que la</w:t>
-      </w:r>
-      <w:r>
-        <w:t xml:space="preserve"> instalación no cuenta con el cableado necesario.</w:t>
-      </w:r>
-    </w:p>
-    <w:p>
-      <w:pPr>
-        <w:pStyle w:val="Ttulo2"/>
-      </w:pPr>
-      <w:bookmarkStart w:id="28" w:name="_Toc43491060"/>
-      <w:r>
-        <w:t>Monitoreo de los riesgos</w:t>
-      </w:r>
-      <w:bookmarkEnd w:id="28"/>
     </w:p>
     <w:p>
       <w:r>
@@ -8971,11 +9011,11 @@
       <w:pPr>
         <w:pStyle w:val="Ttulo2"/>
       </w:pPr>
-      <w:bookmarkStart w:id="29" w:name="_Toc43491061"/>
+      <w:bookmarkStart w:id="28" w:name="_Toc43491061"/>
       <w:r>
         <w:t>Programar reuniones de equipo</w:t>
       </w:r>
-      <w:bookmarkEnd w:id="29"/>
+      <w:bookmarkEnd w:id="28"/>
     </w:p>
     <w:p>
       <w:r>
@@ -9034,11 +9074,11 @@
       <w:pPr>
         <w:pStyle w:val="Ttulo2"/>
       </w:pPr>
-      <w:bookmarkStart w:id="30" w:name="_Toc43491062"/>
+      <w:bookmarkStart w:id="29" w:name="_Toc43491062"/>
       <w:r>
         <w:t>Calendarización</w:t>
       </w:r>
-      <w:bookmarkEnd w:id="30"/>
+      <w:bookmarkEnd w:id="29"/>
       <w:r>
         <w:t xml:space="preserve"> </w:t>
       </w:r>
@@ -9161,12 +9201,12 @@
       <w:pPr>
         <w:pStyle w:val="Ttulo1"/>
       </w:pPr>
-      <w:bookmarkStart w:id="31" w:name="_Toc43491063"/>
+      <w:bookmarkStart w:id="30" w:name="_Toc43491063"/>
       <w:r>
         <w:lastRenderedPageBreak/>
         <w:t>REFLEXIÓN</w:t>
       </w:r>
-      <w:bookmarkEnd w:id="31"/>
+      <w:bookmarkEnd w:id="30"/>
     </w:p>
     <w:tbl>
       <w:tblPr>
@@ -9409,7 +9449,43 @@
                 <w:color w:val="00000A"/>
                 <w:sz w:val="22"/>
               </w:rPr>
-              <w:t>1.Alfonso Yafhil Solorzano Tinajero</w:t>
+              <w:t xml:space="preserve">1.Alfonso </w:t>
+            </w:r>
+            <w:proofErr w:type="spellStart"/>
+            <w:r>
+              <w:rPr>
+                <w:rFonts w:ascii="Calibri"/>
+                <w:color w:val="00000A"/>
+                <w:sz w:val="22"/>
+              </w:rPr>
+              <w:t>Yafhil</w:t>
+            </w:r>
+            <w:proofErr w:type="spellEnd"/>
+            <w:r>
+              <w:rPr>
+                <w:rFonts w:ascii="Calibri"/>
+                <w:color w:val="00000A"/>
+                <w:sz w:val="22"/>
+              </w:rPr>
+              <w:t xml:space="preserve"> </w:t>
+            </w:r>
+            <w:proofErr w:type="spellStart"/>
+            <w:r>
+              <w:rPr>
+                <w:rFonts w:ascii="Calibri"/>
+                <w:color w:val="00000A"/>
+                <w:sz w:val="22"/>
+              </w:rPr>
+              <w:t>Solorzano</w:t>
+            </w:r>
+            <w:proofErr w:type="spellEnd"/>
+            <w:r>
+              <w:rPr>
+                <w:rFonts w:ascii="Calibri"/>
+                <w:color w:val="00000A"/>
+                <w:sz w:val="22"/>
+              </w:rPr>
+              <w:t xml:space="preserve"> Tinajero</w:t>
             </w:r>
           </w:p>
         </w:tc>
@@ -9768,6 +9844,9 @@
             <w:pPr>
               <w:spacing w:after="0"/>
             </w:pPr>
+            <w:r>
+              <w:t>90</w:t>
+            </w:r>
           </w:p>
         </w:tc>
         <w:tc>
@@ -9785,6 +9864,9 @@
             <w:pPr>
               <w:spacing w:after="0"/>
             </w:pPr>
+            <w:r>
+              <w:t>90</w:t>
+            </w:r>
           </w:p>
         </w:tc>
         <w:tc>
@@ -9802,6 +9884,9 @@
             <w:pPr>
               <w:spacing w:after="0"/>
             </w:pPr>
+            <w:r>
+              <w:t>80</w:t>
+            </w:r>
           </w:p>
         </w:tc>
         <w:tc>
@@ -9819,6 +9904,9 @@
             <w:pPr>
               <w:spacing w:after="0"/>
             </w:pPr>
+            <w:r>
+              <w:t>90</w:t>
+            </w:r>
           </w:p>
         </w:tc>
         <w:tc>
@@ -9836,6 +9924,9 @@
             <w:pPr>
               <w:spacing w:after="0"/>
             </w:pPr>
+            <w:r>
+              <w:t>90</w:t>
+            </w:r>
           </w:p>
         </w:tc>
         <w:tc>
@@ -10012,7 +10103,25 @@
                 <w:color w:val="00000A"/>
                 <w:sz w:val="22"/>
               </w:rPr>
-              <w:t>5. Aaron Pedro Hern</w:t>
+              <w:t xml:space="preserve">5. </w:t>
+            </w:r>
+            <w:proofErr w:type="spellStart"/>
+            <w:r>
+              <w:rPr>
+                <w:rFonts w:ascii="Calibri"/>
+                <w:color w:val="00000A"/>
+                <w:sz w:val="22"/>
+              </w:rPr>
+              <w:t>Aaron</w:t>
+            </w:r>
+            <w:proofErr w:type="spellEnd"/>
+            <w:r>
+              <w:rPr>
+                <w:rFonts w:ascii="Calibri"/>
+                <w:color w:val="00000A"/>
+                <w:sz w:val="22"/>
+              </w:rPr>
+              <w:t xml:space="preserve"> Pedro Hern</w:t>
             </w:r>
             <w:r>
               <w:rPr>
@@ -10149,12 +10258,27 @@
           <w:b/>
           <w:bCs/>
         </w:rPr>
-        <w:t>Reflexión Yafhil</w:t>
-      </w:r>
-    </w:p>
-    <w:p>
-      <w:r>
-        <w:t xml:space="preserve">La calificación del auto y coevaluación es debido a que en esta ocasión hubo una buena comunicación y una buena integración con el nuevo integrante del equipo, pero creo que aun podemos mejorar en varios aspectos y poder realizar un buen trabajo como equipo. </w:t>
+        <w:t xml:space="preserve">Reflexión </w:t>
+      </w:r>
+      <w:proofErr w:type="spellStart"/>
+      <w:r>
+        <w:rPr>
+          <w:b/>
+          <w:bCs/>
+        </w:rPr>
+        <w:t>Yafhil</w:t>
+      </w:r>
+      <w:proofErr w:type="spellEnd"/>
+    </w:p>
+    <w:p>
+      <w:r>
+        <w:t xml:space="preserve">La calificación del auto y coevaluación es debido a que en esta ocasión hubo una buena comunicación y una buena integración con el nuevo integrante del equipo, pero creo que </w:t>
+      </w:r>
+      <w:r>
+        <w:t>aún</w:t>
+      </w:r>
+      <w:r>
+        <w:t xml:space="preserve"> podemos mejorar en varios aspectos y poder realizar un buen trabajo como equipo. </w:t>
       </w:r>
     </w:p>
     <w:p>
@@ -10174,8 +10298,65 @@
     </w:p>
     <w:p>
       <w:r>
-        <w:t>Mi auto evaluación se debe a los diferentes problemas técnicos en la conectividad a la red, y la coevaluación mejoro a pesar de no tener internet algunos y otros no tener luz pudimos ponernos de acuerdo en todos los apartados de la actividad y mas ahora que tenemos un nuevo integrante.</w:t>
-      </w:r>
+        <w:t xml:space="preserve">Mi auto evaluación se debe a los diferentes problemas técnicos en la conectividad a la red, y la coevaluación mejoro a pesar de no tener internet algunos y otros no tener luz pudimos ponernos de acuerdo en todos los apartados de la actividad y </w:t>
+      </w:r>
+      <w:r>
+        <w:t>más</w:t>
+      </w:r>
+      <w:r>
+        <w:t xml:space="preserve"> ahora que tenemos un nuevo integrante.</w:t>
+      </w:r>
+    </w:p>
+    <w:p>
+      <w:pPr>
+        <w:rPr>
+          <w:b/>
+        </w:rPr>
+      </w:pPr>
+      <w:r>
+        <w:rPr>
+          <w:b/>
+        </w:rPr>
+        <w:t>Reflexión Miguel</w:t>
+      </w:r>
+    </w:p>
+    <w:p>
+      <w:r>
+        <w:t>El motivo de mi calificación es porque mi desempeño aunque fue bueno no fue excelente, me hace falta más adentrarme a las cosas que se piden, ya que tengo complejidades para aprender mediante estos medios.</w:t>
+      </w:r>
+    </w:p>
+    <w:p>
+      <w:r>
+        <w:t>Algunas de las complejidades que se me presentaron fueron que durante días continuos, no tuve acceso al servicio de luz eléctrica y me perdí del rumbo que llevábamos.</w:t>
+      </w:r>
+    </w:p>
+    <w:p>
+      <w:r>
+        <w:t>Mientras que mis compañeros y yo aviamos previsto unas minutas anteriores se presentaron cambios durante la elaboración y entre los cuales yo reducía de trabajo por la situación que se me presento.</w:t>
+      </w:r>
+    </w:p>
+    <w:p>
+      <w:r>
+        <w:lastRenderedPageBreak/>
+        <w:t>Por dicha información considero que mi calificación fue 8</w:t>
+      </w:r>
+      <w:r>
+        <w:t>0</w:t>
+      </w:r>
+      <w:r>
+        <w:t xml:space="preserve"> ya que mi nivel de aprendizaje o de realización solo la califico así.</w:t>
+      </w:r>
+    </w:p>
+    <w:p>
+      <w:pPr>
+        <w:spacing w:line="259" w:lineRule="auto"/>
+        <w:jc w:val="left"/>
+      </w:pPr>
+      <w:r>
+        <w:br w:type="page"/>
+      </w:r>
+      <w:bookmarkStart w:id="31" w:name="_GoBack"/>
+      <w:bookmarkEnd w:id="31"/>
     </w:p>
     <w:bookmarkStart w:id="32" w:name="_Toc43491064" w:displacedByCustomXml="next"/>
     <w:sdt>
@@ -10334,7 +10515,6 @@
                   <w:noProof/>
                   <w:lang w:val="es-ES"/>
                 </w:rPr>
-                <w:lastRenderedPageBreak/>
                 <w:t xml:space="preserve">jfernandez. (3 de Marzo de 2012). </w:t>
               </w:r>
               <w:r>
@@ -11053,8 +11233,33 @@
                 <w:sz w:val="16"/>
                 <w:szCs w:val="16"/>
               </w:rPr>
-              <w:t>Manejar Git Hub</w:t>
-            </w:r>
+              <w:t xml:space="preserve">Manejar </w:t>
+            </w:r>
+            <w:proofErr w:type="spellStart"/>
+            <w:r>
+              <w:rPr>
+                <w:sz w:val="16"/>
+                <w:szCs w:val="16"/>
+              </w:rPr>
+              <w:t>Git</w:t>
+            </w:r>
+            <w:proofErr w:type="spellEnd"/>
+            <w:r>
+              <w:rPr>
+                <w:sz w:val="16"/>
+                <w:szCs w:val="16"/>
+              </w:rPr>
+              <w:t xml:space="preserve"> </w:t>
+            </w:r>
+            <w:proofErr w:type="spellStart"/>
+            <w:r>
+              <w:rPr>
+                <w:sz w:val="16"/>
+                <w:szCs w:val="16"/>
+              </w:rPr>
+              <w:t>Hub</w:t>
+            </w:r>
+            <w:proofErr w:type="spellEnd"/>
           </w:p>
         </w:tc>
         <w:tc>
@@ -15678,21 +15883,12 @@
 </file>
 
 <file path=customXml/item1.xml><?xml version="1.0" encoding="utf-8"?>
-<?mso-contentType ?>
-<FormTemplates xmlns="http://schemas.microsoft.com/sharepoint/v3/contenttype/forms">
-  <Display>DocumentLibraryForm</Display>
-  <Edit>DocumentLibraryForm</Edit>
-  <New>DocumentLibraryForm</New>
-</FormTemplates>
-</file>
-
-<file path=customXml/item2.xml><?xml version="1.0" encoding="utf-8"?>
 <p:properties xmlns:p="http://schemas.microsoft.com/office/2006/metadata/properties" xmlns:xsi="http://www.w3.org/2001/XMLSchema-instance" xmlns:pc="http://schemas.microsoft.com/office/infopath/2007/PartnerControls">
   <documentManagement/>
 </p:properties>
 </file>
 
-<file path=customXml/item3.xml><?xml version="1.0" encoding="utf-8"?>
+<file path=customXml/item2.xml><?xml version="1.0" encoding="utf-8"?>
 <ct:contentTypeSchema xmlns:ct="http://schemas.microsoft.com/office/2006/metadata/contentType" xmlns:ma="http://schemas.microsoft.com/office/2006/metadata/properties/metaAttributes" ct:_="" ma:_="" ma:contentTypeName="Documento" ma:contentTypeID="0x010100961C7B7B64DF054686AADD4B5702431F" ma:contentTypeVersion="5" ma:contentTypeDescription="Crear nuevo documento." ma:contentTypeScope="" ma:versionID="ac1bedfb1bdc725ba82c8db2ffb25b5e">
   <xsd:schema xmlns:xsd="http://www.w3.org/2001/XMLSchema" xmlns:xs="http://www.w3.org/2001/XMLSchema" xmlns:p="http://schemas.microsoft.com/office/2006/metadata/properties" xmlns:ns2="13757544-0856-41d1-952f-3623db03ab8f" targetNamespace="http://schemas.microsoft.com/office/2006/metadata/properties" ma:root="true" ma:fieldsID="302f1cddb85a2350a1f7e0c352c81b34" ns2:_="">
     <xsd:import namespace="13757544-0856-41d1-952f-3623db03ab8f"/>
@@ -15842,6 +16038,15 @@
 </ct:contentTypeSchema>
 </file>
 
+<file path=customXml/item3.xml><?xml version="1.0" encoding="utf-8"?>
+<?mso-contentType ?>
+<FormTemplates xmlns="http://schemas.microsoft.com/sharepoint/v3/contenttype/forms">
+  <Display>DocumentLibraryForm</Display>
+  <Edit>DocumentLibraryForm</Edit>
+  <New>DocumentLibraryForm</New>
+</FormTemplates>
+</file>
+
 <file path=customXml/item4.xml><?xml version="1.0" encoding="utf-8"?>
 <b:Sources xmlns:b="http://schemas.openxmlformats.org/officeDocument/2006/bibliography" xmlns="http://schemas.openxmlformats.org/officeDocument/2006/bibliography" SelectedStyle="\APASixthEditionOfficeOnline.xsl" StyleName="APA" Version="6">
   <b:Source>
@@ -15979,14 +16184,6 @@
 </file>
 
 <file path=customXml/itemProps1.xml><?xml version="1.0" encoding="utf-8"?>
-<ds:datastoreItem xmlns:ds="http://schemas.openxmlformats.org/officeDocument/2006/customXml" ds:itemID="{E416C08D-339C-476A-B666-349EB936CF4C}">
-  <ds:schemaRefs>
-    <ds:schemaRef ds:uri="http://schemas.microsoft.com/sharepoint/v3/contenttype/forms"/>
-  </ds:schemaRefs>
-</ds:datastoreItem>
-</file>
-
-<file path=customXml/itemProps2.xml><?xml version="1.0" encoding="utf-8"?>
 <ds:datastoreItem xmlns:ds="http://schemas.openxmlformats.org/officeDocument/2006/customXml" ds:itemID="{4E79C2B8-0E91-488F-B840-32914CD10ABE}">
   <ds:schemaRefs>
     <ds:schemaRef ds:uri="http://schemas.microsoft.com/office/2006/metadata/properties"/>
@@ -15995,7 +16192,7 @@
 </ds:datastoreItem>
 </file>
 
-<file path=customXml/itemProps3.xml><?xml version="1.0" encoding="utf-8"?>
+<file path=customXml/itemProps2.xml><?xml version="1.0" encoding="utf-8"?>
 <ds:datastoreItem xmlns:ds="http://schemas.openxmlformats.org/officeDocument/2006/customXml" ds:itemID="{98ADFF0E-ABF1-4CCB-9E7F-E6C0663DD88F}">
   <ds:schemaRefs>
     <ds:schemaRef ds:uri="http://schemas.microsoft.com/office/2006/metadata/contentType"/>
@@ -16013,8 +16210,16 @@
 </ds:datastoreItem>
 </file>
 
+<file path=customXml/itemProps3.xml><?xml version="1.0" encoding="utf-8"?>
+<ds:datastoreItem xmlns:ds="http://schemas.openxmlformats.org/officeDocument/2006/customXml" ds:itemID="{E416C08D-339C-476A-B666-349EB936CF4C}">
+  <ds:schemaRefs>
+    <ds:schemaRef ds:uri="http://schemas.microsoft.com/sharepoint/v3/contenttype/forms"/>
+  </ds:schemaRefs>
+</ds:datastoreItem>
+</file>
+
 <file path=customXml/itemProps4.xml><?xml version="1.0" encoding="utf-8"?>
-<ds:datastoreItem xmlns:ds="http://schemas.openxmlformats.org/officeDocument/2006/customXml" ds:itemID="{ABB5BD9B-1921-4810-94DE-9666F54C80FA}">
+<ds:datastoreItem xmlns:ds="http://schemas.openxmlformats.org/officeDocument/2006/customXml" ds:itemID="{5BF0A624-2FCE-4A85-B13B-F06332AB09AD}">
   <ds:schemaRefs>
     <ds:schemaRef ds:uri="http://schemas.openxmlformats.org/officeDocument/2006/bibliography"/>
   </ds:schemaRefs>

</xml_diff>

<commit_message>
Se agrego mi reflexion again
</commit_message>
<xml_diff>
--- a/04_JAMA/Reporte/04_JAMA_Reporte.docx
+++ b/04_JAMA/Reporte/04_JAMA_Reporte.docx
@@ -1,6 +1,6 @@
 
 <file path=word/document.xml><?xml version="1.0" encoding="utf-8"?>
-<w:document xmlns:wpc="http://schemas.microsoft.com/office/word/2010/wordprocessingCanvas" xmlns:cx="http://schemas.microsoft.com/office/drawing/2014/chartex" xmlns:cx1="http://schemas.microsoft.com/office/drawing/2015/9/8/chartex" xmlns:cx2="http://schemas.microsoft.com/office/drawing/2015/10/21/chartex" xmlns:cx3="http://schemas.microsoft.com/office/drawing/2016/5/9/chartex" xmlns:cx4="http://schemas.microsoft.com/office/drawing/2016/5/10/chartex" xmlns:cx5="http://schemas.microsoft.com/office/drawing/2016/5/11/chartex" xmlns:cx6="http://schemas.microsoft.com/office/drawing/2016/5/12/chartex" xmlns:cx7="http://schemas.microsoft.com/office/drawing/2016/5/13/chartex" xmlns:cx8="http://schemas.microsoft.com/office/drawing/2016/5/14/chartex" xmlns:mc="http://schemas.openxmlformats.org/markup-compatibility/2006" xmlns:aink="http://schemas.microsoft.com/office/drawing/2016/ink" xmlns:am3d="http://schemas.microsoft.com/office/drawing/2017/model3d" xmlns:o="urn:schemas-microsoft-com:office:office" xmlns:r="http://schemas.openxmlformats.org/officeDocument/2006/relationships" xmlns:m="http://schemas.openxmlformats.org/officeDocument/2006/math" xmlns:v="urn:schemas-microsoft-com:vml" xmlns:wp14="http://schemas.microsoft.com/office/word/2010/wordprocessingDrawing" xmlns:wp="http://schemas.openxmlformats.org/drawingml/2006/wordprocessingDrawing" xmlns:w10="urn:schemas-microsoft-com:office:word" xmlns:w="http://schemas.openxmlformats.org/wordprocessingml/2006/main" xmlns:w14="http://schemas.microsoft.com/office/word/2010/wordml" xmlns:w15="http://schemas.microsoft.com/office/word/2012/wordml" xmlns:w16cex="http://schemas.microsoft.com/office/word/2018/wordml/cex" xmlns:w16cid="http://schemas.microsoft.com/office/word/2016/wordml/cid" xmlns:w16="http://schemas.microsoft.com/office/word/2018/wordml" xmlns:w16se="http://schemas.microsoft.com/office/word/2015/wordml/symex" xmlns:wpg="http://schemas.microsoft.com/office/word/2010/wordprocessingGroup" xmlns:wpi="http://schemas.microsoft.com/office/word/2010/wordprocessingInk" xmlns:wne="http://schemas.microsoft.com/office/word/2006/wordml" xmlns:wps="http://schemas.microsoft.com/office/word/2010/wordprocessingShape" mc:Ignorable="w14 w15 w16se w16cid w16 w16cex wp14">
+<w:document xmlns:wpc="http://schemas.microsoft.com/office/word/2010/wordprocessingCanvas" xmlns:mc="http://schemas.openxmlformats.org/markup-compatibility/2006" xmlns:o="urn:schemas-microsoft-com:office:office" xmlns:r="http://schemas.openxmlformats.org/officeDocument/2006/relationships" xmlns:m="http://schemas.openxmlformats.org/officeDocument/2006/math" xmlns:v="urn:schemas-microsoft-com:vml" xmlns:wp14="http://schemas.microsoft.com/office/word/2010/wordprocessingDrawing" xmlns:wp="http://schemas.openxmlformats.org/drawingml/2006/wordprocessingDrawing" xmlns:w10="urn:schemas-microsoft-com:office:word" xmlns:w="http://schemas.openxmlformats.org/wordprocessingml/2006/main" xmlns:w14="http://schemas.microsoft.com/office/word/2010/wordml" xmlns:w15="http://schemas.microsoft.com/office/word/2012/wordml" xmlns:wpg="http://schemas.microsoft.com/office/word/2010/wordprocessingGroup" xmlns:wpi="http://schemas.microsoft.com/office/word/2010/wordprocessingInk" xmlns:wne="http://schemas.microsoft.com/office/word/2006/wordml" xmlns:wps="http://schemas.microsoft.com/office/word/2010/wordprocessingShape" mc:Ignorable="w14 w15 wp14">
   <w:body>
     <w:p>
       <w:pPr>
@@ -826,7 +826,39 @@
                 <w:rFonts w:eastAsia="Times New Roman" w:cs="Times New Roman"/>
                 <w:lang w:val="es-ES_tradnl" w:eastAsia="es-MX"/>
               </w:rPr>
-              <w:t>Alfonso Yafhil Solorzano Tinajero</w:t>
+              <w:t xml:space="preserve">Alfonso </w:t>
+            </w:r>
+            <w:proofErr w:type="spellStart"/>
+            <w:r>
+              <w:rPr>
+                <w:rFonts w:eastAsia="Times New Roman" w:cs="Times New Roman"/>
+                <w:lang w:val="es-ES_tradnl" w:eastAsia="es-MX"/>
+              </w:rPr>
+              <w:t>Yafhil</w:t>
+            </w:r>
+            <w:proofErr w:type="spellEnd"/>
+            <w:r>
+              <w:rPr>
+                <w:rFonts w:eastAsia="Times New Roman" w:cs="Times New Roman"/>
+                <w:lang w:val="es-ES_tradnl" w:eastAsia="es-MX"/>
+              </w:rPr>
+              <w:t xml:space="preserve"> </w:t>
+            </w:r>
+            <w:proofErr w:type="spellStart"/>
+            <w:r>
+              <w:rPr>
+                <w:rFonts w:eastAsia="Times New Roman" w:cs="Times New Roman"/>
+                <w:lang w:val="es-ES_tradnl" w:eastAsia="es-MX"/>
+              </w:rPr>
+              <w:t>Solorzano</w:t>
+            </w:r>
+            <w:proofErr w:type="spellEnd"/>
+            <w:r>
+              <w:rPr>
+                <w:rFonts w:eastAsia="Times New Roman" w:cs="Times New Roman"/>
+                <w:lang w:val="es-ES_tradnl" w:eastAsia="es-MX"/>
+              </w:rPr>
+              <w:t xml:space="preserve"> Tinajero</w:t>
             </w:r>
           </w:p>
         </w:tc>
@@ -936,12 +968,21 @@
                 <w:lang w:val="es-ES_tradnl" w:eastAsia="es-MX"/>
               </w:rPr>
             </w:pPr>
+            <w:proofErr w:type="spellStart"/>
             <w:r>
               <w:rPr>
                 <w:rFonts w:eastAsia="Times New Roman" w:cs="Times New Roman"/>
                 <w:lang w:val="es-ES_tradnl" w:eastAsia="es-MX"/>
               </w:rPr>
-              <w:t>Aaron Pedro Hernández Jacobo</w:t>
+              <w:t>Aaron</w:t>
+            </w:r>
+            <w:proofErr w:type="spellEnd"/>
+            <w:r>
+              <w:rPr>
+                <w:rFonts w:eastAsia="Times New Roman" w:cs="Times New Roman"/>
+                <w:lang w:val="es-ES_tradnl" w:eastAsia="es-MX"/>
+              </w:rPr>
+              <w:t xml:space="preserve"> Pedro Hernández Jacobo</w:t>
             </w:r>
           </w:p>
         </w:tc>
@@ -1196,7 +1237,7 @@
       <w:sdtContent>
         <w:p>
           <w:pPr>
-            <w:pStyle w:val="TtuloTDC"/>
+            <w:pStyle w:val="TtulodeTDC"/>
           </w:pPr>
           <w:r>
             <w:rPr>
@@ -3463,7 +3504,15 @@
     </w:p>
     <w:p>
       <w:r>
-        <w:t>Para muchos la documentación de un proyecto no parece ser una parte importante del desarrollo de proyectos, en el área de las TIC´s hemos visto que gracias a nuestra buena o mala documentación pude repercutir a tal grado de que el proyecto sea desechado y exista la perdida de dinero.</w:t>
+        <w:t xml:space="preserve">Para muchos la documentación de un proyecto no parece ser una parte importante del desarrollo de proyectos, en el área de las </w:t>
+      </w:r>
+      <w:proofErr w:type="spellStart"/>
+      <w:r>
+        <w:t>TIC´s</w:t>
+      </w:r>
+      <w:proofErr w:type="spellEnd"/>
+      <w:r>
+        <w:t xml:space="preserve"> hemos visto que gracias a nuestra buena o mala documentación pude repercutir a tal grado de que el proyecto sea desechado y exista la perdida de dinero.</w:t>
       </w:r>
     </w:p>
     <w:p>
@@ -3817,7 +3866,25 @@
                 <w:color w:val="000000"/>
                 <w:sz w:val="22"/>
               </w:rPr>
-              <w:t>El sistema controlará el acceso mediante un Log In y solo permitirá usuarios autorizados, los cuales para acceder usaran nombre de usuario (nickname) y contraseña.</w:t>
+              <w:t>El sistema controlará el acceso mediante un Log In y solo permitirá usuarios autorizados, los cuales para acceder usaran nombre de usuario (</w:t>
+            </w:r>
+            <w:proofErr w:type="spellStart"/>
+            <w:r>
+              <w:rPr>
+                <w:rFonts w:ascii="Calibri" w:eastAsia="Times New Roman" w:hAnsi="Calibri" w:cs="Calibri"/>
+                <w:color w:val="000000"/>
+                <w:sz w:val="22"/>
+              </w:rPr>
+              <w:t>nickname</w:t>
+            </w:r>
+            <w:proofErr w:type="spellEnd"/>
+            <w:r>
+              <w:rPr>
+                <w:rFonts w:ascii="Calibri" w:eastAsia="Times New Roman" w:hAnsi="Calibri" w:cs="Calibri"/>
+                <w:color w:val="000000"/>
+                <w:sz w:val="22"/>
+              </w:rPr>
+              <w:t>) y contraseña.</w:t>
             </w:r>
           </w:p>
         </w:tc>
@@ -4334,7 +4401,87 @@
                 <w:color w:val="000000"/>
                 <w:sz w:val="22"/>
               </w:rPr>
-              <w:t>El sistema permitirá a todos los usuarios-administradores ver el front end sin cerrar sesión, redirigiendo a este desde el back en al front end o viceversa.</w:t>
+              <w:t xml:space="preserve">El sistema permitirá a todos los usuarios-administradores ver el </w:t>
+            </w:r>
+            <w:proofErr w:type="spellStart"/>
+            <w:r>
+              <w:rPr>
+                <w:rFonts w:ascii="Calibri" w:eastAsia="Times New Roman" w:hAnsi="Calibri" w:cs="Calibri"/>
+                <w:bCs/>
+                <w:color w:val="000000"/>
+                <w:sz w:val="22"/>
+              </w:rPr>
+              <w:t>front</w:t>
+            </w:r>
+            <w:proofErr w:type="spellEnd"/>
+            <w:r>
+              <w:rPr>
+                <w:rFonts w:ascii="Calibri" w:eastAsia="Times New Roman" w:hAnsi="Calibri" w:cs="Calibri"/>
+                <w:bCs/>
+                <w:color w:val="000000"/>
+                <w:sz w:val="22"/>
+              </w:rPr>
+              <w:t xml:space="preserve"> </w:t>
+            </w:r>
+            <w:proofErr w:type="spellStart"/>
+            <w:r>
+              <w:rPr>
+                <w:rFonts w:ascii="Calibri" w:eastAsia="Times New Roman" w:hAnsi="Calibri" w:cs="Calibri"/>
+                <w:bCs/>
+                <w:color w:val="000000"/>
+                <w:sz w:val="22"/>
+              </w:rPr>
+              <w:t>end</w:t>
+            </w:r>
+            <w:proofErr w:type="spellEnd"/>
+            <w:r>
+              <w:rPr>
+                <w:rFonts w:ascii="Calibri" w:eastAsia="Times New Roman" w:hAnsi="Calibri" w:cs="Calibri"/>
+                <w:bCs/>
+                <w:color w:val="000000"/>
+                <w:sz w:val="22"/>
+              </w:rPr>
+              <w:t xml:space="preserve"> sin cerrar sesión, redirigiendo a este desde el back en al </w:t>
+            </w:r>
+            <w:proofErr w:type="spellStart"/>
+            <w:r>
+              <w:rPr>
+                <w:rFonts w:ascii="Calibri" w:eastAsia="Times New Roman" w:hAnsi="Calibri" w:cs="Calibri"/>
+                <w:bCs/>
+                <w:color w:val="000000"/>
+                <w:sz w:val="22"/>
+              </w:rPr>
+              <w:t>front</w:t>
+            </w:r>
+            <w:proofErr w:type="spellEnd"/>
+            <w:r>
+              <w:rPr>
+                <w:rFonts w:ascii="Calibri" w:eastAsia="Times New Roman" w:hAnsi="Calibri" w:cs="Calibri"/>
+                <w:bCs/>
+                <w:color w:val="000000"/>
+                <w:sz w:val="22"/>
+              </w:rPr>
+              <w:t xml:space="preserve"> </w:t>
+            </w:r>
+            <w:proofErr w:type="spellStart"/>
+            <w:r>
+              <w:rPr>
+                <w:rFonts w:ascii="Calibri" w:eastAsia="Times New Roman" w:hAnsi="Calibri" w:cs="Calibri"/>
+                <w:bCs/>
+                <w:color w:val="000000"/>
+                <w:sz w:val="22"/>
+              </w:rPr>
+              <w:t>end</w:t>
+            </w:r>
+            <w:proofErr w:type="spellEnd"/>
+            <w:r>
+              <w:rPr>
+                <w:rFonts w:ascii="Calibri" w:eastAsia="Times New Roman" w:hAnsi="Calibri" w:cs="Calibri"/>
+                <w:bCs/>
+                <w:color w:val="000000"/>
+                <w:sz w:val="22"/>
+              </w:rPr>
+              <w:t xml:space="preserve"> o viceversa.</w:t>
             </w:r>
           </w:p>
         </w:tc>
@@ -4762,7 +4909,27 @@
                 <w:color w:val="000000"/>
                 <w:sz w:val="22"/>
               </w:rPr>
-              <w:t>El sistema permitirá el muestreo de información/registros que se encuentren en la base de datos en las vistas Front end, como la visualización de cursos disponibles, becas o becados.</w:t>
+              <w:t xml:space="preserve">El sistema permitirá el muestreo de información/registros que se encuentren en la base de datos en las vistas Front </w:t>
+            </w:r>
+            <w:proofErr w:type="spellStart"/>
+            <w:r>
+              <w:rPr>
+                <w:rFonts w:ascii="Calibri" w:eastAsia="Times New Roman" w:hAnsi="Calibri" w:cs="Calibri"/>
+                <w:bCs/>
+                <w:color w:val="000000"/>
+                <w:sz w:val="22"/>
+              </w:rPr>
+              <w:t>end</w:t>
+            </w:r>
+            <w:proofErr w:type="spellEnd"/>
+            <w:r>
+              <w:rPr>
+                <w:rFonts w:ascii="Calibri" w:eastAsia="Times New Roman" w:hAnsi="Calibri" w:cs="Calibri"/>
+                <w:bCs/>
+                <w:color w:val="000000"/>
+                <w:sz w:val="22"/>
+              </w:rPr>
+              <w:t>, como la visualización de cursos disponibles, becas o becados.</w:t>
             </w:r>
           </w:p>
         </w:tc>
@@ -5104,7 +5271,25 @@
                 <w:color w:val="000000"/>
                 <w:sz w:val="22"/>
               </w:rPr>
-              <w:t>Los permisos de acceso al sistema podrán ser cambiados solamente por el super administrador</w:t>
+              <w:t xml:space="preserve">Los permisos de acceso al sistema podrán ser cambiados solamente por el </w:t>
+            </w:r>
+            <w:proofErr w:type="spellStart"/>
+            <w:r>
+              <w:rPr>
+                <w:rFonts w:ascii="Calibri" w:eastAsia="Times New Roman" w:hAnsi="Calibri" w:cs="Calibri"/>
+                <w:color w:val="000000"/>
+                <w:sz w:val="22"/>
+              </w:rPr>
+              <w:t>super</w:t>
+            </w:r>
+            <w:proofErr w:type="spellEnd"/>
+            <w:r>
+              <w:rPr>
+                <w:rFonts w:ascii="Calibri" w:eastAsia="Times New Roman" w:hAnsi="Calibri" w:cs="Calibri"/>
+                <w:color w:val="000000"/>
+                <w:sz w:val="22"/>
+              </w:rPr>
+              <w:t xml:space="preserve"> administrador</w:t>
             </w:r>
           </w:p>
         </w:tc>
@@ -5414,7 +5599,49 @@
                 <w:color w:val="000000"/>
                 <w:sz w:val="22"/>
               </w:rPr>
-              <w:t>El sistema guardara los datos en el SGBD después de el termino de cada registro para evitar su perdida.</w:t>
+              <w:t xml:space="preserve">El sistema guardara los datos en el SGBD después </w:t>
+            </w:r>
+            <w:proofErr w:type="spellStart"/>
+            <w:r>
+              <w:rPr>
+                <w:rFonts w:ascii="Calibri" w:eastAsia="Times New Roman" w:hAnsi="Calibri" w:cs="Calibri"/>
+                <w:bCs/>
+                <w:color w:val="000000"/>
+                <w:sz w:val="22"/>
+              </w:rPr>
+              <w:t>de el</w:t>
+            </w:r>
+            <w:proofErr w:type="spellEnd"/>
+            <w:r>
+              <w:rPr>
+                <w:rFonts w:ascii="Calibri" w:eastAsia="Times New Roman" w:hAnsi="Calibri" w:cs="Calibri"/>
+                <w:bCs/>
+                <w:color w:val="000000"/>
+                <w:sz w:val="22"/>
+              </w:rPr>
+              <w:t xml:space="preserve"> </w:t>
+            </w:r>
+            <w:proofErr w:type="spellStart"/>
+            <w:proofErr w:type="gramStart"/>
+            <w:r>
+              <w:rPr>
+                <w:rFonts w:ascii="Calibri" w:eastAsia="Times New Roman" w:hAnsi="Calibri" w:cs="Calibri"/>
+                <w:bCs/>
+                <w:color w:val="000000"/>
+                <w:sz w:val="22"/>
+              </w:rPr>
+              <w:t>termino</w:t>
+            </w:r>
+            <w:proofErr w:type="spellEnd"/>
+            <w:proofErr w:type="gramEnd"/>
+            <w:r>
+              <w:rPr>
+                <w:rFonts w:ascii="Calibri" w:eastAsia="Times New Roman" w:hAnsi="Calibri" w:cs="Calibri"/>
+                <w:bCs/>
+                <w:color w:val="000000"/>
+                <w:sz w:val="22"/>
+              </w:rPr>
+              <w:t xml:space="preserve"> de cada registro para evitar su perdida.</w:t>
             </w:r>
           </w:p>
         </w:tc>
@@ -6026,13 +6253,21 @@
         <w:t>segundo</w:t>
       </w:r>
       <w:r>
-        <w:t xml:space="preserve"> parcial que se trabajaría con Code</w:t>
+        <w:t xml:space="preserve"> parcial que se trabajaría con </w:t>
+      </w:r>
+      <w:proofErr w:type="spellStart"/>
+      <w:r>
+        <w:t>Code</w:t>
       </w:r>
       <w:r>
         <w:t>I</w:t>
       </w:r>
       <w:r>
-        <w:t xml:space="preserve">gniter 4 debido a que es el </w:t>
+        <w:t>gniter</w:t>
+      </w:r>
+      <w:proofErr w:type="spellEnd"/>
+      <w:r>
+        <w:t xml:space="preserve"> 4 debido a que es el </w:t>
       </w:r>
       <w:r>
         <w:t>más</w:t>
@@ -6047,7 +6282,15 @@
         <w:t xml:space="preserve">, o estructuración de códigos </w:t>
       </w:r>
       <w:r>
-        <w:t xml:space="preserve">y si es que manejábamos CodeIgniter 3 ahora será </w:t>
+        <w:t xml:space="preserve">y si es que manejábamos </w:t>
+      </w:r>
+      <w:proofErr w:type="spellStart"/>
+      <w:r>
+        <w:t>CodeIgniter</w:t>
+      </w:r>
+      <w:proofErr w:type="spellEnd"/>
+      <w:r>
+        <w:t xml:space="preserve"> 3 ahora será </w:t>
       </w:r>
       <w:r>
         <w:t>más</w:t>
@@ -6059,7 +6302,15 @@
         <w:t>lado,</w:t>
       </w:r>
       <w:r>
-        <w:t xml:space="preserve"> muchos no habíamos usado este framework así que es más fácil aprender ahora esta nueva versión.</w:t>
+        <w:t xml:space="preserve"> muchos no habíamos usado este </w:t>
+      </w:r>
+      <w:proofErr w:type="spellStart"/>
+      <w:r>
+        <w:t>framework</w:t>
+      </w:r>
+      <w:proofErr w:type="spellEnd"/>
+      <w:r>
+        <w:t xml:space="preserve"> así que es más fácil aprender ahora esta nueva versión.</w:t>
       </w:r>
     </w:p>
     <w:p>
@@ -6073,10 +6324,18 @@
         <w:t>está</w:t>
       </w:r>
       <w:r>
-        <w:t xml:space="preserve"> utilizando Co</w:t>
-      </w:r>
-      <w:r>
-        <w:t>deIgniter debido a que aproximada mente desde el 200</w:t>
+        <w:t xml:space="preserve"> utilizando </w:t>
+      </w:r>
+      <w:proofErr w:type="spellStart"/>
+      <w:r>
+        <w:t>Co</w:t>
+      </w:r>
+      <w:r>
+        <w:t>deIgniter</w:t>
+      </w:r>
+      <w:proofErr w:type="spellEnd"/>
+      <w:r>
+        <w:t xml:space="preserve"> debido a que aproximada mente desde el 200</w:t>
       </w:r>
       <w:r>
         <w:t>7</w:t>
@@ -6091,7 +6350,15 @@
         <w:t xml:space="preserve"> fue de los</w:t>
       </w:r>
       <w:r>
-        <w:t xml:space="preserve"> frameworks </w:t>
+        <w:t xml:space="preserve"> </w:t>
+      </w:r>
+      <w:proofErr w:type="spellStart"/>
+      <w:r>
+        <w:t>frameworks</w:t>
+      </w:r>
+      <w:proofErr w:type="spellEnd"/>
+      <w:r>
+        <w:t xml:space="preserve"> </w:t>
       </w:r>
       <w:r>
         <w:t>más</w:t>
@@ -6108,11 +6375,16 @@
       <w:r>
         <w:t xml:space="preserve"> </w:t>
       </w:r>
+      <w:proofErr w:type="spellStart"/>
       <w:r>
         <w:t>L</w:t>
       </w:r>
       <w:r>
-        <w:t xml:space="preserve">aravel le dio </w:t>
+        <w:t>aravel</w:t>
+      </w:r>
+      <w:proofErr w:type="spellEnd"/>
+      <w:r>
+        <w:t xml:space="preserve"> le dio </w:t>
       </w:r>
       <w:r>
         <w:t>más</w:t>
@@ -6124,16 +6396,45 @@
         <w:t xml:space="preserve">aumento de uso desde el 2015; </w:t>
       </w:r>
       <w:r>
-        <w:t xml:space="preserve">no utilizamos Laravel debido a que la instalación se </w:t>
+        <w:t xml:space="preserve">no utilizamos </w:t>
+      </w:r>
+      <w:proofErr w:type="spellStart"/>
+      <w:r>
+        <w:t>Laravel</w:t>
+      </w:r>
+      <w:proofErr w:type="spellEnd"/>
+      <w:r>
+        <w:t xml:space="preserve"> debido a que la instalación se </w:t>
       </w:r>
       <w:r>
         <w:t>h</w:t>
       </w:r>
       <w:r>
-        <w:t>ace mediante Composer, no es tan fácil como CodeIgniter</w:t>
-      </w:r>
-      <w:r>
-        <w:t xml:space="preserve">, Laravel </w:t>
+        <w:t xml:space="preserve">ace mediante </w:t>
+      </w:r>
+      <w:proofErr w:type="spellStart"/>
+      <w:r>
+        <w:t>Composer</w:t>
+      </w:r>
+      <w:proofErr w:type="spellEnd"/>
+      <w:r>
+        <w:t xml:space="preserve">, no es tan fácil como </w:t>
+      </w:r>
+      <w:proofErr w:type="spellStart"/>
+      <w:r>
+        <w:t>CodeIgniter</w:t>
+      </w:r>
+      <w:proofErr w:type="spellEnd"/>
+      <w:r>
+        <w:t xml:space="preserve">, </w:t>
+      </w:r>
+      <w:proofErr w:type="spellStart"/>
+      <w:r>
+        <w:t>Laravel</w:t>
+      </w:r>
+      <w:proofErr w:type="spellEnd"/>
+      <w:r>
+        <w:t xml:space="preserve"> </w:t>
       </w:r>
       <w:r>
         <w:t>está</w:t>
@@ -6154,8 +6455,13 @@
         <w:t>a partir</w:t>
       </w:r>
       <w:r>
-        <w:t xml:space="preserve"> del 5.4 al contrario de CodeIgniter</w:t>
-      </w:r>
+        <w:t xml:space="preserve"> del 5.4 al contrario de </w:t>
+      </w:r>
+      <w:proofErr w:type="spellStart"/>
+      <w:r>
+        <w:t>CodeIgniter</w:t>
+      </w:r>
+      <w:proofErr w:type="spellEnd"/>
       <w:r>
         <w:t xml:space="preserve"> y por </w:t>
       </w:r>
@@ -6169,8 +6475,21 @@
         <w:t>más</w:t>
       </w:r>
       <w:r>
-        <w:t xml:space="preserve"> rápida en CodeIgniter que de Laravel</w:t>
-      </w:r>
+        <w:t xml:space="preserve"> rápida en </w:t>
+      </w:r>
+      <w:proofErr w:type="spellStart"/>
+      <w:r>
+        <w:t>CodeIgniter</w:t>
+      </w:r>
+      <w:proofErr w:type="spellEnd"/>
+      <w:r>
+        <w:t xml:space="preserve"> que de </w:t>
+      </w:r>
+      <w:proofErr w:type="spellStart"/>
+      <w:r>
+        <w:t>Laravel</w:t>
+      </w:r>
+      <w:proofErr w:type="spellEnd"/>
       <w:r>
         <w:t>.</w:t>
       </w:r>
@@ -6187,7 +6506,23 @@
           <w:b/>
           <w:bCs/>
         </w:rPr>
-        <w:t>Las ventajas de utilizar CodeIgniter son;</w:t>
+        <w:t xml:space="preserve">Las ventajas de utilizar </w:t>
+      </w:r>
+      <w:proofErr w:type="spellStart"/>
+      <w:r>
+        <w:rPr>
+          <w:b/>
+          <w:bCs/>
+        </w:rPr>
+        <w:t>CodeIgniter</w:t>
+      </w:r>
+      <w:proofErr w:type="spellEnd"/>
+      <w:r>
+        <w:rPr>
+          <w:b/>
+          <w:bCs/>
+        </w:rPr>
+        <w:t xml:space="preserve"> son;</w:t>
       </w:r>
     </w:p>
     <w:p>
@@ -6199,7 +6534,15 @@
         </w:numPr>
       </w:pPr>
       <w:r>
-        <w:t>Las páginas se procesan muy rápido, el núcleo de CodeIgniter es bastante ligero.</w:t>
+        <w:t xml:space="preserve">Las páginas se procesan muy rápido, el núcleo de </w:t>
+      </w:r>
+      <w:proofErr w:type="spellStart"/>
+      <w:r>
+        <w:t>CodeIgniter</w:t>
+      </w:r>
+      <w:proofErr w:type="spellEnd"/>
+      <w:r>
+        <w:t xml:space="preserve"> es bastante ligero.</w:t>
       </w:r>
     </w:p>
     <w:p>
@@ -6211,7 +6554,15 @@
         </w:numPr>
       </w:pPr>
       <w:r>
-        <w:t>Es sencillo de instalar, basta con subir los archivos al ftp y tocar un archivo de configuración para definir el acceso a la bd.</w:t>
+        <w:t xml:space="preserve">Es sencillo de instalar, basta con subir los archivos al ftp y tocar un archivo de configuración para definir el acceso a la </w:t>
+      </w:r>
+      <w:proofErr w:type="spellStart"/>
+      <w:r>
+        <w:t>bd</w:t>
+      </w:r>
+      <w:proofErr w:type="spellEnd"/>
+      <w:r>
+        <w:t>.</w:t>
       </w:r>
     </w:p>
     <w:p>
@@ -6259,7 +6610,15 @@
         </w:numPr>
       </w:pPr>
       <w:r>
-        <w:t xml:space="preserve">Acceso a librerías públicas y clases. Entre otras, hay librerías para el login, </w:t>
+        <w:t xml:space="preserve">Acceso a librerías públicas y clases. Entre otras, hay librerías para el </w:t>
+      </w:r>
+      <w:proofErr w:type="spellStart"/>
+      <w:r>
+        <w:t>login</w:t>
+      </w:r>
+      <w:proofErr w:type="spellEnd"/>
+      <w:r>
+        <w:t xml:space="preserve">, </w:t>
       </w:r>
       <w:r>
         <w:t>paginado</w:t>
@@ -6294,9 +6653,22 @@
           <w:numId w:val="1"/>
         </w:numPr>
       </w:pPr>
+      <w:proofErr w:type="spellStart"/>
       <w:r>
         <w:lastRenderedPageBreak/>
-        <w:t>CodeIgniter es bastante menos rígido que otros frameworks. Define una manera de trabajar, pero podemos seguirla o no.</w:t>
+        <w:t>CodeIgniter</w:t>
+      </w:r>
+      <w:proofErr w:type="spellEnd"/>
+      <w:r>
+        <w:t xml:space="preserve"> es bastante menos rígido que otros </w:t>
+      </w:r>
+      <w:proofErr w:type="spellStart"/>
+      <w:r>
+        <w:t>frameworks</w:t>
+      </w:r>
+      <w:proofErr w:type="spellEnd"/>
+      <w:r>
+        <w:t>. Define una manera de trabajar, pero podemos seguirla o no.</w:t>
       </w:r>
     </w:p>
     <w:p>
@@ -6308,7 +6680,15 @@
         </w:numPr>
       </w:pPr>
       <w:r>
-        <w:t>Soporta versiones antiguas de PHP+MySQL lo que hace que funcione prácticamente en cualquier servidor.</w:t>
+        <w:t xml:space="preserve">Soporta versiones antiguas de </w:t>
+      </w:r>
+      <w:proofErr w:type="spellStart"/>
+      <w:r>
+        <w:t>PHP+MySQL</w:t>
+      </w:r>
+      <w:proofErr w:type="spellEnd"/>
+      <w:r>
+        <w:t xml:space="preserve"> lo que hace que funcione prácticamente en cualquier servidor.</w:t>
       </w:r>
     </w:p>
     <w:p>
@@ -6326,7 +6706,15 @@
         <w:t>u</w:t>
       </w:r>
       <w:r>
-        <w:t xml:space="preserve"> open source.</w:t>
+        <w:t xml:space="preserve"> open </w:t>
+      </w:r>
+      <w:proofErr w:type="spellStart"/>
+      <w:r>
+        <w:t>source</w:t>
+      </w:r>
+      <w:proofErr w:type="spellEnd"/>
+      <w:r>
+        <w:t>.</w:t>
       </w:r>
     </w:p>
     <w:p>
@@ -6337,8 +6725,13 @@
           <w:numId w:val="1"/>
         </w:numPr>
       </w:pPr>
-      <w:r>
-        <w:t>CodeIgniter usa una versión modificada del Patrón de Base de Datos Active Record. Este patrón permite obtener, insertar y actualizar información en tu base de datos con mínima codificación. Permite consultas más seguras, ya que los valores son escapadas automáticamente por el sistema.</w:t>
+      <w:proofErr w:type="spellStart"/>
+      <w:r>
+        <w:t>CodeIgniter</w:t>
+      </w:r>
+      <w:proofErr w:type="spellEnd"/>
+      <w:r>
+        <w:t xml:space="preserve"> usa una versión modificada del Patrón de Base de Datos Active Record. Este patrón permite obtener, insertar y actualizar información en tu base de datos con mínima codificación. Permite consultas más seguras, ya que los valores son escapadas automáticamente por el sistema.</w:t>
       </w:r>
     </w:p>
     <w:p>
@@ -6361,8 +6754,21 @@
           <w:numId w:val="1"/>
         </w:numPr>
       </w:pPr>
-      <w:r>
-        <w:t>CodeIgniter cuenta con mayor rendimiento que Laravel, en versiones anteriores de PHP a la 7.0</w:t>
+      <w:proofErr w:type="spellStart"/>
+      <w:r>
+        <w:t>CodeIgniter</w:t>
+      </w:r>
+      <w:proofErr w:type="spellEnd"/>
+      <w:r>
+        <w:t xml:space="preserve"> cuenta con mayor rendimiento que </w:t>
+      </w:r>
+      <w:proofErr w:type="spellStart"/>
+      <w:r>
+        <w:t>Laravel</w:t>
+      </w:r>
+      <w:proofErr w:type="spellEnd"/>
+      <w:r>
+        <w:t>, en versiones anteriores de PHP a la 7.0</w:t>
       </w:r>
       <w:r>
         <w:t>.</w:t>
@@ -6415,8 +6821,17 @@
           <w:b/>
           <w:bCs/>
         </w:rPr>
-        <w:t>de utilizar CodeIgniter</w:t>
-      </w:r>
+        <w:t xml:space="preserve">de utilizar </w:t>
+      </w:r>
+      <w:proofErr w:type="spellStart"/>
+      <w:r>
+        <w:rPr>
+          <w:b/>
+          <w:bCs/>
+        </w:rPr>
+        <w:t>CodeIgniter</w:t>
+      </w:r>
+      <w:proofErr w:type="spellEnd"/>
       <w:r>
         <w:rPr>
           <w:b/>
@@ -6580,7 +6995,15 @@
         <w:t>IIS Server</w:t>
       </w:r>
       <w:r>
-        <w:t xml:space="preserve"> y Tomcat Server</w:t>
+        <w:t xml:space="preserve"> y </w:t>
+      </w:r>
+      <w:proofErr w:type="spellStart"/>
+      <w:r>
+        <w:t>Tomcat</w:t>
+      </w:r>
+      <w:proofErr w:type="spellEnd"/>
+      <w:r>
+        <w:t xml:space="preserve"> Server</w:t>
       </w:r>
       <w:r>
         <w:t xml:space="preserve">; apache es </w:t>
@@ -6613,10 +7036,23 @@
     </w:p>
     <w:p>
       <w:r>
-        <w:t xml:space="preserve">Pues al usar el framework </w:t>
-      </w:r>
-      <w:r>
-        <w:t xml:space="preserve">CodeIgniter sabemos que </w:t>
+        <w:t xml:space="preserve">Pues al usar el </w:t>
+      </w:r>
+      <w:proofErr w:type="spellStart"/>
+      <w:r>
+        <w:t>framework</w:t>
+      </w:r>
+      <w:proofErr w:type="spellEnd"/>
+      <w:r>
+        <w:t xml:space="preserve"> </w:t>
+      </w:r>
+      <w:proofErr w:type="spellStart"/>
+      <w:r>
+        <w:t>CodeIgniter</w:t>
+      </w:r>
+      <w:proofErr w:type="spellEnd"/>
+      <w:r>
+        <w:t xml:space="preserve"> sabemos que </w:t>
       </w:r>
       <w:r>
         <w:t>está</w:t>
@@ -6670,7 +7106,15 @@
         <w:t xml:space="preserve">Para </w:t>
       </w:r>
       <w:r>
-        <w:t>las bases de datos se manejara MySQL debido a que es muy rápido a la lectura y escritura</w:t>
+        <w:t xml:space="preserve">las bases de datos se manejara </w:t>
+      </w:r>
+      <w:proofErr w:type="spellStart"/>
+      <w:r>
+        <w:t>MySQL</w:t>
+      </w:r>
+      <w:proofErr w:type="spellEnd"/>
+      <w:r>
+        <w:t xml:space="preserve"> debido a que es muy rápido a la lectura y escritura</w:t>
       </w:r>
       <w:r>
         <w:t xml:space="preserve">; nos archiva datos en tablas separadas, es </w:t>
@@ -6726,6 +7170,7 @@
         <w:pStyle w:val="Ttulo2"/>
       </w:pPr>
       <w:bookmarkStart w:id="12" w:name="_Toc43491044"/>
+      <w:proofErr w:type="spellStart"/>
       <w:r>
         <w:t>Hostin</w:t>
       </w:r>
@@ -6733,6 +7178,7 @@
         <w:t>g</w:t>
       </w:r>
       <w:bookmarkEnd w:id="12"/>
+      <w:proofErr w:type="spellEnd"/>
     </w:p>
     <w:p>
       <w:r>
@@ -6748,7 +7194,15 @@
         <w:t xml:space="preserve"> manejar en internet se tomara la opción de </w:t>
       </w:r>
       <w:r>
-        <w:t>subirlo a un hosting gratuito llamado 000</w:t>
+        <w:t xml:space="preserve">subirlo a un </w:t>
+      </w:r>
+      <w:proofErr w:type="spellStart"/>
+      <w:r>
+        <w:t>hosting</w:t>
+      </w:r>
+      <w:proofErr w:type="spellEnd"/>
+      <w:r>
+        <w:t xml:space="preserve"> gratuito llamado 000</w:t>
       </w:r>
       <w:r>
         <w:t>web</w:t>
@@ -6772,14 +7226,27 @@
         <w:t>compatible</w:t>
       </w:r>
       <w:r>
-        <w:t xml:space="preserve"> con PHP, MtSQL y algo </w:t>
+        <w:t xml:space="preserve"> con PHP, </w:t>
+      </w:r>
+      <w:proofErr w:type="spellStart"/>
+      <w:r>
+        <w:t>MtSQL</w:t>
+      </w:r>
+      <w:proofErr w:type="spellEnd"/>
+      <w:r>
+        <w:t xml:space="preserve"> y algo </w:t>
       </w:r>
       <w:r>
         <w:t>más</w:t>
       </w:r>
       <w:r>
-        <w:t xml:space="preserve"> que hemos manejado es un Cpanel</w:t>
-      </w:r>
+        <w:t xml:space="preserve"> que hemos manejado es un </w:t>
+      </w:r>
+      <w:proofErr w:type="spellStart"/>
+      <w:r>
+        <w:t>Cpanel</w:t>
+      </w:r>
+      <w:proofErr w:type="spellEnd"/>
       <w:r>
         <w:t>.</w:t>
       </w:r>
@@ -6792,7 +7259,15 @@
         <w:t>más</w:t>
       </w:r>
       <w:r>
-        <w:t xml:space="preserve"> reconocidos como web hosting gratuito</w:t>
+        <w:t xml:space="preserve"> reconocidos como web </w:t>
+      </w:r>
+      <w:proofErr w:type="spellStart"/>
+      <w:r>
+        <w:t>hosting</w:t>
+      </w:r>
+      <w:proofErr w:type="spellEnd"/>
+      <w:r>
+        <w:t xml:space="preserve"> gratuito</w:t>
       </w:r>
       <w:r>
         <w:t xml:space="preserve">, en su versión free nos </w:t>
@@ -6821,8 +7296,13 @@
     </w:p>
     <w:p>
       <w:r>
-        <w:t>Se ha comparado con LucusHost</w:t>
-      </w:r>
+        <w:t xml:space="preserve">Se ha comparado con </w:t>
+      </w:r>
+      <w:proofErr w:type="spellStart"/>
+      <w:r>
+        <w:t>LucusHost</w:t>
+      </w:r>
+      <w:proofErr w:type="spellEnd"/>
       <w:r>
         <w:t xml:space="preserve"> nos da menos </w:t>
       </w:r>
@@ -6882,7 +7362,15 @@
     </w:p>
     <w:p>
       <w:r>
-        <w:t xml:space="preserve">Pues justificamos la selección de esta estructura debido a que esta con los nombres necesarios para que la persona pueda acceder a la información que requiere desde cualquier </w:t>
+        <w:t xml:space="preserve">Pues justificamos la selección de esta estructura </w:t>
+      </w:r>
+      <w:proofErr w:type="gramStart"/>
+      <w:r>
+        <w:t>debido</w:t>
+      </w:r>
+      <w:proofErr w:type="gramEnd"/>
+      <w:r>
+        <w:t xml:space="preserve"> a que esta con los nombres necesarios para que la persona pueda acceder a la información que requiere desde cualquier </w:t>
       </w:r>
       <w:r>
         <w:t>página del sitio</w:t>
@@ -7222,6 +7710,7 @@
       <w:r>
         <w:rPr>
           <w:noProof/>
+          <w:lang w:eastAsia="es-MX"/>
         </w:rPr>
         <w:drawing>
           <wp:inline distT="0" distB="0" distL="0" distR="0" wp14:anchorId="04119B12" wp14:editId="63CE7951">
@@ -7281,17 +7770,35 @@
       <w:r>
         <w:t xml:space="preserve">Ilustración </w:t>
       </w:r>
-      <w:fldSimple w:instr=" SEQ Ilustración \* ARABIC ">
-        <w:r>
-          <w:rPr>
-            <w:noProof/>
-          </w:rPr>
-          <w:t>2</w:t>
-        </w:r>
-      </w:fldSimple>
-      <w:r>
-        <w:t xml:space="preserve"> Boceto de Login</w:t>
-      </w:r>
+      <w:r>
+        <w:fldChar w:fldCharType="begin"/>
+      </w:r>
+      <w:r>
+        <w:instrText xml:space="preserve"> SEQ Ilustración \* ARABIC </w:instrText>
+      </w:r>
+      <w:r>
+        <w:fldChar w:fldCharType="separate"/>
+      </w:r>
+      <w:r>
+        <w:rPr>
+          <w:noProof/>
+        </w:rPr>
+        <w:t>2</w:t>
+      </w:r>
+      <w:r>
+        <w:rPr>
+          <w:noProof/>
+        </w:rPr>
+        <w:fldChar w:fldCharType="end"/>
+      </w:r>
+      <w:r>
+        <w:t xml:space="preserve"> Boceto de </w:t>
+      </w:r>
+      <w:proofErr w:type="spellStart"/>
+      <w:r>
+        <w:t>Login</w:t>
+      </w:r>
+      <w:proofErr w:type="spellEnd"/>
     </w:p>
     <w:p>
       <w:pPr>
@@ -7301,6 +7808,7 @@
       <w:r>
         <w:rPr>
           <w:noProof/>
+          <w:lang w:eastAsia="es-MX"/>
         </w:rPr>
         <w:lastRenderedPageBreak/>
         <w:drawing>
@@ -7361,14 +7869,27 @@
       <w:r>
         <w:t xml:space="preserve">Ilustración </w:t>
       </w:r>
-      <w:fldSimple w:instr=" SEQ Ilustración \* ARABIC ">
-        <w:r>
-          <w:rPr>
-            <w:noProof/>
-          </w:rPr>
-          <w:t>3</w:t>
-        </w:r>
-      </w:fldSimple>
+      <w:r>
+        <w:fldChar w:fldCharType="begin"/>
+      </w:r>
+      <w:r>
+        <w:instrText xml:space="preserve"> SEQ Ilustración \* ARABIC </w:instrText>
+      </w:r>
+      <w:r>
+        <w:fldChar w:fldCharType="separate"/>
+      </w:r>
+      <w:r>
+        <w:rPr>
+          <w:noProof/>
+        </w:rPr>
+        <w:t>3</w:t>
+      </w:r>
+      <w:r>
+        <w:rPr>
+          <w:noProof/>
+        </w:rPr>
+        <w:fldChar w:fldCharType="end"/>
+      </w:r>
       <w:r>
         <w:t xml:space="preserve"> Boceto de Inicio</w:t>
       </w:r>
@@ -7381,6 +7902,7 @@
       <w:r>
         <w:rPr>
           <w:noProof/>
+          <w:lang w:eastAsia="es-MX"/>
         </w:rPr>
         <w:drawing>
           <wp:inline distT="0" distB="0" distL="0" distR="0" wp14:anchorId="0E6D133E" wp14:editId="750C4EAD">
@@ -7440,14 +7962,27 @@
       <w:r>
         <w:t xml:space="preserve">Ilustración </w:t>
       </w:r>
-      <w:fldSimple w:instr=" SEQ Ilustración \* ARABIC ">
-        <w:r>
-          <w:rPr>
-            <w:noProof/>
-          </w:rPr>
-          <w:t>4</w:t>
-        </w:r>
-      </w:fldSimple>
+      <w:r>
+        <w:fldChar w:fldCharType="begin"/>
+      </w:r>
+      <w:r>
+        <w:instrText xml:space="preserve"> SEQ Ilustración \* ARABIC </w:instrText>
+      </w:r>
+      <w:r>
+        <w:fldChar w:fldCharType="separate"/>
+      </w:r>
+      <w:r>
+        <w:rPr>
+          <w:noProof/>
+        </w:rPr>
+        <w:t>4</w:t>
+      </w:r>
+      <w:r>
+        <w:rPr>
+          <w:noProof/>
+        </w:rPr>
+        <w:fldChar w:fldCharType="end"/>
+      </w:r>
       <w:r>
         <w:t xml:space="preserve"> Boceto de Cursos</w:t>
       </w:r>
@@ -7460,6 +7995,7 @@
       <w:r>
         <w:rPr>
           <w:noProof/>
+          <w:lang w:eastAsia="es-MX"/>
         </w:rPr>
         <w:drawing>
           <wp:inline distT="0" distB="0" distL="0" distR="0" wp14:anchorId="0987E108" wp14:editId="6D7CE4CD">
@@ -7519,14 +8055,27 @@
       <w:r>
         <w:t xml:space="preserve">Ilustración </w:t>
       </w:r>
-      <w:fldSimple w:instr=" SEQ Ilustración \* ARABIC ">
-        <w:r>
-          <w:rPr>
-            <w:noProof/>
-          </w:rPr>
-          <w:t>5</w:t>
-        </w:r>
-      </w:fldSimple>
+      <w:r>
+        <w:fldChar w:fldCharType="begin"/>
+      </w:r>
+      <w:r>
+        <w:instrText xml:space="preserve"> SEQ Ilustración \* ARABIC </w:instrText>
+      </w:r>
+      <w:r>
+        <w:fldChar w:fldCharType="separate"/>
+      </w:r>
+      <w:r>
+        <w:rPr>
+          <w:noProof/>
+        </w:rPr>
+        <w:t>5</w:t>
+      </w:r>
+      <w:r>
+        <w:rPr>
+          <w:noProof/>
+        </w:rPr>
+        <w:fldChar w:fldCharType="end"/>
+      </w:r>
       <w:r>
         <w:t xml:space="preserve"> Bocetos de conócenos</w:t>
       </w:r>
@@ -7539,6 +8088,7 @@
       <w:r>
         <w:rPr>
           <w:noProof/>
+          <w:lang w:eastAsia="es-MX"/>
         </w:rPr>
         <w:lastRenderedPageBreak/>
         <w:drawing>
@@ -7599,14 +8149,27 @@
       <w:r>
         <w:t xml:space="preserve">Ilustración </w:t>
       </w:r>
-      <w:fldSimple w:instr=" SEQ Ilustración \* ARABIC ">
-        <w:r>
-          <w:rPr>
-            <w:noProof/>
-          </w:rPr>
-          <w:t>6</w:t>
-        </w:r>
-      </w:fldSimple>
+      <w:r>
+        <w:fldChar w:fldCharType="begin"/>
+      </w:r>
+      <w:r>
+        <w:instrText xml:space="preserve"> SEQ Ilustración \* ARABIC </w:instrText>
+      </w:r>
+      <w:r>
+        <w:fldChar w:fldCharType="separate"/>
+      </w:r>
+      <w:r>
+        <w:rPr>
+          <w:noProof/>
+        </w:rPr>
+        <w:t>6</w:t>
+      </w:r>
+      <w:r>
+        <w:rPr>
+          <w:noProof/>
+        </w:rPr>
+        <w:fldChar w:fldCharType="end"/>
+      </w:r>
       <w:r>
         <w:t xml:space="preserve"> Boceto de Apoyos</w:t>
       </w:r>
@@ -7694,14 +8257,30 @@
       <w:r>
         <w:t xml:space="preserve">Ilustración </w:t>
       </w:r>
-      <w:fldSimple w:instr=" SEQ Ilustración \* ARABIC ">
-        <w:r>
-          <w:rPr>
-            <w:noProof/>
-          </w:rPr>
-          <w:t>7</w:t>
-        </w:r>
-      </w:fldSimple>
+      <w:r>
+        <w:fldChar w:fldCharType="begin"/>
+      </w:r>
+      <w:r>
+        <w:instrText xml:space="preserve"> SEQ </w:instrText>
+      </w:r>
+      <w:r>
+        <w:instrText xml:space="preserve">Ilustración \* ARABIC </w:instrText>
+      </w:r>
+      <w:r>
+        <w:fldChar w:fldCharType="separate"/>
+      </w:r>
+      <w:r>
+        <w:rPr>
+          <w:noProof/>
+        </w:rPr>
+        <w:t>7</w:t>
+      </w:r>
+      <w:r>
+        <w:rPr>
+          <w:noProof/>
+        </w:rPr>
+        <w:fldChar w:fldCharType="end"/>
+      </w:r>
       <w:r>
         <w:t xml:space="preserve"> Diagrama E-R</w:t>
       </w:r>
@@ -7778,14 +8357,27 @@
       <w:r>
         <w:t xml:space="preserve">Ilustración </w:t>
       </w:r>
-      <w:fldSimple w:instr=" SEQ Ilustración \* ARABIC ">
-        <w:r>
-          <w:rPr>
-            <w:noProof/>
-          </w:rPr>
-          <w:t>8</w:t>
-        </w:r>
-      </w:fldSimple>
+      <w:r>
+        <w:fldChar w:fldCharType="begin"/>
+      </w:r>
+      <w:r>
+        <w:instrText xml:space="preserve"> SEQ Ilustración \* ARABIC </w:instrText>
+      </w:r>
+      <w:r>
+        <w:fldChar w:fldCharType="separate"/>
+      </w:r>
+      <w:r>
+        <w:rPr>
+          <w:noProof/>
+        </w:rPr>
+        <w:t>8</w:t>
+      </w:r>
+      <w:r>
+        <w:rPr>
+          <w:noProof/>
+        </w:rPr>
+        <w:fldChar w:fldCharType="end"/>
+      </w:r>
       <w:r>
         <w:t xml:space="preserve"> Diagrama Relacional</w:t>
       </w:r>
@@ -7809,6 +8401,7 @@
       <w:r>
         <w:rPr>
           <w:noProof/>
+          <w:lang w:eastAsia="es-MX"/>
         </w:rPr>
         <w:drawing>
           <wp:inline distT="0" distB="0" distL="0" distR="0" wp14:anchorId="04562FA6" wp14:editId="037D429E">
@@ -7868,14 +8461,27 @@
       <w:r>
         <w:t xml:space="preserve">Ilustración </w:t>
       </w:r>
-      <w:fldSimple w:instr=" SEQ Ilustración \* ARABIC ">
-        <w:r>
-          <w:rPr>
-            <w:noProof/>
-          </w:rPr>
-          <w:t>9</w:t>
-        </w:r>
-      </w:fldSimple>
+      <w:r>
+        <w:fldChar w:fldCharType="begin"/>
+      </w:r>
+      <w:r>
+        <w:instrText xml:space="preserve"> SEQ Ilustración \* ARABIC </w:instrText>
+      </w:r>
+      <w:r>
+        <w:fldChar w:fldCharType="separate"/>
+      </w:r>
+      <w:r>
+        <w:rPr>
+          <w:noProof/>
+        </w:rPr>
+        <w:t>9</w:t>
+      </w:r>
+      <w:r>
+        <w:rPr>
+          <w:noProof/>
+        </w:rPr>
+        <w:fldChar w:fldCharType="end"/>
+      </w:r>
       <w:r>
         <w:t xml:space="preserve"> Diagrama de Clases</w:t>
       </w:r>
@@ -7889,7 +8495,15 @@
         <w:t>INTERFACES</w:t>
       </w:r>
       <w:r>
-        <w:t xml:space="preserve"> Y GUIs DE LA APLICACIÓN DEL LADO CLIENTE</w:t>
+        <w:t xml:space="preserve"> Y </w:t>
+      </w:r>
+      <w:proofErr w:type="spellStart"/>
+      <w:r>
+        <w:t>GUIs</w:t>
+      </w:r>
+      <w:proofErr w:type="spellEnd"/>
+      <w:r>
+        <w:t xml:space="preserve"> DE LA APLICACIÓN DEL LADO CLIENTE</w:t>
       </w:r>
       <w:bookmarkEnd w:id="20"/>
     </w:p>
@@ -8291,6 +8905,7 @@
       <w:r>
         <w:rPr>
           <w:noProof/>
+          <w:lang w:eastAsia="es-MX"/>
         </w:rPr>
         <w:drawing>
           <wp:inline distT="0" distB="0" distL="0" distR="0" wp14:anchorId="20784277" wp14:editId="14D3F551">
@@ -8331,6 +8946,7 @@
       <w:r>
         <w:rPr>
           <w:noProof/>
+          <w:lang w:eastAsia="es-MX"/>
         </w:rPr>
         <w:drawing>
           <wp:inline distT="0" distB="0" distL="0" distR="0" wp14:anchorId="6E1ADA83" wp14:editId="6071B9A5">
@@ -8587,6 +9203,7 @@
       <w:r>
         <w:rPr>
           <w:noProof/>
+          <w:lang w:eastAsia="es-MX"/>
         </w:rPr>
         <w:drawing>
           <wp:inline distT="0" distB="0" distL="0" distR="0" wp14:anchorId="36CFC905" wp14:editId="33F2BA73">
@@ -8894,7 +9511,43 @@
                 <w:color w:val="00000A"/>
                 <w:sz w:val="22"/>
               </w:rPr>
-              <w:t>1.Alfonso Yafhil Solorzano Tinajero</w:t>
+              <w:t xml:space="preserve">1.Alfonso </w:t>
+            </w:r>
+            <w:proofErr w:type="spellStart"/>
+            <w:r>
+              <w:rPr>
+                <w:rFonts w:ascii="Calibri"/>
+                <w:color w:val="00000A"/>
+                <w:sz w:val="22"/>
+              </w:rPr>
+              <w:t>Yafhil</w:t>
+            </w:r>
+            <w:proofErr w:type="spellEnd"/>
+            <w:r>
+              <w:rPr>
+                <w:rFonts w:ascii="Calibri"/>
+                <w:color w:val="00000A"/>
+                <w:sz w:val="22"/>
+              </w:rPr>
+              <w:t xml:space="preserve"> </w:t>
+            </w:r>
+            <w:proofErr w:type="spellStart"/>
+            <w:r>
+              <w:rPr>
+                <w:rFonts w:ascii="Calibri"/>
+                <w:color w:val="00000A"/>
+                <w:sz w:val="22"/>
+              </w:rPr>
+              <w:t>Solorzano</w:t>
+            </w:r>
+            <w:proofErr w:type="spellEnd"/>
+            <w:r>
+              <w:rPr>
+                <w:rFonts w:ascii="Calibri"/>
+                <w:color w:val="00000A"/>
+                <w:sz w:val="22"/>
+              </w:rPr>
+              <w:t xml:space="preserve"> Tinajero</w:t>
             </w:r>
           </w:p>
         </w:tc>
@@ -9382,6 +10035,9 @@
             <w:pPr>
               <w:spacing w:after="0"/>
             </w:pPr>
+            <w:r>
+              <w:t>90</w:t>
+            </w:r>
           </w:p>
         </w:tc>
         <w:tc>
@@ -9399,6 +10055,9 @@
             <w:pPr>
               <w:spacing w:after="0"/>
             </w:pPr>
+            <w:r>
+              <w:t>90</w:t>
+            </w:r>
           </w:p>
         </w:tc>
         <w:tc>
@@ -9416,6 +10075,9 @@
             <w:pPr>
               <w:spacing w:after="0"/>
             </w:pPr>
+            <w:r>
+              <w:t>90</w:t>
+            </w:r>
           </w:p>
         </w:tc>
         <w:tc>
@@ -9433,6 +10095,9 @@
             <w:pPr>
               <w:spacing w:after="0"/>
             </w:pPr>
+            <w:r>
+              <w:t>90</w:t>
+            </w:r>
           </w:p>
         </w:tc>
         <w:tc>
@@ -9450,6 +10115,9 @@
             <w:pPr>
               <w:spacing w:after="0"/>
             </w:pPr>
+            <w:r>
+              <w:t>90</w:t>
+            </w:r>
           </w:p>
         </w:tc>
         <w:tc>
@@ -9467,6 +10135,9 @@
             <w:pPr>
               <w:spacing w:after="0"/>
             </w:pPr>
+            <w:r>
+              <w:t>90</w:t>
+            </w:r>
           </w:p>
         </w:tc>
       </w:tr>
@@ -9668,12 +10339,37 @@
           <w:b/>
           <w:bCs/>
         </w:rPr>
-        <w:t>Reflexión Yafhil</w:t>
-      </w:r>
+        <w:t xml:space="preserve">Reflexión </w:t>
+      </w:r>
+      <w:proofErr w:type="spellStart"/>
+      <w:r>
+        <w:rPr>
+          <w:b/>
+          <w:bCs/>
+        </w:rPr>
+        <w:t>Yafhil</w:t>
+      </w:r>
+      <w:proofErr w:type="spellEnd"/>
     </w:p>
     <w:p>
       <w:r>
-        <w:t xml:space="preserve">La calificación del auto y coevaluación es debido a que en esta ocasión hubo una buena comunicación y una buena integración con el nuevo integrante del equipo, pero creo que aun podemos mejorar en varios aspectos y poder realizar un buen trabajo como equipo. </w:t>
+        <w:t xml:space="preserve">La calificación del auto y </w:t>
+      </w:r>
+      <w:proofErr w:type="spellStart"/>
+      <w:r>
+        <w:t>coevaluación</w:t>
+      </w:r>
+      <w:proofErr w:type="spellEnd"/>
+      <w:r>
+        <w:t xml:space="preserve"> es debido a que en esta ocasión hubo una buena comunicación y una buena integración con el nuevo integrante del equipo, pero creo que </w:t>
+      </w:r>
+      <w:proofErr w:type="spellStart"/>
+      <w:r>
+        <w:t>aun</w:t>
+      </w:r>
+      <w:proofErr w:type="spellEnd"/>
+      <w:r>
+        <w:t xml:space="preserve"> podemos mejorar en varios aspectos y poder realizar un buen trabajo como equipo. </w:t>
       </w:r>
     </w:p>
     <w:p>
@@ -9693,7 +10389,23 @@
     </w:p>
     <w:p>
       <w:r>
-        <w:t>Mi auto evaluación se debe a los diferentes problemas técnicos en la conectividad a la red, y la coevaluación mejoro a pesar de no tener internet algunos y otros no tener luz pudimos ponernos de acuerdo en todos los apartados de la actividad y mas ahora que tenemos un nuevo integrante.</w:t>
+        <w:t xml:space="preserve">Mi auto evaluación se debe a los diferentes problemas técnicos en la conectividad a la red, y la </w:t>
+      </w:r>
+      <w:proofErr w:type="spellStart"/>
+      <w:r>
+        <w:t>coevaluación</w:t>
+      </w:r>
+      <w:proofErr w:type="spellEnd"/>
+      <w:r>
+        <w:t xml:space="preserve"> mejoro a pesar de no tener internet algunos y otros no tener luz pudimos ponernos de acuerdo en todos los apartados de la actividad y </w:t>
+      </w:r>
+      <w:proofErr w:type="spellStart"/>
+      <w:r>
+        <w:t>mas</w:t>
+      </w:r>
+      <w:proofErr w:type="spellEnd"/>
+      <w:r>
+        <w:t xml:space="preserve"> ahora que tenemos un nuevo integrante.</w:t>
       </w:r>
     </w:p>
     <w:p>
@@ -9716,7 +10428,39 @@
         <w:t>La calificación que establecí en la tabla de auto evaluación la determino en base a mi desempeño, considero que me hace falta mejorar mis habilidades de redacción y trabajo en equipo. En general nuevo equipo de trabajo al que me integro cuenta con una excelente comunicación y es este aspecto el que me ayudo a mejorar mis tareas asignas.</w:t>
       </w:r>
     </w:p>
-    <w:bookmarkStart w:id="31" w:name="_Toc43491064" w:displacedByCustomXml="next"/>
+    <w:p/>
+    <w:p/>
+    <w:p/>
+    <w:p>
+      <w:pPr>
+        <w:rPr>
+          <w:b/>
+        </w:rPr>
+      </w:pPr>
+      <w:r>
+        <w:rPr>
+          <w:b/>
+        </w:rPr>
+        <w:lastRenderedPageBreak/>
+        <w:t>Reflexión A</w:t>
+      </w:r>
+      <w:bookmarkStart w:id="31" w:name="_GoBack"/>
+      <w:bookmarkEnd w:id="31"/>
+      <w:r>
+        <w:rPr>
+          <w:b/>
+        </w:rPr>
+        <w:t>ntonio</w:t>
+      </w:r>
+    </w:p>
+    <w:p>
+      <w:r>
+        <w:t>Considero que el trabajo que desempeñamos todos como equipo fue bastante bueno, ya que todos aportamos en el desarrollo de la actividad, realizamos reuniones y compartimos avances para que todos estuviésemos al tanto además de resolver las dudas utilizando diferentes medios de comunicación.</w:t>
+      </w:r>
+    </w:p>
+    <w:p/>
+    <w:p/>
+    <w:bookmarkStart w:id="32" w:name="_Toc43491064" w:displacedByCustomXml="next"/>
     <w:sdt>
       <w:sdtPr>
         <w:rPr>
@@ -9748,7 +10492,7 @@
             </w:rPr>
             <w:t>BIBLIOGRAFÍA</w:t>
           </w:r>
-          <w:bookmarkEnd w:id="31"/>
+          <w:bookmarkEnd w:id="32"/>
         </w:p>
         <w:sdt>
           <w:sdtPr>
@@ -9807,7 +10551,6 @@
                   <w:noProof/>
                   <w:lang w:val="es-ES"/>
                 </w:rPr>
-                <w:lastRenderedPageBreak/>
                 <w:t xml:space="preserve">cortes, C. (22 de Mayo de 2014). </w:t>
               </w:r>
               <w:r>
@@ -10592,8 +11335,33 @@
                 <w:sz w:val="16"/>
                 <w:szCs w:val="16"/>
               </w:rPr>
-              <w:t>Manejar Git Hub</w:t>
-            </w:r>
+              <w:t xml:space="preserve">Manejar </w:t>
+            </w:r>
+            <w:proofErr w:type="spellStart"/>
+            <w:r>
+              <w:rPr>
+                <w:sz w:val="16"/>
+                <w:szCs w:val="16"/>
+              </w:rPr>
+              <w:t>Git</w:t>
+            </w:r>
+            <w:proofErr w:type="spellEnd"/>
+            <w:r>
+              <w:rPr>
+                <w:sz w:val="16"/>
+                <w:szCs w:val="16"/>
+              </w:rPr>
+              <w:t xml:space="preserve"> </w:t>
+            </w:r>
+            <w:proofErr w:type="spellStart"/>
+            <w:r>
+              <w:rPr>
+                <w:sz w:val="16"/>
+                <w:szCs w:val="16"/>
+              </w:rPr>
+              <w:t>Hub</w:t>
+            </w:r>
+            <w:proofErr w:type="spellEnd"/>
           </w:p>
         </w:tc>
         <w:tc>
@@ -10739,7 +11507,23 @@
                 <w:sz w:val="16"/>
                 <w:szCs w:val="16"/>
               </w:rPr>
-              <w:t xml:space="preserve">Programador, diseñador, tester </w:t>
+              <w:t xml:space="preserve">Programador, diseñador, </w:t>
+            </w:r>
+            <w:proofErr w:type="spellStart"/>
+            <w:r>
+              <w:rPr>
+                <w:sz w:val="16"/>
+                <w:szCs w:val="16"/>
+              </w:rPr>
+              <w:t>tester</w:t>
+            </w:r>
+            <w:proofErr w:type="spellEnd"/>
+            <w:r>
+              <w:rPr>
+                <w:sz w:val="16"/>
+                <w:szCs w:val="16"/>
+              </w:rPr>
+              <w:t xml:space="preserve"> </w:t>
             </w:r>
           </w:p>
         </w:tc>
@@ -12561,6 +13345,7 @@
                 <w:szCs w:val="16"/>
               </w:rPr>
             </w:pPr>
+            <w:proofErr w:type="spellStart"/>
             <w:r>
               <w:rPr>
                 <w:sz w:val="16"/>
@@ -12568,6 +13353,7 @@
               </w:rPr>
               <w:t>Tester</w:t>
             </w:r>
+            <w:proofErr w:type="spellEnd"/>
             <w:r>
               <w:rPr>
                 <w:sz w:val="16"/>
@@ -12807,6 +13593,7 @@
                 <w:szCs w:val="16"/>
               </w:rPr>
             </w:pPr>
+            <w:proofErr w:type="spellStart"/>
             <w:r>
               <w:rPr>
                 <w:sz w:val="16"/>
@@ -12819,8 +13606,25 @@
                 <w:sz w:val="16"/>
                 <w:szCs w:val="16"/>
               </w:rPr>
-              <w:t>,Jorge luis</w:t>
-            </w:r>
+              <w:t>,Jorge</w:t>
+            </w:r>
+            <w:proofErr w:type="spellEnd"/>
+            <w:r>
+              <w:rPr>
+                <w:sz w:val="16"/>
+                <w:szCs w:val="16"/>
+              </w:rPr>
+              <w:t xml:space="preserve"> </w:t>
+            </w:r>
+            <w:proofErr w:type="spellStart"/>
+            <w:r>
+              <w:rPr>
+                <w:sz w:val="16"/>
+                <w:szCs w:val="16"/>
+              </w:rPr>
+              <w:t>luis</w:t>
+            </w:r>
+            <w:proofErr w:type="spellEnd"/>
           </w:p>
         </w:tc>
         <w:tc>
@@ -12834,6 +13638,7 @@
                 <w:szCs w:val="16"/>
               </w:rPr>
             </w:pPr>
+            <w:proofErr w:type="spellStart"/>
             <w:r>
               <w:rPr>
                 <w:sz w:val="16"/>
@@ -12841,6 +13646,7 @@
               </w:rPr>
               <w:t>Tester</w:t>
             </w:r>
+            <w:proofErr w:type="spellEnd"/>
             <w:r>
               <w:rPr>
                 <w:sz w:val="16"/>
@@ -13124,7 +13930,23 @@
                 <w:szCs w:val="16"/>
               </w:rPr>
               <w:lastRenderedPageBreak/>
-              <w:t xml:space="preserve">Programador, diseñador, tester </w:t>
+              <w:t xml:space="preserve">Programador, diseñador, </w:t>
+            </w:r>
+            <w:proofErr w:type="spellStart"/>
+            <w:r>
+              <w:rPr>
+                <w:sz w:val="16"/>
+                <w:szCs w:val="16"/>
+              </w:rPr>
+              <w:t>tester</w:t>
+            </w:r>
+            <w:proofErr w:type="spellEnd"/>
+            <w:r>
+              <w:rPr>
+                <w:sz w:val="16"/>
+                <w:szCs w:val="16"/>
+              </w:rPr>
+              <w:t xml:space="preserve"> </w:t>
             </w:r>
           </w:p>
         </w:tc>
@@ -13310,6 +14132,7 @@
                 <w:sz w:val="16"/>
                 <w:szCs w:val="16"/>
               </w:rPr>
+              <w:lastRenderedPageBreak/>
               <w:t>13</w:t>
             </w:r>
           </w:p>
@@ -13570,7 +14393,7 @@
 </file>
 
 <file path=word/endnotes.xml><?xml version="1.0" encoding="utf-8"?>
-<w:endnotes xmlns:wpc="http://schemas.microsoft.com/office/word/2010/wordprocessingCanvas" xmlns:cx="http://schemas.microsoft.com/office/drawing/2014/chartex" xmlns:cx1="http://schemas.microsoft.com/office/drawing/2015/9/8/chartex" xmlns:cx2="http://schemas.microsoft.com/office/drawing/2015/10/21/chartex" xmlns:cx3="http://schemas.microsoft.com/office/drawing/2016/5/9/chartex" xmlns:cx4="http://schemas.microsoft.com/office/drawing/2016/5/10/chartex" xmlns:cx5="http://schemas.microsoft.com/office/drawing/2016/5/11/chartex" xmlns:cx6="http://schemas.microsoft.com/office/drawing/2016/5/12/chartex" xmlns:cx7="http://schemas.microsoft.com/office/drawing/2016/5/13/chartex" xmlns:cx8="http://schemas.microsoft.com/office/drawing/2016/5/14/chartex" xmlns:mc="http://schemas.openxmlformats.org/markup-compatibility/2006" xmlns:aink="http://schemas.microsoft.com/office/drawing/2016/ink" xmlns:am3d="http://schemas.microsoft.com/office/drawing/2017/model3d" xmlns:o="urn:schemas-microsoft-com:office:office" xmlns:r="http://schemas.openxmlformats.org/officeDocument/2006/relationships" xmlns:m="http://schemas.openxmlformats.org/officeDocument/2006/math" xmlns:v="urn:schemas-microsoft-com:vml" xmlns:wp14="http://schemas.microsoft.com/office/word/2010/wordprocessingDrawing" xmlns:wp="http://schemas.openxmlformats.org/drawingml/2006/wordprocessingDrawing" xmlns:w10="urn:schemas-microsoft-com:office:word" xmlns:w="http://schemas.openxmlformats.org/wordprocessingml/2006/main" xmlns:w14="http://schemas.microsoft.com/office/word/2010/wordml" xmlns:w15="http://schemas.microsoft.com/office/word/2012/wordml" xmlns:w16cex="http://schemas.microsoft.com/office/word/2018/wordml/cex" xmlns:w16cid="http://schemas.microsoft.com/office/word/2016/wordml/cid" xmlns:w16="http://schemas.microsoft.com/office/word/2018/wordml" xmlns:w16se="http://schemas.microsoft.com/office/word/2015/wordml/symex" xmlns:wpg="http://schemas.microsoft.com/office/word/2010/wordprocessingGroup" xmlns:wpi="http://schemas.microsoft.com/office/word/2010/wordprocessingInk" xmlns:wne="http://schemas.microsoft.com/office/word/2006/wordml" xmlns:wps="http://schemas.microsoft.com/office/word/2010/wordprocessingShape" mc:Ignorable="w14 w15 w16se w16cid w16 w16cex wp14">
+<w:endnotes xmlns:wpc="http://schemas.microsoft.com/office/word/2010/wordprocessingCanvas" xmlns:mc="http://schemas.openxmlformats.org/markup-compatibility/2006" xmlns:o="urn:schemas-microsoft-com:office:office" xmlns:r="http://schemas.openxmlformats.org/officeDocument/2006/relationships" xmlns:m="http://schemas.openxmlformats.org/officeDocument/2006/math" xmlns:v="urn:schemas-microsoft-com:vml" xmlns:wp14="http://schemas.microsoft.com/office/word/2010/wordprocessingDrawing" xmlns:wp="http://schemas.openxmlformats.org/drawingml/2006/wordprocessingDrawing" xmlns:w10="urn:schemas-microsoft-com:office:word" xmlns:w="http://schemas.openxmlformats.org/wordprocessingml/2006/main" xmlns:w14="http://schemas.microsoft.com/office/word/2010/wordml" xmlns:w15="http://schemas.microsoft.com/office/word/2012/wordml" xmlns:wpg="http://schemas.microsoft.com/office/word/2010/wordprocessingGroup" xmlns:wpi="http://schemas.microsoft.com/office/word/2010/wordprocessingInk" xmlns:wne="http://schemas.microsoft.com/office/word/2006/wordml" xmlns:wps="http://schemas.microsoft.com/office/word/2010/wordprocessingShape" mc:Ignorable="w14 w15 wp14">
   <w:endnote w:type="separator" w:id="-1">
     <w:p>
       <w:pPr>
@@ -13602,7 +14425,7 @@
 </file>
 
 <file path=word/footer1.xml><?xml version="1.0" encoding="utf-8"?>
-<w:ftr xmlns:wpc="http://schemas.microsoft.com/office/word/2010/wordprocessingCanvas" xmlns:cx="http://schemas.microsoft.com/office/drawing/2014/chartex" xmlns:cx1="http://schemas.microsoft.com/office/drawing/2015/9/8/chartex" xmlns:cx2="http://schemas.microsoft.com/office/drawing/2015/10/21/chartex" xmlns:cx3="http://schemas.microsoft.com/office/drawing/2016/5/9/chartex" xmlns:cx4="http://schemas.microsoft.com/office/drawing/2016/5/10/chartex" xmlns:cx5="http://schemas.microsoft.com/office/drawing/2016/5/11/chartex" xmlns:cx6="http://schemas.microsoft.com/office/drawing/2016/5/12/chartex" xmlns:cx7="http://schemas.microsoft.com/office/drawing/2016/5/13/chartex" xmlns:cx8="http://schemas.microsoft.com/office/drawing/2016/5/14/chartex" xmlns:mc="http://schemas.openxmlformats.org/markup-compatibility/2006" xmlns:aink="http://schemas.microsoft.com/office/drawing/2016/ink" xmlns:am3d="http://schemas.microsoft.com/office/drawing/2017/model3d" xmlns:o="urn:schemas-microsoft-com:office:office" xmlns:r="http://schemas.openxmlformats.org/officeDocument/2006/relationships" xmlns:m="http://schemas.openxmlformats.org/officeDocument/2006/math" xmlns:v="urn:schemas-microsoft-com:vml" xmlns:wp14="http://schemas.microsoft.com/office/word/2010/wordprocessingDrawing" xmlns:wp="http://schemas.openxmlformats.org/drawingml/2006/wordprocessingDrawing" xmlns:w10="urn:schemas-microsoft-com:office:word" xmlns:w="http://schemas.openxmlformats.org/wordprocessingml/2006/main" xmlns:w14="http://schemas.microsoft.com/office/word/2010/wordml" xmlns:w15="http://schemas.microsoft.com/office/word/2012/wordml" xmlns:w16cex="http://schemas.microsoft.com/office/word/2018/wordml/cex" xmlns:w16cid="http://schemas.microsoft.com/office/word/2016/wordml/cid" xmlns:w16="http://schemas.microsoft.com/office/word/2018/wordml" xmlns:w16se="http://schemas.microsoft.com/office/word/2015/wordml/symex" xmlns:wpg="http://schemas.microsoft.com/office/word/2010/wordprocessingGroup" xmlns:wpi="http://schemas.microsoft.com/office/word/2010/wordprocessingInk" xmlns:wne="http://schemas.microsoft.com/office/word/2006/wordml" xmlns:wps="http://schemas.microsoft.com/office/word/2010/wordprocessingShape" mc:Ignorable="w14 w15 w16se w16cid w16 w16cex wp14">
+<w:ftr xmlns:wpc="http://schemas.microsoft.com/office/word/2010/wordprocessingCanvas" xmlns:mc="http://schemas.openxmlformats.org/markup-compatibility/2006" xmlns:o="urn:schemas-microsoft-com:office:office" xmlns:r="http://schemas.openxmlformats.org/officeDocument/2006/relationships" xmlns:m="http://schemas.openxmlformats.org/officeDocument/2006/math" xmlns:v="urn:schemas-microsoft-com:vml" xmlns:wp14="http://schemas.microsoft.com/office/word/2010/wordprocessingDrawing" xmlns:wp="http://schemas.openxmlformats.org/drawingml/2006/wordprocessingDrawing" xmlns:w10="urn:schemas-microsoft-com:office:word" xmlns:w="http://schemas.openxmlformats.org/wordprocessingml/2006/main" xmlns:w14="http://schemas.microsoft.com/office/word/2010/wordml" xmlns:w15="http://schemas.microsoft.com/office/word/2012/wordml" xmlns:wpg="http://schemas.microsoft.com/office/word/2010/wordprocessingGroup" xmlns:wpi="http://schemas.microsoft.com/office/word/2010/wordprocessingInk" xmlns:wne="http://schemas.microsoft.com/office/word/2006/wordml" xmlns:wps="http://schemas.microsoft.com/office/word/2010/wordprocessingShape" mc:Ignorable="w14 w15 wp14">
   <w:p>
     <w:pPr>
       <w:pStyle w:val="Piedepgina"/>
@@ -13615,7 +14438,7 @@
 </file>
 
 <file path=word/footnotes.xml><?xml version="1.0" encoding="utf-8"?>
-<w:footnotes xmlns:wpc="http://schemas.microsoft.com/office/word/2010/wordprocessingCanvas" xmlns:cx="http://schemas.microsoft.com/office/drawing/2014/chartex" xmlns:cx1="http://schemas.microsoft.com/office/drawing/2015/9/8/chartex" xmlns:cx2="http://schemas.microsoft.com/office/drawing/2015/10/21/chartex" xmlns:cx3="http://schemas.microsoft.com/office/drawing/2016/5/9/chartex" xmlns:cx4="http://schemas.microsoft.com/office/drawing/2016/5/10/chartex" xmlns:cx5="http://schemas.microsoft.com/office/drawing/2016/5/11/chartex" xmlns:cx6="http://schemas.microsoft.com/office/drawing/2016/5/12/chartex" xmlns:cx7="http://schemas.microsoft.com/office/drawing/2016/5/13/chartex" xmlns:cx8="http://schemas.microsoft.com/office/drawing/2016/5/14/chartex" xmlns:mc="http://schemas.openxmlformats.org/markup-compatibility/2006" xmlns:aink="http://schemas.microsoft.com/office/drawing/2016/ink" xmlns:am3d="http://schemas.microsoft.com/office/drawing/2017/model3d" xmlns:o="urn:schemas-microsoft-com:office:office" xmlns:r="http://schemas.openxmlformats.org/officeDocument/2006/relationships" xmlns:m="http://schemas.openxmlformats.org/officeDocument/2006/math" xmlns:v="urn:schemas-microsoft-com:vml" xmlns:wp14="http://schemas.microsoft.com/office/word/2010/wordprocessingDrawing" xmlns:wp="http://schemas.openxmlformats.org/drawingml/2006/wordprocessingDrawing" xmlns:w10="urn:schemas-microsoft-com:office:word" xmlns:w="http://schemas.openxmlformats.org/wordprocessingml/2006/main" xmlns:w14="http://schemas.microsoft.com/office/word/2010/wordml" xmlns:w15="http://schemas.microsoft.com/office/word/2012/wordml" xmlns:w16cex="http://schemas.microsoft.com/office/word/2018/wordml/cex" xmlns:w16cid="http://schemas.microsoft.com/office/word/2016/wordml/cid" xmlns:w16="http://schemas.microsoft.com/office/word/2018/wordml" xmlns:w16se="http://schemas.microsoft.com/office/word/2015/wordml/symex" xmlns:wpg="http://schemas.microsoft.com/office/word/2010/wordprocessingGroup" xmlns:wpi="http://schemas.microsoft.com/office/word/2010/wordprocessingInk" xmlns:wne="http://schemas.microsoft.com/office/word/2006/wordml" xmlns:wps="http://schemas.microsoft.com/office/word/2010/wordprocessingShape" mc:Ignorable="w14 w15 w16se w16cid w16 w16cex wp14">
+<w:footnotes xmlns:wpc="http://schemas.microsoft.com/office/word/2010/wordprocessingCanvas" xmlns:mc="http://schemas.openxmlformats.org/markup-compatibility/2006" xmlns:o="urn:schemas-microsoft-com:office:office" xmlns:r="http://schemas.openxmlformats.org/officeDocument/2006/relationships" xmlns:m="http://schemas.openxmlformats.org/officeDocument/2006/math" xmlns:v="urn:schemas-microsoft-com:vml" xmlns:wp14="http://schemas.microsoft.com/office/word/2010/wordprocessingDrawing" xmlns:wp="http://schemas.openxmlformats.org/drawingml/2006/wordprocessingDrawing" xmlns:w10="urn:schemas-microsoft-com:office:word" xmlns:w="http://schemas.openxmlformats.org/wordprocessingml/2006/main" xmlns:w14="http://schemas.microsoft.com/office/word/2010/wordml" xmlns:w15="http://schemas.microsoft.com/office/word/2012/wordml" xmlns:wpg="http://schemas.microsoft.com/office/word/2010/wordprocessingGroup" xmlns:wpi="http://schemas.microsoft.com/office/word/2010/wordprocessingInk" xmlns:wne="http://schemas.microsoft.com/office/word/2006/wordml" xmlns:wps="http://schemas.microsoft.com/office/word/2010/wordprocessingShape" mc:Ignorable="w14 w15 wp14">
   <w:footnote w:type="separator" w:id="-1">
     <w:p>
       <w:pPr>
@@ -13647,7 +14470,7 @@
 </file>
 
 <file path=word/header1.xml><?xml version="1.0" encoding="utf-8"?>
-<w:hdr xmlns:wpc="http://schemas.microsoft.com/office/word/2010/wordprocessingCanvas" xmlns:cx="http://schemas.microsoft.com/office/drawing/2014/chartex" xmlns:cx1="http://schemas.microsoft.com/office/drawing/2015/9/8/chartex" xmlns:cx2="http://schemas.microsoft.com/office/drawing/2015/10/21/chartex" xmlns:cx3="http://schemas.microsoft.com/office/drawing/2016/5/9/chartex" xmlns:cx4="http://schemas.microsoft.com/office/drawing/2016/5/10/chartex" xmlns:cx5="http://schemas.microsoft.com/office/drawing/2016/5/11/chartex" xmlns:cx6="http://schemas.microsoft.com/office/drawing/2016/5/12/chartex" xmlns:cx7="http://schemas.microsoft.com/office/drawing/2016/5/13/chartex" xmlns:cx8="http://schemas.microsoft.com/office/drawing/2016/5/14/chartex" xmlns:mc="http://schemas.openxmlformats.org/markup-compatibility/2006" xmlns:aink="http://schemas.microsoft.com/office/drawing/2016/ink" xmlns:am3d="http://schemas.microsoft.com/office/drawing/2017/model3d" xmlns:o="urn:schemas-microsoft-com:office:office" xmlns:r="http://schemas.openxmlformats.org/officeDocument/2006/relationships" xmlns:m="http://schemas.openxmlformats.org/officeDocument/2006/math" xmlns:v="urn:schemas-microsoft-com:vml" xmlns:wp14="http://schemas.microsoft.com/office/word/2010/wordprocessingDrawing" xmlns:wp="http://schemas.openxmlformats.org/drawingml/2006/wordprocessingDrawing" xmlns:w10="urn:schemas-microsoft-com:office:word" xmlns:w="http://schemas.openxmlformats.org/wordprocessingml/2006/main" xmlns:w14="http://schemas.microsoft.com/office/word/2010/wordml" xmlns:w15="http://schemas.microsoft.com/office/word/2012/wordml" xmlns:w16cex="http://schemas.microsoft.com/office/word/2018/wordml/cex" xmlns:w16cid="http://schemas.microsoft.com/office/word/2016/wordml/cid" xmlns:w16="http://schemas.microsoft.com/office/word/2018/wordml" xmlns:w16se="http://schemas.microsoft.com/office/word/2015/wordml/symex" xmlns:wpg="http://schemas.microsoft.com/office/word/2010/wordprocessingGroup" xmlns:wpi="http://schemas.microsoft.com/office/word/2010/wordprocessingInk" xmlns:wne="http://schemas.microsoft.com/office/word/2006/wordml" xmlns:wps="http://schemas.microsoft.com/office/word/2010/wordprocessingShape" mc:Ignorable="w14 w15 w16se w16cid w16 w16cex wp14">
+<w:hdr xmlns:wpc="http://schemas.microsoft.com/office/word/2010/wordprocessingCanvas" xmlns:mc="http://schemas.openxmlformats.org/markup-compatibility/2006" xmlns:o="urn:schemas-microsoft-com:office:office" xmlns:r="http://schemas.openxmlformats.org/officeDocument/2006/relationships" xmlns:m="http://schemas.openxmlformats.org/officeDocument/2006/math" xmlns:v="urn:schemas-microsoft-com:vml" xmlns:wp14="http://schemas.microsoft.com/office/word/2010/wordprocessingDrawing" xmlns:wp="http://schemas.openxmlformats.org/drawingml/2006/wordprocessingDrawing" xmlns:w10="urn:schemas-microsoft-com:office:word" xmlns:w="http://schemas.openxmlformats.org/wordprocessingml/2006/main" xmlns:w14="http://schemas.microsoft.com/office/word/2010/wordml" xmlns:w15="http://schemas.microsoft.com/office/word/2012/wordml" xmlns:wpg="http://schemas.microsoft.com/office/word/2010/wordprocessingGroup" xmlns:wpi="http://schemas.microsoft.com/office/word/2010/wordprocessingInk" xmlns:wne="http://schemas.microsoft.com/office/word/2006/wordml" xmlns:wps="http://schemas.microsoft.com/office/word/2010/wordprocessingShape" mc:Ignorable="w14 w15 wp14">
   <w:p>
     <w:pPr>
       <w:pStyle w:val="Ttulo1"/>
@@ -13660,8 +14483,8 @@
 </file>
 
 <file path=word/numbering.xml><?xml version="1.0" encoding="utf-8"?>
-<w:numbering xmlns:wpc="http://schemas.microsoft.com/office/word/2010/wordprocessingCanvas" xmlns:cx="http://schemas.microsoft.com/office/drawing/2014/chartex" xmlns:cx1="http://schemas.microsoft.com/office/drawing/2015/9/8/chartex" xmlns:cx2="http://schemas.microsoft.com/office/drawing/2015/10/21/chartex" xmlns:cx3="http://schemas.microsoft.com/office/drawing/2016/5/9/chartex" xmlns:cx4="http://schemas.microsoft.com/office/drawing/2016/5/10/chartex" xmlns:cx5="http://schemas.microsoft.com/office/drawing/2016/5/11/chartex" xmlns:cx6="http://schemas.microsoft.com/office/drawing/2016/5/12/chartex" xmlns:cx7="http://schemas.microsoft.com/office/drawing/2016/5/13/chartex" xmlns:cx8="http://schemas.microsoft.com/office/drawing/2016/5/14/chartex" xmlns:mc="http://schemas.openxmlformats.org/markup-compatibility/2006" xmlns:aink="http://schemas.microsoft.com/office/drawing/2016/ink" xmlns:am3d="http://schemas.microsoft.com/office/drawing/2017/model3d" xmlns:o="urn:schemas-microsoft-com:office:office" xmlns:r="http://schemas.openxmlformats.org/officeDocument/2006/relationships" xmlns:m="http://schemas.openxmlformats.org/officeDocument/2006/math" xmlns:v="urn:schemas-microsoft-com:vml" xmlns:wp14="http://schemas.microsoft.com/office/word/2010/wordprocessingDrawing" xmlns:wp="http://schemas.openxmlformats.org/drawingml/2006/wordprocessingDrawing" xmlns:w10="urn:schemas-microsoft-com:office:word" xmlns:w="http://schemas.openxmlformats.org/wordprocessingml/2006/main" xmlns:w14="http://schemas.microsoft.com/office/word/2010/wordml" xmlns:w15="http://schemas.microsoft.com/office/word/2012/wordml" xmlns:w16cex="http://schemas.microsoft.com/office/word/2018/wordml/cex" xmlns:w16cid="http://schemas.microsoft.com/office/word/2016/wordml/cid" xmlns:w16="http://schemas.microsoft.com/office/word/2018/wordml" xmlns:w16se="http://schemas.microsoft.com/office/word/2015/wordml/symex" xmlns:wpg="http://schemas.microsoft.com/office/word/2010/wordprocessingGroup" xmlns:wpi="http://schemas.microsoft.com/office/word/2010/wordprocessingInk" xmlns:wne="http://schemas.microsoft.com/office/word/2006/wordml" xmlns:wps="http://schemas.microsoft.com/office/word/2010/wordprocessingShape" mc:Ignorable="w14 w15 w16se w16cid w16 w16cex wp14">
-  <w:abstractNum w:abstractNumId="0" w15:restartNumberingAfterBreak="0">
+<w:numbering xmlns:wpc="http://schemas.microsoft.com/office/word/2010/wordprocessingCanvas" xmlns:mc="http://schemas.openxmlformats.org/markup-compatibility/2006" xmlns:o="urn:schemas-microsoft-com:office:office" xmlns:r="http://schemas.openxmlformats.org/officeDocument/2006/relationships" xmlns:m="http://schemas.openxmlformats.org/officeDocument/2006/math" xmlns:v="urn:schemas-microsoft-com:vml" xmlns:wp14="http://schemas.microsoft.com/office/word/2010/wordprocessingDrawing" xmlns:wp="http://schemas.openxmlformats.org/drawingml/2006/wordprocessingDrawing" xmlns:w10="urn:schemas-microsoft-com:office:word" xmlns:w="http://schemas.openxmlformats.org/wordprocessingml/2006/main" xmlns:w14="http://schemas.microsoft.com/office/word/2010/wordml" xmlns:w15="http://schemas.microsoft.com/office/word/2012/wordml" xmlns:wpg="http://schemas.microsoft.com/office/word/2010/wordprocessingGroup" xmlns:wpi="http://schemas.microsoft.com/office/word/2010/wordprocessingInk" xmlns:wne="http://schemas.microsoft.com/office/word/2006/wordml" xmlns:wps="http://schemas.microsoft.com/office/word/2010/wordprocessingShape" mc:Ignorable="w14 w15 wp14">
+  <w:abstractNum w:abstractNumId="0">
     <w:nsid w:val="442628E2"/>
     <w:multiLevelType w:val="hybridMultilevel"/>
     <w:tmpl w:val="58A419A4"/>
@@ -13747,7 +14570,7 @@
       </w:pPr>
     </w:lvl>
   </w:abstractNum>
-  <w:abstractNum w:abstractNumId="1" w15:restartNumberingAfterBreak="0">
+  <w:abstractNum w:abstractNumId="1">
     <w:nsid w:val="49C83373"/>
     <w:multiLevelType w:val="hybridMultilevel"/>
     <w:tmpl w:val="F89C14A0"/>
@@ -13833,7 +14656,7 @@
       </w:pPr>
     </w:lvl>
   </w:abstractNum>
-  <w:abstractNum w:abstractNumId="2" w15:restartNumberingAfterBreak="0">
+  <w:abstractNum w:abstractNumId="2">
     <w:nsid w:val="52984E98"/>
     <w:multiLevelType w:val="hybridMultilevel"/>
     <w:tmpl w:val="DCE259C2"/>
@@ -13919,7 +14742,7 @@
       </w:pPr>
     </w:lvl>
   </w:abstractNum>
-  <w:abstractNum w:abstractNumId="3" w15:restartNumberingAfterBreak="0">
+  <w:abstractNum w:abstractNumId="3">
     <w:nsid w:val="63353F8F"/>
     <w:multiLevelType w:val="hybridMultilevel"/>
     <w:tmpl w:val="2F3A1A9C"/>
@@ -14005,7 +14828,7 @@
       </w:pPr>
     </w:lvl>
   </w:abstractNum>
-  <w:abstractNum w:abstractNumId="4" w15:restartNumberingAfterBreak="0">
+  <w:abstractNum w:abstractNumId="4">
     <w:nsid w:val="700C59BE"/>
     <w:multiLevelType w:val="hybridMultilevel"/>
     <w:tmpl w:val="3F32E68C"/>
@@ -14110,7 +14933,7 @@
 </file>
 
 <file path=word/styles.xml><?xml version="1.0" encoding="utf-8"?>
-<w:styles xmlns:mc="http://schemas.openxmlformats.org/markup-compatibility/2006" xmlns:r="http://schemas.openxmlformats.org/officeDocument/2006/relationships" xmlns:w="http://schemas.openxmlformats.org/wordprocessingml/2006/main" xmlns:w14="http://schemas.microsoft.com/office/word/2010/wordml" xmlns:w15="http://schemas.microsoft.com/office/word/2012/wordml" xmlns:w16cex="http://schemas.microsoft.com/office/word/2018/wordml/cex" xmlns:w16cid="http://schemas.microsoft.com/office/word/2016/wordml/cid" xmlns:w16="http://schemas.microsoft.com/office/word/2018/wordml" xmlns:w16se="http://schemas.microsoft.com/office/word/2015/wordml/symex" mc:Ignorable="w14 w15 w16se w16cid w16 w16cex">
+<w:styles xmlns:mc="http://schemas.openxmlformats.org/markup-compatibility/2006" xmlns:r="http://schemas.openxmlformats.org/officeDocument/2006/relationships" xmlns:w="http://schemas.openxmlformats.org/wordprocessingml/2006/main" xmlns:w14="http://schemas.microsoft.com/office/word/2010/wordml" xmlns:w15="http://schemas.microsoft.com/office/word/2012/wordml" mc:Ignorable="w14 w15">
   <w:docDefaults>
     <w:rPrDefault>
       <w:rPr>
@@ -14126,7 +14949,7 @@
       </w:pPr>
     </w:pPrDefault>
   </w:docDefaults>
-  <w:latentStyles w:defLockedState="0" w:defUIPriority="99" w:defSemiHidden="0" w:defUnhideWhenUsed="0" w:defQFormat="0" w:count="376">
+  <w:latentStyles w:defLockedState="0" w:defUIPriority="99" w:defSemiHidden="0" w:defUnhideWhenUsed="0" w:defQFormat="0" w:count="371">
     <w:lsdException w:name="Normal" w:uiPriority="0" w:qFormat="1"/>
     <w:lsdException w:name="heading 1" w:uiPriority="9" w:qFormat="1"/>
     <w:lsdException w:name="heading 2" w:semiHidden="1" w:uiPriority="9" w:unhideWhenUsed="1" w:qFormat="1"/>
@@ -14498,11 +15321,6 @@
     <w:lsdException w:name="List Table 5 Dark Accent 6" w:uiPriority="50"/>
     <w:lsdException w:name="List Table 6 Colorful Accent 6" w:uiPriority="51"/>
     <w:lsdException w:name="List Table 7 Colorful Accent 6" w:uiPriority="52"/>
-    <w:lsdException w:name="Mention" w:semiHidden="1" w:unhideWhenUsed="1"/>
-    <w:lsdException w:name="Smart Hyperlink" w:semiHidden="1" w:unhideWhenUsed="1"/>
-    <w:lsdException w:name="Hashtag" w:semiHidden="1" w:unhideWhenUsed="1"/>
-    <w:lsdException w:name="Unresolved Mention" w:semiHidden="1" w:unhideWhenUsed="1"/>
-    <w:lsdException w:name="Smart Link" w:semiHidden="1" w:unhideWhenUsed="1"/>
   </w:latentStyles>
   <w:style w:type="paragraph" w:default="1" w:styleId="Normal">
     <w:name w:val="Normal"/>
@@ -14651,6 +15469,7 @@
       <w:lang w:eastAsia="es-MX"/>
     </w:rPr>
     <w:tblPr>
+      <w:tblInd w:w="0" w:type="dxa"/>
       <w:tblBorders>
         <w:top w:val="single" w:sz="4" w:space="0" w:color="auto"/>
         <w:left w:val="single" w:sz="4" w:space="0" w:color="auto"/>
@@ -14659,6 +15478,12 @@
         <w:insideH w:val="single" w:sz="4" w:space="0" w:color="auto"/>
         <w:insideV w:val="single" w:sz="4" w:space="0" w:color="auto"/>
       </w:tblBorders>
+      <w:tblCellMar>
+        <w:top w:w="0" w:type="dxa"/>
+        <w:left w:w="108" w:type="dxa"/>
+        <w:bottom w:w="0" w:type="dxa"/>
+        <w:right w:w="108" w:type="dxa"/>
+      </w:tblCellMar>
     </w:tblPr>
   </w:style>
   <w:style w:type="paragraph" w:styleId="Textodeglobo">
@@ -14754,7 +15579,6 @@
     <w:tblPr>
       <w:tblStyleRowBandSize w:val="1"/>
       <w:tblStyleColBandSize w:val="1"/>
-      <w:tblInd w:w="0" w:type="nil"/>
       <w:tblBorders>
         <w:top w:val="single" w:sz="4" w:space="0" w:color="666666"/>
         <w:left w:val="single" w:sz="4" w:space="0" w:color="666666"/>
@@ -14763,6 +15587,12 @@
         <w:insideH w:val="single" w:sz="4" w:space="0" w:color="666666"/>
         <w:insideV w:val="single" w:sz="4" w:space="0" w:color="666666"/>
       </w:tblBorders>
+      <w:tblCellMar>
+        <w:top w:w="0" w:type="dxa"/>
+        <w:left w:w="108" w:type="dxa"/>
+        <w:bottom w:w="0" w:type="dxa"/>
+        <w:right w:w="108" w:type="dxa"/>
+      </w:tblCellMar>
     </w:tblPr>
     <w:tblStylePr w:type="firstRow">
       <w:rPr>
@@ -14825,7 +15655,7 @@
       <w:u w:val="single"/>
     </w:rPr>
   </w:style>
-  <w:style w:type="paragraph" w:styleId="TtuloTDC">
+  <w:style w:type="paragraph" w:styleId="TtulodeTDC">
     <w:name w:val="TOC Heading"/>
     <w:basedOn w:val="Ttulo1"/>
     <w:next w:val="Normal"/>
@@ -14923,7 +15753,7 @@
     <w:unhideWhenUsed/>
     <w:rsid w:val="00DB02AB"/>
   </w:style>
-  <w:style w:type="character" w:styleId="Mencinsinresolver">
+  <w:style w:type="character" w:customStyle="1" w:styleId="UnresolvedMention">
     <w:name w:val="Unresolved Mention"/>
     <w:basedOn w:val="Fuentedeprrafopredeter"/>
     <w:uiPriority w:val="99"/>
@@ -15246,18 +16076,18 @@
 </file>
 
 <file path=customXml/item1.xml><?xml version="1.0" encoding="utf-8"?>
-<p:properties xmlns:p="http://schemas.microsoft.com/office/2006/metadata/properties" xmlns:xsi="http://www.w3.org/2001/XMLSchema-instance" xmlns:pc="http://schemas.microsoft.com/office/infopath/2007/PartnerControls">
-  <documentManagement/>
-</p:properties>
-</file>
-
-<file path=customXml/item2.xml><?xml version="1.0" encoding="utf-8"?>
 <?mso-contentType ?>
 <FormTemplates xmlns="http://schemas.microsoft.com/sharepoint/v3/contenttype/forms">
   <Display>DocumentLibraryForm</Display>
   <Edit>DocumentLibraryForm</Edit>
   <New>DocumentLibraryForm</New>
 </FormTemplates>
+</file>
+
+<file path=customXml/item2.xml><?xml version="1.0" encoding="utf-8"?>
+<p:properties xmlns:p="http://schemas.microsoft.com/office/2006/metadata/properties" xmlns:xsi="http://www.w3.org/2001/XMLSchema-instance" xmlns:pc="http://schemas.microsoft.com/office/infopath/2007/PartnerControls">
+  <documentManagement/>
+</p:properties>
 </file>
 
 <file path=customXml/item3.xml><?xml version="1.0" encoding="utf-8"?>
@@ -15547,18 +16377,18 @@
 </file>
 
 <file path=customXml/itemProps1.xml><?xml version="1.0" encoding="utf-8"?>
-<ds:datastoreItem xmlns:ds="http://schemas.openxmlformats.org/officeDocument/2006/customXml" ds:itemID="{4E79C2B8-0E91-488F-B840-32914CD10ABE}">
+<ds:datastoreItem xmlns:ds="http://schemas.openxmlformats.org/officeDocument/2006/customXml" ds:itemID="{E416C08D-339C-476A-B666-349EB936CF4C}">
   <ds:schemaRefs>
-    <ds:schemaRef ds:uri="http://schemas.microsoft.com/office/2006/metadata/properties"/>
-    <ds:schemaRef ds:uri="http://schemas.microsoft.com/office/infopath/2007/PartnerControls"/>
+    <ds:schemaRef ds:uri="http://schemas.microsoft.com/sharepoint/v3/contenttype/forms"/>
   </ds:schemaRefs>
 </ds:datastoreItem>
 </file>
 
 <file path=customXml/itemProps2.xml><?xml version="1.0" encoding="utf-8"?>
-<ds:datastoreItem xmlns:ds="http://schemas.openxmlformats.org/officeDocument/2006/customXml" ds:itemID="{E416C08D-339C-476A-B666-349EB936CF4C}">
+<ds:datastoreItem xmlns:ds="http://schemas.openxmlformats.org/officeDocument/2006/customXml" ds:itemID="{4E79C2B8-0E91-488F-B840-32914CD10ABE}">
   <ds:schemaRefs>
-    <ds:schemaRef ds:uri="http://schemas.microsoft.com/sharepoint/v3/contenttype/forms"/>
+    <ds:schemaRef ds:uri="http://schemas.microsoft.com/office/2006/metadata/properties"/>
+    <ds:schemaRef ds:uri="http://schemas.microsoft.com/office/infopath/2007/PartnerControls"/>
   </ds:schemaRefs>
 </ds:datastoreItem>
 </file>
@@ -15582,7 +16412,7 @@
 </file>
 
 <file path=customXml/itemProps4.xml><?xml version="1.0" encoding="utf-8"?>
-<ds:datastoreItem xmlns:ds="http://schemas.openxmlformats.org/officeDocument/2006/customXml" ds:itemID="{6CFAB76C-230F-4380-A9FF-856D4788A864}">
+<ds:datastoreItem xmlns:ds="http://schemas.openxmlformats.org/officeDocument/2006/customXml" ds:itemID="{37DC4580-DA1C-4934-ACA9-7C1878B5D58D}">
   <ds:schemaRefs>
     <ds:schemaRef ds:uri="http://schemas.openxmlformats.org/officeDocument/2006/bibliography"/>
   </ds:schemaRefs>

</xml_diff>

<commit_message>
Se arego mi reflexion, again again y espero que ya ahora si no se vuelva a borrar
</commit_message>
<xml_diff>
--- a/04_JAMA/Reporte/04_JAMA_Reporte.docx
+++ b/04_JAMA/Reporte/04_JAMA_Reporte.docx
@@ -826,7 +826,23 @@
                 <w:rFonts w:eastAsia="Times New Roman" w:cs="Times New Roman"/>
                 <w:lang w:val="es-ES_tradnl" w:eastAsia="es-MX"/>
               </w:rPr>
-              <w:t xml:space="preserve">Alfonso Yafhil </w:t>
+              <w:t xml:space="preserve">Alfonso </w:t>
+            </w:r>
+            <w:proofErr w:type="spellStart"/>
+            <w:r>
+              <w:rPr>
+                <w:rFonts w:eastAsia="Times New Roman" w:cs="Times New Roman"/>
+                <w:lang w:val="es-ES_tradnl" w:eastAsia="es-MX"/>
+              </w:rPr>
+              <w:t>Yafhil</w:t>
+            </w:r>
+            <w:proofErr w:type="spellEnd"/>
+            <w:r>
+              <w:rPr>
+                <w:rFonts w:eastAsia="Times New Roman" w:cs="Times New Roman"/>
+                <w:lang w:val="es-ES_tradnl" w:eastAsia="es-MX"/>
+              </w:rPr>
+              <w:t xml:space="preserve"> </w:t>
             </w:r>
             <w:proofErr w:type="spellStart"/>
             <w:r>
@@ -9988,6 +10004,9 @@
             <w:pPr>
               <w:spacing w:after="0"/>
             </w:pPr>
+            <w:r>
+              <w:t>90</w:t>
+            </w:r>
           </w:p>
         </w:tc>
         <w:tc>
@@ -10005,6 +10024,9 @@
             <w:pPr>
               <w:spacing w:after="0"/>
             </w:pPr>
+            <w:r>
+              <w:t>90</w:t>
+            </w:r>
           </w:p>
         </w:tc>
         <w:tc>
@@ -10022,6 +10044,9 @@
             <w:pPr>
               <w:spacing w:after="0"/>
             </w:pPr>
+            <w:r>
+              <w:t>90</w:t>
+            </w:r>
           </w:p>
         </w:tc>
         <w:tc>
@@ -10039,6 +10064,9 @@
             <w:pPr>
               <w:spacing w:after="0"/>
             </w:pPr>
+            <w:r>
+              <w:t>90</w:t>
+            </w:r>
           </w:p>
         </w:tc>
         <w:tc>
@@ -10056,6 +10084,9 @@
             <w:pPr>
               <w:spacing w:after="0"/>
             </w:pPr>
+            <w:r>
+              <w:t>90</w:t>
+            </w:r>
           </w:p>
         </w:tc>
         <w:tc>
@@ -10073,6 +10104,9 @@
             <w:pPr>
               <w:spacing w:after="0"/>
             </w:pPr>
+            <w:r>
+              <w:t>90</w:t>
+            </w:r>
           </w:p>
         </w:tc>
       </w:tr>
@@ -10338,13 +10372,30 @@
     <w:p>
       <w:r>
         <w:lastRenderedPageBreak/>
-        <w:t>Por dicha información considero que mi calificación fue 8</w:t>
-      </w:r>
-      <w:r>
-        <w:t>0</w:t>
-      </w:r>
-      <w:r>
-        <w:t xml:space="preserve"> ya que mi nivel de aprendizaje o de realización solo la califico así.</w:t>
+        <w:t>Por dicha información considero que mi calificación fue 80 ya que mi nivel de aprendizaje o de realización solo la califico así.</w:t>
+      </w:r>
+    </w:p>
+    <w:p>
+      <w:pPr>
+        <w:rPr>
+          <w:b/>
+        </w:rPr>
+      </w:pPr>
+      <w:r>
+        <w:rPr>
+          <w:b/>
+        </w:rPr>
+        <w:t>Reflexión Antonio</w:t>
+      </w:r>
+    </w:p>
+    <w:p>
+      <w:r>
+        <w:t>Considero que el trabajo que de</w:t>
+      </w:r>
+      <w:bookmarkStart w:id="31" w:name="_GoBack"/>
+      <w:bookmarkEnd w:id="31"/>
+      <w:r>
+        <w:t>sempeñamos todos como equipo fue bastante bueno, ya que todos aportamos en el desarrollo de la actividad, realizamos reuniones y compartimos avances para que todos estuviésemos al tanto además de resolver las dudas utilizando diferentes medios de comunicación.</w:t>
       </w:r>
     </w:p>
     <w:p>
@@ -10355,8 +10406,6 @@
       <w:r>
         <w:br w:type="page"/>
       </w:r>
-      <w:bookmarkStart w:id="31" w:name="_GoBack"/>
-      <w:bookmarkEnd w:id="31"/>
     </w:p>
     <w:bookmarkStart w:id="32" w:name="_Toc43491064" w:displacedByCustomXml="next"/>
     <w:sdt>
@@ -14303,7 +14352,7 @@
 
 <file path=word/numbering.xml><?xml version="1.0" encoding="utf-8"?>
 <w:numbering xmlns:wpc="http://schemas.microsoft.com/office/word/2010/wordprocessingCanvas" xmlns:mc="http://schemas.openxmlformats.org/markup-compatibility/2006" xmlns:o="urn:schemas-microsoft-com:office:office" xmlns:r="http://schemas.openxmlformats.org/officeDocument/2006/relationships" xmlns:m="http://schemas.openxmlformats.org/officeDocument/2006/math" xmlns:v="urn:schemas-microsoft-com:vml" xmlns:wp14="http://schemas.microsoft.com/office/word/2010/wordprocessingDrawing" xmlns:wp="http://schemas.openxmlformats.org/drawingml/2006/wordprocessingDrawing" xmlns:w10="urn:schemas-microsoft-com:office:word" xmlns:w="http://schemas.openxmlformats.org/wordprocessingml/2006/main" xmlns:w14="http://schemas.microsoft.com/office/word/2010/wordml" xmlns:w15="http://schemas.microsoft.com/office/word/2012/wordml" xmlns:wpg="http://schemas.microsoft.com/office/word/2010/wordprocessingGroup" xmlns:wpi="http://schemas.microsoft.com/office/word/2010/wordprocessingInk" xmlns:wne="http://schemas.microsoft.com/office/word/2006/wordml" xmlns:wps="http://schemas.microsoft.com/office/word/2010/wordprocessingShape" mc:Ignorable="w14 w15 wp14">
-  <w:abstractNum w:abstractNumId="0" w15:restartNumberingAfterBreak="0">
+  <w:abstractNum w:abstractNumId="0">
     <w:nsid w:val="442628E2"/>
     <w:multiLevelType w:val="hybridMultilevel"/>
     <w:tmpl w:val="58A419A4"/>
@@ -14389,7 +14438,7 @@
       </w:pPr>
     </w:lvl>
   </w:abstractNum>
-  <w:abstractNum w:abstractNumId="1" w15:restartNumberingAfterBreak="0">
+  <w:abstractNum w:abstractNumId="1">
     <w:nsid w:val="49C83373"/>
     <w:multiLevelType w:val="hybridMultilevel"/>
     <w:tmpl w:val="F89C14A0"/>
@@ -14475,7 +14524,7 @@
       </w:pPr>
     </w:lvl>
   </w:abstractNum>
-  <w:abstractNum w:abstractNumId="2" w15:restartNumberingAfterBreak="0">
+  <w:abstractNum w:abstractNumId="2">
     <w:nsid w:val="52984E98"/>
     <w:multiLevelType w:val="hybridMultilevel"/>
     <w:tmpl w:val="DCE259C2"/>
@@ -14561,7 +14610,7 @@
       </w:pPr>
     </w:lvl>
   </w:abstractNum>
-  <w:abstractNum w:abstractNumId="3" w15:restartNumberingAfterBreak="0">
+  <w:abstractNum w:abstractNumId="3">
     <w:nsid w:val="63353F8F"/>
     <w:multiLevelType w:val="hybridMultilevel"/>
     <w:tmpl w:val="2F3A1A9C"/>
@@ -14647,7 +14696,7 @@
       </w:pPr>
     </w:lvl>
   </w:abstractNum>
-  <w:abstractNum w:abstractNumId="4" w15:restartNumberingAfterBreak="0">
+  <w:abstractNum w:abstractNumId="4">
     <w:nsid w:val="700C59BE"/>
     <w:multiLevelType w:val="hybridMultilevel"/>
     <w:tmpl w:val="3F32E68C"/>
@@ -15288,6 +15337,7 @@
       <w:lang w:eastAsia="es-MX"/>
     </w:rPr>
     <w:tblPr>
+      <w:tblInd w:w="0" w:type="dxa"/>
       <w:tblBorders>
         <w:top w:val="single" w:sz="4" w:space="0" w:color="auto"/>
         <w:left w:val="single" w:sz="4" w:space="0" w:color="auto"/>
@@ -15296,6 +15346,12 @@
         <w:insideH w:val="single" w:sz="4" w:space="0" w:color="auto"/>
         <w:insideV w:val="single" w:sz="4" w:space="0" w:color="auto"/>
       </w:tblBorders>
+      <w:tblCellMar>
+        <w:top w:w="0" w:type="dxa"/>
+        <w:left w:w="108" w:type="dxa"/>
+        <w:bottom w:w="0" w:type="dxa"/>
+        <w:right w:w="108" w:type="dxa"/>
+      </w:tblCellMar>
     </w:tblPr>
   </w:style>
   <w:style w:type="paragraph" w:styleId="Textodeglobo">
@@ -15391,7 +15447,6 @@
     <w:tblPr>
       <w:tblStyleRowBandSize w:val="1"/>
       <w:tblStyleColBandSize w:val="1"/>
-      <w:tblInd w:w="0" w:type="nil"/>
       <w:tblBorders>
         <w:top w:val="single" w:sz="4" w:space="0" w:color="666666"/>
         <w:left w:val="single" w:sz="4" w:space="0" w:color="666666"/>
@@ -15400,6 +15455,12 @@
         <w:insideH w:val="single" w:sz="4" w:space="0" w:color="666666"/>
         <w:insideV w:val="single" w:sz="4" w:space="0" w:color="666666"/>
       </w:tblBorders>
+      <w:tblCellMar>
+        <w:top w:w="0" w:type="dxa"/>
+        <w:left w:w="108" w:type="dxa"/>
+        <w:bottom w:w="0" w:type="dxa"/>
+        <w:right w:w="108" w:type="dxa"/>
+      </w:tblCellMar>
     </w:tblPr>
     <w:tblStylePr w:type="firstRow">
       <w:rPr>
@@ -15883,12 +15944,6 @@
 </file>
 
 <file path=customXml/item1.xml><?xml version="1.0" encoding="utf-8"?>
-<p:properties xmlns:p="http://schemas.microsoft.com/office/2006/metadata/properties" xmlns:xsi="http://www.w3.org/2001/XMLSchema-instance" xmlns:pc="http://schemas.microsoft.com/office/infopath/2007/PartnerControls">
-  <documentManagement/>
-</p:properties>
-</file>
-
-<file path=customXml/item2.xml><?xml version="1.0" encoding="utf-8"?>
 <ct:contentTypeSchema xmlns:ct="http://schemas.microsoft.com/office/2006/metadata/contentType" xmlns:ma="http://schemas.microsoft.com/office/2006/metadata/properties/metaAttributes" ct:_="" ma:_="" ma:contentTypeName="Documento" ma:contentTypeID="0x010100961C7B7B64DF054686AADD4B5702431F" ma:contentTypeVersion="5" ma:contentTypeDescription="Crear nuevo documento." ma:contentTypeScope="" ma:versionID="ac1bedfb1bdc725ba82c8db2ffb25b5e">
   <xsd:schema xmlns:xsd="http://www.w3.org/2001/XMLSchema" xmlns:xs="http://www.w3.org/2001/XMLSchema" xmlns:p="http://schemas.microsoft.com/office/2006/metadata/properties" xmlns:ns2="13757544-0856-41d1-952f-3623db03ab8f" targetNamespace="http://schemas.microsoft.com/office/2006/metadata/properties" ma:root="true" ma:fieldsID="302f1cddb85a2350a1f7e0c352c81b34" ns2:_="">
     <xsd:import namespace="13757544-0856-41d1-952f-3623db03ab8f"/>
@@ -16038,6 +16093,12 @@
 </ct:contentTypeSchema>
 </file>
 
+<file path=customXml/item2.xml><?xml version="1.0" encoding="utf-8"?>
+<p:properties xmlns:p="http://schemas.microsoft.com/office/2006/metadata/properties" xmlns:xsi="http://www.w3.org/2001/XMLSchema-instance" xmlns:pc="http://schemas.microsoft.com/office/infopath/2007/PartnerControls">
+  <documentManagement/>
+</p:properties>
+</file>
+
 <file path=customXml/item3.xml><?xml version="1.0" encoding="utf-8"?>
 <?mso-contentType ?>
 <FormTemplates xmlns="http://schemas.microsoft.com/sharepoint/v3/contenttype/forms">
@@ -16184,15 +16245,6 @@
 </file>
 
 <file path=customXml/itemProps1.xml><?xml version="1.0" encoding="utf-8"?>
-<ds:datastoreItem xmlns:ds="http://schemas.openxmlformats.org/officeDocument/2006/customXml" ds:itemID="{4E79C2B8-0E91-488F-B840-32914CD10ABE}">
-  <ds:schemaRefs>
-    <ds:schemaRef ds:uri="http://schemas.microsoft.com/office/2006/metadata/properties"/>
-    <ds:schemaRef ds:uri="http://schemas.microsoft.com/office/infopath/2007/PartnerControls"/>
-  </ds:schemaRefs>
-</ds:datastoreItem>
-</file>
-
-<file path=customXml/itemProps2.xml><?xml version="1.0" encoding="utf-8"?>
 <ds:datastoreItem xmlns:ds="http://schemas.openxmlformats.org/officeDocument/2006/customXml" ds:itemID="{98ADFF0E-ABF1-4CCB-9E7F-E6C0663DD88F}">
   <ds:schemaRefs>
     <ds:schemaRef ds:uri="http://schemas.microsoft.com/office/2006/metadata/contentType"/>
@@ -16210,6 +16262,15 @@
 </ds:datastoreItem>
 </file>
 
+<file path=customXml/itemProps2.xml><?xml version="1.0" encoding="utf-8"?>
+<ds:datastoreItem xmlns:ds="http://schemas.openxmlformats.org/officeDocument/2006/customXml" ds:itemID="{4E79C2B8-0E91-488F-B840-32914CD10ABE}">
+  <ds:schemaRefs>
+    <ds:schemaRef ds:uri="http://schemas.microsoft.com/office/2006/metadata/properties"/>
+    <ds:schemaRef ds:uri="http://schemas.microsoft.com/office/infopath/2007/PartnerControls"/>
+  </ds:schemaRefs>
+</ds:datastoreItem>
+</file>
+
 <file path=customXml/itemProps3.xml><?xml version="1.0" encoding="utf-8"?>
 <ds:datastoreItem xmlns:ds="http://schemas.openxmlformats.org/officeDocument/2006/customXml" ds:itemID="{E416C08D-339C-476A-B666-349EB936CF4C}">
   <ds:schemaRefs>
@@ -16219,7 +16280,7 @@
 </file>
 
 <file path=customXml/itemProps4.xml><?xml version="1.0" encoding="utf-8"?>
-<ds:datastoreItem xmlns:ds="http://schemas.openxmlformats.org/officeDocument/2006/customXml" ds:itemID="{5BF0A624-2FCE-4A85-B13B-F06332AB09AD}">
+<ds:datastoreItem xmlns:ds="http://schemas.openxmlformats.org/officeDocument/2006/customXml" ds:itemID="{BA4F602A-585B-4301-80C2-215BD0F66DFA}">
   <ds:schemaRefs>
     <ds:schemaRef ds:uri="http://schemas.openxmlformats.org/officeDocument/2006/bibliography"/>
   </ds:schemaRefs>

</xml_diff>

<commit_message>
Se ajusto diagrama de actvidades y se realizaron las reflexiones
</commit_message>
<xml_diff>
--- a/04_JAMA/Reporte/04_JAMA_Reporte.docx
+++ b/04_JAMA/Reporte/04_JAMA_Reporte.docx
@@ -1,6 +1,6 @@
 
 <file path=word/document.xml><?xml version="1.0" encoding="utf-8"?>
-<w:document xmlns:wpc="http://schemas.microsoft.com/office/word/2010/wordprocessingCanvas" xmlns:mc="http://schemas.openxmlformats.org/markup-compatibility/2006" xmlns:o="urn:schemas-microsoft-com:office:office" xmlns:r="http://schemas.openxmlformats.org/officeDocument/2006/relationships" xmlns:m="http://schemas.openxmlformats.org/officeDocument/2006/math" xmlns:v="urn:schemas-microsoft-com:vml" xmlns:wp14="http://schemas.microsoft.com/office/word/2010/wordprocessingDrawing" xmlns:wp="http://schemas.openxmlformats.org/drawingml/2006/wordprocessingDrawing" xmlns:w10="urn:schemas-microsoft-com:office:word" xmlns:w="http://schemas.openxmlformats.org/wordprocessingml/2006/main" xmlns:w14="http://schemas.microsoft.com/office/word/2010/wordml" xmlns:w15="http://schemas.microsoft.com/office/word/2012/wordml" xmlns:wpg="http://schemas.microsoft.com/office/word/2010/wordprocessingGroup" xmlns:wpi="http://schemas.microsoft.com/office/word/2010/wordprocessingInk" xmlns:wne="http://schemas.microsoft.com/office/word/2006/wordml" xmlns:wps="http://schemas.microsoft.com/office/word/2010/wordprocessingShape" mc:Ignorable="w14 w15 wp14">
+<w:document xmlns:wpc="http://schemas.microsoft.com/office/word/2010/wordprocessingCanvas" xmlns:cx="http://schemas.microsoft.com/office/drawing/2014/chartex" xmlns:cx1="http://schemas.microsoft.com/office/drawing/2015/9/8/chartex" xmlns:cx2="http://schemas.microsoft.com/office/drawing/2015/10/21/chartex" xmlns:cx3="http://schemas.microsoft.com/office/drawing/2016/5/9/chartex" xmlns:cx4="http://schemas.microsoft.com/office/drawing/2016/5/10/chartex" xmlns:cx5="http://schemas.microsoft.com/office/drawing/2016/5/11/chartex" xmlns:cx6="http://schemas.microsoft.com/office/drawing/2016/5/12/chartex" xmlns:cx7="http://schemas.microsoft.com/office/drawing/2016/5/13/chartex" xmlns:cx8="http://schemas.microsoft.com/office/drawing/2016/5/14/chartex" xmlns:mc="http://schemas.openxmlformats.org/markup-compatibility/2006" xmlns:aink="http://schemas.microsoft.com/office/drawing/2016/ink" xmlns:am3d="http://schemas.microsoft.com/office/drawing/2017/model3d" xmlns:o="urn:schemas-microsoft-com:office:office" xmlns:r="http://schemas.openxmlformats.org/officeDocument/2006/relationships" xmlns:m="http://schemas.openxmlformats.org/officeDocument/2006/math" xmlns:v="urn:schemas-microsoft-com:vml" xmlns:wp14="http://schemas.microsoft.com/office/word/2010/wordprocessingDrawing" xmlns:wp="http://schemas.openxmlformats.org/drawingml/2006/wordprocessingDrawing" xmlns:w10="urn:schemas-microsoft-com:office:word" xmlns:w="http://schemas.openxmlformats.org/wordprocessingml/2006/main" xmlns:w14="http://schemas.microsoft.com/office/word/2010/wordml" xmlns:w15="http://schemas.microsoft.com/office/word/2012/wordml" xmlns:w16cex="http://schemas.microsoft.com/office/word/2018/wordml/cex" xmlns:w16cid="http://schemas.microsoft.com/office/word/2016/wordml/cid" xmlns:w16="http://schemas.microsoft.com/office/word/2018/wordml" xmlns:w16se="http://schemas.microsoft.com/office/word/2015/wordml/symex" xmlns:wpg="http://schemas.microsoft.com/office/word/2010/wordprocessingGroup" xmlns:wpi="http://schemas.microsoft.com/office/word/2010/wordprocessingInk" xmlns:wne="http://schemas.microsoft.com/office/word/2006/wordml" xmlns:wps="http://schemas.microsoft.com/office/word/2010/wordprocessingShape" mc:Ignorable="w14 w15 w16se w16cid w16 w16cex wp14">
   <w:body>
     <w:p>
       <w:pPr>
@@ -353,7 +353,6 @@
         <w:tblStyle w:val="Tabladecuadrcula41"/>
         <w:tblW w:w="9684" w:type="dxa"/>
         <w:jc w:val="center"/>
-        <w:tblInd w:w="0" w:type="dxa"/>
         <w:tblLook w:val="04A0" w:firstRow="1" w:lastRow="0" w:firstColumn="1" w:lastColumn="0" w:noHBand="0" w:noVBand="1"/>
       </w:tblPr>
       <w:tblGrid>
@@ -842,23 +841,7 @@
                 <w:rFonts w:eastAsia="Times New Roman" w:cs="Times New Roman"/>
                 <w:lang w:val="es-ES_tradnl" w:eastAsia="es-MX"/>
               </w:rPr>
-              <w:t xml:space="preserve"> </w:t>
-            </w:r>
-            <w:proofErr w:type="spellStart"/>
-            <w:r>
-              <w:rPr>
-                <w:rFonts w:eastAsia="Times New Roman" w:cs="Times New Roman"/>
-                <w:lang w:val="es-ES_tradnl" w:eastAsia="es-MX"/>
-              </w:rPr>
-              <w:t>Solorzano</w:t>
-            </w:r>
-            <w:proofErr w:type="spellEnd"/>
-            <w:r>
-              <w:rPr>
-                <w:rFonts w:eastAsia="Times New Roman" w:cs="Times New Roman"/>
-                <w:lang w:val="es-ES_tradnl" w:eastAsia="es-MX"/>
-              </w:rPr>
-              <w:t xml:space="preserve"> Tinajero</w:t>
+              <w:t xml:space="preserve"> Solorzano Tinajero</w:t>
             </w:r>
           </w:p>
         </w:tc>
@@ -968,21 +951,12 @@
                 <w:lang w:val="es-ES_tradnl" w:eastAsia="es-MX"/>
               </w:rPr>
             </w:pPr>
-            <w:proofErr w:type="spellStart"/>
             <w:r>
               <w:rPr>
                 <w:rFonts w:eastAsia="Times New Roman" w:cs="Times New Roman"/>
                 <w:lang w:val="es-ES_tradnl" w:eastAsia="es-MX"/>
               </w:rPr>
-              <w:t>Aaron</w:t>
-            </w:r>
-            <w:proofErr w:type="spellEnd"/>
-            <w:r>
-              <w:rPr>
-                <w:rFonts w:eastAsia="Times New Roman" w:cs="Times New Roman"/>
-                <w:lang w:val="es-ES_tradnl" w:eastAsia="es-MX"/>
-              </w:rPr>
-              <w:t xml:space="preserve"> Pedro Hernández Jacobo</w:t>
+              <w:t>Aaron Pedro Hernández Jacobo</w:t>
             </w:r>
           </w:p>
         </w:tc>
@@ -1237,7 +1211,7 @@
       <w:sdtContent>
         <w:p>
           <w:pPr>
-            <w:pStyle w:val="TtulodeTDC"/>
+            <w:pStyle w:val="TtuloTDC"/>
           </w:pPr>
           <w:r>
             <w:rPr>
@@ -5153,25 +5127,7 @@
                 <w:color w:val="000000"/>
                 <w:sz w:val="22"/>
               </w:rPr>
-              <w:t xml:space="preserve">Los permisos de acceso al sistema podrán ser cambiados solamente por el </w:t>
-            </w:r>
-            <w:proofErr w:type="spellStart"/>
-            <w:r>
-              <w:rPr>
-                <w:rFonts w:ascii="Calibri" w:eastAsia="Times New Roman" w:hAnsi="Calibri" w:cs="Calibri"/>
-                <w:color w:val="000000"/>
-                <w:sz w:val="22"/>
-              </w:rPr>
-              <w:t>super</w:t>
-            </w:r>
-            <w:proofErr w:type="spellEnd"/>
-            <w:r>
-              <w:rPr>
-                <w:rFonts w:ascii="Calibri" w:eastAsia="Times New Roman" w:hAnsi="Calibri" w:cs="Calibri"/>
-                <w:color w:val="000000"/>
-                <w:sz w:val="22"/>
-              </w:rPr>
-              <w:t xml:space="preserve"> administrador</w:t>
+              <w:t>Los permisos de acceso al sistema podrán ser cambiados solamente por el super administrador</w:t>
             </w:r>
           </w:p>
         </w:tc>
@@ -9483,25 +9439,7 @@
                 <w:color w:val="00000A"/>
                 <w:sz w:val="22"/>
               </w:rPr>
-              <w:t xml:space="preserve"> </w:t>
-            </w:r>
-            <w:proofErr w:type="spellStart"/>
-            <w:r>
-              <w:rPr>
-                <w:rFonts w:ascii="Calibri"/>
-                <w:color w:val="00000A"/>
-                <w:sz w:val="22"/>
-              </w:rPr>
-              <w:t>Solorzano</w:t>
-            </w:r>
-            <w:proofErr w:type="spellEnd"/>
-            <w:r>
-              <w:rPr>
-                <w:rFonts w:ascii="Calibri"/>
-                <w:color w:val="00000A"/>
-                <w:sz w:val="22"/>
-              </w:rPr>
-              <w:t xml:space="preserve"> Tinajero</w:t>
+              <w:t xml:space="preserve"> Solorzano Tinajero</w:t>
             </w:r>
           </w:p>
         </w:tc>
@@ -9709,10 +9647,7 @@
               <w:spacing w:after="0"/>
             </w:pPr>
             <w:r>
-              <w:t>8</w:t>
-            </w:r>
-            <w:r>
-              <w:t>7</w:t>
+              <w:t>90</w:t>
             </w:r>
           </w:p>
         </w:tc>
@@ -9800,6 +9735,9 @@
             <w:pPr>
               <w:spacing w:after="0"/>
             </w:pPr>
+            <w:r>
+              <w:t>90</w:t>
+            </w:r>
           </w:p>
         </w:tc>
       </w:tr>
@@ -9960,6 +9898,9 @@
             <w:pPr>
               <w:spacing w:after="0"/>
             </w:pPr>
+            <w:r>
+              <w:t>85</w:t>
+            </w:r>
           </w:p>
         </w:tc>
       </w:tr>
@@ -10137,25 +10078,7 @@
                 <w:color w:val="00000A"/>
                 <w:sz w:val="22"/>
               </w:rPr>
-              <w:t xml:space="preserve">5. </w:t>
-            </w:r>
-            <w:proofErr w:type="spellStart"/>
-            <w:r>
-              <w:rPr>
-                <w:rFonts w:ascii="Calibri"/>
-                <w:color w:val="00000A"/>
-                <w:sz w:val="22"/>
-              </w:rPr>
-              <w:t>Aaron</w:t>
-            </w:r>
-            <w:proofErr w:type="spellEnd"/>
-            <w:r>
-              <w:rPr>
-                <w:rFonts w:ascii="Calibri"/>
-                <w:color w:val="00000A"/>
-                <w:sz w:val="22"/>
-              </w:rPr>
-              <w:t xml:space="preserve"> Pedro Hern</w:t>
+              <w:t>5. Aaron Pedro Hern</w:t>
             </w:r>
             <w:r>
               <w:rPr>
@@ -10190,6 +10113,9 @@
             <w:pPr>
               <w:spacing w:after="0"/>
             </w:pPr>
+            <w:r>
+              <w:t>90</w:t>
+            </w:r>
           </w:p>
         </w:tc>
         <w:tc>
@@ -10207,6 +10133,9 @@
             <w:pPr>
               <w:spacing w:after="0"/>
             </w:pPr>
+            <w:r>
+              <w:t>90</w:t>
+            </w:r>
           </w:p>
         </w:tc>
         <w:tc>
@@ -10224,6 +10153,9 @@
             <w:pPr>
               <w:spacing w:after="0"/>
             </w:pPr>
+            <w:r>
+              <w:t>90</w:t>
+            </w:r>
           </w:p>
         </w:tc>
         <w:tc>
@@ -10241,6 +10173,9 @@
             <w:pPr>
               <w:spacing w:after="0"/>
             </w:pPr>
+            <w:r>
+              <w:t>90</w:t>
+            </w:r>
           </w:p>
         </w:tc>
         <w:tc>
@@ -10258,6 +10193,9 @@
             <w:pPr>
               <w:spacing w:after="0"/>
             </w:pPr>
+            <w:r>
+              <w:t>80</w:t>
+            </w:r>
           </w:p>
         </w:tc>
         <w:tc>
@@ -10275,6 +10213,9 @@
             <w:pPr>
               <w:spacing w:after="0"/>
             </w:pPr>
+            <w:r>
+              <w:t>85</w:t>
+            </w:r>
           </w:p>
         </w:tc>
       </w:tr>
@@ -10390,24 +10331,39 @@
     </w:p>
     <w:p>
       <w:r>
-        <w:t>Considero que el trabajo que de</w:t>
-      </w:r>
-      <w:bookmarkStart w:id="31" w:name="_GoBack"/>
-      <w:bookmarkEnd w:id="31"/>
-      <w:r>
-        <w:t>sempeñamos todos como equipo fue bastante bueno, ya que todos aportamos en el desarrollo de la actividad, realizamos reuniones y compartimos avances para que todos estuviésemos al tanto además de resolver las dudas utilizando diferentes medios de comunicación.</w:t>
+        <w:t>Considero que el trabajo que desempeñamos todos como equipo fue bastante bueno, ya que todos aportamos en el desarrollo de la actividad, realizamos reuniones y compartimos avances para que todos estuviésemos al tanto además de resolver las dudas utilizando diferentes medios de comunicación.</w:t>
       </w:r>
     </w:p>
     <w:p>
       <w:pPr>
         <w:spacing w:line="259" w:lineRule="auto"/>
         <w:jc w:val="left"/>
-      </w:pPr>
+        <w:rPr>
+          <w:b/>
+          <w:bCs/>
+        </w:rPr>
+      </w:pPr>
+      <w:r>
+        <w:rPr>
+          <w:b/>
+          <w:bCs/>
+        </w:rPr>
+        <w:t>Reflexión Aarón:</w:t>
+      </w:r>
+    </w:p>
+    <w:p>
+      <w:pPr>
+        <w:spacing w:line="259" w:lineRule="auto"/>
+        <w:jc w:val="left"/>
+      </w:pPr>
+      <w:r>
+        <w:t xml:space="preserve">Considero que me hace falta mejorar en aspectos como la redacción y llenado de formatos proporcionados por el maestro, un aspecto que me ayudo bastante a la hora de realizar mis tareas correspondientes fue la constante comunicación y trabajo en equipo. </w:t>
+      </w:r>
       <w:r>
         <w:br w:type="page"/>
       </w:r>
     </w:p>
-    <w:bookmarkStart w:id="32" w:name="_Toc43491064" w:displacedByCustomXml="next"/>
+    <w:bookmarkStart w:id="31" w:name="_Toc43491064" w:displacedByCustomXml="next"/>
     <w:sdt>
       <w:sdtPr>
         <w:rPr>
@@ -10439,7 +10395,7 @@
             </w:rPr>
             <w:t>BIBLIOGRAFÍA</w:t>
           </w:r>
-          <w:bookmarkEnd w:id="32"/>
+          <w:bookmarkEnd w:id="31"/>
         </w:p>
         <w:sdt>
           <w:sdtPr>
@@ -11282,33 +11238,8 @@
                 <w:sz w:val="16"/>
                 <w:szCs w:val="16"/>
               </w:rPr>
-              <w:t xml:space="preserve">Manejar </w:t>
-            </w:r>
-            <w:proofErr w:type="spellStart"/>
-            <w:r>
-              <w:rPr>
-                <w:sz w:val="16"/>
-                <w:szCs w:val="16"/>
-              </w:rPr>
-              <w:t>Git</w:t>
-            </w:r>
-            <w:proofErr w:type="spellEnd"/>
-            <w:r>
-              <w:rPr>
-                <w:sz w:val="16"/>
-                <w:szCs w:val="16"/>
-              </w:rPr>
-              <w:t xml:space="preserve"> </w:t>
-            </w:r>
-            <w:proofErr w:type="spellStart"/>
-            <w:r>
-              <w:rPr>
-                <w:sz w:val="16"/>
-                <w:szCs w:val="16"/>
-              </w:rPr>
-              <w:t>Hub</w:t>
-            </w:r>
-            <w:proofErr w:type="spellEnd"/>
+              <w:t>Manejar Git Hub</w:t>
+            </w:r>
           </w:p>
         </w:tc>
         <w:tc>
@@ -11549,6 +11480,20 @@
                 <w:szCs w:val="16"/>
               </w:rPr>
             </w:pPr>
+            <w:r>
+              <w:rPr>
+                <w:sz w:val="16"/>
+                <w:szCs w:val="16"/>
+              </w:rPr>
+              <w:t>Mejorar la redacción</w:t>
+            </w:r>
+            <w:r>
+              <w:rPr>
+                <w:sz w:val="16"/>
+                <w:szCs w:val="16"/>
+              </w:rPr>
+              <w:t>.</w:t>
+            </w:r>
           </w:p>
         </w:tc>
         <w:tc>
@@ -11562,6 +11507,13 @@
                 <w:szCs w:val="16"/>
               </w:rPr>
             </w:pPr>
+            <w:r>
+              <w:rPr>
+                <w:sz w:val="16"/>
+                <w:szCs w:val="16"/>
+              </w:rPr>
+              <w:t>Investigar más acerca de lo que se llevará acabo para tener una planeación mejor. Y mejorar los errores ortográficos.</w:t>
+            </w:r>
           </w:p>
         </w:tc>
       </w:tr>
@@ -12473,6 +12425,13 @@
                 <w:szCs w:val="16"/>
               </w:rPr>
             </w:pPr>
+            <w:r>
+              <w:rPr>
+                <w:sz w:val="16"/>
+                <w:szCs w:val="16"/>
+              </w:rPr>
+              <w:t>Leer la documentación de CodeIgniter 4.</w:t>
+            </w:r>
           </w:p>
         </w:tc>
         <w:tc>
@@ -12486,6 +12445,13 @@
                 <w:szCs w:val="16"/>
               </w:rPr>
             </w:pPr>
+            <w:r>
+              <w:rPr>
+                <w:sz w:val="16"/>
+                <w:szCs w:val="16"/>
+              </w:rPr>
+              <w:t>Se ajusto el código para el uso de los procedimientos almacenados.</w:t>
+            </w:r>
           </w:p>
         </w:tc>
       </w:tr>
@@ -12935,6 +12901,27 @@
                 <w:szCs w:val="16"/>
               </w:rPr>
             </w:pPr>
+            <w:r>
+              <w:rPr>
+                <w:sz w:val="16"/>
+                <w:szCs w:val="16"/>
+              </w:rPr>
+              <w:t>Mejorar en la estructura de la información esto agrégalo en análisis cualitativo y cuantita</w:t>
+            </w:r>
+            <w:r>
+              <w:rPr>
+                <w:sz w:val="16"/>
+                <w:szCs w:val="16"/>
+              </w:rPr>
+              <w:t>ti</w:t>
+            </w:r>
+            <w:r>
+              <w:rPr>
+                <w:sz w:val="16"/>
+                <w:szCs w:val="16"/>
+              </w:rPr>
+              <w:t>vo.</w:t>
+            </w:r>
           </w:p>
         </w:tc>
         <w:tc>
@@ -12948,6 +12935,13 @@
                 <w:szCs w:val="16"/>
               </w:rPr>
             </w:pPr>
+            <w:r>
+              <w:rPr>
+                <w:sz w:val="16"/>
+                <w:szCs w:val="16"/>
+              </w:rPr>
+              <w:t>Estructurar más básico la información y tenerlo listo en forma.</w:t>
+            </w:r>
           </w:p>
         </w:tc>
       </w:tr>
@@ -13180,6 +13174,27 @@
                 <w:szCs w:val="16"/>
               </w:rPr>
             </w:pPr>
+            <w:r>
+              <w:rPr>
+                <w:sz w:val="16"/>
+                <w:szCs w:val="16"/>
+              </w:rPr>
+              <w:t>Mejorar en la estructura de la información esto agrégalo en análisis cualitativo y cuantita</w:t>
+            </w:r>
+            <w:r>
+              <w:rPr>
+                <w:sz w:val="16"/>
+                <w:szCs w:val="16"/>
+              </w:rPr>
+              <w:t>ti</w:t>
+            </w:r>
+            <w:r>
+              <w:rPr>
+                <w:sz w:val="16"/>
+                <w:szCs w:val="16"/>
+              </w:rPr>
+              <w:t>vo.</w:t>
+            </w:r>
           </w:p>
         </w:tc>
         <w:tc>
@@ -13193,6 +13208,34 @@
                 <w:szCs w:val="16"/>
               </w:rPr>
             </w:pPr>
+            <w:r>
+              <w:rPr>
+                <w:sz w:val="16"/>
+                <w:szCs w:val="16"/>
+              </w:rPr>
+              <w:t>Con</w:t>
+            </w:r>
+            <w:r>
+              <w:rPr>
+                <w:sz w:val="16"/>
+                <w:szCs w:val="16"/>
+              </w:rPr>
+              <w:t>l</w:t>
+            </w:r>
+            <w:r>
+              <w:rPr>
+                <w:sz w:val="16"/>
+                <w:szCs w:val="16"/>
+              </w:rPr>
+              <w:t>levar</w:t>
+            </w:r>
+            <w:r>
+              <w:rPr>
+                <w:sz w:val="16"/>
+                <w:szCs w:val="16"/>
+              </w:rPr>
+              <w:t xml:space="preserve"> la información acabo a un resultado creativo y entendible.</w:t>
+            </w:r>
           </w:p>
         </w:tc>
       </w:tr>
@@ -13214,6 +13257,7 @@
                 <w:sz w:val="16"/>
                 <w:szCs w:val="16"/>
               </w:rPr>
+              <w:lastRenderedPageBreak/>
               <w:t>10</w:t>
             </w:r>
           </w:p>
@@ -13439,6 +13483,13 @@
                 <w:szCs w:val="16"/>
               </w:rPr>
             </w:pPr>
+            <w:r>
+              <w:rPr>
+                <w:sz w:val="16"/>
+                <w:szCs w:val="16"/>
+              </w:rPr>
+              <w:t>Redacción en los procesos.</w:t>
+            </w:r>
           </w:p>
         </w:tc>
         <w:tc>
@@ -13452,6 +13503,13 @@
                 <w:szCs w:val="16"/>
               </w:rPr>
             </w:pPr>
+            <w:r>
+              <w:rPr>
+                <w:sz w:val="16"/>
+                <w:szCs w:val="16"/>
+              </w:rPr>
+              <w:t>Ser claros y concisos a la hora de describir un proceso.</w:t>
+            </w:r>
           </w:p>
         </w:tc>
       </w:tr>
@@ -13691,6 +13749,13 @@
                 <w:szCs w:val="16"/>
               </w:rPr>
             </w:pPr>
+            <w:r>
+              <w:rPr>
+                <w:sz w:val="16"/>
+                <w:szCs w:val="16"/>
+              </w:rPr>
+              <w:t>Saber utilizar adecuadamente los formatos proporcionados por el profesor.</w:t>
+            </w:r>
           </w:p>
         </w:tc>
         <w:tc>
@@ -13704,6 +13769,13 @@
                 <w:szCs w:val="16"/>
               </w:rPr>
             </w:pPr>
+            <w:r>
+              <w:rPr>
+                <w:sz w:val="16"/>
+                <w:szCs w:val="16"/>
+              </w:rPr>
+              <w:t>Aclarar cualquier duda con el profesor.</w:t>
+            </w:r>
           </w:p>
         </w:tc>
       </w:tr>
@@ -14000,7 +14072,6 @@
                 <w:sz w:val="16"/>
                 <w:szCs w:val="16"/>
               </w:rPr>
-              <w:lastRenderedPageBreak/>
               <w:t>13</w:t>
             </w:r>
           </w:p>
@@ -14261,7 +14332,7 @@
 </file>
 
 <file path=word/endnotes.xml><?xml version="1.0" encoding="utf-8"?>
-<w:endnotes xmlns:wpc="http://schemas.microsoft.com/office/word/2010/wordprocessingCanvas" xmlns:mc="http://schemas.openxmlformats.org/markup-compatibility/2006" xmlns:o="urn:schemas-microsoft-com:office:office" xmlns:r="http://schemas.openxmlformats.org/officeDocument/2006/relationships" xmlns:m="http://schemas.openxmlformats.org/officeDocument/2006/math" xmlns:v="urn:schemas-microsoft-com:vml" xmlns:wp14="http://schemas.microsoft.com/office/word/2010/wordprocessingDrawing" xmlns:wp="http://schemas.openxmlformats.org/drawingml/2006/wordprocessingDrawing" xmlns:w10="urn:schemas-microsoft-com:office:word" xmlns:w="http://schemas.openxmlformats.org/wordprocessingml/2006/main" xmlns:w14="http://schemas.microsoft.com/office/word/2010/wordml" xmlns:w15="http://schemas.microsoft.com/office/word/2012/wordml" xmlns:wpg="http://schemas.microsoft.com/office/word/2010/wordprocessingGroup" xmlns:wpi="http://schemas.microsoft.com/office/word/2010/wordprocessingInk" xmlns:wne="http://schemas.microsoft.com/office/word/2006/wordml" xmlns:wps="http://schemas.microsoft.com/office/word/2010/wordprocessingShape" mc:Ignorable="w14 w15 wp14">
+<w:endnotes xmlns:wpc="http://schemas.microsoft.com/office/word/2010/wordprocessingCanvas" xmlns:cx="http://schemas.microsoft.com/office/drawing/2014/chartex" xmlns:cx1="http://schemas.microsoft.com/office/drawing/2015/9/8/chartex" xmlns:cx2="http://schemas.microsoft.com/office/drawing/2015/10/21/chartex" xmlns:cx3="http://schemas.microsoft.com/office/drawing/2016/5/9/chartex" xmlns:cx4="http://schemas.microsoft.com/office/drawing/2016/5/10/chartex" xmlns:cx5="http://schemas.microsoft.com/office/drawing/2016/5/11/chartex" xmlns:cx6="http://schemas.microsoft.com/office/drawing/2016/5/12/chartex" xmlns:cx7="http://schemas.microsoft.com/office/drawing/2016/5/13/chartex" xmlns:cx8="http://schemas.microsoft.com/office/drawing/2016/5/14/chartex" xmlns:mc="http://schemas.openxmlformats.org/markup-compatibility/2006" xmlns:aink="http://schemas.microsoft.com/office/drawing/2016/ink" xmlns:am3d="http://schemas.microsoft.com/office/drawing/2017/model3d" xmlns:o="urn:schemas-microsoft-com:office:office" xmlns:r="http://schemas.openxmlformats.org/officeDocument/2006/relationships" xmlns:m="http://schemas.openxmlformats.org/officeDocument/2006/math" xmlns:v="urn:schemas-microsoft-com:vml" xmlns:wp14="http://schemas.microsoft.com/office/word/2010/wordprocessingDrawing" xmlns:wp="http://schemas.openxmlformats.org/drawingml/2006/wordprocessingDrawing" xmlns:w10="urn:schemas-microsoft-com:office:word" xmlns:w="http://schemas.openxmlformats.org/wordprocessingml/2006/main" xmlns:w14="http://schemas.microsoft.com/office/word/2010/wordml" xmlns:w15="http://schemas.microsoft.com/office/word/2012/wordml" xmlns:w16cex="http://schemas.microsoft.com/office/word/2018/wordml/cex" xmlns:w16cid="http://schemas.microsoft.com/office/word/2016/wordml/cid" xmlns:w16="http://schemas.microsoft.com/office/word/2018/wordml" xmlns:w16se="http://schemas.microsoft.com/office/word/2015/wordml/symex" xmlns:wpg="http://schemas.microsoft.com/office/word/2010/wordprocessingGroup" xmlns:wpi="http://schemas.microsoft.com/office/word/2010/wordprocessingInk" xmlns:wne="http://schemas.microsoft.com/office/word/2006/wordml" xmlns:wps="http://schemas.microsoft.com/office/word/2010/wordprocessingShape" mc:Ignorable="w14 w15 w16se w16cid w16 w16cex wp14">
   <w:endnote w:type="separator" w:id="-1">
     <w:p>
       <w:pPr>
@@ -14293,7 +14364,7 @@
 </file>
 
 <file path=word/footer1.xml><?xml version="1.0" encoding="utf-8"?>
-<w:ftr xmlns:wpc="http://schemas.microsoft.com/office/word/2010/wordprocessingCanvas" xmlns:mc="http://schemas.openxmlformats.org/markup-compatibility/2006" xmlns:o="urn:schemas-microsoft-com:office:office" xmlns:r="http://schemas.openxmlformats.org/officeDocument/2006/relationships" xmlns:m="http://schemas.openxmlformats.org/officeDocument/2006/math" xmlns:v="urn:schemas-microsoft-com:vml" xmlns:wp14="http://schemas.microsoft.com/office/word/2010/wordprocessingDrawing" xmlns:wp="http://schemas.openxmlformats.org/drawingml/2006/wordprocessingDrawing" xmlns:w10="urn:schemas-microsoft-com:office:word" xmlns:w="http://schemas.openxmlformats.org/wordprocessingml/2006/main" xmlns:w14="http://schemas.microsoft.com/office/word/2010/wordml" xmlns:w15="http://schemas.microsoft.com/office/word/2012/wordml" xmlns:wpg="http://schemas.microsoft.com/office/word/2010/wordprocessingGroup" xmlns:wpi="http://schemas.microsoft.com/office/word/2010/wordprocessingInk" xmlns:wne="http://schemas.microsoft.com/office/word/2006/wordml" xmlns:wps="http://schemas.microsoft.com/office/word/2010/wordprocessingShape" mc:Ignorable="w14 w15 wp14">
+<w:ftr xmlns:wpc="http://schemas.microsoft.com/office/word/2010/wordprocessingCanvas" xmlns:cx="http://schemas.microsoft.com/office/drawing/2014/chartex" xmlns:cx1="http://schemas.microsoft.com/office/drawing/2015/9/8/chartex" xmlns:cx2="http://schemas.microsoft.com/office/drawing/2015/10/21/chartex" xmlns:cx3="http://schemas.microsoft.com/office/drawing/2016/5/9/chartex" xmlns:cx4="http://schemas.microsoft.com/office/drawing/2016/5/10/chartex" xmlns:cx5="http://schemas.microsoft.com/office/drawing/2016/5/11/chartex" xmlns:cx6="http://schemas.microsoft.com/office/drawing/2016/5/12/chartex" xmlns:cx7="http://schemas.microsoft.com/office/drawing/2016/5/13/chartex" xmlns:cx8="http://schemas.microsoft.com/office/drawing/2016/5/14/chartex" xmlns:mc="http://schemas.openxmlformats.org/markup-compatibility/2006" xmlns:aink="http://schemas.microsoft.com/office/drawing/2016/ink" xmlns:am3d="http://schemas.microsoft.com/office/drawing/2017/model3d" xmlns:o="urn:schemas-microsoft-com:office:office" xmlns:r="http://schemas.openxmlformats.org/officeDocument/2006/relationships" xmlns:m="http://schemas.openxmlformats.org/officeDocument/2006/math" xmlns:v="urn:schemas-microsoft-com:vml" xmlns:wp14="http://schemas.microsoft.com/office/word/2010/wordprocessingDrawing" xmlns:wp="http://schemas.openxmlformats.org/drawingml/2006/wordprocessingDrawing" xmlns:w10="urn:schemas-microsoft-com:office:word" xmlns:w="http://schemas.openxmlformats.org/wordprocessingml/2006/main" xmlns:w14="http://schemas.microsoft.com/office/word/2010/wordml" xmlns:w15="http://schemas.microsoft.com/office/word/2012/wordml" xmlns:w16cex="http://schemas.microsoft.com/office/word/2018/wordml/cex" xmlns:w16cid="http://schemas.microsoft.com/office/word/2016/wordml/cid" xmlns:w16="http://schemas.microsoft.com/office/word/2018/wordml" xmlns:w16se="http://schemas.microsoft.com/office/word/2015/wordml/symex" xmlns:wpg="http://schemas.microsoft.com/office/word/2010/wordprocessingGroup" xmlns:wpi="http://schemas.microsoft.com/office/word/2010/wordprocessingInk" xmlns:wne="http://schemas.microsoft.com/office/word/2006/wordml" xmlns:wps="http://schemas.microsoft.com/office/word/2010/wordprocessingShape" mc:Ignorable="w14 w15 w16se w16cid w16 w16cex wp14">
   <w:p>
     <w:pPr>
       <w:pStyle w:val="Piedepgina"/>
@@ -14306,7 +14377,7 @@
 </file>
 
 <file path=word/footnotes.xml><?xml version="1.0" encoding="utf-8"?>
-<w:footnotes xmlns:wpc="http://schemas.microsoft.com/office/word/2010/wordprocessingCanvas" xmlns:mc="http://schemas.openxmlformats.org/markup-compatibility/2006" xmlns:o="urn:schemas-microsoft-com:office:office" xmlns:r="http://schemas.openxmlformats.org/officeDocument/2006/relationships" xmlns:m="http://schemas.openxmlformats.org/officeDocument/2006/math" xmlns:v="urn:schemas-microsoft-com:vml" xmlns:wp14="http://schemas.microsoft.com/office/word/2010/wordprocessingDrawing" xmlns:wp="http://schemas.openxmlformats.org/drawingml/2006/wordprocessingDrawing" xmlns:w10="urn:schemas-microsoft-com:office:word" xmlns:w="http://schemas.openxmlformats.org/wordprocessingml/2006/main" xmlns:w14="http://schemas.microsoft.com/office/word/2010/wordml" xmlns:w15="http://schemas.microsoft.com/office/word/2012/wordml" xmlns:wpg="http://schemas.microsoft.com/office/word/2010/wordprocessingGroup" xmlns:wpi="http://schemas.microsoft.com/office/word/2010/wordprocessingInk" xmlns:wne="http://schemas.microsoft.com/office/word/2006/wordml" xmlns:wps="http://schemas.microsoft.com/office/word/2010/wordprocessingShape" mc:Ignorable="w14 w15 wp14">
+<w:footnotes xmlns:wpc="http://schemas.microsoft.com/office/word/2010/wordprocessingCanvas" xmlns:cx="http://schemas.microsoft.com/office/drawing/2014/chartex" xmlns:cx1="http://schemas.microsoft.com/office/drawing/2015/9/8/chartex" xmlns:cx2="http://schemas.microsoft.com/office/drawing/2015/10/21/chartex" xmlns:cx3="http://schemas.microsoft.com/office/drawing/2016/5/9/chartex" xmlns:cx4="http://schemas.microsoft.com/office/drawing/2016/5/10/chartex" xmlns:cx5="http://schemas.microsoft.com/office/drawing/2016/5/11/chartex" xmlns:cx6="http://schemas.microsoft.com/office/drawing/2016/5/12/chartex" xmlns:cx7="http://schemas.microsoft.com/office/drawing/2016/5/13/chartex" xmlns:cx8="http://schemas.microsoft.com/office/drawing/2016/5/14/chartex" xmlns:mc="http://schemas.openxmlformats.org/markup-compatibility/2006" xmlns:aink="http://schemas.microsoft.com/office/drawing/2016/ink" xmlns:am3d="http://schemas.microsoft.com/office/drawing/2017/model3d" xmlns:o="urn:schemas-microsoft-com:office:office" xmlns:r="http://schemas.openxmlformats.org/officeDocument/2006/relationships" xmlns:m="http://schemas.openxmlformats.org/officeDocument/2006/math" xmlns:v="urn:schemas-microsoft-com:vml" xmlns:wp14="http://schemas.microsoft.com/office/word/2010/wordprocessingDrawing" xmlns:wp="http://schemas.openxmlformats.org/drawingml/2006/wordprocessingDrawing" xmlns:w10="urn:schemas-microsoft-com:office:word" xmlns:w="http://schemas.openxmlformats.org/wordprocessingml/2006/main" xmlns:w14="http://schemas.microsoft.com/office/word/2010/wordml" xmlns:w15="http://schemas.microsoft.com/office/word/2012/wordml" xmlns:w16cex="http://schemas.microsoft.com/office/word/2018/wordml/cex" xmlns:w16cid="http://schemas.microsoft.com/office/word/2016/wordml/cid" xmlns:w16="http://schemas.microsoft.com/office/word/2018/wordml" xmlns:w16se="http://schemas.microsoft.com/office/word/2015/wordml/symex" xmlns:wpg="http://schemas.microsoft.com/office/word/2010/wordprocessingGroup" xmlns:wpi="http://schemas.microsoft.com/office/word/2010/wordprocessingInk" xmlns:wne="http://schemas.microsoft.com/office/word/2006/wordml" xmlns:wps="http://schemas.microsoft.com/office/word/2010/wordprocessingShape" mc:Ignorable="w14 w15 w16se w16cid w16 w16cex wp14">
   <w:footnote w:type="separator" w:id="-1">
     <w:p>
       <w:pPr>
@@ -14338,7 +14409,7 @@
 </file>
 
 <file path=word/header1.xml><?xml version="1.0" encoding="utf-8"?>
-<w:hdr xmlns:wpc="http://schemas.microsoft.com/office/word/2010/wordprocessingCanvas" xmlns:mc="http://schemas.openxmlformats.org/markup-compatibility/2006" xmlns:o="urn:schemas-microsoft-com:office:office" xmlns:r="http://schemas.openxmlformats.org/officeDocument/2006/relationships" xmlns:m="http://schemas.openxmlformats.org/officeDocument/2006/math" xmlns:v="urn:schemas-microsoft-com:vml" xmlns:wp14="http://schemas.microsoft.com/office/word/2010/wordprocessingDrawing" xmlns:wp="http://schemas.openxmlformats.org/drawingml/2006/wordprocessingDrawing" xmlns:w10="urn:schemas-microsoft-com:office:word" xmlns:w="http://schemas.openxmlformats.org/wordprocessingml/2006/main" xmlns:w14="http://schemas.microsoft.com/office/word/2010/wordml" xmlns:w15="http://schemas.microsoft.com/office/word/2012/wordml" xmlns:wpg="http://schemas.microsoft.com/office/word/2010/wordprocessingGroup" xmlns:wpi="http://schemas.microsoft.com/office/word/2010/wordprocessingInk" xmlns:wne="http://schemas.microsoft.com/office/word/2006/wordml" xmlns:wps="http://schemas.microsoft.com/office/word/2010/wordprocessingShape" mc:Ignorable="w14 w15 wp14">
+<w:hdr xmlns:wpc="http://schemas.microsoft.com/office/word/2010/wordprocessingCanvas" xmlns:cx="http://schemas.microsoft.com/office/drawing/2014/chartex" xmlns:cx1="http://schemas.microsoft.com/office/drawing/2015/9/8/chartex" xmlns:cx2="http://schemas.microsoft.com/office/drawing/2015/10/21/chartex" xmlns:cx3="http://schemas.microsoft.com/office/drawing/2016/5/9/chartex" xmlns:cx4="http://schemas.microsoft.com/office/drawing/2016/5/10/chartex" xmlns:cx5="http://schemas.microsoft.com/office/drawing/2016/5/11/chartex" xmlns:cx6="http://schemas.microsoft.com/office/drawing/2016/5/12/chartex" xmlns:cx7="http://schemas.microsoft.com/office/drawing/2016/5/13/chartex" xmlns:cx8="http://schemas.microsoft.com/office/drawing/2016/5/14/chartex" xmlns:mc="http://schemas.openxmlformats.org/markup-compatibility/2006" xmlns:aink="http://schemas.microsoft.com/office/drawing/2016/ink" xmlns:am3d="http://schemas.microsoft.com/office/drawing/2017/model3d" xmlns:o="urn:schemas-microsoft-com:office:office" xmlns:r="http://schemas.openxmlformats.org/officeDocument/2006/relationships" xmlns:m="http://schemas.openxmlformats.org/officeDocument/2006/math" xmlns:v="urn:schemas-microsoft-com:vml" xmlns:wp14="http://schemas.microsoft.com/office/word/2010/wordprocessingDrawing" xmlns:wp="http://schemas.openxmlformats.org/drawingml/2006/wordprocessingDrawing" xmlns:w10="urn:schemas-microsoft-com:office:word" xmlns:w="http://schemas.openxmlformats.org/wordprocessingml/2006/main" xmlns:w14="http://schemas.microsoft.com/office/word/2010/wordml" xmlns:w15="http://schemas.microsoft.com/office/word/2012/wordml" xmlns:w16cex="http://schemas.microsoft.com/office/word/2018/wordml/cex" xmlns:w16cid="http://schemas.microsoft.com/office/word/2016/wordml/cid" xmlns:w16="http://schemas.microsoft.com/office/word/2018/wordml" xmlns:w16se="http://schemas.microsoft.com/office/word/2015/wordml/symex" xmlns:wpg="http://schemas.microsoft.com/office/word/2010/wordprocessingGroup" xmlns:wpi="http://schemas.microsoft.com/office/word/2010/wordprocessingInk" xmlns:wne="http://schemas.microsoft.com/office/word/2006/wordml" xmlns:wps="http://schemas.microsoft.com/office/word/2010/wordprocessingShape" mc:Ignorable="w14 w15 w16se w16cid w16 w16cex wp14">
   <w:p>
     <w:pPr>
       <w:pStyle w:val="Ttulo1"/>
@@ -14351,8 +14422,8 @@
 </file>
 
 <file path=word/numbering.xml><?xml version="1.0" encoding="utf-8"?>
-<w:numbering xmlns:wpc="http://schemas.microsoft.com/office/word/2010/wordprocessingCanvas" xmlns:mc="http://schemas.openxmlformats.org/markup-compatibility/2006" xmlns:o="urn:schemas-microsoft-com:office:office" xmlns:r="http://schemas.openxmlformats.org/officeDocument/2006/relationships" xmlns:m="http://schemas.openxmlformats.org/officeDocument/2006/math" xmlns:v="urn:schemas-microsoft-com:vml" xmlns:wp14="http://schemas.microsoft.com/office/word/2010/wordprocessingDrawing" xmlns:wp="http://schemas.openxmlformats.org/drawingml/2006/wordprocessingDrawing" xmlns:w10="urn:schemas-microsoft-com:office:word" xmlns:w="http://schemas.openxmlformats.org/wordprocessingml/2006/main" xmlns:w14="http://schemas.microsoft.com/office/word/2010/wordml" xmlns:w15="http://schemas.microsoft.com/office/word/2012/wordml" xmlns:wpg="http://schemas.microsoft.com/office/word/2010/wordprocessingGroup" xmlns:wpi="http://schemas.microsoft.com/office/word/2010/wordprocessingInk" xmlns:wne="http://schemas.microsoft.com/office/word/2006/wordml" xmlns:wps="http://schemas.microsoft.com/office/word/2010/wordprocessingShape" mc:Ignorable="w14 w15 wp14">
-  <w:abstractNum w:abstractNumId="0">
+<w:numbering xmlns:wpc="http://schemas.microsoft.com/office/word/2010/wordprocessingCanvas" xmlns:cx="http://schemas.microsoft.com/office/drawing/2014/chartex" xmlns:cx1="http://schemas.microsoft.com/office/drawing/2015/9/8/chartex" xmlns:cx2="http://schemas.microsoft.com/office/drawing/2015/10/21/chartex" xmlns:cx3="http://schemas.microsoft.com/office/drawing/2016/5/9/chartex" xmlns:cx4="http://schemas.microsoft.com/office/drawing/2016/5/10/chartex" xmlns:cx5="http://schemas.microsoft.com/office/drawing/2016/5/11/chartex" xmlns:cx6="http://schemas.microsoft.com/office/drawing/2016/5/12/chartex" xmlns:cx7="http://schemas.microsoft.com/office/drawing/2016/5/13/chartex" xmlns:cx8="http://schemas.microsoft.com/office/drawing/2016/5/14/chartex" xmlns:mc="http://schemas.openxmlformats.org/markup-compatibility/2006" xmlns:aink="http://schemas.microsoft.com/office/drawing/2016/ink" xmlns:am3d="http://schemas.microsoft.com/office/drawing/2017/model3d" xmlns:o="urn:schemas-microsoft-com:office:office" xmlns:r="http://schemas.openxmlformats.org/officeDocument/2006/relationships" xmlns:m="http://schemas.openxmlformats.org/officeDocument/2006/math" xmlns:v="urn:schemas-microsoft-com:vml" xmlns:wp14="http://schemas.microsoft.com/office/word/2010/wordprocessingDrawing" xmlns:wp="http://schemas.openxmlformats.org/drawingml/2006/wordprocessingDrawing" xmlns:w10="urn:schemas-microsoft-com:office:word" xmlns:w="http://schemas.openxmlformats.org/wordprocessingml/2006/main" xmlns:w14="http://schemas.microsoft.com/office/word/2010/wordml" xmlns:w15="http://schemas.microsoft.com/office/word/2012/wordml" xmlns:w16cex="http://schemas.microsoft.com/office/word/2018/wordml/cex" xmlns:w16cid="http://schemas.microsoft.com/office/word/2016/wordml/cid" xmlns:w16="http://schemas.microsoft.com/office/word/2018/wordml" xmlns:w16se="http://schemas.microsoft.com/office/word/2015/wordml/symex" xmlns:wpg="http://schemas.microsoft.com/office/word/2010/wordprocessingGroup" xmlns:wpi="http://schemas.microsoft.com/office/word/2010/wordprocessingInk" xmlns:wne="http://schemas.microsoft.com/office/word/2006/wordml" xmlns:wps="http://schemas.microsoft.com/office/word/2010/wordprocessingShape" mc:Ignorable="w14 w15 w16se w16cid w16 w16cex wp14">
+  <w:abstractNum w:abstractNumId="0" w15:restartNumberingAfterBreak="0">
     <w:nsid w:val="442628E2"/>
     <w:multiLevelType w:val="hybridMultilevel"/>
     <w:tmpl w:val="58A419A4"/>
@@ -14438,7 +14509,7 @@
       </w:pPr>
     </w:lvl>
   </w:abstractNum>
-  <w:abstractNum w:abstractNumId="1">
+  <w:abstractNum w:abstractNumId="1" w15:restartNumberingAfterBreak="0">
     <w:nsid w:val="49C83373"/>
     <w:multiLevelType w:val="hybridMultilevel"/>
     <w:tmpl w:val="F89C14A0"/>
@@ -14524,7 +14595,7 @@
       </w:pPr>
     </w:lvl>
   </w:abstractNum>
-  <w:abstractNum w:abstractNumId="2">
+  <w:abstractNum w:abstractNumId="2" w15:restartNumberingAfterBreak="0">
     <w:nsid w:val="52984E98"/>
     <w:multiLevelType w:val="hybridMultilevel"/>
     <w:tmpl w:val="DCE259C2"/>
@@ -14610,7 +14681,7 @@
       </w:pPr>
     </w:lvl>
   </w:abstractNum>
-  <w:abstractNum w:abstractNumId="3">
+  <w:abstractNum w:abstractNumId="3" w15:restartNumberingAfterBreak="0">
     <w:nsid w:val="63353F8F"/>
     <w:multiLevelType w:val="hybridMultilevel"/>
     <w:tmpl w:val="2F3A1A9C"/>
@@ -14696,7 +14767,7 @@
       </w:pPr>
     </w:lvl>
   </w:abstractNum>
-  <w:abstractNum w:abstractNumId="4">
+  <w:abstractNum w:abstractNumId="4" w15:restartNumberingAfterBreak="0">
     <w:nsid w:val="700C59BE"/>
     <w:multiLevelType w:val="hybridMultilevel"/>
     <w:tmpl w:val="3F32E68C"/>
@@ -14801,7 +14872,7 @@
 </file>
 
 <file path=word/styles.xml><?xml version="1.0" encoding="utf-8"?>
-<w:styles xmlns:mc="http://schemas.openxmlformats.org/markup-compatibility/2006" xmlns:r="http://schemas.openxmlformats.org/officeDocument/2006/relationships" xmlns:w="http://schemas.openxmlformats.org/wordprocessingml/2006/main" xmlns:w14="http://schemas.microsoft.com/office/word/2010/wordml" xmlns:w15="http://schemas.microsoft.com/office/word/2012/wordml" mc:Ignorable="w14 w15">
+<w:styles xmlns:mc="http://schemas.openxmlformats.org/markup-compatibility/2006" xmlns:r="http://schemas.openxmlformats.org/officeDocument/2006/relationships" xmlns:w="http://schemas.openxmlformats.org/wordprocessingml/2006/main" xmlns:w14="http://schemas.microsoft.com/office/word/2010/wordml" xmlns:w15="http://schemas.microsoft.com/office/word/2012/wordml" xmlns:w16cex="http://schemas.microsoft.com/office/word/2018/wordml/cex" xmlns:w16cid="http://schemas.microsoft.com/office/word/2016/wordml/cid" xmlns:w16="http://schemas.microsoft.com/office/word/2018/wordml" xmlns:w16se="http://schemas.microsoft.com/office/word/2015/wordml/symex" mc:Ignorable="w14 w15 w16se w16cid w16 w16cex">
   <w:docDefaults>
     <w:rPrDefault>
       <w:rPr>
@@ -14817,7 +14888,7 @@
       </w:pPr>
     </w:pPrDefault>
   </w:docDefaults>
-  <w:latentStyles w:defLockedState="0" w:defUIPriority="99" w:defSemiHidden="0" w:defUnhideWhenUsed="0" w:defQFormat="0" w:count="371">
+  <w:latentStyles w:defLockedState="0" w:defUIPriority="99" w:defSemiHidden="0" w:defUnhideWhenUsed="0" w:defQFormat="0" w:count="376">
     <w:lsdException w:name="Normal" w:uiPriority="0" w:qFormat="1"/>
     <w:lsdException w:name="heading 1" w:uiPriority="9" w:qFormat="1"/>
     <w:lsdException w:name="heading 2" w:semiHidden="1" w:uiPriority="9" w:unhideWhenUsed="1" w:qFormat="1"/>
@@ -14923,7 +14994,6 @@
     <w:lsdException w:name="HTML Sample" w:semiHidden="1" w:unhideWhenUsed="1"/>
     <w:lsdException w:name="HTML Typewriter" w:semiHidden="1" w:unhideWhenUsed="1"/>
     <w:lsdException w:name="HTML Variable" w:semiHidden="1" w:unhideWhenUsed="1"/>
-    <w:lsdException w:name="Normal Table" w:semiHidden="1" w:unhideWhenUsed="1"/>
     <w:lsdException w:name="annotation subject" w:semiHidden="1" w:unhideWhenUsed="1"/>
     <w:lsdException w:name="No List" w:semiHidden="1" w:unhideWhenUsed="1"/>
     <w:lsdException w:name="Outline List 1" w:semiHidden="1" w:unhideWhenUsed="1"/>
@@ -14966,11 +15036,8 @@
     <w:lsdException w:name="Table Contemporary" w:semiHidden="1" w:unhideWhenUsed="1"/>
     <w:lsdException w:name="Table Elegant" w:semiHidden="1" w:unhideWhenUsed="1"/>
     <w:lsdException w:name="Table Professional" w:semiHidden="1" w:unhideWhenUsed="1"/>
-    <w:lsdException w:name="Table Subtle 1" w:semiHidden="1" w:unhideWhenUsed="1"/>
     <w:lsdException w:name="Table Subtle 2" w:semiHidden="1" w:unhideWhenUsed="1"/>
     <w:lsdException w:name="Table Web 1" w:semiHidden="1" w:unhideWhenUsed="1"/>
-    <w:lsdException w:name="Table Web 2" w:semiHidden="1" w:unhideWhenUsed="1"/>
-    <w:lsdException w:name="Table Web 3" w:semiHidden="1" w:unhideWhenUsed="1"/>
     <w:lsdException w:name="Balloon Text" w:semiHidden="1" w:unhideWhenUsed="1"/>
     <w:lsdException w:name="Table Grid" w:uiPriority="59"/>
     <w:lsdException w:name="Table Theme" w:semiHidden="1" w:unhideWhenUsed="1"/>
@@ -15189,6 +15256,11 @@
     <w:lsdException w:name="List Table 5 Dark Accent 6" w:uiPriority="50"/>
     <w:lsdException w:name="List Table 6 Colorful Accent 6" w:uiPriority="51"/>
     <w:lsdException w:name="List Table 7 Colorful Accent 6" w:uiPriority="52"/>
+    <w:lsdException w:name="Mention" w:semiHidden="1" w:unhideWhenUsed="1"/>
+    <w:lsdException w:name="Smart Hyperlink" w:semiHidden="1" w:unhideWhenUsed="1"/>
+    <w:lsdException w:name="Hashtag" w:semiHidden="1" w:unhideWhenUsed="1"/>
+    <w:lsdException w:name="Unresolved Mention" w:semiHidden="1" w:unhideWhenUsed="1"/>
+    <w:lsdException w:name="Smart Link" w:semiHidden="1" w:unhideWhenUsed="1"/>
   </w:latentStyles>
   <w:style w:type="paragraph" w:default="1" w:styleId="Normal">
     <w:name w:val="Normal"/>
@@ -15337,7 +15409,6 @@
       <w:lang w:eastAsia="es-MX"/>
     </w:rPr>
     <w:tblPr>
-      <w:tblInd w:w="0" w:type="dxa"/>
       <w:tblBorders>
         <w:top w:val="single" w:sz="4" w:space="0" w:color="auto"/>
         <w:left w:val="single" w:sz="4" w:space="0" w:color="auto"/>
@@ -15346,12 +15417,6 @@
         <w:insideH w:val="single" w:sz="4" w:space="0" w:color="auto"/>
         <w:insideV w:val="single" w:sz="4" w:space="0" w:color="auto"/>
       </w:tblBorders>
-      <w:tblCellMar>
-        <w:top w:w="0" w:type="dxa"/>
-        <w:left w:w="108" w:type="dxa"/>
-        <w:bottom w:w="0" w:type="dxa"/>
-        <w:right w:w="108" w:type="dxa"/>
-      </w:tblCellMar>
     </w:tblPr>
   </w:style>
   <w:style w:type="paragraph" w:styleId="Textodeglobo">
@@ -15455,12 +15520,6 @@
         <w:insideH w:val="single" w:sz="4" w:space="0" w:color="666666"/>
         <w:insideV w:val="single" w:sz="4" w:space="0" w:color="666666"/>
       </w:tblBorders>
-      <w:tblCellMar>
-        <w:top w:w="0" w:type="dxa"/>
-        <w:left w:w="108" w:type="dxa"/>
-        <w:bottom w:w="0" w:type="dxa"/>
-        <w:right w:w="108" w:type="dxa"/>
-      </w:tblCellMar>
     </w:tblPr>
     <w:tblStylePr w:type="firstRow">
       <w:rPr>
@@ -15523,7 +15582,7 @@
       <w:u w:val="single"/>
     </w:rPr>
   </w:style>
-  <w:style w:type="paragraph" w:styleId="TtulodeTDC">
+  <w:style w:type="paragraph" w:styleId="TtuloTDC">
     <w:name w:val="TOC Heading"/>
     <w:basedOn w:val="Ttulo1"/>
     <w:next w:val="Normal"/>
@@ -15621,8 +15680,8 @@
     <w:unhideWhenUsed/>
     <w:rsid w:val="00DB02AB"/>
   </w:style>
-  <w:style w:type="character" w:customStyle="1" w:styleId="UnresolvedMention">
-    <w:name w:val="Unresolved Mention"/>
+  <w:style w:type="character" w:customStyle="1" w:styleId="Mencinsinresolver1">
+    <w:name w:val="Mención sin resolver1"/>
     <w:basedOn w:val="Fuentedeprrafopredeter"/>
     <w:uiPriority w:val="99"/>
     <w:semiHidden/>
@@ -15944,6 +16003,12 @@
 </file>
 
 <file path=customXml/item1.xml><?xml version="1.0" encoding="utf-8"?>
+<p:properties xmlns:p="http://schemas.microsoft.com/office/2006/metadata/properties" xmlns:xsi="http://www.w3.org/2001/XMLSchema-instance" xmlns:pc="http://schemas.microsoft.com/office/infopath/2007/PartnerControls">
+  <documentManagement/>
+</p:properties>
+</file>
+
+<file path=customXml/item2.xml><?xml version="1.0" encoding="utf-8"?>
 <ct:contentTypeSchema xmlns:ct="http://schemas.microsoft.com/office/2006/metadata/contentType" xmlns:ma="http://schemas.microsoft.com/office/2006/metadata/properties/metaAttributes" ct:_="" ma:_="" ma:contentTypeName="Documento" ma:contentTypeID="0x010100961C7B7B64DF054686AADD4B5702431F" ma:contentTypeVersion="5" ma:contentTypeDescription="Crear nuevo documento." ma:contentTypeScope="" ma:versionID="ac1bedfb1bdc725ba82c8db2ffb25b5e">
   <xsd:schema xmlns:xsd="http://www.w3.org/2001/XMLSchema" xmlns:xs="http://www.w3.org/2001/XMLSchema" xmlns:p="http://schemas.microsoft.com/office/2006/metadata/properties" xmlns:ns2="13757544-0856-41d1-952f-3623db03ab8f" targetNamespace="http://schemas.microsoft.com/office/2006/metadata/properties" ma:root="true" ma:fieldsID="302f1cddb85a2350a1f7e0c352c81b34" ns2:_="">
     <xsd:import namespace="13757544-0856-41d1-952f-3623db03ab8f"/>
@@ -16093,22 +16158,7 @@
 </ct:contentTypeSchema>
 </file>
 
-<file path=customXml/item2.xml><?xml version="1.0" encoding="utf-8"?>
-<p:properties xmlns:p="http://schemas.microsoft.com/office/2006/metadata/properties" xmlns:xsi="http://www.w3.org/2001/XMLSchema-instance" xmlns:pc="http://schemas.microsoft.com/office/infopath/2007/PartnerControls">
-  <documentManagement/>
-</p:properties>
-</file>
-
 <file path=customXml/item3.xml><?xml version="1.0" encoding="utf-8"?>
-<?mso-contentType ?>
-<FormTemplates xmlns="http://schemas.microsoft.com/sharepoint/v3/contenttype/forms">
-  <Display>DocumentLibraryForm</Display>
-  <Edit>DocumentLibraryForm</Edit>
-  <New>DocumentLibraryForm</New>
-</FormTemplates>
-</file>
-
-<file path=customXml/item4.xml><?xml version="1.0" encoding="utf-8"?>
 <b:Sources xmlns:b="http://schemas.openxmlformats.org/officeDocument/2006/bibliography" xmlns="http://schemas.openxmlformats.org/officeDocument/2006/bibliography" SelectedStyle="\APASixthEditionOfficeOnline.xsl" StyleName="APA" Version="6">
   <b:Source>
     <b:Tag>Car14</b:Tag>
@@ -16244,7 +16294,25 @@
 </b:Sources>
 </file>
 
+<file path=customXml/item4.xml><?xml version="1.0" encoding="utf-8"?>
+<?mso-contentType ?>
+<FormTemplates xmlns="http://schemas.microsoft.com/sharepoint/v3/contenttype/forms">
+  <Display>DocumentLibraryForm</Display>
+  <Edit>DocumentLibraryForm</Edit>
+  <New>DocumentLibraryForm</New>
+</FormTemplates>
+</file>
+
 <file path=customXml/itemProps1.xml><?xml version="1.0" encoding="utf-8"?>
+<ds:datastoreItem xmlns:ds="http://schemas.openxmlformats.org/officeDocument/2006/customXml" ds:itemID="{4E79C2B8-0E91-488F-B840-32914CD10ABE}">
+  <ds:schemaRefs>
+    <ds:schemaRef ds:uri="http://schemas.microsoft.com/office/2006/metadata/properties"/>
+    <ds:schemaRef ds:uri="http://schemas.microsoft.com/office/infopath/2007/PartnerControls"/>
+  </ds:schemaRefs>
+</ds:datastoreItem>
+</file>
+
+<file path=customXml/itemProps2.xml><?xml version="1.0" encoding="utf-8"?>
 <ds:datastoreItem xmlns:ds="http://schemas.openxmlformats.org/officeDocument/2006/customXml" ds:itemID="{98ADFF0E-ABF1-4CCB-9E7F-E6C0663DD88F}">
   <ds:schemaRefs>
     <ds:schemaRef ds:uri="http://schemas.microsoft.com/office/2006/metadata/contentType"/>
@@ -16262,27 +16330,18 @@
 </ds:datastoreItem>
 </file>
 
-<file path=customXml/itemProps2.xml><?xml version="1.0" encoding="utf-8"?>
-<ds:datastoreItem xmlns:ds="http://schemas.openxmlformats.org/officeDocument/2006/customXml" ds:itemID="{4E79C2B8-0E91-488F-B840-32914CD10ABE}">
+<file path=customXml/itemProps3.xml><?xml version="1.0" encoding="utf-8"?>
+<ds:datastoreItem xmlns:ds="http://schemas.openxmlformats.org/officeDocument/2006/customXml" ds:itemID="{BA4F602A-585B-4301-80C2-215BD0F66DFA}">
   <ds:schemaRefs>
-    <ds:schemaRef ds:uri="http://schemas.microsoft.com/office/2006/metadata/properties"/>
-    <ds:schemaRef ds:uri="http://schemas.microsoft.com/office/infopath/2007/PartnerControls"/>
+    <ds:schemaRef ds:uri="http://schemas.openxmlformats.org/officeDocument/2006/bibliography"/>
   </ds:schemaRefs>
 </ds:datastoreItem>
 </file>
 
-<file path=customXml/itemProps3.xml><?xml version="1.0" encoding="utf-8"?>
+<file path=customXml/itemProps4.xml><?xml version="1.0" encoding="utf-8"?>
 <ds:datastoreItem xmlns:ds="http://schemas.openxmlformats.org/officeDocument/2006/customXml" ds:itemID="{E416C08D-339C-476A-B666-349EB936CF4C}">
   <ds:schemaRefs>
     <ds:schemaRef ds:uri="http://schemas.microsoft.com/sharepoint/v3/contenttype/forms"/>
   </ds:schemaRefs>
 </ds:datastoreItem>
-</file>
-
-<file path=customXml/itemProps4.xml><?xml version="1.0" encoding="utf-8"?>
-<ds:datastoreItem xmlns:ds="http://schemas.openxmlformats.org/officeDocument/2006/customXml" ds:itemID="{BA4F602A-585B-4301-80C2-215BD0F66DFA}">
-  <ds:schemaRefs>
-    <ds:schemaRef ds:uri="http://schemas.openxmlformats.org/officeDocument/2006/bibliography"/>
-  </ds:schemaRefs>
-</ds:datastoreItem>
 </file>
</xml_diff>